<commit_message>
updated, added more into introduction
</commit_message>
<xml_diff>
--- a/PAJAIS_Style_Guide.docx
+++ b/PAJAIS_Style_Guide.docx
@@ -38,8 +38,8 @@
             <v:path o:extrusionok="f" gradientshapeok="t" o:connecttype="rect"/>
             <o:lock v:ext="edit" aspectratio="t"/>
           </v:shapetype>
-          <v:shape id="圖片 193" o:spid="_x0000_s1026" type="#_x0000_t75" style="position:absolute;left:0;text-align:left;margin-left:-1.6pt;margin-top:-54.75pt;width:468pt;height:92.4pt;z-index:1;visibility:visible;mso-wrap-style:square;mso-width-percent:0;mso-height-percent:0;mso-wrap-distance-left:9pt;mso-wrap-distance-top:0;mso-wrap-distance-right:9pt;mso-wrap-distance-bottom:0;mso-position-horizontal-relative:text;mso-position-vertical-relative:text;mso-width-percent:0;mso-height-percent:0;mso-width-relative:page;mso-height-relative:margin">
-            <v:imagedata r:id="rId8" o:title=""/>
+          <v:shape id="圖片 193" o:spid="_x0000_s1026" type="#_x0000_t75" style="position:absolute;left:0;text-align:left;margin-left:-1.6pt;margin-top:-54.75pt;width:468pt;height:92.4pt;z-index:251657728;visibility:visible;mso-wrap-style:square;mso-width-percent:0;mso-height-percent:0;mso-wrap-distance-left:9pt;mso-wrap-distance-top:0;mso-wrap-distance-right:9pt;mso-wrap-distance-bottom:0;mso-position-horizontal-relative:text;mso-position-vertical-relative:text;mso-width-percent:0;mso-height-percent:0;mso-width-relative:page;mso-height-relative:margin">
+            <v:imagedata r:id="rId11" o:title=""/>
           </v:shape>
         </w:pict>
       </w:r>
@@ -246,7 +246,6 @@
         </w:rPr>
         <w:t>, Author Author</w:t>
       </w:r>
-      <w:proofErr w:type="gramStart"/>
       <w:r>
         <w:rPr>
           <w:b/>
@@ -275,7 +274,6 @@
         </w:rPr>
         <w:t>*</w:t>
       </w:r>
-      <w:proofErr w:type="gramEnd"/>
     </w:p>
     <w:p>
       <w:pPr>
@@ -892,7 +890,6 @@
           <w:szCs w:val="32"/>
         </w:rPr>
       </w:pPr>
-      <w:proofErr w:type="gramStart"/>
       <w:r>
         <w:rPr>
           <w:sz w:val="20"/>
@@ -906,15 +903,7 @@
           <w:sz w:val="20"/>
           <w:szCs w:val="32"/>
         </w:rPr>
-        <w:t>Jiang</w:t>
-      </w:r>
-      <w:proofErr w:type="gramEnd"/>
-      <w:r>
-        <w:rPr>
-          <w:sz w:val="20"/>
-          <w:szCs w:val="32"/>
-        </w:rPr>
-        <w:t xml:space="preserve">, J., &amp; Tsai, J. C. A. (2019). Constructing an Effective Abstract: Guidelines and New Standards in PAJAIS. </w:t>
+        <w:t xml:space="preserve">Jiang, J., &amp; Tsai, J. C. A. (2019). Constructing an Effective Abstract: Guidelines and New Standards in PAJAIS. </w:t>
       </w:r>
       <w:r>
         <w:rPr>
@@ -946,32 +935,889 @@
         </w:rPr>
         <w:t>(3), 1-4.</w:t>
       </w:r>
-    </w:p>
-    <w:p>
-      <w:pPr>
-        <w:spacing w:afterLines="100" w:after="240" w:line="240" w:lineRule="auto"/>
-        <w:ind w:firstLine="0"/>
-        <w:rPr>
-          <w:b/>
-          <w:color w:val="356392"/>
-          <w:szCs w:val="28"/>
-        </w:rPr>
-      </w:pPr>
-      <w:r>
-        <w:rPr>
-          <w:sz w:val="20"/>
-          <w:szCs w:val="28"/>
-        </w:rPr>
-        <w:br w:type="page"/>
-      </w:r>
-      <w:r>
-        <w:rPr>
+      <w:r>
+        <w:rPr>
+          <w:rFonts w:hint="eastAsia"/>
           <w:b/>
           <w:color w:val="356392"/>
           <w:sz w:val="28"/>
           <w:szCs w:val="28"/>
         </w:rPr>
+        <w:t>Heading 1</w:t>
+      </w:r>
+    </w:p>
+    <w:p>
+      <w:pPr>
+        <w:spacing w:afterLines="100" w:after="240" w:line="240" w:lineRule="auto"/>
+        <w:ind w:firstLine="0"/>
+        <w:rPr>
+          <w:b/>
+          <w:color w:val="356392"/>
+          <w:sz w:val="28"/>
+          <w:szCs w:val="28"/>
+        </w:rPr>
+      </w:pPr>
+      <w:r>
+        <w:rPr>
+          <w:b/>
+          <w:color w:val="356392"/>
+          <w:sz w:val="28"/>
+          <w:szCs w:val="28"/>
+        </w:rPr>
         <w:lastRenderedPageBreak/>
+        <w:t>Introduction</w:t>
+      </w:r>
+    </w:p>
+    <w:p>
+      <w:pPr>
+        <w:ind w:firstLine="0"/>
+        <w:jc w:val="both"/>
+      </w:pPr>
+      <w:r>
+        <w:t xml:space="preserve">The </w:t>
+      </w:r>
+      <w:r>
+        <w:t>rapid development of software technologies</w:t>
+      </w:r>
+      <w:r>
+        <w:t xml:space="preserve">, the proliferation of digital devices </w:t>
+      </w:r>
+      <w:r>
+        <w:t xml:space="preserve">and networking infrastructure of today, </w:t>
+      </w:r>
+      <w:r>
+        <w:t xml:space="preserve">have by and large, </w:t>
+      </w:r>
+      <w:r>
+        <w:t>augmented</w:t>
+      </w:r>
+      <w:r>
+        <w:t xml:space="preserve"> user’s capability to generate data</w:t>
+      </w:r>
+      <w:r>
+        <w:t xml:space="preserve"> </w:t>
+      </w:r>
+      <w:r>
+        <w:fldChar w:fldCharType="begin"/>
+      </w:r>
+      <w:r>
+        <w:instrText xml:space="preserve"> ADDIN EN.CITE &lt;EndNote&gt;&lt;Cite&gt;&lt;Author&gt;Rada&lt;/Author&gt;&lt;Year&gt;2017&lt;/Year&gt;&lt;RecNum&gt;202&lt;/RecNum&gt;&lt;DisplayText&gt;(Rada, Ataeib, Khakbizc, &amp;amp; Akbarzadehd, 2017)&lt;/DisplayText&gt;&lt;record&gt;&lt;rec-number&gt;202&lt;/rec-number&gt;&lt;foreign-keys&gt;&lt;key app="EN" db-id="9290f22rjpez9tef0t2xd5xo5d0d02v505as" timestamp="1577661501"&gt;202&lt;/key&gt;&lt;/foreign-keys&gt;&lt;ref-type name="Journal Article"&gt;17&lt;/ref-type&gt;&lt;contributors&gt;&lt;authors&gt;&lt;author&gt;Rada, Babak Bashari&lt;/author&gt;&lt;author&gt;Ataeib, Pouya&lt;/author&gt;&lt;author&gt;Khakbizc, Yasaman&lt;/author&gt;&lt;author&gt;Akbarzadehd, Nafisseh&lt;/author&gt;&lt;/authors&gt;&lt;/contributors&gt;&lt;titles&gt;&lt;title&gt;The Hype of Emerging Technologies: Big Data as a Service&lt;/title&gt;&lt;/titles&gt;&lt;dates&gt;&lt;year&gt;2017&lt;/year&gt;&lt;/dates&gt;&lt;urls&gt;&lt;/urls&gt;&lt;/record&gt;&lt;/Cite&gt;&lt;/EndNote&gt;</w:instrText>
+      </w:r>
+      <w:r>
+        <w:fldChar w:fldCharType="separate"/>
+      </w:r>
+      <w:r>
+        <w:rPr>
+          <w:noProof/>
+        </w:rPr>
+        <w:t>(Rada, Ataeib, Khakbizc, &amp; Akbarzadehd, 2017)</w:t>
+      </w:r>
+      <w:r>
+        <w:fldChar w:fldCharType="end"/>
+      </w:r>
+      <w:r>
+        <w:t xml:space="preserve">. </w:t>
+      </w:r>
+      <w:r>
+        <w:t>In the age of information</w:t>
+      </w:r>
+      <w:r>
+        <w:t xml:space="preserve">, users </w:t>
+      </w:r>
+      <w:r>
+        <w:t>are unceasing generators of structured, semi-</w:t>
+      </w:r>
+      <w:r>
+        <w:t>structured, and unstructured data</w:t>
+      </w:r>
+      <w:r>
+        <w:t xml:space="preserve"> </w:t>
+      </w:r>
+      <w:r>
+        <w:t xml:space="preserve">that if </w:t>
+      </w:r>
+      <w:r>
+        <w:t xml:space="preserve">collected and crunched correctly, </w:t>
+      </w:r>
+      <w:r>
+        <w:t>may</w:t>
+      </w:r>
+      <w:r>
+        <w:t xml:space="preserve"> reveal game-changing patterns</w:t>
+      </w:r>
+      <w:r>
+        <w:t xml:space="preserve"> </w:t>
+      </w:r>
+      <w:r>
+        <w:fldChar w:fldCharType="begin"/>
+      </w:r>
+      <w:r>
+        <w:instrText xml:space="preserve"> ADDIN EN.CITE &lt;EndNote&gt;&lt;Cite&gt;&lt;Author&gt;Ataei&lt;/Author&gt;&lt;Year&gt;2020&lt;/Year&gt;&lt;RecNum&gt;416&lt;/RecNum&gt;&lt;DisplayText&gt;(Ataei &amp;amp; Litchfield, 2020)&lt;/DisplayText&gt;&lt;record&gt;&lt;rec-number&gt;416&lt;/rec-number&gt;&lt;foreign-keys&gt;&lt;key app="EN" db-id="9290f22rjpez9tef0t2xd5xo5d0d02v505as" timestamp="1638349797"&gt;416&lt;/key&gt;&lt;/foreign-keys&gt;&lt;ref-type name="Journal Article"&gt;17&lt;/ref-type&gt;&lt;contributors&gt;&lt;authors&gt;&lt;author&gt;Ataei, Pouya&lt;/author&gt;&lt;author&gt;Litchfield, Alan T&lt;/author&gt;&lt;/authors&gt;&lt;/contributors&gt;&lt;titles&gt;&lt;title&gt;Big Data Reference Architectures, a systematic literature review&lt;/title&gt;&lt;/titles&gt;&lt;dates&gt;&lt;year&gt;2020&lt;/year&gt;&lt;/dates&gt;&lt;urls&gt;&lt;/urls&gt;&lt;/record&gt;&lt;/Cite&gt;&lt;/EndNote&gt;</w:instrText>
+      </w:r>
+      <w:r>
+        <w:fldChar w:fldCharType="separate"/>
+      </w:r>
+      <w:r>
+        <w:rPr>
+          <w:noProof/>
+        </w:rPr>
+        <w:t>(Ataei &amp; Litchfield, 2020)</w:t>
+      </w:r>
+      <w:r>
+        <w:fldChar w:fldCharType="end"/>
+      </w:r>
+      <w:r>
+        <w:t>.</w:t>
+      </w:r>
+    </w:p>
+    <w:p>
+      <w:pPr>
+        <w:ind w:firstLine="0"/>
+        <w:jc w:val="both"/>
+        <w:rPr>
+          <w:rStyle w:val="Heading1Char"/>
+          <w:rFonts w:ascii="Times New Roman" w:eastAsia="Calibri" w:hAnsi="Times New Roman" w:cs="Arial"/>
+          <w:b w:val="0"/>
+          <w:bCs w:val="0"/>
+          <w:szCs w:val="22"/>
+          <w:lang w:val="en-NZ"/>
+        </w:rPr>
+      </w:pPr>
+      <w:r>
+        <w:t>The unprecedented proliferation of data and data systems have emerged a new ecosystem of technologies</w:t>
+      </w:r>
+      <w:r>
+        <w:t>; one of these technologies is big data</w:t>
+      </w:r>
+      <w:r>
+        <w:t xml:space="preserve"> </w:t>
+      </w:r>
+      <w:r>
+        <w:fldChar w:fldCharType="begin"/>
+      </w:r>
+      <w:r>
+        <w:instrText xml:space="preserve"> ADDIN EN.CITE &lt;EndNote&gt;&lt;Cite&gt;&lt;Author&gt;Mannering&lt;/Author&gt;&lt;Year&gt;2020&lt;/Year&gt;&lt;RecNum&gt;384&lt;/RecNum&gt;&lt;DisplayText&gt;(Mannering, Bhat, Shankar, &amp;amp; Abdel-Aty, 2020; Rad &amp;amp; Ataei, 2017)&lt;/DisplayText&gt;&lt;record&gt;&lt;rec-number&gt;384&lt;/rec-number&gt;&lt;foreign-keys&gt;&lt;key app="EN" db-id="9290f22rjpez9tef0t2xd5xo5d0d02v505as" timestamp="1612081009"&gt;384&lt;/key&gt;&lt;/foreign-keys&gt;&lt;ref-type name="Journal Article"&gt;17&lt;/ref-type&gt;&lt;contributors&gt;&lt;authors&gt;&lt;author&gt;Mannering, Fred&lt;/author&gt;&lt;author&gt;Bhat, Chandra R&lt;/author&gt;&lt;author&gt;Shankar, Venky&lt;/author&gt;&lt;author&gt;Abdel-Aty, Mohamed&lt;/author&gt;&lt;/authors&gt;&lt;/contributors&gt;&lt;titles&gt;&lt;title&gt;Big data, traditional data and the tradeoffs between prediction and causality in highway-safety analysis&lt;/title&gt;&lt;secondary-title&gt;Analytic methods in accident research&lt;/secondary-title&gt;&lt;/titles&gt;&lt;periodical&gt;&lt;full-title&gt;Analytic methods in accident research&lt;/full-title&gt;&lt;/periodical&gt;&lt;pages&gt;100113&lt;/pages&gt;&lt;volume&gt;25&lt;/volume&gt;&lt;dates&gt;&lt;year&gt;2020&lt;/year&gt;&lt;/dates&gt;&lt;isbn&gt;2213-6657&lt;/isbn&gt;&lt;urls&gt;&lt;/urls&gt;&lt;/record&gt;&lt;/Cite&gt;&lt;Cite&gt;&lt;Author&gt;Rad&lt;/Author&gt;&lt;Year&gt;2017&lt;/Year&gt;&lt;RecNum&gt;198&lt;/RecNum&gt;&lt;record&gt;&lt;rec-number&gt;198&lt;/rec-number&gt;&lt;foreign-keys&gt;&lt;key app="EN" db-id="9290f22rjpez9tef0t2xd5xo5d0d02v505as" timestamp="1574669607"&gt;198&lt;/key&gt;&lt;/foreign-keys&gt;&lt;ref-type name="Journal Article"&gt;17&lt;/ref-type&gt;&lt;contributors&gt;&lt;authors&gt;&lt;author&gt;Rad, Babak Bashari&lt;/author&gt;&lt;author&gt;Ataei, Pouya&lt;/author&gt;&lt;/authors&gt;&lt;/contributors&gt;&lt;titles&gt;&lt;title&gt;The big data Ecosystem and its Environs&lt;/title&gt;&lt;secondary-title&gt;International Journal of Computer Science and Network Security (IJCSNS)&lt;/secondary-title&gt;&lt;/titles&gt;&lt;periodical&gt;&lt;full-title&gt;International Journal of Computer Science and Network Security (IJCSNS)&lt;/full-title&gt;&lt;/periodical&gt;&lt;pages&gt;38&lt;/pages&gt;&lt;volume&gt;17&lt;/volume&gt;&lt;number&gt;3&lt;/number&gt;&lt;dates&gt;&lt;year&gt;2017&lt;/year&gt;&lt;/dates&gt;&lt;isbn&gt;1738-7906&lt;/isbn&gt;&lt;label&gt;IJCSNS&lt;/label&gt;&lt;urls&gt;&lt;/urls&gt;&lt;/record&gt;&lt;/Cite&gt;&lt;/EndNote&gt;</w:instrText>
+      </w:r>
+      <w:r>
+        <w:fldChar w:fldCharType="separate"/>
+      </w:r>
+      <w:r>
+        <w:rPr>
+          <w:noProof/>
+        </w:rPr>
+        <w:t>(Mannering, Bhat, Shankar, &amp; Abdel-Aty, 2020; Rad &amp; Ataei, 2017)</w:t>
+      </w:r>
+      <w:r>
+        <w:fldChar w:fldCharType="end"/>
+      </w:r>
+      <w:r>
+        <w:t xml:space="preserve">. </w:t>
+      </w:r>
+      <w:r>
+        <w:t>Big data is a term emerged to describe large amount of data that comes in</w:t>
+      </w:r>
+      <w:r>
+        <w:t xml:space="preserve"> numerous</w:t>
+      </w:r>
+      <w:r>
+        <w:t xml:space="preserve"> forms </w:t>
+      </w:r>
+      <w:r>
+        <w:rPr>
+          <w:rStyle w:val="Heading1Char"/>
+          <w:rFonts w:ascii="Times New Roman" w:eastAsia="Calibri" w:hAnsi="Times New Roman" w:cs="Arial"/>
+          <w:b w:val="0"/>
+          <w:bCs w:val="0"/>
+          <w:szCs w:val="22"/>
+          <w:lang w:val="en-NZ"/>
+        </w:rPr>
+        <w:t xml:space="preserve">from </w:t>
+      </w:r>
+      <w:r>
+        <w:rPr>
+          <w:rStyle w:val="Heading1Char"/>
+          <w:rFonts w:ascii="Times New Roman" w:eastAsia="Calibri" w:hAnsi="Times New Roman" w:cs="Arial"/>
+          <w:b w:val="0"/>
+          <w:bCs w:val="0"/>
+          <w:szCs w:val="22"/>
+          <w:lang w:val="en-NZ"/>
+        </w:rPr>
+        <w:t>different</w:t>
+      </w:r>
+      <w:r>
+        <w:rPr>
+          <w:rStyle w:val="Heading1Char"/>
+          <w:rFonts w:ascii="Times New Roman" w:eastAsia="Calibri" w:hAnsi="Times New Roman" w:cs="Arial"/>
+          <w:b w:val="0"/>
+          <w:bCs w:val="0"/>
+          <w:szCs w:val="22"/>
+          <w:lang w:val="en-NZ"/>
+        </w:rPr>
+        <w:t xml:space="preserve"> channels</w:t>
+      </w:r>
+      <w:r>
+        <w:rPr>
+          <w:rStyle w:val="Heading1Char"/>
+          <w:rFonts w:ascii="Times New Roman" w:eastAsia="Calibri" w:hAnsi="Times New Roman" w:cs="Arial"/>
+          <w:b w:val="0"/>
+          <w:bCs w:val="0"/>
+          <w:szCs w:val="22"/>
+          <w:lang w:val="en-NZ"/>
+        </w:rPr>
+        <w:t>.</w:t>
+      </w:r>
+      <w:r>
+        <w:rPr>
+          <w:rStyle w:val="Heading1Char"/>
+          <w:rFonts w:ascii="Times New Roman" w:eastAsia="Calibri" w:hAnsi="Times New Roman" w:cs="Arial"/>
+          <w:b w:val="0"/>
+          <w:bCs w:val="0"/>
+          <w:szCs w:val="22"/>
+          <w:lang w:val="en-NZ"/>
+        </w:rPr>
+        <w:t xml:space="preserve"> </w:t>
+      </w:r>
+      <w:r>
+        <w:rPr>
+          <w:rStyle w:val="Heading1Char"/>
+          <w:rFonts w:ascii="Times New Roman" w:eastAsia="Calibri" w:hAnsi="Times New Roman" w:cs="Arial"/>
+          <w:b w:val="0"/>
+          <w:bCs w:val="0"/>
+          <w:szCs w:val="22"/>
+          <w:lang w:val="en-NZ"/>
+        </w:rPr>
+        <w:t xml:space="preserve">Within the years, big data has attained a lot of attention from academia and </w:t>
+      </w:r>
+      <w:r>
+        <w:rPr>
+          <w:rStyle w:val="Heading1Char"/>
+          <w:rFonts w:ascii="Times New Roman" w:eastAsia="Calibri" w:hAnsi="Times New Roman" w:cs="Arial"/>
+          <w:b w:val="0"/>
+          <w:bCs w:val="0"/>
+          <w:szCs w:val="22"/>
+          <w:lang w:val="en-NZ"/>
+        </w:rPr>
+        <w:t>industry,</w:t>
+      </w:r>
+      <w:r>
+        <w:rPr>
+          <w:rStyle w:val="Heading1Char"/>
+          <w:rFonts w:ascii="Times New Roman" w:eastAsia="Calibri" w:hAnsi="Times New Roman" w:cs="Arial"/>
+          <w:b w:val="0"/>
+          <w:bCs w:val="0"/>
+          <w:szCs w:val="22"/>
+          <w:lang w:val="en-NZ"/>
+        </w:rPr>
+        <w:t xml:space="preserve"> and many strive to </w:t>
+      </w:r>
+      <w:r>
+        <w:rPr>
+          <w:rStyle w:val="Heading1Char"/>
+          <w:rFonts w:ascii="Times New Roman" w:eastAsia="Calibri" w:hAnsi="Times New Roman" w:cs="Arial"/>
+          <w:b w:val="0"/>
+          <w:bCs w:val="0"/>
+          <w:szCs w:val="22"/>
+          <w:lang w:val="en-NZ"/>
+        </w:rPr>
+        <w:t>benefit from this new material {</w:t>
+      </w:r>
+      <w:proofErr w:type="spellStart"/>
+      <w:r>
+        <w:rPr>
+          <w:rStyle w:val="Heading1Char"/>
+          <w:rFonts w:ascii="Times New Roman" w:eastAsia="Calibri" w:hAnsi="Times New Roman" w:cs="Arial"/>
+          <w:b w:val="0"/>
+          <w:bCs w:val="0"/>
+          <w:szCs w:val="22"/>
+          <w:lang w:val="en-NZ"/>
+        </w:rPr>
+        <w:t>Erevelles</w:t>
+      </w:r>
+      <w:proofErr w:type="spellEnd"/>
+      <w:r>
+        <w:rPr>
+          <w:rStyle w:val="Heading1Char"/>
+          <w:rFonts w:ascii="Times New Roman" w:eastAsia="Calibri" w:hAnsi="Times New Roman" w:cs="Arial"/>
+          <w:b w:val="0"/>
+          <w:bCs w:val="0"/>
+          <w:szCs w:val="22"/>
+          <w:lang w:val="en-NZ"/>
+        </w:rPr>
+        <w:t xml:space="preserve">, 2016 #11}. </w:t>
+      </w:r>
+      <w:r>
+        <w:t xml:space="preserve">Howbeit, adopting big data requires the absorption of a great deal of complexity and many traditional systems cannot cope with </w:t>
+      </w:r>
+      <w:r>
+        <w:t xml:space="preserve">characteristics of this domain. </w:t>
+      </w:r>
+    </w:p>
+    <w:p>
+      <w:pPr>
+        <w:ind w:firstLine="0"/>
+        <w:jc w:val="both"/>
+        <w:rPr>
+          <w:rStyle w:val="Heading1Char"/>
+          <w:rFonts w:ascii="Times New Roman" w:eastAsia="Calibri" w:hAnsi="Times New Roman" w:cs="Arial"/>
+          <w:b w:val="0"/>
+          <w:bCs w:val="0"/>
+          <w:szCs w:val="22"/>
+          <w:lang w:val="en-NZ"/>
+        </w:rPr>
+      </w:pPr>
+      <w:r>
+        <w:rPr>
+          <w:rStyle w:val="Heading1Char"/>
+          <w:rFonts w:ascii="Times New Roman" w:eastAsia="Calibri" w:hAnsi="Times New Roman" w:cs="Arial"/>
+          <w:b w:val="0"/>
+          <w:bCs w:val="0"/>
+          <w:szCs w:val="22"/>
+          <w:lang w:val="en-NZ"/>
+        </w:rPr>
+        <w:t>Based on various reports and surveys published within the last deca</w:t>
+      </w:r>
+      <w:r>
+        <w:rPr>
+          <w:rStyle w:val="Heading1Char"/>
+          <w:rFonts w:ascii="Times New Roman" w:eastAsia="Calibri" w:hAnsi="Times New Roman" w:cs="Arial"/>
+          <w:b w:val="0"/>
+          <w:bCs w:val="0"/>
+          <w:szCs w:val="22"/>
+          <w:lang w:val="en-NZ"/>
+        </w:rPr>
+        <w:t>de</w:t>
+      </w:r>
+      <w:r>
+        <w:rPr>
+          <w:rStyle w:val="Heading1Char"/>
+          <w:rFonts w:ascii="Times New Roman" w:eastAsia="Calibri" w:hAnsi="Times New Roman" w:cs="Arial"/>
+          <w:b w:val="0"/>
+          <w:bCs w:val="0"/>
+          <w:szCs w:val="22"/>
+          <w:lang w:val="en-NZ"/>
+        </w:rPr>
+        <w:t>, approximately 75% of big data projects have failed</w:t>
+      </w:r>
+      <w:r>
+        <w:rPr>
+          <w:rStyle w:val="Heading1Char"/>
+          <w:rFonts w:ascii="Times New Roman" w:eastAsia="Calibri" w:hAnsi="Times New Roman" w:cs="Arial"/>
+          <w:b w:val="0"/>
+          <w:bCs w:val="0"/>
+          <w:szCs w:val="22"/>
+          <w:lang w:val="en-NZ"/>
+        </w:rPr>
+        <w:t xml:space="preserve"> </w:t>
+      </w:r>
+      <w:r>
+        <w:rPr>
+          <w:rStyle w:val="Heading1Char"/>
+          <w:rFonts w:ascii="Times New Roman" w:eastAsia="Calibri" w:hAnsi="Times New Roman" w:cs="Arial"/>
+          <w:b w:val="0"/>
+          <w:bCs w:val="0"/>
+          <w:szCs w:val="22"/>
+          <w:lang w:val="en-NZ"/>
+        </w:rPr>
+        <w:t>{AI, 2019 #207}{White, 2019 #209}{Partners, 2019 #208}{Manyika, 2011 #17}{Nash, 2015 #212}{Gartner, 2014 #211}.</w:t>
+      </w:r>
+      <w:r>
+        <w:rPr>
+          <w:rStyle w:val="Heading1Char"/>
+          <w:rFonts w:ascii="Times New Roman" w:eastAsia="Calibri" w:hAnsi="Times New Roman" w:cs="Arial"/>
+          <w:b w:val="0"/>
+          <w:bCs w:val="0"/>
+          <w:szCs w:val="22"/>
+          <w:lang w:val="en-NZ"/>
+        </w:rPr>
+        <w:t xml:space="preserve"> </w:t>
+      </w:r>
+      <w:r>
+        <w:rPr>
+          <w:rStyle w:val="Heading1Char"/>
+          <w:rFonts w:ascii="Times New Roman" w:eastAsia="Calibri" w:hAnsi="Times New Roman" w:cs="Arial"/>
+          <w:b w:val="0"/>
+          <w:bCs w:val="0"/>
+          <w:szCs w:val="22"/>
+          <w:lang w:val="en-NZ"/>
+        </w:rPr>
+        <w:t xml:space="preserve">Among the challenges </w:t>
+      </w:r>
+      <w:r>
+        <w:rPr>
+          <w:rStyle w:val="Heading1Char"/>
+          <w:rFonts w:ascii="Times New Roman" w:eastAsia="Calibri" w:hAnsi="Times New Roman" w:cs="Arial"/>
+          <w:b w:val="0"/>
+          <w:bCs w:val="0"/>
+          <w:szCs w:val="22"/>
+          <w:lang w:val="en-NZ"/>
+        </w:rPr>
+        <w:t>of adopting</w:t>
+      </w:r>
+      <w:r>
+        <w:rPr>
+          <w:rStyle w:val="Heading1Char"/>
+          <w:rFonts w:ascii="Times New Roman" w:eastAsia="Calibri" w:hAnsi="Times New Roman" w:cs="Arial"/>
+          <w:b w:val="0"/>
+          <w:bCs w:val="0"/>
+          <w:szCs w:val="22"/>
+          <w:lang w:val="en-NZ"/>
+        </w:rPr>
+        <w:t xml:space="preserve"> big data, the most frequently mentioned are 1) Architectural and system development challenges 2) </w:t>
+      </w:r>
+      <w:r>
+        <w:rPr>
+          <w:rStyle w:val="Heading1Char"/>
+          <w:rFonts w:ascii="Times New Roman" w:eastAsia="Calibri" w:hAnsi="Times New Roman" w:cs="Arial"/>
+          <w:b w:val="0"/>
+          <w:bCs w:val="0"/>
+          <w:szCs w:val="22"/>
+          <w:lang w:val="en-NZ"/>
+        </w:rPr>
+        <w:t>Rapid technology change challenges and 3) Organizational challenges</w:t>
+      </w:r>
+      <w:r>
+        <w:rPr>
+          <w:rStyle w:val="Heading1Char"/>
+          <w:rFonts w:ascii="Times New Roman" w:eastAsia="Calibri" w:hAnsi="Times New Roman" w:cs="Arial"/>
+          <w:b w:val="0"/>
+          <w:bCs w:val="0"/>
+          <w:szCs w:val="22"/>
+          <w:lang w:val="en-NZ"/>
+        </w:rPr>
+        <w:t xml:space="preserve"> </w:t>
+      </w:r>
+      <w:r>
+        <w:rPr>
+          <w:rStyle w:val="Heading1Char"/>
+          <w:rFonts w:ascii="Times New Roman" w:eastAsia="Calibri" w:hAnsi="Times New Roman" w:cs="Arial"/>
+          <w:b w:val="0"/>
+          <w:bCs w:val="0"/>
+          <w:szCs w:val="22"/>
+          <w:lang w:val="en-NZ"/>
+        </w:rPr>
+        <w:t>{Chen, 2017 #98}{Singh, 2019 #37}{Bashari Rad, 2016 #369}</w:t>
+      </w:r>
+      <w:r>
+        <w:rPr>
+          <w:rStyle w:val="Heading1Char"/>
+          <w:rFonts w:ascii="Times New Roman" w:eastAsia="Calibri" w:hAnsi="Times New Roman" w:cs="Arial"/>
+          <w:b w:val="0"/>
+          <w:bCs w:val="0"/>
+          <w:szCs w:val="22"/>
+          <w:lang w:val="en-NZ"/>
+        </w:rPr>
+        <w:t>.</w:t>
+      </w:r>
+      <w:r>
+        <w:rPr>
+          <w:rStyle w:val="Heading1Char"/>
+          <w:rFonts w:ascii="Times New Roman" w:eastAsia="Calibri" w:hAnsi="Times New Roman" w:cs="Arial"/>
+          <w:b w:val="0"/>
+          <w:bCs w:val="0"/>
+          <w:szCs w:val="22"/>
+          <w:lang w:val="en-NZ"/>
+        </w:rPr>
+        <w:t xml:space="preserve"> </w:t>
+      </w:r>
+    </w:p>
+    <w:p>
+      <w:pPr>
+        <w:ind w:firstLine="0"/>
+        <w:jc w:val="both"/>
+        <w:rPr>
+          <w:rStyle w:val="Heading1Char"/>
+          <w:rFonts w:ascii="Times New Roman" w:eastAsia="Calibri" w:hAnsi="Times New Roman" w:cs="Arial"/>
+          <w:b w:val="0"/>
+          <w:bCs w:val="0"/>
+          <w:szCs w:val="22"/>
+          <w:lang w:val="en-NZ"/>
+        </w:rPr>
+      </w:pPr>
+      <w:r>
+        <w:rPr>
+          <w:rStyle w:val="Heading1Char"/>
+          <w:rFonts w:ascii="Times New Roman" w:eastAsia="Calibri" w:hAnsi="Times New Roman" w:cs="Arial"/>
+          <w:b w:val="0"/>
+          <w:bCs w:val="0"/>
+          <w:szCs w:val="22"/>
+          <w:lang w:val="en-NZ"/>
+        </w:rPr>
+        <w:t>Based on the challenges discussed, and in order to facilitate this domain, one can think of reference architectures as a</w:t>
+      </w:r>
+      <w:r>
+        <w:rPr>
+          <w:rStyle w:val="Heading1Char"/>
+          <w:rFonts w:ascii="Times New Roman" w:eastAsia="Calibri" w:hAnsi="Times New Roman" w:cs="Arial"/>
+          <w:b w:val="0"/>
+          <w:bCs w:val="0"/>
+          <w:szCs w:val="22"/>
+          <w:lang w:val="en-NZ"/>
+        </w:rPr>
+        <w:t xml:space="preserve">n impactful contribution. </w:t>
+      </w:r>
+    </w:p>
+    <w:p>
+      <w:pPr>
+        <w:spacing w:afterLines="100" w:after="240" w:line="240" w:lineRule="auto"/>
+        <w:ind w:firstLine="0"/>
+        <w:rPr>
+          <w:sz w:val="20"/>
+          <w:szCs w:val="28"/>
+        </w:rPr>
+      </w:pPr>
+    </w:p>
+    <w:p>
+      <w:pPr>
+        <w:spacing w:afterLines="100" w:after="240" w:line="240" w:lineRule="auto"/>
+        <w:ind w:firstLine="0"/>
+        <w:rPr>
+          <w:sz w:val="20"/>
+          <w:szCs w:val="28"/>
+        </w:rPr>
+      </w:pPr>
+    </w:p>
+    <w:p>
+      <w:pPr>
+        <w:spacing w:afterLines="100" w:after="240" w:line="240" w:lineRule="auto"/>
+        <w:ind w:firstLine="0"/>
+        <w:rPr>
+          <w:sz w:val="20"/>
+          <w:szCs w:val="28"/>
+        </w:rPr>
+      </w:pPr>
+    </w:p>
+    <w:p>
+      <w:pPr>
+        <w:spacing w:afterLines="100" w:after="240" w:line="240" w:lineRule="auto"/>
+        <w:ind w:firstLine="0"/>
+        <w:rPr>
+          <w:sz w:val="20"/>
+          <w:szCs w:val="28"/>
+        </w:rPr>
+      </w:pPr>
+      <w:r>
+        <w:t xml:space="preserve">As BD system development is a practice of technology orchestration, RAs can address some of the problems that emerge (Cloutier et al. 2010). RAs are abstract artefacts that allow for high-level contextualization of the system and its comprising components. Practitioners that build complex systems, software engineers, and system designers use RAs so that a collective understanding of system components, functionalities, data-flows and </w:t>
+      </w:r>
+      <w:r>
+        <w:lastRenderedPageBreak/>
+        <w:t>patterns that shape the overall qualities of system are made clear. Furthermore, the RA provides a foundation to adjust a system design to better meet business objectives (Cloutier et al. 2010; Kohler and Specht 2019). An RA provides predefined architectural patterns that address classes of problem or issue which enables an overall context of the system to be defined, its major component is identified, and its quality attributes assessed. On that account, there is a need for more research in the area of BD RAs, and SLR can be a good academic effort to provide means by which current best evidence from literature can be combined, interpreted and explained. SLRs can play a momentous role in disseminating knowledge, developing new theories, supporting evidence-based practice and overall future research studied in the field (</w:t>
+      </w:r>
+      <w:proofErr w:type="spellStart"/>
+      <w:r>
+        <w:t>Paré</w:t>
+      </w:r>
+      <w:proofErr w:type="spellEnd"/>
+      <w:r>
+        <w:t xml:space="preserve"> et al. 2016).</w:t>
+      </w:r>
+    </w:p>
+    <w:p>
+      <w:pPr>
+        <w:spacing w:afterLines="100" w:after="240" w:line="240" w:lineRule="auto"/>
+        <w:ind w:firstLine="0"/>
+        <w:rPr>
+          <w:sz w:val="20"/>
+          <w:szCs w:val="28"/>
+        </w:rPr>
+      </w:pPr>
+    </w:p>
+    <w:p>
+      <w:pPr>
+        <w:spacing w:afterLines="100" w:after="240" w:line="240" w:lineRule="auto"/>
+        <w:ind w:firstLine="0"/>
+        <w:rPr>
+          <w:sz w:val="20"/>
+          <w:szCs w:val="28"/>
+        </w:rPr>
+      </w:pPr>
+    </w:p>
+    <w:p>
+      <w:pPr>
+        <w:spacing w:afterLines="100" w:after="240" w:line="240" w:lineRule="auto"/>
+        <w:ind w:firstLine="0"/>
+        <w:rPr>
+          <w:sz w:val="20"/>
+          <w:szCs w:val="28"/>
+        </w:rPr>
+      </w:pPr>
+    </w:p>
+    <w:p>
+      <w:pPr>
+        <w:spacing w:afterLines="100" w:after="240" w:line="240" w:lineRule="auto"/>
+        <w:ind w:firstLine="0"/>
+        <w:rPr>
+          <w:sz w:val="20"/>
+          <w:szCs w:val="28"/>
+        </w:rPr>
+      </w:pPr>
+    </w:p>
+    <w:p>
+      <w:pPr>
+        <w:spacing w:afterLines="100" w:after="240" w:line="240" w:lineRule="auto"/>
+        <w:ind w:firstLine="0"/>
+        <w:rPr>
+          <w:sz w:val="20"/>
+          <w:szCs w:val="28"/>
+        </w:rPr>
+      </w:pPr>
+    </w:p>
+    <w:p>
+      <w:pPr>
+        <w:spacing w:afterLines="100" w:after="240" w:line="240" w:lineRule="auto"/>
+        <w:ind w:firstLine="0"/>
+        <w:rPr>
+          <w:sz w:val="20"/>
+          <w:szCs w:val="28"/>
+        </w:rPr>
+      </w:pPr>
+    </w:p>
+    <w:p>
+      <w:pPr>
+        <w:spacing w:afterLines="100" w:after="240" w:line="240" w:lineRule="auto"/>
+        <w:ind w:firstLine="0"/>
+        <w:rPr>
+          <w:sz w:val="20"/>
+          <w:szCs w:val="28"/>
+        </w:rPr>
+      </w:pPr>
+    </w:p>
+    <w:p>
+      <w:pPr>
+        <w:spacing w:afterLines="100" w:after="240" w:line="240" w:lineRule="auto"/>
+        <w:ind w:firstLine="0"/>
+        <w:rPr>
+          <w:sz w:val="20"/>
+          <w:szCs w:val="28"/>
+        </w:rPr>
+      </w:pPr>
+    </w:p>
+    <w:p>
+      <w:pPr>
+        <w:spacing w:afterLines="100" w:after="240" w:line="240" w:lineRule="auto"/>
+        <w:ind w:firstLine="0"/>
+        <w:rPr>
+          <w:sz w:val="20"/>
+          <w:szCs w:val="28"/>
+        </w:rPr>
+      </w:pPr>
+    </w:p>
+    <w:p>
+      <w:pPr>
+        <w:spacing w:afterLines="100" w:after="240" w:line="240" w:lineRule="auto"/>
+        <w:ind w:firstLine="0"/>
+        <w:rPr>
+          <w:sz w:val="20"/>
+          <w:szCs w:val="28"/>
+        </w:rPr>
+      </w:pPr>
+    </w:p>
+    <w:p>
+      <w:pPr>
+        <w:spacing w:afterLines="100" w:after="240" w:line="240" w:lineRule="auto"/>
+        <w:ind w:firstLine="0"/>
+        <w:rPr>
+          <w:sz w:val="20"/>
+          <w:szCs w:val="28"/>
+        </w:rPr>
+      </w:pPr>
+    </w:p>
+    <w:p>
+      <w:pPr>
+        <w:spacing w:afterLines="100" w:after="240" w:line="240" w:lineRule="auto"/>
+        <w:ind w:firstLine="0"/>
+        <w:rPr>
+          <w:sz w:val="20"/>
+          <w:szCs w:val="28"/>
+        </w:rPr>
+      </w:pPr>
+    </w:p>
+    <w:p>
+      <w:pPr>
+        <w:spacing w:afterLines="100" w:after="240" w:line="240" w:lineRule="auto"/>
+        <w:ind w:firstLine="0"/>
+        <w:rPr>
+          <w:sz w:val="20"/>
+          <w:szCs w:val="28"/>
+        </w:rPr>
+      </w:pPr>
+    </w:p>
+    <w:p>
+      <w:pPr>
+        <w:spacing w:afterLines="100" w:after="240" w:line="240" w:lineRule="auto"/>
+        <w:ind w:firstLine="0"/>
+        <w:rPr>
+          <w:sz w:val="20"/>
+          <w:szCs w:val="28"/>
+        </w:rPr>
+      </w:pPr>
+    </w:p>
+    <w:p>
+      <w:pPr>
+        <w:spacing w:afterLines="100" w:after="240" w:line="240" w:lineRule="auto"/>
+        <w:ind w:firstLine="0"/>
+        <w:rPr>
+          <w:sz w:val="20"/>
+          <w:szCs w:val="28"/>
+        </w:rPr>
+      </w:pPr>
+    </w:p>
+    <w:p>
+      <w:pPr>
+        <w:spacing w:afterLines="100" w:after="240" w:line="240" w:lineRule="auto"/>
+        <w:ind w:firstLine="0"/>
+        <w:rPr>
+          <w:sz w:val="20"/>
+          <w:szCs w:val="28"/>
+        </w:rPr>
+      </w:pPr>
+    </w:p>
+    <w:p>
+      <w:pPr>
+        <w:spacing w:afterLines="100" w:after="240" w:line="240" w:lineRule="auto"/>
+        <w:ind w:firstLine="0"/>
+        <w:rPr>
+          <w:sz w:val="20"/>
+          <w:szCs w:val="28"/>
+        </w:rPr>
+      </w:pPr>
+    </w:p>
+    <w:p>
+      <w:pPr>
+        <w:spacing w:afterLines="100" w:after="240" w:line="240" w:lineRule="auto"/>
+        <w:ind w:firstLine="0"/>
+        <w:rPr>
+          <w:sz w:val="20"/>
+          <w:szCs w:val="28"/>
+        </w:rPr>
+      </w:pPr>
+    </w:p>
+    <w:p>
+      <w:pPr>
+        <w:spacing w:afterLines="100" w:after="240" w:line="240" w:lineRule="auto"/>
+        <w:ind w:firstLine="0"/>
+        <w:rPr>
+          <w:sz w:val="20"/>
+          <w:szCs w:val="28"/>
+        </w:rPr>
+      </w:pPr>
+    </w:p>
+    <w:p>
+      <w:pPr>
+        <w:spacing w:afterLines="100" w:after="240" w:line="240" w:lineRule="auto"/>
+        <w:ind w:firstLine="0"/>
+        <w:rPr>
+          <w:sz w:val="20"/>
+          <w:szCs w:val="28"/>
+        </w:rPr>
+      </w:pPr>
+    </w:p>
+    <w:p>
+      <w:pPr>
+        <w:spacing w:afterLines="100" w:after="240" w:line="240" w:lineRule="auto"/>
+        <w:ind w:firstLine="0"/>
+        <w:rPr>
+          <w:sz w:val="20"/>
+          <w:szCs w:val="28"/>
+        </w:rPr>
+      </w:pPr>
+    </w:p>
+    <w:p>
+      <w:pPr>
+        <w:spacing w:afterLines="100" w:after="240" w:line="240" w:lineRule="auto"/>
+        <w:ind w:firstLine="0"/>
+        <w:rPr>
+          <w:sz w:val="20"/>
+          <w:szCs w:val="28"/>
+        </w:rPr>
+      </w:pPr>
+    </w:p>
+    <w:p>
+      <w:pPr>
+        <w:spacing w:afterLines="100" w:after="240" w:line="240" w:lineRule="auto"/>
+        <w:ind w:firstLine="0"/>
+        <w:rPr>
+          <w:sz w:val="20"/>
+          <w:szCs w:val="28"/>
+        </w:rPr>
+      </w:pPr>
+    </w:p>
+    <w:p>
+      <w:pPr>
+        <w:spacing w:afterLines="100" w:after="240" w:line="240" w:lineRule="auto"/>
+        <w:ind w:firstLine="0"/>
+        <w:rPr>
+          <w:sz w:val="20"/>
+          <w:szCs w:val="28"/>
+        </w:rPr>
+      </w:pPr>
+    </w:p>
+    <w:p>
+      <w:pPr>
+        <w:spacing w:afterLines="100" w:after="240" w:line="240" w:lineRule="auto"/>
+        <w:ind w:firstLine="0"/>
+        <w:rPr>
+          <w:sz w:val="20"/>
+          <w:szCs w:val="28"/>
+        </w:rPr>
+      </w:pPr>
+    </w:p>
+    <w:p>
+      <w:pPr>
+        <w:spacing w:afterLines="100" w:after="240" w:line="240" w:lineRule="auto"/>
+        <w:ind w:firstLine="0"/>
+        <w:rPr>
+          <w:sz w:val="20"/>
+          <w:szCs w:val="28"/>
+        </w:rPr>
+      </w:pPr>
+    </w:p>
+    <w:p>
+      <w:pPr>
+        <w:spacing w:afterLines="100" w:after="240" w:line="240" w:lineRule="auto"/>
+        <w:ind w:firstLine="0"/>
+        <w:rPr>
+          <w:sz w:val="20"/>
+          <w:szCs w:val="28"/>
+        </w:rPr>
+      </w:pPr>
+    </w:p>
+    <w:p>
+      <w:pPr>
+        <w:spacing w:afterLines="100" w:after="240" w:line="240" w:lineRule="auto"/>
+        <w:ind w:firstLine="0"/>
+        <w:rPr>
+          <w:sz w:val="20"/>
+          <w:szCs w:val="28"/>
+        </w:rPr>
+      </w:pPr>
+    </w:p>
+    <w:p>
+      <w:pPr>
+        <w:spacing w:afterLines="100" w:after="240" w:line="240" w:lineRule="auto"/>
+        <w:ind w:firstLine="0"/>
+        <w:rPr>
+          <w:sz w:val="20"/>
+          <w:szCs w:val="28"/>
+        </w:rPr>
+      </w:pPr>
+    </w:p>
+    <w:p>
+      <w:pPr>
+        <w:spacing w:afterLines="100" w:after="240" w:line="240" w:lineRule="auto"/>
+        <w:ind w:firstLine="0"/>
+        <w:rPr>
+          <w:b/>
+          <w:color w:val="356392"/>
+          <w:szCs w:val="28"/>
+        </w:rPr>
+      </w:pPr>
+      <w:r>
+        <w:rPr>
+          <w:b/>
+          <w:color w:val="356392"/>
+          <w:sz w:val="28"/>
+          <w:szCs w:val="28"/>
+        </w:rPr>
         <w:t>Document Layout</w:t>
       </w:r>
     </w:p>
@@ -1733,6 +2579,7 @@
           <w:szCs w:val="20"/>
           <w:lang w:eastAsia="zh-TW"/>
         </w:rPr>
+        <w:lastRenderedPageBreak/>
         <w:t>S</w:t>
       </w:r>
       <w:r>
@@ -2244,15 +3091,7 @@
         <w:t xml:space="preserve">Fichman </w:t>
       </w:r>
       <w:r>
-        <w:t>(</w:t>
-      </w:r>
-      <w:proofErr w:type="gramStart"/>
-      <w:r>
-        <w:t>2004)…</w:t>
-      </w:r>
-      <w:proofErr w:type="gramEnd"/>
-      <w:r>
-        <w:t xml:space="preserve"> ; …</w:t>
+        <w:t>(2004)… ; …</w:t>
       </w:r>
       <w:r>
         <w:t>(Fichman, 2004)</w:t>
@@ -2286,15 +3125,7 @@
         <w:t xml:space="preserve"> King</w:t>
       </w:r>
       <w:r>
-        <w:t xml:space="preserve"> (</w:t>
-      </w:r>
-      <w:proofErr w:type="gramStart"/>
-      <w:r>
-        <w:t>2004)…</w:t>
-      </w:r>
-      <w:proofErr w:type="gramEnd"/>
-      <w:r>
-        <w:t xml:space="preserve"> ; </w:t>
+        <w:t xml:space="preserve"> (2004)… ; </w:t>
       </w:r>
       <w:r>
         <w:t xml:space="preserve"> </w:t>
@@ -2350,16 +3181,11 @@
       <w:r>
         <w:t>(</w:t>
       </w:r>
-      <w:proofErr w:type="gramStart"/>
       <w:r>
         <w:t>2004</w:t>
       </w:r>
       <w:r>
-        <w:t>)…</w:t>
-      </w:r>
-      <w:proofErr w:type="gramEnd"/>
-      <w:r>
-        <w:t xml:space="preserve"> ; </w:t>
+        <w:t xml:space="preserve">)… ; </w:t>
       </w:r>
       <w:r>
         <w:t xml:space="preserve"> </w:t>
@@ -5196,11 +6022,121 @@
         <w:t xml:space="preserve"> (SPRU Electronic Working Paper No. 109). Brighton: University of Sussex.</w:t>
       </w:r>
     </w:p>
+    <w:p>
+      <w:pPr>
+        <w:spacing w:beforeLines="50" w:before="120" w:line="240" w:lineRule="auto"/>
+        <w:ind w:leftChars="350" w:left="1138" w:hangingChars="254" w:hanging="559"/>
+        <w:jc w:val="both"/>
+        <w:rPr>
+          <w:rFonts w:eastAsia="PMingLiU"/>
+          <w:szCs w:val="22"/>
+          <w:lang w:eastAsia="zh-TW"/>
+        </w:rPr>
+      </w:pPr>
+    </w:p>
+    <w:p>
+      <w:pPr>
+        <w:pStyle w:val="EndNoteBibliography"/>
+        <w:ind w:left="720" w:hanging="720"/>
+      </w:pPr>
+      <w:r>
+        <w:rPr>
+          <w:rFonts w:eastAsia="PMingLiU"/>
+          <w:szCs w:val="22"/>
+          <w:lang w:eastAsia="zh-TW"/>
+        </w:rPr>
+        <w:fldChar w:fldCharType="begin"/>
+      </w:r>
+      <w:r>
+        <w:rPr>
+          <w:rFonts w:eastAsia="PMingLiU"/>
+          <w:szCs w:val="22"/>
+          <w:lang w:eastAsia="zh-TW"/>
+        </w:rPr>
+        <w:instrText xml:space="preserve"> ADDIN EN.REFLIST </w:instrText>
+      </w:r>
+      <w:r>
+        <w:rPr>
+          <w:rFonts w:eastAsia="PMingLiU"/>
+          <w:szCs w:val="22"/>
+          <w:lang w:eastAsia="zh-TW"/>
+        </w:rPr>
+        <w:fldChar w:fldCharType="separate"/>
+      </w:r>
+      <w:r>
+        <w:t xml:space="preserve">Ataei, P., &amp; Litchfield, A. T. (2020). Big Data Reference Architectures, a systematic literature review. </w:t>
+      </w:r>
+    </w:p>
+    <w:p>
+      <w:pPr>
+        <w:pStyle w:val="EndNoteBibliography"/>
+        <w:ind w:left="720" w:hanging="720"/>
+      </w:pPr>
+      <w:r>
+        <w:t xml:space="preserve">Mannering, F., Bhat, C. R., Shankar, V., &amp; Abdel-Aty, M. (2020). Big data, traditional data and the tradeoffs between prediction and causality in highway-safety analysis. </w:t>
+      </w:r>
+      <w:r>
+        <w:rPr>
+          <w:i/>
+        </w:rPr>
+        <w:t>Analytic methods in accident research, 25</w:t>
+      </w:r>
+      <w:r>
+        <w:t xml:space="preserve">, 100113. </w:t>
+      </w:r>
+    </w:p>
+    <w:p>
+      <w:pPr>
+        <w:pStyle w:val="EndNoteBibliography"/>
+        <w:ind w:left="720" w:hanging="720"/>
+      </w:pPr>
+      <w:r>
+        <w:t xml:space="preserve">Rad, B. B., &amp; Ataei, P. (2017). The big data Ecosystem and its Environs. </w:t>
+      </w:r>
+      <w:r>
+        <w:rPr>
+          <w:i/>
+        </w:rPr>
+        <w:t>International Journal of Computer Science and Network Security (IJCSNS), 17</w:t>
+      </w:r>
+      <w:r>
+        <w:t xml:space="preserve">(3), 38. </w:t>
+      </w:r>
+    </w:p>
+    <w:p>
+      <w:pPr>
+        <w:pStyle w:val="EndNoteBibliography"/>
+        <w:ind w:left="720" w:hanging="720"/>
+      </w:pPr>
+      <w:r>
+        <w:t xml:space="preserve">Rada, B. B., Ataeib, P., Khakbizc, Y., &amp; Akbarzadehd, N. (2017). The Hype of Emerging Technologies: Big Data as a Service. </w:t>
+      </w:r>
+    </w:p>
+    <w:p>
+      <w:pPr>
+        <w:spacing w:beforeLines="50" w:before="120" w:line="240" w:lineRule="auto"/>
+        <w:ind w:leftChars="350" w:left="1138" w:hangingChars="254" w:hanging="559"/>
+        <w:jc w:val="both"/>
+        <w:rPr>
+          <w:rFonts w:eastAsia="PMingLiU"/>
+          <w:szCs w:val="22"/>
+          <w:lang w:eastAsia="zh-TW"/>
+        </w:rPr>
+      </w:pPr>
+      <w:r>
+        <w:rPr>
+          <w:rFonts w:eastAsia="PMingLiU"/>
+          <w:szCs w:val="22"/>
+          <w:lang w:eastAsia="zh-TW"/>
+        </w:rPr>
+        <w:fldChar w:fldCharType="end"/>
+      </w:r>
+    </w:p>
     <w:sectPr>
-      <w:headerReference w:type="default" r:id="rId9"/>
-      <w:footerReference w:type="even" r:id="rId10"/>
-      <w:footerReference w:type="default" r:id="rId11"/>
-      <w:footerReference w:type="first" r:id="rId12"/>
+      <w:headerReference w:type="default" r:id="rId12"/>
+      <w:footerReference w:type="even" r:id="rId13"/>
+      <w:footerReference w:type="default" r:id="rId14"/>
+      <w:footerReference w:type="first" r:id="rId15"/>
       <w:pgSz w:w="11907" w:h="16840" w:code="9"/>
       <w:pgMar w:top="1440" w:right="1440" w:bottom="1440" w:left="1440" w:header="709" w:footer="709" w:gutter="0"/>
       <w:pgNumType w:start="101"/>
@@ -10232,6 +11168,7 @@
     <w:lsdException w:name="HTML Sample" w:semiHidden="1" w:unhideWhenUsed="1"/>
     <w:lsdException w:name="HTML Typewriter" w:semiHidden="1" w:unhideWhenUsed="1"/>
     <w:lsdException w:name="HTML Variable" w:semiHidden="1" w:unhideWhenUsed="1"/>
+    <w:lsdException w:name="Normal Table" w:semiHidden="1" w:unhideWhenUsed="1"/>
     <w:lsdException w:name="annotation subject" w:semiHidden="1" w:unhideWhenUsed="1"/>
     <w:lsdException w:name="No List" w:semiHidden="1" w:unhideWhenUsed="1"/>
     <w:lsdException w:name="Outline List 1" w:semiHidden="1" w:unhideWhenUsed="1"/>
@@ -10278,8 +11215,10 @@
     <w:lsdException w:name="Table Subtle 2" w:semiHidden="1" w:unhideWhenUsed="1"/>
     <w:lsdException w:name="Table Web 1" w:semiHidden="1" w:unhideWhenUsed="1"/>
     <w:lsdException w:name="Table Web 2" w:semiHidden="1" w:unhideWhenUsed="1"/>
+    <w:lsdException w:name="Table Web 3" w:semiHidden="1" w:unhideWhenUsed="1"/>
     <w:lsdException w:name="Balloon Text" w:semiHidden="1" w:unhideWhenUsed="1"/>
     <w:lsdException w:name="Table Grid" w:uiPriority="0"/>
+    <w:lsdException w:name="Table Theme" w:semiHidden="1" w:unhideWhenUsed="1"/>
     <w:lsdException w:name="Placeholder Text" w:semiHidden="1"/>
     <w:lsdException w:name="No Spacing" w:uiPriority="1" w:qFormat="1"/>
     <w:lsdException w:name="Light Shading" w:uiPriority="60"/>
@@ -10519,6 +11458,7 @@
     <w:name w:val="heading 1"/>
     <w:basedOn w:val="Normal"/>
     <w:next w:val="Normal"/>
+    <w:link w:val="Heading1Char"/>
     <w:qFormat/>
     <w:pPr>
       <w:keepNext/>
@@ -10696,7 +11636,6 @@
   <w:style w:type="character" w:default="1" w:styleId="DefaultParagraphFont">
     <w:name w:val="Default Paragraph Font"/>
     <w:uiPriority w:val="1"/>
-    <w:semiHidden/>
     <w:unhideWhenUsed/>
   </w:style>
   <w:style w:type="table" w:default="1" w:styleId="TableNormal">
@@ -10946,6 +11885,73 @@
       <w:rFonts w:eastAsia="Times New Roman"/>
       <w:sz w:val="24"/>
       <w:szCs w:val="20"/>
+    </w:rPr>
+  </w:style>
+  <w:style w:type="paragraph" w:customStyle="1" w:styleId="EndNoteBibliographyTitle">
+    <w:name w:val="EndNote Bibliography Title"/>
+    <w:basedOn w:val="Normal"/>
+    <w:link w:val="EndNoteBibliographyTitleChar"/>
+    <w:rsid w:val="00A75960"/>
+    <w:pPr>
+      <w:jc w:val="center"/>
+    </w:pPr>
+    <w:rPr>
+      <w:rFonts w:cs="Arial"/>
+      <w:noProof/>
+    </w:rPr>
+  </w:style>
+  <w:style w:type="character" w:customStyle="1" w:styleId="EndNoteBibliographyTitleChar">
+    <w:name w:val="EndNote Bibliography Title Char"/>
+    <w:basedOn w:val="DefaultParagraphFont"/>
+    <w:link w:val="EndNoteBibliographyTitle"/>
+    <w:rsid w:val="00A75960"/>
+    <w:rPr>
+      <w:rFonts w:ascii="Arial" w:hAnsi="Arial" w:cs="Arial"/>
+      <w:noProof/>
+      <w:sz w:val="22"/>
+      <w:szCs w:val="24"/>
+      <w:lang w:val="en-US" w:eastAsia="en-US"/>
+    </w:rPr>
+  </w:style>
+  <w:style w:type="paragraph" w:customStyle="1" w:styleId="EndNoteBibliography">
+    <w:name w:val="EndNote Bibliography"/>
+    <w:basedOn w:val="Normal"/>
+    <w:link w:val="EndNoteBibliographyChar"/>
+    <w:rsid w:val="00A75960"/>
+    <w:pPr>
+      <w:spacing w:line="240" w:lineRule="auto"/>
+      <w:jc w:val="both"/>
+    </w:pPr>
+    <w:rPr>
+      <w:rFonts w:cs="Arial"/>
+      <w:noProof/>
+    </w:rPr>
+  </w:style>
+  <w:style w:type="character" w:customStyle="1" w:styleId="EndNoteBibliographyChar">
+    <w:name w:val="EndNote Bibliography Char"/>
+    <w:basedOn w:val="DefaultParagraphFont"/>
+    <w:link w:val="EndNoteBibliography"/>
+    <w:rsid w:val="00A75960"/>
+    <w:rPr>
+      <w:rFonts w:ascii="Arial" w:hAnsi="Arial" w:cs="Arial"/>
+      <w:noProof/>
+      <w:sz w:val="22"/>
+      <w:szCs w:val="24"/>
+      <w:lang w:val="en-US" w:eastAsia="en-US"/>
+    </w:rPr>
+  </w:style>
+  <w:style w:type="character" w:customStyle="1" w:styleId="Heading1Char">
+    <w:name w:val="Heading 1 Char"/>
+    <w:aliases w:val="Paragraph Char"/>
+    <w:link w:val="Heading1"/>
+    <w:rsid w:val="00813200"/>
+    <w:rPr>
+      <w:rFonts w:ascii="Arial" w:hAnsi="Arial"/>
+      <w:b/>
+      <w:bCs/>
+      <w:sz w:val="22"/>
+      <w:szCs w:val="24"/>
+      <w:lang w:val="en-US" w:eastAsia="en-US"/>
     </w:rPr>
   </w:style>
 </w:styles>
@@ -11235,13 +12241,242 @@
 </file>
 
 <file path=customXml/item1.xml><?xml version="1.0" encoding="utf-8"?>
+<ct:contentTypeSchema xmlns:ct="http://schemas.microsoft.com/office/2006/metadata/contentType" xmlns:ma="http://schemas.microsoft.com/office/2006/metadata/properties/metaAttributes" ct:_="" ma:_="" ma:contentTypeName="Document" ma:contentTypeID="0x0101009CE36ADDE61BE2488F45C299EABE30E3" ma:contentTypeVersion="8" ma:contentTypeDescription="Create a new document." ma:contentTypeScope="" ma:versionID="d2d6eba7e1676fa68425b1f31d38f353">
+  <xsd:schema xmlns:xsd="http://www.w3.org/2001/XMLSchema" xmlns:xs="http://www.w3.org/2001/XMLSchema" xmlns:p="http://schemas.microsoft.com/office/2006/metadata/properties" xmlns:ns3="8e441a6f-7fa8-49c4-b93b-aa8f530f7b54" targetNamespace="http://schemas.microsoft.com/office/2006/metadata/properties" ma:root="true" ma:fieldsID="61b26735236a9fb97721a6cdb918cdaa" ns3:_="">
+    <xsd:import namespace="8e441a6f-7fa8-49c4-b93b-aa8f530f7b54"/>
+    <xsd:element name="properties">
+      <xsd:complexType>
+        <xsd:sequence>
+          <xsd:element name="documentManagement">
+            <xsd:complexType>
+              <xsd:all>
+                <xsd:element ref="ns3:MediaServiceMetadata" minOccurs="0"/>
+                <xsd:element ref="ns3:MediaServiceFastMetadata" minOccurs="0"/>
+                <xsd:element ref="ns3:MediaServiceAutoTags" minOccurs="0"/>
+                <xsd:element ref="ns3:MediaServiceOCR" minOccurs="0"/>
+                <xsd:element ref="ns3:MediaServiceAutoKeyPoints" minOccurs="0"/>
+                <xsd:element ref="ns3:MediaServiceKeyPoints" minOccurs="0"/>
+                <xsd:element ref="ns3:MediaServiceGenerationTime" minOccurs="0"/>
+                <xsd:element ref="ns3:MediaServiceEventHashCode" minOccurs="0"/>
+              </xsd:all>
+            </xsd:complexType>
+          </xsd:element>
+        </xsd:sequence>
+      </xsd:complexType>
+    </xsd:element>
+  </xsd:schema>
+  <xsd:schema xmlns:xsd="http://www.w3.org/2001/XMLSchema" xmlns:xs="http://www.w3.org/2001/XMLSchema" xmlns:dms="http://schemas.microsoft.com/office/2006/documentManagement/types" xmlns:pc="http://schemas.microsoft.com/office/infopath/2007/PartnerControls" targetNamespace="8e441a6f-7fa8-49c4-b93b-aa8f530f7b54" elementFormDefault="qualified">
+    <xsd:import namespace="http://schemas.microsoft.com/office/2006/documentManagement/types"/>
+    <xsd:import namespace="http://schemas.microsoft.com/office/infopath/2007/PartnerControls"/>
+    <xsd:element name="MediaServiceMetadata" ma:index="8" nillable="true" ma:displayName="MediaServiceMetadata" ma:hidden="true" ma:internalName="MediaServiceMetadata" ma:readOnly="true">
+      <xsd:simpleType>
+        <xsd:restriction base="dms:Note"/>
+      </xsd:simpleType>
+    </xsd:element>
+    <xsd:element name="MediaServiceFastMetadata" ma:index="9" nillable="true" ma:displayName="MediaServiceFastMetadata" ma:hidden="true" ma:internalName="MediaServiceFastMetadata" ma:readOnly="true">
+      <xsd:simpleType>
+        <xsd:restriction base="dms:Note"/>
+      </xsd:simpleType>
+    </xsd:element>
+    <xsd:element name="MediaServiceAutoTags" ma:index="10" nillable="true" ma:displayName="Tags" ma:internalName="MediaServiceAutoTags" ma:readOnly="true">
+      <xsd:simpleType>
+        <xsd:restriction base="dms:Text"/>
+      </xsd:simpleType>
+    </xsd:element>
+    <xsd:element name="MediaServiceOCR" ma:index="11" nillable="true" ma:displayName="Extracted Text" ma:internalName="MediaServiceOCR" ma:readOnly="true">
+      <xsd:simpleType>
+        <xsd:restriction base="dms:Note">
+          <xsd:maxLength value="255"/>
+        </xsd:restriction>
+      </xsd:simpleType>
+    </xsd:element>
+    <xsd:element name="MediaServiceAutoKeyPoints" ma:index="12" nillable="true" ma:displayName="MediaServiceAutoKeyPoints" ma:hidden="true" ma:internalName="MediaServiceAutoKeyPoints" ma:readOnly="true">
+      <xsd:simpleType>
+        <xsd:restriction base="dms:Note"/>
+      </xsd:simpleType>
+    </xsd:element>
+    <xsd:element name="MediaServiceKeyPoints" ma:index="13" nillable="true" ma:displayName="KeyPoints" ma:internalName="MediaServiceKeyPoints" ma:readOnly="true">
+      <xsd:simpleType>
+        <xsd:restriction base="dms:Note">
+          <xsd:maxLength value="255"/>
+        </xsd:restriction>
+      </xsd:simpleType>
+    </xsd:element>
+    <xsd:element name="MediaServiceGenerationTime" ma:index="14" nillable="true" ma:displayName="MediaServiceGenerationTime" ma:hidden="true" ma:internalName="MediaServiceGenerationTime" ma:readOnly="true">
+      <xsd:simpleType>
+        <xsd:restriction base="dms:Text"/>
+      </xsd:simpleType>
+    </xsd:element>
+    <xsd:element name="MediaServiceEventHashCode" ma:index="15" nillable="true" ma:displayName="MediaServiceEventHashCode" ma:hidden="true" ma:internalName="MediaServiceEventHashCode" ma:readOnly="true">
+      <xsd:simpleType>
+        <xsd:restriction base="dms:Text"/>
+      </xsd:simpleType>
+    </xsd:element>
+  </xsd:schema>
+  <xsd:schema xmlns="http://schemas.openxmlformats.org/package/2006/metadata/core-properties" xmlns:xsd="http://www.w3.org/2001/XMLSchema" xmlns:xsi="http://www.w3.org/2001/XMLSchema-instance" xmlns:dc="http://purl.org/dc/elements/1.1/" xmlns:dcterms="http://purl.org/dc/terms/" xmlns:odoc="http://schemas.microsoft.com/internal/obd" targetNamespace="http://schemas.openxmlformats.org/package/2006/metadata/core-properties" elementFormDefault="qualified" attributeFormDefault="unqualified" blockDefault="#all">
+    <xsd:import namespace="http://purl.org/dc/elements/1.1/" schemaLocation="http://dublincore.org/schemas/xmls/qdc/2003/04/02/dc.xsd"/>
+    <xsd:import namespace="http://purl.org/dc/terms/" schemaLocation="http://dublincore.org/schemas/xmls/qdc/2003/04/02/dcterms.xsd"/>
+    <xsd:element name="coreProperties" type="CT_coreProperties"/>
+    <xsd:complexType name="CT_coreProperties">
+      <xsd:all>
+        <xsd:element ref="dc:creator" minOccurs="0" maxOccurs="1"/>
+        <xsd:element ref="dcterms:created" minOccurs="0" maxOccurs="1"/>
+        <xsd:element ref="dc:identifier" minOccurs="0" maxOccurs="1"/>
+        <xsd:element name="contentType" minOccurs="0" maxOccurs="1" type="xsd:string" ma:index="0" ma:displayName="Content Type"/>
+        <xsd:element ref="dc:title" minOccurs="0" maxOccurs="1" ma:index="4" ma:displayName="Title"/>
+        <xsd:element ref="dc:subject" minOccurs="0" maxOccurs="1"/>
+        <xsd:element ref="dc:description" minOccurs="0" maxOccurs="1"/>
+        <xsd:element name="keywords" minOccurs="0" maxOccurs="1" type="xsd:string"/>
+        <xsd:element ref="dc:language" minOccurs="0" maxOccurs="1"/>
+        <xsd:element name="category" minOccurs="0" maxOccurs="1" type="xsd:string"/>
+        <xsd:element name="version" minOccurs="0" maxOccurs="1" type="xsd:string"/>
+        <xsd:element name="revision" minOccurs="0" maxOccurs="1" type="xsd:string">
+          <xsd:annotation>
+            <xsd:documentation>
+                        This value indicates the number of saves or revisions. The application is responsible for updating this value after each revision.
+                    </xsd:documentation>
+          </xsd:annotation>
+        </xsd:element>
+        <xsd:element name="lastModifiedBy" minOccurs="0" maxOccurs="1" type="xsd:string"/>
+        <xsd:element ref="dcterms:modified" minOccurs="0" maxOccurs="1"/>
+        <xsd:element name="contentStatus" minOccurs="0" maxOccurs="1" type="xsd:string"/>
+      </xsd:all>
+    </xsd:complexType>
+  </xsd:schema>
+  <xs:schema xmlns:pc="http://schemas.microsoft.com/office/infopath/2007/PartnerControls" xmlns:xs="http://www.w3.org/2001/XMLSchema" targetNamespace="http://schemas.microsoft.com/office/infopath/2007/PartnerControls" elementFormDefault="qualified" attributeFormDefault="unqualified">
+    <xs:element name="Person">
+      <xs:complexType>
+        <xs:sequence>
+          <xs:element ref="pc:DisplayName" minOccurs="0"/>
+          <xs:element ref="pc:AccountId" minOccurs="0"/>
+          <xs:element ref="pc:AccountType" minOccurs="0"/>
+        </xs:sequence>
+      </xs:complexType>
+    </xs:element>
+    <xs:element name="DisplayName" type="xs:string"/>
+    <xs:element name="AccountId" type="xs:string"/>
+    <xs:element name="AccountType" type="xs:string"/>
+    <xs:element name="BDCAssociatedEntity">
+      <xs:complexType>
+        <xs:sequence>
+          <xs:element ref="pc:BDCEntity" minOccurs="0" maxOccurs="unbounded"/>
+        </xs:sequence>
+        <xs:attribute ref="pc:EntityNamespace"/>
+        <xs:attribute ref="pc:EntityName"/>
+        <xs:attribute ref="pc:SystemInstanceName"/>
+        <xs:attribute ref="pc:AssociationName"/>
+      </xs:complexType>
+    </xs:element>
+    <xs:attribute name="EntityNamespace" type="xs:string"/>
+    <xs:attribute name="EntityName" type="xs:string"/>
+    <xs:attribute name="SystemInstanceName" type="xs:string"/>
+    <xs:attribute name="AssociationName" type="xs:string"/>
+    <xs:element name="BDCEntity">
+      <xs:complexType>
+        <xs:sequence>
+          <xs:element ref="pc:EntityDisplayName" minOccurs="0"/>
+          <xs:element ref="pc:EntityInstanceReference" minOccurs="0"/>
+          <xs:element ref="pc:EntityId1" minOccurs="0"/>
+          <xs:element ref="pc:EntityId2" minOccurs="0"/>
+          <xs:element ref="pc:EntityId3" minOccurs="0"/>
+          <xs:element ref="pc:EntityId4" minOccurs="0"/>
+          <xs:element ref="pc:EntityId5" minOccurs="0"/>
+        </xs:sequence>
+      </xs:complexType>
+    </xs:element>
+    <xs:element name="EntityDisplayName" type="xs:string"/>
+    <xs:element name="EntityInstanceReference" type="xs:string"/>
+    <xs:element name="EntityId1" type="xs:string"/>
+    <xs:element name="EntityId2" type="xs:string"/>
+    <xs:element name="EntityId3" type="xs:string"/>
+    <xs:element name="EntityId4" type="xs:string"/>
+    <xs:element name="EntityId5" type="xs:string"/>
+    <xs:element name="Terms">
+      <xs:complexType>
+        <xs:sequence>
+          <xs:element ref="pc:TermInfo" minOccurs="0" maxOccurs="unbounded"/>
+        </xs:sequence>
+      </xs:complexType>
+    </xs:element>
+    <xs:element name="TermInfo">
+      <xs:complexType>
+        <xs:sequence>
+          <xs:element ref="pc:TermName" minOccurs="0"/>
+          <xs:element ref="pc:TermId" minOccurs="0"/>
+        </xs:sequence>
+      </xs:complexType>
+    </xs:element>
+    <xs:element name="TermName" type="xs:string"/>
+    <xs:element name="TermId" type="xs:string"/>
+  </xs:schema>
+</ct:contentTypeSchema>
+</file>
+
+<file path=customXml/item2.xml><?xml version="1.0" encoding="utf-8"?>
 <b:Sources xmlns:b="http://schemas.openxmlformats.org/officeDocument/2006/bibliography" xmlns="http://schemas.openxmlformats.org/officeDocument/2006/bibliography" SelectedStyle="\APASixthEditionOfficeOnline.xsl" StyleName="APA" Version="6"/>
 </file>
 
+<file path=customXml/item3.xml><?xml version="1.0" encoding="utf-8"?>
+<p:properties xmlns:p="http://schemas.microsoft.com/office/2006/metadata/properties" xmlns:xsi="http://www.w3.org/2001/XMLSchema-instance" xmlns:pc="http://schemas.microsoft.com/office/infopath/2007/PartnerControls">
+  <documentManagement/>
+</p:properties>
+</file>
+
+<file path=customXml/item4.xml><?xml version="1.0" encoding="utf-8"?>
+<?mso-contentType ?>
+<FormTemplates xmlns="http://schemas.microsoft.com/sharepoint/v3/contenttype/forms">
+  <Display>DocumentLibraryForm</Display>
+  <Edit>DocumentLibraryForm</Edit>
+  <New>DocumentLibraryForm</New>
+</FormTemplates>
+</file>
+
 <file path=customXml/itemProps1.xml><?xml version="1.0" encoding="utf-8"?>
+<ds:datastoreItem xmlns:ds="http://schemas.openxmlformats.org/officeDocument/2006/customXml" ds:itemID="{F27F6513-5BFD-47C9-A4B9-2C4D58B91A15}">
+  <ds:schemaRefs>
+    <ds:schemaRef ds:uri="http://schemas.microsoft.com/office/2006/metadata/contentType"/>
+    <ds:schemaRef ds:uri="http://schemas.microsoft.com/office/2006/metadata/properties/metaAttributes"/>
+    <ds:schemaRef ds:uri="http://www.w3.org/2001/XMLSchema"/>
+    <ds:schemaRef ds:uri="http://schemas.microsoft.com/office/2006/metadata/properties"/>
+    <ds:schemaRef ds:uri="8e441a6f-7fa8-49c4-b93b-aa8f530f7b54"/>
+    <ds:schemaRef ds:uri="http://schemas.microsoft.com/office/2006/documentManagement/types"/>
+    <ds:schemaRef ds:uri="http://schemas.microsoft.com/office/infopath/2007/PartnerControls"/>
+    <ds:schemaRef ds:uri="http://schemas.openxmlformats.org/package/2006/metadata/core-properties"/>
+    <ds:schemaRef ds:uri="http://purl.org/dc/elements/1.1/"/>
+    <ds:schemaRef ds:uri="http://purl.org/dc/terms/"/>
+    <ds:schemaRef ds:uri="http://schemas.microsoft.com/internal/obd"/>
+  </ds:schemaRefs>
+</ds:datastoreItem>
+</file>
+
+<file path=customXml/itemProps2.xml><?xml version="1.0" encoding="utf-8"?>
 <ds:datastoreItem xmlns:ds="http://schemas.openxmlformats.org/officeDocument/2006/customXml" ds:itemID="{DDDFF044-0CEE-4515-8B8F-FD6DE8E95727}">
   <ds:schemaRefs>
     <ds:schemaRef ds:uri="http://schemas.openxmlformats.org/officeDocument/2006/bibliography"/>
   </ds:schemaRefs>
 </ds:datastoreItem>
+</file>
+
+<file path=customXml/itemProps3.xml><?xml version="1.0" encoding="utf-8"?>
+<ds:datastoreItem xmlns:ds="http://schemas.openxmlformats.org/officeDocument/2006/customXml" ds:itemID="{C71162CA-117A-423C-81B4-439122DE0B7D}">
+  <ds:schemaRefs>
+    <ds:schemaRef ds:uri="http://schemas.microsoft.com/office/2006/metadata/properties"/>
+    <ds:schemaRef ds:uri="http://purl.org/dc/terms/"/>
+    <ds:schemaRef ds:uri="http://schemas.microsoft.com/office/2006/documentManagement/types"/>
+    <ds:schemaRef ds:uri="http://schemas.openxmlformats.org/package/2006/metadata/core-properties"/>
+    <ds:schemaRef ds:uri="http://purl.org/dc/dcmitype/"/>
+    <ds:schemaRef ds:uri="http://www.w3.org/XML/1998/namespace"/>
+    <ds:schemaRef ds:uri="http://purl.org/dc/elements/1.1/"/>
+    <ds:schemaRef ds:uri="8e441a6f-7fa8-49c4-b93b-aa8f530f7b54"/>
+    <ds:schemaRef ds:uri="http://schemas.microsoft.com/office/infopath/2007/PartnerControls"/>
+  </ds:schemaRefs>
+</ds:datastoreItem>
+</file>
+
+<file path=customXml/itemProps4.xml><?xml version="1.0" encoding="utf-8"?>
+<ds:datastoreItem xmlns:ds="http://schemas.openxmlformats.org/officeDocument/2006/customXml" ds:itemID="{C3A696FC-67B5-44DA-94DA-6B70F8FA94B7}">
+  <ds:schemaRefs>
+    <ds:schemaRef ds:uri="http://schemas.microsoft.com/sharepoint/v3/contenttype/forms"/>
+  </ds:schemaRefs>
+</ds:datastoreItem>
 </file>
</xml_diff>

<commit_message>
added more to initial phase section
</commit_message>
<xml_diff>
--- a/PAJAIS_Style_Guide.docx
+++ b/PAJAIS_Style_Guide.docx
@@ -38,7 +38,7 @@
             <v:path o:extrusionok="f" gradientshapeok="t" o:connecttype="rect"/>
             <o:lock v:ext="edit" aspectratio="t"/>
           </v:shapetype>
-          <v:shape id="圖片 193" o:spid="_x0000_s1026" type="#_x0000_t75" style="position:absolute;margin-left:-1.6pt;margin-top:-54.75pt;width:468pt;height:92.4pt;z-index:1;visibility:visible;mso-wrap-style:square;mso-width-percent:0;mso-height-percent:0;mso-wrap-distance-left:9pt;mso-wrap-distance-top:0;mso-wrap-distance-right:9pt;mso-wrap-distance-bottom:0;mso-position-horizontal-relative:text;mso-position-vertical-relative:text;mso-width-percent:0;mso-height-percent:0;mso-width-relative:page;mso-height-relative:margin">
+          <v:shape id="圖片 193" o:spid="_x0000_s1026" type="#_x0000_t75" style="position:absolute;margin-left:-1.6pt;margin-top:-54.75pt;width:468pt;height:92.4pt;z-index:251657728;visibility:visible;mso-wrap-style:square;mso-width-percent:0;mso-height-percent:0;mso-wrap-distance-left:9pt;mso-wrap-distance-top:0;mso-wrap-distance-right:9pt;mso-wrap-distance-bottom:0;mso-position-horizontal-relative:text;mso-position-vertical-relative:text;mso-width-percent:0;mso-height-percent:0;mso-width-relative:page;mso-height-relative:margin">
             <v:imagedata r:id="rId11" o:title=""/>
           </v:shape>
         </w:pict>
@@ -384,7 +384,7 @@
             <w:pPr>
               <w:snapToGrid w:val="0"/>
               <w:spacing w:beforeLines="50" w:before="120" w:afterLines="50" w:after="120"/>
-              <w:ind w:leftChars="200" w:left="331" w:rightChars="200" w:right="331"/>
+              <w:ind w:leftChars="200" w:left="440" w:rightChars="200" w:right="440"/>
               <w:jc w:val="both"/>
               <w:rPr>
                 <w:i/>
@@ -414,7 +414,7 @@
             <w:pPr>
               <w:snapToGrid w:val="0"/>
               <w:spacing w:beforeLines="50" w:before="120" w:afterLines="50" w:after="120"/>
-              <w:ind w:leftChars="200" w:left="331" w:rightChars="200" w:right="331"/>
+              <w:ind w:leftChars="200" w:left="440" w:rightChars="200" w:right="440"/>
               <w:jc w:val="both"/>
               <w:rPr>
                 <w:b/>
@@ -433,7 +433,7 @@
             <w:pPr>
               <w:snapToGrid w:val="0"/>
               <w:spacing w:beforeLines="50" w:before="120" w:afterLines="50" w:after="120"/>
-              <w:ind w:leftChars="200" w:left="331" w:rightChars="200" w:right="331"/>
+              <w:ind w:leftChars="200" w:left="440" w:rightChars="200" w:right="440"/>
               <w:jc w:val="both"/>
               <w:rPr>
                 <w:b/>
@@ -454,7 +454,7 @@
             <w:pPr>
               <w:snapToGrid w:val="0"/>
               <w:spacing w:beforeLines="50" w:before="120" w:afterLines="50" w:after="120"/>
-              <w:ind w:leftChars="200" w:left="331" w:rightChars="200" w:right="331"/>
+              <w:ind w:leftChars="200" w:left="440" w:rightChars="200" w:right="440"/>
               <w:jc w:val="both"/>
               <w:rPr>
                 <w:b/>
@@ -477,7 +477,7 @@
             <w:pPr>
               <w:snapToGrid w:val="0"/>
               <w:spacing w:beforeLines="50" w:before="120" w:afterLines="50" w:after="120"/>
-              <w:ind w:leftChars="200" w:left="331" w:rightChars="200" w:right="331"/>
+              <w:ind w:leftChars="200" w:left="440" w:rightChars="200" w:right="440"/>
               <w:jc w:val="both"/>
               <w:rPr>
                 <w:b/>
@@ -498,7 +498,7 @@
             <w:pPr>
               <w:snapToGrid w:val="0"/>
               <w:spacing w:beforeLines="50" w:before="120" w:afterLines="50" w:after="120"/>
-              <w:ind w:leftChars="200" w:left="331" w:rightChars="200" w:right="331"/>
+              <w:ind w:leftChars="200" w:left="440" w:rightChars="200" w:right="440"/>
               <w:jc w:val="both"/>
             </w:pPr>
           </w:p>
@@ -506,7 +506,7 @@
             <w:pPr>
               <w:snapToGrid w:val="0"/>
               <w:spacing w:beforeLines="50" w:before="120" w:afterLines="50" w:after="120"/>
-              <w:ind w:leftChars="200" w:left="331" w:rightChars="200" w:right="331"/>
+              <w:ind w:leftChars="200" w:left="440" w:rightChars="200" w:right="440"/>
               <w:jc w:val="both"/>
               <w:rPr>
                 <w:i/>
@@ -959,31 +959,7 @@
         <w:fldChar w:fldCharType="separate"/>
       </w:r>
       <w:r>
-        <w:t xml:space="preserve">(Rada, </w:t>
-      </w:r>
-      <w:proofErr w:type="spellStart"/>
-      <w:r>
-        <w:t>Ataeib</w:t>
-      </w:r>
-      <w:proofErr w:type="spellEnd"/>
-      <w:r>
-        <w:t xml:space="preserve">, </w:t>
-      </w:r>
-      <w:proofErr w:type="spellStart"/>
-      <w:r>
-        <w:t>Khakbizc</w:t>
-      </w:r>
-      <w:proofErr w:type="spellEnd"/>
-      <w:r>
-        <w:t xml:space="preserve">, &amp; </w:t>
-      </w:r>
-      <w:proofErr w:type="spellStart"/>
-      <w:r>
-        <w:t>Akbarzadehd</w:t>
-      </w:r>
-      <w:proofErr w:type="spellEnd"/>
-      <w:r>
-        <w:t>, 2017)</w:t>
+        <w:t>(Rada, Ataeib, Khakbizc, &amp; Akbarzadehd, 2017)</w:t>
       </w:r>
       <w:r>
         <w:fldChar w:fldCharType="end"/>
@@ -1061,15 +1037,7 @@
         <w:fldChar w:fldCharType="separate"/>
       </w:r>
       <w:r>
-        <w:t>(Mannering, Bhat, Shankar, &amp; Abdel-</w:t>
-      </w:r>
-      <w:proofErr w:type="spellStart"/>
-      <w:r>
-        <w:t>Aty</w:t>
-      </w:r>
-      <w:proofErr w:type="spellEnd"/>
-      <w:r>
-        <w:t>, 2020; Rad &amp; Ataei, 2017)</w:t>
+        <w:t>(Mannering, Bhat, Shankar, &amp; Abdel-Aty, 2020; Rad &amp; Ataei, 2017)</w:t>
       </w:r>
       <w:r>
         <w:fldChar w:fldCharType="end"/>
@@ -1148,51 +1116,7 @@
           <w:color w:val="auto"/>
           <w:sz w:val="22"/>
         </w:rPr>
-        <w:t>(</w:t>
-      </w:r>
-      <w:proofErr w:type="spellStart"/>
-      <w:r>
-        <w:rPr>
-          <w:rStyle w:val="Heading1Char"/>
-          <w:b w:val="0"/>
-          <w:bCs w:val="0"/>
-          <w:color w:val="auto"/>
-          <w:sz w:val="22"/>
-        </w:rPr>
-        <w:t>Erevelles</w:t>
-      </w:r>
-      <w:proofErr w:type="spellEnd"/>
-      <w:r>
-        <w:rPr>
-          <w:rStyle w:val="Heading1Char"/>
-          <w:b w:val="0"/>
-          <w:bCs w:val="0"/>
-          <w:color w:val="auto"/>
-          <w:sz w:val="22"/>
-        </w:rPr>
-        <w:t xml:space="preserve">, </w:t>
-      </w:r>
-      <w:proofErr w:type="spellStart"/>
-      <w:r>
-        <w:rPr>
-          <w:rStyle w:val="Heading1Char"/>
-          <w:b w:val="0"/>
-          <w:bCs w:val="0"/>
-          <w:color w:val="auto"/>
-          <w:sz w:val="22"/>
-        </w:rPr>
-        <w:t>Fukawa</w:t>
-      </w:r>
-      <w:proofErr w:type="spellEnd"/>
-      <w:r>
-        <w:rPr>
-          <w:rStyle w:val="Heading1Char"/>
-          <w:b w:val="0"/>
-          <w:bCs w:val="0"/>
-          <w:color w:val="auto"/>
-          <w:sz w:val="22"/>
-        </w:rPr>
-        <w:t>, &amp; Swayne, 2016)</w:t>
+        <w:t>(Erevelles, Fukawa, &amp; Swayne, 2016)</w:t>
       </w:r>
       <w:r>
         <w:rPr>
@@ -1454,29 +1378,7 @@
           <w:color w:val="auto"/>
           <w:sz w:val="22"/>
         </w:rPr>
-        <w:t xml:space="preserve">(AI, 2019; Gartner, 2014; </w:t>
-      </w:r>
-      <w:proofErr w:type="spellStart"/>
-      <w:r>
-        <w:rPr>
-          <w:rStyle w:val="Heading1Char"/>
-          <w:b w:val="0"/>
-          <w:bCs w:val="0"/>
-          <w:color w:val="auto"/>
-          <w:sz w:val="22"/>
-        </w:rPr>
-        <w:t>Manyika</w:t>
-      </w:r>
-      <w:proofErr w:type="spellEnd"/>
-      <w:r>
-        <w:rPr>
-          <w:rStyle w:val="Heading1Char"/>
-          <w:b w:val="0"/>
-          <w:bCs w:val="0"/>
-          <w:color w:val="auto"/>
-          <w:sz w:val="22"/>
-        </w:rPr>
-        <w:t xml:space="preserve"> et al., 2011; Nash, 2015; Partners, 2019; White, 2019)</w:t>
+        <w:t>(AI, 2019; Gartner, 2014; Manyika et al., 2011; Nash, 2015; Partners, 2019; White, 2019)</w:t>
       </w:r>
       <w:r>
         <w:rPr>
@@ -1689,117 +1591,7 @@
           <w:color w:val="auto"/>
           <w:sz w:val="22"/>
         </w:rPr>
-        <w:t>(</w:t>
-      </w:r>
-      <w:proofErr w:type="spellStart"/>
-      <w:r>
-        <w:rPr>
-          <w:rStyle w:val="Heading1Char"/>
-          <w:b w:val="0"/>
-          <w:bCs w:val="0"/>
-          <w:color w:val="auto"/>
-          <w:sz w:val="22"/>
-        </w:rPr>
-        <w:t>Bashari</w:t>
-      </w:r>
-      <w:proofErr w:type="spellEnd"/>
-      <w:r>
-        <w:rPr>
-          <w:rStyle w:val="Heading1Char"/>
-          <w:b w:val="0"/>
-          <w:bCs w:val="0"/>
-          <w:color w:val="auto"/>
-          <w:sz w:val="22"/>
-        </w:rPr>
-        <w:t xml:space="preserve"> Rad, </w:t>
-      </w:r>
-      <w:proofErr w:type="spellStart"/>
-      <w:r>
-        <w:rPr>
-          <w:rStyle w:val="Heading1Char"/>
-          <w:b w:val="0"/>
-          <w:bCs w:val="0"/>
-          <w:color w:val="auto"/>
-          <w:sz w:val="22"/>
-        </w:rPr>
-        <w:t>Akbarzadeh</w:t>
-      </w:r>
-      <w:proofErr w:type="spellEnd"/>
-      <w:r>
-        <w:rPr>
-          <w:rStyle w:val="Heading1Char"/>
-          <w:b w:val="0"/>
-          <w:bCs w:val="0"/>
-          <w:color w:val="auto"/>
-          <w:sz w:val="22"/>
-        </w:rPr>
-        <w:t xml:space="preserve">, Ataei, &amp; </w:t>
-      </w:r>
-      <w:proofErr w:type="spellStart"/>
-      <w:r>
-        <w:rPr>
-          <w:rStyle w:val="Heading1Char"/>
-          <w:b w:val="0"/>
-          <w:bCs w:val="0"/>
-          <w:color w:val="auto"/>
-          <w:sz w:val="22"/>
-        </w:rPr>
-        <w:t>Khakbiz</w:t>
-      </w:r>
-      <w:proofErr w:type="spellEnd"/>
-      <w:r>
-        <w:rPr>
-          <w:rStyle w:val="Heading1Char"/>
-          <w:b w:val="0"/>
-          <w:bCs w:val="0"/>
-          <w:color w:val="auto"/>
-          <w:sz w:val="22"/>
-        </w:rPr>
-        <w:t xml:space="preserve">, 2016; Chen, </w:t>
-      </w:r>
-      <w:proofErr w:type="spellStart"/>
-      <w:r>
-        <w:rPr>
-          <w:rStyle w:val="Heading1Char"/>
-          <w:b w:val="0"/>
-          <w:bCs w:val="0"/>
-          <w:color w:val="auto"/>
-          <w:sz w:val="22"/>
-        </w:rPr>
-        <w:t>Kazman</w:t>
-      </w:r>
-      <w:proofErr w:type="spellEnd"/>
-      <w:r>
-        <w:rPr>
-          <w:rStyle w:val="Heading1Char"/>
-          <w:b w:val="0"/>
-          <w:bCs w:val="0"/>
-          <w:color w:val="auto"/>
-          <w:sz w:val="22"/>
-        </w:rPr>
-        <w:t xml:space="preserve">, Garbajosa, &amp; Gonzalez, 2017; Singh, Lai, </w:t>
-      </w:r>
-      <w:proofErr w:type="spellStart"/>
-      <w:r>
-        <w:rPr>
-          <w:rStyle w:val="Heading1Char"/>
-          <w:b w:val="0"/>
-          <w:bCs w:val="0"/>
-          <w:color w:val="auto"/>
-          <w:sz w:val="22"/>
-        </w:rPr>
-        <w:t>Vejvar</w:t>
-      </w:r>
-      <w:proofErr w:type="spellEnd"/>
-      <w:r>
-        <w:rPr>
-          <w:rStyle w:val="Heading1Char"/>
-          <w:b w:val="0"/>
-          <w:bCs w:val="0"/>
-          <w:color w:val="auto"/>
-          <w:sz w:val="22"/>
-        </w:rPr>
-        <w:t>, &amp; Cheng, 2019)</w:t>
+        <w:t>(Bashari Rad, Akbarzadeh, Ataei, &amp; Khakbiz, 2016; Chen, Kazman, Garbajosa, &amp; Gonzalez, 2017; Singh, Lai, Vejvar, &amp; Cheng, 2019)</w:t>
       </w:r>
       <w:r>
         <w:rPr>
@@ -2017,51 +1809,7 @@
           <w:color w:val="auto"/>
           <w:sz w:val="22"/>
         </w:rPr>
-        <w:t xml:space="preserve">(Gorton &amp; Klein, 2015; Hummel, Eichelberger, </w:t>
-      </w:r>
-      <w:proofErr w:type="spellStart"/>
-      <w:r>
-        <w:rPr>
-          <w:rStyle w:val="Heading1Char"/>
-          <w:b w:val="0"/>
-          <w:bCs w:val="0"/>
-          <w:color w:val="auto"/>
-          <w:sz w:val="22"/>
-        </w:rPr>
-        <w:t>Giloj</w:t>
-      </w:r>
-      <w:proofErr w:type="spellEnd"/>
-      <w:r>
-        <w:rPr>
-          <w:rStyle w:val="Heading1Char"/>
-          <w:b w:val="0"/>
-          <w:bCs w:val="0"/>
-          <w:color w:val="auto"/>
-          <w:sz w:val="22"/>
-        </w:rPr>
-        <w:t xml:space="preserve">, </w:t>
-      </w:r>
-      <w:proofErr w:type="spellStart"/>
-      <w:r>
-        <w:rPr>
-          <w:rStyle w:val="Heading1Char"/>
-          <w:b w:val="0"/>
-          <w:bCs w:val="0"/>
-          <w:color w:val="auto"/>
-          <w:sz w:val="22"/>
-        </w:rPr>
-        <w:t>Werle</w:t>
-      </w:r>
-      <w:proofErr w:type="spellEnd"/>
-      <w:r>
-        <w:rPr>
-          <w:rStyle w:val="Heading1Char"/>
-          <w:b w:val="0"/>
-          <w:bCs w:val="0"/>
-          <w:color w:val="auto"/>
-          <w:sz w:val="22"/>
-        </w:rPr>
-        <w:t>, &amp; Schmid, 2018; Nadal et al., 2017)</w:t>
+        <w:t>(Gorton &amp; Klein, 2015; Hummel, Eichelberger, Giloj, Werle, &amp; Schmid, 2018; Nadal et al., 2017)</w:t>
       </w:r>
       <w:r>
         <w:rPr>
@@ -2231,23 +1979,7 @@
         <w:fldChar w:fldCharType="separate"/>
       </w:r>
       <w:r>
-        <w:t>(</w:t>
-      </w:r>
-      <w:proofErr w:type="spellStart"/>
-      <w:r>
-        <w:t>Galster</w:t>
-      </w:r>
-      <w:proofErr w:type="spellEnd"/>
-      <w:r>
-        <w:t xml:space="preserve"> &amp; </w:t>
-      </w:r>
-      <w:proofErr w:type="spellStart"/>
-      <w:r>
-        <w:t>Avgeriou</w:t>
-      </w:r>
-      <w:proofErr w:type="spellEnd"/>
-      <w:r>
-        <w:t>, 2011)</w:t>
+        <w:t>(Galster &amp; Avgeriou, 2011)</w:t>
       </w:r>
       <w:r>
         <w:fldChar w:fldCharType="end"/>
@@ -2267,31 +1999,7 @@
         <w:fldChar w:fldCharType="separate"/>
       </w:r>
       <w:r>
-        <w:t>(</w:t>
-      </w:r>
-      <w:proofErr w:type="spellStart"/>
-      <w:r>
-        <w:t>Angelov</w:t>
-      </w:r>
-      <w:proofErr w:type="spellEnd"/>
-      <w:r>
-        <w:t xml:space="preserve">, </w:t>
-      </w:r>
-      <w:proofErr w:type="spellStart"/>
-      <w:r>
-        <w:t>Grefen</w:t>
-      </w:r>
-      <w:proofErr w:type="spellEnd"/>
-      <w:r>
-        <w:t xml:space="preserve">, &amp; </w:t>
-      </w:r>
-      <w:proofErr w:type="spellStart"/>
-      <w:r>
-        <w:t>Greefhorst</w:t>
-      </w:r>
-      <w:proofErr w:type="spellEnd"/>
-      <w:r>
-        <w:t>, 2009)</w:t>
+        <w:t>(Angelov, Grefen, &amp; Greefhorst, 2009)</w:t>
       </w:r>
       <w:r>
         <w:fldChar w:fldCharType="end"/>
@@ -2383,29 +2091,7 @@
           <w:color w:val="auto"/>
           <w:sz w:val="22"/>
         </w:rPr>
-        <w:t xml:space="preserve">B. </w:t>
-      </w:r>
-      <w:proofErr w:type="spellStart"/>
-      <w:r>
-        <w:rPr>
-          <w:rStyle w:val="Heading1Char"/>
-          <w:b w:val="0"/>
-          <w:bCs w:val="0"/>
-          <w:color w:val="auto"/>
-          <w:sz w:val="22"/>
-        </w:rPr>
-        <w:t>Kitchenham</w:t>
-      </w:r>
-      <w:proofErr w:type="spellEnd"/>
-      <w:r>
-        <w:rPr>
-          <w:rStyle w:val="Heading1Char"/>
-          <w:b w:val="0"/>
-          <w:bCs w:val="0"/>
-          <w:color w:val="auto"/>
-          <w:sz w:val="22"/>
-        </w:rPr>
-        <w:t xml:space="preserve"> et al. (2009)</w:t>
+        <w:t>B. Kitchenham et al. (2009)</w:t>
       </w:r>
       <w:r>
         <w:rPr>
@@ -2457,27 +2143,15 @@
         </w:rPr>
         <w:fldChar w:fldCharType="separate"/>
       </w:r>
-      <w:proofErr w:type="spellStart"/>
-      <w:r>
-        <w:rPr>
-          <w:rStyle w:val="Heading1Char"/>
-          <w:b w:val="0"/>
-          <w:bCs w:val="0"/>
-          <w:color w:val="auto"/>
-          <w:sz w:val="22"/>
-        </w:rPr>
-        <w:t>Shamseer</w:t>
-      </w:r>
-      <w:proofErr w:type="spellEnd"/>
-      <w:r>
-        <w:rPr>
-          <w:rStyle w:val="Heading1Char"/>
-          <w:b w:val="0"/>
-          <w:bCs w:val="0"/>
-          <w:color w:val="auto"/>
-          <w:sz w:val="22"/>
-        </w:rPr>
-        <w:t xml:space="preserve"> et al. (2015)</w:t>
+      <w:r>
+        <w:rPr>
+          <w:rStyle w:val="Heading1Char"/>
+          <w:b w:val="0"/>
+          <w:bCs w:val="0"/>
+          <w:color w:val="auto"/>
+          <w:sz w:val="22"/>
+        </w:rPr>
+        <w:t>Shamseer et al. (2015)</w:t>
       </w:r>
       <w:r>
         <w:rPr>
@@ -2537,51 +2211,7 @@
           <w:color w:val="auto"/>
           <w:sz w:val="22"/>
         </w:rPr>
-        <w:t xml:space="preserve">B. A. </w:t>
-      </w:r>
-      <w:proofErr w:type="spellStart"/>
-      <w:r>
-        <w:rPr>
-          <w:rStyle w:val="Heading1Char"/>
-          <w:b w:val="0"/>
-          <w:bCs w:val="0"/>
-          <w:color w:val="auto"/>
-          <w:sz w:val="22"/>
-        </w:rPr>
-        <w:t>Kitchenham</w:t>
-      </w:r>
-      <w:proofErr w:type="spellEnd"/>
-      <w:r>
-        <w:rPr>
-          <w:rStyle w:val="Heading1Char"/>
-          <w:b w:val="0"/>
-          <w:bCs w:val="0"/>
-          <w:color w:val="auto"/>
-          <w:sz w:val="22"/>
-        </w:rPr>
-        <w:t xml:space="preserve">, </w:t>
-      </w:r>
-      <w:proofErr w:type="spellStart"/>
-      <w:r>
-        <w:rPr>
-          <w:rStyle w:val="Heading1Char"/>
-          <w:b w:val="0"/>
-          <w:bCs w:val="0"/>
-          <w:color w:val="auto"/>
-          <w:sz w:val="22"/>
-        </w:rPr>
-        <w:t>Dyba</w:t>
-      </w:r>
-      <w:proofErr w:type="spellEnd"/>
-      <w:r>
-        <w:rPr>
-          <w:rStyle w:val="Heading1Char"/>
-          <w:b w:val="0"/>
-          <w:bCs w:val="0"/>
-          <w:color w:val="auto"/>
-          <w:sz w:val="22"/>
-        </w:rPr>
-        <w:t>, and Jorgensen (2004)</w:t>
+        <w:t>B. A. Kitchenham, Dyba, and Jorgensen (2004)</w:t>
       </w:r>
       <w:r>
         <w:rPr>
@@ -2675,27 +2305,15 @@
         </w:rPr>
         <w:fldChar w:fldCharType="separate"/>
       </w:r>
-      <w:proofErr w:type="spellStart"/>
-      <w:r>
-        <w:rPr>
-          <w:rStyle w:val="Heading1Char"/>
-          <w:b w:val="0"/>
-          <w:bCs w:val="0"/>
-          <w:color w:val="auto"/>
-          <w:sz w:val="22"/>
-        </w:rPr>
-        <w:t>Shamseer</w:t>
-      </w:r>
-      <w:proofErr w:type="spellEnd"/>
-      <w:r>
-        <w:rPr>
-          <w:rStyle w:val="Heading1Char"/>
-          <w:b w:val="0"/>
-          <w:bCs w:val="0"/>
-          <w:color w:val="auto"/>
-          <w:sz w:val="22"/>
-        </w:rPr>
-        <w:t xml:space="preserve"> et al. (2015)</w:t>
+      <w:r>
+        <w:rPr>
+          <w:rStyle w:val="Heading1Char"/>
+          <w:b w:val="0"/>
+          <w:bCs w:val="0"/>
+          <w:color w:val="auto"/>
+          <w:sz w:val="22"/>
+        </w:rPr>
+        <w:t>Shamseer et al. (2015)</w:t>
       </w:r>
       <w:r>
         <w:rPr>
@@ -2847,29 +2465,7 @@
           <w:color w:val="auto"/>
           <w:sz w:val="22"/>
         </w:rPr>
-        <w:t xml:space="preserve">(Borrego, Foster, &amp; </w:t>
-      </w:r>
-      <w:proofErr w:type="spellStart"/>
-      <w:r>
-        <w:rPr>
-          <w:rStyle w:val="Heading1Char"/>
-          <w:b w:val="0"/>
-          <w:bCs w:val="0"/>
-          <w:color w:val="auto"/>
-          <w:sz w:val="22"/>
-        </w:rPr>
-        <w:t>Froyd</w:t>
-      </w:r>
-      <w:proofErr w:type="spellEnd"/>
-      <w:r>
-        <w:rPr>
-          <w:rStyle w:val="Heading1Char"/>
-          <w:b w:val="0"/>
-          <w:bCs w:val="0"/>
-          <w:color w:val="auto"/>
-          <w:sz w:val="22"/>
-        </w:rPr>
-        <w:t>, 2014)</w:t>
+        <w:t>(Borrego, Foster, &amp; Froyd, 2014)</w:t>
       </w:r>
       <w:r>
         <w:rPr>
@@ -3329,7 +2925,7 @@
                 <w:noProof/>
               </w:rPr>
               <w:pict w14:anchorId="7FD2BCDD">
-                <v:shape id="Picture 1" o:spid="_x0000_i1202" type="#_x0000_t75" style="width:404pt;height:367pt;visibility:visible;mso-wrap-style:square">
+                <v:shape id="Picture 1" o:spid="_x0000_i1025" type="#_x0000_t75" style="width:403.95pt;height:367pt;visibility:visible;mso-wrap-style:square">
                   <v:imagedata r:id="rId12" o:title=""/>
                 </v:shape>
               </w:pict>
@@ -3495,10 +3091,6 @@
     <w:p>
       <w:pPr>
         <w:pStyle w:val="Heading2"/>
-        <w:numPr>
-          <w:ilvl w:val="1"/>
-          <w:numId w:val="44"/>
-        </w:numPr>
         <w:rPr>
           <w:rStyle w:val="Heading1Char"/>
           <w:b/>
@@ -3522,164 +3114,625 @@
     <w:p/>
     <w:p>
       <w:pPr>
+        <w:rPr>
+          <w:rStyle w:val="Heading1Char"/>
+          <w:b w:val="0"/>
+          <w:bCs w:val="0"/>
+          <w:color w:val="auto"/>
+          <w:sz w:val="22"/>
+        </w:rPr>
+      </w:pPr>
+      <w:r>
+        <w:rPr>
+          <w:rStyle w:val="Heading1Char"/>
+          <w:b w:val="0"/>
+          <w:bCs w:val="0"/>
+          <w:color w:val="auto"/>
+          <w:sz w:val="22"/>
+        </w:rPr>
+        <w:t xml:space="preserve">In </w:t>
+      </w:r>
+      <w:r>
+        <w:rPr>
+          <w:rStyle w:val="Heading1Char"/>
+          <w:b w:val="0"/>
+          <w:bCs w:val="0"/>
+          <w:color w:val="auto"/>
+          <w:sz w:val="22"/>
+        </w:rPr>
+        <w:t xml:space="preserve">identification </w:t>
+      </w:r>
+      <w:r>
+        <w:rPr>
+          <w:rStyle w:val="Heading1Char"/>
+          <w:b w:val="0"/>
+          <w:bCs w:val="0"/>
+          <w:color w:val="auto"/>
+          <w:sz w:val="22"/>
+        </w:rPr>
+        <w:t>phase, we selected literature from the year</w:t>
+      </w:r>
+      <w:r>
+        <w:rPr>
+          <w:rStyle w:val="Heading1Char"/>
+          <w:b w:val="0"/>
+          <w:bCs w:val="0"/>
+          <w:color w:val="auto"/>
+          <w:sz w:val="22"/>
+        </w:rPr>
+        <w:t>s</w:t>
+      </w:r>
+      <w:r>
+        <w:rPr>
+          <w:rStyle w:val="Heading1Char"/>
+          <w:b w:val="0"/>
+          <w:bCs w:val="0"/>
+          <w:color w:val="auto"/>
+          <w:sz w:val="22"/>
+        </w:rPr>
+        <w:t xml:space="preserve"> 2010-2021</w:t>
+      </w:r>
+      <w:r>
+        <w:rPr>
+          <w:rStyle w:val="Heading1Char"/>
+          <w:b w:val="0"/>
+          <w:bCs w:val="0"/>
+          <w:color w:val="auto"/>
+          <w:sz w:val="22"/>
+        </w:rPr>
+        <w:t xml:space="preserve">. Most literature selected were within the years 2016-2021 as they provided with most recent and relevant information. </w:t>
+      </w:r>
+      <w:r>
+        <w:rPr>
+          <w:rStyle w:val="Heading1Char"/>
+          <w:b w:val="0"/>
+          <w:bCs w:val="0"/>
+          <w:color w:val="auto"/>
+          <w:sz w:val="22"/>
+        </w:rPr>
+        <w:t xml:space="preserve">Howbeit, some studies dating back to 2010 have been included to </w:t>
+      </w:r>
+      <w:r>
+        <w:rPr>
+          <w:rStyle w:val="Heading1Char"/>
+          <w:b w:val="0"/>
+          <w:bCs w:val="0"/>
+          <w:color w:val="auto"/>
+          <w:sz w:val="22"/>
+        </w:rPr>
+        <w:t xml:space="preserve">provide fundamental knowledge regarding big data systems. </w:t>
+      </w:r>
+    </w:p>
+    <w:p>
+      <w:pPr>
+        <w:rPr>
+          <w:rStyle w:val="Heading1Char"/>
+          <w:b w:val="0"/>
+          <w:bCs w:val="0"/>
+          <w:color w:val="auto"/>
+          <w:sz w:val="22"/>
+        </w:rPr>
+      </w:pPr>
+    </w:p>
+    <w:p>
+      <w:pPr>
+        <w:rPr>
+          <w:rStyle w:val="Heading1Char"/>
+          <w:b w:val="0"/>
+          <w:bCs w:val="0"/>
+          <w:color w:val="auto"/>
+          <w:sz w:val="22"/>
+        </w:rPr>
+      </w:pPr>
+      <w:r>
+        <w:rPr>
+          <w:rStyle w:val="Heading1Char"/>
+          <w:b w:val="0"/>
+          <w:bCs w:val="0"/>
+          <w:color w:val="auto"/>
+          <w:sz w:val="22"/>
+        </w:rPr>
+        <w:t>Databases searched were ScienceDirect, IEEE Explore, SpringerLink,</w:t>
+      </w:r>
+      <w:r>
+        <w:rPr>
+          <w:rStyle w:val="Heading1Char"/>
+          <w:b w:val="0"/>
+          <w:bCs w:val="0"/>
+          <w:color w:val="auto"/>
+          <w:sz w:val="22"/>
+        </w:rPr>
+        <w:t xml:space="preserve"> </w:t>
+      </w:r>
+      <w:proofErr w:type="spellStart"/>
+      <w:r>
+        <w:rPr>
+          <w:rStyle w:val="Heading1Char"/>
+          <w:b w:val="0"/>
+          <w:bCs w:val="0"/>
+          <w:color w:val="auto"/>
+          <w:sz w:val="22"/>
+        </w:rPr>
+        <w:t>AISeL</w:t>
+      </w:r>
+      <w:proofErr w:type="spellEnd"/>
+      <w:r>
+        <w:rPr>
+          <w:rStyle w:val="Heading1Char"/>
+          <w:b w:val="0"/>
+          <w:bCs w:val="0"/>
+          <w:color w:val="auto"/>
+          <w:sz w:val="22"/>
+        </w:rPr>
+        <w:t>,</w:t>
+      </w:r>
+      <w:r>
+        <w:rPr>
+          <w:rStyle w:val="Heading1Char"/>
+          <w:b w:val="0"/>
+          <w:bCs w:val="0"/>
+          <w:color w:val="auto"/>
+          <w:sz w:val="22"/>
+        </w:rPr>
+        <w:t xml:space="preserve"> </w:t>
+      </w:r>
+      <w:r>
+        <w:rPr>
+          <w:rStyle w:val="Heading1Char"/>
+          <w:b w:val="0"/>
+          <w:bCs w:val="0"/>
+          <w:color w:val="auto"/>
+          <w:sz w:val="22"/>
+        </w:rPr>
+        <w:t>Elsevier</w:t>
+      </w:r>
+      <w:r>
+        <w:rPr>
+          <w:rStyle w:val="Heading1Char"/>
+          <w:b w:val="0"/>
+          <w:bCs w:val="0"/>
+          <w:color w:val="auto"/>
+          <w:sz w:val="22"/>
+        </w:rPr>
+        <w:t>,</w:t>
+      </w:r>
+      <w:r>
+        <w:rPr>
+          <w:rStyle w:val="Heading1Char"/>
+          <w:b w:val="0"/>
+          <w:bCs w:val="0"/>
+          <w:color w:val="auto"/>
+          <w:sz w:val="22"/>
+        </w:rPr>
+        <w:t xml:space="preserve"> </w:t>
+      </w:r>
+      <w:r>
+        <w:rPr>
+          <w:rStyle w:val="Heading1Char"/>
+          <w:b w:val="0"/>
+          <w:bCs w:val="0"/>
+          <w:color w:val="auto"/>
+          <w:sz w:val="22"/>
+        </w:rPr>
+        <w:t xml:space="preserve">MIS Quarterly </w:t>
+      </w:r>
+      <w:r>
+        <w:rPr>
+          <w:rStyle w:val="Heading1Char"/>
+          <w:b w:val="0"/>
+          <w:bCs w:val="0"/>
+          <w:color w:val="auto"/>
+          <w:sz w:val="22"/>
+        </w:rPr>
+        <w:t>and ACM library. To pursue to goal of finding all literature available on the topic,</w:t>
+      </w:r>
+      <w:r>
+        <w:rPr>
+          <w:rStyle w:val="Heading1Char"/>
+          <w:b w:val="0"/>
+          <w:bCs w:val="0"/>
+          <w:color w:val="auto"/>
+          <w:sz w:val="22"/>
+        </w:rPr>
+        <w:t xml:space="preserve"> and </w:t>
+      </w:r>
+      <w:r>
+        <w:rPr>
+          <w:rStyle w:val="Heading1Char"/>
+          <w:b w:val="0"/>
+          <w:bCs w:val="0"/>
+          <w:color w:val="auto"/>
+          <w:sz w:val="22"/>
+        </w:rPr>
+        <w:t>to</w:t>
+      </w:r>
+      <w:r>
+        <w:rPr>
+          <w:rStyle w:val="Heading1Char"/>
+          <w:b w:val="0"/>
+          <w:bCs w:val="0"/>
+          <w:color w:val="auto"/>
+          <w:sz w:val="22"/>
+        </w:rPr>
+        <w:t xml:space="preserve"> avoid overlooking </w:t>
+      </w:r>
+      <w:r>
+        <w:rPr>
+          <w:rStyle w:val="Heading1Char"/>
+          <w:b w:val="0"/>
+          <w:bCs w:val="0"/>
+          <w:color w:val="auto"/>
+          <w:sz w:val="22"/>
+        </w:rPr>
+        <w:t>valuable research</w:t>
+      </w:r>
+      <w:r>
+        <w:rPr>
+          <w:rStyle w:val="Heading1Char"/>
+          <w:b w:val="0"/>
+          <w:bCs w:val="0"/>
+          <w:color w:val="auto"/>
+          <w:sz w:val="22"/>
+        </w:rPr>
+        <w:t xml:space="preserve">, abstract and citation </w:t>
+      </w:r>
+      <w:proofErr w:type="gramStart"/>
+      <w:r>
+        <w:rPr>
+          <w:rStyle w:val="Heading1Char"/>
+          <w:b w:val="0"/>
+          <w:bCs w:val="0"/>
+          <w:color w:val="auto"/>
+          <w:sz w:val="22"/>
+        </w:rPr>
+        <w:t>databases</w:t>
+      </w:r>
+      <w:proofErr w:type="gramEnd"/>
+      <w:r>
+        <w:rPr>
+          <w:rStyle w:val="Heading1Char"/>
+          <w:b w:val="0"/>
+          <w:bCs w:val="0"/>
+          <w:color w:val="auto"/>
+          <w:sz w:val="22"/>
+        </w:rPr>
+        <w:t xml:space="preserve"> and search engines</w:t>
+      </w:r>
+      <w:r>
+        <w:rPr>
+          <w:rStyle w:val="Heading1Char"/>
+          <w:b w:val="0"/>
+          <w:bCs w:val="0"/>
+          <w:color w:val="auto"/>
+          <w:sz w:val="22"/>
+        </w:rPr>
+        <w:t xml:space="preserve"> such as Scopus, Google Scholar, Web of Science</w:t>
+      </w:r>
+      <w:r>
+        <w:rPr>
+          <w:rStyle w:val="Heading1Char"/>
+          <w:b w:val="0"/>
+          <w:bCs w:val="0"/>
+          <w:color w:val="auto"/>
+          <w:sz w:val="22"/>
+        </w:rPr>
+        <w:t xml:space="preserve">, and Research Gate have been utilized. </w:t>
+      </w:r>
+    </w:p>
+    <w:p>
+      <w:pPr>
+        <w:rPr>
+          <w:rStyle w:val="Heading1Char"/>
+          <w:b w:val="0"/>
+          <w:bCs w:val="0"/>
+          <w:color w:val="auto"/>
+          <w:sz w:val="22"/>
+        </w:rPr>
+      </w:pPr>
+    </w:p>
+    <w:p>
+      <w:pPr>
+        <w:rPr>
+          <w:rStyle w:val="Heading1Char"/>
+          <w:b w:val="0"/>
+          <w:bCs w:val="0"/>
+          <w:color w:val="auto"/>
+          <w:sz w:val="22"/>
+        </w:rPr>
+      </w:pPr>
+      <w:r>
+        <w:rPr>
+          <w:rStyle w:val="Heading1Char"/>
+          <w:b w:val="0"/>
+          <w:bCs w:val="0"/>
+          <w:color w:val="auto"/>
+          <w:sz w:val="22"/>
+        </w:rPr>
+        <w:t xml:space="preserve">In this phase, it becomes apparent that </w:t>
+      </w:r>
+      <w:proofErr w:type="spellStart"/>
+      <w:r>
+        <w:rPr>
+          <w:rStyle w:val="Heading1Char"/>
+          <w:b w:val="0"/>
+          <w:bCs w:val="0"/>
+          <w:color w:val="auto"/>
+          <w:sz w:val="22"/>
+        </w:rPr>
+        <w:t>AISeL</w:t>
+      </w:r>
+      <w:proofErr w:type="spellEnd"/>
+      <w:r>
+        <w:rPr>
+          <w:rStyle w:val="Heading1Char"/>
+          <w:b w:val="0"/>
+          <w:bCs w:val="0"/>
+          <w:color w:val="auto"/>
+          <w:sz w:val="22"/>
+        </w:rPr>
+        <w:t xml:space="preserve"> and Elsevier are good sources for good quality big data literature, whereas MIS </w:t>
+      </w:r>
+      <w:r>
+        <w:rPr>
+          <w:rStyle w:val="Heading1Char"/>
+          <w:b w:val="0"/>
+          <w:bCs w:val="0"/>
+          <w:color w:val="auto"/>
+          <w:sz w:val="22"/>
+        </w:rPr>
+        <w:t xml:space="preserve">Quarterly provided with the highest quality of Information Systems </w:t>
+      </w:r>
+      <w:r>
+        <w:rPr>
+          <w:rStyle w:val="Heading1Char"/>
+          <w:b w:val="0"/>
+          <w:bCs w:val="0"/>
+          <w:color w:val="auto"/>
+          <w:sz w:val="22"/>
+        </w:rPr>
+        <w:t>(IS</w:t>
+      </w:r>
+      <w:r>
+        <w:rPr>
+          <w:rStyle w:val="Heading1Char"/>
+          <w:b w:val="0"/>
+          <w:bCs w:val="0"/>
+          <w:color w:val="auto"/>
+          <w:sz w:val="22"/>
+        </w:rPr>
+        <w:t xml:space="preserve">) research. </w:t>
+      </w:r>
+      <w:r>
+        <w:rPr>
+          <w:rStyle w:val="Heading1Char"/>
+          <w:b w:val="0"/>
+          <w:bCs w:val="0"/>
+          <w:color w:val="auto"/>
+          <w:sz w:val="22"/>
+        </w:rPr>
+        <w:t xml:space="preserve"> </w:t>
+      </w:r>
+      <w:r>
+        <w:rPr>
+          <w:rStyle w:val="Heading1Char"/>
+          <w:b w:val="0"/>
+          <w:bCs w:val="0"/>
+          <w:color w:val="auto"/>
+          <w:sz w:val="22"/>
+        </w:rPr>
+        <w:br/>
+      </w:r>
+      <w:r>
+        <w:rPr>
+          <w:rStyle w:val="Heading1Char"/>
+          <w:b w:val="0"/>
+          <w:bCs w:val="0"/>
+          <w:color w:val="auto"/>
+          <w:sz w:val="22"/>
+        </w:rPr>
+        <w:br/>
+      </w:r>
+      <w:r>
+        <w:rPr>
+          <w:rStyle w:val="Heading1Char"/>
+          <w:b w:val="0"/>
+          <w:bCs w:val="0"/>
+          <w:color w:val="auto"/>
+          <w:sz w:val="22"/>
+        </w:rPr>
+        <w:t xml:space="preserve">A </w:t>
+      </w:r>
+      <w:r>
+        <w:rPr>
+          <w:rStyle w:val="Heading1Char"/>
+          <w:b w:val="0"/>
+          <w:bCs w:val="0"/>
+          <w:color w:val="auto"/>
+          <w:sz w:val="22"/>
+        </w:rPr>
+        <w:t xml:space="preserve">combination of short-tail keywords and long-tail keywords </w:t>
+      </w:r>
+      <w:r>
+        <w:rPr>
+          <w:rStyle w:val="Heading1Char"/>
+          <w:b w:val="0"/>
+          <w:bCs w:val="0"/>
+          <w:color w:val="auto"/>
+          <w:sz w:val="22"/>
+        </w:rPr>
+        <w:t xml:space="preserve">based on research question has been used. These keywords are as followings: </w:t>
+      </w:r>
+    </w:p>
+    <w:p>
+      <w:pPr>
+        <w:rPr>
+          <w:rStyle w:val="Heading1Char"/>
+          <w:b w:val="0"/>
+          <w:bCs w:val="0"/>
+          <w:color w:val="auto"/>
+          <w:sz w:val="22"/>
+        </w:rPr>
+      </w:pPr>
+    </w:p>
+    <w:p>
+      <w:pPr>
+        <w:numPr>
+          <w:ilvl w:val="0"/>
+          <w:numId w:val="48"/>
+        </w:numPr>
+        <w:rPr>
+          <w:i/>
+          <w:iCs/>
+        </w:rPr>
+      </w:pPr>
+      <w:r>
+        <w:rPr>
+          <w:i/>
+          <w:iCs/>
+        </w:rPr>
+        <w:t>Big Data Reference Architectures</w:t>
+      </w:r>
+    </w:p>
+    <w:p>
+      <w:pPr>
+        <w:numPr>
+          <w:ilvl w:val="0"/>
+          <w:numId w:val="48"/>
+        </w:numPr>
+        <w:rPr>
+          <w:i/>
+          <w:iCs/>
+        </w:rPr>
+      </w:pPr>
+      <w:r>
+        <w:rPr>
+          <w:i/>
+          <w:iCs/>
+        </w:rPr>
+        <w:t>Reference Architectures in the domain of Big Data</w:t>
+      </w:r>
+    </w:p>
+    <w:p>
+      <w:pPr>
+        <w:numPr>
+          <w:ilvl w:val="0"/>
+          <w:numId w:val="48"/>
+        </w:numPr>
+        <w:rPr>
+          <w:i/>
+          <w:iCs/>
+        </w:rPr>
+      </w:pPr>
+      <w:r>
+        <w:rPr>
+          <w:i/>
+          <w:iCs/>
+        </w:rPr>
+        <w:t>Reference Architectures and Big Data</w:t>
+      </w:r>
+    </w:p>
+    <w:p>
+      <w:pPr>
+        <w:numPr>
+          <w:ilvl w:val="0"/>
+          <w:numId w:val="48"/>
+        </w:numPr>
+        <w:rPr>
+          <w:i/>
+          <w:iCs/>
+        </w:rPr>
+      </w:pPr>
+      <w:r>
+        <w:rPr>
+          <w:i/>
+          <w:iCs/>
+        </w:rPr>
+        <w:t>Reference Architectures concepts</w:t>
+      </w:r>
+    </w:p>
+    <w:p>
+      <w:pPr>
+        <w:numPr>
+          <w:ilvl w:val="0"/>
+          <w:numId w:val="48"/>
+        </w:numPr>
+        <w:rPr>
+          <w:i/>
+          <w:iCs/>
+        </w:rPr>
+      </w:pPr>
+      <w:r>
+        <w:rPr>
+          <w:i/>
+          <w:iCs/>
+        </w:rPr>
+        <w:t>T</w:t>
+      </w:r>
+      <w:r>
+        <w:rPr>
+          <w:i/>
+          <w:iCs/>
+        </w:rPr>
+        <w:t>he concept of Reference Architectures</w:t>
+      </w:r>
+    </w:p>
+    <w:p>
+      <w:pPr>
+        <w:numPr>
+          <w:ilvl w:val="0"/>
+          <w:numId w:val="48"/>
+        </w:numPr>
+        <w:rPr>
+          <w:i/>
+          <w:iCs/>
+        </w:rPr>
+      </w:pPr>
+      <w:r>
+        <w:rPr>
+          <w:i/>
+          <w:iCs/>
+        </w:rPr>
+        <w:t>Reference Architectures in the domain of Big Data</w:t>
+      </w:r>
+    </w:p>
+    <w:p>
+      <w:pPr>
+        <w:numPr>
+          <w:ilvl w:val="0"/>
+          <w:numId w:val="48"/>
+        </w:numPr>
+        <w:rPr>
+          <w:i/>
+          <w:iCs/>
+        </w:rPr>
+      </w:pPr>
+      <w:r>
+        <w:rPr>
+          <w:i/>
+          <w:iCs/>
+        </w:rPr>
+        <w:t>Big Data specific Reference architectures</w:t>
+      </w:r>
+    </w:p>
+    <w:p>
+      <w:pPr>
+        <w:rPr>
+          <w:i/>
+          <w:iCs/>
+        </w:rPr>
+      </w:pPr>
+    </w:p>
+    <w:p>
+      <w:pPr>
         <w:spacing w:afterLines="100" w:after="240"/>
-        <w:jc w:val="both"/>
-        <w:rPr>
-          <w:rStyle w:val="Heading1Char"/>
-          <w:rFonts w:ascii="Times New Roman" w:eastAsia="Calibri" w:hAnsi="Times New Roman" w:cs="Arial"/>
-          <w:b w:val="0"/>
-          <w:bCs w:val="0"/>
-          <w:szCs w:val="22"/>
-          <w:lang w:val="en-NZ"/>
-        </w:rPr>
-      </w:pPr>
-    </w:p>
-    <w:p>
-      <w:pPr>
-        <w:spacing w:afterLines="100" w:after="240"/>
-        <w:jc w:val="both"/>
-        <w:rPr>
-          <w:rStyle w:val="Heading1Char"/>
-          <w:rFonts w:ascii="Times New Roman" w:eastAsia="Calibri" w:hAnsi="Times New Roman" w:cs="Arial"/>
-          <w:b w:val="0"/>
-          <w:bCs w:val="0"/>
-          <w:szCs w:val="22"/>
-          <w:lang w:val="en-NZ"/>
-        </w:rPr>
-      </w:pPr>
-    </w:p>
-    <w:p>
-      <w:pPr>
-        <w:rPr>
-          <w:rStyle w:val="Heading1Char"/>
-          <w:rFonts w:ascii="Times New Roman" w:eastAsia="Calibri" w:hAnsi="Times New Roman" w:cs="Arial"/>
-          <w:b w:val="0"/>
-          <w:bCs w:val="0"/>
-          <w:szCs w:val="22"/>
-          <w:lang w:val="en-NZ"/>
-        </w:rPr>
-      </w:pPr>
-    </w:p>
-    <w:p>
-      <w:pPr>
-        <w:rPr>
-          <w:rStyle w:val="Heading1Char"/>
-          <w:rFonts w:ascii="Times New Roman" w:eastAsia="Calibri" w:hAnsi="Times New Roman" w:cs="Arial"/>
-          <w:b w:val="0"/>
-          <w:bCs w:val="0"/>
-          <w:szCs w:val="22"/>
-          <w:lang w:val="en-NZ"/>
-        </w:rPr>
-      </w:pPr>
-    </w:p>
-    <w:p>
-      <w:pPr>
-        <w:rPr>
-          <w:rStyle w:val="Heading1Char"/>
-          <w:rFonts w:ascii="Times New Roman" w:eastAsia="Calibri" w:hAnsi="Times New Roman" w:cs="Arial"/>
-          <w:b w:val="0"/>
-          <w:bCs w:val="0"/>
-          <w:szCs w:val="22"/>
-          <w:lang w:val="en-NZ"/>
-        </w:rPr>
-      </w:pPr>
-    </w:p>
-    <w:p>
-      <w:pPr>
-        <w:rPr>
-          <w:rStyle w:val="Heading1Char"/>
-          <w:rFonts w:ascii="Times New Roman" w:eastAsia="Calibri" w:hAnsi="Times New Roman" w:cs="Arial"/>
-          <w:b w:val="0"/>
-          <w:bCs w:val="0"/>
-          <w:szCs w:val="22"/>
-          <w:lang w:val="en-NZ"/>
-        </w:rPr>
-      </w:pPr>
-    </w:p>
-    <w:p>
-      <w:pPr>
-        <w:rPr>
-          <w:rStyle w:val="Heading1Char"/>
-          <w:rFonts w:ascii="Times New Roman" w:eastAsia="Calibri" w:hAnsi="Times New Roman" w:cs="Arial"/>
-          <w:b w:val="0"/>
-          <w:bCs w:val="0"/>
-          <w:szCs w:val="22"/>
-          <w:lang w:val="en-NZ"/>
-        </w:rPr>
-      </w:pPr>
-    </w:p>
-    <w:p>
-      <w:pPr>
-        <w:rPr>
-          <w:rStyle w:val="Heading1Char"/>
-          <w:rFonts w:ascii="Times New Roman" w:eastAsia="Calibri" w:hAnsi="Times New Roman" w:cs="Arial"/>
-          <w:b w:val="0"/>
-          <w:bCs w:val="0"/>
-          <w:szCs w:val="22"/>
-          <w:lang w:val="en-NZ"/>
-        </w:rPr>
-      </w:pPr>
-    </w:p>
-    <w:p>
-      <w:pPr>
-        <w:rPr>
-          <w:rStyle w:val="Heading1Char"/>
-          <w:rFonts w:ascii="Times New Roman" w:eastAsia="Calibri" w:hAnsi="Times New Roman" w:cs="Arial"/>
-          <w:b w:val="0"/>
-          <w:bCs w:val="0"/>
-          <w:szCs w:val="22"/>
-          <w:lang w:val="en-NZ"/>
-        </w:rPr>
-      </w:pPr>
-    </w:p>
-    <w:p>
-      <w:pPr>
-        <w:rPr>
-          <w:rStyle w:val="Heading1Char"/>
-          <w:rFonts w:ascii="Times New Roman" w:eastAsia="Calibri" w:hAnsi="Times New Roman" w:cs="Arial"/>
-          <w:b w:val="0"/>
-          <w:bCs w:val="0"/>
-          <w:szCs w:val="22"/>
-          <w:lang w:val="en-NZ"/>
-        </w:rPr>
-      </w:pPr>
-      <w:r>
-        <w:rPr>
-          <w:rStyle w:val="Heading1Char"/>
-          <w:rFonts w:ascii="Times New Roman" w:eastAsia="Calibri" w:hAnsi="Times New Roman" w:cs="Arial"/>
-          <w:b w:val="0"/>
-          <w:bCs w:val="0"/>
-          <w:szCs w:val="22"/>
-          <w:lang w:val="en-NZ"/>
-        </w:rPr>
-        <w:br/>
-      </w:r>
-    </w:p>
-    <w:p>
-      <w:pPr>
-        <w:spacing w:afterLines="100" w:after="240"/>
-        <w:rPr>
-          <w:sz w:val="20"/>
-          <w:szCs w:val="28"/>
-        </w:rPr>
-      </w:pPr>
-    </w:p>
-    <w:p>
-      <w:pPr>
-        <w:spacing w:afterLines="100" w:after="240"/>
-        <w:rPr>
-          <w:sz w:val="20"/>
-          <w:szCs w:val="28"/>
-        </w:rPr>
-      </w:pPr>
-    </w:p>
-    <w:p>
-      <w:pPr>
-        <w:spacing w:afterLines="100" w:after="240"/>
-        <w:rPr>
-          <w:sz w:val="20"/>
-          <w:szCs w:val="28"/>
-        </w:rPr>
+      </w:pPr>
+      <w:r>
+        <w:t xml:space="preserve">After finding all the relevant literature, we’ve applied the following inclusion and exclusion criteria on them. </w:t>
+      </w:r>
+    </w:p>
+    <w:p>
+      <w:pPr>
+        <w:pStyle w:val="Heading3"/>
       </w:pPr>
     </w:p>
     <w:p>
@@ -4350,6 +4403,7 @@
           <w:rFonts w:cs="Arial"/>
           <w:b/>
         </w:rPr>
+        <w:lastRenderedPageBreak/>
         <w:t>Heading 1</w:t>
       </w:r>
       <w:r>
@@ -4491,7 +4545,6 @@
         <w:rPr>
           <w:rFonts w:cs="Arial"/>
         </w:rPr>
-        <w:lastRenderedPageBreak/>
         <w:t>No indent: additional</w:t>
       </w:r>
       <w:r>
@@ -4888,7 +4941,7 @@
           <w:tab w:val="num" w:pos="1260"/>
         </w:tabs>
         <w:spacing w:afterLines="50" w:after="120"/>
-        <w:ind w:leftChars="250" w:left="414"/>
+        <w:ind w:leftChars="250" w:left="550"/>
         <w:jc w:val="both"/>
         <w:rPr>
           <w:rFonts w:eastAsia="PMingLiU"/>
@@ -5032,7 +5085,7 @@
           <w:tab w:val="left" w:pos="1260"/>
         </w:tabs>
         <w:spacing w:afterLines="50" w:after="120"/>
-        <w:ind w:leftChars="250" w:left="414"/>
+        <w:ind w:leftChars="250" w:left="550"/>
         <w:jc w:val="both"/>
         <w:rPr>
           <w:sz w:val="24"/>
@@ -5145,7 +5198,7 @@
           <w:ilvl w:val="12"/>
           <w:numId w:val="0"/>
         </w:numPr>
-        <w:ind w:leftChars="150" w:left="248"/>
+        <w:ind w:leftChars="150" w:left="330"/>
         <w:jc w:val="both"/>
       </w:pPr>
       <w:r>
@@ -7320,7 +7373,7 @@
           <w:numId w:val="26"/>
         </w:numPr>
         <w:spacing w:beforeLines="50" w:before="120"/>
-        <w:ind w:leftChars="150" w:left="948"/>
+        <w:ind w:leftChars="150" w:left="1030"/>
         <w:rPr>
           <w:b/>
           <w:szCs w:val="22"/>
@@ -7357,7 +7410,7 @@
     <w:p>
       <w:pPr>
         <w:spacing w:beforeLines="50" w:before="120"/>
-        <w:ind w:leftChars="350" w:left="1138" w:hangingChars="254" w:hanging="559"/>
+        <w:ind w:leftChars="350" w:left="1329" w:hangingChars="254" w:hanging="559"/>
         <w:jc w:val="both"/>
         <w:rPr>
           <w:b/>
@@ -7568,7 +7621,7 @@
           <w:numId w:val="26"/>
         </w:numPr>
         <w:spacing w:beforeLines="50" w:before="120"/>
-        <w:ind w:leftChars="150" w:left="948"/>
+        <w:ind w:leftChars="150" w:left="1030"/>
         <w:rPr>
           <w:b/>
           <w:szCs w:val="22"/>
@@ -7596,7 +7649,7 @@
     <w:p>
       <w:pPr>
         <w:spacing w:beforeLines="50" w:before="120"/>
-        <w:ind w:leftChars="350" w:left="1138" w:hangingChars="254" w:hanging="559"/>
+        <w:ind w:leftChars="350" w:left="1329" w:hangingChars="254" w:hanging="559"/>
         <w:jc w:val="both"/>
         <w:rPr>
           <w:rFonts w:eastAsia="PMingLiU"/>
@@ -7637,7 +7690,7 @@
           <w:numId w:val="26"/>
         </w:numPr>
         <w:spacing w:beforeLines="50" w:before="120"/>
-        <w:ind w:leftChars="150" w:left="948"/>
+        <w:ind w:leftChars="150" w:left="1030"/>
         <w:rPr>
           <w:rFonts w:eastAsia="PMingLiU"/>
           <w:b/>
@@ -7658,7 +7711,7 @@
     <w:p>
       <w:pPr>
         <w:spacing w:beforeLines="50" w:before="120"/>
-        <w:ind w:leftChars="350" w:left="1138" w:hangingChars="254" w:hanging="559"/>
+        <w:ind w:leftChars="350" w:left="1329" w:hangingChars="254" w:hanging="559"/>
         <w:jc w:val="both"/>
         <w:rPr>
           <w:rFonts w:eastAsia="PMingLiU"/>
@@ -7793,7 +7846,7 @@
           <w:numId w:val="26"/>
         </w:numPr>
         <w:spacing w:beforeLines="50" w:before="120"/>
-        <w:ind w:leftChars="150" w:left="948"/>
+        <w:ind w:leftChars="150" w:left="1030"/>
         <w:rPr>
           <w:rFonts w:eastAsia="PMingLiU"/>
           <w:b/>
@@ -7832,7 +7885,7 @@
     <w:p>
       <w:pPr>
         <w:spacing w:beforeLines="50" w:before="120"/>
-        <w:ind w:leftChars="350" w:left="1138" w:hangingChars="254" w:hanging="559"/>
+        <w:ind w:leftChars="350" w:left="1329" w:hangingChars="254" w:hanging="559"/>
         <w:jc w:val="both"/>
         <w:rPr>
           <w:rFonts w:eastAsia="PMingLiU"/>
@@ -7923,7 +7976,7 @@
           <w:numId w:val="26"/>
         </w:numPr>
         <w:spacing w:beforeLines="50" w:before="120"/>
-        <w:ind w:leftChars="150" w:left="948"/>
+        <w:ind w:leftChars="150" w:left="1030"/>
         <w:rPr>
           <w:rFonts w:eastAsia="PMingLiU"/>
           <w:b/>
@@ -7944,7 +7997,7 @@
     <w:p>
       <w:pPr>
         <w:spacing w:beforeLines="50" w:before="120"/>
-        <w:ind w:leftChars="350" w:left="1138" w:hangingChars="254" w:hanging="559"/>
+        <w:ind w:leftChars="350" w:left="1329" w:hangingChars="254" w:hanging="559"/>
         <w:jc w:val="both"/>
         <w:rPr>
           <w:rFonts w:eastAsia="PMingLiU"/>
@@ -8065,7 +8118,7 @@
           <w:numId w:val="26"/>
         </w:numPr>
         <w:spacing w:beforeLines="50" w:before="120"/>
-        <w:ind w:leftChars="150" w:left="948"/>
+        <w:ind w:leftChars="150" w:left="1030"/>
         <w:rPr>
           <w:rFonts w:eastAsia="PMingLiU"/>
           <w:b/>
@@ -8095,7 +8148,7 @@
     <w:p>
       <w:pPr>
         <w:spacing w:beforeLines="50" w:before="120"/>
-        <w:ind w:leftChars="350" w:left="1138" w:hangingChars="254" w:hanging="559"/>
+        <w:ind w:leftChars="350" w:left="1329" w:hangingChars="254" w:hanging="559"/>
         <w:jc w:val="both"/>
         <w:rPr>
           <w:rFonts w:eastAsia="PMingLiU"/>
@@ -8142,7 +8195,7 @@
     <w:p>
       <w:pPr>
         <w:spacing w:beforeLines="50" w:before="120"/>
-        <w:ind w:leftChars="350" w:left="1138" w:hangingChars="254" w:hanging="559"/>
+        <w:ind w:leftChars="350" w:left="1329" w:hangingChars="254" w:hanging="559"/>
         <w:jc w:val="both"/>
         <w:rPr>
           <w:rFonts w:eastAsia="PMingLiU"/>
@@ -8582,7 +8635,7 @@
     <w:p>
       <w:pPr>
         <w:spacing w:beforeLines="50" w:before="120"/>
-        <w:ind w:leftChars="350" w:left="1138" w:hangingChars="254" w:hanging="559"/>
+        <w:ind w:leftChars="350" w:left="1329" w:hangingChars="254" w:hanging="559"/>
         <w:jc w:val="both"/>
         <w:rPr>
           <w:rFonts w:eastAsia="PMingLiU"/>
@@ -9862,6 +9915,166 @@
     </w:lvl>
   </w:abstractNum>
   <w:abstractNum w:abstractNumId="10" w15:restartNumberingAfterBreak="0">
+    <w:nsid w:val="0FE272D0"/>
+    <w:multiLevelType w:val="multilevel"/>
+    <w:tmpl w:val="8D00B6DC"/>
+    <w:lvl w:ilvl="0">
+      <w:start w:val="1"/>
+      <w:numFmt w:val="decimal"/>
+      <w:lvlText w:val="%1."/>
+      <w:lvlJc w:val="left"/>
+      <w:pPr>
+        <w:ind w:left="360" w:hanging="360"/>
+      </w:pPr>
+      <w:rPr>
+        <w:rFonts w:hint="default"/>
+      </w:rPr>
+    </w:lvl>
+    <w:lvl w:ilvl="1">
+      <w:start w:val="1"/>
+      <w:numFmt w:val="decimal"/>
+      <w:pStyle w:val="Heading2"/>
+      <w:lvlText w:val="2.%2."/>
+      <w:lvlJc w:val="left"/>
+      <w:pPr>
+        <w:ind w:left="0" w:firstLine="0"/>
+      </w:pPr>
+      <w:rPr>
+        <w:rFonts w:cs="Times New Roman" w:hint="default"/>
+        <w:b w:val="0"/>
+        <w:bCs w:val="0"/>
+        <w:i w:val="0"/>
+        <w:iCs w:val="0"/>
+        <w:caps w:val="0"/>
+        <w:smallCaps w:val="0"/>
+        <w:strike w:val="0"/>
+        <w:dstrike w:val="0"/>
+        <w:outline w:val="0"/>
+        <w:shadow w:val="0"/>
+        <w:emboss w:val="0"/>
+        <w:imprint w:val="0"/>
+        <w:noProof w:val="0"/>
+        <w:vanish w:val="0"/>
+        <w:spacing w:val="0"/>
+        <w:kern w:val="0"/>
+        <w:position w:val="0"/>
+        <w:u w:val="none"/>
+        <w:effect w:val="none"/>
+        <w:vertAlign w:val="baseline"/>
+        <w:em w:val="none"/>
+        <w:specVanish w:val="0"/>
+        <w14:glow w14:rad="0">
+          <w14:srgbClr w14:val="000000"/>
+        </w14:glow>
+        <w14:shadow w14:blurRad="0" w14:dist="0" w14:dir="0" w14:sx="0" w14:sy="0" w14:kx="0" w14:ky="0" w14:algn="none">
+          <w14:srgbClr w14:val="000000"/>
+        </w14:shadow>
+        <w14:reflection w14:blurRad="0" w14:stA="0" w14:stPos="0" w14:endA="0" w14:endPos="0" w14:dist="0" w14:dir="0" w14:fadeDir="0" w14:sx="0" w14:sy="0" w14:kx="0" w14:ky="0" w14:algn="none"/>
+        <w14:textOutline w14:w="0" w14:cap="rnd" w14:cmpd="sng" w14:algn="ctr">
+          <w14:noFill/>
+          <w14:prstDash w14:val="solid"/>
+          <w14:bevel/>
+        </w14:textOutline>
+        <w14:scene3d>
+          <w14:camera w14:prst="orthographicFront"/>
+          <w14:lightRig w14:rig="threePt" w14:dir="t">
+            <w14:rot w14:lat="0" w14:lon="0" w14:rev="0"/>
+          </w14:lightRig>
+        </w14:scene3d>
+        <w14:props3d w14:extrusionH="0" w14:contourW="0" w14:prstMaterial="none"/>
+        <w14:ligatures w14:val="none"/>
+        <w14:numForm w14:val="default"/>
+        <w14:numSpacing w14:val="default"/>
+        <w14:stylisticSets/>
+        <w14:cntxtAlts w14:val="0"/>
+      </w:rPr>
+    </w:lvl>
+    <w:lvl w:ilvl="2">
+      <w:start w:val="1"/>
+      <w:numFmt w:val="decimal"/>
+      <w:lvlText w:val="%1.%2.%3."/>
+      <w:lvlJc w:val="left"/>
+      <w:pPr>
+        <w:ind w:left="1224" w:hanging="504"/>
+      </w:pPr>
+      <w:rPr>
+        <w:rFonts w:hint="default"/>
+      </w:rPr>
+    </w:lvl>
+    <w:lvl w:ilvl="3">
+      <w:start w:val="1"/>
+      <w:numFmt w:val="decimal"/>
+      <w:lvlText w:val="%1.%2.%3.%4."/>
+      <w:lvlJc w:val="left"/>
+      <w:pPr>
+        <w:ind w:left="1728" w:hanging="648"/>
+      </w:pPr>
+      <w:rPr>
+        <w:rFonts w:hint="default"/>
+      </w:rPr>
+    </w:lvl>
+    <w:lvl w:ilvl="4">
+      <w:start w:val="1"/>
+      <w:numFmt w:val="decimal"/>
+      <w:lvlText w:val="%1.%2.%3.%4.%5."/>
+      <w:lvlJc w:val="left"/>
+      <w:pPr>
+        <w:ind w:left="2232" w:hanging="792"/>
+      </w:pPr>
+      <w:rPr>
+        <w:rFonts w:hint="default"/>
+      </w:rPr>
+    </w:lvl>
+    <w:lvl w:ilvl="5">
+      <w:start w:val="1"/>
+      <w:numFmt w:val="decimal"/>
+      <w:lvlText w:val="%1.%2.%3.%4.%5.%6."/>
+      <w:lvlJc w:val="left"/>
+      <w:pPr>
+        <w:ind w:left="2736" w:hanging="936"/>
+      </w:pPr>
+      <w:rPr>
+        <w:rFonts w:hint="default"/>
+      </w:rPr>
+    </w:lvl>
+    <w:lvl w:ilvl="6">
+      <w:start w:val="1"/>
+      <w:numFmt w:val="decimal"/>
+      <w:lvlText w:val="%1.%2.%3.%4.%5.%6.%7."/>
+      <w:lvlJc w:val="left"/>
+      <w:pPr>
+        <w:ind w:left="3240" w:hanging="1080"/>
+      </w:pPr>
+      <w:rPr>
+        <w:rFonts w:hint="default"/>
+      </w:rPr>
+    </w:lvl>
+    <w:lvl w:ilvl="7">
+      <w:start w:val="1"/>
+      <w:numFmt w:val="decimal"/>
+      <w:lvlText w:val="%1.%2.%3.%4.%5.%6.%7.%8."/>
+      <w:lvlJc w:val="left"/>
+      <w:pPr>
+        <w:ind w:left="3744" w:hanging="1224"/>
+      </w:pPr>
+      <w:rPr>
+        <w:rFonts w:hint="default"/>
+      </w:rPr>
+    </w:lvl>
+    <w:lvl w:ilvl="8">
+      <w:start w:val="1"/>
+      <w:numFmt w:val="decimal"/>
+      <w:lvlText w:val="%1.%2.%3.%4.%5.%6.%7.%8.%9."/>
+      <w:lvlJc w:val="left"/>
+      <w:pPr>
+        <w:ind w:left="4320" w:hanging="1440"/>
+      </w:pPr>
+      <w:rPr>
+        <w:rFonts w:hint="default"/>
+      </w:rPr>
+    </w:lvl>
+  </w:abstractNum>
+  <w:abstractNum w:abstractNumId="11" w15:restartNumberingAfterBreak="0">
     <w:nsid w:val="12341166"/>
     <w:multiLevelType w:val="hybridMultilevel"/>
     <w:tmpl w:val="6EA40250"/>
@@ -9977,7 +10190,7 @@
       </w:pPr>
     </w:lvl>
   </w:abstractNum>
-  <w:abstractNum w:abstractNumId="11" w15:restartNumberingAfterBreak="0">
+  <w:abstractNum w:abstractNumId="12" w15:restartNumberingAfterBreak="0">
     <w:nsid w:val="169E5D71"/>
     <w:multiLevelType w:val="hybridMultilevel"/>
     <w:tmpl w:val="1F30F448"/>
@@ -10117,7 +10330,7 @@
       </w:rPr>
     </w:lvl>
   </w:abstractNum>
-  <w:abstractNum w:abstractNumId="12" w15:restartNumberingAfterBreak="0">
+  <w:abstractNum w:abstractNumId="13" w15:restartNumberingAfterBreak="0">
     <w:nsid w:val="1A085BA2"/>
     <w:multiLevelType w:val="hybridMultilevel"/>
     <w:tmpl w:val="BB46E4A8"/>
@@ -10257,7 +10470,7 @@
       </w:rPr>
     </w:lvl>
   </w:abstractNum>
-  <w:abstractNum w:abstractNumId="13" w15:restartNumberingAfterBreak="0">
+  <w:abstractNum w:abstractNumId="14" w15:restartNumberingAfterBreak="0">
     <w:nsid w:val="1C7A2461"/>
     <w:multiLevelType w:val="hybridMultilevel"/>
     <w:tmpl w:val="B50ADA12"/>
@@ -10371,7 +10584,7 @@
       </w:pPr>
     </w:lvl>
   </w:abstractNum>
-  <w:abstractNum w:abstractNumId="14" w15:restartNumberingAfterBreak="0">
+  <w:abstractNum w:abstractNumId="15" w15:restartNumberingAfterBreak="0">
     <w:nsid w:val="20AF1AC1"/>
     <w:multiLevelType w:val="hybridMultilevel"/>
     <w:tmpl w:val="F7B0DEC8"/>
@@ -10511,7 +10724,7 @@
       </w:rPr>
     </w:lvl>
   </w:abstractNum>
-  <w:abstractNum w:abstractNumId="15" w15:restartNumberingAfterBreak="0">
+  <w:abstractNum w:abstractNumId="16" w15:restartNumberingAfterBreak="0">
     <w:nsid w:val="227A53CE"/>
     <w:multiLevelType w:val="hybridMultilevel"/>
     <w:tmpl w:val="D46602CE"/>
@@ -10611,7 +10824,7 @@
       </w:pPr>
     </w:lvl>
   </w:abstractNum>
-  <w:abstractNum w:abstractNumId="16" w15:restartNumberingAfterBreak="0">
+  <w:abstractNum w:abstractNumId="17" w15:restartNumberingAfterBreak="0">
     <w:nsid w:val="25333F44"/>
     <w:multiLevelType w:val="hybridMultilevel"/>
     <w:tmpl w:val="B9B6316E"/>
@@ -10751,7 +10964,7 @@
       </w:rPr>
     </w:lvl>
   </w:abstractNum>
-  <w:abstractNum w:abstractNumId="17" w15:restartNumberingAfterBreak="0">
+  <w:abstractNum w:abstractNumId="18" w15:restartNumberingAfterBreak="0">
     <w:nsid w:val="272E435F"/>
     <w:multiLevelType w:val="multilevel"/>
     <w:tmpl w:val="8E60A202"/>
@@ -10891,7 +11104,7 @@
       </w:rPr>
     </w:lvl>
   </w:abstractNum>
-  <w:abstractNum w:abstractNumId="18" w15:restartNumberingAfterBreak="0">
+  <w:abstractNum w:abstractNumId="19" w15:restartNumberingAfterBreak="0">
     <w:nsid w:val="2B1921FA"/>
     <w:multiLevelType w:val="hybridMultilevel"/>
     <w:tmpl w:val="565C7D5C"/>
@@ -11031,7 +11244,7 @@
       </w:rPr>
     </w:lvl>
   </w:abstractNum>
-  <w:abstractNum w:abstractNumId="19" w15:restartNumberingAfterBreak="0">
+  <w:abstractNum w:abstractNumId="20" w15:restartNumberingAfterBreak="0">
     <w:nsid w:val="2E181668"/>
     <w:multiLevelType w:val="hybridMultilevel"/>
     <w:tmpl w:val="6F8A8ED0"/>
@@ -11171,7 +11384,7 @@
       </w:rPr>
     </w:lvl>
   </w:abstractNum>
-  <w:abstractNum w:abstractNumId="20" w15:restartNumberingAfterBreak="0">
+  <w:abstractNum w:abstractNumId="21" w15:restartNumberingAfterBreak="0">
     <w:nsid w:val="34211401"/>
     <w:multiLevelType w:val="hybridMultilevel"/>
     <w:tmpl w:val="DB1088D8"/>
@@ -11287,7 +11500,120 @@
       </w:pPr>
     </w:lvl>
   </w:abstractNum>
-  <w:abstractNum w:abstractNumId="21" w15:restartNumberingAfterBreak="0">
+  <w:abstractNum w:abstractNumId="22" w15:restartNumberingAfterBreak="0">
+    <w:nsid w:val="34625F83"/>
+    <w:multiLevelType w:val="hybridMultilevel"/>
+    <w:tmpl w:val="E4900E6C"/>
+    <w:lvl w:ilvl="0" w:tplc="08090001">
+      <w:start w:val="1"/>
+      <w:numFmt w:val="bullet"/>
+      <w:lvlText w:val=""/>
+      <w:lvlJc w:val="left"/>
+      <w:pPr>
+        <w:ind w:left="720" w:hanging="360"/>
+      </w:pPr>
+      <w:rPr>
+        <w:rFonts w:ascii="Symbol" w:hAnsi="Symbol" w:hint="default"/>
+      </w:rPr>
+    </w:lvl>
+    <w:lvl w:ilvl="1" w:tplc="08090003" w:tentative="1">
+      <w:start w:val="1"/>
+      <w:numFmt w:val="bullet"/>
+      <w:lvlText w:val="o"/>
+      <w:lvlJc w:val="left"/>
+      <w:pPr>
+        <w:ind w:left="1440" w:hanging="360"/>
+      </w:pPr>
+      <w:rPr>
+        <w:rFonts w:ascii="Courier New" w:hAnsi="Courier New" w:cs="Courier New" w:hint="default"/>
+      </w:rPr>
+    </w:lvl>
+    <w:lvl w:ilvl="2" w:tplc="08090005" w:tentative="1">
+      <w:start w:val="1"/>
+      <w:numFmt w:val="bullet"/>
+      <w:lvlText w:val=""/>
+      <w:lvlJc w:val="left"/>
+      <w:pPr>
+        <w:ind w:left="2160" w:hanging="360"/>
+      </w:pPr>
+      <w:rPr>
+        <w:rFonts w:ascii="Wingdings" w:hAnsi="Wingdings" w:hint="default"/>
+      </w:rPr>
+    </w:lvl>
+    <w:lvl w:ilvl="3" w:tplc="08090001" w:tentative="1">
+      <w:start w:val="1"/>
+      <w:numFmt w:val="bullet"/>
+      <w:lvlText w:val=""/>
+      <w:lvlJc w:val="left"/>
+      <w:pPr>
+        <w:ind w:left="2880" w:hanging="360"/>
+      </w:pPr>
+      <w:rPr>
+        <w:rFonts w:ascii="Symbol" w:hAnsi="Symbol" w:hint="default"/>
+      </w:rPr>
+    </w:lvl>
+    <w:lvl w:ilvl="4" w:tplc="08090003" w:tentative="1">
+      <w:start w:val="1"/>
+      <w:numFmt w:val="bullet"/>
+      <w:lvlText w:val="o"/>
+      <w:lvlJc w:val="left"/>
+      <w:pPr>
+        <w:ind w:left="3600" w:hanging="360"/>
+      </w:pPr>
+      <w:rPr>
+        <w:rFonts w:ascii="Courier New" w:hAnsi="Courier New" w:cs="Courier New" w:hint="default"/>
+      </w:rPr>
+    </w:lvl>
+    <w:lvl w:ilvl="5" w:tplc="08090005" w:tentative="1">
+      <w:start w:val="1"/>
+      <w:numFmt w:val="bullet"/>
+      <w:lvlText w:val=""/>
+      <w:lvlJc w:val="left"/>
+      <w:pPr>
+        <w:ind w:left="4320" w:hanging="360"/>
+      </w:pPr>
+      <w:rPr>
+        <w:rFonts w:ascii="Wingdings" w:hAnsi="Wingdings" w:hint="default"/>
+      </w:rPr>
+    </w:lvl>
+    <w:lvl w:ilvl="6" w:tplc="08090001" w:tentative="1">
+      <w:start w:val="1"/>
+      <w:numFmt w:val="bullet"/>
+      <w:lvlText w:val=""/>
+      <w:lvlJc w:val="left"/>
+      <w:pPr>
+        <w:ind w:left="5040" w:hanging="360"/>
+      </w:pPr>
+      <w:rPr>
+        <w:rFonts w:ascii="Symbol" w:hAnsi="Symbol" w:hint="default"/>
+      </w:rPr>
+    </w:lvl>
+    <w:lvl w:ilvl="7" w:tplc="08090003" w:tentative="1">
+      <w:start w:val="1"/>
+      <w:numFmt w:val="bullet"/>
+      <w:lvlText w:val="o"/>
+      <w:lvlJc w:val="left"/>
+      <w:pPr>
+        <w:ind w:left="5760" w:hanging="360"/>
+      </w:pPr>
+      <w:rPr>
+        <w:rFonts w:ascii="Courier New" w:hAnsi="Courier New" w:cs="Courier New" w:hint="default"/>
+      </w:rPr>
+    </w:lvl>
+    <w:lvl w:ilvl="8" w:tplc="08090005" w:tentative="1">
+      <w:start w:val="1"/>
+      <w:numFmt w:val="bullet"/>
+      <w:lvlText w:val=""/>
+      <w:lvlJc w:val="left"/>
+      <w:pPr>
+        <w:ind w:left="6480" w:hanging="360"/>
+      </w:pPr>
+      <w:rPr>
+        <w:rFonts w:ascii="Wingdings" w:hAnsi="Wingdings" w:hint="default"/>
+      </w:rPr>
+    </w:lvl>
+  </w:abstractNum>
+  <w:abstractNum w:abstractNumId="23" w15:restartNumberingAfterBreak="0">
     <w:nsid w:val="35A12236"/>
     <w:multiLevelType w:val="hybridMultilevel"/>
     <w:tmpl w:val="71065A7C"/>
@@ -11427,7 +11753,7 @@
       </w:rPr>
     </w:lvl>
   </w:abstractNum>
-  <w:abstractNum w:abstractNumId="22" w15:restartNumberingAfterBreak="0">
+  <w:abstractNum w:abstractNumId="24" w15:restartNumberingAfterBreak="0">
     <w:nsid w:val="369A78BF"/>
     <w:multiLevelType w:val="hybridMultilevel"/>
     <w:tmpl w:val="12C67516"/>
@@ -11567,7 +11893,7 @@
       </w:rPr>
     </w:lvl>
   </w:abstractNum>
-  <w:abstractNum w:abstractNumId="23" w15:restartNumberingAfterBreak="0">
+  <w:abstractNum w:abstractNumId="25" w15:restartNumberingAfterBreak="0">
     <w:nsid w:val="3A67368C"/>
     <w:multiLevelType w:val="hybridMultilevel"/>
     <w:tmpl w:val="795C47B8"/>
@@ -11657,7 +11983,7 @@
       </w:pPr>
     </w:lvl>
   </w:abstractNum>
-  <w:abstractNum w:abstractNumId="24" w15:restartNumberingAfterBreak="0">
+  <w:abstractNum w:abstractNumId="26" w15:restartNumberingAfterBreak="0">
     <w:nsid w:val="42167E5D"/>
     <w:multiLevelType w:val="multilevel"/>
     <w:tmpl w:val="971CA686"/>
@@ -11770,7 +12096,7 @@
       </w:pPr>
     </w:lvl>
   </w:abstractNum>
-  <w:abstractNum w:abstractNumId="25" w15:restartNumberingAfterBreak="0">
+  <w:abstractNum w:abstractNumId="27" w15:restartNumberingAfterBreak="0">
     <w:nsid w:val="47D3200D"/>
     <w:multiLevelType w:val="multilevel"/>
     <w:tmpl w:val="8996E958"/>
@@ -11910,7 +12236,7 @@
       </w:rPr>
     </w:lvl>
   </w:abstractNum>
-  <w:abstractNum w:abstractNumId="26" w15:restartNumberingAfterBreak="0">
+  <w:abstractNum w:abstractNumId="28" w15:restartNumberingAfterBreak="0">
     <w:nsid w:val="4A3A5BD4"/>
     <w:multiLevelType w:val="multilevel"/>
     <w:tmpl w:val="069C0FFC"/>
@@ -12025,7 +12351,7 @@
       </w:rPr>
     </w:lvl>
   </w:abstractNum>
-  <w:abstractNum w:abstractNumId="27" w15:restartNumberingAfterBreak="0">
+  <w:abstractNum w:abstractNumId="29" w15:restartNumberingAfterBreak="0">
     <w:nsid w:val="4AC77FD6"/>
     <w:multiLevelType w:val="hybridMultilevel"/>
     <w:tmpl w:val="1E666F12"/>
@@ -12138,7 +12464,7 @@
       </w:pPr>
     </w:lvl>
   </w:abstractNum>
-  <w:abstractNum w:abstractNumId="28" w15:restartNumberingAfterBreak="0">
+  <w:abstractNum w:abstractNumId="30" w15:restartNumberingAfterBreak="0">
     <w:nsid w:val="58810C45"/>
     <w:multiLevelType w:val="multilevel"/>
     <w:tmpl w:val="F7DE9F44"/>
@@ -12257,7 +12583,7 @@
       </w:pPr>
     </w:lvl>
   </w:abstractNum>
-  <w:abstractNum w:abstractNumId="29" w15:restartNumberingAfterBreak="0">
+  <w:abstractNum w:abstractNumId="31" w15:restartNumberingAfterBreak="0">
     <w:nsid w:val="5B255C11"/>
     <w:multiLevelType w:val="hybridMultilevel"/>
     <w:tmpl w:val="821E5656"/>
@@ -12397,7 +12723,7 @@
       </w:rPr>
     </w:lvl>
   </w:abstractNum>
-  <w:abstractNum w:abstractNumId="30" w15:restartNumberingAfterBreak="0">
+  <w:abstractNum w:abstractNumId="32" w15:restartNumberingAfterBreak="0">
     <w:nsid w:val="5B5353C8"/>
     <w:multiLevelType w:val="multilevel"/>
     <w:tmpl w:val="31F840AC"/>
@@ -12537,7 +12863,7 @@
       </w:rPr>
     </w:lvl>
   </w:abstractNum>
-  <w:abstractNum w:abstractNumId="31" w15:restartNumberingAfterBreak="0">
+  <w:abstractNum w:abstractNumId="33" w15:restartNumberingAfterBreak="0">
     <w:nsid w:val="662038DF"/>
     <w:multiLevelType w:val="multilevel"/>
     <w:tmpl w:val="F83E095C"/>
@@ -12650,7 +12976,7 @@
       </w:pPr>
     </w:lvl>
   </w:abstractNum>
-  <w:abstractNum w:abstractNumId="32" w15:restartNumberingAfterBreak="0">
+  <w:abstractNum w:abstractNumId="34" w15:restartNumberingAfterBreak="0">
     <w:nsid w:val="6726655B"/>
     <w:multiLevelType w:val="hybridMultilevel"/>
     <w:tmpl w:val="9032369C"/>
@@ -12736,7 +13062,7 @@
       </w:pPr>
     </w:lvl>
   </w:abstractNum>
-  <w:abstractNum w:abstractNumId="33" w15:restartNumberingAfterBreak="0">
+  <w:abstractNum w:abstractNumId="35" w15:restartNumberingAfterBreak="0">
     <w:nsid w:val="67365F7D"/>
     <w:multiLevelType w:val="hybridMultilevel"/>
     <w:tmpl w:val="C79C6156"/>
@@ -12876,7 +13202,7 @@
       </w:rPr>
     </w:lvl>
   </w:abstractNum>
-  <w:abstractNum w:abstractNumId="34" w15:restartNumberingAfterBreak="0">
+  <w:abstractNum w:abstractNumId="36" w15:restartNumberingAfterBreak="0">
     <w:nsid w:val="69B62AFA"/>
     <w:multiLevelType w:val="multilevel"/>
     <w:tmpl w:val="DD9E7148"/>
@@ -13023,7 +13349,7 @@
       </w:rPr>
     </w:lvl>
   </w:abstractNum>
-  <w:abstractNum w:abstractNumId="35" w15:restartNumberingAfterBreak="0">
+  <w:abstractNum w:abstractNumId="37" w15:restartNumberingAfterBreak="0">
     <w:nsid w:val="69FA648E"/>
     <w:multiLevelType w:val="hybridMultilevel"/>
     <w:tmpl w:val="CF1A9CF0"/>
@@ -13136,7 +13462,7 @@
       </w:pPr>
     </w:lvl>
   </w:abstractNum>
-  <w:abstractNum w:abstractNumId="36" w15:restartNumberingAfterBreak="0">
+  <w:abstractNum w:abstractNumId="38" w15:restartNumberingAfterBreak="0">
     <w:nsid w:val="6C0C4EB8"/>
     <w:multiLevelType w:val="hybridMultilevel"/>
     <w:tmpl w:val="6F14B2E2"/>
@@ -13252,7 +13578,7 @@
       </w:pPr>
     </w:lvl>
   </w:abstractNum>
-  <w:abstractNum w:abstractNumId="37" w15:restartNumberingAfterBreak="0">
+  <w:abstractNum w:abstractNumId="39" w15:restartNumberingAfterBreak="0">
     <w:nsid w:val="6FB41EB6"/>
     <w:multiLevelType w:val="hybridMultilevel"/>
     <w:tmpl w:val="BA409AE0"/>
@@ -13371,7 +13697,7 @@
       </w:pPr>
     </w:lvl>
   </w:abstractNum>
-  <w:abstractNum w:abstractNumId="38" w15:restartNumberingAfterBreak="0">
+  <w:abstractNum w:abstractNumId="40" w15:restartNumberingAfterBreak="0">
     <w:nsid w:val="7179703D"/>
     <w:multiLevelType w:val="hybridMultilevel"/>
     <w:tmpl w:val="45B45A14"/>
@@ -13460,7 +13786,7 @@
       </w:pPr>
     </w:lvl>
   </w:abstractNum>
-  <w:abstractNum w:abstractNumId="39" w15:restartNumberingAfterBreak="0">
+  <w:abstractNum w:abstractNumId="41" w15:restartNumberingAfterBreak="0">
     <w:nsid w:val="7309690A"/>
     <w:multiLevelType w:val="multilevel"/>
     <w:tmpl w:val="0409001F"/>
@@ -13573,7 +13899,7 @@
       </w:pPr>
     </w:lvl>
   </w:abstractNum>
-  <w:abstractNum w:abstractNumId="40" w15:restartNumberingAfterBreak="0">
+  <w:abstractNum w:abstractNumId="42" w15:restartNumberingAfterBreak="0">
     <w:nsid w:val="76EF095C"/>
     <w:multiLevelType w:val="hybridMultilevel"/>
     <w:tmpl w:val="762CD7D0"/>
@@ -13662,7 +13988,7 @@
       </w:pPr>
     </w:lvl>
   </w:abstractNum>
-  <w:abstractNum w:abstractNumId="41" w15:restartNumberingAfterBreak="0">
+  <w:abstractNum w:abstractNumId="43" w15:restartNumberingAfterBreak="0">
     <w:nsid w:val="7BFC3DE0"/>
     <w:multiLevelType w:val="multilevel"/>
     <w:tmpl w:val="1409001F"/>
@@ -13748,7 +14074,7 @@
       </w:pPr>
     </w:lvl>
   </w:abstractNum>
-  <w:abstractNum w:abstractNumId="42" w15:restartNumberingAfterBreak="0">
+  <w:abstractNum w:abstractNumId="44" w15:restartNumberingAfterBreak="0">
     <w:nsid w:val="7D1E3111"/>
     <w:multiLevelType w:val="multilevel"/>
     <w:tmpl w:val="71065A7C"/>
@@ -13889,19 +14215,19 @@
     </w:lvl>
   </w:abstractNum>
   <w:num w:numId="1">
+    <w:abstractNumId w:val="16"/>
+  </w:num>
+  <w:num w:numId="2">
+    <w:abstractNumId w:val="20"/>
+  </w:num>
+  <w:num w:numId="3">
+    <w:abstractNumId w:val="13"/>
+  </w:num>
+  <w:num w:numId="4">
     <w:abstractNumId w:val="15"/>
   </w:num>
-  <w:num w:numId="2">
-    <w:abstractNumId w:val="19"/>
-  </w:num>
-  <w:num w:numId="3">
+  <w:num w:numId="5">
     <w:abstractNumId w:val="12"/>
-  </w:num>
-  <w:num w:numId="4">
-    <w:abstractNumId w:val="14"/>
-  </w:num>
-  <w:num w:numId="5">
-    <w:abstractNumId w:val="11"/>
   </w:num>
   <w:num w:numId="6">
     <w:abstractNumId w:val="0"/>
@@ -13919,28 +14245,28 @@
     </w:lvlOverride>
   </w:num>
   <w:num w:numId="7">
-    <w:abstractNumId w:val="35"/>
+    <w:abstractNumId w:val="37"/>
   </w:num>
   <w:num w:numId="8">
-    <w:abstractNumId w:val="31"/>
+    <w:abstractNumId w:val="33"/>
   </w:num>
   <w:num w:numId="9">
-    <w:abstractNumId w:val="24"/>
+    <w:abstractNumId w:val="26"/>
   </w:num>
   <w:num w:numId="10">
-    <w:abstractNumId w:val="13"/>
+    <w:abstractNumId w:val="14"/>
   </w:num>
   <w:num w:numId="11">
-    <w:abstractNumId w:val="36"/>
+    <w:abstractNumId w:val="38"/>
   </w:num>
   <w:num w:numId="12">
-    <w:abstractNumId w:val="30"/>
+    <w:abstractNumId w:val="32"/>
   </w:num>
   <w:num w:numId="13">
-    <w:abstractNumId w:val="25"/>
+    <w:abstractNumId w:val="27"/>
   </w:num>
   <w:num w:numId="14">
-    <w:abstractNumId w:val="24"/>
+    <w:abstractNumId w:val="26"/>
   </w:num>
   <w:num w:numId="15">
     <w:abstractNumId w:val="2"/>
@@ -13949,13 +14275,13 @@
     <w:abstractNumId w:val="9"/>
   </w:num>
   <w:num w:numId="17">
-    <w:abstractNumId w:val="39"/>
+    <w:abstractNumId w:val="41"/>
   </w:num>
   <w:num w:numId="18">
-    <w:abstractNumId w:val="10"/>
+    <w:abstractNumId w:val="11"/>
   </w:num>
   <w:num w:numId="19">
-    <w:abstractNumId w:val="34"/>
+    <w:abstractNumId w:val="36"/>
   </w:num>
   <w:num w:numId="20">
     <w:abstractNumId w:val="0"/>
@@ -14000,28 +14326,28 @@
     <w:abstractNumId w:val="3"/>
   </w:num>
   <w:num w:numId="24">
-    <w:abstractNumId w:val="21"/>
+    <w:abstractNumId w:val="23"/>
   </w:num>
   <w:num w:numId="25">
-    <w:abstractNumId w:val="33"/>
+    <w:abstractNumId w:val="35"/>
   </w:num>
   <w:num w:numId="26">
     <w:abstractNumId w:val="6"/>
   </w:num>
   <w:num w:numId="27">
-    <w:abstractNumId w:val="22"/>
+    <w:abstractNumId w:val="24"/>
   </w:num>
   <w:num w:numId="28">
-    <w:abstractNumId w:val="18"/>
+    <w:abstractNumId w:val="19"/>
   </w:num>
   <w:num w:numId="29">
-    <w:abstractNumId w:val="29"/>
+    <w:abstractNumId w:val="31"/>
   </w:num>
   <w:num w:numId="30">
-    <w:abstractNumId w:val="37"/>
+    <w:abstractNumId w:val="39"/>
   </w:num>
   <w:num w:numId="31">
-    <w:abstractNumId w:val="16"/>
+    <w:abstractNumId w:val="17"/>
   </w:num>
   <w:num w:numId="32">
     <w:abstractNumId w:val="5"/>
@@ -14030,43 +14356,49 @@
     <w:abstractNumId w:val="7"/>
   </w:num>
   <w:num w:numId="34">
-    <w:abstractNumId w:val="28"/>
+    <w:abstractNumId w:val="30"/>
   </w:num>
   <w:num w:numId="35">
-    <w:abstractNumId w:val="27"/>
+    <w:abstractNumId w:val="29"/>
   </w:num>
   <w:num w:numId="36">
-    <w:abstractNumId w:val="17"/>
+    <w:abstractNumId w:val="18"/>
   </w:num>
   <w:num w:numId="37">
-    <w:abstractNumId w:val="42"/>
+    <w:abstractNumId w:val="44"/>
   </w:num>
   <w:num w:numId="38">
     <w:abstractNumId w:val="4"/>
   </w:num>
   <w:num w:numId="39">
-    <w:abstractNumId w:val="38"/>
+    <w:abstractNumId w:val="40"/>
   </w:num>
   <w:num w:numId="40">
-    <w:abstractNumId w:val="20"/>
+    <w:abstractNumId w:val="21"/>
   </w:num>
   <w:num w:numId="41">
-    <w:abstractNumId w:val="23"/>
+    <w:abstractNumId w:val="25"/>
   </w:num>
   <w:num w:numId="42">
     <w:abstractNumId w:val="1"/>
   </w:num>
   <w:num w:numId="43">
-    <w:abstractNumId w:val="32"/>
+    <w:abstractNumId w:val="34"/>
   </w:num>
   <w:num w:numId="44">
-    <w:abstractNumId w:val="26"/>
+    <w:abstractNumId w:val="28"/>
   </w:num>
   <w:num w:numId="45">
-    <w:abstractNumId w:val="40"/>
+    <w:abstractNumId w:val="42"/>
   </w:num>
   <w:num w:numId="46">
-    <w:abstractNumId w:val="41"/>
+    <w:abstractNumId w:val="43"/>
+  </w:num>
+  <w:num w:numId="47">
+    <w:abstractNumId w:val="10"/>
+  </w:num>
+  <w:num w:numId="48">
+    <w:abstractNumId w:val="22"/>
   </w:num>
 </w:numbering>
 </file>
@@ -14473,11 +14805,10 @@
   </w:style>
   <w:style w:type="paragraph" w:styleId="Heading1">
     <w:name w:val="heading 1"/>
-    <w:basedOn w:val="Normal"/>
     <w:next w:val="Normal"/>
     <w:link w:val="Heading1Char"/>
     <w:qFormat/>
-    <w:rsid w:val="00396C72"/>
+    <w:rsid w:val="001E42A6"/>
     <w:pPr>
       <w:keepNext/>
       <w:numPr>
@@ -14486,30 +14817,39 @@
       <w:outlineLvl w:val="0"/>
     </w:pPr>
     <w:rPr>
+      <w:rFonts w:ascii="Arial" w:hAnsi="Arial"/>
       <w:b/>
       <w:bCs/>
       <w:color w:val="365F91"/>
       <w:sz w:val="28"/>
+      <w:szCs w:val="24"/>
+      <w:lang w:val="en-US" w:eastAsia="en-US"/>
     </w:rPr>
   </w:style>
   <w:style w:type="paragraph" w:styleId="Heading2">
     <w:name w:val="heading 2"/>
-    <w:basedOn w:val="Normal"/>
     <w:next w:val="Normal"/>
+    <w:link w:val="Heading2Char"/>
+    <w:autoRedefine/>
     <w:qFormat/>
-    <w:rsid w:val="002C6954"/>
+    <w:rsid w:val="004A5224"/>
     <w:pPr>
       <w:keepNext/>
+      <w:numPr>
+        <w:ilvl w:val="1"/>
+        <w:numId w:val="47"/>
+      </w:numPr>
       <w:outlineLvl w:val="1"/>
     </w:pPr>
     <w:rPr>
-      <w:rFonts w:cs="Arial"/>
+      <w:rFonts w:ascii="Arial" w:hAnsi="Arial" w:cs="Arial"/>
       <w:b/>
       <w:bCs/>
       <w:iCs/>
       <w:color w:val="365F91"/>
       <w:sz w:val="24"/>
       <w:szCs w:val="28"/>
+      <w:lang w:val="en-US" w:eastAsia="en-US"/>
     </w:rPr>
   </w:style>
   <w:style w:type="paragraph" w:styleId="Heading3">
@@ -14950,7 +15290,7 @@
   <w:style w:type="character" w:customStyle="1" w:styleId="Heading1Char">
     <w:name w:val="Heading 1 Char"/>
     <w:link w:val="Heading1"/>
-    <w:rsid w:val="00396C72"/>
+    <w:rsid w:val="001E42A6"/>
     <w:rPr>
       <w:rFonts w:ascii="Arial" w:hAnsi="Arial"/>
       <w:b/>
@@ -14970,6 +15310,22 @@
     <w:rPr>
       <w:color w:val="605E5C"/>
       <w:shd w:val="clear" w:color="auto" w:fill="E1DFDD"/>
+    </w:rPr>
+  </w:style>
+  <w:style w:type="character" w:customStyle="1" w:styleId="Heading2Char">
+    <w:name w:val="Heading 2 Char"/>
+    <w:basedOn w:val="DefaultParagraphFont"/>
+    <w:link w:val="Heading2"/>
+    <w:rsid w:val="004A5224"/>
+    <w:rPr>
+      <w:rFonts w:ascii="Arial" w:hAnsi="Arial" w:cs="Arial"/>
+      <w:b/>
+      <w:bCs/>
+      <w:iCs/>
+      <w:color w:val="365F91"/>
+      <w:sz w:val="24"/>
+      <w:szCs w:val="28"/>
+      <w:lang w:val="en-US" w:eastAsia="en-US"/>
     </w:rPr>
   </w:style>
 </w:styles>
@@ -15259,10 +15615,6 @@
 </file>
 
 <file path=customXml/item1.xml><?xml version="1.0" encoding="utf-8"?>
-<b:Sources xmlns:b="http://schemas.openxmlformats.org/officeDocument/2006/bibliography" xmlns="http://schemas.openxmlformats.org/officeDocument/2006/bibliography" SelectedStyle="\APASixthEditionOfficeOnline.xsl" StyleName="APA" Version="6"/>
-</file>
-
-<file path=customXml/item2.xml><?xml version="1.0" encoding="utf-8"?>
 <ct:contentTypeSchema xmlns:ct="http://schemas.microsoft.com/office/2006/metadata/contentType" xmlns:ma="http://schemas.microsoft.com/office/2006/metadata/properties/metaAttributes" ct:_="" ma:_="" ma:contentTypeName="Document" ma:contentTypeID="0x0101009CE36ADDE61BE2488F45C299EABE30E3" ma:contentTypeVersion="8" ma:contentTypeDescription="Create a new document." ma:contentTypeScope="" ma:versionID="d2d6eba7e1676fa68425b1f31d38f353">
   <xsd:schema xmlns:xsd="http://www.w3.org/2001/XMLSchema" xmlns:xs="http://www.w3.org/2001/XMLSchema" xmlns:p="http://schemas.microsoft.com/office/2006/metadata/properties" xmlns:ns3="8e441a6f-7fa8-49c4-b93b-aa8f530f7b54" targetNamespace="http://schemas.microsoft.com/office/2006/metadata/properties" ma:root="true" ma:fieldsID="61b26735236a9fb97721a6cdb918cdaa" ns3:_="">
     <xsd:import namespace="8e441a6f-7fa8-49c4-b93b-aa8f530f7b54"/>
@@ -15434,7 +15786,17 @@
 </ct:contentTypeSchema>
 </file>
 
+<file path=customXml/item2.xml><?xml version="1.0" encoding="utf-8"?>
+<b:Sources xmlns:b="http://schemas.openxmlformats.org/officeDocument/2006/bibliography" xmlns="http://schemas.openxmlformats.org/officeDocument/2006/bibliography" SelectedStyle="\APASixthEditionOfficeOnline.xsl" StyleName="APA" Version="6"/>
+</file>
+
 <file path=customXml/item3.xml><?xml version="1.0" encoding="utf-8"?>
+<p:properties xmlns:p="http://schemas.microsoft.com/office/2006/metadata/properties" xmlns:xsi="http://www.w3.org/2001/XMLSchema-instance" xmlns:pc="http://schemas.microsoft.com/office/infopath/2007/PartnerControls">
+  <documentManagement/>
+</p:properties>
+</file>
+
+<file path=customXml/item4.xml><?xml version="1.0" encoding="utf-8"?>
 <?mso-contentType ?>
 <FormTemplates xmlns="http://schemas.microsoft.com/sharepoint/v3/contenttype/forms">
   <Display>DocumentLibraryForm</Display>
@@ -15443,21 +15805,7 @@
 </FormTemplates>
 </file>
 
-<file path=customXml/item4.xml><?xml version="1.0" encoding="utf-8"?>
-<p:properties xmlns:p="http://schemas.microsoft.com/office/2006/metadata/properties" xmlns:xsi="http://www.w3.org/2001/XMLSchema-instance" xmlns:pc="http://schemas.microsoft.com/office/infopath/2007/PartnerControls">
-  <documentManagement/>
-</p:properties>
-</file>
-
 <file path=customXml/itemProps1.xml><?xml version="1.0" encoding="utf-8"?>
-<ds:datastoreItem xmlns:ds="http://schemas.openxmlformats.org/officeDocument/2006/customXml" ds:itemID="{DDDFF044-0CEE-4515-8B8F-FD6DE8E95727}">
-  <ds:schemaRefs>
-    <ds:schemaRef ds:uri="http://schemas.openxmlformats.org/officeDocument/2006/bibliography"/>
-  </ds:schemaRefs>
-</ds:datastoreItem>
-</file>
-
-<file path=customXml/itemProps2.xml><?xml version="1.0" encoding="utf-8"?>
 <ds:datastoreItem xmlns:ds="http://schemas.openxmlformats.org/officeDocument/2006/customXml" ds:itemID="{F27F6513-5BFD-47C9-A4B9-2C4D58B91A15}">
   <ds:schemaRefs>
     <ds:schemaRef ds:uri="http://schemas.microsoft.com/office/2006/metadata/contentType"/>
@@ -15475,19 +15823,34 @@
 </ds:datastoreItem>
 </file>
 
+<file path=customXml/itemProps2.xml><?xml version="1.0" encoding="utf-8"?>
+<ds:datastoreItem xmlns:ds="http://schemas.openxmlformats.org/officeDocument/2006/customXml" ds:itemID="{DDDFF044-0CEE-4515-8B8F-FD6DE8E95727}">
+  <ds:schemaRefs>
+    <ds:schemaRef ds:uri="http://schemas.openxmlformats.org/officeDocument/2006/bibliography"/>
+  </ds:schemaRefs>
+</ds:datastoreItem>
+</file>
+
 <file path=customXml/itemProps3.xml><?xml version="1.0" encoding="utf-8"?>
+<ds:datastoreItem xmlns:ds="http://schemas.openxmlformats.org/officeDocument/2006/customXml" ds:itemID="{C71162CA-117A-423C-81B4-439122DE0B7D}">
+  <ds:schemaRefs>
+    <ds:schemaRef ds:uri="http://schemas.microsoft.com/office/infopath/2007/PartnerControls"/>
+    <ds:schemaRef ds:uri="8e441a6f-7fa8-49c4-b93b-aa8f530f7b54"/>
+    <ds:schemaRef ds:uri="http://purl.org/dc/elements/1.1/"/>
+    <ds:schemaRef ds:uri="http://schemas.microsoft.com/office/2006/metadata/properties"/>
+    <ds:schemaRef ds:uri="http://purl.org/dc/terms/"/>
+    <ds:schemaRef ds:uri="http://schemas.openxmlformats.org/package/2006/metadata/core-properties"/>
+    <ds:schemaRef ds:uri="http://schemas.microsoft.com/office/2006/documentManagement/types"/>
+    <ds:schemaRef ds:uri="http://www.w3.org/XML/1998/namespace"/>
+    <ds:schemaRef ds:uri="http://purl.org/dc/dcmitype/"/>
+  </ds:schemaRefs>
+</ds:datastoreItem>
+</file>
+
+<file path=customXml/itemProps4.xml><?xml version="1.0" encoding="utf-8"?>
 <ds:datastoreItem xmlns:ds="http://schemas.openxmlformats.org/officeDocument/2006/customXml" ds:itemID="{C3A696FC-67B5-44DA-94DA-6B70F8FA94B7}">
   <ds:schemaRefs>
     <ds:schemaRef ds:uri="http://schemas.microsoft.com/sharepoint/v3/contenttype/forms"/>
   </ds:schemaRefs>
 </ds:datastoreItem>
-</file>
-
-<file path=customXml/itemProps4.xml><?xml version="1.0" encoding="utf-8"?>
-<ds:datastoreItem xmlns:ds="http://schemas.openxmlformats.org/officeDocument/2006/customXml" ds:itemID="{C71162CA-117A-423C-81B4-439122DE0B7D}">
-  <ds:schemaRefs>
-    <ds:schemaRef ds:uri="http://schemas.microsoft.com/office/2006/metadata/properties"/>
-    <ds:schemaRef ds:uri="http://schemas.microsoft.com/office/infopath/2007/PartnerControls"/>
-  </ds:schemaRefs>
-</ds:datastoreItem>
 </file>
</xml_diff>

<commit_message>
minor change of figure
</commit_message>
<xml_diff>
--- a/PAJAIS_Style_Guide.docx
+++ b/PAJAIS_Style_Guide.docx
@@ -4252,19 +4252,7 @@
         <w:rPr>
           <w:lang w:val="en-GB" w:eastAsia="en-GB"/>
         </w:rPr>
-        <w:t>big data</w:t>
-      </w:r>
-      <w:r>
-        <w:rPr>
-          <w:lang w:val="en-GB" w:eastAsia="en-GB"/>
-        </w:rPr>
-        <w:t xml:space="preserve"> </w:t>
-      </w:r>
-      <w:r>
-        <w:rPr>
-          <w:lang w:val="en-GB" w:eastAsia="en-GB"/>
-        </w:rPr>
-        <w:t>reference architecture limitations</w:t>
+        <w:t>big data reference architecture limitations</w:t>
       </w:r>
     </w:p>
     <w:p>
@@ -4315,19 +4303,7 @@
         <w:rPr>
           <w:lang w:val="en-GB" w:eastAsia="en-GB"/>
         </w:rPr>
-        <w:t>big data</w:t>
-      </w:r>
-      <w:r>
-        <w:rPr>
-          <w:lang w:val="en-GB" w:eastAsia="en-GB"/>
-        </w:rPr>
-        <w:t xml:space="preserve"> </w:t>
-      </w:r>
-      <w:r>
-        <w:rPr>
-          <w:lang w:val="en-GB" w:eastAsia="en-GB"/>
-        </w:rPr>
-        <w:t>reference architecture gaps</w:t>
+        <w:t>big data reference architecture gaps</w:t>
       </w:r>
     </w:p>
     <w:p>
@@ -4431,6 +4407,220 @@
         <w:t>By the result of this work, 57 articles have been selected comprising of proceedings, journal articles, book chapters, and white papers. Out of the pool of articles, 33.3% are from IEEE Explore, 5.2% from ScienceDirect, 24.5% from SpringerLink, 15.7% from ACM, and 21% from Google Scholar. 30 journal articles, 13 conference proceedings, 12 book chapters, 1 white paper, and 1 Master’s Thesis were selected. 51% of the articles were selected from the years 2016- 2020, 33% belonged to years 2013-2015, and the rest to years 2010-2013.</w:t>
       </w:r>
     </w:p>
+    <w:p>
+      <w:pPr>
+        <w:rPr>
+          <w:lang w:val="en-GB" w:eastAsia="en-GB"/>
+        </w:rPr>
+      </w:pPr>
+      <w:r>
+        <w:rPr>
+          <w:lang w:val="en-GB" w:eastAsia="en-GB"/>
+        </w:rPr>
+        <w:t>These stats are portrayed inf Figure 2.</w:t>
+      </w:r>
+    </w:p>
+    <w:p>
+      <w:pPr>
+        <w:rPr>
+          <w:lang w:val="en-GB" w:eastAsia="en-GB"/>
+        </w:rPr>
+      </w:pPr>
+    </w:p>
+    <w:tbl>
+      <w:tblPr>
+        <w:tblW w:w="4624" w:type="pct"/>
+        <w:tblInd w:w="108" w:type="dxa"/>
+        <w:tblBorders>
+          <w:top w:val="single" w:sz="4" w:space="0" w:color="auto"/>
+          <w:left w:val="single" w:sz="4" w:space="0" w:color="auto"/>
+          <w:bottom w:val="single" w:sz="4" w:space="0" w:color="auto"/>
+          <w:right w:val="single" w:sz="4" w:space="0" w:color="auto"/>
+          <w:insideH w:val="single" w:sz="4" w:space="0" w:color="auto"/>
+          <w:insideV w:val="single" w:sz="4" w:space="0" w:color="auto"/>
+        </w:tblBorders>
+        <w:tblLook w:val="00A0" w:firstRow="1" w:lastRow="0" w:firstColumn="1" w:lastColumn="0" w:noHBand="0" w:noVBand="0"/>
+      </w:tblPr>
+      <w:tblGrid>
+        <w:gridCol w:w="8548"/>
+      </w:tblGrid>
+      <w:tr>
+        <w:trPr>
+          <w:trHeight w:val="2203"/>
+        </w:trPr>
+        <w:tc>
+          <w:tcPr>
+            <w:tcW w:w="5000" w:type="pct"/>
+            <w:vAlign w:val="bottom"/>
+          </w:tcPr>
+          <w:p>
+            <w:pPr>
+              <w:rPr>
+                <w:rFonts w:cs="Arial"/>
+                <w:sz w:val="20"/>
+              </w:rPr>
+            </w:pPr>
+            <w:r>
+              <w:rPr>
+                <w:noProof/>
+              </w:rPr>
+              <w:pict w14:anchorId="55A9766D">
+                <v:shape id="_x0000_i1026" type="#_x0000_t75" style="width:403.95pt;height:367pt;visibility:visible;mso-wrap-style:square">
+                  <v:imagedata r:id="rId12" o:title=""/>
+                </v:shape>
+              </w:pict>
+            </w:r>
+          </w:p>
+        </w:tc>
+      </w:tr>
+      <w:tr>
+        <w:trPr>
+          <w:trHeight w:hRule="exact" w:val="264"/>
+        </w:trPr>
+        <w:tc>
+          <w:tcPr>
+            <w:tcW w:w="5000" w:type="pct"/>
+            <w:shd w:val="clear" w:color="auto" w:fill="356392"/>
+            <w:vAlign w:val="center"/>
+          </w:tcPr>
+          <w:p>
+            <w:pPr>
+              <w:ind w:firstLine="72"/>
+              <w:rPr>
+                <w:rFonts w:cs="Arial"/>
+                <w:b/>
+                <w:color w:val="FFFFFF"/>
+                <w:szCs w:val="22"/>
+              </w:rPr>
+            </w:pPr>
+            <w:r>
+              <w:rPr>
+                <w:b/>
+                <w:color w:val="FFFFFF"/>
+                <w:szCs w:val="22"/>
+              </w:rPr>
+              <w:t xml:space="preserve">Figure </w:t>
+            </w:r>
+            <w:r>
+              <w:rPr>
+                <w:b/>
+                <w:color w:val="FFFFFF"/>
+                <w:szCs w:val="22"/>
+              </w:rPr>
+              <w:fldChar w:fldCharType="begin"/>
+            </w:r>
+            <w:r>
+              <w:rPr>
+                <w:b/>
+                <w:color w:val="FFFFFF"/>
+                <w:szCs w:val="22"/>
+              </w:rPr>
+              <w:instrText xml:space="preserve"> SEQ Figure \* ARABIC </w:instrText>
+            </w:r>
+            <w:r>
+              <w:rPr>
+                <w:b/>
+                <w:color w:val="FFFFFF"/>
+                <w:szCs w:val="22"/>
+              </w:rPr>
+              <w:fldChar w:fldCharType="separate"/>
+            </w:r>
+            <w:r>
+              <w:rPr>
+                <w:b/>
+                <w:noProof/>
+                <w:color w:val="FFFFFF"/>
+                <w:szCs w:val="22"/>
+              </w:rPr>
+              <w:t>1</w:t>
+            </w:r>
+            <w:r>
+              <w:rPr>
+                <w:b/>
+                <w:color w:val="FFFFFF"/>
+                <w:szCs w:val="22"/>
+              </w:rPr>
+              <w:fldChar w:fldCharType="end"/>
+            </w:r>
+            <w:r>
+              <w:rPr>
+                <w:b/>
+                <w:color w:val="FFFFFF"/>
+                <w:szCs w:val="22"/>
+              </w:rPr>
+              <w:t xml:space="preserve"> </w:t>
+            </w:r>
+            <w:r>
+              <w:rPr>
+                <w:b/>
+                <w:color w:val="FFFFFF"/>
+                <w:szCs w:val="22"/>
+              </w:rPr>
+              <w:t>–</w:t>
+            </w:r>
+            <w:r>
+              <w:rPr>
+                <w:b/>
+                <w:color w:val="FFFFFF"/>
+                <w:szCs w:val="22"/>
+              </w:rPr>
+              <w:t xml:space="preserve"> </w:t>
+            </w:r>
+            <w:r>
+              <w:rPr>
+                <w:b/>
+                <w:color w:val="FFFFFF"/>
+                <w:szCs w:val="22"/>
+              </w:rPr>
+              <w:t xml:space="preserve">PRISMA flowchart </w:t>
+            </w:r>
+            <w:r>
+              <w:rPr>
+                <w:b/>
+                <w:color w:val="FFFFFF"/>
+              </w:rPr>
+              <w:t xml:space="preserve">of the SLR </w:t>
+            </w:r>
+            <w:r>
+              <w:rPr>
+                <w:b/>
+                <w:color w:val="FFFFFF"/>
+              </w:rPr>
+              <w:fldChar w:fldCharType="begin"/>
+            </w:r>
+            <w:r>
+              <w:rPr>
+                <w:b/>
+                <w:color w:val="FFFFFF"/>
+              </w:rPr>
+              <w:instrText xml:space="preserve"> ADDIN EN.CITE &lt;EndNote&gt;&lt;Cite&gt;&lt;Author&gt;Moher&lt;/Author&gt;&lt;Year&gt;2009&lt;/Year&gt;&lt;RecNum&gt;374&lt;/RecNum&gt;&lt;DisplayText&gt;(Moher, Liberati, Tetzlaff, Altman, &amp;amp; The, 2009)&lt;/DisplayText&gt;&lt;record&gt;&lt;rec-number&gt;374&lt;/rec-number&gt;&lt;foreign-keys&gt;&lt;key app="EN" db-id="9290f22rjpez9tef0t2xd5xo5d0d02v505as" timestamp="1604217901"&gt;374&lt;/key&gt;&lt;/foreign-keys&gt;&lt;ref-type name="Journal Article"&gt;17&lt;/ref-type&gt;&lt;contributors&gt;&lt;authors&gt;&lt;author&gt;Moher, David&lt;/author&gt;&lt;author&gt;Liberati, Alessandro&lt;/author&gt;&lt;author&gt;Tetzlaff, Jennifer&lt;/author&gt;&lt;author&gt;Altman, Douglas G.&lt;/author&gt;&lt;author&gt;The, Prisma Group&lt;/author&gt;&lt;/authors&gt;&lt;/contributors&gt;&lt;titles&gt;&lt;title&gt;Preferred Reporting Items for Systematic Reviews and Meta-Analyses: The PRISMA Statement&lt;/title&gt;&lt;secondary-title&gt;PLOS Medicine&lt;/secondary-title&gt;&lt;/titles&gt;&lt;periodical&gt;&lt;full-title&gt;PLOS Medicine&lt;/full-title&gt;&lt;/periodical&gt;&lt;pages&gt;e1000097&lt;/pages&gt;&lt;volume&gt;6&lt;/volume&gt;&lt;number&gt;7&lt;/number&gt;&lt;dates&gt;&lt;year&gt;2009&lt;/year&gt;&lt;/dates&gt;&lt;publisher&gt;Public Library of Science&lt;/publisher&gt;&lt;urls&gt;&lt;related-urls&gt;&lt;url&gt;https://doi.org/10.1371/journal.pmed.1000097&lt;/url&gt;&lt;/related-urls&gt;&lt;/urls&gt;&lt;electronic-resource-num&gt;10.1371/journal.pmed.1000097&lt;/electronic-resource-num&gt;&lt;/record&gt;&lt;/Cite&gt;&lt;/EndNote&gt;</w:instrText>
+            </w:r>
+            <w:r>
+              <w:rPr>
+                <w:b/>
+                <w:color w:val="FFFFFF"/>
+              </w:rPr>
+              <w:fldChar w:fldCharType="separate"/>
+            </w:r>
+            <w:r>
+              <w:rPr>
+                <w:b/>
+                <w:noProof/>
+                <w:color w:val="FFFFFF"/>
+              </w:rPr>
+              <w:t>(Moher, Liberati, Tetzlaff, Altman, &amp; The, 2009)</w:t>
+            </w:r>
+            <w:r>
+              <w:rPr>
+                <w:b/>
+                <w:color w:val="FFFFFF"/>
+              </w:rPr>
+              <w:fldChar w:fldCharType="end"/>
+            </w:r>
+          </w:p>
+        </w:tc>
+      </w:tr>
+    </w:tbl>
     <w:p>
       <w:pPr>
         <w:rPr>
@@ -4822,12 +5012,12 @@
       </w:pPr>
       <w:smartTag w:uri="urn:schemas-microsoft-com:office:smarttags" w:element="chmetcnv">
         <w:smartTagPr>
+          <w:attr w:name="UnitName" w:val="”"/>
+          <w:attr w:name="SourceValue" w:val="1"/>
+          <w:attr w:name="HasSpace" w:val="False"/>
+          <w:attr w:name="Negative" w:val="False"/>
+          <w:attr w:name="NumberType" w:val="1"/>
           <w:attr w:name="TCSC" w:val="0"/>
-          <w:attr w:name="NumberType" w:val="1"/>
-          <w:attr w:name="Negative" w:val="False"/>
-          <w:attr w:name="HasSpace" w:val="False"/>
-          <w:attr w:name="SourceValue" w:val="1"/>
-          <w:attr w:name="UnitName" w:val="”"/>
         </w:smartTagPr>
         <w:r>
           <w:rPr>
@@ -4844,12 +5034,12 @@
       </w:r>
       <w:smartTag w:uri="urn:schemas-microsoft-com:office:smarttags" w:element="chmetcnv">
         <w:smartTagPr>
+          <w:attr w:name="UnitName" w:val="cm"/>
+          <w:attr w:name="SourceValue" w:val="2.54"/>
+          <w:attr w:name="HasSpace" w:val="False"/>
+          <w:attr w:name="Negative" w:val="False"/>
+          <w:attr w:name="NumberType" w:val="1"/>
           <w:attr w:name="TCSC" w:val="0"/>
-          <w:attr w:name="NumberType" w:val="1"/>
-          <w:attr w:name="Negative" w:val="False"/>
-          <w:attr w:name="HasSpace" w:val="False"/>
-          <w:attr w:name="SourceValue" w:val="2.54"/>
-          <w:attr w:name="UnitName" w:val="cm"/>
         </w:smartTagPr>
         <w:r>
           <w:rPr>
@@ -4882,6 +5072,7 @@
         <w:rPr>
           <w:rFonts w:cs="Arial"/>
         </w:rPr>
+        <w:lastRenderedPageBreak/>
         <w:t>1” (2</w:t>
       </w:r>
       <w:r>
@@ -5392,7 +5583,6 @@
                 <w:color w:val="356392"/>
                 <w:lang w:eastAsia="zh-TW"/>
               </w:rPr>
-              <w:lastRenderedPageBreak/>
               <w:t xml:space="preserve">　　</w:t>
             </w:r>
             <w:r>
@@ -5423,7 +5613,6 @@
           <w:color w:val="356392"/>
           <w:sz w:val="24"/>
         </w:rPr>
-        <w:lastRenderedPageBreak/>
         <w:t>Page Number</w:t>
       </w:r>
     </w:p>
@@ -12648,10 +12837,6 @@
 </file>
 
 <file path=customXml/item1.xml><?xml version="1.0" encoding="utf-8"?>
-<b:Sources xmlns:b="http://schemas.openxmlformats.org/officeDocument/2006/bibliography" xmlns="http://schemas.openxmlformats.org/officeDocument/2006/bibliography" SelectedStyle="\APASixthEditionOfficeOnline.xsl" StyleName="APA" Version="6"/>
-</file>
-
-<file path=customXml/item2.xml><?xml version="1.0" encoding="utf-8"?>
 <ct:contentTypeSchema xmlns:ct="http://schemas.microsoft.com/office/2006/metadata/contentType" xmlns:ma="http://schemas.microsoft.com/office/2006/metadata/properties/metaAttributes" ct:_="" ma:_="" ma:contentTypeName="Document" ma:contentTypeID="0x0101009CE36ADDE61BE2488F45C299EABE30E3" ma:contentTypeVersion="8" ma:contentTypeDescription="Create a new document." ma:contentTypeScope="" ma:versionID="d2d6eba7e1676fa68425b1f31d38f353">
   <xsd:schema xmlns:xsd="http://www.w3.org/2001/XMLSchema" xmlns:xs="http://www.w3.org/2001/XMLSchema" xmlns:p="http://schemas.microsoft.com/office/2006/metadata/properties" xmlns:ns3="8e441a6f-7fa8-49c4-b93b-aa8f530f7b54" targetNamespace="http://schemas.microsoft.com/office/2006/metadata/properties" ma:root="true" ma:fieldsID="61b26735236a9fb97721a6cdb918cdaa" ns3:_="">
     <xsd:import namespace="8e441a6f-7fa8-49c4-b93b-aa8f530f7b54"/>
@@ -12823,7 +13008,17 @@
 </ct:contentTypeSchema>
 </file>
 
+<file path=customXml/item2.xml><?xml version="1.0" encoding="utf-8"?>
+<b:Sources xmlns:b="http://schemas.openxmlformats.org/officeDocument/2006/bibliography" xmlns="http://schemas.openxmlformats.org/officeDocument/2006/bibliography" SelectedStyle="\APASixthEditionOfficeOnline.xsl" StyleName="APA" Version="6"/>
+</file>
+
 <file path=customXml/item3.xml><?xml version="1.0" encoding="utf-8"?>
+<p:properties xmlns:p="http://schemas.microsoft.com/office/2006/metadata/properties" xmlns:xsi="http://www.w3.org/2001/XMLSchema-instance" xmlns:pc="http://schemas.microsoft.com/office/infopath/2007/PartnerControls">
+  <documentManagement/>
+</p:properties>
+</file>
+
+<file path=customXml/item4.xml><?xml version="1.0" encoding="utf-8"?>
 <?mso-contentType ?>
 <FormTemplates xmlns="http://schemas.microsoft.com/sharepoint/v3/contenttype/forms">
   <Display>DocumentLibraryForm</Display>
@@ -12832,21 +13027,7 @@
 </FormTemplates>
 </file>
 
-<file path=customXml/item4.xml><?xml version="1.0" encoding="utf-8"?>
-<p:properties xmlns:p="http://schemas.microsoft.com/office/2006/metadata/properties" xmlns:xsi="http://www.w3.org/2001/XMLSchema-instance" xmlns:pc="http://schemas.microsoft.com/office/infopath/2007/PartnerControls">
-  <documentManagement/>
-</p:properties>
-</file>
-
 <file path=customXml/itemProps1.xml><?xml version="1.0" encoding="utf-8"?>
-<ds:datastoreItem xmlns:ds="http://schemas.openxmlformats.org/officeDocument/2006/customXml" ds:itemID="{DDDFF044-0CEE-4515-8B8F-FD6DE8E95727}">
-  <ds:schemaRefs>
-    <ds:schemaRef ds:uri="http://schemas.openxmlformats.org/officeDocument/2006/bibliography"/>
-  </ds:schemaRefs>
-</ds:datastoreItem>
-</file>
-
-<file path=customXml/itemProps2.xml><?xml version="1.0" encoding="utf-8"?>
 <ds:datastoreItem xmlns:ds="http://schemas.openxmlformats.org/officeDocument/2006/customXml" ds:itemID="{F27F6513-5BFD-47C9-A4B9-2C4D58B91A15}">
   <ds:schemaRefs>
     <ds:schemaRef ds:uri="http://schemas.microsoft.com/office/2006/metadata/contentType"/>
@@ -12864,19 +13045,27 @@
 </ds:datastoreItem>
 </file>
 
-<file path=customXml/itemProps3.xml><?xml version="1.0" encoding="utf-8"?>
-<ds:datastoreItem xmlns:ds="http://schemas.openxmlformats.org/officeDocument/2006/customXml" ds:itemID="{C3A696FC-67B5-44DA-94DA-6B70F8FA94B7}">
+<file path=customXml/itemProps2.xml><?xml version="1.0" encoding="utf-8"?>
+<ds:datastoreItem xmlns:ds="http://schemas.openxmlformats.org/officeDocument/2006/customXml" ds:itemID="{DDDFF044-0CEE-4515-8B8F-FD6DE8E95727}">
   <ds:schemaRefs>
-    <ds:schemaRef ds:uri="http://schemas.microsoft.com/sharepoint/v3/contenttype/forms"/>
+    <ds:schemaRef ds:uri="http://schemas.openxmlformats.org/officeDocument/2006/bibliography"/>
   </ds:schemaRefs>
 </ds:datastoreItem>
 </file>
 
-<file path=customXml/itemProps4.xml><?xml version="1.0" encoding="utf-8"?>
+<file path=customXml/itemProps3.xml><?xml version="1.0" encoding="utf-8"?>
 <ds:datastoreItem xmlns:ds="http://schemas.openxmlformats.org/officeDocument/2006/customXml" ds:itemID="{C71162CA-117A-423C-81B4-439122DE0B7D}">
   <ds:schemaRefs>
     <ds:schemaRef ds:uri="http://schemas.microsoft.com/office/2006/metadata/properties"/>
     <ds:schemaRef ds:uri="http://schemas.microsoft.com/office/infopath/2007/PartnerControls"/>
   </ds:schemaRefs>
 </ds:datastoreItem>
+</file>
+
+<file path=customXml/itemProps4.xml><?xml version="1.0" encoding="utf-8"?>
+<ds:datastoreItem xmlns:ds="http://schemas.openxmlformats.org/officeDocument/2006/customXml" ds:itemID="{C3A696FC-67B5-44DA-94DA-6B70F8FA94B7}">
+  <ds:schemaRefs>
+    <ds:schemaRef ds:uri="http://schemas.microsoft.com/sharepoint/v3/contenttype/forms"/>
+  </ds:schemaRefs>
+</ds:datastoreItem>
 </file>
</xml_diff>

<commit_message>
added a bit more to that section
</commit_message>
<xml_diff>
--- a/PAJAIS_Style_Guide.docx
+++ b/PAJAIS_Style_Guide.docx
@@ -244,6 +244,7 @@
         </w:rPr>
         <w:t>, Author Author</w:t>
       </w:r>
+      <w:proofErr w:type="gramStart"/>
       <w:r>
         <w:rPr>
           <w:b/>
@@ -272,6 +273,7 @@
         </w:rPr>
         <w:t>*</w:t>
       </w:r>
+      <w:proofErr w:type="gramEnd"/>
     </w:p>
     <w:p>
       <w:pPr>
@@ -846,6 +848,7 @@
           <w:szCs w:val="32"/>
         </w:rPr>
       </w:pPr>
+      <w:proofErr w:type="gramStart"/>
       <w:r>
         <w:rPr>
           <w:sz w:val="20"/>
@@ -859,7 +862,15 @@
           <w:sz w:val="20"/>
           <w:szCs w:val="32"/>
         </w:rPr>
-        <w:t xml:space="preserve">Jiang, J., &amp; Tsai, J. C. A. (2019). Constructing an Effective Abstract: Guidelines and New Standards in PAJAIS. </w:t>
+        <w:t>Jiang</w:t>
+      </w:r>
+      <w:proofErr w:type="gramEnd"/>
+      <w:r>
+        <w:rPr>
+          <w:sz w:val="20"/>
+          <w:szCs w:val="32"/>
+        </w:rPr>
+        <w:t xml:space="preserve">, J., &amp; Tsai, J. C. A. (2019). Constructing an Effective Abstract: Guidelines and New Standards in PAJAIS. </w:t>
       </w:r>
       <w:r>
         <w:rPr>
@@ -2220,7 +2231,29 @@
           <w:color w:val="auto"/>
           <w:sz w:val="22"/>
         </w:rPr>
-        <w:t xml:space="preserve"> framework is used because of its clear instructions on critically appraising evidence for impact, validity and applicability.</w:t>
+        <w:t xml:space="preserve"> framework is used because of its clear instructions on critically appraising evidence for impact, </w:t>
+      </w:r>
+      <w:proofErr w:type="gramStart"/>
+      <w:r>
+        <w:rPr>
+          <w:rStyle w:val="Heading1Char"/>
+          <w:b w:val="0"/>
+          <w:bCs w:val="0"/>
+          <w:color w:val="auto"/>
+          <w:sz w:val="22"/>
+        </w:rPr>
+        <w:t>validity</w:t>
+      </w:r>
+      <w:proofErr w:type="gramEnd"/>
+      <w:r>
+        <w:rPr>
+          <w:rStyle w:val="Heading1Char"/>
+          <w:b w:val="0"/>
+          <w:bCs w:val="0"/>
+          <w:color w:val="auto"/>
+          <w:sz w:val="22"/>
+        </w:rPr>
+        <w:t xml:space="preserve"> and applicability.</w:t>
       </w:r>
       <w:r>
         <w:rPr>
@@ -3343,8 +3376,20 @@
           <w:color w:val="auto"/>
           <w:sz w:val="22"/>
         </w:rPr>
-        <w:t>, abstract and citation databases</w:t>
-      </w:r>
+        <w:t xml:space="preserve">, abstract and citation </w:t>
+      </w:r>
+      <w:proofErr w:type="gramStart"/>
+      <w:r>
+        <w:rPr>
+          <w:rStyle w:val="Heading1Char"/>
+          <w:b w:val="0"/>
+          <w:bCs w:val="0"/>
+          <w:color w:val="auto"/>
+          <w:sz w:val="22"/>
+        </w:rPr>
+        <w:t>databases</w:t>
+      </w:r>
+      <w:proofErr w:type="gramEnd"/>
       <w:r>
         <w:rPr>
           <w:rStyle w:val="Heading1Char"/>
@@ -3813,7 +3858,15 @@
         </w:numPr>
       </w:pPr>
       <w:r>
-        <w:t>Explore BD RAs extensively, and discusses the ecosystem, drivers and challenges</w:t>
+        <w:t xml:space="preserve">Explore BD RAs extensively, and discusses the ecosystem, </w:t>
+      </w:r>
+      <w:proofErr w:type="gramStart"/>
+      <w:r>
+        <w:t>drivers</w:t>
+      </w:r>
+      <w:proofErr w:type="gramEnd"/>
+      <w:r>
+        <w:t xml:space="preserve"> and challenges</w:t>
       </w:r>
     </w:p>
     <w:p>
@@ -4047,9 +4100,11 @@
       <w:r>
         <w:br/>
       </w:r>
+      <w:proofErr w:type="gramStart"/>
       <w:r>
         <w:t>In regard to</w:t>
       </w:r>
+      <w:proofErr w:type="gramEnd"/>
       <w:r>
         <w:t xml:space="preserve"> the second quality factor, studies that revolved around either creation of novel or exploration and examination of current RAs have been perceive as quality researched and have been included in the pool. </w:t>
       </w:r>
@@ -4173,9 +4228,11 @@
       <w:r>
         <w:t xml:space="preserve">, we defined 6 nodes for this SLR. These nodes are as </w:t>
       </w:r>
+      <w:proofErr w:type="gramStart"/>
       <w:r>
         <w:t>followings;</w:t>
       </w:r>
+      <w:proofErr w:type="gramEnd"/>
     </w:p>
     <w:p>
       <w:pPr>
@@ -4552,7 +4609,7 @@
                 <w:b/>
                 <w:color w:val="FFFFFF"/>
               </w:rPr>
-              <w:instrText xml:space="preserve"> ADDIN EN.CITE &lt;EndNote&gt;&lt;Cite&gt;&lt;Author&gt;Moher&lt;/Author&gt;&lt;Year&gt;2009&lt;/Year&gt;&lt;RecNum&gt;374&lt;/RecNum&gt;&lt;DisplayText&gt;(Moher, Liberati, Tetzlaff, Altman, &amp;amp; The, 2009)&lt;/DisplayText&gt;&lt;record&gt;&lt;rec-number&gt;374&lt;/rec-number&gt;&lt;foreign-keys&gt;&lt;key app="EN" db-id="9290f22rjpez9tef0t2xd5xo5d0d02v505as" timestamp="1604217901"&gt;374&lt;/key&gt;&lt;/foreign-keys&gt;&lt;ref-type name="Journal Article"&gt;17&lt;/ref-type&gt;&lt;contributors&gt;&lt;authors&gt;&lt;author&gt;Moher, David&lt;/author&gt;&lt;author&gt;Liberati, Alessandro&lt;/author&gt;&lt;author&gt;Tetzlaff, Jennifer&lt;/author&gt;&lt;author&gt;Altman, Douglas G.&lt;/author&gt;&lt;author&gt;The, Prisma Group&lt;/author&gt;&lt;/authors&gt;&lt;/contributors&gt;&lt;titles&gt;&lt;title&gt;Preferred Reporting Items for Systematic Reviews and Meta-Analyses: The PRISMA Statement&lt;/title&gt;&lt;secondary-title&gt;PLOS Medicine&lt;/secondary-title&gt;&lt;/titles&gt;&lt;periodical&gt;&lt;full-title&gt;PLOS Medicine&lt;/full-title&gt;&lt;/periodical&gt;&lt;pages&gt;e1000097&lt;/pages&gt;&lt;volume&gt;6&lt;/volume&gt;&lt;number&gt;7&lt;/number&gt;&lt;dates&gt;&lt;year&gt;2009&lt;/year&gt;&lt;/dates&gt;&lt;publisher&gt;Public Library of Science&lt;/publisher&gt;&lt;urls&gt;&lt;related-urls&gt;&lt;url&gt;https://doi.org/10.1371/journal.pmed.1000097&lt;/url&gt;&lt;/related-urls&gt;&lt;/urls&gt;&lt;electronic-resource-num&gt;10.1371/journal.pmed.1000097&lt;/electronic-resource-num&gt;&lt;/record&gt;&lt;/Cite&gt;&lt;/EndNote&gt;</w:instrText>
+              <w:instrText xml:space="preserve"> ADDIN EN.CITE &lt;EndNote&gt;&lt;Cite&gt;&lt;Author&gt;Moher&lt;/Author&gt;&lt;Year&gt;2009&lt;/Year&gt;&lt;RecNum&gt;374&lt;/RecNum&gt;&lt;DisplayText&gt;(Moher et al., 2009)&lt;/DisplayText&gt;&lt;record&gt;&lt;rec-number&gt;374&lt;/rec-number&gt;&lt;foreign-keys&gt;&lt;key app="EN" db-id="9290f22rjpez9tef0t2xd5xo5d0d02v505as" timestamp="1604217901"&gt;374&lt;/key&gt;&lt;/foreign-keys&gt;&lt;ref-type name="Journal Article"&gt;17&lt;/ref-type&gt;&lt;contributors&gt;&lt;authors&gt;&lt;author&gt;Moher, David&lt;/author&gt;&lt;author&gt;Liberati, Alessandro&lt;/author&gt;&lt;author&gt;Tetzlaff, Jennifer&lt;/author&gt;&lt;author&gt;Altman, Douglas G.&lt;/author&gt;&lt;author&gt;The, Prisma Group&lt;/author&gt;&lt;/authors&gt;&lt;/contributors&gt;&lt;titles&gt;&lt;title&gt;Preferred Reporting Items for Systematic Reviews and Meta-Analyses: The PRISMA Statement&lt;/title&gt;&lt;secondary-title&gt;PLOS Medicine&lt;/secondary-title&gt;&lt;/titles&gt;&lt;periodical&gt;&lt;full-title&gt;PLOS Medicine&lt;/full-title&gt;&lt;/periodical&gt;&lt;pages&gt;e1000097&lt;/pages&gt;&lt;volume&gt;6&lt;/volume&gt;&lt;number&gt;7&lt;/number&gt;&lt;dates&gt;&lt;year&gt;2009&lt;/year&gt;&lt;/dates&gt;&lt;publisher&gt;Public Library of Science&lt;/publisher&gt;&lt;urls&gt;&lt;related-urls&gt;&lt;url&gt;https://doi.org/10.1371/journal.pmed.1000097&lt;/url&gt;&lt;/related-urls&gt;&lt;/urls&gt;&lt;electronic-resource-num&gt;10.1371/journal.pmed.1000097&lt;/electronic-resource-num&gt;&lt;/record&gt;&lt;/Cite&gt;&lt;/EndNote&gt;</w:instrText>
             </w:r>
             <w:r>
               <w:rPr>
@@ -4567,7 +4624,7 @@
                 <w:noProof/>
                 <w:color w:val="FFFFFF"/>
               </w:rPr>
-              <w:t>(Moher, Liberati, Tetzlaff, Altman, &amp; The, 2009)</w:t>
+              <w:t>(Moher et al., 2009)</w:t>
             </w:r>
             <w:r>
               <w:rPr>
@@ -4659,18 +4716,163 @@
           <w:lang w:val="en-GB" w:eastAsia="en-GB"/>
         </w:rPr>
       </w:pPr>
-    </w:p>
-    <w:p>
-      <w:pPr>
+      <w:r>
         <w:rPr>
           <w:lang w:val="en-GB" w:eastAsia="en-GB"/>
         </w:rPr>
-      </w:pPr>
-    </w:p>
-    <w:p>
-      <w:r>
+        <w:t xml:space="preserve">The proliferation of software systems and the increasing demand for solving problems with technology, have increased the </w:t>
+      </w:r>
+      <w:r>
+        <w:rPr>
+          <w:lang w:val="en-GB" w:eastAsia="en-GB"/>
+        </w:rPr>
+        <w:t>complexity of man-made systems to an unprecedented level.</w:t>
+      </w:r>
+      <w:r>
+        <w:rPr>
+          <w:lang w:val="en-GB" w:eastAsia="en-GB"/>
+        </w:rPr>
+        <w:t xml:space="preserve"> Procedures, </w:t>
+      </w:r>
+      <w:r>
+        <w:rPr>
+          <w:lang w:val="en-GB" w:eastAsia="en-GB"/>
+        </w:rPr>
+        <w:t xml:space="preserve">principles, and concepts of </w:t>
+      </w:r>
+      <w:r>
+        <w:rPr>
+          <w:lang w:val="en-GB" w:eastAsia="en-GB"/>
+        </w:rPr>
+        <w:t xml:space="preserve">software architecture are increasingly applied to </w:t>
+      </w:r>
+      <w:r>
+        <w:rPr>
+          <w:lang w:val="en-GB" w:eastAsia="en-GB"/>
+        </w:rPr>
         <w:lastRenderedPageBreak/>
-        <w:t xml:space="preserve">In recent years, IT architectures that play a pivotal role in the growth and progress of system development gained acceptance in planning, development, and maintenance of complex systems (Martínez-Fernández et al. 2014; van </w:t>
+        <w:t>address the complexity faced by practitioners</w:t>
+      </w:r>
+      <w:r>
+        <w:rPr>
+          <w:lang w:val="en-GB" w:eastAsia="en-GB"/>
+        </w:rPr>
+        <w:t xml:space="preserve"> </w:t>
+      </w:r>
+      <w:r>
+        <w:rPr>
+          <w:lang w:val="en-GB" w:eastAsia="en-GB"/>
+        </w:rPr>
+        <w:fldChar w:fldCharType="begin"/>
+      </w:r>
+      <w:r>
+        <w:rPr>
+          <w:lang w:val="en-GB" w:eastAsia="en-GB"/>
+        </w:rPr>
+        <w:instrText xml:space="preserve"> ADDIN EN.CITE &lt;EndNote&gt;&lt;Cite ExcludeYear="1"&gt;&lt;Author&gt;Hilliard&lt;/Author&gt;&lt;RecNum&gt;406&lt;/RecNum&gt;&lt;DisplayText&gt;(Hilliard)&lt;/DisplayText&gt;&lt;record&gt;&lt;rec-number&gt;406&lt;/rec-number&gt;&lt;foreign-keys&gt;&lt;key app="EN" db-id="9290f22rjpez9tef0t2xd5xo5d0d02v505as" timestamp="1620898256"&gt;406&lt;/key&gt;&lt;/foreign-keys&gt;&lt;ref-type name="Generic"&gt;13&lt;/ref-type&gt;&lt;contributors&gt;&lt;authors&gt;&lt;author&gt;Hilliard, Rich&lt;/author&gt;&lt;/authors&gt;&lt;/contributors&gt;&lt;titles&gt;&lt;title&gt;ISO/IEC/IEEE 42010&lt;/title&gt;&lt;/titles&gt;&lt;dates&gt;&lt;/dates&gt;&lt;urls&gt;&lt;/urls&gt;&lt;/record&gt;&lt;/Cite&gt;&lt;/EndNote&gt;</w:instrText>
+      </w:r>
+      <w:r>
+        <w:rPr>
+          <w:lang w:val="en-GB" w:eastAsia="en-GB"/>
+        </w:rPr>
+        <w:fldChar w:fldCharType="separate"/>
+      </w:r>
+      <w:r>
+        <w:rPr>
+          <w:noProof/>
+          <w:lang w:val="en-GB" w:eastAsia="en-GB"/>
+        </w:rPr>
+        <w:t>(Hilliard)</w:t>
+      </w:r>
+      <w:r>
+        <w:rPr>
+          <w:lang w:val="en-GB" w:eastAsia="en-GB"/>
+        </w:rPr>
+        <w:fldChar w:fldCharType="end"/>
+      </w:r>
+      <w:r>
+        <w:rPr>
+          <w:lang w:val="en-GB" w:eastAsia="en-GB"/>
+        </w:rPr>
+        <w:t>.</w:t>
+      </w:r>
+      <w:r>
+        <w:rPr>
+          <w:lang w:val="en-GB" w:eastAsia="en-GB"/>
+        </w:rPr>
+        <w:t xml:space="preserve"> A system abstracted </w:t>
+      </w:r>
+      <w:r>
+        <w:rPr>
+          <w:lang w:val="en-GB" w:eastAsia="en-GB"/>
+        </w:rPr>
+        <w:t xml:space="preserve">and expressed </w:t>
+      </w:r>
+      <w:r>
+        <w:rPr>
+          <w:lang w:val="en-GB" w:eastAsia="en-GB"/>
+        </w:rPr>
+        <w:t>in terms of architectural concepts</w:t>
+      </w:r>
+      <w:r>
+        <w:rPr>
+          <w:lang w:val="en-GB" w:eastAsia="en-GB"/>
+        </w:rPr>
+        <w:t xml:space="preserve">, facilitates the understanding of system’s essence, properties revolving around it, evolution, and composition, which in turn affects quality attributes such as performance, maintainability, and scalability. </w:t>
+      </w:r>
+    </w:p>
+    <w:p>
+      <w:pPr>
+        <w:rPr>
+          <w:lang w:val="en-GB" w:eastAsia="en-GB"/>
+        </w:rPr>
+      </w:pPr>
+    </w:p>
+    <w:p>
+      <w:r>
+        <w:t>In recent years, IT architectures play</w:t>
+      </w:r>
+      <w:r>
+        <w:t>ed</w:t>
+      </w:r>
+      <w:r>
+        <w:t xml:space="preserve"> a pivotal role in the </w:t>
+      </w:r>
+      <w:r>
+        <w:t>progress</w:t>
+      </w:r>
+      <w:r>
+        <w:t xml:space="preserve"> </w:t>
+      </w:r>
+      <w:r>
+        <w:t xml:space="preserve">and </w:t>
+      </w:r>
+      <w:r>
+        <w:t xml:space="preserve">evolution </w:t>
+      </w:r>
+      <w:r>
+        <w:t xml:space="preserve">of system development </w:t>
+      </w:r>
+      <w:r>
+        <w:t xml:space="preserve">and </w:t>
+      </w:r>
+      <w:r>
+        <w:t xml:space="preserve">gained acceptance in </w:t>
+      </w:r>
+      <w:r>
+        <w:t>maintenance</w:t>
+      </w:r>
+      <w:r>
+        <w:t xml:space="preserve">, </w:t>
+      </w:r>
+      <w:r>
+        <w:t>planning, development, and</w:t>
+      </w:r>
+      <w:r>
+        <w:t xml:space="preserve"> cost reduction</w:t>
+      </w:r>
+      <w:r>
+        <w:t xml:space="preserve"> of complex systems (Martínez-Fernández et al. 2014; van </w:t>
       </w:r>
       <w:proofErr w:type="spellStart"/>
       <w:r>
@@ -4678,7 +4880,40 @@
       </w:r>
       <w:proofErr w:type="spellEnd"/>
       <w:r>
-        <w:t xml:space="preserve"> et al. 2019). When there exists ambiguity about what should be developed to address needs, then an architecture can play an overarching role by describing the building blocks of the system and the ways in which these blocks communicate to achieve the overall goal of the system (</w:t>
+        <w:t xml:space="preserve"> et al. 2019). </w:t>
+      </w:r>
+    </w:p>
+    <w:p/>
+    <w:p>
+      <w:r>
+        <w:t xml:space="preserve">To address ambiguity about what should be developed to address what needs, </w:t>
+      </w:r>
+      <w:r>
+        <w:t xml:space="preserve">an architecture can play an overarching role by </w:t>
+      </w:r>
+      <w:r>
+        <w:t>portraying</w:t>
+      </w:r>
+      <w:r>
+        <w:t xml:space="preserve"> the </w:t>
+      </w:r>
+      <w:r>
+        <w:t>fundamental</w:t>
+      </w:r>
+      <w:r>
+        <w:t xml:space="preserve"> </w:t>
+      </w:r>
+      <w:r>
+        <w:t xml:space="preserve">components </w:t>
+      </w:r>
+      <w:r>
+        <w:t>of the system and</w:t>
+      </w:r>
+      <w:r>
+        <w:t xml:space="preserve"> the means and ways in which these components communicate to achieve the </w:t>
+      </w:r>
+      <w:r>
+        <w:t>overall goal of the system (</w:t>
       </w:r>
       <w:proofErr w:type="spellStart"/>
       <w:r>
@@ -4688,11 +4923,20 @@
       <w:r>
         <w:t xml:space="preserve">-Korte et al. 2019). </w:t>
       </w:r>
+      <w:r>
+        <w:t xml:space="preserve">This in turn creates manageable components that can be used to address different aspect of the problem and provides stakeholders with an abstract artefact to observe, reflect upon, contribute, and communicate with </w:t>
+      </w:r>
+      <w:r>
+        <w:t xml:space="preserve">(Kohler and Specht 2019). </w:t>
+      </w:r>
     </w:p>
     <w:p/>
     <w:p>
       <w:r>
-        <w:t>This in turn produces manageable modules that address aspects of the problem and provides stakeholders with a high-level medium to observe, reflect upon, communicate with, and contribute to (Kohler and Specht 2019). Many of the prevalent technologies in IT exist because of an effective RA, for instance the Open Systems Interconnection model or OSI (Zimmermann 1980), Open Authentication or OATH (OATH 2007), Common Object Request Broker Architecture or CORBA (OMG 2014), and WMS or workflow management systems (</w:t>
+        <w:t xml:space="preserve">Many successful IT artefacts exist today that stemmed from an effective RA. A few good examples are </w:t>
+      </w:r>
+      <w:r>
+        <w:t>the Open Systems Interconnection model or OSI (Zimmermann 1980), Open Authentication or OATH (OATH 2007), Common Object Request Broker Architecture or CORBA (OMG 2014), and WMS or workflow management systems (</w:t>
       </w:r>
       <w:proofErr w:type="spellStart"/>
       <w:r>
@@ -4700,7 +4944,13 @@
       </w:r>
       <w:proofErr w:type="spellEnd"/>
       <w:r>
-        <w:t xml:space="preserve"> and de Vries 1998). This presents the argument then that every system has an architecture and it is in the architecture that the overall qualities of the system are defined and other aspects emerge (</w:t>
+        <w:t xml:space="preserve"> and de Vries 1998)</w:t>
+      </w:r>
+      <w:r>
+        <w:t xml:space="preserve">. In fact, every system goes with an architecture, either known or unknown, and it is in the architecture that the overall qualities of the system are defined </w:t>
+      </w:r>
+      <w:r>
+        <w:t>(</w:t>
       </w:r>
       <w:proofErr w:type="spellStart"/>
       <w:r>
@@ -4714,21 +4964,90 @@
     <w:p/>
     <w:p>
       <w:r>
-        <w:t xml:space="preserve"> The synthesis of findings from this SLR handed over various definitions of what constitute an RA. Howbeit, they all share the same principle that the concept of patterns plays a significant role (Cloutier et al. 2010). For instance, Reed (2002) defines RA as “a predefined architectural pattern, or set of patterns, possible, partially or completely instantiated, designed, and proven for use in particular business and technical contexts, together with supporting artifacts to enable their use”. </w:t>
+        <w:t>Whereas t</w:t>
+      </w:r>
+      <w:r>
+        <w:t>here are</w:t>
+      </w:r>
+      <w:r>
+        <w:t xml:space="preserve"> various definition</w:t>
+      </w:r>
+      <w:r>
+        <w:t>s</w:t>
+      </w:r>
+      <w:r>
+        <w:t xml:space="preserve"> </w:t>
+      </w:r>
+      <w:r>
+        <w:t xml:space="preserve">to </w:t>
+      </w:r>
+      <w:r>
+        <w:t xml:space="preserve">what </w:t>
+      </w:r>
+      <w:r>
+        <w:t>constitutes</w:t>
+      </w:r>
+      <w:r>
+        <w:t xml:space="preserve"> an R</w:t>
+      </w:r>
+      <w:r>
+        <w:t>A</w:t>
+      </w:r>
+      <w:r>
+        <w:t xml:space="preserve">, they all share the same principle that the concept of patterns plays a significant role </w:t>
+      </w:r>
+      <w:r>
+        <w:t>(Cloutier et al. 2010).</w:t>
+      </w:r>
+      <w:r>
+        <w:t xml:space="preserve"> </w:t>
+      </w:r>
+      <w:r>
+        <w:t>Reed (2002) defines RA as “a predefined architectural pattern, or set of patterns, possible, partially or completely instantiated, designed, and proven for use in particular business and technical contexts, together with supporting artifacts to enable their use”.</w:t>
+      </w:r>
+      <w:r>
+        <w:t xml:space="preserve"> In Software Product Line (SPL) </w:t>
+      </w:r>
+      <w:r>
+        <w:t>development,</w:t>
+      </w:r>
+      <w:r>
+        <w:t xml:space="preserve"> RAs are defined as generic schema that can be instantiated and configured for a particular class of systems </w:t>
+      </w:r>
+      <w:r>
+        <w:t>(</w:t>
+      </w:r>
+      <w:proofErr w:type="spellStart"/>
+      <w:r>
+        <w:t>Derras</w:t>
+      </w:r>
+      <w:proofErr w:type="spellEnd"/>
+      <w:r>
+        <w:t xml:space="preserve"> et al. 2018).</w:t>
       </w:r>
     </w:p>
     <w:p/>
     <w:p>
       <w:r>
-        <w:t>In Software Product Line (SPL) development, RAs are generic schemas that can be configured and instantiated for a particular domain of systems (</w:t>
-      </w:r>
-      <w:proofErr w:type="spellStart"/>
-      <w:r>
-        <w:t>Derras</w:t>
-      </w:r>
-      <w:proofErr w:type="spellEnd"/>
-      <w:r>
-        <w:t xml:space="preserve"> et al. 2018). In software engineering, an RA can be defined as a means for representing and transferring knowledge that bridges from the problem domain to a family of solutions (Klein et al. 2016). RAs serve as a mechanism that embodies domain relevant qualities and concepts, breaks down the solutions and generates a terminology to facilitate effective communication, and illuminates various stakeholders and system designers (Klein et al. 2016).</w:t>
+        <w:t xml:space="preserve">In software engineering, </w:t>
+      </w:r>
+      <w:r>
+        <w:t xml:space="preserve">RAs </w:t>
+      </w:r>
+      <w:r>
+        <w:t>can be defined as</w:t>
+      </w:r>
+      <w:r>
+        <w:t xml:space="preserve"> an artefact that transfers software engineering knowledge as a family of solutions to a problem domain </w:t>
+      </w:r>
+      <w:r>
+        <w:t>(Klein et al. 2016).</w:t>
+      </w:r>
+      <w:r>
+        <w:t xml:space="preserve"> In another terms, RAs are artefacts that embody domain relevant concepts and qualities,</w:t>
+      </w:r>
+      <w:r>
+        <w:t xml:space="preserve"> break down solutions and a create a ubiquitous language to facilitate effective communication, and illuminate various stakeholders </w:t>
       </w:r>
     </w:p>
     <w:p/>
@@ -4739,8 +5058,13 @@
         </w:rPr>
       </w:pPr>
       <w:r>
-        <w:t>Thus, to answer RQ1, four concepts of RA is identified; these concepts are as the following;</w:t>
-      </w:r>
+        <w:t xml:space="preserve">Thus, to answer RQ1, four concepts of RA is identified; these concepts are as the </w:t>
+      </w:r>
+      <w:proofErr w:type="gramStart"/>
+      <w:r>
+        <w:t>following;</w:t>
+      </w:r>
+      <w:proofErr w:type="gramEnd"/>
     </w:p>
     <w:p>
       <w:pPr>
@@ -5265,6 +5589,7 @@
           <w:color w:val="356392"/>
           <w:sz w:val="24"/>
         </w:rPr>
+        <w:lastRenderedPageBreak/>
         <w:t>Type Font, Spacing, and Indent</w:t>
       </w:r>
     </w:p>
@@ -5411,7 +5736,6 @@
           <w:rFonts w:cs="Arial"/>
           <w:b/>
         </w:rPr>
-        <w:lastRenderedPageBreak/>
         <w:t>Heading 1</w:t>
       </w:r>
       <w:r>
@@ -6214,7 +6538,23 @@
           <w:rFonts w:eastAsia="PMingLiU" w:cs="Arial" w:hint="eastAsia"/>
           <w:lang w:eastAsia="zh-TW"/>
         </w:rPr>
-        <w:t>Footnotes should be avoided if possible. If they are absolutely necessary, f</w:t>
+        <w:t xml:space="preserve">Footnotes should be avoided if possible. If they are </w:t>
+      </w:r>
+      <w:proofErr w:type="gramStart"/>
+      <w:r>
+        <w:rPr>
+          <w:rFonts w:eastAsia="PMingLiU" w:cs="Arial" w:hint="eastAsia"/>
+          <w:lang w:eastAsia="zh-TW"/>
+        </w:rPr>
+        <w:t>absolutely necessary</w:t>
+      </w:r>
+      <w:proofErr w:type="gramEnd"/>
+      <w:r>
+        <w:rPr>
+          <w:rFonts w:eastAsia="PMingLiU" w:cs="Arial" w:hint="eastAsia"/>
+          <w:lang w:eastAsia="zh-TW"/>
+        </w:rPr>
+        <w:t>, f</w:t>
       </w:r>
       <w:r>
         <w:t xml:space="preserve">ootnotes are referred to by superscript number, and displayed on the same page as referred in text; font is Arial 10, single-spaced. </w:t>
@@ -6279,7 +6619,15 @@
         <w:t xml:space="preserve">Fichman </w:t>
       </w:r>
       <w:r>
-        <w:t>(2004)… ; …</w:t>
+        <w:t>(</w:t>
+      </w:r>
+      <w:proofErr w:type="gramStart"/>
+      <w:r>
+        <w:t>2004)…</w:t>
+      </w:r>
+      <w:proofErr w:type="gramEnd"/>
+      <w:r>
+        <w:t xml:space="preserve"> ; …</w:t>
       </w:r>
       <w:r>
         <w:t>(Fichman, 2004)</w:t>
@@ -6312,7 +6660,15 @@
         <w:t xml:space="preserve"> King</w:t>
       </w:r>
       <w:r>
-        <w:t xml:space="preserve"> (2004)… ; </w:t>
+        <w:t xml:space="preserve"> (</w:t>
+      </w:r>
+      <w:proofErr w:type="gramStart"/>
+      <w:r>
+        <w:t>2004)…</w:t>
+      </w:r>
+      <w:proofErr w:type="gramEnd"/>
+      <w:r>
+        <w:t xml:space="preserve"> ; </w:t>
       </w:r>
       <w:r>
         <w:t xml:space="preserve"> </w:t>
@@ -6367,11 +6723,16 @@
       <w:r>
         <w:t>(</w:t>
       </w:r>
+      <w:proofErr w:type="gramStart"/>
       <w:r>
         <w:t>2004</w:t>
       </w:r>
       <w:r>
-        <w:t xml:space="preserve">)… ; </w:t>
+        <w:t>)…</w:t>
+      </w:r>
+      <w:proofErr w:type="gramEnd"/>
+      <w:r>
+        <w:t xml:space="preserve"> ; </w:t>
       </w:r>
       <w:r>
         <w:t xml:space="preserve"> </w:t>
@@ -8204,8 +8565,17 @@
                 <w:sz w:val="20"/>
                 <w:szCs w:val="18"/>
               </w:rPr>
-              <w:t>TEL = Average monthly telephone subscription cost;</w:t>
+              <w:t xml:space="preserve">TEL = Average monthly telephone subscription </w:t>
             </w:r>
+            <w:proofErr w:type="gramStart"/>
+            <w:r>
+              <w:rPr>
+                <w:sz w:val="20"/>
+                <w:szCs w:val="18"/>
+              </w:rPr>
+              <w:t>cost;</w:t>
+            </w:r>
+            <w:proofErr w:type="gramEnd"/>
           </w:p>
           <w:p>
             <w:pPr>
@@ -8220,8 +8590,17 @@
                 <w:sz w:val="20"/>
                 <w:szCs w:val="18"/>
               </w:rPr>
-              <w:t>CALL = Average cost of local call;</w:t>
+              <w:t xml:space="preserve">CALL = Average cost of local </w:t>
             </w:r>
+            <w:proofErr w:type="gramStart"/>
+            <w:r>
+              <w:rPr>
+                <w:sz w:val="20"/>
+                <w:szCs w:val="18"/>
+              </w:rPr>
+              <w:t>call;</w:t>
+            </w:r>
+            <w:proofErr w:type="gramEnd"/>
           </w:p>
           <w:p>
             <w:pPr>
@@ -14096,7 +14475,6 @@
   <w:style w:type="character" w:default="1" w:styleId="DefaultParagraphFont">
     <w:name w:val="Default Paragraph Font"/>
     <w:uiPriority w:val="1"/>
-    <w:semiHidden/>
     <w:unhideWhenUsed/>
   </w:style>
   <w:style w:type="table" w:default="1" w:styleId="TableNormal">

</xml_diff>

<commit_message>
added more to the rq2 SECTION
</commit_message>
<xml_diff>
--- a/PAJAIS_Style_Guide.docx
+++ b/PAJAIS_Style_Guide.docx
@@ -4238,7 +4238,7 @@
       <w:pPr>
         <w:numPr>
           <w:ilvl w:val="0"/>
-          <w:numId w:val="16"/>
+          <w:numId w:val="38"/>
         </w:numPr>
         <w:rPr>
           <w:lang w:val="en-GB" w:eastAsia="en-GB"/>
@@ -4255,7 +4255,7 @@
       <w:pPr>
         <w:numPr>
           <w:ilvl w:val="0"/>
-          <w:numId w:val="16"/>
+          <w:numId w:val="38"/>
         </w:numPr>
         <w:rPr>
           <w:lang w:val="en-GB" w:eastAsia="en-GB"/>
@@ -4272,7 +4272,7 @@
       <w:pPr>
         <w:numPr>
           <w:ilvl w:val="0"/>
-          <w:numId w:val="16"/>
+          <w:numId w:val="38"/>
         </w:numPr>
         <w:rPr>
           <w:lang w:val="en-GB" w:eastAsia="en-GB"/>
@@ -4289,7 +4289,7 @@
       <w:pPr>
         <w:numPr>
           <w:ilvl w:val="0"/>
-          <w:numId w:val="16"/>
+          <w:numId w:val="38"/>
         </w:numPr>
         <w:rPr>
           <w:lang w:val="en-GB" w:eastAsia="en-GB"/>
@@ -4306,7 +4306,7 @@
       <w:pPr>
         <w:numPr>
           <w:ilvl w:val="0"/>
-          <w:numId w:val="16"/>
+          <w:numId w:val="38"/>
         </w:numPr>
         <w:rPr>
           <w:lang w:val="en-GB" w:eastAsia="en-GB"/>
@@ -4323,7 +4323,7 @@
       <w:pPr>
         <w:numPr>
           <w:ilvl w:val="0"/>
-          <w:numId w:val="16"/>
+          <w:numId w:val="38"/>
         </w:numPr>
         <w:rPr>
           <w:lang w:val="en-GB" w:eastAsia="en-GB"/>
@@ -5373,7 +5373,13 @@
         <w:t>Notwithstanding</w:t>
       </w:r>
       <w:r>
-        <w:t xml:space="preserve">, that’s not the reality of majority of organizations that are trying to benefit from big data analytics. Big data </w:t>
+        <w:t xml:space="preserve">, that’s not the reality of majority of organizations that are trying to benefit from big data analytics. </w:t>
+      </w:r>
+    </w:p>
+    <w:p/>
+    <w:p>
+      <w:r>
+        <w:t xml:space="preserve">Big data </w:t>
       </w:r>
       <w:r>
         <w:t>systems sail away from the</w:t>
@@ -5385,7 +5391,13 @@
         <w:t>traditional small data analytics</w:t>
       </w:r>
       <w:r>
-        <w:t xml:space="preserve"> paradigm bring various challenges including </w:t>
+        <w:t xml:space="preserve"> paradigm</w:t>
+      </w:r>
+      <w:r>
+        <w:t>s and</w:t>
+      </w:r>
+      <w:r>
+        <w:t xml:space="preserve"> bring various challenges including </w:t>
       </w:r>
       <w:r>
         <w:t xml:space="preserve">rapid technology change challenges </w:t>
@@ -5414,42 +5426,161 @@
         <w:t xml:space="preserve"> et al. 2018).</w:t>
       </w:r>
       <w:r>
+        <w:t xml:space="preserve"> BD does not only mean ‘big’ amount of data, or just volume; other characteristics of BD such as velocity, variety, </w:t>
+      </w:r>
+      <w:proofErr w:type="gramStart"/>
+      <w:r>
+        <w:t>veracity</w:t>
+      </w:r>
+      <w:proofErr w:type="gramEnd"/>
+      <w:r>
+        <w:t xml:space="preserve"> and variability bring significant challenges on the table. Although these challenges do not only belong to domain of BD systems, BD exacerbates these challenges because</w:t>
+      </w:r>
+      <w:r>
+        <w:t xml:space="preserve"> of the following </w:t>
+      </w:r>
+      <w:proofErr w:type="gramStart"/>
+      <w:r>
+        <w:t>reasons</w:t>
+      </w:r>
+      <w:r>
+        <w:t>;</w:t>
+      </w:r>
+      <w:proofErr w:type="gramEnd"/>
+    </w:p>
+    <w:p/>
+    <w:p>
+      <w:pPr>
+        <w:numPr>
+          <w:ilvl w:val="0"/>
+          <w:numId w:val="37"/>
+        </w:numPr>
+      </w:pPr>
+      <w:r>
+        <w:t>D</w:t>
+      </w:r>
+      <w:r>
+        <w:t>istributed scaling is required to address</w:t>
+      </w:r>
+      <w:r>
+        <w:t xml:space="preserve"> batch and stream processing demands</w:t>
+      </w:r>
+    </w:p>
+    <w:p>
+      <w:pPr>
+        <w:numPr>
+          <w:ilvl w:val="0"/>
+          <w:numId w:val="37"/>
+        </w:numPr>
+      </w:pPr>
+      <w:r>
+        <w:t>T</w:t>
+      </w:r>
+      <w:r>
+        <w:t xml:space="preserve">here is a need for real near-time performance (stream processing) </w:t>
+      </w:r>
+    </w:p>
+    <w:p>
+      <w:pPr>
+        <w:numPr>
+          <w:ilvl w:val="0"/>
+          <w:numId w:val="37"/>
+        </w:numPr>
+      </w:pPr>
+      <w:r>
+        <w:t>C</w:t>
+      </w:r>
+      <w:r>
+        <w:t>omplex technology orchestration is required to create effective communication channels between components and data flow</w:t>
+      </w:r>
+    </w:p>
+    <w:p>
+      <w:pPr>
+        <w:numPr>
+          <w:ilvl w:val="0"/>
+          <w:numId w:val="37"/>
+        </w:numPr>
+      </w:pPr>
+      <w:r>
+        <w:t>C</w:t>
+      </w:r>
+      <w:r>
+        <w:t>ontinuous delivery is required to continually disseminate patterns and insights into various business domains</w:t>
+      </w:r>
+    </w:p>
+    <w:p>
+      <w:pPr>
+        <w:numPr>
+          <w:ilvl w:val="0"/>
+          <w:numId w:val="37"/>
+        </w:numPr>
+      </w:pPr>
+      <w:r>
+        <w:t>T</w:t>
+      </w:r>
+      <w:r>
+        <w:t xml:space="preserve">wo different </w:t>
+      </w:r>
+      <w:r>
+        <w:t xml:space="preserve">approaches are required for </w:t>
+      </w:r>
+      <w:r>
+        <w:t xml:space="preserve">data </w:t>
+      </w:r>
+      <w:r>
+        <w:t xml:space="preserve">processing, </w:t>
+      </w:r>
+      <w:proofErr w:type="gramStart"/>
+      <w:r>
+        <w:t>stream</w:t>
+      </w:r>
+      <w:proofErr w:type="gramEnd"/>
+      <w:r>
+        <w:t xml:space="preserve"> and batch processing; or fast and delayed processing</w:t>
+      </w:r>
+      <w:r>
         <w:t xml:space="preserve"> </w:t>
+      </w:r>
+      <w:r>
+        <w:t>(Jagadish et al. 2014)</w:t>
+      </w:r>
+      <w:r>
+        <w:t>.</w:t>
+      </w:r>
+    </w:p>
+    <w:p>
+      <w:r>
+        <w:lastRenderedPageBreak/>
+        <w:t xml:space="preserve">To provide a solution to these challenges, one </w:t>
+      </w:r>
+      <w:proofErr w:type="gramStart"/>
+      <w:r>
+        <w:t>has to</w:t>
+      </w:r>
+      <w:proofErr w:type="gramEnd"/>
+      <w:r>
+        <w:t xml:space="preserve"> realize the core fundamentals of BD systems. Academic and practitioners of BD, describe BD as an interplay of methodology (workflow, organization), software engineering (data engineering, storage, </w:t>
+      </w:r>
+      <w:r>
+        <w:t>etc.</w:t>
+      </w:r>
+      <w:r>
+        <w:t>), and analysis (math, statistics)</w:t>
+      </w:r>
+      <w:r>
+        <w:t xml:space="preserve"> </w:t>
+      </w:r>
+      <w:r>
+        <w:t>(Akhtar et al. 2019; Rad and Ataei 2017).</w:t>
       </w:r>
     </w:p>
     <w:p/>
     <w:p/>
-    <w:p>
-      <w:r>
-        <w:t xml:space="preserve">This is due to the inherent characteristics of BD, namely, velocity, variety, value, veracity and </w:t>
-      </w:r>
-      <w:proofErr w:type="spellStart"/>
-      <w:r>
-        <w:t>volume.Whereas</w:t>
-      </w:r>
-      <w:proofErr w:type="spellEnd"/>
-      <w:r>
-        <w:t xml:space="preserve"> these challenges do not only belong to the BD domain, BD exacerbates these issues because (1) it requires near real-time performance, (2) </w:t>
-      </w:r>
-      <w:proofErr w:type="spellStart"/>
-      <w:r>
-        <w:t>scalablity</w:t>
-      </w:r>
-      <w:proofErr w:type="spellEnd"/>
-      <w:r>
-        <w:t xml:space="preserve"> (has to scale Australasian Conference on Information Systems Ataei &amp; Litchfield 2020, Wellington Big Data Reference Architectures 6 when needed), (3) technology orchestration (the communication between components and data flow), and (4) continuous delivery (insight dissemination to components, business units, </w:t>
-      </w:r>
-      <w:proofErr w:type="spellStart"/>
-      <w:r>
-        <w:t>etc</w:t>
-      </w:r>
-      <w:proofErr w:type="spellEnd"/>
-      <w:r>
-        <w:t xml:space="preserve">) (Jagadish et al. 2014). Based on the findings gained from this SLR, it is estimated that approximately 75% of the BD projects have failed within the last decade (AI 2019; Gartner 2014; McKinsey 2016; Nash 2015; Partners 2019; White 2019). BD practitioners and academics, report that BD is an interplay of analysis (statistics, math), technology (software, tools) and methodology (organization, workflow) (Akhtar et al. 2019; Rad and Ataei 2017). Thus, the deciding factor and the key </w:t>
-      </w:r>
-      <w:r>
-        <w:lastRenderedPageBreak/>
-        <w:t>element of picking up this new magical wand lies in its technology orchestration. Positioned on top of the rationale discussed and to answer RQ2, RAs can be perceived as effective artefacts that help with technology orchestration, variability management, interface definition, component delineation, communication and lastly maintenance of BD systems (Chang and Boyd 2018; Nadal et al. 2017</w:t>
+    <w:p/>
+    <w:p/>
+    <w:p>
+      <w:r>
+        <w:t>Thus, the deciding factor and the key element of picking up this new magical wand lies in its technology orchestration. Positioned on top of the rationale discussed and to answer RQ2, RAs can be perceived as effective artefacts that help with technology orchestration, variability management, interface definition, component delineation, communication and lastly maintenance of BD systems (Chang and Boyd 2018; Nadal et al. 2017</w:t>
       </w:r>
       <w:proofErr w:type="gramStart"/>
       <w:r>
@@ -6361,6 +6492,7 @@
                 <w:color w:val="356392"/>
                 <w:lang w:eastAsia="zh-TW"/>
               </w:rPr>
+              <w:lastRenderedPageBreak/>
               <w:t xml:space="preserve">　　</w:t>
             </w:r>
             <w:r>
@@ -6391,6 +6523,7 @@
           <w:color w:val="356392"/>
           <w:sz w:val="24"/>
         </w:rPr>
+        <w:lastRenderedPageBreak/>
         <w:t>Page Number</w:t>
       </w:r>
     </w:p>
@@ -13840,6 +13973,92 @@
     </w:lvl>
   </w:abstractNum>
   <w:abstractNum w:abstractNumId="28" w15:restartNumberingAfterBreak="0">
+    <w:nsid w:val="6C4D02DE"/>
+    <w:multiLevelType w:val="hybridMultilevel"/>
+    <w:tmpl w:val="6610D60A"/>
+    <w:lvl w:ilvl="0" w:tplc="14090011">
+      <w:start w:val="1"/>
+      <w:numFmt w:val="decimal"/>
+      <w:lvlText w:val="%1)"/>
+      <w:lvlJc w:val="left"/>
+      <w:pPr>
+        <w:ind w:left="720" w:hanging="360"/>
+      </w:pPr>
+    </w:lvl>
+    <w:lvl w:ilvl="1" w:tplc="08090019" w:tentative="1">
+      <w:start w:val="1"/>
+      <w:numFmt w:val="lowerLetter"/>
+      <w:lvlText w:val="%2."/>
+      <w:lvlJc w:val="left"/>
+      <w:pPr>
+        <w:ind w:left="1440" w:hanging="360"/>
+      </w:pPr>
+    </w:lvl>
+    <w:lvl w:ilvl="2" w:tplc="0809001B" w:tentative="1">
+      <w:start w:val="1"/>
+      <w:numFmt w:val="lowerRoman"/>
+      <w:lvlText w:val="%3."/>
+      <w:lvlJc w:val="right"/>
+      <w:pPr>
+        <w:ind w:left="2160" w:hanging="180"/>
+      </w:pPr>
+    </w:lvl>
+    <w:lvl w:ilvl="3" w:tplc="0809000F" w:tentative="1">
+      <w:start w:val="1"/>
+      <w:numFmt w:val="decimal"/>
+      <w:lvlText w:val="%4."/>
+      <w:lvlJc w:val="left"/>
+      <w:pPr>
+        <w:ind w:left="2880" w:hanging="360"/>
+      </w:pPr>
+    </w:lvl>
+    <w:lvl w:ilvl="4" w:tplc="08090019" w:tentative="1">
+      <w:start w:val="1"/>
+      <w:numFmt w:val="lowerLetter"/>
+      <w:lvlText w:val="%5."/>
+      <w:lvlJc w:val="left"/>
+      <w:pPr>
+        <w:ind w:left="3600" w:hanging="360"/>
+      </w:pPr>
+    </w:lvl>
+    <w:lvl w:ilvl="5" w:tplc="0809001B" w:tentative="1">
+      <w:start w:val="1"/>
+      <w:numFmt w:val="lowerRoman"/>
+      <w:lvlText w:val="%6."/>
+      <w:lvlJc w:val="right"/>
+      <w:pPr>
+        <w:ind w:left="4320" w:hanging="180"/>
+      </w:pPr>
+    </w:lvl>
+    <w:lvl w:ilvl="6" w:tplc="0809000F" w:tentative="1">
+      <w:start w:val="1"/>
+      <w:numFmt w:val="decimal"/>
+      <w:lvlText w:val="%7."/>
+      <w:lvlJc w:val="left"/>
+      <w:pPr>
+        <w:ind w:left="5040" w:hanging="360"/>
+      </w:pPr>
+    </w:lvl>
+    <w:lvl w:ilvl="7" w:tplc="08090019" w:tentative="1">
+      <w:start w:val="1"/>
+      <w:numFmt w:val="lowerLetter"/>
+      <w:lvlText w:val="%8."/>
+      <w:lvlJc w:val="left"/>
+      <w:pPr>
+        <w:ind w:left="5760" w:hanging="360"/>
+      </w:pPr>
+    </w:lvl>
+    <w:lvl w:ilvl="8" w:tplc="0809001B" w:tentative="1">
+      <w:start w:val="1"/>
+      <w:numFmt w:val="lowerRoman"/>
+      <w:lvlText w:val="%9."/>
+      <w:lvlJc w:val="right"/>
+      <w:pPr>
+        <w:ind w:left="6480" w:hanging="180"/>
+      </w:pPr>
+    </w:lvl>
+  </w:abstractNum>
+  <w:abstractNum w:abstractNumId="29" w15:restartNumberingAfterBreak="0">
     <w:nsid w:val="6DCE3467"/>
     <w:multiLevelType w:val="multilevel"/>
     <w:tmpl w:val="D7880F18"/>
@@ -13972,7 +14191,7 @@
       </w:rPr>
     </w:lvl>
   </w:abstractNum>
-  <w:abstractNum w:abstractNumId="29" w15:restartNumberingAfterBreak="0">
+  <w:abstractNum w:abstractNumId="30" w15:restartNumberingAfterBreak="0">
     <w:nsid w:val="71063A2E"/>
     <w:multiLevelType w:val="multilevel"/>
     <w:tmpl w:val="D7880F18"/>
@@ -14105,7 +14324,7 @@
       </w:rPr>
     </w:lvl>
   </w:abstractNum>
-  <w:abstractNum w:abstractNumId="30" w15:restartNumberingAfterBreak="0">
+  <w:abstractNum w:abstractNumId="31" w15:restartNumberingAfterBreak="0">
     <w:nsid w:val="76EF095C"/>
     <w:multiLevelType w:val="hybridMultilevel"/>
     <w:tmpl w:val="762CD7D0"/>
@@ -14194,7 +14413,7 @@
       </w:pPr>
     </w:lvl>
   </w:abstractNum>
-  <w:abstractNum w:abstractNumId="31" w15:restartNumberingAfterBreak="0">
+  <w:abstractNum w:abstractNumId="32" w15:restartNumberingAfterBreak="0">
     <w:nsid w:val="7822713A"/>
     <w:multiLevelType w:val="multilevel"/>
     <w:tmpl w:val="B3C8B18E"/>
@@ -14278,6 +14497,119 @@
       <w:pPr>
         <w:ind w:left="4320" w:hanging="1440"/>
       </w:pPr>
+    </w:lvl>
+  </w:abstractNum>
+  <w:abstractNum w:abstractNumId="33" w15:restartNumberingAfterBreak="0">
+    <w:nsid w:val="7C1C1DA6"/>
+    <w:multiLevelType w:val="hybridMultilevel"/>
+    <w:tmpl w:val="2BFE2D0A"/>
+    <w:lvl w:ilvl="0" w:tplc="14090011">
+      <w:start w:val="1"/>
+      <w:numFmt w:val="decimal"/>
+      <w:lvlText w:val="%1)"/>
+      <w:lvlJc w:val="left"/>
+      <w:pPr>
+        <w:ind w:left="720" w:hanging="360"/>
+      </w:pPr>
+      <w:rPr>
+        <w:rFonts w:hint="default"/>
+      </w:rPr>
+    </w:lvl>
+    <w:lvl w:ilvl="1" w:tplc="08090003" w:tentative="1">
+      <w:start w:val="1"/>
+      <w:numFmt w:val="bullet"/>
+      <w:lvlText w:val="o"/>
+      <w:lvlJc w:val="left"/>
+      <w:pPr>
+        <w:ind w:left="1440" w:hanging="360"/>
+      </w:pPr>
+      <w:rPr>
+        <w:rFonts w:ascii="Courier New" w:hAnsi="Courier New" w:cs="Courier New" w:hint="default"/>
+      </w:rPr>
+    </w:lvl>
+    <w:lvl w:ilvl="2" w:tplc="08090005" w:tentative="1">
+      <w:start w:val="1"/>
+      <w:numFmt w:val="bullet"/>
+      <w:lvlText w:val=""/>
+      <w:lvlJc w:val="left"/>
+      <w:pPr>
+        <w:ind w:left="2160" w:hanging="360"/>
+      </w:pPr>
+      <w:rPr>
+        <w:rFonts w:ascii="Wingdings" w:hAnsi="Wingdings" w:hint="default"/>
+      </w:rPr>
+    </w:lvl>
+    <w:lvl w:ilvl="3" w:tplc="08090001" w:tentative="1">
+      <w:start w:val="1"/>
+      <w:numFmt w:val="bullet"/>
+      <w:lvlText w:val=""/>
+      <w:lvlJc w:val="left"/>
+      <w:pPr>
+        <w:ind w:left="2880" w:hanging="360"/>
+      </w:pPr>
+      <w:rPr>
+        <w:rFonts w:ascii="Symbol" w:hAnsi="Symbol" w:hint="default"/>
+      </w:rPr>
+    </w:lvl>
+    <w:lvl w:ilvl="4" w:tplc="08090003" w:tentative="1">
+      <w:start w:val="1"/>
+      <w:numFmt w:val="bullet"/>
+      <w:lvlText w:val="o"/>
+      <w:lvlJc w:val="left"/>
+      <w:pPr>
+        <w:ind w:left="3600" w:hanging="360"/>
+      </w:pPr>
+      <w:rPr>
+        <w:rFonts w:ascii="Courier New" w:hAnsi="Courier New" w:cs="Courier New" w:hint="default"/>
+      </w:rPr>
+    </w:lvl>
+    <w:lvl w:ilvl="5" w:tplc="08090005" w:tentative="1">
+      <w:start w:val="1"/>
+      <w:numFmt w:val="bullet"/>
+      <w:lvlText w:val=""/>
+      <w:lvlJc w:val="left"/>
+      <w:pPr>
+        <w:ind w:left="4320" w:hanging="360"/>
+      </w:pPr>
+      <w:rPr>
+        <w:rFonts w:ascii="Wingdings" w:hAnsi="Wingdings" w:hint="default"/>
+      </w:rPr>
+    </w:lvl>
+    <w:lvl w:ilvl="6" w:tplc="08090001" w:tentative="1">
+      <w:start w:val="1"/>
+      <w:numFmt w:val="bullet"/>
+      <w:lvlText w:val=""/>
+      <w:lvlJc w:val="left"/>
+      <w:pPr>
+        <w:ind w:left="5040" w:hanging="360"/>
+      </w:pPr>
+      <w:rPr>
+        <w:rFonts w:ascii="Symbol" w:hAnsi="Symbol" w:hint="default"/>
+      </w:rPr>
+    </w:lvl>
+    <w:lvl w:ilvl="7" w:tplc="08090003" w:tentative="1">
+      <w:start w:val="1"/>
+      <w:numFmt w:val="bullet"/>
+      <w:lvlText w:val="o"/>
+      <w:lvlJc w:val="left"/>
+      <w:pPr>
+        <w:ind w:left="5760" w:hanging="360"/>
+      </w:pPr>
+      <w:rPr>
+        <w:rFonts w:ascii="Courier New" w:hAnsi="Courier New" w:cs="Courier New" w:hint="default"/>
+      </w:rPr>
+    </w:lvl>
+    <w:lvl w:ilvl="8" w:tplc="08090005" w:tentative="1">
+      <w:start w:val="1"/>
+      <w:numFmt w:val="bullet"/>
+      <w:lvlText w:val=""/>
+      <w:lvlJc w:val="left"/>
+      <w:pPr>
+        <w:ind w:left="6480" w:hanging="360"/>
+      </w:pPr>
+      <w:rPr>
+        <w:rFonts w:ascii="Wingdings" w:hAnsi="Wingdings" w:hint="default"/>
+      </w:rPr>
     </w:lvl>
   </w:abstractNum>
   <w:num w:numId="1">
@@ -14302,7 +14634,7 @@
     <w:abstractNumId w:val="19"/>
   </w:num>
   <w:num w:numId="8">
-    <w:abstractNumId w:val="30"/>
+    <w:abstractNumId w:val="31"/>
   </w:num>
   <w:num w:numId="9">
     <w:abstractNumId w:val="5"/>
@@ -14675,10 +15007,10 @@
     <w:abstractNumId w:val="16"/>
   </w:num>
   <w:num w:numId="26">
-    <w:abstractNumId w:val="28"/>
+    <w:abstractNumId w:val="29"/>
   </w:num>
   <w:num w:numId="27">
-    <w:abstractNumId w:val="29"/>
+    <w:abstractNumId w:val="30"/>
   </w:num>
   <w:num w:numId="28">
     <w:abstractNumId w:val="26"/>
@@ -14726,13 +15058,19 @@
     <w:abstractNumId w:val="20"/>
   </w:num>
   <w:num w:numId="34">
-    <w:abstractNumId w:val="31"/>
+    <w:abstractNumId w:val="32"/>
   </w:num>
   <w:num w:numId="35">
     <w:abstractNumId w:val="8"/>
   </w:num>
   <w:num w:numId="36">
     <w:abstractNumId w:val="15"/>
+  </w:num>
+  <w:num w:numId="37">
+    <w:abstractNumId w:val="28"/>
+  </w:num>
+  <w:num w:numId="38">
+    <w:abstractNumId w:val="33"/>
   </w:num>
   <w:numIdMacAtCleanup w:val="13"/>
 </w:numbering>

</xml_diff>

<commit_message>
added one more section
</commit_message>
<xml_diff>
--- a/PAJAIS_Style_Guide.docx
+++ b/PAJAIS_Style_Guide.docx
@@ -5340,7 +5340,7 @@
     </w:p>
     <w:p>
       <w:pPr>
-        <w:pStyle w:val="Heading1"/>
+        <w:pStyle w:val="Heading2"/>
       </w:pPr>
       <w:r>
         <w:t xml:space="preserve">How can RAs help BD system </w:t>
@@ -5361,10 +5361,7 @@
         <w:t xml:space="preserve">Despite the high failure rate of BD projects, IT giants such as Google or Amazon have developed exclusive </w:t>
       </w:r>
       <w:r>
-        <w:t xml:space="preserve">BD systems with complicated data pipelines, data management, procurement and batch and real-time analysis capabilities </w:t>
-      </w:r>
-      <w:r>
-        <w:t>(Kohler and Specht 2019).</w:t>
+        <w:t>BD systems with complicated data pipelines, data management, procurement and batch and real-time analysis capabilities (Kohler and Specht 2019).</w:t>
       </w:r>
       <w:r>
         <w:t xml:space="preserve"> Having the resources required, these companies attract the best of talent from around the globe to manage the complexity involved in development of big data systems. </w:t>
@@ -5400,22 +5397,7 @@
         <w:t xml:space="preserve"> bring various challenges including </w:t>
       </w:r>
       <w:r>
-        <w:t xml:space="preserve">rapid technology change challenges </w:t>
-      </w:r>
-      <w:r>
-        <w:t>(Chen et al. 2016),</w:t>
-      </w:r>
-      <w:r>
-        <w:t xml:space="preserve"> </w:t>
-      </w:r>
-      <w:r>
-        <w:t>system development and architecture challenges (Jagadish et al. 2014)</w:t>
-      </w:r>
-      <w:r>
-        <w:t xml:space="preserve"> </w:t>
-      </w:r>
-      <w:r>
-        <w:t xml:space="preserve">and organizational challenges (Rada et al. 2017; </w:t>
+        <w:t xml:space="preserve">rapid technology change challenges (Chen et al. 2016), system development and architecture challenges (Jagadish et al. 2014) and organizational challenges (Rada et al. 2017; </w:t>
       </w:r>
       <w:proofErr w:type="spellStart"/>
       <w:r>
@@ -5539,10 +5521,7 @@
         <w:t xml:space="preserve"> and batch processing; or fast and delayed processing</w:t>
       </w:r>
       <w:r>
-        <w:t xml:space="preserve"> </w:t>
-      </w:r>
-      <w:r>
-        <w:t>(Jagadish et al. 2014)</w:t>
+        <w:t xml:space="preserve"> (Jagadish et al. 2014)</w:t>
       </w:r>
       <w:r>
         <w:t>.</w:t>
@@ -5573,38 +5552,177 @@
       <w:r>
         <w:t>(Akhtar et al. 2019; Rad and Ataei 2017).</w:t>
       </w:r>
+      <w:r>
+        <w:t xml:space="preserve"> Therefore, one can deduce that technology orchestration is a focal in BD system development and maintenance.</w:t>
+      </w:r>
     </w:p>
     <w:p/>
+    <w:p>
+      <w:r>
+        <w:t xml:space="preserve">Positioned on top of this rationale, and to address RQ2, RAs can be considered an effective artefact that help with component delineation, interface definition, technology orchestration, variability management, </w:t>
+      </w:r>
+      <w:r>
+        <w:t>scalability,</w:t>
+      </w:r>
+      <w:r>
+        <w:t xml:space="preserve"> and maintenance of BD systems </w:t>
+      </w:r>
+      <w:r>
+        <w:t>(Chang and Boyd 2018; Nadal et al. 2017</w:t>
+      </w:r>
+      <w:r>
+        <w:t>).</w:t>
+      </w:r>
+      <w:r>
+        <w:t xml:space="preserve"> </w:t>
+      </w:r>
+      <w:r>
+        <w:t>The purpose of RAs</w:t>
+      </w:r>
+      <w:r>
+        <w:t xml:space="preserve"> is to create an integrated environment in which </w:t>
+      </w:r>
+      <w:r>
+        <w:t xml:space="preserve">fragmented processes around the </w:t>
+      </w:r>
+      <w:r>
+        <w:t>system</w:t>
+      </w:r>
+      <w:r>
+        <w:t xml:space="preserve"> are optimized, responsiveness to change is assured, and delivery of </w:t>
+      </w:r>
+      <w:r>
+        <w:t>architectural</w:t>
+      </w:r>
+      <w:r>
+        <w:t xml:space="preserve"> strateg</w:t>
+      </w:r>
+      <w:r>
+        <w:t xml:space="preserve">ies </w:t>
+      </w:r>
+      <w:r>
+        <w:t>is supported.</w:t>
+      </w:r>
+      <w:r>
+        <w:t xml:space="preserve"> </w:t>
+      </w:r>
+    </w:p>
     <w:p/>
+    <w:p>
+      <w:r>
+        <w:t>Most authors</w:t>
+      </w:r>
+      <w:r>
+        <w:t xml:space="preserve"> and practitioners</w:t>
+      </w:r>
+      <w:r>
+        <w:t xml:space="preserve"> agree that issues around BD </w:t>
+      </w:r>
+      <w:r>
+        <w:t>software engineering</w:t>
+      </w:r>
+      <w:r>
+        <w:t xml:space="preserve"> and </w:t>
+      </w:r>
+      <w:r>
+        <w:t>system development</w:t>
+      </w:r>
+      <w:r>
+        <w:t xml:space="preserve"> are severe and that this </w:t>
+      </w:r>
+      <w:r>
+        <w:t xml:space="preserve">justifies </w:t>
+      </w:r>
+      <w:r>
+        <w:t>the use of RAs</w:t>
+      </w:r>
+      <w:r>
+        <w:t xml:space="preserve"> for BD systems</w:t>
+      </w:r>
+      <w:r>
+        <w:t xml:space="preserve"> (Chang and Boyd 2018). </w:t>
+      </w:r>
+      <w:r>
+        <w:t>Starting with a grounded RA mean</w:t>
+      </w:r>
+      <w:r>
+        <w:t>s</w:t>
+      </w:r>
+      <w:r>
+        <w:t xml:space="preserve"> that the software architect </w:t>
+      </w:r>
+      <w:r>
+        <w:t xml:space="preserve">can refer to an already designed orchestration of components, interfaces, inter-communications, and variability points and map them against the organization’s capability framework, desired quality attributes, and business drivers and vision. This also means that the software architecture or the software architecture group is no longer challenged to model a new architecture from an array of independent components that needs to be assembled through effective interface, cache mechanisms, storage, etc. </w:t>
+      </w:r>
+    </w:p>
     <w:p/>
-    <w:p/>
-    <w:p>
-      <w:r>
-        <w:t>Thus, the deciding factor and the key element of picking up this new magical wand lies in its technology orchestration. Positioned on top of the rationale discussed and to answer RQ2, RAs can be perceived as effective artefacts that help with technology orchestration, variability management, interface definition, component delineation, communication and lastly maintenance of BD systems (Chang and Boyd 2018; Nadal et al. 2017</w:t>
-      </w:r>
-      <w:proofErr w:type="gramStart"/>
-      <w:r>
-        <w:t>)..</w:t>
-      </w:r>
-      <w:proofErr w:type="gramEnd"/>
-      <w:r>
-        <w:t xml:space="preserve"> RAs open the door to efficient and effective deployment by providing a systematic way of deriving and synthesizing BD systems that meet the requirements of the context (Nadal et al. 2017). Most authors agree that issues around BD system development and software engineering processes are severe and that this justified the use of RAs (Chang and Boyd 2018). Using an RA would mean that the software architect is no longer challenged to form a new architecture from a set of independent components that needs to be assembled, and instead they can refer to an already created orchestration of components, their relations, variability points and map them against organizational resources, quality attributes and the domain. Therefore, the RA is a step towards elucidation and homogenization of BD systems. This approach has been successfully applied for Distributed Database Management Systems (DDBMS) (Rahimi and </w:t>
+    <w:p>
+      <w:r>
+        <w:t>On that account, RA is a</w:t>
+      </w:r>
+      <w:r>
+        <w:t xml:space="preserve">n artefact that facilitates development and homogenization of BD systems. Using RA to address complex problems have been successfully applied for </w:t>
+      </w:r>
+      <w:r>
+        <w:t>Database Management Systems (DBMS) (</w:t>
       </w:r>
       <w:proofErr w:type="spellStart"/>
       <w:r>
+        <w:t>Piñeiro</w:t>
+      </w:r>
+      <w:proofErr w:type="spellEnd"/>
+      <w:r>
+        <w:t xml:space="preserve"> et al. 2019)</w:t>
+      </w:r>
+      <w:r>
+        <w:t xml:space="preserve"> and </w:t>
+      </w:r>
+      <w:r>
+        <w:t xml:space="preserve">Distributed Database Management Systems (DDBMS) (Rahimi and </w:t>
+      </w:r>
+      <w:proofErr w:type="spellStart"/>
+      <w:r>
         <w:t>Haug</w:t>
       </w:r>
       <w:proofErr w:type="spellEnd"/>
       <w:r>
-        <w:t xml:space="preserve"> 2010), and Database Management Systems (DBMS) (</w:t>
-      </w:r>
-      <w:proofErr w:type="spellStart"/>
-      <w:r>
-        <w:t>Piñeiro</w:t>
-      </w:r>
-      <w:proofErr w:type="spellEnd"/>
-      <w:r>
-        <w:t xml:space="preserve"> et al. 2019).</w:t>
+        <w:t xml:space="preserve"> 2010)</w:t>
+      </w:r>
+      <w:r>
+        <w:t>.</w:t>
+      </w:r>
+    </w:p>
+    <w:p>
+      <w:pPr>
+        <w:spacing w:afterLines="100" w:after="240"/>
+        <w:rPr>
+          <w:sz w:val="20"/>
+          <w:szCs w:val="28"/>
+        </w:rPr>
+      </w:pPr>
+    </w:p>
+    <w:p>
+      <w:pPr>
+        <w:pStyle w:val="Heading2"/>
+        <w:rPr>
+          <w:rStyle w:val="Heading1Char"/>
+          <w:b/>
+          <w:bCs/>
+          <w:sz w:val="24"/>
+          <w:szCs w:val="28"/>
+          <w:lang w:val="en-GB" w:eastAsia="en-GB"/>
+        </w:rPr>
+      </w:pPr>
+      <w:r>
+        <w:rPr>
+          <w:rStyle w:val="Heading1Char"/>
+          <w:b/>
+          <w:bCs/>
+          <w:sz w:val="24"/>
+          <w:szCs w:val="28"/>
+          <w:lang w:val="en-GB" w:eastAsia="en-GB"/>
+        </w:rPr>
+        <w:t xml:space="preserve">What are current BD RAs? </w:t>
       </w:r>
     </w:p>
     <w:p>
@@ -5922,12 +6040,12 @@
       </w:pPr>
       <w:smartTag w:uri="urn:schemas-microsoft-com:office:smarttags" w:element="chmetcnv">
         <w:smartTagPr>
+          <w:attr w:name="TCSC" w:val="0"/>
+          <w:attr w:name="NumberType" w:val="1"/>
+          <w:attr w:name="Negative" w:val="False"/>
+          <w:attr w:name="HasSpace" w:val="False"/>
+          <w:attr w:name="SourceValue" w:val="1"/>
           <w:attr w:name="UnitName" w:val="”"/>
-          <w:attr w:name="SourceValue" w:val="1"/>
-          <w:attr w:name="HasSpace" w:val="False"/>
-          <w:attr w:name="Negative" w:val="False"/>
-          <w:attr w:name="NumberType" w:val="1"/>
-          <w:attr w:name="TCSC" w:val="0"/>
         </w:smartTagPr>
         <w:r>
           <w:rPr>
@@ -5944,12 +6062,12 @@
       </w:r>
       <w:smartTag w:uri="urn:schemas-microsoft-com:office:smarttags" w:element="chmetcnv">
         <w:smartTagPr>
+          <w:attr w:name="TCSC" w:val="0"/>
+          <w:attr w:name="NumberType" w:val="1"/>
+          <w:attr w:name="Negative" w:val="False"/>
+          <w:attr w:name="HasSpace" w:val="False"/>
+          <w:attr w:name="SourceValue" w:val="2.54"/>
           <w:attr w:name="UnitName" w:val="cm"/>
-          <w:attr w:name="SourceValue" w:val="2.54"/>
-          <w:attr w:name="HasSpace" w:val="False"/>
-          <w:attr w:name="Negative" w:val="False"/>
-          <w:attr w:name="NumberType" w:val="1"/>
-          <w:attr w:name="TCSC" w:val="0"/>
         </w:smartTagPr>
         <w:r>
           <w:rPr>
@@ -6437,6 +6555,7 @@
                 <w:sz w:val="28"/>
                 <w:szCs w:val="28"/>
               </w:rPr>
+              <w:lastRenderedPageBreak/>
               <w:t>Heading 1</w:t>
             </w:r>
           </w:p>
@@ -6492,7 +6611,6 @@
                 <w:color w:val="356392"/>
                 <w:lang w:eastAsia="zh-TW"/>
               </w:rPr>
-              <w:lastRenderedPageBreak/>
               <w:t xml:space="preserve">　　</w:t>
             </w:r>
             <w:r>
@@ -6523,7 +6641,6 @@
           <w:color w:val="356392"/>
           <w:sz w:val="24"/>
         </w:rPr>
-        <w:lastRenderedPageBreak/>
         <w:t>Page Number</w:t>
       </w:r>
     </w:p>
@@ -13581,6 +13698,95 @@
     </w:lvl>
   </w:abstractNum>
   <w:abstractNum w:abstractNumId="25" w15:restartNumberingAfterBreak="0">
+    <w:nsid w:val="607F3809"/>
+    <w:multiLevelType w:val="hybridMultilevel"/>
+    <w:tmpl w:val="762CD7D0"/>
+    <w:lvl w:ilvl="0" w:tplc="708E77A4">
+      <w:start w:val="1"/>
+      <w:numFmt w:val="decimal"/>
+      <w:lvlText w:val="RQ%1."/>
+      <w:lvlJc w:val="left"/>
+      <w:pPr>
+        <w:ind w:left="720" w:hanging="360"/>
+      </w:pPr>
+      <w:rPr>
+        <w:rFonts w:hint="default"/>
+      </w:rPr>
+    </w:lvl>
+    <w:lvl w:ilvl="1" w:tplc="08090019" w:tentative="1">
+      <w:start w:val="1"/>
+      <w:numFmt w:val="lowerLetter"/>
+      <w:lvlText w:val="%2."/>
+      <w:lvlJc w:val="left"/>
+      <w:pPr>
+        <w:ind w:left="1440" w:hanging="360"/>
+      </w:pPr>
+    </w:lvl>
+    <w:lvl w:ilvl="2" w:tplc="0809001B" w:tentative="1">
+      <w:start w:val="1"/>
+      <w:numFmt w:val="lowerRoman"/>
+      <w:lvlText w:val="%3."/>
+      <w:lvlJc w:val="right"/>
+      <w:pPr>
+        <w:ind w:left="2160" w:hanging="180"/>
+      </w:pPr>
+    </w:lvl>
+    <w:lvl w:ilvl="3" w:tplc="0809000F" w:tentative="1">
+      <w:start w:val="1"/>
+      <w:numFmt w:val="decimal"/>
+      <w:lvlText w:val="%4."/>
+      <w:lvlJc w:val="left"/>
+      <w:pPr>
+        <w:ind w:left="2880" w:hanging="360"/>
+      </w:pPr>
+    </w:lvl>
+    <w:lvl w:ilvl="4" w:tplc="08090019" w:tentative="1">
+      <w:start w:val="1"/>
+      <w:numFmt w:val="lowerLetter"/>
+      <w:lvlText w:val="%5."/>
+      <w:lvlJc w:val="left"/>
+      <w:pPr>
+        <w:ind w:left="3600" w:hanging="360"/>
+      </w:pPr>
+    </w:lvl>
+    <w:lvl w:ilvl="5" w:tplc="0809001B" w:tentative="1">
+      <w:start w:val="1"/>
+      <w:numFmt w:val="lowerRoman"/>
+      <w:lvlText w:val="%6."/>
+      <w:lvlJc w:val="right"/>
+      <w:pPr>
+        <w:ind w:left="4320" w:hanging="180"/>
+      </w:pPr>
+    </w:lvl>
+    <w:lvl w:ilvl="6" w:tplc="0809000F" w:tentative="1">
+      <w:start w:val="1"/>
+      <w:numFmt w:val="decimal"/>
+      <w:lvlText w:val="%7."/>
+      <w:lvlJc w:val="left"/>
+      <w:pPr>
+        <w:ind w:left="5040" w:hanging="360"/>
+      </w:pPr>
+    </w:lvl>
+    <w:lvl w:ilvl="7" w:tplc="08090019" w:tentative="1">
+      <w:start w:val="1"/>
+      <w:numFmt w:val="lowerLetter"/>
+      <w:lvlText w:val="%8."/>
+      <w:lvlJc w:val="left"/>
+      <w:pPr>
+        <w:ind w:left="5760" w:hanging="360"/>
+      </w:pPr>
+    </w:lvl>
+    <w:lvl w:ilvl="8" w:tplc="0809001B" w:tentative="1">
+      <w:start w:val="1"/>
+      <w:numFmt w:val="lowerRoman"/>
+      <w:lvlText w:val="%9."/>
+      <w:lvlJc w:val="right"/>
+      <w:pPr>
+        <w:ind w:left="6480" w:hanging="180"/>
+      </w:pPr>
+    </w:lvl>
+  </w:abstractNum>
+  <w:abstractNum w:abstractNumId="26" w15:restartNumberingAfterBreak="0">
     <w:nsid w:val="644C7E3E"/>
     <w:multiLevelType w:val="hybridMultilevel"/>
     <w:tmpl w:val="CF34B8E2"/>
@@ -13693,7 +13899,7 @@
       </w:rPr>
     </w:lvl>
   </w:abstractNum>
-  <w:abstractNum w:abstractNumId="26" w15:restartNumberingAfterBreak="0">
+  <w:abstractNum w:abstractNumId="27" w15:restartNumberingAfterBreak="0">
     <w:nsid w:val="68A13545"/>
     <w:multiLevelType w:val="multilevel"/>
     <w:tmpl w:val="D7880F18"/>
@@ -13826,7 +14032,7 @@
       </w:rPr>
     </w:lvl>
   </w:abstractNum>
-  <w:abstractNum w:abstractNumId="27" w15:restartNumberingAfterBreak="0">
+  <w:abstractNum w:abstractNumId="28" w15:restartNumberingAfterBreak="0">
     <w:nsid w:val="69B62AFA"/>
     <w:multiLevelType w:val="multilevel"/>
     <w:tmpl w:val="892CD762"/>
@@ -13972,7 +14178,7 @@
       </w:rPr>
     </w:lvl>
   </w:abstractNum>
-  <w:abstractNum w:abstractNumId="28" w15:restartNumberingAfterBreak="0">
+  <w:abstractNum w:abstractNumId="29" w15:restartNumberingAfterBreak="0">
     <w:nsid w:val="6C4D02DE"/>
     <w:multiLevelType w:val="hybridMultilevel"/>
     <w:tmpl w:val="6610D60A"/>
@@ -14058,7 +14264,7 @@
       </w:pPr>
     </w:lvl>
   </w:abstractNum>
-  <w:abstractNum w:abstractNumId="29" w15:restartNumberingAfterBreak="0">
+  <w:abstractNum w:abstractNumId="30" w15:restartNumberingAfterBreak="0">
     <w:nsid w:val="6DCE3467"/>
     <w:multiLevelType w:val="multilevel"/>
     <w:tmpl w:val="D7880F18"/>
@@ -14191,7 +14397,7 @@
       </w:rPr>
     </w:lvl>
   </w:abstractNum>
-  <w:abstractNum w:abstractNumId="30" w15:restartNumberingAfterBreak="0">
+  <w:abstractNum w:abstractNumId="31" w15:restartNumberingAfterBreak="0">
     <w:nsid w:val="71063A2E"/>
     <w:multiLevelType w:val="multilevel"/>
     <w:tmpl w:val="D7880F18"/>
@@ -14324,7 +14530,7 @@
       </w:rPr>
     </w:lvl>
   </w:abstractNum>
-  <w:abstractNum w:abstractNumId="31" w15:restartNumberingAfterBreak="0">
+  <w:abstractNum w:abstractNumId="32" w15:restartNumberingAfterBreak="0">
     <w:nsid w:val="76EF095C"/>
     <w:multiLevelType w:val="hybridMultilevel"/>
     <w:tmpl w:val="762CD7D0"/>
@@ -14413,7 +14619,7 @@
       </w:pPr>
     </w:lvl>
   </w:abstractNum>
-  <w:abstractNum w:abstractNumId="32" w15:restartNumberingAfterBreak="0">
+  <w:abstractNum w:abstractNumId="33" w15:restartNumberingAfterBreak="0">
     <w:nsid w:val="7822713A"/>
     <w:multiLevelType w:val="multilevel"/>
     <w:tmpl w:val="B3C8B18E"/>
@@ -14499,7 +14705,7 @@
       </w:pPr>
     </w:lvl>
   </w:abstractNum>
-  <w:abstractNum w:abstractNumId="33" w15:restartNumberingAfterBreak="0">
+  <w:abstractNum w:abstractNumId="34" w15:restartNumberingAfterBreak="0">
     <w:nsid w:val="7C1C1DA6"/>
     <w:multiLevelType w:val="hybridMultilevel"/>
     <w:tmpl w:val="2BFE2D0A"/>
@@ -14616,7 +14822,7 @@
     <w:abstractNumId w:val="10"/>
   </w:num>
   <w:num w:numId="2">
-    <w:abstractNumId w:val="27"/>
+    <w:abstractNumId w:val="28"/>
   </w:num>
   <w:num w:numId="3">
     <w:abstractNumId w:val="0"/>
@@ -14634,7 +14840,7 @@
     <w:abstractNumId w:val="19"/>
   </w:num>
   <w:num w:numId="8">
-    <w:abstractNumId w:val="31"/>
+    <w:abstractNumId w:val="32"/>
   </w:num>
   <w:num w:numId="9">
     <w:abstractNumId w:val="5"/>
@@ -14643,7 +14849,7 @@
     <w:abstractNumId w:val="14"/>
   </w:num>
   <w:num w:numId="11">
-    <w:abstractNumId w:val="25"/>
+    <w:abstractNumId w:val="26"/>
   </w:num>
   <w:num w:numId="12">
     <w:abstractNumId w:val="6"/>
@@ -15007,13 +15213,13 @@
     <w:abstractNumId w:val="16"/>
   </w:num>
   <w:num w:numId="26">
-    <w:abstractNumId w:val="29"/>
+    <w:abstractNumId w:val="30"/>
   </w:num>
   <w:num w:numId="27">
-    <w:abstractNumId w:val="30"/>
+    <w:abstractNumId w:val="31"/>
   </w:num>
   <w:num w:numId="28">
-    <w:abstractNumId w:val="26"/>
+    <w:abstractNumId w:val="27"/>
   </w:num>
   <w:num w:numId="29">
     <w:abstractNumId w:val="22"/>
@@ -15058,7 +15264,7 @@
     <w:abstractNumId w:val="20"/>
   </w:num>
   <w:num w:numId="34">
-    <w:abstractNumId w:val="32"/>
+    <w:abstractNumId w:val="33"/>
   </w:num>
   <w:num w:numId="35">
     <w:abstractNumId w:val="8"/>
@@ -15067,10 +15273,13 @@
     <w:abstractNumId w:val="15"/>
   </w:num>
   <w:num w:numId="37">
-    <w:abstractNumId w:val="28"/>
+    <w:abstractNumId w:val="29"/>
   </w:num>
   <w:num w:numId="38">
-    <w:abstractNumId w:val="33"/>
+    <w:abstractNumId w:val="34"/>
+  </w:num>
+  <w:num w:numId="39">
+    <w:abstractNumId w:val="25"/>
   </w:num>
   <w:numIdMacAtCleanup w:val="13"/>
 </w:numbering>
@@ -16294,6 +16503,10 @@
 </file>
 
 <file path=customXml/item1.xml><?xml version="1.0" encoding="utf-8"?>
+<b:Sources xmlns:b="http://schemas.openxmlformats.org/officeDocument/2006/bibliography" xmlns="http://schemas.openxmlformats.org/officeDocument/2006/bibliography" SelectedStyle="\APASixthEditionOfficeOnline.xsl" StyleName="APA" Version="6"/>
+</file>
+
+<file path=customXml/item2.xml><?xml version="1.0" encoding="utf-8"?>
 <ct:contentTypeSchema xmlns:ct="http://schemas.microsoft.com/office/2006/metadata/contentType" xmlns:ma="http://schemas.microsoft.com/office/2006/metadata/properties/metaAttributes" ct:_="" ma:_="" ma:contentTypeName="Document" ma:contentTypeID="0x0101009CE36ADDE61BE2488F45C299EABE30E3" ma:contentTypeVersion="8" ma:contentTypeDescription="Create a new document." ma:contentTypeScope="" ma:versionID="d2d6eba7e1676fa68425b1f31d38f353">
   <xsd:schema xmlns:xsd="http://www.w3.org/2001/XMLSchema" xmlns:xs="http://www.w3.org/2001/XMLSchema" xmlns:p="http://schemas.microsoft.com/office/2006/metadata/properties" xmlns:ns3="8e441a6f-7fa8-49c4-b93b-aa8f530f7b54" targetNamespace="http://schemas.microsoft.com/office/2006/metadata/properties" ma:root="true" ma:fieldsID="61b26735236a9fb97721a6cdb918cdaa" ns3:_="">
     <xsd:import namespace="8e441a6f-7fa8-49c4-b93b-aa8f530f7b54"/>
@@ -16465,17 +16678,7 @@
 </ct:contentTypeSchema>
 </file>
 
-<file path=customXml/item2.xml><?xml version="1.0" encoding="utf-8"?>
-<b:Sources xmlns:b="http://schemas.openxmlformats.org/officeDocument/2006/bibliography" xmlns="http://schemas.openxmlformats.org/officeDocument/2006/bibliography" SelectedStyle="\APASixthEditionOfficeOnline.xsl" StyleName="APA" Version="6"/>
-</file>
-
 <file path=customXml/item3.xml><?xml version="1.0" encoding="utf-8"?>
-<p:properties xmlns:p="http://schemas.microsoft.com/office/2006/metadata/properties" xmlns:xsi="http://www.w3.org/2001/XMLSchema-instance" xmlns:pc="http://schemas.microsoft.com/office/infopath/2007/PartnerControls">
-  <documentManagement/>
-</p:properties>
-</file>
-
-<file path=customXml/item4.xml><?xml version="1.0" encoding="utf-8"?>
 <?mso-contentType ?>
 <FormTemplates xmlns="http://schemas.microsoft.com/sharepoint/v3/contenttype/forms">
   <Display>DocumentLibraryForm</Display>
@@ -16484,7 +16687,21 @@
 </FormTemplates>
 </file>
 
+<file path=customXml/item4.xml><?xml version="1.0" encoding="utf-8"?>
+<p:properties xmlns:p="http://schemas.microsoft.com/office/2006/metadata/properties" xmlns:xsi="http://www.w3.org/2001/XMLSchema-instance" xmlns:pc="http://schemas.microsoft.com/office/infopath/2007/PartnerControls">
+  <documentManagement/>
+</p:properties>
+</file>
+
 <file path=customXml/itemProps1.xml><?xml version="1.0" encoding="utf-8"?>
+<ds:datastoreItem xmlns:ds="http://schemas.openxmlformats.org/officeDocument/2006/customXml" ds:itemID="{DDDFF044-0CEE-4515-8B8F-FD6DE8E95727}">
+  <ds:schemaRefs>
+    <ds:schemaRef ds:uri="http://schemas.openxmlformats.org/officeDocument/2006/bibliography"/>
+  </ds:schemaRefs>
+</ds:datastoreItem>
+</file>
+
+<file path=customXml/itemProps2.xml><?xml version="1.0" encoding="utf-8"?>
 <ds:datastoreItem xmlns:ds="http://schemas.openxmlformats.org/officeDocument/2006/customXml" ds:itemID="{F27F6513-5BFD-47C9-A4B9-2C4D58B91A15}">
   <ds:schemaRefs>
     <ds:schemaRef ds:uri="http://schemas.microsoft.com/office/2006/metadata/contentType"/>
@@ -16502,27 +16719,19 @@
 </ds:datastoreItem>
 </file>
 
-<file path=customXml/itemProps2.xml><?xml version="1.0" encoding="utf-8"?>
-<ds:datastoreItem xmlns:ds="http://schemas.openxmlformats.org/officeDocument/2006/customXml" ds:itemID="{DDDFF044-0CEE-4515-8B8F-FD6DE8E95727}">
+<file path=customXml/itemProps3.xml><?xml version="1.0" encoding="utf-8"?>
+<ds:datastoreItem xmlns:ds="http://schemas.openxmlformats.org/officeDocument/2006/customXml" ds:itemID="{C3A696FC-67B5-44DA-94DA-6B70F8FA94B7}">
   <ds:schemaRefs>
-    <ds:schemaRef ds:uri="http://schemas.openxmlformats.org/officeDocument/2006/bibliography"/>
+    <ds:schemaRef ds:uri="http://schemas.microsoft.com/sharepoint/v3/contenttype/forms"/>
   </ds:schemaRefs>
 </ds:datastoreItem>
 </file>
 
-<file path=customXml/itemProps3.xml><?xml version="1.0" encoding="utf-8"?>
+<file path=customXml/itemProps4.xml><?xml version="1.0" encoding="utf-8"?>
 <ds:datastoreItem xmlns:ds="http://schemas.openxmlformats.org/officeDocument/2006/customXml" ds:itemID="{C71162CA-117A-423C-81B4-439122DE0B7D}">
   <ds:schemaRefs>
     <ds:schemaRef ds:uri="http://schemas.microsoft.com/office/2006/metadata/properties"/>
     <ds:schemaRef ds:uri="http://schemas.microsoft.com/office/infopath/2007/PartnerControls"/>
   </ds:schemaRefs>
 </ds:datastoreItem>
-</file>
-
-<file path=customXml/itemProps4.xml><?xml version="1.0" encoding="utf-8"?>
-<ds:datastoreItem xmlns:ds="http://schemas.openxmlformats.org/officeDocument/2006/customXml" ds:itemID="{C3A696FC-67B5-44DA-94DA-6B70F8FA94B7}">
-  <ds:schemaRefs>
-    <ds:schemaRef ds:uri="http://schemas.microsoft.com/sharepoint/v3/contenttype/forms"/>
-  </ds:schemaRefs>
-</ds:datastoreItem>
 </file>
</xml_diff>

<commit_message>
added the table of RAs
</commit_message>
<xml_diff>
--- a/PAJAIS_Style_Guide.docx
+++ b/PAJAIS_Style_Guide.docx
@@ -2925,7 +2925,7 @@
                 <w:noProof/>
               </w:rPr>
               <w:pict w14:anchorId="1CFCB27F">
-                <v:shape id="_x0000_i1025" type="#_x0000_t75" style="width:403.5pt;height:369.5pt">
+                <v:shape id="_x0000_i1031" type="#_x0000_t75" style="width:403pt;height:369.65pt">
                   <v:imagedata r:id="rId12" o:title="Prisma FlowChart"/>
                 </v:shape>
               </w:pict>
@@ -4481,7 +4481,7 @@
                 <w:noProof/>
               </w:rPr>
               <w:pict w14:anchorId="17886892">
-                <v:shape id="_x0000_i1026" type="#_x0000_t75" style="width:450pt;height:299.5pt">
+                <v:shape id="_x0000_i1032" type="#_x0000_t75" style="width:450.25pt;height:299.3pt">
                   <v:imagedata r:id="rId13" o:title="databases-statitistic"/>
                 </v:shape>
               </w:pict>
@@ -5565,13 +5565,7 @@
         <w:t>scalability,</w:t>
       </w:r>
       <w:r>
-        <w:t xml:space="preserve"> and maintenance of BD systems </w:t>
-      </w:r>
-      <w:r>
-        <w:t>(Chang and Boyd 2018; Nadal et al. 2017</w:t>
-      </w:r>
-      <w:r>
-        <w:t>).</w:t>
+        <w:t xml:space="preserve"> and maintenance of BD systems (Chang and Boyd 2018; Nadal et al. 2017).</w:t>
       </w:r>
       <w:r>
         <w:t xml:space="preserve"> </w:t>
@@ -5661,10 +5655,7 @@
         <w:t>On that account, RA is a</w:t>
       </w:r>
       <w:r>
-        <w:t xml:space="preserve">n artefact that facilitates development and homogenization of BD systems. Using RA to address complex problems have been successfully applied for </w:t>
-      </w:r>
-      <w:r>
-        <w:t>Database Management Systems (DBMS) (</w:t>
+        <w:t>n artefact that facilitates development and homogenization of BD systems. Using RA to address complex problems have been successfully applied for Database Management Systems (DBMS) (</w:t>
       </w:r>
       <w:proofErr w:type="spellStart"/>
       <w:r>
@@ -5672,13 +5663,7 @@
       </w:r>
       <w:proofErr w:type="spellEnd"/>
       <w:r>
-        <w:t xml:space="preserve"> et al. 2019)</w:t>
-      </w:r>
-      <w:r>
-        <w:t xml:space="preserve"> and </w:t>
-      </w:r>
-      <w:r>
-        <w:t xml:space="preserve">Distributed Database Management Systems (DDBMS) (Rahimi and </w:t>
+        <w:t xml:space="preserve"> et al. 2019) and Distributed Database Management Systems (DDBMS) (Rahimi and </w:t>
       </w:r>
       <w:proofErr w:type="spellStart"/>
       <w:r>
@@ -5686,10 +5671,7 @@
       </w:r>
       <w:proofErr w:type="spellEnd"/>
       <w:r>
-        <w:t xml:space="preserve"> 2010)</w:t>
-      </w:r>
-      <w:r>
-        <w:t>.</w:t>
+        <w:t xml:space="preserve"> 2010).</w:t>
       </w:r>
     </w:p>
     <w:p>
@@ -5727,21 +5709,2774 @@
     </w:p>
     <w:p>
       <w:pPr>
+        <w:rPr>
+          <w:lang w:val="en-GB" w:eastAsia="en-GB"/>
+        </w:rPr>
+      </w:pPr>
+    </w:p>
+    <w:p>
+      <w:pPr>
+        <w:rPr>
+          <w:lang w:val="en-GB" w:eastAsia="en-GB"/>
+        </w:rPr>
+      </w:pPr>
+      <w:r>
+        <w:rPr>
+          <w:lang w:val="en-GB" w:eastAsia="en-GB"/>
+        </w:rPr>
+        <w:t>As a result of this SLR, 23 BD RA has been found</w:t>
+      </w:r>
+      <w:r>
+        <w:rPr>
+          <w:lang w:val="en-GB" w:eastAsia="en-GB"/>
+        </w:rPr>
+        <w:t xml:space="preserve">, among which 23 RAS are from academia, 4 from practice, </w:t>
+      </w:r>
+      <w:r>
+        <w:rPr>
+          <w:lang w:val="en-GB" w:eastAsia="en-GB"/>
+        </w:rPr>
+        <w:t xml:space="preserve">and one through the collaboration of academia and practice. </w:t>
+      </w:r>
+      <w:r>
+        <w:rPr>
+          <w:lang w:val="en-GB" w:eastAsia="en-GB"/>
+        </w:rPr>
+        <w:t>These are described further in Table 1.</w:t>
+      </w:r>
+    </w:p>
+    <w:p>
+      <w:pPr>
+        <w:rPr>
+          <w:lang w:val="en-GB" w:eastAsia="en-GB"/>
+        </w:rPr>
+      </w:pPr>
+    </w:p>
+    <w:tbl>
+      <w:tblPr>
+        <w:tblW w:w="8162" w:type="dxa"/>
+        <w:jc w:val="center"/>
+        <w:tblBorders>
+          <w:top w:val="single" w:sz="4" w:space="0" w:color="auto"/>
+          <w:left w:val="single" w:sz="4" w:space="0" w:color="auto"/>
+          <w:bottom w:val="single" w:sz="4" w:space="0" w:color="auto"/>
+          <w:right w:val="single" w:sz="4" w:space="0" w:color="auto"/>
+          <w:insideH w:val="single" w:sz="4" w:space="0" w:color="auto"/>
+          <w:insideV w:val="single" w:sz="4" w:space="0" w:color="auto"/>
+        </w:tblBorders>
+        <w:tblLayout w:type="fixed"/>
+        <w:tblLook w:val="0000" w:firstRow="0" w:lastRow="0" w:firstColumn="0" w:lastColumn="0" w:noHBand="0" w:noVBand="0"/>
+      </w:tblPr>
+      <w:tblGrid>
+        <w:gridCol w:w="596"/>
+        <w:gridCol w:w="5670"/>
+        <w:gridCol w:w="1176"/>
+        <w:gridCol w:w="720"/>
+      </w:tblGrid>
+      <w:tr>
+        <w:trPr>
+          <w:cantSplit/>
+          <w:trHeight w:hRule="exact" w:val="397"/>
+          <w:jc w:val="center"/>
+        </w:trPr>
+        <w:tc>
+          <w:tcPr>
+            <w:tcW w:w="8162" w:type="dxa"/>
+            <w:gridSpan w:val="4"/>
+            <w:shd w:val="clear" w:color="auto" w:fill="356392"/>
+            <w:vAlign w:val="center"/>
+          </w:tcPr>
+          <w:p>
+            <w:pPr>
+              <w:pStyle w:val="References"/>
+              <w:numPr>
+                <w:ilvl w:val="0"/>
+                <w:numId w:val="0"/>
+              </w:numPr>
+              <w:rPr>
+                <w:b/>
+                <w:bCs/>
+                <w:color w:val="FFFFFF"/>
+                <w:szCs w:val="22"/>
+              </w:rPr>
+            </w:pPr>
+            <w:r>
+              <w:rPr>
+                <w:b/>
+                <w:bCs/>
+                <w:color w:val="FFFFFF"/>
+                <w:szCs w:val="22"/>
+              </w:rPr>
+              <w:t xml:space="preserve">Table 1 </w:t>
+            </w:r>
+            <w:r>
+              <w:rPr>
+                <w:b/>
+                <w:bCs/>
+                <w:color w:val="FFFFFF"/>
+                <w:szCs w:val="22"/>
+              </w:rPr>
+              <w:t>–</w:t>
+            </w:r>
+            <w:r>
+              <w:rPr>
+                <w:b/>
+                <w:bCs/>
+                <w:color w:val="FFFFFF"/>
+                <w:szCs w:val="22"/>
+              </w:rPr>
+              <w:t xml:space="preserve"> </w:t>
+            </w:r>
+            <w:r>
+              <w:rPr>
+                <w:b/>
+                <w:bCs/>
+                <w:color w:val="FFFFFF"/>
+                <w:szCs w:val="22"/>
+              </w:rPr>
+              <w:t>BD RAs</w:t>
+            </w:r>
+          </w:p>
+        </w:tc>
+      </w:tr>
+      <w:tr>
+        <w:trPr>
+          <w:cantSplit/>
+          <w:trHeight w:val="576"/>
+          <w:jc w:val="center"/>
+        </w:trPr>
+        <w:tc>
+          <w:tcPr>
+            <w:tcW w:w="596" w:type="dxa"/>
+            <w:vAlign w:val="center"/>
+          </w:tcPr>
+          <w:p>
+            <w:pPr>
+              <w:pStyle w:val="Default"/>
+              <w:jc w:val="center"/>
+              <w:rPr>
+                <w:b/>
+                <w:bCs/>
+                <w:sz w:val="20"/>
+                <w:szCs w:val="20"/>
+              </w:rPr>
+            </w:pPr>
+            <w:r>
+              <w:rPr>
+                <w:b/>
+                <w:bCs/>
+                <w:sz w:val="20"/>
+                <w:szCs w:val="20"/>
+              </w:rPr>
+              <w:t>No.</w:t>
+            </w:r>
+          </w:p>
+        </w:tc>
+        <w:tc>
+          <w:tcPr>
+            <w:tcW w:w="5670" w:type="dxa"/>
+            <w:vAlign w:val="center"/>
+          </w:tcPr>
+          <w:p>
+            <w:pPr>
+              <w:pStyle w:val="Default"/>
+              <w:jc w:val="center"/>
+              <w:rPr>
+                <w:b/>
+                <w:bCs/>
+                <w:sz w:val="20"/>
+                <w:szCs w:val="20"/>
+              </w:rPr>
+            </w:pPr>
+            <w:r>
+              <w:rPr>
+                <w:b/>
+                <w:bCs/>
+                <w:sz w:val="20"/>
+                <w:szCs w:val="20"/>
+              </w:rPr>
+              <w:t xml:space="preserve">Reference Architecture </w:t>
+            </w:r>
+          </w:p>
+        </w:tc>
+        <w:tc>
+          <w:tcPr>
+            <w:tcW w:w="1176" w:type="dxa"/>
+            <w:vAlign w:val="center"/>
+          </w:tcPr>
+          <w:p>
+            <w:pPr>
+              <w:pStyle w:val="Default"/>
+              <w:jc w:val="center"/>
+              <w:rPr>
+                <w:b/>
+                <w:bCs/>
+                <w:sz w:val="20"/>
+                <w:szCs w:val="20"/>
+              </w:rPr>
+            </w:pPr>
+            <w:r>
+              <w:rPr>
+                <w:b/>
+                <w:bCs/>
+                <w:sz w:val="20"/>
+                <w:szCs w:val="20"/>
+              </w:rPr>
+              <w:t xml:space="preserve">Domain </w:t>
+            </w:r>
+          </w:p>
+        </w:tc>
+        <w:tc>
+          <w:tcPr>
+            <w:tcW w:w="720" w:type="dxa"/>
+            <w:vAlign w:val="center"/>
+          </w:tcPr>
+          <w:p>
+            <w:pPr>
+              <w:pStyle w:val="Default"/>
+              <w:jc w:val="center"/>
+              <w:rPr>
+                <w:b/>
+                <w:bCs/>
+                <w:sz w:val="20"/>
+                <w:szCs w:val="20"/>
+              </w:rPr>
+            </w:pPr>
+            <w:r>
+              <w:rPr>
+                <w:b/>
+                <w:bCs/>
+                <w:sz w:val="20"/>
+                <w:szCs w:val="20"/>
+              </w:rPr>
+              <w:t>Year</w:t>
+            </w:r>
+          </w:p>
+        </w:tc>
+      </w:tr>
+      <w:tr>
+        <w:trPr>
+          <w:cantSplit/>
+          <w:trHeight w:val="530"/>
+          <w:jc w:val="center"/>
+        </w:trPr>
+        <w:tc>
+          <w:tcPr>
+            <w:tcW w:w="596" w:type="dxa"/>
+            <w:vAlign w:val="center"/>
+          </w:tcPr>
+          <w:p>
+            <w:pPr>
+              <w:pStyle w:val="Default"/>
+              <w:jc w:val="center"/>
+              <w:rPr>
+                <w:sz w:val="20"/>
+                <w:szCs w:val="20"/>
+              </w:rPr>
+            </w:pPr>
+            <w:r>
+              <w:rPr>
+                <w:sz w:val="20"/>
+                <w:szCs w:val="20"/>
+              </w:rPr>
+              <w:t>1</w:t>
+            </w:r>
+          </w:p>
+        </w:tc>
+        <w:tc>
+          <w:tcPr>
+            <w:tcW w:w="5670" w:type="dxa"/>
+            <w:vAlign w:val="center"/>
+          </w:tcPr>
+          <w:p>
+            <w:pPr>
+              <w:pStyle w:val="Default"/>
+              <w:jc w:val="center"/>
+              <w:rPr>
+                <w:sz w:val="20"/>
+                <w:szCs w:val="20"/>
+              </w:rPr>
+            </w:pPr>
+            <w:r>
+              <w:rPr>
+                <w:sz w:val="20"/>
+                <w:szCs w:val="20"/>
+              </w:rPr>
+              <w:t xml:space="preserve">Towards a big Data reference architecture (Maier et al. 2013) </w:t>
+            </w:r>
+          </w:p>
+        </w:tc>
+        <w:tc>
+          <w:tcPr>
+            <w:tcW w:w="1176" w:type="dxa"/>
+            <w:vAlign w:val="center"/>
+          </w:tcPr>
+          <w:p>
+            <w:pPr>
+              <w:pStyle w:val="Default"/>
+              <w:jc w:val="center"/>
+              <w:rPr>
+                <w:sz w:val="20"/>
+                <w:szCs w:val="20"/>
+              </w:rPr>
+            </w:pPr>
+            <w:r>
+              <w:rPr>
+                <w:sz w:val="20"/>
+                <w:szCs w:val="20"/>
+              </w:rPr>
+              <w:t xml:space="preserve">Academia </w:t>
+            </w:r>
+          </w:p>
+        </w:tc>
+        <w:tc>
+          <w:tcPr>
+            <w:tcW w:w="720" w:type="dxa"/>
+            <w:vAlign w:val="center"/>
+          </w:tcPr>
+          <w:p>
+            <w:pPr>
+              <w:pStyle w:val="Default"/>
+              <w:jc w:val="center"/>
+              <w:rPr>
+                <w:sz w:val="20"/>
+                <w:szCs w:val="20"/>
+              </w:rPr>
+            </w:pPr>
+            <w:r>
+              <w:rPr>
+                <w:sz w:val="20"/>
+                <w:szCs w:val="20"/>
+              </w:rPr>
+              <w:t>2013</w:t>
+            </w:r>
+          </w:p>
+        </w:tc>
+      </w:tr>
+      <w:tr>
+        <w:trPr>
+          <w:cantSplit/>
+          <w:trHeight w:val="530"/>
+          <w:jc w:val="center"/>
+        </w:trPr>
+        <w:tc>
+          <w:tcPr>
+            <w:tcW w:w="596" w:type="dxa"/>
+            <w:vAlign w:val="center"/>
+          </w:tcPr>
+          <w:p>
+            <w:pPr>
+              <w:pStyle w:val="Default"/>
+              <w:jc w:val="center"/>
+              <w:rPr>
+                <w:sz w:val="20"/>
+                <w:szCs w:val="20"/>
+              </w:rPr>
+            </w:pPr>
+            <w:r>
+              <w:rPr>
+                <w:sz w:val="20"/>
+                <w:szCs w:val="20"/>
+              </w:rPr>
+              <w:t>2</w:t>
+            </w:r>
+          </w:p>
+        </w:tc>
+        <w:tc>
+          <w:tcPr>
+            <w:tcW w:w="5670" w:type="dxa"/>
+            <w:vAlign w:val="center"/>
+          </w:tcPr>
+          <w:p>
+            <w:pPr>
+              <w:pStyle w:val="Default"/>
+              <w:jc w:val="center"/>
+              <w:rPr>
+                <w:sz w:val="20"/>
+                <w:szCs w:val="20"/>
+              </w:rPr>
+            </w:pPr>
+            <w:r>
+              <w:rPr>
+                <w:sz w:val="20"/>
+                <w:szCs w:val="20"/>
+              </w:rPr>
+              <w:t>A reference architecture for Big Data solutions introducing a model to perform predictive analytics using Big Data technology (</w:t>
+            </w:r>
+            <w:proofErr w:type="spellStart"/>
+            <w:r>
+              <w:rPr>
+                <w:sz w:val="20"/>
+                <w:szCs w:val="20"/>
+              </w:rPr>
+              <w:t>Geerdink</w:t>
+            </w:r>
+            <w:proofErr w:type="spellEnd"/>
+            <w:r>
+              <w:rPr>
+                <w:sz w:val="20"/>
+                <w:szCs w:val="20"/>
+              </w:rPr>
+              <w:t xml:space="preserve"> 2013) </w:t>
+            </w:r>
+          </w:p>
+        </w:tc>
+        <w:tc>
+          <w:tcPr>
+            <w:tcW w:w="1176" w:type="dxa"/>
+            <w:vAlign w:val="center"/>
+          </w:tcPr>
+          <w:p>
+            <w:pPr>
+              <w:pStyle w:val="Default"/>
+              <w:jc w:val="center"/>
+              <w:rPr>
+                <w:sz w:val="20"/>
+                <w:szCs w:val="20"/>
+              </w:rPr>
+            </w:pPr>
+            <w:r>
+              <w:rPr>
+                <w:sz w:val="20"/>
+                <w:szCs w:val="20"/>
+              </w:rPr>
+              <w:t>Academia</w:t>
+            </w:r>
+          </w:p>
+        </w:tc>
+        <w:tc>
+          <w:tcPr>
+            <w:tcW w:w="720" w:type="dxa"/>
+            <w:vAlign w:val="center"/>
+          </w:tcPr>
+          <w:p>
+            <w:pPr>
+              <w:pStyle w:val="Default"/>
+              <w:jc w:val="center"/>
+              <w:rPr>
+                <w:sz w:val="20"/>
+                <w:szCs w:val="20"/>
+              </w:rPr>
+            </w:pPr>
+            <w:r>
+              <w:rPr>
+                <w:sz w:val="20"/>
+                <w:szCs w:val="20"/>
+              </w:rPr>
+              <w:t>2013</w:t>
+            </w:r>
+          </w:p>
+        </w:tc>
+      </w:tr>
+      <w:tr>
+        <w:trPr>
+          <w:cantSplit/>
+          <w:trHeight w:val="530"/>
+          <w:jc w:val="center"/>
+        </w:trPr>
+        <w:tc>
+          <w:tcPr>
+            <w:tcW w:w="596" w:type="dxa"/>
+            <w:vAlign w:val="center"/>
+          </w:tcPr>
+          <w:p>
+            <w:pPr>
+              <w:pStyle w:val="Default"/>
+              <w:jc w:val="center"/>
+              <w:rPr>
+                <w:sz w:val="20"/>
+                <w:szCs w:val="20"/>
+              </w:rPr>
+            </w:pPr>
+            <w:r>
+              <w:rPr>
+                <w:sz w:val="20"/>
+                <w:szCs w:val="20"/>
+              </w:rPr>
+              <w:t>3</w:t>
+            </w:r>
+          </w:p>
+        </w:tc>
+        <w:tc>
+          <w:tcPr>
+            <w:tcW w:w="5670" w:type="dxa"/>
+            <w:vAlign w:val="center"/>
+          </w:tcPr>
+          <w:p>
+            <w:pPr>
+              <w:pStyle w:val="Default"/>
+              <w:jc w:val="center"/>
+              <w:rPr>
+                <w:sz w:val="20"/>
+                <w:szCs w:val="20"/>
+              </w:rPr>
+            </w:pPr>
+            <w:r>
+              <w:rPr>
+                <w:sz w:val="20"/>
+                <w:szCs w:val="20"/>
+              </w:rPr>
+              <w:t xml:space="preserve">a proposal for a reference architecture for long-term archiving, preservation, and retrieval of Big Data (Viana and Sato 2014) </w:t>
+            </w:r>
+          </w:p>
+        </w:tc>
+        <w:tc>
+          <w:tcPr>
+            <w:tcW w:w="1176" w:type="dxa"/>
+            <w:vAlign w:val="center"/>
+          </w:tcPr>
+          <w:p>
+            <w:pPr>
+              <w:pStyle w:val="Default"/>
+              <w:jc w:val="center"/>
+              <w:rPr>
+                <w:sz w:val="20"/>
+                <w:szCs w:val="20"/>
+              </w:rPr>
+            </w:pPr>
+            <w:r>
+              <w:rPr>
+                <w:sz w:val="20"/>
+                <w:szCs w:val="20"/>
+              </w:rPr>
+              <w:t>Academia</w:t>
+            </w:r>
+          </w:p>
+        </w:tc>
+        <w:tc>
+          <w:tcPr>
+            <w:tcW w:w="720" w:type="dxa"/>
+            <w:vAlign w:val="center"/>
+          </w:tcPr>
+          <w:p>
+            <w:pPr>
+              <w:pStyle w:val="Default"/>
+              <w:jc w:val="center"/>
+              <w:rPr>
+                <w:sz w:val="20"/>
+                <w:szCs w:val="20"/>
+              </w:rPr>
+            </w:pPr>
+            <w:r>
+              <w:rPr>
+                <w:sz w:val="20"/>
+                <w:szCs w:val="20"/>
+              </w:rPr>
+              <w:t>2014</w:t>
+            </w:r>
+          </w:p>
+        </w:tc>
+      </w:tr>
+      <w:tr>
+        <w:trPr>
+          <w:cantSplit/>
+          <w:trHeight w:val="530"/>
+          <w:jc w:val="center"/>
+        </w:trPr>
+        <w:tc>
+          <w:tcPr>
+            <w:tcW w:w="596" w:type="dxa"/>
+            <w:vAlign w:val="center"/>
+          </w:tcPr>
+          <w:p>
+            <w:pPr>
+              <w:pStyle w:val="Default"/>
+              <w:jc w:val="center"/>
+              <w:rPr>
+                <w:sz w:val="20"/>
+                <w:szCs w:val="20"/>
+              </w:rPr>
+            </w:pPr>
+            <w:r>
+              <w:rPr>
+                <w:sz w:val="20"/>
+                <w:szCs w:val="20"/>
+              </w:rPr>
+              <w:t>4</w:t>
+            </w:r>
+          </w:p>
+        </w:tc>
+        <w:tc>
+          <w:tcPr>
+            <w:tcW w:w="5670" w:type="dxa"/>
+            <w:vAlign w:val="center"/>
+          </w:tcPr>
+          <w:p>
+            <w:pPr>
+              <w:pStyle w:val="Default"/>
+              <w:jc w:val="center"/>
+              <w:rPr>
+                <w:sz w:val="20"/>
+                <w:szCs w:val="20"/>
+              </w:rPr>
+            </w:pPr>
+            <w:r>
+              <w:rPr>
+                <w:sz w:val="20"/>
+                <w:szCs w:val="20"/>
+              </w:rPr>
+              <w:t xml:space="preserve">Questioning the Lambda architecture; Kappa Architecture (Kreps 2014) </w:t>
+            </w:r>
+          </w:p>
+        </w:tc>
+        <w:tc>
+          <w:tcPr>
+            <w:tcW w:w="1176" w:type="dxa"/>
+            <w:vAlign w:val="center"/>
+          </w:tcPr>
+          <w:p>
+            <w:pPr>
+              <w:pStyle w:val="Default"/>
+              <w:jc w:val="center"/>
+              <w:rPr>
+                <w:sz w:val="20"/>
+                <w:szCs w:val="20"/>
+              </w:rPr>
+            </w:pPr>
+            <w:r>
+              <w:rPr>
+                <w:sz w:val="20"/>
+                <w:szCs w:val="20"/>
+              </w:rPr>
+              <w:t xml:space="preserve">Academia </w:t>
+            </w:r>
+          </w:p>
+        </w:tc>
+        <w:tc>
+          <w:tcPr>
+            <w:tcW w:w="720" w:type="dxa"/>
+            <w:vAlign w:val="center"/>
+          </w:tcPr>
+          <w:p>
+            <w:pPr>
+              <w:pStyle w:val="Default"/>
+              <w:jc w:val="center"/>
+              <w:rPr>
+                <w:sz w:val="20"/>
+                <w:szCs w:val="20"/>
+              </w:rPr>
+            </w:pPr>
+            <w:r>
+              <w:rPr>
+                <w:sz w:val="20"/>
+                <w:szCs w:val="20"/>
+              </w:rPr>
+              <w:t>2014</w:t>
+            </w:r>
+          </w:p>
+        </w:tc>
+      </w:tr>
+      <w:tr>
+        <w:trPr>
+          <w:cantSplit/>
+          <w:trHeight w:val="530"/>
+          <w:jc w:val="center"/>
+        </w:trPr>
+        <w:tc>
+          <w:tcPr>
+            <w:tcW w:w="596" w:type="dxa"/>
+            <w:vAlign w:val="center"/>
+          </w:tcPr>
+          <w:p>
+            <w:pPr>
+              <w:pStyle w:val="Default"/>
+              <w:jc w:val="center"/>
+              <w:rPr>
+                <w:sz w:val="20"/>
+                <w:szCs w:val="20"/>
+              </w:rPr>
+            </w:pPr>
+            <w:r>
+              <w:rPr>
+                <w:sz w:val="20"/>
+                <w:szCs w:val="20"/>
+              </w:rPr>
+              <w:t>5</w:t>
+            </w:r>
+          </w:p>
+        </w:tc>
+        <w:tc>
+          <w:tcPr>
+            <w:tcW w:w="5670" w:type="dxa"/>
+            <w:vAlign w:val="center"/>
+          </w:tcPr>
+          <w:p>
+            <w:pPr>
+              <w:pStyle w:val="Default"/>
+              <w:jc w:val="center"/>
+              <w:rPr>
+                <w:sz w:val="20"/>
+                <w:szCs w:val="20"/>
+              </w:rPr>
+            </w:pPr>
+            <w:r>
+              <w:rPr>
+                <w:sz w:val="20"/>
+                <w:szCs w:val="20"/>
+              </w:rPr>
+              <w:t>Big data architecture framework (</w:t>
+            </w:r>
+            <w:proofErr w:type="spellStart"/>
+            <w:r>
+              <w:rPr>
+                <w:sz w:val="20"/>
+                <w:szCs w:val="20"/>
+              </w:rPr>
+              <w:t>Demchenko</w:t>
+            </w:r>
+            <w:proofErr w:type="spellEnd"/>
+            <w:r>
+              <w:rPr>
+                <w:sz w:val="20"/>
+                <w:szCs w:val="20"/>
+              </w:rPr>
+              <w:t xml:space="preserve"> et al. 2014) </w:t>
+            </w:r>
+          </w:p>
+        </w:tc>
+        <w:tc>
+          <w:tcPr>
+            <w:tcW w:w="1176" w:type="dxa"/>
+            <w:vAlign w:val="center"/>
+          </w:tcPr>
+          <w:p>
+            <w:pPr>
+              <w:pStyle w:val="Default"/>
+              <w:jc w:val="center"/>
+              <w:rPr>
+                <w:sz w:val="20"/>
+                <w:szCs w:val="20"/>
+              </w:rPr>
+            </w:pPr>
+            <w:r>
+              <w:rPr>
+                <w:sz w:val="20"/>
+                <w:szCs w:val="20"/>
+              </w:rPr>
+              <w:t xml:space="preserve">Academia </w:t>
+            </w:r>
+          </w:p>
+        </w:tc>
+        <w:tc>
+          <w:tcPr>
+            <w:tcW w:w="720" w:type="dxa"/>
+            <w:vAlign w:val="center"/>
+          </w:tcPr>
+          <w:p>
+            <w:pPr>
+              <w:pStyle w:val="Default"/>
+              <w:jc w:val="center"/>
+              <w:rPr>
+                <w:sz w:val="20"/>
+                <w:szCs w:val="20"/>
+              </w:rPr>
+            </w:pPr>
+            <w:r>
+              <w:rPr>
+                <w:sz w:val="20"/>
+                <w:szCs w:val="20"/>
+              </w:rPr>
+              <w:t>2014</w:t>
+            </w:r>
+          </w:p>
+        </w:tc>
+      </w:tr>
+      <w:tr>
+        <w:trPr>
+          <w:cantSplit/>
+          <w:trHeight w:val="530"/>
+          <w:jc w:val="center"/>
+        </w:trPr>
+        <w:tc>
+          <w:tcPr>
+            <w:tcW w:w="596" w:type="dxa"/>
+            <w:vAlign w:val="center"/>
+          </w:tcPr>
+          <w:p>
+            <w:pPr>
+              <w:pStyle w:val="Default"/>
+              <w:jc w:val="center"/>
+              <w:rPr>
+                <w:sz w:val="20"/>
+                <w:szCs w:val="20"/>
+              </w:rPr>
+            </w:pPr>
+            <w:r>
+              <w:rPr>
+                <w:sz w:val="20"/>
+                <w:szCs w:val="20"/>
+              </w:rPr>
+              <w:t>6</w:t>
+            </w:r>
+          </w:p>
+        </w:tc>
+        <w:tc>
+          <w:tcPr>
+            <w:tcW w:w="5670" w:type="dxa"/>
+            <w:vAlign w:val="center"/>
+          </w:tcPr>
+          <w:p>
+            <w:pPr>
+              <w:pStyle w:val="Default"/>
+              <w:jc w:val="center"/>
+              <w:rPr>
+                <w:sz w:val="20"/>
+                <w:szCs w:val="20"/>
+              </w:rPr>
+            </w:pPr>
+            <w:r>
+              <w:rPr>
+                <w:sz w:val="20"/>
+                <w:szCs w:val="20"/>
+              </w:rPr>
+              <w:t>Big Data driven e-commerce architecture (</w:t>
+            </w:r>
+            <w:proofErr w:type="spellStart"/>
+            <w:r>
+              <w:rPr>
+                <w:sz w:val="20"/>
+                <w:szCs w:val="20"/>
+              </w:rPr>
+              <w:t>Ghandour</w:t>
+            </w:r>
+            <w:proofErr w:type="spellEnd"/>
+            <w:r>
+              <w:rPr>
+                <w:sz w:val="20"/>
+                <w:szCs w:val="20"/>
+              </w:rPr>
+              <w:t xml:space="preserve"> 2015) </w:t>
+            </w:r>
+          </w:p>
+        </w:tc>
+        <w:tc>
+          <w:tcPr>
+            <w:tcW w:w="1176" w:type="dxa"/>
+            <w:vAlign w:val="center"/>
+          </w:tcPr>
+          <w:p>
+            <w:pPr>
+              <w:pStyle w:val="Default"/>
+              <w:jc w:val="center"/>
+              <w:rPr>
+                <w:sz w:val="20"/>
+                <w:szCs w:val="20"/>
+              </w:rPr>
+            </w:pPr>
+            <w:r>
+              <w:rPr>
+                <w:sz w:val="20"/>
+                <w:szCs w:val="20"/>
+              </w:rPr>
+              <w:t>Academia</w:t>
+            </w:r>
+          </w:p>
+        </w:tc>
+        <w:tc>
+          <w:tcPr>
+            <w:tcW w:w="720" w:type="dxa"/>
+            <w:vAlign w:val="center"/>
+          </w:tcPr>
+          <w:p>
+            <w:pPr>
+              <w:pStyle w:val="Default"/>
+              <w:jc w:val="center"/>
+              <w:rPr>
+                <w:sz w:val="20"/>
+                <w:szCs w:val="20"/>
+              </w:rPr>
+            </w:pPr>
+            <w:r>
+              <w:rPr>
+                <w:sz w:val="20"/>
+                <w:szCs w:val="20"/>
+              </w:rPr>
+              <w:t>2015</w:t>
+            </w:r>
+          </w:p>
+        </w:tc>
+      </w:tr>
+      <w:tr>
+        <w:trPr>
+          <w:cantSplit/>
+          <w:trHeight w:val="530"/>
+          <w:jc w:val="center"/>
+        </w:trPr>
+        <w:tc>
+          <w:tcPr>
+            <w:tcW w:w="596" w:type="dxa"/>
+            <w:vAlign w:val="center"/>
+          </w:tcPr>
+          <w:p>
+            <w:pPr>
+              <w:pStyle w:val="Default"/>
+              <w:jc w:val="center"/>
+              <w:rPr>
+                <w:sz w:val="20"/>
+                <w:szCs w:val="20"/>
+              </w:rPr>
+            </w:pPr>
+            <w:r>
+              <w:rPr>
+                <w:sz w:val="20"/>
+                <w:szCs w:val="20"/>
+              </w:rPr>
+              <w:lastRenderedPageBreak/>
+              <w:t>7</w:t>
+            </w:r>
+          </w:p>
+        </w:tc>
+        <w:tc>
+          <w:tcPr>
+            <w:tcW w:w="5670" w:type="dxa"/>
+            <w:vAlign w:val="center"/>
+          </w:tcPr>
+          <w:p>
+            <w:pPr>
+              <w:pStyle w:val="Default"/>
+              <w:jc w:val="center"/>
+              <w:rPr>
+                <w:sz w:val="20"/>
+                <w:szCs w:val="20"/>
+              </w:rPr>
+            </w:pPr>
+            <w:r>
+              <w:rPr>
+                <w:sz w:val="20"/>
+                <w:szCs w:val="20"/>
+              </w:rPr>
+              <w:t xml:space="preserve">The solid architecture for real-time management of big semantic data; Solid architecture (Martínez-Prieto et al. 2015) </w:t>
+            </w:r>
+          </w:p>
+        </w:tc>
+        <w:tc>
+          <w:tcPr>
+            <w:tcW w:w="1176" w:type="dxa"/>
+            <w:vAlign w:val="center"/>
+          </w:tcPr>
+          <w:p>
+            <w:pPr>
+              <w:pStyle w:val="Default"/>
+              <w:jc w:val="center"/>
+              <w:rPr>
+                <w:sz w:val="20"/>
+                <w:szCs w:val="20"/>
+              </w:rPr>
+            </w:pPr>
+            <w:r>
+              <w:rPr>
+                <w:sz w:val="20"/>
+                <w:szCs w:val="20"/>
+              </w:rPr>
+              <w:t xml:space="preserve">Academia </w:t>
+            </w:r>
+          </w:p>
+        </w:tc>
+        <w:tc>
+          <w:tcPr>
+            <w:tcW w:w="720" w:type="dxa"/>
+            <w:vAlign w:val="center"/>
+          </w:tcPr>
+          <w:p>
+            <w:pPr>
+              <w:pStyle w:val="Default"/>
+              <w:jc w:val="center"/>
+              <w:rPr>
+                <w:sz w:val="20"/>
+                <w:szCs w:val="20"/>
+              </w:rPr>
+            </w:pPr>
+            <w:r>
+              <w:rPr>
+                <w:sz w:val="20"/>
+                <w:szCs w:val="20"/>
+              </w:rPr>
+              <w:t>2015</w:t>
+            </w:r>
+          </w:p>
+        </w:tc>
+      </w:tr>
+      <w:tr>
+        <w:trPr>
+          <w:cantSplit/>
+          <w:trHeight w:val="530"/>
+          <w:jc w:val="center"/>
+        </w:trPr>
+        <w:tc>
+          <w:tcPr>
+            <w:tcW w:w="596" w:type="dxa"/>
+            <w:vAlign w:val="center"/>
+          </w:tcPr>
+          <w:p>
+            <w:pPr>
+              <w:pStyle w:val="Default"/>
+              <w:jc w:val="center"/>
+              <w:rPr>
+                <w:sz w:val="20"/>
+                <w:szCs w:val="20"/>
+              </w:rPr>
+            </w:pPr>
+            <w:r>
+              <w:rPr>
+                <w:sz w:val="20"/>
+                <w:szCs w:val="20"/>
+              </w:rPr>
+              <w:t>8</w:t>
+            </w:r>
+          </w:p>
+        </w:tc>
+        <w:tc>
+          <w:tcPr>
+            <w:tcW w:w="5670" w:type="dxa"/>
+            <w:vAlign w:val="center"/>
+          </w:tcPr>
+          <w:p>
+            <w:pPr>
+              <w:pStyle w:val="Default"/>
+              <w:jc w:val="center"/>
+              <w:rPr>
+                <w:sz w:val="20"/>
+                <w:szCs w:val="20"/>
+              </w:rPr>
+            </w:pPr>
+            <w:r>
+              <w:rPr>
+                <w:sz w:val="20"/>
+                <w:szCs w:val="20"/>
+              </w:rPr>
+              <w:t>The Big Data research reference architecture (</w:t>
+            </w:r>
+            <w:proofErr w:type="spellStart"/>
+            <w:r>
+              <w:rPr>
+                <w:sz w:val="20"/>
+                <w:szCs w:val="20"/>
+              </w:rPr>
+              <w:t>Pääkkönen</w:t>
+            </w:r>
+            <w:proofErr w:type="spellEnd"/>
+            <w:r>
+              <w:rPr>
+                <w:sz w:val="20"/>
+                <w:szCs w:val="20"/>
+              </w:rPr>
+              <w:t xml:space="preserve"> and </w:t>
+            </w:r>
+            <w:proofErr w:type="spellStart"/>
+            <w:r>
+              <w:rPr>
+                <w:sz w:val="20"/>
+                <w:szCs w:val="20"/>
+              </w:rPr>
+              <w:t>Pakkala</w:t>
+            </w:r>
+            <w:proofErr w:type="spellEnd"/>
+            <w:r>
+              <w:rPr>
+                <w:sz w:val="20"/>
+                <w:szCs w:val="20"/>
+              </w:rPr>
+              <w:t xml:space="preserve"> 2015) </w:t>
+            </w:r>
+          </w:p>
+        </w:tc>
+        <w:tc>
+          <w:tcPr>
+            <w:tcW w:w="1176" w:type="dxa"/>
+            <w:vAlign w:val="center"/>
+          </w:tcPr>
+          <w:p>
+            <w:pPr>
+              <w:pStyle w:val="Default"/>
+              <w:jc w:val="center"/>
+              <w:rPr>
+                <w:sz w:val="20"/>
+                <w:szCs w:val="20"/>
+              </w:rPr>
+            </w:pPr>
+            <w:r>
+              <w:rPr>
+                <w:sz w:val="20"/>
+                <w:szCs w:val="20"/>
+              </w:rPr>
+              <w:t>Academia</w:t>
+            </w:r>
+          </w:p>
+        </w:tc>
+        <w:tc>
+          <w:tcPr>
+            <w:tcW w:w="720" w:type="dxa"/>
+            <w:vAlign w:val="center"/>
+          </w:tcPr>
+          <w:p>
+            <w:pPr>
+              <w:pStyle w:val="Default"/>
+              <w:jc w:val="center"/>
+              <w:rPr>
+                <w:sz w:val="20"/>
+                <w:szCs w:val="20"/>
+              </w:rPr>
+            </w:pPr>
+            <w:r>
+              <w:rPr>
+                <w:sz w:val="20"/>
+                <w:szCs w:val="20"/>
+              </w:rPr>
+              <w:t>2015</w:t>
+            </w:r>
+          </w:p>
+        </w:tc>
+      </w:tr>
+      <w:tr>
+        <w:trPr>
+          <w:cantSplit/>
+          <w:trHeight w:val="530"/>
+          <w:jc w:val="center"/>
+        </w:trPr>
+        <w:tc>
+          <w:tcPr>
+            <w:tcW w:w="596" w:type="dxa"/>
+            <w:vAlign w:val="center"/>
+          </w:tcPr>
+          <w:p>
+            <w:pPr>
+              <w:pStyle w:val="Default"/>
+              <w:jc w:val="center"/>
+              <w:rPr>
+                <w:sz w:val="20"/>
+                <w:szCs w:val="20"/>
+              </w:rPr>
+            </w:pPr>
+            <w:r>
+              <w:rPr>
+                <w:sz w:val="20"/>
+                <w:szCs w:val="20"/>
+              </w:rPr>
+              <w:t>9</w:t>
+            </w:r>
+          </w:p>
+        </w:tc>
+        <w:tc>
+          <w:tcPr>
+            <w:tcW w:w="5670" w:type="dxa"/>
+            <w:vAlign w:val="center"/>
+          </w:tcPr>
+          <w:p>
+            <w:pPr>
+              <w:pStyle w:val="Default"/>
+              <w:jc w:val="center"/>
+              <w:rPr>
+                <w:sz w:val="20"/>
+                <w:szCs w:val="20"/>
+              </w:rPr>
+            </w:pPr>
+            <w:r>
+              <w:rPr>
+                <w:sz w:val="20"/>
+                <w:szCs w:val="20"/>
+              </w:rPr>
+              <w:t xml:space="preserve">A Reference Architecture for Big Data Systems (Sang et al. 2016) </w:t>
+            </w:r>
+          </w:p>
+        </w:tc>
+        <w:tc>
+          <w:tcPr>
+            <w:tcW w:w="1176" w:type="dxa"/>
+            <w:vAlign w:val="center"/>
+          </w:tcPr>
+          <w:p>
+            <w:pPr>
+              <w:pStyle w:val="Default"/>
+              <w:jc w:val="center"/>
+              <w:rPr>
+                <w:sz w:val="20"/>
+                <w:szCs w:val="20"/>
+              </w:rPr>
+            </w:pPr>
+            <w:r>
+              <w:rPr>
+                <w:sz w:val="20"/>
+                <w:szCs w:val="20"/>
+              </w:rPr>
+              <w:t>Academia</w:t>
+            </w:r>
+          </w:p>
+        </w:tc>
+        <w:tc>
+          <w:tcPr>
+            <w:tcW w:w="720" w:type="dxa"/>
+            <w:vAlign w:val="center"/>
+          </w:tcPr>
+          <w:p>
+            <w:pPr>
+              <w:pStyle w:val="Default"/>
+              <w:jc w:val="center"/>
+              <w:rPr>
+                <w:sz w:val="20"/>
+                <w:szCs w:val="20"/>
+              </w:rPr>
+            </w:pPr>
+            <w:r>
+              <w:rPr>
+                <w:sz w:val="20"/>
+                <w:szCs w:val="20"/>
+              </w:rPr>
+              <w:t>2016</w:t>
+            </w:r>
+          </w:p>
+        </w:tc>
+      </w:tr>
+      <w:tr>
+        <w:trPr>
+          <w:cantSplit/>
+          <w:trHeight w:val="530"/>
+          <w:jc w:val="center"/>
+        </w:trPr>
+        <w:tc>
+          <w:tcPr>
+            <w:tcW w:w="596" w:type="dxa"/>
+            <w:vAlign w:val="center"/>
+          </w:tcPr>
+          <w:p>
+            <w:pPr>
+              <w:pStyle w:val="Default"/>
+              <w:jc w:val="center"/>
+              <w:rPr>
+                <w:sz w:val="20"/>
+                <w:szCs w:val="20"/>
+              </w:rPr>
+            </w:pPr>
+            <w:r>
+              <w:rPr>
+                <w:sz w:val="20"/>
+                <w:szCs w:val="20"/>
+              </w:rPr>
+              <w:t>10</w:t>
+            </w:r>
+          </w:p>
+        </w:tc>
+        <w:tc>
+          <w:tcPr>
+            <w:tcW w:w="5670" w:type="dxa"/>
+            <w:vAlign w:val="center"/>
+          </w:tcPr>
+          <w:p>
+            <w:pPr>
+              <w:pStyle w:val="Default"/>
+              <w:jc w:val="center"/>
+              <w:rPr>
+                <w:sz w:val="20"/>
+                <w:szCs w:val="20"/>
+              </w:rPr>
+            </w:pPr>
+            <w:r>
+              <w:rPr>
+                <w:sz w:val="20"/>
+                <w:szCs w:val="20"/>
+              </w:rPr>
+              <w:t xml:space="preserve">A reference architecture for Big Data systems in the national security domain (Klein et al. 2016) </w:t>
+            </w:r>
+          </w:p>
+        </w:tc>
+        <w:tc>
+          <w:tcPr>
+            <w:tcW w:w="1176" w:type="dxa"/>
+            <w:vAlign w:val="center"/>
+          </w:tcPr>
+          <w:p>
+            <w:pPr>
+              <w:pStyle w:val="Default"/>
+              <w:jc w:val="center"/>
+              <w:rPr>
+                <w:sz w:val="20"/>
+                <w:szCs w:val="20"/>
+              </w:rPr>
+            </w:pPr>
+            <w:r>
+              <w:rPr>
+                <w:sz w:val="20"/>
+                <w:szCs w:val="20"/>
+              </w:rPr>
+              <w:t xml:space="preserve">Academia </w:t>
+            </w:r>
+          </w:p>
+        </w:tc>
+        <w:tc>
+          <w:tcPr>
+            <w:tcW w:w="720" w:type="dxa"/>
+            <w:vAlign w:val="center"/>
+          </w:tcPr>
+          <w:p>
+            <w:pPr>
+              <w:pStyle w:val="Default"/>
+              <w:jc w:val="center"/>
+              <w:rPr>
+                <w:sz w:val="20"/>
+                <w:szCs w:val="20"/>
+              </w:rPr>
+            </w:pPr>
+            <w:r>
+              <w:rPr>
+                <w:sz w:val="20"/>
+                <w:szCs w:val="20"/>
+              </w:rPr>
+              <w:t>2016</w:t>
+            </w:r>
+          </w:p>
+        </w:tc>
+      </w:tr>
+      <w:tr>
+        <w:trPr>
+          <w:cantSplit/>
+          <w:trHeight w:val="530"/>
+          <w:jc w:val="center"/>
+        </w:trPr>
+        <w:tc>
+          <w:tcPr>
+            <w:tcW w:w="596" w:type="dxa"/>
+            <w:vAlign w:val="center"/>
+          </w:tcPr>
+          <w:p>
+            <w:pPr>
+              <w:pStyle w:val="Default"/>
+              <w:jc w:val="center"/>
+              <w:rPr>
+                <w:sz w:val="20"/>
+                <w:szCs w:val="20"/>
+              </w:rPr>
+            </w:pPr>
+            <w:r>
+              <w:rPr>
+                <w:sz w:val="20"/>
+                <w:szCs w:val="20"/>
+              </w:rPr>
+              <w:t>11</w:t>
+            </w:r>
+          </w:p>
+        </w:tc>
+        <w:tc>
+          <w:tcPr>
+            <w:tcW w:w="5670" w:type="dxa"/>
+            <w:vAlign w:val="center"/>
+          </w:tcPr>
+          <w:p>
+            <w:pPr>
+              <w:pStyle w:val="Default"/>
+              <w:jc w:val="center"/>
+              <w:rPr>
+                <w:sz w:val="20"/>
+                <w:szCs w:val="20"/>
+              </w:rPr>
+            </w:pPr>
+            <w:r>
+              <w:rPr>
+                <w:sz w:val="20"/>
+                <w:szCs w:val="20"/>
+              </w:rPr>
+              <w:t>A Reference Architecture for Supporting Secure Big Data Analytics over Cloud-Enabled Relational Databases (</w:t>
+            </w:r>
+            <w:proofErr w:type="spellStart"/>
+            <w:r>
+              <w:rPr>
+                <w:sz w:val="20"/>
+                <w:szCs w:val="20"/>
+              </w:rPr>
+              <w:t>Cuzzocrea</w:t>
+            </w:r>
+            <w:proofErr w:type="spellEnd"/>
+            <w:r>
+              <w:rPr>
+                <w:sz w:val="20"/>
+                <w:szCs w:val="20"/>
+              </w:rPr>
+              <w:t xml:space="preserve"> 2016) </w:t>
+            </w:r>
+          </w:p>
+        </w:tc>
+        <w:tc>
+          <w:tcPr>
+            <w:tcW w:w="1176" w:type="dxa"/>
+            <w:vAlign w:val="center"/>
+          </w:tcPr>
+          <w:p>
+            <w:pPr>
+              <w:pStyle w:val="Default"/>
+              <w:jc w:val="center"/>
+              <w:rPr>
+                <w:sz w:val="20"/>
+                <w:szCs w:val="20"/>
+              </w:rPr>
+            </w:pPr>
+            <w:r>
+              <w:rPr>
+                <w:sz w:val="20"/>
+                <w:szCs w:val="20"/>
+              </w:rPr>
+              <w:t>Academia</w:t>
+            </w:r>
+          </w:p>
+        </w:tc>
+        <w:tc>
+          <w:tcPr>
+            <w:tcW w:w="720" w:type="dxa"/>
+            <w:vAlign w:val="center"/>
+          </w:tcPr>
+          <w:p>
+            <w:pPr>
+              <w:pStyle w:val="Default"/>
+              <w:jc w:val="center"/>
+              <w:rPr>
+                <w:sz w:val="20"/>
+                <w:szCs w:val="20"/>
+              </w:rPr>
+            </w:pPr>
+            <w:r>
+              <w:rPr>
+                <w:sz w:val="20"/>
+                <w:szCs w:val="20"/>
+              </w:rPr>
+              <w:t>2016</w:t>
+            </w:r>
+          </w:p>
+        </w:tc>
+      </w:tr>
+      <w:tr>
+        <w:trPr>
+          <w:cantSplit/>
+          <w:trHeight w:val="530"/>
+          <w:jc w:val="center"/>
+        </w:trPr>
+        <w:tc>
+          <w:tcPr>
+            <w:tcW w:w="596" w:type="dxa"/>
+            <w:vAlign w:val="center"/>
+          </w:tcPr>
+          <w:p>
+            <w:pPr>
+              <w:pStyle w:val="Default"/>
+              <w:jc w:val="center"/>
+              <w:rPr>
+                <w:sz w:val="20"/>
+                <w:szCs w:val="20"/>
+              </w:rPr>
+            </w:pPr>
+            <w:r>
+              <w:rPr>
+                <w:sz w:val="20"/>
+                <w:szCs w:val="20"/>
+              </w:rPr>
+              <w:t>12</w:t>
+            </w:r>
+          </w:p>
+        </w:tc>
+        <w:tc>
+          <w:tcPr>
+            <w:tcW w:w="5670" w:type="dxa"/>
+            <w:vAlign w:val="center"/>
+          </w:tcPr>
+          <w:p>
+            <w:pPr>
+              <w:pStyle w:val="Default"/>
+              <w:jc w:val="center"/>
+              <w:rPr>
+                <w:sz w:val="20"/>
+                <w:szCs w:val="20"/>
+              </w:rPr>
+            </w:pPr>
+            <w:r>
+              <w:rPr>
+                <w:sz w:val="20"/>
+                <w:szCs w:val="20"/>
+              </w:rPr>
+              <w:t xml:space="preserve">Managing Cloud-Based Big Data Platforms: A Reference Architecture and Cost Perspective (Heilig and </w:t>
+            </w:r>
+            <w:proofErr w:type="spellStart"/>
+            <w:r>
+              <w:rPr>
+                <w:sz w:val="20"/>
+                <w:szCs w:val="20"/>
+              </w:rPr>
+              <w:t>Voß</w:t>
+            </w:r>
+            <w:proofErr w:type="spellEnd"/>
+            <w:r>
+              <w:rPr>
+                <w:sz w:val="20"/>
+                <w:szCs w:val="20"/>
+              </w:rPr>
+              <w:t xml:space="preserve"> 2017) </w:t>
+            </w:r>
+          </w:p>
+        </w:tc>
+        <w:tc>
+          <w:tcPr>
+            <w:tcW w:w="1176" w:type="dxa"/>
+            <w:vAlign w:val="center"/>
+          </w:tcPr>
+          <w:p>
+            <w:pPr>
+              <w:pStyle w:val="Default"/>
+              <w:jc w:val="center"/>
+              <w:rPr>
+                <w:sz w:val="20"/>
+                <w:szCs w:val="20"/>
+              </w:rPr>
+            </w:pPr>
+            <w:r>
+              <w:rPr>
+                <w:sz w:val="20"/>
+                <w:szCs w:val="20"/>
+              </w:rPr>
+              <w:t>Academia</w:t>
+            </w:r>
+          </w:p>
+        </w:tc>
+        <w:tc>
+          <w:tcPr>
+            <w:tcW w:w="720" w:type="dxa"/>
+            <w:vAlign w:val="center"/>
+          </w:tcPr>
+          <w:p>
+            <w:pPr>
+              <w:pStyle w:val="Default"/>
+              <w:jc w:val="center"/>
+              <w:rPr>
+                <w:sz w:val="20"/>
+                <w:szCs w:val="20"/>
+              </w:rPr>
+            </w:pPr>
+            <w:r>
+              <w:rPr>
+                <w:sz w:val="20"/>
+                <w:szCs w:val="20"/>
+              </w:rPr>
+              <w:t>2017</w:t>
+            </w:r>
+          </w:p>
+        </w:tc>
+      </w:tr>
+      <w:tr>
+        <w:trPr>
+          <w:cantSplit/>
+          <w:trHeight w:val="530"/>
+          <w:jc w:val="center"/>
+        </w:trPr>
+        <w:tc>
+          <w:tcPr>
+            <w:tcW w:w="596" w:type="dxa"/>
+            <w:vAlign w:val="center"/>
+          </w:tcPr>
+          <w:p>
+            <w:pPr>
+              <w:pStyle w:val="Default"/>
+              <w:jc w:val="center"/>
+              <w:rPr>
+                <w:sz w:val="20"/>
+                <w:szCs w:val="20"/>
+              </w:rPr>
+            </w:pPr>
+            <w:r>
+              <w:rPr>
+                <w:sz w:val="20"/>
+                <w:szCs w:val="20"/>
+              </w:rPr>
+              <w:t>13</w:t>
+            </w:r>
+          </w:p>
+        </w:tc>
+        <w:tc>
+          <w:tcPr>
+            <w:tcW w:w="5670" w:type="dxa"/>
+            <w:vAlign w:val="center"/>
+          </w:tcPr>
+          <w:p>
+            <w:pPr>
+              <w:pStyle w:val="Default"/>
+              <w:jc w:val="center"/>
+              <w:rPr>
+                <w:sz w:val="20"/>
+                <w:szCs w:val="20"/>
+              </w:rPr>
+            </w:pPr>
+            <w:r>
+              <w:rPr>
+                <w:sz w:val="20"/>
+                <w:szCs w:val="20"/>
+              </w:rPr>
+              <w:t>Scalable data store and analytic platform for real-time monitoring of data-intensive scientific infrastructure (</w:t>
+            </w:r>
+            <w:proofErr w:type="spellStart"/>
+            <w:r>
+              <w:rPr>
+                <w:sz w:val="20"/>
+                <w:szCs w:val="20"/>
+              </w:rPr>
+              <w:t>Suthakar</w:t>
+            </w:r>
+            <w:proofErr w:type="spellEnd"/>
+            <w:r>
+              <w:rPr>
+                <w:sz w:val="20"/>
+                <w:szCs w:val="20"/>
+              </w:rPr>
+              <w:t xml:space="preserve"> 2017) </w:t>
+            </w:r>
+          </w:p>
+        </w:tc>
+        <w:tc>
+          <w:tcPr>
+            <w:tcW w:w="1176" w:type="dxa"/>
+            <w:vAlign w:val="center"/>
+          </w:tcPr>
+          <w:p>
+            <w:pPr>
+              <w:pStyle w:val="Default"/>
+              <w:jc w:val="center"/>
+              <w:rPr>
+                <w:sz w:val="20"/>
+                <w:szCs w:val="20"/>
+              </w:rPr>
+            </w:pPr>
+            <w:r>
+              <w:rPr>
+                <w:sz w:val="20"/>
+                <w:szCs w:val="20"/>
+              </w:rPr>
+              <w:t xml:space="preserve">Academia </w:t>
+            </w:r>
+          </w:p>
+        </w:tc>
+        <w:tc>
+          <w:tcPr>
+            <w:tcW w:w="720" w:type="dxa"/>
+            <w:vAlign w:val="center"/>
+          </w:tcPr>
+          <w:p>
+            <w:pPr>
+              <w:pStyle w:val="Default"/>
+              <w:jc w:val="center"/>
+              <w:rPr>
+                <w:sz w:val="20"/>
+                <w:szCs w:val="20"/>
+              </w:rPr>
+            </w:pPr>
+            <w:r>
+              <w:rPr>
+                <w:sz w:val="20"/>
+                <w:szCs w:val="20"/>
+              </w:rPr>
+              <w:t>2017</w:t>
+            </w:r>
+          </w:p>
+        </w:tc>
+      </w:tr>
+      <w:tr>
+        <w:trPr>
+          <w:cantSplit/>
+          <w:trHeight w:val="530"/>
+          <w:jc w:val="center"/>
+        </w:trPr>
+        <w:tc>
+          <w:tcPr>
+            <w:tcW w:w="596" w:type="dxa"/>
+            <w:vAlign w:val="center"/>
+          </w:tcPr>
+          <w:p>
+            <w:pPr>
+              <w:pStyle w:val="Default"/>
+              <w:jc w:val="center"/>
+              <w:rPr>
+                <w:sz w:val="20"/>
+                <w:szCs w:val="20"/>
+              </w:rPr>
+            </w:pPr>
+            <w:r>
+              <w:rPr>
+                <w:sz w:val="20"/>
+                <w:szCs w:val="20"/>
+              </w:rPr>
+              <w:t>14</w:t>
+            </w:r>
+          </w:p>
+        </w:tc>
+        <w:tc>
+          <w:tcPr>
+            <w:tcW w:w="5670" w:type="dxa"/>
+            <w:vAlign w:val="center"/>
+          </w:tcPr>
+          <w:p>
+            <w:pPr>
+              <w:pStyle w:val="Default"/>
+              <w:jc w:val="center"/>
+              <w:rPr>
+                <w:sz w:val="20"/>
+                <w:szCs w:val="20"/>
+              </w:rPr>
+            </w:pPr>
+            <w:r>
+              <w:rPr>
+                <w:sz w:val="20"/>
+                <w:szCs w:val="20"/>
+              </w:rPr>
+              <w:t xml:space="preserve">A software reference architecture for semantic-aware Big Data systems; Bolster Architecture (Nadal et al. 2017) </w:t>
+            </w:r>
+          </w:p>
+        </w:tc>
+        <w:tc>
+          <w:tcPr>
+            <w:tcW w:w="1176" w:type="dxa"/>
+            <w:vAlign w:val="center"/>
+          </w:tcPr>
+          <w:p>
+            <w:pPr>
+              <w:pStyle w:val="Default"/>
+              <w:jc w:val="center"/>
+              <w:rPr>
+                <w:sz w:val="20"/>
+                <w:szCs w:val="20"/>
+              </w:rPr>
+            </w:pPr>
+            <w:r>
+              <w:rPr>
+                <w:sz w:val="20"/>
+                <w:szCs w:val="20"/>
+              </w:rPr>
+              <w:t xml:space="preserve">Academia </w:t>
+            </w:r>
+          </w:p>
+        </w:tc>
+        <w:tc>
+          <w:tcPr>
+            <w:tcW w:w="720" w:type="dxa"/>
+            <w:vAlign w:val="center"/>
+          </w:tcPr>
+          <w:p>
+            <w:pPr>
+              <w:pStyle w:val="Text-Body"/>
+              <w:keepNext/>
+              <w:keepLines/>
+              <w:spacing w:before="0"/>
+              <w:jc w:val="center"/>
+              <w:rPr>
+                <w:sz w:val="20"/>
+                <w:szCs w:val="20"/>
+              </w:rPr>
+            </w:pPr>
+            <w:r>
+              <w:rPr>
+                <w:sz w:val="20"/>
+                <w:szCs w:val="20"/>
+              </w:rPr>
+              <w:t>2017</w:t>
+            </w:r>
+          </w:p>
+        </w:tc>
+      </w:tr>
+      <w:tr>
+        <w:trPr>
+          <w:cantSplit/>
+          <w:trHeight w:val="530"/>
+          <w:jc w:val="center"/>
+        </w:trPr>
+        <w:tc>
+          <w:tcPr>
+            <w:tcW w:w="596" w:type="dxa"/>
+            <w:vAlign w:val="center"/>
+          </w:tcPr>
+          <w:p>
+            <w:pPr>
+              <w:pStyle w:val="Default"/>
+              <w:jc w:val="center"/>
+              <w:rPr>
+                <w:sz w:val="20"/>
+                <w:szCs w:val="20"/>
+              </w:rPr>
+            </w:pPr>
+            <w:r>
+              <w:rPr>
+                <w:sz w:val="20"/>
+                <w:szCs w:val="20"/>
+              </w:rPr>
+              <w:t>15</w:t>
+            </w:r>
+          </w:p>
+        </w:tc>
+        <w:tc>
+          <w:tcPr>
+            <w:tcW w:w="5670" w:type="dxa"/>
+            <w:vAlign w:val="center"/>
+          </w:tcPr>
+          <w:p>
+            <w:pPr>
+              <w:pStyle w:val="Default"/>
+              <w:jc w:val="center"/>
+              <w:rPr>
+                <w:sz w:val="20"/>
+                <w:szCs w:val="20"/>
+              </w:rPr>
+            </w:pPr>
+            <w:r>
+              <w:rPr>
+                <w:sz w:val="20"/>
+                <w:szCs w:val="20"/>
+              </w:rPr>
+              <w:t xml:space="preserve">Towards a secure, distributed, and reliable cloud-based reference architecture for Big Data in smart cities (Kohler and Specht 2019) </w:t>
+            </w:r>
+          </w:p>
+        </w:tc>
+        <w:tc>
+          <w:tcPr>
+            <w:tcW w:w="1176" w:type="dxa"/>
+            <w:vAlign w:val="center"/>
+          </w:tcPr>
+          <w:p>
+            <w:pPr>
+              <w:pStyle w:val="Default"/>
+              <w:jc w:val="center"/>
+              <w:rPr>
+                <w:sz w:val="20"/>
+                <w:szCs w:val="20"/>
+              </w:rPr>
+            </w:pPr>
+            <w:r>
+              <w:rPr>
+                <w:sz w:val="20"/>
+                <w:szCs w:val="20"/>
+              </w:rPr>
+              <w:t xml:space="preserve">Academia </w:t>
+            </w:r>
+          </w:p>
+        </w:tc>
+        <w:tc>
+          <w:tcPr>
+            <w:tcW w:w="720" w:type="dxa"/>
+            <w:vAlign w:val="center"/>
+          </w:tcPr>
+          <w:p>
+            <w:pPr>
+              <w:pStyle w:val="Text-Body"/>
+              <w:keepNext/>
+              <w:keepLines/>
+              <w:spacing w:before="0"/>
+              <w:jc w:val="center"/>
+              <w:rPr>
+                <w:sz w:val="20"/>
+                <w:szCs w:val="20"/>
+              </w:rPr>
+            </w:pPr>
+            <w:r>
+              <w:rPr>
+                <w:sz w:val="20"/>
+                <w:szCs w:val="20"/>
+              </w:rPr>
+              <w:t>2019</w:t>
+            </w:r>
+          </w:p>
+        </w:tc>
+      </w:tr>
+      <w:tr>
+        <w:trPr>
+          <w:cantSplit/>
+          <w:trHeight w:val="530"/>
+          <w:jc w:val="center"/>
+        </w:trPr>
+        <w:tc>
+          <w:tcPr>
+            <w:tcW w:w="596" w:type="dxa"/>
+            <w:vAlign w:val="center"/>
+          </w:tcPr>
+          <w:p>
+            <w:pPr>
+              <w:pStyle w:val="Default"/>
+              <w:jc w:val="center"/>
+              <w:rPr>
+                <w:sz w:val="20"/>
+                <w:szCs w:val="20"/>
+              </w:rPr>
+            </w:pPr>
+            <w:r>
+              <w:rPr>
+                <w:sz w:val="20"/>
+                <w:szCs w:val="20"/>
+              </w:rPr>
+              <w:t>16</w:t>
+            </w:r>
+          </w:p>
+        </w:tc>
+        <w:tc>
+          <w:tcPr>
+            <w:tcW w:w="5670" w:type="dxa"/>
+            <w:vAlign w:val="center"/>
+          </w:tcPr>
+          <w:p>
+            <w:pPr>
+              <w:pStyle w:val="Default"/>
+              <w:jc w:val="center"/>
+              <w:rPr>
+                <w:sz w:val="20"/>
+                <w:szCs w:val="20"/>
+              </w:rPr>
+            </w:pPr>
+            <w:r>
+              <w:rPr>
+                <w:sz w:val="20"/>
+                <w:szCs w:val="20"/>
+              </w:rPr>
+              <w:t>Reference Architectures and Standards for the Internet of Things and Big Data in Smart Manufacturing (</w:t>
+            </w:r>
+            <w:proofErr w:type="spellStart"/>
+            <w:r>
+              <w:rPr>
+                <w:sz w:val="20"/>
+                <w:szCs w:val="20"/>
+              </w:rPr>
+              <w:t>Ünal</w:t>
+            </w:r>
+            <w:proofErr w:type="spellEnd"/>
+            <w:r>
+              <w:rPr>
+                <w:sz w:val="20"/>
+                <w:szCs w:val="20"/>
+              </w:rPr>
+              <w:t xml:space="preserve"> 2019) </w:t>
+            </w:r>
+          </w:p>
+        </w:tc>
+        <w:tc>
+          <w:tcPr>
+            <w:tcW w:w="1176" w:type="dxa"/>
+            <w:vAlign w:val="center"/>
+          </w:tcPr>
+          <w:p>
+            <w:pPr>
+              <w:pStyle w:val="Default"/>
+              <w:jc w:val="center"/>
+              <w:rPr>
+                <w:sz w:val="20"/>
+                <w:szCs w:val="20"/>
+              </w:rPr>
+            </w:pPr>
+            <w:r>
+              <w:rPr>
+                <w:sz w:val="20"/>
+                <w:szCs w:val="20"/>
+              </w:rPr>
+              <w:t>Academia</w:t>
+            </w:r>
+          </w:p>
+        </w:tc>
+        <w:tc>
+          <w:tcPr>
+            <w:tcW w:w="720" w:type="dxa"/>
+            <w:vAlign w:val="center"/>
+          </w:tcPr>
+          <w:p>
+            <w:pPr>
+              <w:pStyle w:val="Text-Body"/>
+              <w:keepNext/>
+              <w:keepLines/>
+              <w:spacing w:before="0"/>
+              <w:jc w:val="center"/>
+              <w:rPr>
+                <w:sz w:val="20"/>
+                <w:szCs w:val="20"/>
+              </w:rPr>
+            </w:pPr>
+            <w:r>
+              <w:rPr>
+                <w:sz w:val="20"/>
+                <w:szCs w:val="20"/>
+              </w:rPr>
+              <w:t>2019</w:t>
+            </w:r>
+          </w:p>
+        </w:tc>
+      </w:tr>
+      <w:tr>
+        <w:trPr>
+          <w:cantSplit/>
+          <w:trHeight w:val="530"/>
+          <w:jc w:val="center"/>
+        </w:trPr>
+        <w:tc>
+          <w:tcPr>
+            <w:tcW w:w="596" w:type="dxa"/>
+            <w:vAlign w:val="center"/>
+          </w:tcPr>
+          <w:p>
+            <w:pPr>
+              <w:pStyle w:val="Default"/>
+              <w:jc w:val="center"/>
+              <w:rPr>
+                <w:sz w:val="20"/>
+                <w:szCs w:val="20"/>
+              </w:rPr>
+            </w:pPr>
+            <w:r>
+              <w:rPr>
+                <w:sz w:val="20"/>
+                <w:szCs w:val="20"/>
+              </w:rPr>
+              <w:t>17</w:t>
+            </w:r>
+          </w:p>
+        </w:tc>
+        <w:tc>
+          <w:tcPr>
+            <w:tcW w:w="5670" w:type="dxa"/>
+            <w:vAlign w:val="center"/>
+          </w:tcPr>
+          <w:p>
+            <w:pPr>
+              <w:pStyle w:val="Default"/>
+              <w:jc w:val="center"/>
+              <w:rPr>
+                <w:sz w:val="20"/>
+                <w:szCs w:val="20"/>
+              </w:rPr>
+            </w:pPr>
+            <w:r>
+              <w:rPr>
+                <w:sz w:val="20"/>
+                <w:szCs w:val="20"/>
+              </w:rPr>
+              <w:t>Lambda architecture (</w:t>
+            </w:r>
+            <w:proofErr w:type="spellStart"/>
+            <w:r>
+              <w:rPr>
+                <w:sz w:val="20"/>
+                <w:szCs w:val="20"/>
+              </w:rPr>
+              <w:t>Marz</w:t>
+            </w:r>
+            <w:proofErr w:type="spellEnd"/>
+            <w:r>
+              <w:rPr>
+                <w:sz w:val="20"/>
+                <w:szCs w:val="20"/>
+              </w:rPr>
+              <w:t xml:space="preserve"> 2011) </w:t>
+            </w:r>
+          </w:p>
+          <w:p>
+            <w:pPr>
+              <w:pStyle w:val="Default"/>
+              <w:jc w:val="center"/>
+              <w:rPr>
+                <w:sz w:val="20"/>
+                <w:szCs w:val="20"/>
+              </w:rPr>
+            </w:pPr>
+          </w:p>
+        </w:tc>
+        <w:tc>
+          <w:tcPr>
+            <w:tcW w:w="1176" w:type="dxa"/>
+            <w:vAlign w:val="center"/>
+          </w:tcPr>
+          <w:p>
+            <w:pPr>
+              <w:pStyle w:val="Default"/>
+              <w:jc w:val="center"/>
+              <w:rPr>
+                <w:sz w:val="20"/>
+                <w:szCs w:val="20"/>
+              </w:rPr>
+            </w:pPr>
+            <w:r>
+              <w:rPr>
+                <w:sz w:val="20"/>
+                <w:szCs w:val="20"/>
+              </w:rPr>
+              <w:t>Practice</w:t>
+            </w:r>
+          </w:p>
+        </w:tc>
+        <w:tc>
+          <w:tcPr>
+            <w:tcW w:w="720" w:type="dxa"/>
+            <w:vAlign w:val="center"/>
+          </w:tcPr>
+          <w:p>
+            <w:pPr>
+              <w:pStyle w:val="Text-Body"/>
+              <w:keepNext/>
+              <w:keepLines/>
+              <w:spacing w:before="0"/>
+              <w:jc w:val="center"/>
+              <w:rPr>
+                <w:sz w:val="20"/>
+                <w:szCs w:val="20"/>
+              </w:rPr>
+            </w:pPr>
+            <w:r>
+              <w:rPr>
+                <w:sz w:val="20"/>
+                <w:szCs w:val="20"/>
+              </w:rPr>
+              <w:t>2011</w:t>
+            </w:r>
+          </w:p>
+        </w:tc>
+      </w:tr>
+      <w:tr>
+        <w:trPr>
+          <w:cantSplit/>
+          <w:trHeight w:val="530"/>
+          <w:jc w:val="center"/>
+        </w:trPr>
+        <w:tc>
+          <w:tcPr>
+            <w:tcW w:w="596" w:type="dxa"/>
+            <w:vAlign w:val="center"/>
+          </w:tcPr>
+          <w:p>
+            <w:pPr>
+              <w:pStyle w:val="Default"/>
+              <w:jc w:val="center"/>
+              <w:rPr>
+                <w:sz w:val="20"/>
+                <w:szCs w:val="20"/>
+              </w:rPr>
+            </w:pPr>
+            <w:r>
+              <w:rPr>
+                <w:sz w:val="20"/>
+                <w:szCs w:val="20"/>
+              </w:rPr>
+              <w:t>18</w:t>
+            </w:r>
+          </w:p>
+        </w:tc>
+        <w:tc>
+          <w:tcPr>
+            <w:tcW w:w="5670" w:type="dxa"/>
+            <w:vAlign w:val="center"/>
+          </w:tcPr>
+          <w:p>
+            <w:pPr>
+              <w:pStyle w:val="Default"/>
+              <w:jc w:val="center"/>
+              <w:rPr>
+                <w:sz w:val="20"/>
+                <w:szCs w:val="20"/>
+              </w:rPr>
+            </w:pPr>
+            <w:r>
+              <w:rPr>
+                <w:sz w:val="20"/>
+                <w:szCs w:val="20"/>
+              </w:rPr>
+              <w:t xml:space="preserve">IBM - Reference architecture for high performance analytics in healthcare and life science (Mysore et al. 2013) </w:t>
+            </w:r>
+          </w:p>
+          <w:p>
+            <w:pPr>
+              <w:pStyle w:val="Default"/>
+              <w:jc w:val="center"/>
+              <w:rPr>
+                <w:sz w:val="20"/>
+                <w:szCs w:val="20"/>
+              </w:rPr>
+            </w:pPr>
+          </w:p>
+        </w:tc>
+        <w:tc>
+          <w:tcPr>
+            <w:tcW w:w="1176" w:type="dxa"/>
+            <w:vAlign w:val="center"/>
+          </w:tcPr>
+          <w:p>
+            <w:pPr>
+              <w:pStyle w:val="Default"/>
+              <w:jc w:val="center"/>
+              <w:rPr>
+                <w:sz w:val="20"/>
+                <w:szCs w:val="20"/>
+              </w:rPr>
+            </w:pPr>
+            <w:r>
+              <w:rPr>
+                <w:sz w:val="20"/>
+                <w:szCs w:val="20"/>
+              </w:rPr>
+              <w:t xml:space="preserve">Practice </w:t>
+            </w:r>
+          </w:p>
+          <w:p>
+            <w:pPr>
+              <w:pStyle w:val="Default"/>
+              <w:jc w:val="center"/>
+              <w:rPr>
+                <w:sz w:val="20"/>
+                <w:szCs w:val="20"/>
+              </w:rPr>
+            </w:pPr>
+          </w:p>
+        </w:tc>
+        <w:tc>
+          <w:tcPr>
+            <w:tcW w:w="720" w:type="dxa"/>
+            <w:vAlign w:val="center"/>
+          </w:tcPr>
+          <w:p>
+            <w:pPr>
+              <w:pStyle w:val="Text-Body"/>
+              <w:keepNext/>
+              <w:keepLines/>
+              <w:spacing w:before="0"/>
+              <w:jc w:val="center"/>
+              <w:rPr>
+                <w:sz w:val="20"/>
+                <w:szCs w:val="20"/>
+              </w:rPr>
+            </w:pPr>
+            <w:r>
+              <w:rPr>
+                <w:sz w:val="20"/>
+                <w:szCs w:val="20"/>
+              </w:rPr>
+              <w:t>2013</w:t>
+            </w:r>
+          </w:p>
+        </w:tc>
+      </w:tr>
+      <w:tr>
+        <w:trPr>
+          <w:cantSplit/>
+          <w:trHeight w:val="530"/>
+          <w:jc w:val="center"/>
+        </w:trPr>
+        <w:tc>
+          <w:tcPr>
+            <w:tcW w:w="596" w:type="dxa"/>
+            <w:vAlign w:val="center"/>
+          </w:tcPr>
+          <w:p>
+            <w:pPr>
+              <w:pStyle w:val="Default"/>
+              <w:jc w:val="center"/>
+              <w:rPr>
+                <w:sz w:val="20"/>
+                <w:szCs w:val="20"/>
+              </w:rPr>
+            </w:pPr>
+            <w:r>
+              <w:rPr>
+                <w:sz w:val="20"/>
+                <w:szCs w:val="20"/>
+              </w:rPr>
+              <w:t>20</w:t>
+            </w:r>
+          </w:p>
+        </w:tc>
+        <w:tc>
+          <w:tcPr>
+            <w:tcW w:w="5670" w:type="dxa"/>
+            <w:vAlign w:val="center"/>
+          </w:tcPr>
+          <w:p>
+            <w:pPr>
+              <w:pStyle w:val="Default"/>
+              <w:jc w:val="center"/>
+              <w:rPr>
+                <w:sz w:val="20"/>
+                <w:szCs w:val="20"/>
+              </w:rPr>
+            </w:pPr>
+            <w:r>
+              <w:rPr>
+                <w:sz w:val="20"/>
+                <w:szCs w:val="20"/>
+              </w:rPr>
+              <w:t xml:space="preserve">Microsoft - Big Data ecosystem reference architecture {Levin, 2013 #417} </w:t>
+            </w:r>
+          </w:p>
+          <w:p>
+            <w:pPr>
+              <w:pStyle w:val="Default"/>
+              <w:jc w:val="center"/>
+              <w:rPr>
+                <w:sz w:val="20"/>
+                <w:szCs w:val="20"/>
+              </w:rPr>
+            </w:pPr>
+          </w:p>
+        </w:tc>
+        <w:tc>
+          <w:tcPr>
+            <w:tcW w:w="1176" w:type="dxa"/>
+            <w:vAlign w:val="center"/>
+          </w:tcPr>
+          <w:p>
+            <w:pPr>
+              <w:pStyle w:val="Default"/>
+              <w:jc w:val="center"/>
+              <w:rPr>
+                <w:sz w:val="20"/>
+                <w:szCs w:val="20"/>
+              </w:rPr>
+            </w:pPr>
+            <w:r>
+              <w:rPr>
+                <w:sz w:val="20"/>
+                <w:szCs w:val="20"/>
+              </w:rPr>
+              <w:t>Practice</w:t>
+            </w:r>
+          </w:p>
+        </w:tc>
+        <w:tc>
+          <w:tcPr>
+            <w:tcW w:w="720" w:type="dxa"/>
+            <w:vAlign w:val="center"/>
+          </w:tcPr>
+          <w:p>
+            <w:pPr>
+              <w:pStyle w:val="Text-Body"/>
+              <w:keepNext/>
+              <w:keepLines/>
+              <w:spacing w:before="0"/>
+              <w:jc w:val="center"/>
+              <w:rPr>
+                <w:sz w:val="20"/>
+                <w:szCs w:val="20"/>
+              </w:rPr>
+            </w:pPr>
+            <w:r>
+              <w:rPr>
+                <w:sz w:val="20"/>
+                <w:szCs w:val="20"/>
+              </w:rPr>
+              <w:t>2013</w:t>
+            </w:r>
+          </w:p>
+        </w:tc>
+      </w:tr>
+      <w:tr>
+        <w:trPr>
+          <w:cantSplit/>
+          <w:trHeight w:val="530"/>
+          <w:jc w:val="center"/>
+        </w:trPr>
+        <w:tc>
+          <w:tcPr>
+            <w:tcW w:w="596" w:type="dxa"/>
+            <w:vAlign w:val="center"/>
+          </w:tcPr>
+          <w:p>
+            <w:pPr>
+              <w:pStyle w:val="Default"/>
+              <w:jc w:val="center"/>
+              <w:rPr>
+                <w:sz w:val="20"/>
+                <w:szCs w:val="20"/>
+              </w:rPr>
+            </w:pPr>
+            <w:r>
+              <w:rPr>
+                <w:sz w:val="20"/>
+                <w:szCs w:val="20"/>
+              </w:rPr>
+              <w:t>21</w:t>
+            </w:r>
+          </w:p>
+        </w:tc>
+        <w:tc>
+          <w:tcPr>
+            <w:tcW w:w="5670" w:type="dxa"/>
+            <w:vAlign w:val="center"/>
+          </w:tcPr>
+          <w:p>
+            <w:pPr>
+              <w:pStyle w:val="Default"/>
+              <w:jc w:val="center"/>
+              <w:rPr>
+                <w:sz w:val="20"/>
+                <w:szCs w:val="20"/>
+              </w:rPr>
+            </w:pPr>
+            <w:r>
+              <w:rPr>
+                <w:sz w:val="20"/>
+                <w:szCs w:val="20"/>
+              </w:rPr>
+              <w:t xml:space="preserve">Oracle - Information Management and Big Data: A Reference Architecture (Oracle 2014) </w:t>
+            </w:r>
+          </w:p>
+          <w:p>
+            <w:pPr>
+              <w:pStyle w:val="Default"/>
+              <w:jc w:val="center"/>
+              <w:rPr>
+                <w:sz w:val="20"/>
+                <w:szCs w:val="20"/>
+              </w:rPr>
+            </w:pPr>
+          </w:p>
+        </w:tc>
+        <w:tc>
+          <w:tcPr>
+            <w:tcW w:w="1176" w:type="dxa"/>
+            <w:vAlign w:val="center"/>
+          </w:tcPr>
+          <w:p>
+            <w:pPr>
+              <w:pStyle w:val="Default"/>
+              <w:jc w:val="center"/>
+              <w:rPr>
+                <w:sz w:val="20"/>
+                <w:szCs w:val="20"/>
+              </w:rPr>
+            </w:pPr>
+            <w:r>
+              <w:rPr>
+                <w:sz w:val="20"/>
+                <w:szCs w:val="20"/>
+              </w:rPr>
+              <w:t>Practice</w:t>
+            </w:r>
+          </w:p>
+        </w:tc>
+        <w:tc>
+          <w:tcPr>
+            <w:tcW w:w="720" w:type="dxa"/>
+            <w:vAlign w:val="center"/>
+          </w:tcPr>
+          <w:p>
+            <w:pPr>
+              <w:pStyle w:val="Text-Body"/>
+              <w:keepNext/>
+              <w:keepLines/>
+              <w:spacing w:before="0"/>
+              <w:jc w:val="center"/>
+              <w:rPr>
+                <w:sz w:val="20"/>
+                <w:szCs w:val="20"/>
+              </w:rPr>
+            </w:pPr>
+            <w:r>
+              <w:rPr>
+                <w:sz w:val="20"/>
+                <w:szCs w:val="20"/>
+              </w:rPr>
+              <w:t>2014</w:t>
+            </w:r>
+          </w:p>
+        </w:tc>
+      </w:tr>
+      <w:tr>
+        <w:trPr>
+          <w:cantSplit/>
+          <w:trHeight w:val="530"/>
+          <w:jc w:val="center"/>
+        </w:trPr>
+        <w:tc>
+          <w:tcPr>
+            <w:tcW w:w="596" w:type="dxa"/>
+            <w:vAlign w:val="center"/>
+          </w:tcPr>
+          <w:p>
+            <w:pPr>
+              <w:pStyle w:val="Default"/>
+              <w:jc w:val="center"/>
+              <w:rPr>
+                <w:sz w:val="20"/>
+                <w:szCs w:val="20"/>
+              </w:rPr>
+            </w:pPr>
+            <w:r>
+              <w:rPr>
+                <w:sz w:val="20"/>
+                <w:szCs w:val="20"/>
+              </w:rPr>
+              <w:t>22</w:t>
+            </w:r>
+          </w:p>
+        </w:tc>
+        <w:tc>
+          <w:tcPr>
+            <w:tcW w:w="5670" w:type="dxa"/>
+            <w:vAlign w:val="center"/>
+          </w:tcPr>
+          <w:p>
+            <w:pPr>
+              <w:pStyle w:val="Default"/>
+              <w:jc w:val="center"/>
+              <w:rPr>
+                <w:sz w:val="20"/>
+                <w:szCs w:val="20"/>
+              </w:rPr>
+            </w:pPr>
+            <w:r>
+              <w:rPr>
+                <w:sz w:val="20"/>
+                <w:szCs w:val="20"/>
+              </w:rPr>
+              <w:t xml:space="preserve">SAP - NEC Reference Architecture for SAP HANA &amp; Hadoop (SAP 2016) </w:t>
+            </w:r>
+          </w:p>
+          <w:p>
+            <w:pPr>
+              <w:pStyle w:val="Default"/>
+              <w:jc w:val="center"/>
+              <w:rPr>
+                <w:sz w:val="20"/>
+                <w:szCs w:val="20"/>
+              </w:rPr>
+            </w:pPr>
+          </w:p>
+        </w:tc>
+        <w:tc>
+          <w:tcPr>
+            <w:tcW w:w="1176" w:type="dxa"/>
+            <w:vAlign w:val="center"/>
+          </w:tcPr>
+          <w:p>
+            <w:pPr>
+              <w:pStyle w:val="Default"/>
+              <w:jc w:val="center"/>
+              <w:rPr>
+                <w:sz w:val="20"/>
+                <w:szCs w:val="20"/>
+              </w:rPr>
+            </w:pPr>
+            <w:r>
+              <w:rPr>
+                <w:sz w:val="20"/>
+                <w:szCs w:val="20"/>
+              </w:rPr>
+              <w:t>Practice</w:t>
+            </w:r>
+          </w:p>
+        </w:tc>
+        <w:tc>
+          <w:tcPr>
+            <w:tcW w:w="720" w:type="dxa"/>
+            <w:vAlign w:val="center"/>
+          </w:tcPr>
+          <w:p>
+            <w:pPr>
+              <w:pStyle w:val="Text-Body"/>
+              <w:keepNext/>
+              <w:keepLines/>
+              <w:spacing w:before="0"/>
+              <w:jc w:val="center"/>
+              <w:rPr>
+                <w:sz w:val="20"/>
+                <w:szCs w:val="20"/>
+              </w:rPr>
+            </w:pPr>
+            <w:r>
+              <w:rPr>
+                <w:sz w:val="20"/>
+                <w:szCs w:val="20"/>
+              </w:rPr>
+              <w:t>2016</w:t>
+            </w:r>
+          </w:p>
+        </w:tc>
+      </w:tr>
+      <w:tr>
+        <w:trPr>
+          <w:cantSplit/>
+          <w:trHeight w:val="530"/>
+          <w:jc w:val="center"/>
+        </w:trPr>
+        <w:tc>
+          <w:tcPr>
+            <w:tcW w:w="596" w:type="dxa"/>
+            <w:vAlign w:val="center"/>
+          </w:tcPr>
+          <w:p>
+            <w:pPr>
+              <w:pStyle w:val="Default"/>
+              <w:jc w:val="center"/>
+              <w:rPr>
+                <w:sz w:val="20"/>
+                <w:szCs w:val="20"/>
+              </w:rPr>
+            </w:pPr>
+            <w:r>
+              <w:rPr>
+                <w:sz w:val="20"/>
+                <w:szCs w:val="20"/>
+              </w:rPr>
+              <w:t>23</w:t>
+            </w:r>
+          </w:p>
+        </w:tc>
+        <w:tc>
+          <w:tcPr>
+            <w:tcW w:w="5670" w:type="dxa"/>
+            <w:vAlign w:val="center"/>
+          </w:tcPr>
+          <w:p>
+            <w:pPr>
+              <w:pStyle w:val="Default"/>
+              <w:jc w:val="center"/>
+              <w:rPr>
+                <w:sz w:val="20"/>
+                <w:szCs w:val="20"/>
+              </w:rPr>
+            </w:pPr>
+            <w:r>
+              <w:rPr>
+                <w:sz w:val="20"/>
+                <w:szCs w:val="20"/>
+              </w:rPr>
+              <w:t xml:space="preserve">NIST Big Data interoperability framework (Chang and Boyd 2018) </w:t>
+            </w:r>
+          </w:p>
+          <w:p>
+            <w:pPr>
+              <w:pStyle w:val="Default"/>
+              <w:jc w:val="center"/>
+              <w:rPr>
+                <w:sz w:val="20"/>
+                <w:szCs w:val="20"/>
+              </w:rPr>
+            </w:pPr>
+          </w:p>
+        </w:tc>
+        <w:tc>
+          <w:tcPr>
+            <w:tcW w:w="1176" w:type="dxa"/>
+            <w:vAlign w:val="center"/>
+          </w:tcPr>
+          <w:p>
+            <w:pPr>
+              <w:pStyle w:val="Default"/>
+              <w:jc w:val="center"/>
+              <w:rPr>
+                <w:sz w:val="20"/>
+                <w:szCs w:val="20"/>
+              </w:rPr>
+            </w:pPr>
+            <w:r>
+              <w:rPr>
+                <w:sz w:val="20"/>
+                <w:szCs w:val="20"/>
+              </w:rPr>
+              <w:t>Hybrid</w:t>
+            </w:r>
+          </w:p>
+        </w:tc>
+        <w:tc>
+          <w:tcPr>
+            <w:tcW w:w="720" w:type="dxa"/>
+            <w:vAlign w:val="center"/>
+          </w:tcPr>
+          <w:p>
+            <w:pPr>
+              <w:pStyle w:val="Text-Body"/>
+              <w:keepNext/>
+              <w:keepLines/>
+              <w:spacing w:before="0"/>
+              <w:jc w:val="center"/>
+              <w:rPr>
+                <w:sz w:val="20"/>
+                <w:szCs w:val="20"/>
+              </w:rPr>
+            </w:pPr>
+            <w:r>
+              <w:rPr>
+                <w:sz w:val="20"/>
+                <w:szCs w:val="20"/>
+              </w:rPr>
+              <w:t>2018</w:t>
+            </w:r>
+          </w:p>
+        </w:tc>
+      </w:tr>
+    </w:tbl>
+    <w:p>
+      <w:pPr>
+        <w:rPr>
+          <w:lang w:val="en-GB" w:eastAsia="en-GB"/>
+        </w:rPr>
+      </w:pPr>
+    </w:p>
+    <w:p>
+      <w:pPr>
+        <w:rPr>
+          <w:lang w:val="en-GB" w:eastAsia="en-GB"/>
+        </w:rPr>
+      </w:pPr>
+    </w:p>
+    <w:p>
+      <w:pPr>
         <w:spacing w:afterLines="100" w:after="240"/>
         <w:rPr>
           <w:sz w:val="20"/>
           <w:szCs w:val="28"/>
         </w:rPr>
       </w:pPr>
-    </w:p>
-    <w:p>
-      <w:pPr>
-        <w:spacing w:afterLines="100" w:after="240"/>
+      <w:r>
         <w:rPr>
           <w:sz w:val="20"/>
           <w:szCs w:val="28"/>
         </w:rPr>
-      </w:pPr>
+        <w:t xml:space="preserve">Within the past 10 years, there has been a considerable attention to the BD domain, and in specific BD system development </w:t>
+      </w:r>
+      <w:r>
+        <w:t>(Li et al. 2019).</w:t>
+      </w:r>
+      <w:r>
+        <w:t xml:space="preserve"> For instance, in March 2012, White House announced </w:t>
+      </w:r>
+      <w:r>
+        <w:t xml:space="preserve">an initiative for BD research and development </w:t>
+      </w:r>
+      <w:r>
+        <w:fldChar w:fldCharType="begin"/>
+      </w:r>
+      <w:r>
+        <w:instrText xml:space="preserve"> ADDIN EN.CITE &lt;EndNote&gt;&lt;Cite&gt;&lt;Year&gt;2012&lt;/Year&gt;&lt;RecNum&gt;268&lt;/RecNum&gt;&lt;DisplayText&gt;(House, 2012)&lt;/DisplayText&gt;&lt;record&gt;&lt;rec-number&gt;268&lt;/rec-number&gt;&lt;foreign-keys&gt;&lt;key app="EN" db-id="9290f22rjpez9tef0t2xd5xo5d0d02v505as" timestamp="1578902760"&gt;268&lt;/key&gt;&lt;/foreign-keys&gt;&lt;ref-type name="Web Page"&gt;12&lt;/ref-type&gt;&lt;contributors&gt;&lt;authors&gt;&lt;author&gt;White House&lt;/author&gt;&lt;/authors&gt;&lt;/contributors&gt;&lt;titles&gt;&lt;title&gt;Big Data is a Big Deal&lt;/title&gt;&lt;/titles&gt;&lt;dates&gt;&lt;year&gt;2012&lt;/year&gt;&lt;/dates&gt;&lt;publisher&gt;T. White House Office of Science and Technology Policy&lt;/publisher&gt;&lt;urls&gt;&lt;related-urls&gt;&lt;url&gt;https://obamawhitehouse.archives.gov/blog/2012/03/29/big-data-big-deal&lt;/url&gt;&lt;/related-urls&gt;&lt;/urls&gt;&lt;/record&gt;&lt;/Cite&gt;&lt;/EndNote&gt;</w:instrText>
+      </w:r>
+      <w:r>
+        <w:fldChar w:fldCharType="separate"/>
+      </w:r>
+      <w:r>
+        <w:t>(House, 2012)</w:t>
+      </w:r>
+      <w:r>
+        <w:fldChar w:fldCharType="end"/>
+      </w:r>
+      <w:ins w:id="3" w:author="Author">
+        <w:r>
+          <w:t>.</w:t>
+        </w:r>
+      </w:ins>
+      <w:r>
+        <w:t xml:space="preserve"> </w:t>
+      </w:r>
+      <w:ins w:id="4" w:author="Author">
+        <w:r>
+          <w:t xml:space="preserve">The goal of this initiative was to accelerate the speed of science and engineering discovery, to improve national security, and to improve the knowledge extraction from large and complicated sets of data </w:t>
+        </w:r>
+      </w:ins>
+      <w:r>
+        <w:fldChar w:fldCharType="begin"/>
+      </w:r>
+      <w:r>
+        <w:instrText xml:space="preserve"> ADDIN EN.CITE &lt;EndNote&gt;&lt;Cite&gt;&lt;Author&gt;Chang&lt;/Author&gt;&lt;Year&gt;2015&lt;/Year&gt;&lt;RecNum&gt;269&lt;/RecNum&gt;&lt;DisplayText&gt;(Chang and Grady, 2015)&lt;/DisplayText&gt;&lt;record&gt;&lt;rec-number&gt;269&lt;/rec-number&gt;&lt;foreign-keys&gt;&lt;key app="EN" db-id="9290f22rjpez9tef0t2xd5xo5d0d02v505as" timestamp="1578903223"&gt;269&lt;/key&gt;&lt;/foreign-keys&gt;&lt;ref-type name="Report"&gt;27&lt;/ref-type&gt;&lt;contributors&gt;&lt;authors&gt;&lt;author&gt;Chang, Wo L&lt;/author&gt;&lt;author&gt;Grady, Nancy&lt;/author&gt;&lt;/authors&gt;&lt;/contributors&gt;&lt;titles&gt;&lt;title&gt;NIST Big Data Interoperability Framework: Volume 1, Big Data Definitions&lt;/title&gt;&lt;/titles&gt;&lt;dates&gt;&lt;year&gt;2015&lt;/year&gt;&lt;/dates&gt;&lt;urls&gt;&lt;/urls&gt;&lt;/record&gt;&lt;/Cite&gt;&lt;/EndNote&gt;</w:instrText>
+      </w:r>
+      <w:r>
+        <w:fldChar w:fldCharType="separate"/>
+      </w:r>
+      <w:r>
+        <w:t>(Chang and Grady, 2015)</w:t>
+      </w:r>
+      <w:r>
+        <w:fldChar w:fldCharType="end"/>
+      </w:r>
+      <w:ins w:id="5" w:author="Author">
+        <w:r>
+          <w:t>.</w:t>
+        </w:r>
+      </w:ins>
     </w:p>
     <w:p>
       <w:pPr>
@@ -6040,12 +8775,12 @@
       </w:pPr>
       <w:smartTag w:uri="urn:schemas-microsoft-com:office:smarttags" w:element="chmetcnv">
         <w:smartTagPr>
+          <w:attr w:name="UnitName" w:val="”"/>
+          <w:attr w:name="SourceValue" w:val="1"/>
+          <w:attr w:name="HasSpace" w:val="False"/>
+          <w:attr w:name="Negative" w:val="False"/>
+          <w:attr w:name="NumberType" w:val="1"/>
           <w:attr w:name="TCSC" w:val="0"/>
-          <w:attr w:name="NumberType" w:val="1"/>
-          <w:attr w:name="Negative" w:val="False"/>
-          <w:attr w:name="HasSpace" w:val="False"/>
-          <w:attr w:name="SourceValue" w:val="1"/>
-          <w:attr w:name="UnitName" w:val="”"/>
         </w:smartTagPr>
         <w:r>
           <w:rPr>
@@ -6062,12 +8797,12 @@
       </w:r>
       <w:smartTag w:uri="urn:schemas-microsoft-com:office:smarttags" w:element="chmetcnv">
         <w:smartTagPr>
+          <w:attr w:name="UnitName" w:val="cm"/>
+          <w:attr w:name="SourceValue" w:val="2.54"/>
+          <w:attr w:name="HasSpace" w:val="False"/>
+          <w:attr w:name="Negative" w:val="False"/>
+          <w:attr w:name="NumberType" w:val="1"/>
           <w:attr w:name="TCSC" w:val="0"/>
-          <w:attr w:name="NumberType" w:val="1"/>
-          <w:attr w:name="Negative" w:val="False"/>
-          <w:attr w:name="HasSpace" w:val="False"/>
-          <w:attr w:name="SourceValue" w:val="2.54"/>
-          <w:attr w:name="UnitName" w:val="cm"/>
         </w:smartTagPr>
         <w:r>
           <w:rPr>
@@ -6235,6 +8970,7 @@
           <w:rFonts w:cs="Arial"/>
           <w:b/>
         </w:rPr>
+        <w:lastRenderedPageBreak/>
         <w:t>Title:</w:t>
       </w:r>
       <w:r>
@@ -6555,7 +9291,6 @@
                 <w:sz w:val="28"/>
                 <w:szCs w:val="28"/>
               </w:rPr>
-              <w:lastRenderedPageBreak/>
               <w:t>Heading 1</w:t>
             </w:r>
           </w:p>
@@ -15872,7 +18607,6 @@
   <w:style w:type="character" w:default="1" w:styleId="DefaultParagraphFont">
     <w:name w:val="Default Paragraph Font"/>
     <w:uiPriority w:val="1"/>
-    <w:semiHidden/>
     <w:unhideWhenUsed/>
   </w:style>
   <w:style w:type="table" w:default="1" w:styleId="TableNormal">
@@ -16003,6 +18737,7 @@
   <w:style w:type="paragraph" w:styleId="BodyText">
     <w:name w:val="Body Text"/>
     <w:basedOn w:val="Normal"/>
+    <w:link w:val="BodyTextChar"/>
     <w:rPr>
       <w:sz w:val="16"/>
     </w:rPr>
@@ -16215,6 +18950,34 @@
     <w:pPr>
       <w:ind w:left="720"/>
     </w:pPr>
+  </w:style>
+  <w:style w:type="character" w:customStyle="1" w:styleId="BodyTextChar">
+    <w:name w:val="Body Text Char"/>
+    <w:aliases w:val="Body Char"/>
+    <w:link w:val="BodyText"/>
+    <w:uiPriority w:val="7"/>
+    <w:rsid w:val="00B578FA"/>
+    <w:rPr>
+      <w:rFonts w:ascii="Arial" w:hAnsi="Arial"/>
+      <w:sz w:val="16"/>
+      <w:szCs w:val="24"/>
+      <w:lang w:val="en-US" w:eastAsia="en-US"/>
+    </w:rPr>
+  </w:style>
+  <w:style w:type="paragraph" w:customStyle="1" w:styleId="Default">
+    <w:name w:val="Default"/>
+    <w:rsid w:val="00A83261"/>
+    <w:pPr>
+      <w:autoSpaceDE w:val="0"/>
+      <w:autoSpaceDN w:val="0"/>
+      <w:adjustRightInd w:val="0"/>
+    </w:pPr>
+    <w:rPr>
+      <w:rFonts w:ascii="Georgia" w:hAnsi="Georgia" w:cs="Georgia"/>
+      <w:color w:val="000000"/>
+      <w:sz w:val="24"/>
+      <w:szCs w:val="24"/>
+    </w:rPr>
   </w:style>
 </w:styles>
 </file>

</xml_diff>

<commit_message>
added a lot more into current RAS section
</commit_message>
<xml_diff>
--- a/PAJAIS_Style_Guide.docx
+++ b/PAJAIS_Style_Guide.docx
@@ -2925,7 +2925,7 @@
                 <w:noProof/>
               </w:rPr>
               <w:pict w14:anchorId="1CFCB27F">
-                <v:shape id="_x0000_i1031" type="#_x0000_t75" style="width:403pt;height:369.65pt">
+                <v:shape id="_x0000_i1025" type="#_x0000_t75" style="width:403.5pt;height:369.5pt">
                   <v:imagedata r:id="rId12" o:title="Prisma FlowChart"/>
                 </v:shape>
               </w:pict>
@@ -3111,6 +3111,17 @@
         </w:rPr>
         <w:lastRenderedPageBreak/>
         <w:t>Identification</w:t>
+      </w:r>
+      <w:r>
+        <w:rPr>
+          <w:rStyle w:val="Heading1Char"/>
+          <w:b/>
+          <w:bCs/>
+          <w:sz w:val="24"/>
+          <w:szCs w:val="28"/>
+          <w:lang w:val="en-GB" w:eastAsia="en-GB"/>
+        </w:rPr>
+        <w:t xml:space="preserve"> </w:t>
       </w:r>
     </w:p>
     <w:p/>
@@ -4481,7 +4492,7 @@
                 <w:noProof/>
               </w:rPr>
               <w:pict w14:anchorId="17886892">
-                <v:shape id="_x0000_i1032" type="#_x0000_t75" style="width:450.25pt;height:299.3pt">
+                <v:shape id="_x0000_i1026" type="#_x0000_t75" style="width:450pt;height:299.5pt">
                   <v:imagedata r:id="rId13" o:title="databases-statitistic"/>
                 </v:shape>
               </w:pict>
@@ -8408,10 +8419,6 @@
     <w:p>
       <w:pPr>
         <w:spacing w:afterLines="100" w:after="240"/>
-        <w:rPr>
-          <w:sz w:val="20"/>
-          <w:szCs w:val="28"/>
-        </w:rPr>
       </w:pPr>
       <w:r>
         <w:rPr>
@@ -8477,6 +8484,274 @@
           <w:t>.</w:t>
         </w:r>
       </w:ins>
+      <w:r>
+        <w:t xml:space="preserve"> </w:t>
+      </w:r>
+      <w:ins w:id="6" w:author="Author">
+        <w:r>
+          <w:t>This project has been supported by six federal departments and has been given more than $200 million</w:t>
+        </w:r>
+      </w:ins>
+      <w:r>
+        <w:t xml:space="preserve"> USD</w:t>
+      </w:r>
+      <w:ins w:id="7" w:author="Author">
+        <w:r>
+          <w:t xml:space="preserve"> with the goal of substantial progress in the tools and techniques to handle big data </w:t>
+        </w:r>
+      </w:ins>
+      <w:r>
+        <w:fldChar w:fldCharType="begin"/>
+      </w:r>
+      <w:r>
+        <w:instrText xml:space="preserve"> ADDIN EN.CITE &lt;EndNote&gt;&lt;Cite&gt;&lt;Author&gt;Chang&lt;/Author&gt;&lt;Year&gt;2015&lt;/Year&gt;&lt;RecNum&gt;269&lt;/RecNum&gt;&lt;DisplayText&gt;(Chang and Grady, 2015)&lt;/DisplayText&gt;&lt;record&gt;&lt;rec-number&gt;269&lt;/rec-number&gt;&lt;foreign-keys&gt;&lt;key app="EN" db-id="9290f22rjpez9tef0t2xd5xo5d0d02v505as" timestamp="1578903223"&gt;269&lt;/key&gt;&lt;/foreign-keys&gt;&lt;ref-type name="Report"&gt;27&lt;/ref-type&gt;&lt;contributors&gt;&lt;authors&gt;&lt;author&gt;Chang, Wo L&lt;/author&gt;&lt;author&gt;Grady, Nancy&lt;/author&gt;&lt;/authors&gt;&lt;/contributors&gt;&lt;titles&gt;&lt;title&gt;NIST Big Data Interoperability Framework: Volume 1, Big Data Definitions&lt;/title&gt;&lt;/titles&gt;&lt;dates&gt;&lt;year&gt;2015&lt;/year&gt;&lt;/dates&gt;&lt;urls&gt;&lt;/urls&gt;&lt;/record&gt;&lt;/Cite&gt;&lt;/EndNote&gt;</w:instrText>
+      </w:r>
+      <w:r>
+        <w:fldChar w:fldCharType="separate"/>
+      </w:r>
+      <w:r>
+        <w:t>(Chang and Grady, 2015)</w:t>
+      </w:r>
+      <w:r>
+        <w:fldChar w:fldCharType="end"/>
+      </w:r>
+      <w:ins w:id="8" w:author="Author">
+        <w:r>
+          <w:t xml:space="preserve">. </w:t>
+        </w:r>
+      </w:ins>
+    </w:p>
+    <w:p>
+      <w:pPr>
+        <w:spacing w:afterLines="100" w:after="240"/>
+      </w:pPr>
+      <w:ins w:id="9" w:author="Author">
+        <w:r>
+          <w:t xml:space="preserve">A year later, in June 2013, National Institute of Standards and Technology (NIST) Big Data Public Working Group (NBD-PWG) was launched with considerable participation from across the nation. Practitioners, researchers, agents, government representatives, and none-profit organizations joined in this momentum </w:t>
+        </w:r>
+      </w:ins>
+      <w:r>
+        <w:fldChar w:fldCharType="begin"/>
+      </w:r>
+      <w:r>
+        <w:instrText xml:space="preserve"> ADDIN EN.CITE &lt;EndNote&gt;&lt;Cite&gt;&lt;Author&gt;Chang&lt;/Author&gt;&lt;Year&gt;2015&lt;/Year&gt;&lt;RecNum&gt;269&lt;/RecNum&gt;&lt;DisplayText&gt;(Chang and Grady, 2015)&lt;/DisplayText&gt;&lt;record&gt;&lt;rec-number&gt;269&lt;/rec-number&gt;&lt;foreign-keys&gt;&lt;key app="EN" db-id="9290f22rjpez9tef0t2xd5xo5d0d02v505as" timestamp="1578903223"&gt;269&lt;/key&gt;&lt;/foreign-keys&gt;&lt;ref-type name="Report"&gt;27&lt;/ref-type&gt;&lt;contributors&gt;&lt;authors&gt;&lt;author&gt;Chang, Wo L&lt;/author&gt;&lt;author&gt;Grady, Nancy&lt;/author&gt;&lt;/authors&gt;&lt;/contributors&gt;&lt;titles&gt;&lt;title&gt;NIST Big Data Interoperability Framework: Volume 1, Big Data Definitions&lt;/title&gt;&lt;/titles&gt;&lt;dates&gt;&lt;year&gt;2015&lt;/year&gt;&lt;/dates&gt;&lt;urls&gt;&lt;/urls&gt;&lt;/record&gt;&lt;/Cite&gt;&lt;/EndNote&gt;</w:instrText>
+      </w:r>
+      <w:r>
+        <w:fldChar w:fldCharType="separate"/>
+      </w:r>
+      <w:r>
+        <w:t>(Chang and Grady, 2015)</w:t>
+      </w:r>
+      <w:r>
+        <w:fldChar w:fldCharType="end"/>
+      </w:r>
+      <w:del w:id="10" w:author="Author">
+        <w:r>
+          <w:fldChar w:fldCharType="begin"/>
+        </w:r>
+        <w:r>
+          <w:delInstrText xml:space="preserve"> ADDIN EN.CITE &lt;EndNote&gt;&lt;Cite&gt;&lt;Year&gt;2012&lt;/Year&gt;&lt;RecNum&gt;268&lt;/RecNum&gt;&lt;DisplayText&gt;(2012)&lt;/DisplayText&gt;&lt;record&gt;&lt;rec-number&gt;268&lt;/rec-number&gt;&lt;foreign-keys&gt;&lt;key app="EN" db-id="9290f22rjpez9tef0t2xd5xo5d0d02v505as" timestamp="1578902760"&gt;268&lt;/key&gt;&lt;/foreign-keys&gt;&lt;ref-type name="Web Page"&gt;12&lt;/ref-type&gt;&lt;contributors&gt;&lt;/contributors&gt;&lt;titles&gt;&lt;title&gt;Big Data is a Big Deal&lt;/title&gt;&lt;/titles&gt;&lt;dates&gt;&lt;year&gt;2012&lt;/year&gt;&lt;/dates&gt;&lt;publisher&gt;T. White House Office of Science and Technology Policy&lt;/publisher&gt;&lt;urls&gt;&lt;related-urls&gt;&lt;url&gt;https://obamawhitehouse.archives.gov/blog/2012/03/29/big-data-big-deal&lt;/url&gt;&lt;/related-urls&gt;&lt;/urls&gt;&lt;/record&gt;&lt;/Cite&gt;&lt;/EndNote&gt;</w:delInstrText>
+        </w:r>
+        <w:r>
+          <w:fldChar w:fldCharType="separate"/>
+        </w:r>
+        <w:r>
+          <w:delText>(2012)</w:delText>
+        </w:r>
+        <w:r>
+          <w:fldChar w:fldCharType="end"/>
+        </w:r>
+      </w:del>
+      <w:ins w:id="11" w:author="Author">
+        <w:r>
+          <w:t xml:space="preserve">. One of the </w:t>
+        </w:r>
+        <w:r>
+          <w:lastRenderedPageBreak/>
+          <w:t xml:space="preserve">results of this project was NIST Big Data Reference Architecture (NBDRA). According to US Department of Defense, one of the main objectives of NBDRA was to provide with an authoritative source of information on big data that restraint and guides </w:t>
+        </w:r>
+      </w:ins>
+      <w:r>
+        <w:t xml:space="preserve">the overall practice </w:t>
+      </w:r>
+      <w:r>
+        <w:fldChar w:fldCharType="begin"/>
+      </w:r>
+      <w:r>
+        <w:instrText xml:space="preserve"> ADDIN EN.CITE &lt;EndNote&gt;&lt;Cite&gt;&lt;Author&gt;Chang&lt;/Author&gt;&lt;Year&gt;2018&lt;/Year&gt;&lt;RecNum&gt;259&lt;/RecNum&gt;&lt;DisplayText&gt;(Chang and Boyd, 2018)&lt;/DisplayText&gt;&lt;record&gt;&lt;rec-number&gt;259&lt;/rec-number&gt;&lt;foreign-keys&gt;&lt;key app="EN" db-id="9290f22rjpez9tef0t2xd5xo5d0d02v505as" timestamp="1578708138"&gt;259&lt;/key&gt;&lt;/foreign-keys&gt;&lt;ref-type name="Report"&gt;27&lt;/ref-type&gt;&lt;contributors&gt;&lt;authors&gt;&lt;author&gt;Chang, Wo L&lt;/author&gt;&lt;author&gt;Boyd, David&lt;/author&gt;&lt;/authors&gt;&lt;/contributors&gt;&lt;titles&gt;&lt;title&gt;NIST Big Data Interoperability Framework: Volume 6, Big Data Reference Architecture&lt;/title&gt;&lt;/titles&gt;&lt;dates&gt;&lt;year&gt;2018&lt;/year&gt;&lt;/dates&gt;&lt;urls&gt;&lt;/urls&gt;&lt;/record&gt;&lt;/Cite&gt;&lt;/EndNote&gt;</w:instrText>
+      </w:r>
+      <w:r>
+        <w:fldChar w:fldCharType="separate"/>
+      </w:r>
+      <w:r>
+        <w:t>(Chang and Boyd, 2018)</w:t>
+      </w:r>
+      <w:r>
+        <w:fldChar w:fldCharType="end"/>
+      </w:r>
+      <w:ins w:id="12" w:author="Author">
+        <w:r>
+          <w:t xml:space="preserve">. This is arguably one of the most comprehensive </w:t>
+        </w:r>
+      </w:ins>
+      <w:r>
+        <w:t xml:space="preserve">and recent </w:t>
+      </w:r>
+      <w:ins w:id="13" w:author="Author">
+        <w:r>
+          <w:t>RAs available on the fields of big data</w:t>
+        </w:r>
+      </w:ins>
+      <w:r>
+        <w:t>.</w:t>
+      </w:r>
+      <w:r>
+        <w:t xml:space="preserve"> </w:t>
+      </w:r>
+      <w:r>
+        <w:t xml:space="preserve">NBDRA is made up of </w:t>
+      </w:r>
+      <w:r>
+        <w:t xml:space="preserve">two fabrics encompassing </w:t>
+      </w:r>
+      <w:r>
+        <w:t xml:space="preserve">five </w:t>
+      </w:r>
+      <w:r>
+        <w:t>functional logical components connected by various interfaces</w:t>
+      </w:r>
+      <w:r>
+        <w:t>, representing intertwined nature of security and privacy and management {</w:t>
+      </w:r>
+      <w:proofErr w:type="spellStart"/>
+      <w:r>
+        <w:t>Bashari</w:t>
+      </w:r>
+      <w:proofErr w:type="spellEnd"/>
+      <w:r>
+        <w:t xml:space="preserve"> Rad, 2016 #369}.</w:t>
+      </w:r>
+    </w:p>
+    <w:p>
+      <w:r>
+        <w:t xml:space="preserve">Along the lines, </w:t>
+      </w:r>
+      <w:r>
+        <w:t>other giant IT vendors published their own RAs for big data.</w:t>
+      </w:r>
+      <w:r>
+        <w:t xml:space="preserve"> In this SLR, 5 BD RA has been collected from the practice, and mostly through white papers. </w:t>
+      </w:r>
+      <w:r>
+        <w:t>Among these RAs, arguably Lambda architecture is the most prominent. It is also worth mentioning that there has been other BD RAs found in practice, but they were rather too short or did not reflect the contemporary state of BD analytics and has been eliminated as described in the research methodology section.</w:t>
+      </w:r>
+    </w:p>
+    <w:p>
+      <w:pPr>
+        <w:pStyle w:val="BodyText"/>
+        <w:jc w:val="both"/>
+      </w:pPr>
+      <w:r>
+        <w:t xml:space="preserve"> </w:t>
+      </w:r>
+    </w:p>
+    <w:p>
+      <w:pPr>
+        <w:pStyle w:val="BodyText"/>
+        <w:jc w:val="both"/>
+      </w:pPr>
+    </w:p>
+    <w:p>
+      <w:r>
+        <w:t>In the realm of academia, there has been numerous</w:t>
+      </w:r>
+      <w:r>
+        <w:t xml:space="preserve"> </w:t>
+      </w:r>
+      <w:r>
+        <w:t xml:space="preserve">efforts </w:t>
+      </w:r>
+      <w:r>
+        <w:t xml:space="preserve">including </w:t>
+      </w:r>
+      <w:r>
+        <w:t xml:space="preserve">a postgraduate </w:t>
+      </w:r>
+      <w:r>
+        <w:t>master’s</w:t>
+      </w:r>
+      <w:r>
+        <w:t xml:space="preserve"> </w:t>
+      </w:r>
+      <w:r>
+        <w:t>d</w:t>
+      </w:r>
+      <w:r>
+        <w:t>issertation for creating big data RAs. In addition, few universities have published their own RA.</w:t>
+      </w:r>
+      <w:r>
+        <w:t xml:space="preserve"> For instance, university of Amsterdam published the BD architecture framework</w:t>
+      </w:r>
+      <w:r>
+        <w:t xml:space="preserve"> {Chang, 2015 #273},</w:t>
+      </w:r>
+      <w:r>
+        <w:t xml:space="preserve"> and a </w:t>
+      </w:r>
+      <w:r>
+        <w:t xml:space="preserve">postgraduate student published a BD RA at the university of Eindhoven {Maier, 2013 #223}. </w:t>
+      </w:r>
+    </w:p>
+    <w:p>
+      <w:pPr>
+        <w:pStyle w:val="BodyText"/>
+        <w:jc w:val="both"/>
+      </w:pPr>
+    </w:p>
+    <w:p>
+      <w:pPr>
+        <w:pStyle w:val="BodyText"/>
+        <w:jc w:val="both"/>
+      </w:pPr>
+      <w:r>
+        <w:t xml:space="preserve"> </w:t>
+      </w:r>
+    </w:p>
+    <w:p>
+      <w:pPr>
+        <w:pStyle w:val="BodyText"/>
+        <w:jc w:val="both"/>
+      </w:pPr>
+      <w:proofErr w:type="gramStart"/>
+      <w:r>
+        <w:t>Last but not least</w:t>
+      </w:r>
+      <w:proofErr w:type="gramEnd"/>
+      <w:r>
+        <w:t xml:space="preserve">, there has been numerous reference architectures developed recently for specific domains. These studies have been usually published as short journal papers, and many have promised future publication of the full reference architecture as a book. Among which the followings have been identified as </w:t>
+      </w:r>
+      <w:proofErr w:type="gramStart"/>
+      <w:r>
+        <w:t>prominent;</w:t>
+      </w:r>
+      <w:proofErr w:type="gramEnd"/>
+      <w:r>
+        <w:t xml:space="preserve"> </w:t>
+      </w:r>
+    </w:p>
+    <w:p>
+      <w:pPr>
+        <w:spacing w:afterLines="100" w:after="240"/>
+      </w:pPr>
+    </w:p>
+    <w:p>
+      <w:pPr>
+        <w:spacing w:afterLines="100" w:after="240"/>
+        <w:rPr>
+          <w:sz w:val="20"/>
+          <w:szCs w:val="28"/>
+        </w:rPr>
+      </w:pPr>
     </w:p>
     <w:p>
       <w:pPr>
@@ -8775,12 +9050,12 @@
       </w:pPr>
       <w:smartTag w:uri="urn:schemas-microsoft-com:office:smarttags" w:element="chmetcnv">
         <w:smartTagPr>
+          <w:attr w:name="TCSC" w:val="0"/>
+          <w:attr w:name="NumberType" w:val="1"/>
+          <w:attr w:name="Negative" w:val="False"/>
+          <w:attr w:name="HasSpace" w:val="False"/>
+          <w:attr w:name="SourceValue" w:val="1"/>
           <w:attr w:name="UnitName" w:val="”"/>
-          <w:attr w:name="SourceValue" w:val="1"/>
-          <w:attr w:name="HasSpace" w:val="False"/>
-          <w:attr w:name="Negative" w:val="False"/>
-          <w:attr w:name="NumberType" w:val="1"/>
-          <w:attr w:name="TCSC" w:val="0"/>
         </w:smartTagPr>
         <w:r>
           <w:rPr>
@@ -8797,12 +9072,12 @@
       </w:r>
       <w:smartTag w:uri="urn:schemas-microsoft-com:office:smarttags" w:element="chmetcnv">
         <w:smartTagPr>
+          <w:attr w:name="TCSC" w:val="0"/>
+          <w:attr w:name="NumberType" w:val="1"/>
+          <w:attr w:name="Negative" w:val="False"/>
+          <w:attr w:name="HasSpace" w:val="False"/>
+          <w:attr w:name="SourceValue" w:val="2.54"/>
           <w:attr w:name="UnitName" w:val="cm"/>
-          <w:attr w:name="SourceValue" w:val="2.54"/>
-          <w:attr w:name="HasSpace" w:val="False"/>
-          <w:attr w:name="Negative" w:val="False"/>
-          <w:attr w:name="NumberType" w:val="1"/>
-          <w:attr w:name="TCSC" w:val="0"/>
         </w:smartTagPr>
         <w:r>
           <w:rPr>
@@ -8970,7 +9245,6 @@
           <w:rFonts w:cs="Arial"/>
           <w:b/>
         </w:rPr>
-        <w:lastRenderedPageBreak/>
         <w:t>Title:</w:t>
       </w:r>
       <w:r>
@@ -9376,6 +9650,7 @@
           <w:color w:val="356392"/>
           <w:sz w:val="24"/>
         </w:rPr>
+        <w:lastRenderedPageBreak/>
         <w:t>Page Number</w:t>
       </w:r>
     </w:p>
@@ -14991,6 +15266,92 @@
     </w:lvl>
   </w:abstractNum>
   <w:abstractNum w:abstractNumId="13" w15:restartNumberingAfterBreak="0">
+    <w:nsid w:val="32287342"/>
+    <w:multiLevelType w:val="hybridMultilevel"/>
+    <w:tmpl w:val="FFFFFFFF"/>
+    <w:lvl w:ilvl="0" w:tplc="D5E43924">
+      <w:start w:val="1"/>
+      <w:numFmt w:val="decimal"/>
+      <w:lvlText w:val="%1."/>
+      <w:lvlJc w:val="left"/>
+      <w:pPr>
+        <w:ind w:left="720" w:hanging="360"/>
+      </w:pPr>
+    </w:lvl>
+    <w:lvl w:ilvl="1" w:tplc="A0B48FDE">
+      <w:start w:val="1"/>
+      <w:numFmt w:val="lowerLetter"/>
+      <w:lvlText w:val="%2."/>
+      <w:lvlJc w:val="left"/>
+      <w:pPr>
+        <w:ind w:left="1440" w:hanging="360"/>
+      </w:pPr>
+    </w:lvl>
+    <w:lvl w:ilvl="2" w:tplc="AD7E4574">
+      <w:start w:val="1"/>
+      <w:numFmt w:val="lowerRoman"/>
+      <w:lvlText w:val="%3."/>
+      <w:lvlJc w:val="right"/>
+      <w:pPr>
+        <w:ind w:left="2160" w:hanging="180"/>
+      </w:pPr>
+    </w:lvl>
+    <w:lvl w:ilvl="3" w:tplc="D48A2C66">
+      <w:start w:val="1"/>
+      <w:numFmt w:val="decimal"/>
+      <w:lvlText w:val="%4."/>
+      <w:lvlJc w:val="left"/>
+      <w:pPr>
+        <w:ind w:left="2880" w:hanging="360"/>
+      </w:pPr>
+    </w:lvl>
+    <w:lvl w:ilvl="4" w:tplc="AA365278">
+      <w:start w:val="1"/>
+      <w:numFmt w:val="lowerLetter"/>
+      <w:lvlText w:val="%5."/>
+      <w:lvlJc w:val="left"/>
+      <w:pPr>
+        <w:ind w:left="3600" w:hanging="360"/>
+      </w:pPr>
+    </w:lvl>
+    <w:lvl w:ilvl="5" w:tplc="5718B8AA">
+      <w:start w:val="1"/>
+      <w:numFmt w:val="lowerRoman"/>
+      <w:lvlText w:val="%6."/>
+      <w:lvlJc w:val="right"/>
+      <w:pPr>
+        <w:ind w:left="4320" w:hanging="180"/>
+      </w:pPr>
+    </w:lvl>
+    <w:lvl w:ilvl="6" w:tplc="CE6EF3E2">
+      <w:start w:val="1"/>
+      <w:numFmt w:val="decimal"/>
+      <w:lvlText w:val="%7."/>
+      <w:lvlJc w:val="left"/>
+      <w:pPr>
+        <w:ind w:left="5040" w:hanging="360"/>
+      </w:pPr>
+    </w:lvl>
+    <w:lvl w:ilvl="7" w:tplc="CFEE7F02">
+      <w:start w:val="1"/>
+      <w:numFmt w:val="lowerLetter"/>
+      <w:lvlText w:val="%8."/>
+      <w:lvlJc w:val="left"/>
+      <w:pPr>
+        <w:ind w:left="5760" w:hanging="360"/>
+      </w:pPr>
+    </w:lvl>
+    <w:lvl w:ilvl="8" w:tplc="FA369A88">
+      <w:start w:val="1"/>
+      <w:numFmt w:val="lowerRoman"/>
+      <w:lvlText w:val="%9."/>
+      <w:lvlJc w:val="right"/>
+      <w:pPr>
+        <w:ind w:left="6480" w:hanging="180"/>
+      </w:pPr>
+    </w:lvl>
+  </w:abstractNum>
+  <w:abstractNum w:abstractNumId="14" w15:restartNumberingAfterBreak="0">
     <w:nsid w:val="34211401"/>
     <w:multiLevelType w:val="hybridMultilevel"/>
     <w:tmpl w:val="DB1088D8"/>
@@ -15106,7 +15467,7 @@
       </w:pPr>
     </w:lvl>
   </w:abstractNum>
-  <w:abstractNum w:abstractNumId="14" w15:restartNumberingAfterBreak="0">
+  <w:abstractNum w:abstractNumId="15" w15:restartNumberingAfterBreak="0">
     <w:nsid w:val="34625F83"/>
     <w:multiLevelType w:val="hybridMultilevel"/>
     <w:tmpl w:val="E4900E6C"/>
@@ -15219,7 +15580,7 @@
       </w:rPr>
     </w:lvl>
   </w:abstractNum>
-  <w:abstractNum w:abstractNumId="15" w15:restartNumberingAfterBreak="0">
+  <w:abstractNum w:abstractNumId="16" w15:restartNumberingAfterBreak="0">
     <w:nsid w:val="361F6FB2"/>
     <w:multiLevelType w:val="hybridMultilevel"/>
     <w:tmpl w:val="97506CA8"/>
@@ -15308,7 +15669,7 @@
       </w:pPr>
     </w:lvl>
   </w:abstractNum>
-  <w:abstractNum w:abstractNumId="16" w15:restartNumberingAfterBreak="0">
+  <w:abstractNum w:abstractNumId="17" w15:restartNumberingAfterBreak="0">
     <w:nsid w:val="39204F0E"/>
     <w:multiLevelType w:val="multilevel"/>
     <w:tmpl w:val="FD58E6A2"/>
@@ -15441,7 +15802,7 @@
       </w:rPr>
     </w:lvl>
   </w:abstractNum>
-  <w:abstractNum w:abstractNumId="17" w15:restartNumberingAfterBreak="0">
+  <w:abstractNum w:abstractNumId="18" w15:restartNumberingAfterBreak="0">
     <w:nsid w:val="3E591435"/>
     <w:multiLevelType w:val="hybridMultilevel"/>
     <w:tmpl w:val="C86211EE"/>
@@ -15554,7 +15915,7 @@
       </w:rPr>
     </w:lvl>
   </w:abstractNum>
-  <w:abstractNum w:abstractNumId="18" w15:restartNumberingAfterBreak="0">
+  <w:abstractNum w:abstractNumId="19" w15:restartNumberingAfterBreak="0">
     <w:nsid w:val="43BA6BF9"/>
     <w:multiLevelType w:val="multilevel"/>
     <w:tmpl w:val="770697B4"/>
@@ -15691,7 +16052,7 @@
       </w:rPr>
     </w:lvl>
   </w:abstractNum>
-  <w:abstractNum w:abstractNumId="19" w15:restartNumberingAfterBreak="0">
+  <w:abstractNum w:abstractNumId="20" w15:restartNumberingAfterBreak="0">
     <w:nsid w:val="4A3A5BD4"/>
     <w:multiLevelType w:val="multilevel"/>
     <w:tmpl w:val="629A231A"/>
@@ -15805,7 +16166,7 @@
       </w:rPr>
     </w:lvl>
   </w:abstractNum>
-  <w:abstractNum w:abstractNumId="20" w15:restartNumberingAfterBreak="0">
+  <w:abstractNum w:abstractNumId="21" w15:restartNumberingAfterBreak="0">
     <w:nsid w:val="4C587DFC"/>
     <w:multiLevelType w:val="hybridMultilevel"/>
     <w:tmpl w:val="DAE40894"/>
@@ -15918,7 +16279,7 @@
       </w:rPr>
     </w:lvl>
   </w:abstractNum>
-  <w:abstractNum w:abstractNumId="21" w15:restartNumberingAfterBreak="0">
+  <w:abstractNum w:abstractNumId="22" w15:restartNumberingAfterBreak="0">
     <w:nsid w:val="51880DBF"/>
     <w:multiLevelType w:val="multilevel"/>
     <w:tmpl w:val="FB9080DA"/>
@@ -16051,7 +16412,7 @@
       </w:rPr>
     </w:lvl>
   </w:abstractNum>
-  <w:abstractNum w:abstractNumId="22" w15:restartNumberingAfterBreak="0">
+  <w:abstractNum w:abstractNumId="23" w15:restartNumberingAfterBreak="0">
     <w:nsid w:val="53721176"/>
     <w:multiLevelType w:val="multilevel"/>
     <w:tmpl w:val="D7880F18"/>
@@ -16184,7 +16545,7 @@
       </w:rPr>
     </w:lvl>
   </w:abstractNum>
-  <w:abstractNum w:abstractNumId="23" w15:restartNumberingAfterBreak="0">
+  <w:abstractNum w:abstractNumId="24" w15:restartNumberingAfterBreak="0">
     <w:nsid w:val="58FA3076"/>
     <w:multiLevelType w:val="hybridMultilevel"/>
     <w:tmpl w:val="A3C4435A"/>
@@ -16297,7 +16658,7 @@
       </w:rPr>
     </w:lvl>
   </w:abstractNum>
-  <w:abstractNum w:abstractNumId="24" w15:restartNumberingAfterBreak="0">
+  <w:abstractNum w:abstractNumId="25" w15:restartNumberingAfterBreak="0">
     <w:nsid w:val="5FC60CFE"/>
     <w:multiLevelType w:val="multilevel"/>
     <w:tmpl w:val="5AC23246"/>
@@ -16432,7 +16793,7 @@
       </w:rPr>
     </w:lvl>
   </w:abstractNum>
-  <w:abstractNum w:abstractNumId="25" w15:restartNumberingAfterBreak="0">
+  <w:abstractNum w:abstractNumId="26" w15:restartNumberingAfterBreak="0">
     <w:nsid w:val="607F3809"/>
     <w:multiLevelType w:val="hybridMultilevel"/>
     <w:tmpl w:val="762CD7D0"/>
@@ -16521,7 +16882,7 @@
       </w:pPr>
     </w:lvl>
   </w:abstractNum>
-  <w:abstractNum w:abstractNumId="26" w15:restartNumberingAfterBreak="0">
+  <w:abstractNum w:abstractNumId="27" w15:restartNumberingAfterBreak="0">
     <w:nsid w:val="644C7E3E"/>
     <w:multiLevelType w:val="hybridMultilevel"/>
     <w:tmpl w:val="CF34B8E2"/>
@@ -16634,7 +16995,7 @@
       </w:rPr>
     </w:lvl>
   </w:abstractNum>
-  <w:abstractNum w:abstractNumId="27" w15:restartNumberingAfterBreak="0">
+  <w:abstractNum w:abstractNumId="28" w15:restartNumberingAfterBreak="0">
     <w:nsid w:val="68A13545"/>
     <w:multiLevelType w:val="multilevel"/>
     <w:tmpl w:val="D7880F18"/>
@@ -16767,7 +17128,7 @@
       </w:rPr>
     </w:lvl>
   </w:abstractNum>
-  <w:abstractNum w:abstractNumId="28" w15:restartNumberingAfterBreak="0">
+  <w:abstractNum w:abstractNumId="29" w15:restartNumberingAfterBreak="0">
     <w:nsid w:val="69B62AFA"/>
     <w:multiLevelType w:val="multilevel"/>
     <w:tmpl w:val="892CD762"/>
@@ -16913,7 +17274,7 @@
       </w:rPr>
     </w:lvl>
   </w:abstractNum>
-  <w:abstractNum w:abstractNumId="29" w15:restartNumberingAfterBreak="0">
+  <w:abstractNum w:abstractNumId="30" w15:restartNumberingAfterBreak="0">
     <w:nsid w:val="6C4D02DE"/>
     <w:multiLevelType w:val="hybridMultilevel"/>
     <w:tmpl w:val="6610D60A"/>
@@ -16999,7 +17360,7 @@
       </w:pPr>
     </w:lvl>
   </w:abstractNum>
-  <w:abstractNum w:abstractNumId="30" w15:restartNumberingAfterBreak="0">
+  <w:abstractNum w:abstractNumId="31" w15:restartNumberingAfterBreak="0">
     <w:nsid w:val="6DCE3467"/>
     <w:multiLevelType w:val="multilevel"/>
     <w:tmpl w:val="D7880F18"/>
@@ -17132,7 +17493,7 @@
       </w:rPr>
     </w:lvl>
   </w:abstractNum>
-  <w:abstractNum w:abstractNumId="31" w15:restartNumberingAfterBreak="0">
+  <w:abstractNum w:abstractNumId="32" w15:restartNumberingAfterBreak="0">
     <w:nsid w:val="71063A2E"/>
     <w:multiLevelType w:val="multilevel"/>
     <w:tmpl w:val="D7880F18"/>
@@ -17265,7 +17626,7 @@
       </w:rPr>
     </w:lvl>
   </w:abstractNum>
-  <w:abstractNum w:abstractNumId="32" w15:restartNumberingAfterBreak="0">
+  <w:abstractNum w:abstractNumId="33" w15:restartNumberingAfterBreak="0">
     <w:nsid w:val="76EF095C"/>
     <w:multiLevelType w:val="hybridMultilevel"/>
     <w:tmpl w:val="762CD7D0"/>
@@ -17354,7 +17715,7 @@
       </w:pPr>
     </w:lvl>
   </w:abstractNum>
-  <w:abstractNum w:abstractNumId="33" w15:restartNumberingAfterBreak="0">
+  <w:abstractNum w:abstractNumId="34" w15:restartNumberingAfterBreak="0">
     <w:nsid w:val="7822713A"/>
     <w:multiLevelType w:val="multilevel"/>
     <w:tmpl w:val="B3C8B18E"/>
@@ -17440,7 +17801,7 @@
       </w:pPr>
     </w:lvl>
   </w:abstractNum>
-  <w:abstractNum w:abstractNumId="34" w15:restartNumberingAfterBreak="0">
+  <w:abstractNum w:abstractNumId="35" w15:restartNumberingAfterBreak="0">
     <w:nsid w:val="7C1C1DA6"/>
     <w:multiLevelType w:val="hybridMultilevel"/>
     <w:tmpl w:val="2BFE2D0A"/>
@@ -17557,7 +17918,7 @@
     <w:abstractNumId w:val="10"/>
   </w:num>
   <w:num w:numId="2">
-    <w:abstractNumId w:val="28"/>
+    <w:abstractNumId w:val="29"/>
   </w:num>
   <w:num w:numId="3">
     <w:abstractNumId w:val="0"/>
@@ -17569,34 +17930,34 @@
     <w:abstractNumId w:val="4"/>
   </w:num>
   <w:num w:numId="6">
-    <w:abstractNumId w:val="13"/>
+    <w:abstractNumId w:val="14"/>
   </w:num>
   <w:num w:numId="7">
-    <w:abstractNumId w:val="19"/>
+    <w:abstractNumId w:val="20"/>
   </w:num>
   <w:num w:numId="8">
-    <w:abstractNumId w:val="32"/>
+    <w:abstractNumId w:val="33"/>
   </w:num>
   <w:num w:numId="9">
     <w:abstractNumId w:val="5"/>
   </w:num>
   <w:num w:numId="10">
-    <w:abstractNumId w:val="14"/>
+    <w:abstractNumId w:val="15"/>
   </w:num>
   <w:num w:numId="11">
-    <w:abstractNumId w:val="26"/>
+    <w:abstractNumId w:val="27"/>
   </w:num>
   <w:num w:numId="12">
     <w:abstractNumId w:val="6"/>
   </w:num>
   <w:num w:numId="13">
-    <w:abstractNumId w:val="17"/>
+    <w:abstractNumId w:val="18"/>
   </w:num>
   <w:num w:numId="14">
     <w:abstractNumId w:val="12"/>
   </w:num>
   <w:num w:numId="15">
-    <w:abstractNumId w:val="23"/>
+    <w:abstractNumId w:val="24"/>
   </w:num>
   <w:num w:numId="16">
     <w:abstractNumId w:val="9"/>
@@ -17632,10 +17993,10 @@
     </w:lvlOverride>
   </w:num>
   <w:num w:numId="18">
-    <w:abstractNumId w:val="24"/>
+    <w:abstractNumId w:val="25"/>
   </w:num>
   <w:num w:numId="19">
-    <w:abstractNumId w:val="24"/>
+    <w:abstractNumId w:val="25"/>
     <w:lvlOverride w:ilvl="0">
       <w:lvl w:ilvl="0">
         <w:start w:val="1"/>
@@ -17939,31 +18300,31 @@
     </w:lvlOverride>
   </w:num>
   <w:num w:numId="23">
-    <w:abstractNumId w:val="21"/>
+    <w:abstractNumId w:val="22"/>
   </w:num>
   <w:num w:numId="24">
     <w:abstractNumId w:val="11"/>
   </w:num>
   <w:num w:numId="25">
-    <w:abstractNumId w:val="16"/>
+    <w:abstractNumId w:val="17"/>
   </w:num>
   <w:num w:numId="26">
-    <w:abstractNumId w:val="30"/>
+    <w:abstractNumId w:val="31"/>
   </w:num>
   <w:num w:numId="27">
-    <w:abstractNumId w:val="31"/>
+    <w:abstractNumId w:val="32"/>
   </w:num>
   <w:num w:numId="28">
-    <w:abstractNumId w:val="27"/>
+    <w:abstractNumId w:val="28"/>
   </w:num>
   <w:num w:numId="29">
-    <w:abstractNumId w:val="22"/>
+    <w:abstractNumId w:val="23"/>
   </w:num>
   <w:num w:numId="30">
-    <w:abstractNumId w:val="18"/>
+    <w:abstractNumId w:val="19"/>
   </w:num>
   <w:num w:numId="31">
-    <w:abstractNumId w:val="18"/>
+    <w:abstractNumId w:val="19"/>
     <w:lvlOverride w:ilvl="0">
       <w:startOverride w:val="1"/>
     </w:lvlOverride>
@@ -17996,25 +18357,28 @@
     <w:abstractNumId w:val="2"/>
   </w:num>
   <w:num w:numId="33">
-    <w:abstractNumId w:val="20"/>
+    <w:abstractNumId w:val="21"/>
   </w:num>
   <w:num w:numId="34">
-    <w:abstractNumId w:val="33"/>
+    <w:abstractNumId w:val="34"/>
   </w:num>
   <w:num w:numId="35">
     <w:abstractNumId w:val="8"/>
   </w:num>
   <w:num w:numId="36">
-    <w:abstractNumId w:val="15"/>
+    <w:abstractNumId w:val="16"/>
   </w:num>
   <w:num w:numId="37">
-    <w:abstractNumId w:val="29"/>
+    <w:abstractNumId w:val="30"/>
   </w:num>
   <w:num w:numId="38">
-    <w:abstractNumId w:val="34"/>
+    <w:abstractNumId w:val="35"/>
   </w:num>
   <w:num w:numId="39">
-    <w:abstractNumId w:val="25"/>
+    <w:abstractNumId w:val="26"/>
+  </w:num>
+  <w:num w:numId="40">
+    <w:abstractNumId w:val="13"/>
   </w:num>
   <w:numIdMacAtCleanup w:val="13"/>
 </w:numbering>
@@ -18211,7 +18575,7 @@
     <w:lsdException w:name="Medium Shading 2 Accent 1" w:uiPriority="64"/>
     <w:lsdException w:name="Medium List 1 Accent 1" w:uiPriority="65"/>
     <w:lsdException w:name="Revision" w:semiHidden="1"/>
-    <w:lsdException w:name="List Paragraph" w:uiPriority="34" w:qFormat="1"/>
+    <w:lsdException w:name="List Paragraph" w:qFormat="1"/>
     <w:lsdException w:name="Quote" w:uiPriority="29" w:qFormat="1"/>
     <w:lsdException w:name="Intense Quote" w:uiPriority="30" w:qFormat="1"/>
     <w:lsdException w:name="Medium List 2 Accent 1" w:uiPriority="66"/>
@@ -18944,7 +19308,7 @@
   <w:style w:type="paragraph" w:styleId="ListParagraph">
     <w:name w:val="List Paragraph"/>
     <w:basedOn w:val="Normal"/>
-    <w:uiPriority w:val="34"/>
+    <w:uiPriority w:val="99"/>
     <w:qFormat/>
     <w:rsid w:val="00AB3066"/>
     <w:pPr>
@@ -19266,10 +19630,6 @@
 </file>
 
 <file path=customXml/item1.xml><?xml version="1.0" encoding="utf-8"?>
-<b:Sources xmlns:b="http://schemas.openxmlformats.org/officeDocument/2006/bibliography" xmlns="http://schemas.openxmlformats.org/officeDocument/2006/bibliography" SelectedStyle="\APASixthEditionOfficeOnline.xsl" StyleName="APA" Version="6"/>
-</file>
-
-<file path=customXml/item2.xml><?xml version="1.0" encoding="utf-8"?>
 <ct:contentTypeSchema xmlns:ct="http://schemas.microsoft.com/office/2006/metadata/contentType" xmlns:ma="http://schemas.microsoft.com/office/2006/metadata/properties/metaAttributes" ct:_="" ma:_="" ma:contentTypeName="Document" ma:contentTypeID="0x0101009CE36ADDE61BE2488F45C299EABE30E3" ma:contentTypeVersion="8" ma:contentTypeDescription="Create a new document." ma:contentTypeScope="" ma:versionID="d2d6eba7e1676fa68425b1f31d38f353">
   <xsd:schema xmlns:xsd="http://www.w3.org/2001/XMLSchema" xmlns:xs="http://www.w3.org/2001/XMLSchema" xmlns:p="http://schemas.microsoft.com/office/2006/metadata/properties" xmlns:ns3="8e441a6f-7fa8-49c4-b93b-aa8f530f7b54" targetNamespace="http://schemas.microsoft.com/office/2006/metadata/properties" ma:root="true" ma:fieldsID="61b26735236a9fb97721a6cdb918cdaa" ns3:_="">
     <xsd:import namespace="8e441a6f-7fa8-49c4-b93b-aa8f530f7b54"/>
@@ -19441,7 +19801,17 @@
 </ct:contentTypeSchema>
 </file>
 
+<file path=customXml/item2.xml><?xml version="1.0" encoding="utf-8"?>
+<b:Sources xmlns:b="http://schemas.openxmlformats.org/officeDocument/2006/bibliography" xmlns="http://schemas.openxmlformats.org/officeDocument/2006/bibliography" SelectedStyle="\APASixthEditionOfficeOnline.xsl" StyleName="APA" Version="6"/>
+</file>
+
 <file path=customXml/item3.xml><?xml version="1.0" encoding="utf-8"?>
+<p:properties xmlns:p="http://schemas.microsoft.com/office/2006/metadata/properties" xmlns:xsi="http://www.w3.org/2001/XMLSchema-instance" xmlns:pc="http://schemas.microsoft.com/office/infopath/2007/PartnerControls">
+  <documentManagement/>
+</p:properties>
+</file>
+
+<file path=customXml/item4.xml><?xml version="1.0" encoding="utf-8"?>
 <?mso-contentType ?>
 <FormTemplates xmlns="http://schemas.microsoft.com/sharepoint/v3/contenttype/forms">
   <Display>DocumentLibraryForm</Display>
@@ -19450,21 +19820,7 @@
 </FormTemplates>
 </file>
 
-<file path=customXml/item4.xml><?xml version="1.0" encoding="utf-8"?>
-<p:properties xmlns:p="http://schemas.microsoft.com/office/2006/metadata/properties" xmlns:xsi="http://www.w3.org/2001/XMLSchema-instance" xmlns:pc="http://schemas.microsoft.com/office/infopath/2007/PartnerControls">
-  <documentManagement/>
-</p:properties>
-</file>
-
 <file path=customXml/itemProps1.xml><?xml version="1.0" encoding="utf-8"?>
-<ds:datastoreItem xmlns:ds="http://schemas.openxmlformats.org/officeDocument/2006/customXml" ds:itemID="{DDDFF044-0CEE-4515-8B8F-FD6DE8E95727}">
-  <ds:schemaRefs>
-    <ds:schemaRef ds:uri="http://schemas.openxmlformats.org/officeDocument/2006/bibliography"/>
-  </ds:schemaRefs>
-</ds:datastoreItem>
-</file>
-
-<file path=customXml/itemProps2.xml><?xml version="1.0" encoding="utf-8"?>
 <ds:datastoreItem xmlns:ds="http://schemas.openxmlformats.org/officeDocument/2006/customXml" ds:itemID="{F27F6513-5BFD-47C9-A4B9-2C4D58B91A15}">
   <ds:schemaRefs>
     <ds:schemaRef ds:uri="http://schemas.microsoft.com/office/2006/metadata/contentType"/>
@@ -19482,19 +19838,27 @@
 </ds:datastoreItem>
 </file>
 
-<file path=customXml/itemProps3.xml><?xml version="1.0" encoding="utf-8"?>
-<ds:datastoreItem xmlns:ds="http://schemas.openxmlformats.org/officeDocument/2006/customXml" ds:itemID="{C3A696FC-67B5-44DA-94DA-6B70F8FA94B7}">
+<file path=customXml/itemProps2.xml><?xml version="1.0" encoding="utf-8"?>
+<ds:datastoreItem xmlns:ds="http://schemas.openxmlformats.org/officeDocument/2006/customXml" ds:itemID="{DDDFF044-0CEE-4515-8B8F-FD6DE8E95727}">
   <ds:schemaRefs>
-    <ds:schemaRef ds:uri="http://schemas.microsoft.com/sharepoint/v3/contenttype/forms"/>
+    <ds:schemaRef ds:uri="http://schemas.openxmlformats.org/officeDocument/2006/bibliography"/>
   </ds:schemaRefs>
 </ds:datastoreItem>
 </file>
 
-<file path=customXml/itemProps4.xml><?xml version="1.0" encoding="utf-8"?>
+<file path=customXml/itemProps3.xml><?xml version="1.0" encoding="utf-8"?>
 <ds:datastoreItem xmlns:ds="http://schemas.openxmlformats.org/officeDocument/2006/customXml" ds:itemID="{C71162CA-117A-423C-81B4-439122DE0B7D}">
   <ds:schemaRefs>
     <ds:schemaRef ds:uri="http://schemas.microsoft.com/office/2006/metadata/properties"/>
     <ds:schemaRef ds:uri="http://schemas.microsoft.com/office/infopath/2007/PartnerControls"/>
   </ds:schemaRefs>
 </ds:datastoreItem>
+</file>
+
+<file path=customXml/itemProps4.xml><?xml version="1.0" encoding="utf-8"?>
+<ds:datastoreItem xmlns:ds="http://schemas.openxmlformats.org/officeDocument/2006/customXml" ds:itemID="{C3A696FC-67B5-44DA-94DA-6B70F8FA94B7}">
+  <ds:schemaRefs>
+    <ds:schemaRef ds:uri="http://schemas.microsoft.com/sharepoint/v3/contenttype/forms"/>
+  </ds:schemaRefs>
+</ds:datastoreItem>
 </file>
</xml_diff>

<commit_message>
towards the end of last RQ
</commit_message>
<xml_diff>
--- a/PAJAIS_Style_Guide.docx
+++ b/PAJAIS_Style_Guide.docx
@@ -2890,6 +2890,9 @@
         </w:rPr>
       </w:pPr>
       <w:r>
+        <w:t>What are major architectural components of BD RAs</w:t>
+      </w:r>
+      <w:r>
         <w:rPr>
           <w:rStyle w:val="Heading1Char"/>
           <w:b w:val="0"/>
@@ -2897,7 +2900,7 @@
           <w:color w:val="auto"/>
           <w:sz w:val="22"/>
         </w:rPr>
-        <w:t xml:space="preserve">What are the common architectural components of these BD RAs? </w:t>
+        <w:t xml:space="preserve">? </w:t>
       </w:r>
     </w:p>
     <w:p>
@@ -2974,9 +2977,8 @@
               <w:rPr>
                 <w:noProof/>
               </w:rPr>
-              <w:lastRenderedPageBreak/>
               <w:pict w14:anchorId="1CFCB27F">
-                <v:shape id="_x0000_i1025" type="#_x0000_t75" style="width:403.5pt;height:369.5pt">
+                <v:shape id="_x0000_i1025" type="#_x0000_t75" style="width:374pt;height:343pt">
                   <v:imagedata r:id="rId12" o:title="Prisma FlowChart"/>
                 </v:shape>
               </w:pict>
@@ -3141,18 +3143,6 @@
     </w:tbl>
     <w:p>
       <w:pPr>
-        <w:rPr>
-          <w:rStyle w:val="Heading1Char"/>
-          <w:b w:val="0"/>
-          <w:bCs w:val="0"/>
-          <w:sz w:val="24"/>
-          <w:szCs w:val="28"/>
-          <w:lang w:val="en-GB" w:eastAsia="en-GB"/>
-        </w:rPr>
-      </w:pPr>
-    </w:p>
-    <w:p>
-      <w:pPr>
         <w:pStyle w:val="Heading2"/>
         <w:rPr>
           <w:rStyle w:val="Heading1Char"/>
@@ -3172,6 +3162,7 @@
           <w:szCs w:val="28"/>
           <w:lang w:val="en-GB" w:eastAsia="en-GB"/>
         </w:rPr>
+        <w:lastRenderedPageBreak/>
         <w:t>Identification</w:t>
       </w:r>
       <w:r>
@@ -3722,7 +3713,6 @@
           <w:i/>
           <w:iCs/>
         </w:rPr>
-        <w:lastRenderedPageBreak/>
         <w:t>Reference Architectures concepts</w:t>
       </w:r>
     </w:p>
@@ -4040,6 +4030,7 @@
         <w:rPr>
           <w:lang w:val="en-GB" w:eastAsia="en-GB"/>
         </w:rPr>
+        <w:lastRenderedPageBreak/>
         <w:t>Very short studies (less than 8 pages)</w:t>
       </w:r>
     </w:p>
@@ -4179,11 +4170,7 @@
       </w:r>
       <w:proofErr w:type="gramEnd"/>
       <w:r>
-        <w:t xml:space="preserve"> the second quality factor, studies that revolved around either creation of novel or </w:t>
-      </w:r>
-      <w:r>
-        <w:lastRenderedPageBreak/>
-        <w:t xml:space="preserve">exploration and examination of current RAs have been perceive as quality researched and have been included in the pool. </w:t>
+        <w:t xml:space="preserve"> the second quality factor, studies that revolved around either creation of novel or exploration and examination of current RAs have been perceive as quality researched and have been included in the pool. </w:t>
       </w:r>
     </w:p>
     <w:p/>
@@ -4410,6 +4397,7 @@
         <w:rPr>
           <w:lang w:val="en-GB" w:eastAsia="en-GB"/>
         </w:rPr>
+        <w:lastRenderedPageBreak/>
         <w:t>big data RA development</w:t>
       </w:r>
     </w:p>
@@ -4556,7 +4544,6 @@
               <w:rPr>
                 <w:noProof/>
               </w:rPr>
-              <w:lastRenderedPageBreak/>
               <w:pict w14:anchorId="17886892">
                 <v:shape id="_x0000_i1026" type="#_x0000_t75" style="width:450pt;height:299.5pt">
                   <v:imagedata r:id="rId13" o:title="databases-statitistic"/>
@@ -4806,6 +4793,7 @@
         <w:rPr>
           <w:lang w:val="en-GB" w:eastAsia="en-GB"/>
         </w:rPr>
+        <w:lastRenderedPageBreak/>
         <w:t>in terms of architectural concepts</w:t>
       </w:r>
       <w:r>
@@ -4921,7 +4909,6 @@
     <w:p/>
     <w:p>
       <w:r>
-        <w:lastRenderedPageBreak/>
         <w:t>Many successful IT artefacts exist today that stemmed from an effective RA. A few good examples are the Open Systems Interconnection model or OSI (Zimmermann 1980), Open Authentication or OATH (OATH 2007), Common Object Request Broker Architecture or CORBA (OMG 2014), and WMS or workflow management systems (</w:t>
       </w:r>
       <w:proofErr w:type="spellStart"/>
@@ -5185,6 +5172,7 @@
           <w:b/>
           <w:bCs/>
         </w:rPr>
+        <w:lastRenderedPageBreak/>
         <w:t>In reference architectures, stakeholders are not clearly defined:</w:t>
       </w:r>
       <w:r>
@@ -5307,11 +5295,7 @@
         <w:t xml:space="preserve">The design of an RA is usually </w:t>
       </w:r>
       <w:r>
-        <w:t xml:space="preserve">guided by existing architectural patterns, common pitfalls in practice, system development and literature. For this reason, RAs convey standard approaches and </w:t>
-      </w:r>
-      <w:r>
-        <w:lastRenderedPageBreak/>
-        <w:t xml:space="preserve">patterns that avoid known pitfall, facilitate reuse, and decreased complexity </w:t>
+        <w:t xml:space="preserve">guided by existing architectural patterns, common pitfalls in practice, system development and literature. For this reason, RAs convey standard approaches and patterns that avoid known pitfall, facilitate reuse, and decreased complexity </w:t>
       </w:r>
       <w:r>
         <w:fldChar w:fldCharType="begin"/>
@@ -5612,7 +5596,11 @@
       </w:r>
       <w:proofErr w:type="gramEnd"/>
       <w:r>
-        <w:t xml:space="preserve"> realize the core fundamentals of BD systems. Academic and practitioners of BD, describe BD as an interplay of methodology (workflow, organization), software engineering (data engineering, storage, </w:t>
+        <w:t xml:space="preserve"> realize the core fundamentals of BD systems. Academic and practitioners of BD, describe BD as an interplay of methodology </w:t>
+      </w:r>
+      <w:r>
+        <w:lastRenderedPageBreak/>
+        <w:t xml:space="preserve">(workflow, organization), software engineering (data engineering, storage, </w:t>
       </w:r>
       <w:r>
         <w:t>etc.</w:t>
@@ -5720,11 +5708,7 @@
         <w:t xml:space="preserve"> that the software architect </w:t>
       </w:r>
       <w:r>
-        <w:t xml:space="preserve">can refer to an already designed orchestration of components, interfaces, inter-communications, and variability points and map them against the organization’s capability framework, desired </w:t>
-      </w:r>
-      <w:r>
-        <w:lastRenderedPageBreak/>
-        <w:t xml:space="preserve">quality attributes, and business drivers and vision. This also means that the software architecture or the software architecture group is no longer challenged to model a new architecture from an array of independent components that needs to be assembled through effective interface, cache mechanisms, storage, etc. </w:t>
+        <w:t xml:space="preserve">can refer to an already designed orchestration of components, interfaces, inter-communications, and variability points and map them against the organization’s capability framework, desired quality attributes, and business drivers and vision. This also means that the software architecture or the software architecture group is no longer challenged to model a new architecture from an array of independent components that needs to be assembled through effective interface, cache mechanisms, storage, etc. </w:t>
       </w:r>
     </w:p>
     <w:p/>
@@ -6318,7 +6302,14 @@
                 <w:sz w:val="20"/>
                 <w:szCs w:val="20"/>
               </w:rPr>
-              <w:t xml:space="preserve">a proposal for a reference architecture for long-term archiving, preservation, and retrieval of Big Data (Viana and Sato 2014) </w:t>
+              <w:t>A</w:t>
+            </w:r>
+            <w:r>
+              <w:rPr>
+                <w:sz w:val="20"/>
+                <w:szCs w:val="20"/>
+              </w:rPr>
+              <w:t xml:space="preserve"> proposal for a reference architecture for long-term archiving, preservation, and retrieval of Big Data (Viana and Sato 2014) </w:t>
             </w:r>
           </w:p>
         </w:tc>
@@ -6822,6 +6813,7 @@
                 <w:sz w:val="20"/>
                 <w:szCs w:val="20"/>
               </w:rPr>
+              <w:lastRenderedPageBreak/>
               <w:t>8</w:t>
             </w:r>
           </w:p>
@@ -7598,7 +7590,6 @@
                 <w:sz w:val="20"/>
                 <w:szCs w:val="20"/>
               </w:rPr>
-              <w:lastRenderedPageBreak/>
               <w:t>15</w:t>
             </w:r>
           </w:p>
@@ -8717,6 +8708,7 @@
         <w:t xml:space="preserve">the overall practice </w:t>
       </w:r>
       <w:r>
+        <w:lastRenderedPageBreak/>
         <w:fldChar w:fldCharType="begin"/>
       </w:r>
       <w:r>
@@ -8827,11 +8819,7 @@
         <w:t xml:space="preserve"> dissertation for creating big data RAs. In addition, few universities have published their own RA.</w:t>
       </w:r>
       <w:r>
-        <w:t xml:space="preserve"> For instance, university of Amsterdam published the BD architecture </w:t>
-      </w:r>
-      <w:r>
-        <w:lastRenderedPageBreak/>
-        <w:t>framework</w:t>
+        <w:t xml:space="preserve"> For instance, university of Amsterdam published the BD architecture framework</w:t>
       </w:r>
       <w:r>
         <w:t xml:space="preserve"> </w:t>
@@ -9132,7 +9120,11 @@
         <w:t>, which is a well-established practice for problem analysis.</w:t>
       </w:r>
       <w:r>
-        <w:t xml:space="preserve"> The interrogative why addresses the goal of the RA, who, when, where address the context, and how and what address the design dimensions (</w:t>
+        <w:t xml:space="preserve"> The interrogative why addresses the goal of the RA, who, when, where address the context, and how and </w:t>
+      </w:r>
+      <w:r>
+        <w:lastRenderedPageBreak/>
+        <w:t>what address the design dimensions (</w:t>
       </w:r>
       <w:proofErr w:type="spellStart"/>
       <w:r>
@@ -9252,11 +9244,7 @@
         <w:t xml:space="preserve">Informal methods of modeling can introduce </w:t>
       </w:r>
       <w:r>
-        <w:t xml:space="preserve">inconsistency issues between system design and </w:t>
-      </w:r>
-      <w:r>
-        <w:lastRenderedPageBreak/>
-        <w:t>implementation of the system (Zhu, 2005)</w:t>
+        <w:t>inconsistency issues between system design and implementation of the system (Zhu, 2005)</w:t>
       </w:r>
       <w:r>
         <w:t xml:space="preserve">, do not adhere to a well-established standard and do not promote the development of modeling approaches. Therefore, on can argue that there is a need for more emphasis on the modeling language with which different researchers and practitioners </w:t>
@@ -9694,28 +9682,7 @@
         <w:t xml:space="preserve"> evaluated through a well-grounded method such as ATAM.</w:t>
       </w:r>
     </w:p>
-    <w:p>
-      <w:pPr>
-        <w:spacing w:afterLines="100" w:after="240"/>
-        <w:rPr>
-          <w:rFonts w:ascii="Fd8035-Identity-H" w:hAnsi="Fd8035-Identity-H" w:cs="Fd8035-Identity-H"/>
-          <w:sz w:val="13"/>
-          <w:szCs w:val="13"/>
-          <w:lang w:val="en-GB" w:eastAsia="en-GB"/>
-        </w:rPr>
-      </w:pPr>
-    </w:p>
-    <w:p>
-      <w:pPr>
-        <w:spacing w:afterLines="100" w:after="240"/>
-        <w:rPr>
-          <w:rFonts w:ascii="Fd8035-Identity-H" w:hAnsi="Fd8035-Identity-H" w:cs="Fd8035-Identity-H"/>
-          <w:sz w:val="13"/>
-          <w:szCs w:val="13"/>
-          <w:lang w:val="en-GB" w:eastAsia="en-GB"/>
-        </w:rPr>
-      </w:pPr>
-    </w:p>
+    <w:p/>
     <w:p>
       <w:pPr>
         <w:pStyle w:val="Heading2"/>
@@ -9733,322 +9700,342 @@
           <w:bCs/>
           <w:sz w:val="22"/>
         </w:rPr>
+        <w:t xml:space="preserve">What are </w:t>
+      </w:r>
+      <w:r>
+        <w:rPr>
+          <w:rStyle w:val="Heading1Char"/>
+          <w:b/>
+          <w:bCs/>
+          <w:sz w:val="22"/>
+        </w:rPr>
+        <w:t xml:space="preserve">major </w:t>
+      </w:r>
+      <w:r>
+        <w:rPr>
+          <w:rStyle w:val="Heading1Char"/>
+          <w:b/>
+          <w:bCs/>
+          <w:sz w:val="22"/>
+        </w:rPr>
+        <w:t xml:space="preserve">architectural components of BD RAs? </w:t>
+      </w:r>
+    </w:p>
+    <w:p/>
+    <w:p>
+      <w:r>
+        <w:t>Some of the RAs collected were in in the form of a short paper and provided with not much detail, whereas some of the other such as NIST were quite comprehensive.</w:t>
+      </w:r>
+      <w:r>
+        <w:t xml:space="preserve"> </w:t>
+      </w:r>
+      <w:r>
+        <w:t>Majority of</w:t>
+      </w:r>
+      <w:r>
+        <w:t xml:space="preserve"> RAs have been inspired or based on other RAs, and this signified the notion that “RAs can be perceived more effective when they are created out of available knowledge, studied domain, and existing RAs rather than from scratch”. </w:t>
+      </w:r>
+      <w:r>
+        <w:t xml:space="preserve">To address RQ5, RAs listed in table 1 was reviewed and compared to deduce common architectural components of BD RAs. </w:t>
+      </w:r>
+    </w:p>
+    <w:p/>
+    <w:p>
+      <w:r>
+        <w:t>We describe these architectural components</w:t>
+      </w:r>
+      <w:r>
+        <w:t xml:space="preserve"> as three major</w:t>
+      </w:r>
+      <w:r>
+        <w:t xml:space="preserve"> categories</w:t>
+      </w:r>
+      <w:r>
+        <w:t>, namely ‘BD management and storage’, ‘BD analytics and application interfaces’, and ‘</w:t>
+      </w:r>
+    </w:p>
+    <w:p>
+      <w:pPr>
+        <w:pStyle w:val="Heading3"/>
+      </w:pPr>
+      <w:r>
+        <w:t>BD Management and Storage</w:t>
+      </w:r>
+      <w:r>
+        <w:t xml:space="preserve"> </w:t>
+      </w:r>
+    </w:p>
+    <w:p>
+      <w:r>
+        <w:t>Storage</w:t>
+      </w:r>
+      <w:r>
+        <w:t xml:space="preserve"> involves variety of different database, or sometimes the practice of polyglot persistence </w:t>
+      </w:r>
+      <w:r>
+        <w:fldChar w:fldCharType="begin"/>
+      </w:r>
+      <w:r>
+        <w:instrText xml:space="preserve"> ADDIN EN.CITE &lt;EndNote&gt;&lt;Cite&gt;&lt;Author&gt;Khine&lt;/Author&gt;&lt;Year&gt;2019&lt;/Year&gt;&lt;RecNum&gt;1&lt;/RecNum&gt;&lt;DisplayText&gt;(Khine &amp;amp; Wang, 2019)&lt;/DisplayText&gt;&lt;record&gt;&lt;rec-number&gt;1&lt;/rec-number&gt;&lt;foreign-keys&gt;&lt;key app="EN" db-id="5re5epv9rrvvajeatv4xvdtet5zsfedxv2xw" timestamp="1639718408"&gt;1&lt;/key&gt;&lt;/foreign-keys&gt;&lt;ref-type name="Journal Article"&gt;17&lt;/ref-type&gt;&lt;contributors&gt;&lt;authors&gt;&lt;author&gt;Khine, Pwint Phyu&lt;/author&gt;&lt;author&gt;Wang, Zhaoshun&lt;/author&gt;&lt;/authors&gt;&lt;/contributors&gt;&lt;titles&gt;&lt;title&gt;A review of polyglot persistence in the big data world&lt;/title&gt;&lt;secondary-title&gt;Information&lt;/secondary-title&gt;&lt;/titles&gt;&lt;periodical&gt;&lt;full-title&gt;Information&lt;/full-title&gt;&lt;/periodical&gt;&lt;pages&gt;141&lt;/pages&gt;&lt;volume&gt;10&lt;/volume&gt;&lt;number&gt;4&lt;/number&gt;&lt;dates&gt;&lt;year&gt;2019&lt;/year&gt;&lt;/dates&gt;&lt;urls&gt;&lt;/urls&gt;&lt;/record&gt;&lt;/Cite&gt;&lt;/EndNote&gt;</w:instrText>
+      </w:r>
+      <w:r>
+        <w:fldChar w:fldCharType="separate"/>
+      </w:r>
+      <w:r>
+        <w:rPr>
+          <w:noProof/>
+        </w:rPr>
+        <w:t>(Khine &amp; Wang, 2019)</w:t>
+      </w:r>
+      <w:r>
+        <w:fldChar w:fldCharType="end"/>
+      </w:r>
+      <w:r>
+        <w:t>, as data come in various formats</w:t>
+      </w:r>
+      <w:r>
+        <w:t xml:space="preserve"> in BD systems</w:t>
+      </w:r>
+      <w:r>
+        <w:t xml:space="preserve">. </w:t>
+      </w:r>
+      <w:r>
+        <w:t>For instance, when it comes to dynamic data, NoSQL databases such as MongoDB is a suitable choice</w:t>
+      </w:r>
+      <w:r>
+        <w:t xml:space="preserve"> because of </w:t>
+      </w:r>
+      <w:r>
+        <w:t>their</w:t>
+      </w:r>
+      <w:r>
+        <w:t xml:space="preserve"> non-tabular nature</w:t>
+      </w:r>
+      <w:r>
+        <w:t xml:space="preserve"> </w:t>
+      </w:r>
+      <w:r>
+        <w:fldChar w:fldCharType="begin"/>
+      </w:r>
+      <w:r>
+        <w:instrText xml:space="preserve"> ADDIN EN.CITE &lt;EndNote&gt;&lt;Cite&gt;&lt;Author&gt;Banker&lt;/Author&gt;&lt;Year&gt;2016&lt;/Year&gt;&lt;RecNum&gt;3&lt;/RecNum&gt;&lt;DisplayText&gt;(Banker, Garrett, Bakkum, &amp;amp; Verch, 2016)&lt;/DisplayText&gt;&lt;record&gt;&lt;rec-number&gt;3&lt;/rec-number&gt;&lt;foreign-keys&gt;&lt;key app="EN" db-id="5re5epv9rrvvajeatv4xvdtet5zsfedxv2xw" timestamp="1639789247"&gt;3&lt;/key&gt;&lt;/foreign-keys&gt;&lt;ref-type name="Book"&gt;6&lt;/ref-type&gt;&lt;contributors&gt;&lt;authors&gt;&lt;author&gt;Banker, Kyle&lt;/author&gt;&lt;author&gt;Garrett, Douglas&lt;/author&gt;&lt;author&gt;Bakkum, Peter&lt;/author&gt;&lt;author&gt;Verch, Shaun&lt;/author&gt;&lt;/authors&gt;&lt;/contributors&gt;&lt;titles&gt;&lt;title&gt;MongoDB in Action: Covers MongoDB version 3.0&lt;/title&gt;&lt;/titles&gt;&lt;dates&gt;&lt;year&gt;2016&lt;/year&gt;&lt;/dates&gt;&lt;publisher&gt;Simon and Schuster&lt;/publisher&gt;&lt;isbn&gt;1638353565&lt;/isbn&gt;&lt;urls&gt;&lt;/urls&gt;&lt;/record&gt;&lt;/Cite&gt;&lt;/EndNote&gt;</w:instrText>
+      </w:r>
+      <w:r>
+        <w:fldChar w:fldCharType="separate"/>
+      </w:r>
+      <w:r>
+        <w:rPr>
+          <w:noProof/>
+        </w:rPr>
+        <w:t>(Banker, Garrett, Bakkum, &amp; Verch, 2016)</w:t>
+      </w:r>
+      <w:r>
+        <w:fldChar w:fldCharType="end"/>
+      </w:r>
+      <w:r>
+        <w:t>, and when there is a need for complex relationship between entities, graph databases</w:t>
+      </w:r>
+      <w:r>
+        <w:t xml:space="preserve"> such as Neo4J</w:t>
+      </w:r>
+      <w:r>
+        <w:t xml:space="preserve"> </w:t>
+      </w:r>
+      <w:r>
+        <w:t>are</w:t>
+      </w:r>
+      <w:r>
+        <w:t xml:space="preserve"> more suitable</w:t>
+      </w:r>
+      <w:r>
+        <w:t xml:space="preserve"> because of </w:t>
+      </w:r>
+      <w:r>
+        <w:t>their</w:t>
+      </w:r>
+      <w:r>
+        <w:t xml:space="preserve"> tree traversal performance</w:t>
+      </w:r>
+      <w:r>
+        <w:t xml:space="preserve"> </w:t>
+      </w:r>
+      <w:r>
+        <w:fldChar w:fldCharType="begin"/>
+      </w:r>
+      <w:r>
+        <w:instrText xml:space="preserve"> ADDIN EN.CITE &lt;EndNote&gt;&lt;Cite&gt;&lt;Author&gt;Van Bruggen&lt;/Author&gt;&lt;Year&gt;2014&lt;/Year&gt;&lt;RecNum&gt;4&lt;/RecNum&gt;&lt;DisplayText&gt;(Van Bruggen, 2014)&lt;/DisplayText&gt;&lt;record&gt;&lt;rec-number&gt;4&lt;/rec-number&gt;&lt;foreign-keys&gt;&lt;key app="EN" db-id="5re5epv9rrvvajeatv4xvdtet5zsfedxv2xw" timestamp="1639789304"&gt;4&lt;/key&gt;&lt;/foreign-keys&gt;&lt;ref-type name="Book"&gt;6&lt;/ref-type&gt;&lt;contributors&gt;&lt;authors&gt;&lt;author&gt;Van Bruggen, Rik&lt;/author&gt;&lt;/authors&gt;&lt;/contributors&gt;&lt;titles&gt;&lt;title&gt;Learning Neo4j&lt;/title&gt;&lt;/titles&gt;&lt;dates&gt;&lt;year&gt;2014&lt;/year&gt;&lt;/dates&gt;&lt;publisher&gt;Packt Publishing Ltd&lt;/publisher&gt;&lt;isbn&gt;1849517177&lt;/isbn&gt;&lt;urls&gt;&lt;/urls&gt;&lt;/record&gt;&lt;/Cite&gt;&lt;/EndNote&gt;</w:instrText>
+      </w:r>
+      <w:r>
+        <w:fldChar w:fldCharType="separate"/>
+      </w:r>
+      <w:r>
+        <w:rPr>
+          <w:noProof/>
+        </w:rPr>
+        <w:t>(Van Bruggen, 2014)</w:t>
+      </w:r>
+      <w:r>
+        <w:fldChar w:fldCharType="end"/>
+      </w:r>
+      <w:r>
+        <w:t xml:space="preserve">. </w:t>
+      </w:r>
+    </w:p>
+    <w:p/>
+    <w:p>
+      <w:r>
+        <w:t>In the same vein, when there is a requirement for a large dataset that can be distributed across multiple database nodes, column wide databases such as Cassandra can be a good architectural component</w:t>
+      </w:r>
+      <w:r>
+        <w:t xml:space="preserve"> </w:t>
+      </w:r>
+      <w:r>
+        <w:fldChar w:fldCharType="begin"/>
+      </w:r>
+      <w:r>
+        <w:instrText xml:space="preserve"> ADDIN EN.CITE &lt;EndNote&gt;&lt;Cite&gt;&lt;Author&gt;Carpenter&lt;/Author&gt;&lt;Year&gt;2020&lt;/Year&gt;&lt;RecNum&gt;5&lt;/RecNum&gt;&lt;DisplayText&gt;(Carpenter &amp;amp; Hewitt, 2020)&lt;/DisplayText&gt;&lt;record&gt;&lt;rec-number&gt;5&lt;/rec-number&gt;&lt;foreign-keys&gt;&lt;key app="EN" db-id="5re5epv9rrvvajeatv4xvdtet5zsfedxv2xw" timestamp="1639789350"&gt;5&lt;/key&gt;&lt;/foreign-keys&gt;&lt;ref-type name="Book"&gt;6&lt;/ref-type&gt;&lt;contributors&gt;&lt;authors&gt;&lt;author&gt;Carpenter, Jeff&lt;/author&gt;&lt;author&gt;Hewitt, Eben&lt;/author&gt;&lt;/authors&gt;&lt;/contributors&gt;&lt;titles&gt;&lt;title&gt;Cassandra: the definitive guide: distributed data at web scale&lt;/title&gt;&lt;/titles&gt;&lt;dates&gt;&lt;year&gt;2020&lt;/year&gt;&lt;/dates&gt;&lt;publisher&gt;O&amp;apos;Reilly Media&lt;/publisher&gt;&lt;isbn&gt;1098115139&lt;/isbn&gt;&lt;urls&gt;&lt;/urls&gt;&lt;/record&gt;&lt;/Cite&gt;&lt;/EndNote&gt;</w:instrText>
+      </w:r>
+      <w:r>
+        <w:fldChar w:fldCharType="separate"/>
+      </w:r>
+      <w:r>
+        <w:rPr>
+          <w:noProof/>
+        </w:rPr>
+        <w:t>(Carpenter &amp; Hewitt, 2020)</w:t>
+      </w:r>
+      <w:r>
+        <w:fldChar w:fldCharType="end"/>
+      </w:r>
+      <w:r>
+        <w:t xml:space="preserve">, and when there is a need for text analysis, one can choose </w:t>
+      </w:r>
+      <w:proofErr w:type="spellStart"/>
+      <w:r>
+        <w:t>ElasticSearch</w:t>
+      </w:r>
+      <w:proofErr w:type="spellEnd"/>
+      <w:r>
+        <w:t xml:space="preserve"> </w:t>
+      </w:r>
+      <w:r>
+        <w:fldChar w:fldCharType="begin"/>
+      </w:r>
+      <w:r>
+        <w:instrText xml:space="preserve"> ADDIN EN.CITE &lt;EndNote&gt;&lt;Cite&gt;&lt;Author&gt;Tsaousi&lt;/Author&gt;&lt;Year&gt;2021&lt;/Year&gt;&lt;RecNum&gt;6&lt;/RecNum&gt;&lt;DisplayText&gt;(Tsaousi, 2021)&lt;/DisplayText&gt;&lt;record&gt;&lt;rec-number&gt;6&lt;/rec-number&gt;&lt;foreign-keys&gt;&lt;key app="EN" db-id="5re5epv9rrvvajeatv4xvdtet5zsfedxv2xw" timestamp="1639790036"&gt;6&lt;/key&gt;&lt;/foreign-keys&gt;&lt;ref-type name="Generic"&gt;13&lt;/ref-type&gt;&lt;contributors&gt;&lt;authors&gt;&lt;author&gt;Tsaousi, Kleivi Dimitris&lt;/author&gt;&lt;/authors&gt;&lt;/contributors&gt;&lt;titles&gt;&lt;title&gt;Elasticity of Elasticsearch&lt;/title&gt;&lt;/titles&gt;&lt;dates&gt;&lt;year&gt;2021&lt;/year&gt;&lt;/dates&gt;&lt;urls&gt;&lt;/urls&gt;&lt;/record&gt;&lt;/Cite&gt;&lt;/EndNote&gt;</w:instrText>
+      </w:r>
+      <w:r>
+        <w:fldChar w:fldCharType="separate"/>
+      </w:r>
+      <w:r>
+        <w:rPr>
+          <w:noProof/>
+        </w:rPr>
+        <w:t>(Tsaousi, 2021)</w:t>
+      </w:r>
+      <w:r>
+        <w:fldChar w:fldCharType="end"/>
+      </w:r>
+      <w:r>
+        <w:t>.</w:t>
+      </w:r>
+      <w:r>
+        <w:t xml:space="preserve"> Choosing the </w:t>
+      </w:r>
+      <w:r>
+        <w:t xml:space="preserve">right database or databases, is an important architectural decision that the architect makes. This can also include patterns for data access, </w:t>
+      </w:r>
+      <w:proofErr w:type="gramStart"/>
+      <w:r>
+        <w:t>storage</w:t>
+      </w:r>
+      <w:proofErr w:type="gramEnd"/>
+      <w:r>
+        <w:t xml:space="preserve"> and caching, and highlights the importance of RAs even more.</w:t>
+      </w:r>
+      <w:r>
+        <w:t xml:space="preserve"> </w:t>
+      </w:r>
+      <w:r>
+        <w:t xml:space="preserve">For example, the practitioners of distributed system that are specialized in micro-services architecture do make user of Command Query Responsibility Segregation (CQRS) pattern for high performance applications </w:t>
+      </w:r>
+      <w:r>
+        <w:fldChar w:fldCharType="begin"/>
+      </w:r>
+      <w:r>
+        <w:instrText xml:space="preserve"> ADDIN EN.CITE &lt;EndNote&gt;&lt;Cite&gt;&lt;Author&gt;Márquez&lt;/Author&gt;&lt;Year&gt;2018&lt;/Year&gt;&lt;RecNum&gt;7&lt;/RecNum&gt;&lt;DisplayText&gt;(Márquez &amp;amp; Astudillo, 2018)&lt;/DisplayText&gt;&lt;record&gt;&lt;rec-number&gt;7&lt;/rec-number&gt;&lt;foreign-keys&gt;&lt;key app="EN" db-id="5re5epv9rrvvajeatv4xvdtet5zsfedxv2xw" timestamp="1639791188"&gt;7&lt;/key&gt;&lt;/foreign-keys&gt;&lt;ref-type name="Conference Proceedings"&gt;10&lt;/ref-type&gt;&lt;contributors&gt;&lt;authors&gt;&lt;author&gt;Márquez, Gastón&lt;/author&gt;&lt;author&gt;Astudillo, Hernán&lt;/author&gt;&lt;/authors&gt;&lt;/contributors&gt;&lt;titles&gt;&lt;title&gt;Actual use of architectural patterns in microservices-based open source projects&lt;/title&gt;&lt;secondary-title&gt;2018 25th Asia-Pacific Software Engineering Conference (APSEC)&lt;/secondary-title&gt;&lt;/titles&gt;&lt;pages&gt;31-40&lt;/pages&gt;&lt;dates&gt;&lt;year&gt;2018&lt;/year&gt;&lt;/dates&gt;&lt;publisher&gt;IEEE&lt;/publisher&gt;&lt;isbn&gt;1728119707&lt;/isbn&gt;&lt;urls&gt;&lt;/urls&gt;&lt;/record&gt;&lt;/Cite&gt;&lt;/EndNote&gt;</w:instrText>
+      </w:r>
+      <w:r>
+        <w:fldChar w:fldCharType="separate"/>
+      </w:r>
+      <w:r>
+        <w:rPr>
+          <w:noProof/>
+        </w:rPr>
+        <w:t>(Márquez &amp; Astudillo, 2018)</w:t>
+      </w:r>
+      <w:r>
+        <w:fldChar w:fldCharType="end"/>
+      </w:r>
+      <w:r>
+        <w:t xml:space="preserve">. </w:t>
+      </w:r>
+    </w:p>
+    <w:p/>
+    <w:p>
+      <w:r>
+        <w:t xml:space="preserve">Another architectural component that is popular in BD systems is data lake. Data lake can be perceived as an ingestion framework that can be given various types of data including internal and external </w:t>
+      </w:r>
+      <w:r>
+        <w:t>data</w:t>
+      </w:r>
+      <w:r>
+        <w:t>.</w:t>
+      </w:r>
+      <w:r>
+        <w:t xml:space="preserve"> The data stored in the data lake can then be stored for cleansing, preparation and modeling</w:t>
+      </w:r>
+      <w:r>
+        <w:t xml:space="preserve"> through data pipelines </w:t>
+      </w:r>
+      <w:r>
+        <w:fldChar w:fldCharType="begin"/>
+      </w:r>
+      <w:r>
+        <w:instrText xml:space="preserve"> ADDIN EN.CITE &lt;EndNote&gt;&lt;Cite&gt;&lt;Author&gt;Sawadogo&lt;/Author&gt;&lt;Year&gt;2021&lt;/Year&gt;&lt;RecNum&gt;8&lt;/RecNum&gt;&lt;DisplayText&gt;(Sawadogo &amp;amp; Darmont, 2021)&lt;/DisplayText&gt;&lt;record&gt;&lt;rec-number&gt;8&lt;/rec-number&gt;&lt;foreign-keys&gt;&lt;key app="EN" db-id="5re5epv9rrvvajeatv4xvdtet5zsfedxv2xw" timestamp="1639791619"&gt;8&lt;/key&gt;&lt;/foreign-keys&gt;&lt;ref-type name="Journal Article"&gt;17&lt;/ref-type&gt;&lt;contributors&gt;&lt;authors&gt;&lt;author&gt;Sawadogo, Pegdwendé&lt;/author&gt;&lt;author&gt;Darmont, Jérôme&lt;/author&gt;&lt;/authors&gt;&lt;/contributors&gt;&lt;titles&gt;&lt;title&gt;On data lake architectures and metadata management&lt;/title&gt;&lt;secondary-title&gt;Journal of Intelligent Information Systems&lt;/secondary-title&gt;&lt;/titles&gt;&lt;periodical&gt;&lt;full-title&gt;Journal of Intelligent Information Systems&lt;/full-title&gt;&lt;/periodical&gt;&lt;pages&gt;97-120&lt;/pages&gt;&lt;volume&gt;56&lt;/volume&gt;&lt;number&gt;1&lt;/number&gt;&lt;dates&gt;&lt;year&gt;2021&lt;/year&gt;&lt;/dates&gt;&lt;isbn&gt;1573-7675&lt;/isbn&gt;&lt;urls&gt;&lt;/urls&gt;&lt;/record&gt;&lt;/Cite&gt;&lt;/EndNote&gt;</w:instrText>
+      </w:r>
+      <w:r>
+        <w:fldChar w:fldCharType="separate"/>
+      </w:r>
+      <w:r>
+        <w:rPr>
+          <w:noProof/>
+        </w:rPr>
+        <w:t>(Sawadogo &amp; Darmont, 2021)</w:t>
+      </w:r>
+      <w:r>
+        <w:fldChar w:fldCharType="end"/>
+      </w:r>
+      <w:r>
+        <w:t>.</w:t>
+      </w:r>
+    </w:p>
+    <w:p/>
+    <w:p>
+      <w:proofErr w:type="gramStart"/>
+      <w:r>
+        <w:t>Similar to</w:t>
+      </w:r>
+      <w:proofErr w:type="gramEnd"/>
+      <w:r>
+        <w:t xml:space="preserve"> the way that Business Intelligence (BI) and BD differ in their source data types both in terms of granularity and data structure of it, a data lake and data warehouse share same of those same differences. In the case of a data warehouse, a relational database is utilized</w:t>
+      </w:r>
+      <w:r>
+        <w:t xml:space="preserve"> which decreases flexibility when it comes to analysis. In the case of data lake, data </w:t>
+      </w:r>
+      <w:r>
         <w:lastRenderedPageBreak/>
-        <w:t xml:space="preserve">What are the common architectural components of these BD RAs? </w:t>
-      </w:r>
-    </w:p>
-    <w:p/>
-    <w:p>
-      <w:r>
-        <w:t>Some of the RAs collected were in in the form of a short paper and provided with not much detail, whereas some of the other such as NIST were quite comprehensive.</w:t>
-      </w:r>
-      <w:r>
-        <w:t xml:space="preserve"> </w:t>
-      </w:r>
-      <w:r>
-        <w:t>Majority of</w:t>
-      </w:r>
-      <w:r>
-        <w:t xml:space="preserve"> RAs have been inspired or based on other RAs, and this signified the notion that “RAs can be perceived more effective when they are created out of available knowledge, studied domain, and existing RAs rather than from scratch”. </w:t>
-      </w:r>
-      <w:r>
-        <w:t xml:space="preserve">To address RQ5, RAs listed in table 1 was reviewed and compared to deduce common architectural components of BD RAs. </w:t>
-      </w:r>
-    </w:p>
-    <w:p/>
-    <w:p>
-      <w:r>
-        <w:t>We describe these architectural components</w:t>
-      </w:r>
-      <w:r>
-        <w:t xml:space="preserve"> as three major</w:t>
-      </w:r>
-      <w:r>
-        <w:t xml:space="preserve"> categories</w:t>
-      </w:r>
-      <w:r>
-        <w:t>, namely ‘BD management and storage’, ‘BD analytics and application interfaces’, and ‘</w:t>
-      </w:r>
-    </w:p>
-    <w:p/>
-    <w:p>
-      <w:pPr>
-        <w:pStyle w:val="Heading3"/>
-      </w:pPr>
-      <w:r>
-        <w:t>BD Management and Storage</w:t>
-      </w:r>
-      <w:r>
-        <w:t xml:space="preserve"> </w:t>
-      </w:r>
-    </w:p>
-    <w:p>
-      <w:r>
-        <w:t>Storage</w:t>
-      </w:r>
-      <w:r>
-        <w:t xml:space="preserve"> involves variety of different database, or sometimes the practice of polyglot persistence </w:t>
-      </w:r>
-      <w:r>
-        <w:fldChar w:fldCharType="begin"/>
-      </w:r>
-      <w:r>
-        <w:instrText xml:space="preserve"> ADDIN EN.CITE &lt;EndNote&gt;&lt;Cite&gt;&lt;Author&gt;Khine&lt;/Author&gt;&lt;Year&gt;2019&lt;/Year&gt;&lt;RecNum&gt;1&lt;/RecNum&gt;&lt;DisplayText&gt;(Khine &amp;amp; Wang, 2019)&lt;/DisplayText&gt;&lt;record&gt;&lt;rec-number&gt;1&lt;/rec-number&gt;&lt;foreign-keys&gt;&lt;key app="EN" db-id="5re5epv9rrvvajeatv4xvdtet5zsfedxv2xw" timestamp="1639718408"&gt;1&lt;/key&gt;&lt;/foreign-keys&gt;&lt;ref-type name="Journal Article"&gt;17&lt;/ref-type&gt;&lt;contributors&gt;&lt;authors&gt;&lt;author&gt;Khine, Pwint Phyu&lt;/author&gt;&lt;author&gt;Wang, Zhaoshun&lt;/author&gt;&lt;/authors&gt;&lt;/contributors&gt;&lt;titles&gt;&lt;title&gt;A review of polyglot persistence in the big data world&lt;/title&gt;&lt;secondary-title&gt;Information&lt;/secondary-title&gt;&lt;/titles&gt;&lt;periodical&gt;&lt;full-title&gt;Information&lt;/full-title&gt;&lt;/periodical&gt;&lt;pages&gt;141&lt;/pages&gt;&lt;volume&gt;10&lt;/volume&gt;&lt;number&gt;4&lt;/number&gt;&lt;dates&gt;&lt;year&gt;2019&lt;/year&gt;&lt;/dates&gt;&lt;urls&gt;&lt;/urls&gt;&lt;/record&gt;&lt;/Cite&gt;&lt;/EndNote&gt;</w:instrText>
-      </w:r>
-      <w:r>
-        <w:fldChar w:fldCharType="separate"/>
-      </w:r>
-      <w:r>
-        <w:rPr>
-          <w:noProof/>
-        </w:rPr>
-        <w:t>(Khine &amp; Wang, 2019)</w:t>
-      </w:r>
-      <w:r>
-        <w:fldChar w:fldCharType="end"/>
-      </w:r>
-      <w:r>
-        <w:t>, as data come in various formats</w:t>
-      </w:r>
-      <w:r>
-        <w:t xml:space="preserve"> in BD systems</w:t>
-      </w:r>
-      <w:r>
-        <w:t xml:space="preserve">. </w:t>
-      </w:r>
-      <w:r>
-        <w:t>For instance, when it comes to dynamic data, NoSQL databases such as MongoDB is a suitable choice</w:t>
-      </w:r>
-      <w:r>
-        <w:t xml:space="preserve"> because of </w:t>
-      </w:r>
-      <w:r>
-        <w:t>their</w:t>
-      </w:r>
-      <w:r>
-        <w:t xml:space="preserve"> non-tabular nature</w:t>
-      </w:r>
-      <w:r>
-        <w:t xml:space="preserve"> </w:t>
-      </w:r>
-      <w:r>
-        <w:fldChar w:fldCharType="begin"/>
-      </w:r>
-      <w:r>
-        <w:instrText xml:space="preserve"> ADDIN EN.CITE &lt;EndNote&gt;&lt;Cite&gt;&lt;Author&gt;Banker&lt;/Author&gt;&lt;Year&gt;2016&lt;/Year&gt;&lt;RecNum&gt;3&lt;/RecNum&gt;&lt;DisplayText&gt;(Banker, Garrett, Bakkum, &amp;amp; Verch, 2016)&lt;/DisplayText&gt;&lt;record&gt;&lt;rec-number&gt;3&lt;/rec-number&gt;&lt;foreign-keys&gt;&lt;key app="EN" db-id="5re5epv9rrvvajeatv4xvdtet5zsfedxv2xw" timestamp="1639789247"&gt;3&lt;/key&gt;&lt;/foreign-keys&gt;&lt;ref-type name="Book"&gt;6&lt;/ref-type&gt;&lt;contributors&gt;&lt;authors&gt;&lt;author&gt;Banker, Kyle&lt;/author&gt;&lt;author&gt;Garrett, Douglas&lt;/author&gt;&lt;author&gt;Bakkum, Peter&lt;/author&gt;&lt;author&gt;Verch, Shaun&lt;/author&gt;&lt;/authors&gt;&lt;/contributors&gt;&lt;titles&gt;&lt;title&gt;MongoDB in Action: Covers MongoDB version 3.0&lt;/title&gt;&lt;/titles&gt;&lt;dates&gt;&lt;year&gt;2016&lt;/year&gt;&lt;/dates&gt;&lt;publisher&gt;Simon and Schuster&lt;/publisher&gt;&lt;isbn&gt;1638353565&lt;/isbn&gt;&lt;urls&gt;&lt;/urls&gt;&lt;/record&gt;&lt;/Cite&gt;&lt;/EndNote&gt;</w:instrText>
-      </w:r>
-      <w:r>
-        <w:fldChar w:fldCharType="separate"/>
-      </w:r>
-      <w:r>
-        <w:rPr>
-          <w:noProof/>
-        </w:rPr>
-        <w:t>(Banker, Garrett, Bakkum, &amp; Verch, 2016)</w:t>
-      </w:r>
-      <w:r>
-        <w:fldChar w:fldCharType="end"/>
-      </w:r>
-      <w:r>
-        <w:t>, and when there is a need for complex relationship between entities, graph databases</w:t>
-      </w:r>
-      <w:r>
-        <w:t xml:space="preserve"> such as Neo4J</w:t>
-      </w:r>
-      <w:r>
-        <w:t xml:space="preserve"> </w:t>
-      </w:r>
-      <w:r>
-        <w:t>are</w:t>
-      </w:r>
-      <w:r>
-        <w:t xml:space="preserve"> more suitable</w:t>
-      </w:r>
-      <w:r>
-        <w:t xml:space="preserve"> because of </w:t>
-      </w:r>
-      <w:r>
-        <w:t>their</w:t>
-      </w:r>
-      <w:r>
-        <w:t xml:space="preserve"> tree traversal performance</w:t>
-      </w:r>
-      <w:r>
-        <w:t xml:space="preserve"> </w:t>
-      </w:r>
-      <w:r>
-        <w:fldChar w:fldCharType="begin"/>
-      </w:r>
-      <w:r>
-        <w:instrText xml:space="preserve"> ADDIN EN.CITE &lt;EndNote&gt;&lt;Cite&gt;&lt;Author&gt;Van Bruggen&lt;/Author&gt;&lt;Year&gt;2014&lt;/Year&gt;&lt;RecNum&gt;4&lt;/RecNum&gt;&lt;DisplayText&gt;(Van Bruggen, 2014)&lt;/DisplayText&gt;&lt;record&gt;&lt;rec-number&gt;4&lt;/rec-number&gt;&lt;foreign-keys&gt;&lt;key app="EN" db-id="5re5epv9rrvvajeatv4xvdtet5zsfedxv2xw" timestamp="1639789304"&gt;4&lt;/key&gt;&lt;/foreign-keys&gt;&lt;ref-type name="Book"&gt;6&lt;/ref-type&gt;&lt;contributors&gt;&lt;authors&gt;&lt;author&gt;Van Bruggen, Rik&lt;/author&gt;&lt;/authors&gt;&lt;/contributors&gt;&lt;titles&gt;&lt;title&gt;Learning Neo4j&lt;/title&gt;&lt;/titles&gt;&lt;dates&gt;&lt;year&gt;2014&lt;/year&gt;&lt;/dates&gt;&lt;publisher&gt;Packt Publishing Ltd&lt;/publisher&gt;&lt;isbn&gt;1849517177&lt;/isbn&gt;&lt;urls&gt;&lt;/urls&gt;&lt;/record&gt;&lt;/Cite&gt;&lt;/EndNote&gt;</w:instrText>
-      </w:r>
-      <w:r>
-        <w:fldChar w:fldCharType="separate"/>
-      </w:r>
-      <w:r>
-        <w:rPr>
-          <w:noProof/>
-        </w:rPr>
-        <w:t>(Van Bruggen, 2014)</w:t>
-      </w:r>
-      <w:r>
-        <w:fldChar w:fldCharType="end"/>
-      </w:r>
-      <w:r>
-        <w:t xml:space="preserve">. </w:t>
-      </w:r>
-    </w:p>
-    <w:p/>
-    <w:p>
-      <w:r>
-        <w:t>In the same vein, when there is a requirement for a large dataset that can be distributed across multiple database nodes, column wide databases such as Cassandra can be a good architectural component</w:t>
-      </w:r>
-      <w:r>
-        <w:t xml:space="preserve"> </w:t>
-      </w:r>
-      <w:r>
-        <w:fldChar w:fldCharType="begin"/>
-      </w:r>
-      <w:r>
-        <w:instrText xml:space="preserve"> ADDIN EN.CITE &lt;EndNote&gt;&lt;Cite&gt;&lt;Author&gt;Carpenter&lt;/Author&gt;&lt;Year&gt;2020&lt;/Year&gt;&lt;RecNum&gt;5&lt;/RecNum&gt;&lt;DisplayText&gt;(Carpenter &amp;amp; Hewitt, 2020)&lt;/DisplayText&gt;&lt;record&gt;&lt;rec-number&gt;5&lt;/rec-number&gt;&lt;foreign-keys&gt;&lt;key app="EN" db-id="5re5epv9rrvvajeatv4xvdtet5zsfedxv2xw" timestamp="1639789350"&gt;5&lt;/key&gt;&lt;/foreign-keys&gt;&lt;ref-type name="Book"&gt;6&lt;/ref-type&gt;&lt;contributors&gt;&lt;authors&gt;&lt;author&gt;Carpenter, Jeff&lt;/author&gt;&lt;author&gt;Hewitt, Eben&lt;/author&gt;&lt;/authors&gt;&lt;/contributors&gt;&lt;titles&gt;&lt;title&gt;Cassandra: the definitive guide: distributed data at web scale&lt;/title&gt;&lt;/titles&gt;&lt;dates&gt;&lt;year&gt;2020&lt;/year&gt;&lt;/dates&gt;&lt;publisher&gt;O&amp;apos;Reilly Media&lt;/publisher&gt;&lt;isbn&gt;1098115139&lt;/isbn&gt;&lt;urls&gt;&lt;/urls&gt;&lt;/record&gt;&lt;/Cite&gt;&lt;/EndNote&gt;</w:instrText>
-      </w:r>
-      <w:r>
-        <w:fldChar w:fldCharType="separate"/>
-      </w:r>
-      <w:r>
-        <w:rPr>
-          <w:noProof/>
-        </w:rPr>
-        <w:t>(Carpenter &amp; Hewitt, 2020)</w:t>
-      </w:r>
-      <w:r>
-        <w:fldChar w:fldCharType="end"/>
-      </w:r>
-      <w:r>
-        <w:t xml:space="preserve">, and when there is a need for text analysis, one can choose </w:t>
-      </w:r>
-      <w:proofErr w:type="spellStart"/>
-      <w:r>
-        <w:t>ElasticSearch</w:t>
-      </w:r>
-      <w:proofErr w:type="spellEnd"/>
-      <w:r>
-        <w:t xml:space="preserve"> </w:t>
-      </w:r>
-      <w:r>
-        <w:fldChar w:fldCharType="begin"/>
-      </w:r>
-      <w:r>
-        <w:instrText xml:space="preserve"> ADDIN EN.CITE &lt;EndNote&gt;&lt;Cite&gt;&lt;Author&gt;Tsaousi&lt;/Author&gt;&lt;Year&gt;2021&lt;/Year&gt;&lt;RecNum&gt;6&lt;/RecNum&gt;&lt;DisplayText&gt;(Tsaousi, 2021)&lt;/DisplayText&gt;&lt;record&gt;&lt;rec-number&gt;6&lt;/rec-number&gt;&lt;foreign-keys&gt;&lt;key app="EN" db-id="5re5epv9rrvvajeatv4xvdtet5zsfedxv2xw" timestamp="1639790036"&gt;6&lt;/key&gt;&lt;/foreign-keys&gt;&lt;ref-type name="Generic"&gt;13&lt;/ref-type&gt;&lt;contributors&gt;&lt;authors&gt;&lt;author&gt;Tsaousi, Kleivi Dimitris&lt;/author&gt;&lt;/authors&gt;&lt;/contributors&gt;&lt;titles&gt;&lt;title&gt;Elasticity of Elasticsearch&lt;/title&gt;&lt;/titles&gt;&lt;dates&gt;&lt;year&gt;2021&lt;/year&gt;&lt;/dates&gt;&lt;urls&gt;&lt;/urls&gt;&lt;/record&gt;&lt;/Cite&gt;&lt;/EndNote&gt;</w:instrText>
-      </w:r>
-      <w:r>
-        <w:fldChar w:fldCharType="separate"/>
-      </w:r>
-      <w:r>
-        <w:rPr>
-          <w:noProof/>
-        </w:rPr>
-        <w:t>(Tsaousi, 2021)</w:t>
-      </w:r>
-      <w:r>
-        <w:fldChar w:fldCharType="end"/>
-      </w:r>
-      <w:r>
-        <w:t>.</w:t>
-      </w:r>
-      <w:r>
-        <w:t xml:space="preserve"> Choosing the </w:t>
-      </w:r>
-      <w:r>
-        <w:t xml:space="preserve">right database or databases, is an important architectural decision that the architect makes. This can also include patterns for data access, </w:t>
-      </w:r>
-      <w:proofErr w:type="gramStart"/>
-      <w:r>
-        <w:t>storage</w:t>
-      </w:r>
-      <w:proofErr w:type="gramEnd"/>
-      <w:r>
-        <w:t xml:space="preserve"> and caching, and highlights the importance of RAs even more.</w:t>
-      </w:r>
-      <w:r>
-        <w:t xml:space="preserve"> </w:t>
-      </w:r>
-      <w:r>
-        <w:t xml:space="preserve">For example, the practitioners of distributed system that are specialized in micro-services architecture do make user of Command Query Responsibility Segregation (CQRS) pattern for high performance applications </w:t>
-      </w:r>
-      <w:r>
-        <w:fldChar w:fldCharType="begin"/>
-      </w:r>
-      <w:r>
-        <w:instrText xml:space="preserve"> ADDIN EN.CITE &lt;EndNote&gt;&lt;Cite&gt;&lt;Author&gt;Márquez&lt;/Author&gt;&lt;Year&gt;2018&lt;/Year&gt;&lt;RecNum&gt;7&lt;/RecNum&gt;&lt;DisplayText&gt;(Márquez &amp;amp; Astudillo, 2018)&lt;/DisplayText&gt;&lt;record&gt;&lt;rec-number&gt;7&lt;/rec-number&gt;&lt;foreign-keys&gt;&lt;key app="EN" db-id="5re5epv9rrvvajeatv4xvdtet5zsfedxv2xw" timestamp="1639791188"&gt;7&lt;/key&gt;&lt;/foreign-keys&gt;&lt;ref-type name="Conference Proceedings"&gt;10&lt;/ref-type&gt;&lt;contributors&gt;&lt;authors&gt;&lt;author&gt;Márquez, Gastón&lt;/author&gt;&lt;author&gt;Astudillo, Hernán&lt;/author&gt;&lt;/authors&gt;&lt;/contributors&gt;&lt;titles&gt;&lt;title&gt;Actual use of architectural patterns in microservices-based open source projects&lt;/title&gt;&lt;secondary-title&gt;2018 25th Asia-Pacific Software Engineering Conference (APSEC)&lt;/secondary-title&gt;&lt;/titles&gt;&lt;pages&gt;31-40&lt;/pages&gt;&lt;dates&gt;&lt;year&gt;2018&lt;/year&gt;&lt;/dates&gt;&lt;publisher&gt;IEEE&lt;/publisher&gt;&lt;isbn&gt;1728119707&lt;/isbn&gt;&lt;urls&gt;&lt;/urls&gt;&lt;/record&gt;&lt;/Cite&gt;&lt;/EndNote&gt;</w:instrText>
-      </w:r>
-      <w:r>
-        <w:fldChar w:fldCharType="separate"/>
-      </w:r>
-      <w:r>
-        <w:rPr>
-          <w:noProof/>
-        </w:rPr>
-        <w:t>(Márquez &amp; Astudillo, 2018)</w:t>
-      </w:r>
-      <w:r>
-        <w:fldChar w:fldCharType="end"/>
-      </w:r>
-      <w:r>
-        <w:t xml:space="preserve">. </w:t>
-      </w:r>
-    </w:p>
-    <w:p/>
-    <w:p>
-      <w:r>
-        <w:t xml:space="preserve">Another architectural component that is popular in BD systems is data lake. Data lake can be perceived as an ingestion framework that can be given various types of data including internal and external </w:t>
-      </w:r>
-      <w:r>
-        <w:t>data</w:t>
-      </w:r>
-      <w:r>
-        <w:t>.</w:t>
-      </w:r>
-      <w:r>
-        <w:t xml:space="preserve"> The data stored in the data lake can then be stored for cleansing, preparation and modeling</w:t>
-      </w:r>
-      <w:r>
-        <w:t xml:space="preserve"> through data pipelines </w:t>
-      </w:r>
-      <w:r>
-        <w:fldChar w:fldCharType="begin"/>
-      </w:r>
-      <w:r>
-        <w:instrText xml:space="preserve"> ADDIN EN.CITE &lt;EndNote&gt;&lt;Cite&gt;&lt;Author&gt;Sawadogo&lt;/Author&gt;&lt;Year&gt;2021&lt;/Year&gt;&lt;RecNum&gt;8&lt;/RecNum&gt;&lt;DisplayText&gt;(Sawadogo &amp;amp; Darmont, 2021)&lt;/DisplayText&gt;&lt;record&gt;&lt;rec-number&gt;8&lt;/rec-number&gt;&lt;foreign-keys&gt;&lt;key app="EN" db-id="5re5epv9rrvvajeatv4xvdtet5zsfedxv2xw" timestamp="1639791619"&gt;8&lt;/key&gt;&lt;/foreign-keys&gt;&lt;ref-type name="Journal Article"&gt;17&lt;/ref-type&gt;&lt;contributors&gt;&lt;authors&gt;&lt;author&gt;Sawadogo, Pegdwendé&lt;/author&gt;&lt;author&gt;Darmont, Jérôme&lt;/author&gt;&lt;/authors&gt;&lt;/contributors&gt;&lt;titles&gt;&lt;title&gt;On data lake architectures and metadata management&lt;/title&gt;&lt;secondary-title&gt;Journal of Intelligent Information Systems&lt;/secondary-title&gt;&lt;/titles&gt;&lt;periodical&gt;&lt;full-title&gt;Journal of Intelligent Information Systems&lt;/full-title&gt;&lt;/periodical&gt;&lt;pages&gt;97-120&lt;/pages&gt;&lt;volume&gt;56&lt;/volume&gt;&lt;number&gt;1&lt;/number&gt;&lt;dates&gt;&lt;year&gt;2021&lt;/year&gt;&lt;/dates&gt;&lt;isbn&gt;1573-7675&lt;/isbn&gt;&lt;urls&gt;&lt;/urls&gt;&lt;/record&gt;&lt;/Cite&gt;&lt;/EndNote&gt;</w:instrText>
-      </w:r>
-      <w:r>
-        <w:fldChar w:fldCharType="separate"/>
-      </w:r>
-      <w:r>
-        <w:rPr>
-          <w:noProof/>
-        </w:rPr>
-        <w:t>(Sawadogo &amp; Darmont, 2021)</w:t>
-      </w:r>
-      <w:r>
-        <w:fldChar w:fldCharType="end"/>
-      </w:r>
-      <w:r>
-        <w:t>.</w:t>
-      </w:r>
-    </w:p>
-    <w:p/>
-    <w:p>
-      <w:proofErr w:type="gramStart"/>
-      <w:r>
-        <w:t>Similar to</w:t>
-      </w:r>
-      <w:proofErr w:type="gramEnd"/>
-      <w:r>
-        <w:t xml:space="preserve"> the way that Business Intelligence (BI) and BD differ in their source data types both in terms of granularity and data structure of it, a data lake and data warehouse share same of those same differences. In the case of a data warehouse, a relational database is utilized</w:t>
-      </w:r>
-      <w:r>
-        <w:t xml:space="preserve"> which decreases flexibility when it comes to analysis. In the case of data lake, data of different kind can be stored without the engineer needing to define the schema in advance. This increases the flexibility.</w:t>
+        <w:t>of different kind can be stored without the engineer needing to define the schema in advance. This increases the flexibility.</w:t>
       </w:r>
       <w:r>
         <w:br/>
@@ -10142,55 +10129,323 @@
         <w:pStyle w:val="Heading3"/>
       </w:pPr>
       <w:r>
+        <w:t>BD Analytics and Application Interfaces</w:t>
+      </w:r>
+    </w:p>
+    <w:p>
+      <w:r>
+        <w:t xml:space="preserve">The result of this SLR shed lights on two major data processing activities that a BD system encompasses. These processes generally fall into stream processing and batch processing. Stream processing or fast processing is required for sensitive operations and time critical processes such as checking a fraudulent credit card, and batch processing required for a long-running continuum of data analysis such as regression analysis. </w:t>
+      </w:r>
+    </w:p>
+    <w:p/>
+    <w:p>
+      <w:r>
+        <w:t xml:space="preserve">The decision on required type of processing for a context-specific architecture is determined by the characteristics of the data being analyzed, that is primarily variety, volume and velocity </w:t>
+      </w:r>
+      <w:r>
+        <w:fldChar w:fldCharType="begin"/>
+      </w:r>
+      <w:r>
+        <w:instrText xml:space="preserve"> ADDIN EN.CITE &lt;EndNote&gt;&lt;Cite&gt;&lt;Author&gt;Chang&lt;/Author&gt;&lt;Year&gt;2018&lt;/Year&gt;&lt;RecNum&gt;29&lt;/RecNum&gt;&lt;DisplayText&gt;(Chang &amp;amp; Boyd, 2018)&lt;/DisplayText&gt;&lt;record&gt;&lt;rec-number&gt;29&lt;/rec-number&gt;&lt;foreign-keys&gt;&lt;key app="EN" db-id="90wdp5xaipsxt7ezzz1vfdrzwapsxarze9wz" timestamp="1639789357"&gt;29&lt;/key&gt;&lt;/foreign-keys&gt;&lt;ref-type name="Report"&gt;27&lt;/ref-type&gt;&lt;contributors&gt;&lt;authors&gt;&lt;author&gt;Chang, Wo L&lt;/author&gt;&lt;author&gt;Boyd, David&lt;/author&gt;&lt;/authors&gt;&lt;/contributors&gt;&lt;titles&gt;&lt;title&gt;NIST Big Data Interoperability Framework: Volume 6, Big Data Reference Architecture&lt;/title&gt;&lt;/titles&gt;&lt;dates&gt;&lt;year&gt;2018&lt;/year&gt;&lt;/dates&gt;&lt;urls&gt;&lt;/urls&gt;&lt;/record&gt;&lt;/Cite&gt;&lt;/EndNote&gt;</w:instrText>
+      </w:r>
+      <w:r>
+        <w:fldChar w:fldCharType="separate"/>
+      </w:r>
+      <w:r>
+        <w:rPr>
+          <w:noProof/>
+        </w:rPr>
+        <w:t>(Chang &amp; Boyd, 2018)</w:t>
+      </w:r>
+      <w:r>
+        <w:fldChar w:fldCharType="end"/>
+      </w:r>
+      <w:r>
+        <w:t>. An architect may opt for MapReduce and Bulk Synchronous Parallel processing for batch-oriented requirements or go for a streaming processing based on a specific performance requirement set to handle velocity and volume of data.</w:t>
+      </w:r>
+    </w:p>
+    <w:p/>
+    <w:p>
+      <w:pPr>
+        <w:pStyle w:val="Heading3"/>
+      </w:pPr>
+      <w:r>
+        <w:t>BD Infrastructure</w:t>
+      </w:r>
+    </w:p>
+    <w:p>
+      <w:r>
+        <w:t>BD infrastructure provides BD systems with services or resources required to ingest, store, and analyze data. There are many technologies that can be utilized for BD infrastructures, and many harnesses to power of cloud services such as AWS EC2. For instance, one major component of a NIST BD RA is called big data framework provider which includes ‘computing and analytics’, ‘data organization and distribution’, and ‘infrastructures such as networking, computing and storage’.</w:t>
+      </w:r>
+      <w:r>
+        <w:t xml:space="preserve"> </w:t>
+      </w:r>
+      <w:r>
+        <w:t xml:space="preserve"> </w:t>
+      </w:r>
+      <w:r>
+        <w:br/>
+      </w:r>
+    </w:p>
+    <w:p>
+      <w:r>
+        <w:t xml:space="preserve">Despite the former two major components, BD infrastructure is more of a layer than a component. A layer in which the RA lays out a possible computing and networking design of a BD system. This is crucial, </w:t>
+      </w:r>
+      <w:r>
+        <w:t>as practitioners of BD have been commonly architecting underlying distributed paradigms and horizontal scaling.</w:t>
+      </w:r>
+      <w:r>
+        <w:t xml:space="preserve"> In recent years</w:t>
+      </w:r>
+      <w:r>
+        <w:t xml:space="preserve">, </w:t>
+      </w:r>
+      <w:r>
+        <w:t xml:space="preserve">the </w:t>
+      </w:r>
+      <w:r>
+        <w:t>a</w:t>
+      </w:r>
+      <w:r>
+        <w:t>dvent of web 3 and micro-services architecture</w:t>
+      </w:r>
+      <w:r>
+        <w:t>,</w:t>
+      </w:r>
+      <w:r>
+        <w:t xml:space="preserve"> </w:t>
+      </w:r>
+      <w:r>
+        <w:t xml:space="preserve">have shifted the overall paradigm of software engineering and data engineering towards </w:t>
+      </w:r>
+      <w:r>
+        <w:t>decentralization and distribution</w:t>
+      </w:r>
+      <w:r>
+        <w:t xml:space="preserve"> </w:t>
+      </w:r>
+      <w:r>
+        <w:fldChar w:fldCharType="begin"/>
+      </w:r>
+      <w:r>
+        <w:instrText xml:space="preserve"> ADDIN EN.CITE &lt;EndNote&gt;&lt;Cite&gt;&lt;Author&gt;Gan&lt;/Author&gt;&lt;Year&gt;2019&lt;/Year&gt;&lt;RecNum&gt;11&lt;/RecNum&gt;&lt;DisplayText&gt;(Gan et al., 2019)&lt;/DisplayText&gt;&lt;record&gt;&lt;rec-number&gt;11&lt;/rec-number&gt;&lt;foreign-keys&gt;&lt;key app="EN" db-id="5re5epv9rrvvajeatv4xvdtet5zsfedxv2xw" timestamp="1639808537"&gt;11&lt;/key&gt;&lt;/foreign-keys&gt;&lt;ref-type name="Conference Proceedings"&gt;10&lt;/ref-type&gt;&lt;contributors&gt;&lt;authors&gt;&lt;author&gt;Gan, Yu&lt;/author&gt;&lt;author&gt;Zhang, Yanqi&lt;/author&gt;&lt;author&gt;Cheng, Dailun&lt;/author&gt;&lt;author&gt;Shetty, Ankitha&lt;/author&gt;&lt;author&gt;Rathi, Priyal&lt;/author&gt;&lt;author&gt;Katarki, Nayan&lt;/author&gt;&lt;author&gt;Bruno, Ariana&lt;/author&gt;&lt;author&gt;Hu, Justin&lt;/author&gt;&lt;author&gt;Ritchken, Brian&lt;/author&gt;&lt;author&gt;Jackson, Brendon&lt;/author&gt;&lt;/authors&gt;&lt;/contributors&gt;&lt;titles&gt;&lt;title&gt;An open-source benchmark suite for microservices and their hardware-software implications for cloud &amp;amp; edge systems&lt;/title&gt;&lt;secondary-title&gt;Proceedings of the Twenty-Fourth International Conference on Architectural Support for Programming Languages and Operating Systems&lt;/secondary-title&gt;&lt;/titles&gt;&lt;pages&gt;3-18&lt;/pages&gt;&lt;dates&gt;&lt;year&gt;2019&lt;/year&gt;&lt;/dates&gt;&lt;urls&gt;&lt;/urls&gt;&lt;/record&gt;&lt;/Cite&gt;&lt;/EndNote&gt;</w:instrText>
+      </w:r>
+      <w:r>
+        <w:fldChar w:fldCharType="separate"/>
+      </w:r>
+      <w:r>
+        <w:rPr>
+          <w:noProof/>
+        </w:rPr>
+        <w:t>(Gan et al., 2019)</w:t>
+      </w:r>
+      <w:r>
+        <w:fldChar w:fldCharType="end"/>
+      </w:r>
+      <w:r>
+        <w:t>.</w:t>
+      </w:r>
+      <w:r>
+        <w:t xml:space="preserve"> </w:t>
+      </w:r>
+    </w:p>
+    <w:p/>
+    <w:p>
+      <w:r>
+        <w:t>Therefore, CAP theorem, ACID and BASE transactions, data consistency, service discovery, and tail latency are potential architectural challenges one should consider.</w:t>
+      </w:r>
+      <w:r>
+        <w:t xml:space="preserve"> Should a BD system adopt an event-driven approach through an event backbone such as Kafka? Or should it stick to REST based communication. What is the overhead of context switch and networking in the case of RPCs among services?  </w:t>
+      </w:r>
+    </w:p>
+    <w:p/>
+    <w:p>
+      <w:r>
+        <w:t xml:space="preserve">All and all, </w:t>
+      </w:r>
+      <w:proofErr w:type="gramStart"/>
+      <w:r>
+        <w:t>as a result of</w:t>
+      </w:r>
+      <w:proofErr w:type="gramEnd"/>
+      <w:r>
+        <w:t xml:space="preserve"> this SLR, a component of a BD infrastructure has been witnessed as a common pattern, in various forms and approaches.</w:t>
+      </w:r>
+      <w:r>
+        <w:t xml:space="preserve"> We decided to present this as layer as it’s play an important role in creation and design of an RA.</w:t>
+      </w:r>
+      <w:r>
+        <w:t xml:space="preserve"> </w:t>
+      </w:r>
+    </w:p>
+    <w:p/>
+    <w:p>
+      <w:r>
         <w:lastRenderedPageBreak/>
-        <w:t>BD Analytics and Application Interfaces</w:t>
-      </w:r>
-    </w:p>
-    <w:p>
-      <w:r>
-        <w:t xml:space="preserve">The result of this SLR shed lights on two major </w:t>
-      </w:r>
-      <w:r>
-        <w:t>data processing approaches</w:t>
-      </w:r>
-      <w:r>
-        <w:t xml:space="preserve"> that a big data architecture </w:t>
-      </w:r>
-      <w:r>
-        <w:t>encompasses</w:t>
-      </w:r>
-      <w:r>
-        <w:t xml:space="preserve">. These </w:t>
-      </w:r>
-      <w:r>
-        <w:t>processes</w:t>
-      </w:r>
-      <w:r>
-        <w:t xml:space="preserve"> are</w:t>
-      </w:r>
-      <w:r>
-        <w:t xml:space="preserve"> firstly stream processing (fast processing) </w:t>
-      </w:r>
-      <w:r>
-        <w:t>and</w:t>
-      </w:r>
-      <w:r>
-        <w:t xml:space="preserve"> batch processing. </w:t>
+        <w:t>Lastly, o</w:t>
+      </w:r>
+      <w:r>
+        <w:t>ur findings</w:t>
+      </w:r>
+      <w:r>
+        <w:t xml:space="preserve"> </w:t>
+      </w:r>
+      <w:r>
+        <w:t xml:space="preserve">depicts the fact that many of RA presented are not designed underlying completely distributed architecture while BD systems can benefit from this paradigm </w:t>
+      </w:r>
+      <w:r>
+        <w:fldChar w:fldCharType="begin"/>
+      </w:r>
+      <w:r>
+        <w:instrText xml:space="preserve"> ADDIN EN.CITE &lt;EndNote&gt;&lt;Cite&gt;&lt;Author&gt;Mazumder&lt;/Author&gt;&lt;Year&gt;2017&lt;/Year&gt;&lt;RecNum&gt;12&lt;/RecNum&gt;&lt;DisplayText&gt;(Klimentov et al., 2015; Mazumder, Bhadoria, &amp;amp; Deka, 2017)&lt;/DisplayText&gt;&lt;record&gt;&lt;rec-number&gt;12&lt;/rec-number&gt;&lt;foreign-keys&gt;&lt;key app="EN" db-id="5re5epv9rrvvajeatv4xvdtet5zsfedxv2xw" timestamp="1639810029"&gt;12&lt;/key&gt;&lt;/foreign-keys&gt;&lt;ref-type name="Book Section"&gt;5&lt;/ref-type&gt;&lt;contributors&gt;&lt;authors&gt;&lt;author&gt;Mazumder, Sourav&lt;/author&gt;&lt;author&gt;Bhadoria, Robin Singh&lt;/author&gt;&lt;author&gt;Deka, Ganesh Chandra&lt;/author&gt;&lt;/authors&gt;&lt;/contributors&gt;&lt;titles&gt;&lt;title&gt;Distributed computing in big data analytics&lt;/title&gt;&lt;secondary-title&gt;InCon-cepts, Technologies and Applications 2017&lt;/secondary-title&gt;&lt;/titles&gt;&lt;dates&gt;&lt;year&gt;2017&lt;/year&gt;&lt;/dates&gt;&lt;publisher&gt;Springer&lt;/publisher&gt;&lt;urls&gt;&lt;/urls&gt;&lt;/record&gt;&lt;/Cite&gt;&lt;Cite&gt;&lt;Author&gt;Klimentov&lt;/Author&gt;&lt;Year&gt;2015&lt;/Year&gt;&lt;RecNum&gt;13&lt;/RecNum&gt;&lt;record&gt;&lt;rec-number&gt;13&lt;/rec-number&gt;&lt;foreign-keys&gt;&lt;key app="EN" db-id="5re5epv9rrvvajeatv4xvdtet5zsfedxv2xw" timestamp="1639810049"&gt;13&lt;/key&gt;&lt;/foreign-keys&gt;&lt;ref-type name="Conference Proceedings"&gt;10&lt;/ref-type&gt;&lt;contributors&gt;&lt;authors&gt;&lt;author&gt;Klimentov, Alexei&lt;/author&gt;&lt;author&gt;Buncic, P&lt;/author&gt;&lt;author&gt;De, K&lt;/author&gt;&lt;author&gt;Jha, Shantenu&lt;/author&gt;&lt;author&gt;Maeno, T&lt;/author&gt;&lt;author&gt;Mount, R&lt;/author&gt;&lt;author&gt;Nilsson, P&lt;/author&gt;&lt;author&gt;Oleynik, D&lt;/author&gt;&lt;author&gt;Panitkin, S&lt;/author&gt;&lt;author&gt;Petrosyan, A&lt;/author&gt;&lt;/authors&gt;&lt;/contributors&gt;&lt;titles&gt;&lt;title&gt;Next generation workload management system for big data on heterogeneous distributed computing&lt;/title&gt;&lt;secondary-title&gt;Journal of physics: conference series&lt;/secondary-title&gt;&lt;/titles&gt;&lt;pages&gt;012040&lt;/pages&gt;&lt;volume&gt;608&lt;/volume&gt;&lt;number&gt;1&lt;/number&gt;&lt;dates&gt;&lt;year&gt;2015&lt;/year&gt;&lt;/dates&gt;&lt;publisher&gt;IOP Publishing&lt;/publisher&gt;&lt;isbn&gt;1742-6596&lt;/isbn&gt;&lt;urls&gt;&lt;/urls&gt;&lt;/record&gt;&lt;/Cite&gt;&lt;/EndNote&gt;</w:instrText>
+      </w:r>
+      <w:r>
+        <w:fldChar w:fldCharType="separate"/>
+      </w:r>
+      <w:r>
+        <w:rPr>
+          <w:noProof/>
+        </w:rPr>
+        <w:t>(Klimentov et al., 2015; Mazumder, Bhadoria, &amp; Deka, 2017)</w:t>
+      </w:r>
+      <w:r>
+        <w:fldChar w:fldCharType="end"/>
+      </w:r>
+      <w:r>
+        <w:t>.</w:t>
+      </w:r>
+    </w:p>
+    <w:p/>
+    <w:p>
+      <w:pPr>
+        <w:pStyle w:val="Heading2"/>
+        <w:rPr>
+          <w:rStyle w:val="Heading1Char"/>
+          <w:b/>
+          <w:bCs/>
+          <w:sz w:val="22"/>
+        </w:rPr>
+      </w:pPr>
+      <w:r>
+        <w:rPr>
+          <w:rStyle w:val="Heading1Char"/>
+          <w:b/>
+          <w:bCs/>
+          <w:sz w:val="22"/>
+        </w:rPr>
+        <w:t>What are the limitations of current BD systems?</w:t>
+      </w:r>
+    </w:p>
+    <w:p/>
+    <w:p>
+      <w:r>
+        <w:t xml:space="preserve">To answer the RQ7, RAS collected for this SLR have been appraised to point out limitations. One of the limitations that we came across was that the concept of metadata has been poorly discussed. For instance, {Maier, 2013 #31@@author-year} discussed the limitation of metadata management systems, stating that most metadata solutions are ad-hoc. The researcher then went ahead and have a layer for metadata management in the RA, but as a non-integrated component that merely stores and manages metadata. For instance, the author did not discuss how data provenance can be achieved through the </w:t>
+      </w:r>
+      <w:r>
+        <w:t>RA and</w:t>
+      </w:r>
+      <w:r>
+        <w:t xml:space="preserve"> underlying which logical flow one can do linear analysis. </w:t>
+      </w:r>
+    </w:p>
+    <w:p/>
+    <w:p>
+      <w:r>
+        <w:t>In another case, NIST BD RA only discusses metadata in a sentence, and in sub-</w:t>
+      </w:r>
+      <w:r>
+        <w:t>activity</w:t>
+      </w:r>
+      <w:r>
+        <w:t xml:space="preserve"> named ‘metadata management’</w:t>
+      </w:r>
+      <w:r>
+        <w:t>. The RA only states what are essential metadata information and how they are used.</w:t>
+      </w:r>
+      <w:r>
+        <w:t xml:space="preserve"> </w:t>
+      </w:r>
+      <w:r>
+        <w:t>Except for one BD RA (Bolster), metadata has not been accentuated enough and metadata layer is not thoroughly discussed.</w:t>
+      </w:r>
+      <w:r>
+        <w:t xml:space="preserve"> This is a noticeable limitation in current BD RAs, as metadata plays an important role in BD systems, addressing wide range of challenges such as privacy, security, data provenance, and linear analysis </w:t>
+      </w:r>
+      <w:r>
+        <w:t>(Eichler 2019).</w:t>
+      </w:r>
+      <w:r>
+        <w:t xml:space="preserve"> </w:t>
+      </w:r>
+    </w:p>
+    <w:p/>
+    <w:p>
+      <w:r>
+        <w:t xml:space="preserve">Based on that, one can argue that any BD system can benefit from a well-defined metadata layer as a means for bridging data stored in different platforms such as on-premises or on cloud </w:t>
+      </w:r>
+      <w:r>
+        <w:t>(Chang and Boyd 2018).</w:t>
       </w:r>
     </w:p>
     <w:p/>
     <w:p/>
     <w:p/>
-    <w:p>
-      <w:pPr>
-        <w:spacing w:afterLines="100" w:after="240"/>
-        <w:rPr>
-          <w:rFonts w:ascii="Fd8035-Identity-H" w:hAnsi="Fd8035-Identity-H" w:cs="Fd8035-Identity-H"/>
-          <w:sz w:val="13"/>
-          <w:szCs w:val="13"/>
-          <w:lang w:val="en-GB" w:eastAsia="en-GB"/>
-        </w:rPr>
-      </w:pPr>
+    <w:p/>
+    <w:p>
+      <w:r>
+        <w:t xml:space="preserve">Metadata plays a significant role in BD system development as it addresses a wide range of issues such as security, privacy, linear analysis, and data provenance Any BD system development can benefit from a clear architectural view of metadata as a means of bridging data stored in different platforms such as on Cloud or on premise </w:t>
+      </w:r>
+    </w:p>
+    <w:p/>
+    <w:p>
+      <w:r>
+        <w:t>This can in turn reduce complexity, facilitate data governance, facilitate access management, facilitate change management, and help with defining the general scope of the system. Secondly, white papers published from big IT companies tend to pivot their RA around their services, which hinders its openness and reduces its applicability. Alternative technologies or approaches have typically not been discussed and practitioners are left with a small pool of choices.</w:t>
+      </w:r>
+    </w:p>
+    <w:p/>
+    <w:p>
+      <w:r>
+        <w:t xml:space="preserve"> </w:t>
+      </w:r>
+    </w:p>
+    <w:p>
+      <w:r>
+        <w:t xml:space="preserve">Academic studies have motivated aspects of this research, but they suffer from the same limitations stated above. Metadata management is poorly discussed, and some have not taken recent emerging architectures into account, but this may be a factor of age in the publication. For instance, the RA described by Maier et al. (2013) has got limitations </w:t>
+      </w:r>
+      <w:proofErr w:type="gramStart"/>
+      <w:r>
+        <w:t>in the area of</w:t>
+      </w:r>
+      <w:proofErr w:type="gramEnd"/>
+      <w:r>
+        <w:t xml:space="preserve"> technology description. The concept of technology description is coarse-grained and emphasizes mostly the class of products, which can be troublesome and potentially confusing to system designers and engineers. </w:t>
+      </w:r>
+    </w:p>
+    <w:p/>
+    <w:p>
+      <w:r>
+        <w:t xml:space="preserve">Furthermore, the study revolves around infrastructure software, leaving crucial areas such as analytical methods, and architectural qualities almost untouched. Moreover, two major factors that are crucial to any BD system development, </w:t>
+      </w:r>
+      <w:proofErr w:type="gramStart"/>
+      <w:r>
+        <w:t>privacy</w:t>
+      </w:r>
+      <w:proofErr w:type="gramEnd"/>
+      <w:r>
+        <w:t xml:space="preserve"> and security, are scarcely touched. With regards to recent movements of data privacy, BD systems should now be </w:t>
+      </w:r>
+      <w:r>
+        <w:lastRenderedPageBreak/>
+        <w:t>designed underlying the shadow of regional data privacy policies and aim to achieve good security standards (</w:t>
+      </w:r>
+      <w:proofErr w:type="spellStart"/>
+      <w:r>
+        <w:t>Bashari</w:t>
+      </w:r>
+      <w:proofErr w:type="spellEnd"/>
+      <w:r>
+        <w:t xml:space="preserve"> Rad et al. 2016). Many security and privacy concerns may arise that can bring BD system development into bottleneck, there is no clear guidelines found in the RAs studies and the notion of security and privacy is scarcely discussed.</w:t>
+      </w:r>
     </w:p>
     <w:p>
       <w:pPr>
@@ -10424,7 +10679,6 @@
           <w:sz w:val="28"/>
           <w:szCs w:val="28"/>
         </w:rPr>
-        <w:lastRenderedPageBreak/>
         <w:t>Document Layout</w:t>
       </w:r>
     </w:p>
@@ -10510,6 +10764,7 @@
           <w:rPr>
             <w:rFonts w:cs="Arial"/>
           </w:rPr>
+          <w:lastRenderedPageBreak/>
           <w:t>1”</w:t>
         </w:r>
       </w:smartTag>
@@ -14961,6 +15216,24 @@
         <w:ind w:left="720" w:hanging="720"/>
       </w:pPr>
       <w:r>
+        <w:t xml:space="preserve">Gan, Y., Zhang, Y., Cheng, D., Shetty, A., Rathi, P., Katarki, N., . . . Jackson, B. (2019). </w:t>
+      </w:r>
+      <w:r>
+        <w:rPr>
+          <w:i/>
+        </w:rPr>
+        <w:t>An open-source benchmark suite for microservices and their hardware-software implications for cloud &amp; edge systems.</w:t>
+      </w:r>
+      <w:r>
+        <w:t xml:space="preserve"> Paper presented at the Proceedings of the Twenty-Fourth International Conference on Architectural Support for Programming Languages and Operating Systems.</w:t>
+      </w:r>
+    </w:p>
+    <w:p>
+      <w:pPr>
+        <w:pStyle w:val="EndNoteBibliography"/>
+        <w:ind w:left="720" w:hanging="720"/>
+      </w:pPr>
+      <w:r>
         <w:t xml:space="preserve">Gartner. (2014). Survey Analysis: Big Data Investment Grows but Deployments Remain Scarce in 2014. Retrieved from </w:t>
       </w:r>
       <w:hyperlink r:id="rId15" w:history="1">
@@ -15130,6 +15403,7 @@
         <w:ind w:left="720" w:hanging="720"/>
       </w:pPr>
       <w:r>
+        <w:lastRenderedPageBreak/>
         <w:t xml:space="preserve">Khine, P. P., &amp; Wang, Z. S. (2018). </w:t>
       </w:r>
       <w:r>
@@ -15166,7 +15440,6 @@
         <w:ind w:left="720" w:hanging="720"/>
       </w:pPr>
       <w:r>
-        <w:lastRenderedPageBreak/>
         <w:t xml:space="preserve">Kitchenham, B. A., Dyba, T., &amp; Jorgensen, M. (2004). </w:t>
       </w:r>
       <w:r>
@@ -15203,16 +15476,16 @@
         <w:ind w:left="720" w:hanging="720"/>
       </w:pPr>
       <w:r>
-        <w:t xml:space="preserve">Levin, B. (2013). Big data ecosystem reference architecture. </w:t>
+        <w:t xml:space="preserve">Klimentov, A., Buncic, P., De, K., Jha, S., Maeno, T., Mount, R., . . . Petrosyan, A. (2015). </w:t>
       </w:r>
       <w:r>
         <w:rPr>
           <w:i/>
         </w:rPr>
-        <w:t>Microsoft Corporation</w:t>
-      </w:r>
-      <w:r>
-        <w:t xml:space="preserve">. </w:t>
+        <w:t>Next generation workload management system for big data on heterogeneous distributed computing.</w:t>
+      </w:r>
+      <w:r>
+        <w:t xml:space="preserve"> Paper presented at the Journal of physics: conference series.</w:t>
       </w:r>
     </w:p>
     <w:p>
@@ -15221,13 +15494,13 @@
         <w:ind w:left="720" w:hanging="720"/>
       </w:pPr>
       <w:r>
-        <w:t xml:space="preserve">Maier, M., Serebrenik, A., &amp; Vanderfeesten, I. (2013). Towards a big data reference architecture. </w:t>
+        <w:t xml:space="preserve">Levin, B. (2013). Big data ecosystem reference architecture. </w:t>
       </w:r>
       <w:r>
         <w:rPr>
           <w:i/>
         </w:rPr>
-        <w:t>University of Eindhoven</w:t>
+        <w:t>Microsoft Corporation</w:t>
       </w:r>
       <w:r>
         <w:t xml:space="preserve">. </w:t>
@@ -15239,16 +15512,16 @@
         <w:ind w:left="720" w:hanging="720"/>
       </w:pPr>
       <w:r>
-        <w:t xml:space="preserve">Mannering, F., Bhat, C. R., Shankar, V., &amp; Abdel-Aty, M. (2020). Big data, traditional data and the tradeoffs between prediction and causality in highway-safety analysis. </w:t>
+        <w:t xml:space="preserve">Maier, M., Serebrenik, A., &amp; Vanderfeesten, I. (2013). Towards a big data reference architecture. </w:t>
       </w:r>
       <w:r>
         <w:rPr>
           <w:i/>
         </w:rPr>
-        <w:t>Analytic methods in accident research, 25</w:t>
-      </w:r>
-      <w:r>
-        <w:t xml:space="preserve">, 100113. </w:t>
+        <w:t>University of Eindhoven</w:t>
+      </w:r>
+      <w:r>
+        <w:t xml:space="preserve">. </w:t>
       </w:r>
     </w:p>
     <w:p>
@@ -15257,7 +15530,16 @@
         <w:ind w:left="720" w:hanging="720"/>
       </w:pPr>
       <w:r>
-        <w:t xml:space="preserve">Manyika, J., Chui, M., Brown, B., Bughin, J., Dobbs, R., Roxburgh, C., &amp; Byers, A. H. (2011). Big data: The next frontier for innovation, competition, and productivity. </w:t>
+        <w:t xml:space="preserve">Mannering, F., Bhat, C. R., Shankar, V., &amp; Abdel-Aty, M. (2020). Big data, traditional data and the tradeoffs between prediction and causality in highway-safety analysis. </w:t>
+      </w:r>
+      <w:r>
+        <w:rPr>
+          <w:i/>
+        </w:rPr>
+        <w:t>Analytic methods in accident research, 25</w:t>
+      </w:r>
+      <w:r>
+        <w:t xml:space="preserve">, 100113. </w:t>
       </w:r>
     </w:p>
     <w:p>
@@ -15266,6 +15548,15 @@
         <w:ind w:left="720" w:hanging="720"/>
       </w:pPr>
       <w:r>
+        <w:t xml:space="preserve">Manyika, J., Chui, M., Brown, B., Bughin, J., Dobbs, R., Roxburgh, C., &amp; Byers, A. H. (2011). Big data: The next frontier for innovation, competition, and productivity. </w:t>
+      </w:r>
+    </w:p>
+    <w:p>
+      <w:pPr>
+        <w:pStyle w:val="EndNoteBibliography"/>
+        <w:ind w:left="720" w:hanging="720"/>
+      </w:pPr>
+      <w:r>
         <w:t xml:space="preserve">Márquez, G., &amp; Astudillo, H. (2018). </w:t>
       </w:r>
       <w:r>
@@ -15276,6 +15567,24 @@
       </w:r>
       <w:r>
         <w:t xml:space="preserve"> Paper presented at the 2018 25th Asia-Pacific Software Engineering Conference (APSEC).</w:t>
+      </w:r>
+    </w:p>
+    <w:p>
+      <w:pPr>
+        <w:pStyle w:val="EndNoteBibliography"/>
+        <w:ind w:left="720" w:hanging="720"/>
+      </w:pPr>
+      <w:r>
+        <w:t xml:space="preserve">Mazumder, S., Bhadoria, R. S., &amp; Deka, G. C. (2017). Distributed computing in big data analytics. In </w:t>
+      </w:r>
+      <w:r>
+        <w:rPr>
+          <w:i/>
+        </w:rPr>
+        <w:t>InCon-cepts, Technologies and Applications 2017</w:t>
+      </w:r>
+      <w:r>
+        <w:t>: Springer.</w:t>
       </w:r>
     </w:p>
     <w:p>
@@ -16881,6 +17190,95 @@
     </w:lvl>
   </w:abstractNum>
   <w:abstractNum w:abstractNumId="11" w15:restartNumberingAfterBreak="0">
+    <w:nsid w:val="1691629C"/>
+    <w:multiLevelType w:val="hybridMultilevel"/>
+    <w:tmpl w:val="762CD7D0"/>
+    <w:lvl w:ilvl="0" w:tplc="708E77A4">
+      <w:start w:val="1"/>
+      <w:numFmt w:val="decimal"/>
+      <w:lvlText w:val="RQ%1."/>
+      <w:lvlJc w:val="left"/>
+      <w:pPr>
+        <w:ind w:left="720" w:hanging="360"/>
+      </w:pPr>
+      <w:rPr>
+        <w:rFonts w:hint="default"/>
+      </w:rPr>
+    </w:lvl>
+    <w:lvl w:ilvl="1" w:tplc="08090019" w:tentative="1">
+      <w:start w:val="1"/>
+      <w:numFmt w:val="lowerLetter"/>
+      <w:lvlText w:val="%2."/>
+      <w:lvlJc w:val="left"/>
+      <w:pPr>
+        <w:ind w:left="1440" w:hanging="360"/>
+      </w:pPr>
+    </w:lvl>
+    <w:lvl w:ilvl="2" w:tplc="0809001B" w:tentative="1">
+      <w:start w:val="1"/>
+      <w:numFmt w:val="lowerRoman"/>
+      <w:lvlText w:val="%3."/>
+      <w:lvlJc w:val="right"/>
+      <w:pPr>
+        <w:ind w:left="2160" w:hanging="180"/>
+      </w:pPr>
+    </w:lvl>
+    <w:lvl w:ilvl="3" w:tplc="0809000F" w:tentative="1">
+      <w:start w:val="1"/>
+      <w:numFmt w:val="decimal"/>
+      <w:lvlText w:val="%4."/>
+      <w:lvlJc w:val="left"/>
+      <w:pPr>
+        <w:ind w:left="2880" w:hanging="360"/>
+      </w:pPr>
+    </w:lvl>
+    <w:lvl w:ilvl="4" w:tplc="08090019" w:tentative="1">
+      <w:start w:val="1"/>
+      <w:numFmt w:val="lowerLetter"/>
+      <w:lvlText w:val="%5."/>
+      <w:lvlJc w:val="left"/>
+      <w:pPr>
+        <w:ind w:left="3600" w:hanging="360"/>
+      </w:pPr>
+    </w:lvl>
+    <w:lvl w:ilvl="5" w:tplc="0809001B" w:tentative="1">
+      <w:start w:val="1"/>
+      <w:numFmt w:val="lowerRoman"/>
+      <w:lvlText w:val="%6."/>
+      <w:lvlJc w:val="right"/>
+      <w:pPr>
+        <w:ind w:left="4320" w:hanging="180"/>
+      </w:pPr>
+    </w:lvl>
+    <w:lvl w:ilvl="6" w:tplc="0809000F" w:tentative="1">
+      <w:start w:val="1"/>
+      <w:numFmt w:val="decimal"/>
+      <w:lvlText w:val="%7."/>
+      <w:lvlJc w:val="left"/>
+      <w:pPr>
+        <w:ind w:left="5040" w:hanging="360"/>
+      </w:pPr>
+    </w:lvl>
+    <w:lvl w:ilvl="7" w:tplc="08090019" w:tentative="1">
+      <w:start w:val="1"/>
+      <w:numFmt w:val="lowerLetter"/>
+      <w:lvlText w:val="%8."/>
+      <w:lvlJc w:val="left"/>
+      <w:pPr>
+        <w:ind w:left="5760" w:hanging="360"/>
+      </w:pPr>
+    </w:lvl>
+    <w:lvl w:ilvl="8" w:tplc="0809001B" w:tentative="1">
+      <w:start w:val="1"/>
+      <w:numFmt w:val="lowerRoman"/>
+      <w:lvlText w:val="%9."/>
+      <w:lvlJc w:val="right"/>
+      <w:pPr>
+        <w:ind w:left="6480" w:hanging="180"/>
+      </w:pPr>
+    </w:lvl>
+  </w:abstractNum>
+  <w:abstractNum w:abstractNumId="12" w15:restartNumberingAfterBreak="0">
     <w:nsid w:val="1C7A2461"/>
     <w:multiLevelType w:val="hybridMultilevel"/>
     <w:tmpl w:val="B50ADA12"/>
@@ -16994,7 +17392,7 @@
       </w:pPr>
     </w:lvl>
   </w:abstractNum>
-  <w:abstractNum w:abstractNumId="12" w15:restartNumberingAfterBreak="0">
+  <w:abstractNum w:abstractNumId="13" w15:restartNumberingAfterBreak="0">
     <w:nsid w:val="2DC22382"/>
     <w:multiLevelType w:val="multilevel"/>
     <w:tmpl w:val="D7880F18"/>
@@ -17127,7 +17525,7 @@
       </w:rPr>
     </w:lvl>
   </w:abstractNum>
-  <w:abstractNum w:abstractNumId="13" w15:restartNumberingAfterBreak="0">
+  <w:abstractNum w:abstractNumId="14" w15:restartNumberingAfterBreak="0">
     <w:nsid w:val="2F674B8C"/>
     <w:multiLevelType w:val="hybridMultilevel"/>
     <w:tmpl w:val="12A0C6D6"/>
@@ -17240,7 +17638,7 @@
       </w:rPr>
     </w:lvl>
   </w:abstractNum>
-  <w:abstractNum w:abstractNumId="14" w15:restartNumberingAfterBreak="0">
+  <w:abstractNum w:abstractNumId="15" w15:restartNumberingAfterBreak="0">
     <w:nsid w:val="32287342"/>
     <w:multiLevelType w:val="hybridMultilevel"/>
     <w:tmpl w:val="FFFFFFFF"/>
@@ -17326,7 +17724,7 @@
       </w:pPr>
     </w:lvl>
   </w:abstractNum>
-  <w:abstractNum w:abstractNumId="15" w15:restartNumberingAfterBreak="0">
+  <w:abstractNum w:abstractNumId="16" w15:restartNumberingAfterBreak="0">
     <w:nsid w:val="34211401"/>
     <w:multiLevelType w:val="hybridMultilevel"/>
     <w:tmpl w:val="DB1088D8"/>
@@ -17442,7 +17840,7 @@
       </w:pPr>
     </w:lvl>
   </w:abstractNum>
-  <w:abstractNum w:abstractNumId="16" w15:restartNumberingAfterBreak="0">
+  <w:abstractNum w:abstractNumId="17" w15:restartNumberingAfterBreak="0">
     <w:nsid w:val="34625F83"/>
     <w:multiLevelType w:val="hybridMultilevel"/>
     <w:tmpl w:val="E4900E6C"/>
@@ -17555,7 +17953,7 @@
       </w:rPr>
     </w:lvl>
   </w:abstractNum>
-  <w:abstractNum w:abstractNumId="17" w15:restartNumberingAfterBreak="0">
+  <w:abstractNum w:abstractNumId="18" w15:restartNumberingAfterBreak="0">
     <w:nsid w:val="361F6FB2"/>
     <w:multiLevelType w:val="hybridMultilevel"/>
     <w:tmpl w:val="97506CA8"/>
@@ -17644,7 +18042,7 @@
       </w:pPr>
     </w:lvl>
   </w:abstractNum>
-  <w:abstractNum w:abstractNumId="18" w15:restartNumberingAfterBreak="0">
+  <w:abstractNum w:abstractNumId="19" w15:restartNumberingAfterBreak="0">
     <w:nsid w:val="39204F0E"/>
     <w:multiLevelType w:val="multilevel"/>
     <w:tmpl w:val="FD58E6A2"/>
@@ -17777,7 +18175,7 @@
       </w:rPr>
     </w:lvl>
   </w:abstractNum>
-  <w:abstractNum w:abstractNumId="19" w15:restartNumberingAfterBreak="0">
+  <w:abstractNum w:abstractNumId="20" w15:restartNumberingAfterBreak="0">
     <w:nsid w:val="3E591435"/>
     <w:multiLevelType w:val="hybridMultilevel"/>
     <w:tmpl w:val="C86211EE"/>
@@ -17890,10 +18288,10 @@
       </w:rPr>
     </w:lvl>
   </w:abstractNum>
-  <w:abstractNum w:abstractNumId="20" w15:restartNumberingAfterBreak="0">
+  <w:abstractNum w:abstractNumId="21" w15:restartNumberingAfterBreak="0">
     <w:nsid w:val="43BA6BF9"/>
     <w:multiLevelType w:val="multilevel"/>
-    <w:tmpl w:val="33CA1A4E"/>
+    <w:tmpl w:val="1DA82C06"/>
     <w:lvl w:ilvl="0">
       <w:start w:val="1"/>
       <w:numFmt w:val="decimal"/>
@@ -18027,7 +18425,7 @@
       </w:rPr>
     </w:lvl>
   </w:abstractNum>
-  <w:abstractNum w:abstractNumId="21" w15:restartNumberingAfterBreak="0">
+  <w:abstractNum w:abstractNumId="22" w15:restartNumberingAfterBreak="0">
     <w:nsid w:val="49076420"/>
     <w:multiLevelType w:val="hybridMultilevel"/>
     <w:tmpl w:val="BEEC059E"/>
@@ -18116,7 +18514,7 @@
       </w:pPr>
     </w:lvl>
   </w:abstractNum>
-  <w:abstractNum w:abstractNumId="22" w15:restartNumberingAfterBreak="0">
+  <w:abstractNum w:abstractNumId="23" w15:restartNumberingAfterBreak="0">
     <w:nsid w:val="4A3A5BD4"/>
     <w:multiLevelType w:val="multilevel"/>
     <w:tmpl w:val="629A231A"/>
@@ -18230,7 +18628,7 @@
       </w:rPr>
     </w:lvl>
   </w:abstractNum>
-  <w:abstractNum w:abstractNumId="23" w15:restartNumberingAfterBreak="0">
+  <w:abstractNum w:abstractNumId="24" w15:restartNumberingAfterBreak="0">
     <w:nsid w:val="4C587DFC"/>
     <w:multiLevelType w:val="hybridMultilevel"/>
     <w:tmpl w:val="DAE40894"/>
@@ -18343,7 +18741,7 @@
       </w:rPr>
     </w:lvl>
   </w:abstractNum>
-  <w:abstractNum w:abstractNumId="24" w15:restartNumberingAfterBreak="0">
+  <w:abstractNum w:abstractNumId="25" w15:restartNumberingAfterBreak="0">
     <w:nsid w:val="51880DBF"/>
     <w:multiLevelType w:val="multilevel"/>
     <w:tmpl w:val="FB9080DA"/>
@@ -18476,7 +18874,7 @@
       </w:rPr>
     </w:lvl>
   </w:abstractNum>
-  <w:abstractNum w:abstractNumId="25" w15:restartNumberingAfterBreak="0">
+  <w:abstractNum w:abstractNumId="26" w15:restartNumberingAfterBreak="0">
     <w:nsid w:val="53721176"/>
     <w:multiLevelType w:val="multilevel"/>
     <w:tmpl w:val="D7880F18"/>
@@ -18609,7 +19007,7 @@
       </w:rPr>
     </w:lvl>
   </w:abstractNum>
-  <w:abstractNum w:abstractNumId="26" w15:restartNumberingAfterBreak="0">
+  <w:abstractNum w:abstractNumId="27" w15:restartNumberingAfterBreak="0">
     <w:nsid w:val="58FA3076"/>
     <w:multiLevelType w:val="hybridMultilevel"/>
     <w:tmpl w:val="A3C4435A"/>
@@ -18722,7 +19120,7 @@
       </w:rPr>
     </w:lvl>
   </w:abstractNum>
-  <w:abstractNum w:abstractNumId="27" w15:restartNumberingAfterBreak="0">
+  <w:abstractNum w:abstractNumId="28" w15:restartNumberingAfterBreak="0">
     <w:nsid w:val="5C950DF8"/>
     <w:multiLevelType w:val="hybridMultilevel"/>
     <w:tmpl w:val="762CD7D0"/>
@@ -18811,7 +19209,7 @@
       </w:pPr>
     </w:lvl>
   </w:abstractNum>
-  <w:abstractNum w:abstractNumId="28" w15:restartNumberingAfterBreak="0">
+  <w:abstractNum w:abstractNumId="29" w15:restartNumberingAfterBreak="0">
     <w:nsid w:val="5CBA0642"/>
     <w:multiLevelType w:val="hybridMultilevel"/>
     <w:tmpl w:val="762CD7D0"/>
@@ -18900,7 +19298,7 @@
       </w:pPr>
     </w:lvl>
   </w:abstractNum>
-  <w:abstractNum w:abstractNumId="29" w15:restartNumberingAfterBreak="0">
+  <w:abstractNum w:abstractNumId="30" w15:restartNumberingAfterBreak="0">
     <w:nsid w:val="5FC60CFE"/>
     <w:multiLevelType w:val="multilevel"/>
     <w:tmpl w:val="5AC23246"/>
@@ -19035,7 +19433,7 @@
       </w:rPr>
     </w:lvl>
   </w:abstractNum>
-  <w:abstractNum w:abstractNumId="30" w15:restartNumberingAfterBreak="0">
+  <w:abstractNum w:abstractNumId="31" w15:restartNumberingAfterBreak="0">
     <w:nsid w:val="607F3809"/>
     <w:multiLevelType w:val="hybridMultilevel"/>
     <w:tmpl w:val="762CD7D0"/>
@@ -19124,7 +19522,7 @@
       </w:pPr>
     </w:lvl>
   </w:abstractNum>
-  <w:abstractNum w:abstractNumId="31" w15:restartNumberingAfterBreak="0">
+  <w:abstractNum w:abstractNumId="32" w15:restartNumberingAfterBreak="0">
     <w:nsid w:val="644C7E3E"/>
     <w:multiLevelType w:val="hybridMultilevel"/>
     <w:tmpl w:val="CF34B8E2"/>
@@ -19237,7 +19635,7 @@
       </w:rPr>
     </w:lvl>
   </w:abstractNum>
-  <w:abstractNum w:abstractNumId="32" w15:restartNumberingAfterBreak="0">
+  <w:abstractNum w:abstractNumId="33" w15:restartNumberingAfterBreak="0">
     <w:nsid w:val="671D0D98"/>
     <w:multiLevelType w:val="hybridMultilevel"/>
     <w:tmpl w:val="762CD7D0"/>
@@ -19326,7 +19724,7 @@
       </w:pPr>
     </w:lvl>
   </w:abstractNum>
-  <w:abstractNum w:abstractNumId="33" w15:restartNumberingAfterBreak="0">
+  <w:abstractNum w:abstractNumId="34" w15:restartNumberingAfterBreak="0">
     <w:nsid w:val="68A13545"/>
     <w:multiLevelType w:val="multilevel"/>
     <w:tmpl w:val="D7880F18"/>
@@ -19459,7 +19857,7 @@
       </w:rPr>
     </w:lvl>
   </w:abstractNum>
-  <w:abstractNum w:abstractNumId="34" w15:restartNumberingAfterBreak="0">
+  <w:abstractNum w:abstractNumId="35" w15:restartNumberingAfterBreak="0">
     <w:nsid w:val="69B62AFA"/>
     <w:multiLevelType w:val="multilevel"/>
     <w:tmpl w:val="892CD762"/>
@@ -19605,7 +20003,7 @@
       </w:rPr>
     </w:lvl>
   </w:abstractNum>
-  <w:abstractNum w:abstractNumId="35" w15:restartNumberingAfterBreak="0">
+  <w:abstractNum w:abstractNumId="36" w15:restartNumberingAfterBreak="0">
     <w:nsid w:val="6C4D02DE"/>
     <w:multiLevelType w:val="hybridMultilevel"/>
     <w:tmpl w:val="6610D60A"/>
@@ -19691,7 +20089,7 @@
       </w:pPr>
     </w:lvl>
   </w:abstractNum>
-  <w:abstractNum w:abstractNumId="36" w15:restartNumberingAfterBreak="0">
+  <w:abstractNum w:abstractNumId="37" w15:restartNumberingAfterBreak="0">
     <w:nsid w:val="6DCE3467"/>
     <w:multiLevelType w:val="multilevel"/>
     <w:tmpl w:val="D7880F18"/>
@@ -19824,7 +20222,7 @@
       </w:rPr>
     </w:lvl>
   </w:abstractNum>
-  <w:abstractNum w:abstractNumId="37" w15:restartNumberingAfterBreak="0">
+  <w:abstractNum w:abstractNumId="38" w15:restartNumberingAfterBreak="0">
     <w:nsid w:val="71063A2E"/>
     <w:multiLevelType w:val="multilevel"/>
     <w:tmpl w:val="D7880F18"/>
@@ -19957,7 +20355,7 @@
       </w:rPr>
     </w:lvl>
   </w:abstractNum>
-  <w:abstractNum w:abstractNumId="38" w15:restartNumberingAfterBreak="0">
+  <w:abstractNum w:abstractNumId="39" w15:restartNumberingAfterBreak="0">
     <w:nsid w:val="76EF095C"/>
     <w:multiLevelType w:val="hybridMultilevel"/>
     <w:tmpl w:val="762CD7D0"/>
@@ -20046,7 +20444,7 @@
       </w:pPr>
     </w:lvl>
   </w:abstractNum>
-  <w:abstractNum w:abstractNumId="39" w15:restartNumberingAfterBreak="0">
+  <w:abstractNum w:abstractNumId="40" w15:restartNumberingAfterBreak="0">
     <w:nsid w:val="7822713A"/>
     <w:multiLevelType w:val="multilevel"/>
     <w:tmpl w:val="B3C8B18E"/>
@@ -20132,7 +20530,7 @@
       </w:pPr>
     </w:lvl>
   </w:abstractNum>
-  <w:abstractNum w:abstractNumId="40" w15:restartNumberingAfterBreak="0">
+  <w:abstractNum w:abstractNumId="41" w15:restartNumberingAfterBreak="0">
     <w:nsid w:val="7C1C1DA6"/>
     <w:multiLevelType w:val="hybridMultilevel"/>
     <w:tmpl w:val="2BFE2D0A"/>
@@ -20245,7 +20643,7 @@
       </w:rPr>
     </w:lvl>
   </w:abstractNum>
-  <w:abstractNum w:abstractNumId="41" w15:restartNumberingAfterBreak="0">
+  <w:abstractNum w:abstractNumId="42" w15:restartNumberingAfterBreak="0">
     <w:nsid w:val="7CBD3963"/>
     <w:multiLevelType w:val="hybridMultilevel"/>
     <w:tmpl w:val="762CD7D0"/>
@@ -20335,10 +20733,10 @@
     </w:lvl>
   </w:abstractNum>
   <w:num w:numId="1">
-    <w:abstractNumId w:val="11"/>
+    <w:abstractNumId w:val="12"/>
   </w:num>
   <w:num w:numId="2">
-    <w:abstractNumId w:val="34"/>
+    <w:abstractNumId w:val="35"/>
   </w:num>
   <w:num w:numId="3">
     <w:abstractNumId w:val="1"/>
@@ -20350,34 +20748,34 @@
     <w:abstractNumId w:val="5"/>
   </w:num>
   <w:num w:numId="6">
-    <w:abstractNumId w:val="15"/>
+    <w:abstractNumId w:val="16"/>
   </w:num>
   <w:num w:numId="7">
-    <w:abstractNumId w:val="22"/>
+    <w:abstractNumId w:val="23"/>
   </w:num>
   <w:num w:numId="8">
-    <w:abstractNumId w:val="38"/>
+    <w:abstractNumId w:val="39"/>
   </w:num>
   <w:num w:numId="9">
     <w:abstractNumId w:val="6"/>
   </w:num>
   <w:num w:numId="10">
-    <w:abstractNumId w:val="16"/>
+    <w:abstractNumId w:val="17"/>
   </w:num>
   <w:num w:numId="11">
-    <w:abstractNumId w:val="31"/>
+    <w:abstractNumId w:val="32"/>
   </w:num>
   <w:num w:numId="12">
     <w:abstractNumId w:val="7"/>
   </w:num>
   <w:num w:numId="13">
-    <w:abstractNumId w:val="19"/>
+    <w:abstractNumId w:val="20"/>
   </w:num>
   <w:num w:numId="14">
-    <w:abstractNumId w:val="13"/>
+    <w:abstractNumId w:val="14"/>
   </w:num>
   <w:num w:numId="15">
-    <w:abstractNumId w:val="26"/>
+    <w:abstractNumId w:val="27"/>
   </w:num>
   <w:num w:numId="16">
     <w:abstractNumId w:val="10"/>
@@ -20413,10 +20811,10 @@
     </w:lvlOverride>
   </w:num>
   <w:num w:numId="18">
-    <w:abstractNumId w:val="29"/>
+    <w:abstractNumId w:val="30"/>
   </w:num>
   <w:num w:numId="19">
-    <w:abstractNumId w:val="29"/>
+    <w:abstractNumId w:val="30"/>
     <w:lvlOverride w:ilvl="0">
       <w:lvl w:ilvl="0">
         <w:start w:val="1"/>
@@ -20720,31 +21118,31 @@
     </w:lvlOverride>
   </w:num>
   <w:num w:numId="23">
-    <w:abstractNumId w:val="24"/>
+    <w:abstractNumId w:val="25"/>
   </w:num>
   <w:num w:numId="24">
-    <w:abstractNumId w:val="12"/>
+    <w:abstractNumId w:val="13"/>
   </w:num>
   <w:num w:numId="25">
-    <w:abstractNumId w:val="18"/>
+    <w:abstractNumId w:val="19"/>
   </w:num>
   <w:num w:numId="26">
-    <w:abstractNumId w:val="36"/>
+    <w:abstractNumId w:val="37"/>
   </w:num>
   <w:num w:numId="27">
-    <w:abstractNumId w:val="37"/>
+    <w:abstractNumId w:val="38"/>
   </w:num>
   <w:num w:numId="28">
-    <w:abstractNumId w:val="33"/>
+    <w:abstractNumId w:val="34"/>
   </w:num>
   <w:num w:numId="29">
-    <w:abstractNumId w:val="25"/>
+    <w:abstractNumId w:val="26"/>
   </w:num>
   <w:num w:numId="30">
-    <w:abstractNumId w:val="20"/>
+    <w:abstractNumId w:val="21"/>
   </w:num>
   <w:num w:numId="31">
-    <w:abstractNumId w:val="20"/>
+    <w:abstractNumId w:val="21"/>
     <w:lvlOverride w:ilvl="0">
       <w:startOverride w:val="1"/>
     </w:lvlOverride>
@@ -20777,46 +21175,49 @@
     <w:abstractNumId w:val="3"/>
   </w:num>
   <w:num w:numId="33">
-    <w:abstractNumId w:val="23"/>
+    <w:abstractNumId w:val="24"/>
   </w:num>
   <w:num w:numId="34">
-    <w:abstractNumId w:val="39"/>
+    <w:abstractNumId w:val="40"/>
   </w:num>
   <w:num w:numId="35">
     <w:abstractNumId w:val="9"/>
   </w:num>
   <w:num w:numId="36">
-    <w:abstractNumId w:val="17"/>
+    <w:abstractNumId w:val="18"/>
   </w:num>
   <w:num w:numId="37">
-    <w:abstractNumId w:val="35"/>
+    <w:abstractNumId w:val="36"/>
   </w:num>
   <w:num w:numId="38">
-    <w:abstractNumId w:val="40"/>
+    <w:abstractNumId w:val="41"/>
   </w:num>
   <w:num w:numId="39">
-    <w:abstractNumId w:val="30"/>
+    <w:abstractNumId w:val="31"/>
   </w:num>
   <w:num w:numId="40">
-    <w:abstractNumId w:val="14"/>
+    <w:abstractNumId w:val="15"/>
   </w:num>
   <w:num w:numId="41">
-    <w:abstractNumId w:val="27"/>
+    <w:abstractNumId w:val="28"/>
   </w:num>
   <w:num w:numId="42">
-    <w:abstractNumId w:val="28"/>
+    <w:abstractNumId w:val="29"/>
   </w:num>
   <w:num w:numId="43">
-    <w:abstractNumId w:val="21"/>
+    <w:abstractNumId w:val="22"/>
   </w:num>
   <w:num w:numId="44">
-    <w:abstractNumId w:val="41"/>
+    <w:abstractNumId w:val="42"/>
   </w:num>
   <w:num w:numId="45">
-    <w:abstractNumId w:val="32"/>
+    <w:abstractNumId w:val="33"/>
   </w:num>
   <w:num w:numId="46">
     <w:abstractNumId w:val="0"/>
+  </w:num>
+  <w:num w:numId="47">
+    <w:abstractNumId w:val="11"/>
   </w:num>
   <w:numIdMacAtCleanup w:val="13"/>
 </w:numbering>
@@ -21251,7 +21652,7 @@
     <w:link w:val="Heading2Char"/>
     <w:autoRedefine/>
     <w:qFormat/>
-    <w:rsid w:val="001129BA"/>
+    <w:rsid w:val="001F17A7"/>
     <w:pPr>
       <w:keepNext/>
       <w:numPr>
@@ -21732,7 +22133,7 @@
   <w:style w:type="character" w:customStyle="1" w:styleId="Heading2Char">
     <w:name w:val="Heading 2 Char"/>
     <w:link w:val="Heading2"/>
-    <w:rsid w:val="001129BA"/>
+    <w:rsid w:val="001F17A7"/>
     <w:rPr>
       <w:rFonts w:ascii="Arial" w:hAnsi="Arial" w:cs="Arial"/>
       <w:b/>

</xml_diff>

<commit_message>
finalized the first draft
</commit_message>
<xml_diff>
--- a/PAJAIS_Style_Guide.docx
+++ b/PAJAIS_Style_Guide.docx
@@ -244,7 +244,6 @@
         </w:rPr>
         <w:t>, Author Author</w:t>
       </w:r>
-      <w:proofErr w:type="gramStart"/>
       <w:r>
         <w:rPr>
           <w:b/>
@@ -273,7 +272,6 @@
         </w:rPr>
         <w:t>*</w:t>
       </w:r>
-      <w:proofErr w:type="gramEnd"/>
     </w:p>
     <w:p>
       <w:pPr>
@@ -848,7 +846,6 @@
           <w:szCs w:val="32"/>
         </w:rPr>
       </w:pPr>
-      <w:proofErr w:type="gramStart"/>
       <w:r>
         <w:rPr>
           <w:sz w:val="20"/>
@@ -862,15 +859,7 @@
           <w:sz w:val="20"/>
           <w:szCs w:val="32"/>
         </w:rPr>
-        <w:t>Jiang</w:t>
-      </w:r>
-      <w:proofErr w:type="gramEnd"/>
-      <w:r>
-        <w:rPr>
-          <w:sz w:val="20"/>
-          <w:szCs w:val="32"/>
-        </w:rPr>
-        <w:t xml:space="preserve">, J., &amp; Tsai, J. C. A. (2019). Constructing an Effective Abstract: Guidelines and New Standards in PAJAIS. </w:t>
+        <w:t xml:space="preserve">Jiang, J., &amp; Tsai, J. C. A. (2019). Constructing an Effective Abstract: Guidelines and New Standards in PAJAIS. </w:t>
       </w:r>
       <w:r>
         <w:rPr>
@@ -2231,29 +2220,7 @@
           <w:color w:val="auto"/>
           <w:sz w:val="22"/>
         </w:rPr>
-        <w:t xml:space="preserve"> framework is used because of its clear instructions on critically appraising evidence for impact, </w:t>
-      </w:r>
-      <w:proofErr w:type="gramStart"/>
-      <w:r>
-        <w:rPr>
-          <w:rStyle w:val="Heading1Char"/>
-          <w:b w:val="0"/>
-          <w:bCs w:val="0"/>
-          <w:color w:val="auto"/>
-          <w:sz w:val="22"/>
-        </w:rPr>
-        <w:t>validity</w:t>
-      </w:r>
-      <w:proofErr w:type="gramEnd"/>
-      <w:r>
-        <w:rPr>
-          <w:rStyle w:val="Heading1Char"/>
-          <w:b w:val="0"/>
-          <w:bCs w:val="0"/>
-          <w:color w:val="auto"/>
-          <w:sz w:val="22"/>
-        </w:rPr>
-        <w:t xml:space="preserve"> and applicability.</w:t>
+        <w:t xml:space="preserve"> framework is used because of its clear instructions on critically appraising evidence for impact, validity and applicability.</w:t>
       </w:r>
       <w:r>
         <w:rPr>
@@ -3440,9 +3407,8 @@
           <w:color w:val="auto"/>
           <w:sz w:val="22"/>
         </w:rPr>
-        <w:t xml:space="preserve">, abstract and citation </w:t>
-      </w:r>
-      <w:proofErr w:type="gramStart"/>
+        <w:t>, abstract and citation databases</w:t>
+      </w:r>
       <w:r>
         <w:rPr>
           <w:rStyle w:val="Heading1Char"/>
@@ -3451,9 +3417,8 @@
           <w:color w:val="auto"/>
           <w:sz w:val="22"/>
         </w:rPr>
-        <w:t>databases</w:t>
-      </w:r>
-      <w:proofErr w:type="gramEnd"/>
+        <w:t xml:space="preserve"> and search engines</w:t>
+      </w:r>
       <w:r>
         <w:rPr>
           <w:rStyle w:val="Heading1Char"/>
@@ -3462,7 +3427,7 @@
           <w:color w:val="auto"/>
           <w:sz w:val="22"/>
         </w:rPr>
-        <w:t xml:space="preserve"> and search engines</w:t>
+        <w:t xml:space="preserve"> such as Scopus, Google Scholar, Web of Science</w:t>
       </w:r>
       <w:r>
         <w:rPr>
@@ -3472,9 +3437,11 @@
           <w:color w:val="auto"/>
           <w:sz w:val="22"/>
         </w:rPr>
-        <w:t xml:space="preserve"> such as Scopus, Google Scholar, Web of Science</w:t>
-      </w:r>
-      <w:r>
+        <w:t xml:space="preserve">, and Research Gate have been utilized. </w:t>
+      </w:r>
+    </w:p>
+    <w:p>
+      <w:pPr>
         <w:rPr>
           <w:rStyle w:val="Heading1Char"/>
           <w:b w:val="0"/>
@@ -3482,8 +3449,7 @@
           <w:color w:val="auto"/>
           <w:sz w:val="22"/>
         </w:rPr>
-        <w:t xml:space="preserve">, and Research Gate have been utilized. </w:t>
-      </w:r>
+      </w:pPr>
     </w:p>
     <w:p>
       <w:pPr>
@@ -3495,9 +3461,7 @@
           <w:sz w:val="22"/>
         </w:rPr>
       </w:pPr>
-    </w:p>
-    <w:p>
-      <w:pPr>
+      <w:r>
         <w:rPr>
           <w:rStyle w:val="Heading1Char"/>
           <w:b w:val="0"/>
@@ -3505,7 +3469,9 @@
           <w:color w:val="auto"/>
           <w:sz w:val="22"/>
         </w:rPr>
-      </w:pPr>
+        <w:t xml:space="preserve">In this phase, it becomes apparent that </w:t>
+      </w:r>
+      <w:proofErr w:type="spellStart"/>
       <w:r>
         <w:rPr>
           <w:rStyle w:val="Heading1Char"/>
@@ -3514,9 +3480,9 @@
           <w:color w:val="auto"/>
           <w:sz w:val="22"/>
         </w:rPr>
-        <w:t xml:space="preserve">In this phase, it becomes apparent that </w:t>
-      </w:r>
-      <w:proofErr w:type="spellStart"/>
+        <w:t>AISeL</w:t>
+      </w:r>
+      <w:proofErr w:type="spellEnd"/>
       <w:r>
         <w:rPr>
           <w:rStyle w:val="Heading1Char"/>
@@ -3525,9 +3491,8 @@
           <w:color w:val="auto"/>
           <w:sz w:val="22"/>
         </w:rPr>
-        <w:t>AISeL</w:t>
-      </w:r>
-      <w:proofErr w:type="spellEnd"/>
+        <w:t xml:space="preserve"> and Elsevier are good sources for good quality big data literature, whereas MIS </w:t>
+      </w:r>
       <w:r>
         <w:rPr>
           <w:rStyle w:val="Heading1Char"/>
@@ -3536,7 +3501,7 @@
           <w:color w:val="auto"/>
           <w:sz w:val="22"/>
         </w:rPr>
-        <w:t xml:space="preserve"> and Elsevier are good sources for good quality big data literature, whereas MIS </w:t>
+        <w:t xml:space="preserve">Quarterly provided with the highest quality of Information Systems </w:t>
       </w:r>
       <w:r>
         <w:rPr>
@@ -3546,7 +3511,7 @@
           <w:color w:val="auto"/>
           <w:sz w:val="22"/>
         </w:rPr>
-        <w:t xml:space="preserve">Quarterly provided with the highest quality of Information Systems </w:t>
+        <w:t>(IS</w:t>
       </w:r>
       <w:r>
         <w:rPr>
@@ -3556,7 +3521,7 @@
           <w:color w:val="auto"/>
           <w:sz w:val="22"/>
         </w:rPr>
-        <w:t>(IS</w:t>
+        <w:t xml:space="preserve">) research. </w:t>
       </w:r>
       <w:r>
         <w:rPr>
@@ -3566,7 +3531,7 @@
           <w:color w:val="auto"/>
           <w:sz w:val="22"/>
         </w:rPr>
-        <w:t xml:space="preserve">) research. </w:t>
+        <w:t xml:space="preserve"> </w:t>
       </w:r>
       <w:r>
         <w:rPr>
@@ -3576,7 +3541,7 @@
           <w:color w:val="auto"/>
           <w:sz w:val="22"/>
         </w:rPr>
-        <w:t xml:space="preserve"> </w:t>
+        <w:br/>
       </w:r>
       <w:r>
         <w:rPr>
@@ -3596,7 +3561,7 @@
           <w:color w:val="auto"/>
           <w:sz w:val="22"/>
         </w:rPr>
-        <w:br/>
+        <w:t xml:space="preserve">A </w:t>
       </w:r>
       <w:r>
         <w:rPr>
@@ -3606,7 +3571,7 @@
           <w:color w:val="auto"/>
           <w:sz w:val="22"/>
         </w:rPr>
-        <w:t xml:space="preserve">A </w:t>
+        <w:t xml:space="preserve">combination of short-tail keywords and long-tail keywords </w:t>
       </w:r>
       <w:r>
         <w:rPr>
@@ -3616,9 +3581,11 @@
           <w:color w:val="auto"/>
           <w:sz w:val="22"/>
         </w:rPr>
-        <w:t xml:space="preserve">combination of short-tail keywords and long-tail keywords </w:t>
-      </w:r>
-      <w:r>
+        <w:t xml:space="preserve">based on research question has been used. These keywords are as followings: </w:t>
+      </w:r>
+    </w:p>
+    <w:p>
+      <w:pPr>
         <w:rPr>
           <w:rStyle w:val="Heading1Char"/>
           <w:b w:val="0"/>
@@ -3626,18 +3593,6 @@
           <w:color w:val="auto"/>
           <w:sz w:val="22"/>
         </w:rPr>
-        <w:t xml:space="preserve">based on research question has been used. These keywords are as followings: </w:t>
-      </w:r>
-    </w:p>
-    <w:p>
-      <w:pPr>
-        <w:rPr>
-          <w:rStyle w:val="Heading1Char"/>
-          <w:b w:val="0"/>
-          <w:bCs w:val="0"/>
-          <w:color w:val="auto"/>
-          <w:sz w:val="22"/>
-        </w:rPr>
       </w:pPr>
     </w:p>
     <w:p>
@@ -3922,15 +3877,7 @@
         </w:numPr>
       </w:pPr>
       <w:r>
-        <w:t xml:space="preserve">Explore BD RAs extensively, and discusses the ecosystem, </w:t>
-      </w:r>
-      <w:proofErr w:type="gramStart"/>
-      <w:r>
-        <w:t>drivers</w:t>
-      </w:r>
-      <w:proofErr w:type="gramEnd"/>
-      <w:r>
-        <w:t xml:space="preserve"> and challenges</w:t>
+        <w:t>Explore BD RAs extensively, and discusses the ecosystem, drivers and challenges</w:t>
       </w:r>
     </w:p>
     <w:p>
@@ -4164,11 +4111,9 @@
       <w:r>
         <w:br/>
       </w:r>
-      <w:proofErr w:type="gramStart"/>
       <w:r>
         <w:t>In regard to</w:t>
       </w:r>
-      <w:proofErr w:type="gramEnd"/>
       <w:r>
         <w:t xml:space="preserve"> the second quality factor, studies that revolved around either creation of novel or exploration and examination of current RAs have been perceive as quality researched and have been included in the pool. </w:t>
       </w:r>
@@ -4292,11 +4237,9 @@
       <w:r>
         <w:t xml:space="preserve">, we defined 6 nodes for this SLR. These nodes are as </w:t>
       </w:r>
-      <w:proofErr w:type="gramStart"/>
       <w:r>
         <w:t>followings;</w:t>
       </w:r>
-      <w:proofErr w:type="gramEnd"/>
     </w:p>
     <w:p>
       <w:pPr>
@@ -5020,13 +4963,8 @@
         <w:t>five</w:t>
       </w:r>
       <w:r>
-        <w:t xml:space="preserve"> concepts of RA is identified; these concepts are as the </w:t>
-      </w:r>
-      <w:proofErr w:type="gramStart"/>
-      <w:r>
-        <w:t>following;</w:t>
-      </w:r>
-      <w:proofErr w:type="gramEnd"/>
+        <w:t xml:space="preserve"> concepts of RA is identified; these concepts are as the following;</w:t>
+      </w:r>
     </w:p>
     <w:p/>
     <w:p>
@@ -5058,23 +4996,7 @@
         <w:t xml:space="preserve">t the highest level of abstraction: </w:t>
       </w:r>
       <w:r>
-        <w:t xml:space="preserve">In comparison to concrete architectures, RAs aim to capture the essence of the practice as an abstraction that portrays elements necessary for communication, standardization, </w:t>
-      </w:r>
-      <w:proofErr w:type="gramStart"/>
-      <w:r>
-        <w:t>implementation</w:t>
-      </w:r>
-      <w:proofErr w:type="gramEnd"/>
-      <w:r>
-        <w:t xml:space="preserve"> and maintenance (Cloutier et al. 2010). Hence, RAs aim to provide software engineering knowledge as a set of high level of architectural patterns and do not provide micro implementation details such as specific frameworks, </w:t>
-      </w:r>
-      <w:proofErr w:type="gramStart"/>
-      <w:r>
-        <w:t>vendors</w:t>
-      </w:r>
-      <w:proofErr w:type="gramEnd"/>
-      <w:r>
-        <w:t xml:space="preserve"> or environments</w:t>
+        <w:t>In comparison to concrete architectures, RAs aim to capture the essence of the practice as an abstraction that portrays elements necessary for communication, standardization, implementation and maintenance (Cloutier et al. 2010). Hence, RAs aim to provide software engineering knowledge as a set of high level of architectural patterns and do not provide micro implementation details such as specific frameworks, vendors or environments</w:t>
       </w:r>
       <w:r>
         <w:t xml:space="preserve"> </w:t>
@@ -5200,15 +5122,7 @@
       </w:r>
       <w:proofErr w:type="spellEnd"/>
       <w:r>
-        <w:t xml:space="preserve"> 2013). A stakeholder c an be a developer, a designer, a product owner, a data </w:t>
-      </w:r>
-      <w:proofErr w:type="gramStart"/>
-      <w:r>
-        <w:t>scientist</w:t>
-      </w:r>
-      <w:proofErr w:type="gramEnd"/>
-      <w:r>
-        <w:t xml:space="preserve"> or a business analyst.</w:t>
+        <w:t xml:space="preserve"> 2013). A stakeholder c an be a developer, a designer, a product owner, a data scientist or a business analyst.</w:t>
       </w:r>
       <w:r>
         <w:t xml:space="preserve"> Notwithstanding, due to the generic nature of the RAs, it is not feasible to indicate all stakeholders a priori. </w:t>
@@ -5467,27 +5381,14 @@
         <w:t xml:space="preserve"> et al. 2018).</w:t>
       </w:r>
       <w:r>
-        <w:t xml:space="preserve"> BD does not only mean ‘big’ amount of data, or just volume; other characteristics of BD such as velocity, variety, </w:t>
-      </w:r>
-      <w:proofErr w:type="gramStart"/>
-      <w:r>
-        <w:t>veracity</w:t>
-      </w:r>
-      <w:proofErr w:type="gramEnd"/>
-      <w:r>
-        <w:t xml:space="preserve"> and variability bring significant challenges on the table. Although these challenges do not only belong to domain of BD systems, BD exacerbates these challenges because</w:t>
-      </w:r>
-      <w:r>
-        <w:t xml:space="preserve"> of the following </w:t>
-      </w:r>
-      <w:proofErr w:type="gramStart"/>
-      <w:r>
-        <w:t>reasons</w:t>
+        <w:t xml:space="preserve"> BD does not only mean ‘big’ amount of data, or just volume; other characteristics of BD such as velocity, variety, veracity and variability bring significant challenges on the table. Although these challenges do not only belong to domain of BD systems, BD exacerbates these challenges because</w:t>
+      </w:r>
+      <w:r>
+        <w:t xml:space="preserve"> of the following reasons</w:t>
       </w:r>
       <w:r>
         <w:t>;</w:t>
       </w:r>
-      <w:proofErr w:type="gramEnd"/>
     </w:p>
     <w:p/>
     <w:p>
@@ -5571,13 +5472,8 @@
       <w:r>
         <w:t xml:space="preserve">processing, </w:t>
       </w:r>
-      <w:proofErr w:type="gramStart"/>
-      <w:r>
-        <w:t>stream</w:t>
-      </w:r>
-      <w:proofErr w:type="gramEnd"/>
-      <w:r>
-        <w:t xml:space="preserve"> and batch processing; or fast and delayed processing</w:t>
+      <w:r>
+        <w:t>stream and batch processing; or fast and delayed processing</w:t>
       </w:r>
       <w:r>
         <w:t xml:space="preserve"> (Jagadish et al. 2014)</w:t>
@@ -5588,15 +5484,7 @@
     </w:p>
     <w:p>
       <w:r>
-        <w:t xml:space="preserve">To provide a solution to these challenges, one </w:t>
-      </w:r>
-      <w:proofErr w:type="gramStart"/>
-      <w:r>
-        <w:t>has to</w:t>
-      </w:r>
-      <w:proofErr w:type="gramEnd"/>
-      <w:r>
-        <w:t xml:space="preserve"> realize the core fundamentals of BD systems. Academic and practitioners of BD, describe BD as an interplay of methodology </w:t>
+        <w:t xml:space="preserve">To provide a solution to these challenges, one has to realize the core fundamentals of BD systems. Academic and practitioners of BD, describe BD as an interplay of methodology </w:t>
       </w:r>
       <w:r>
         <w:lastRenderedPageBreak/>
@@ -8889,13 +8777,8 @@
       </w:r>
     </w:p>
     <w:p>
-      <w:proofErr w:type="gramStart"/>
-      <w:r>
-        <w:t>Last but not least</w:t>
-      </w:r>
-      <w:proofErr w:type="gramEnd"/>
-      <w:r>
-        <w:t>, there has been numerous reference architectures developed recently for specific domains. These studies have been usually published as short journal papers, and many have promised future publication of the full reference architecture as a book.</w:t>
+      <w:r>
+        <w:t>Last but not least, there has been numerous reference architectures developed recently for specific domains. These studies have been usually published as short journal papers, and many have promised future publication of the full reference architecture as a book.</w:t>
       </w:r>
       <w:r>
         <w:t xml:space="preserve"> For instance, </w:t>
@@ -8997,15 +8880,7 @@
         <w:t>s.</w:t>
       </w:r>
       <w:r>
-        <w:t xml:space="preserve"> One of the </w:t>
-      </w:r>
-      <w:proofErr w:type="gramStart"/>
-      <w:r>
-        <w:t>most commonly used</w:t>
-      </w:r>
-      <w:proofErr w:type="gramEnd"/>
-      <w:r>
-        <w:t xml:space="preserve"> approaches to developing RAs is ‘Empirically</w:t>
+        <w:t xml:space="preserve"> One of the most commonly used approaches to developing RAs is ‘Empirically</w:t>
       </w:r>
       <w:r>
         <w:t xml:space="preserve"> </w:t>
@@ -9489,15 +9364,7 @@
         <w:t>.</w:t>
       </w:r>
       <w:r>
-        <w:t xml:space="preserve"> Either a few general scenarios </w:t>
-      </w:r>
-      <w:proofErr w:type="gramStart"/>
-      <w:r>
-        <w:t>is</w:t>
-      </w:r>
-      <w:proofErr w:type="gramEnd"/>
-      <w:r>
-        <w:t xml:space="preserve"> developed to cover all aspects, or a large number of specific scenarios are developed to cover various aspects of the RA. </w:t>
+        <w:t xml:space="preserve"> Either a few general scenarios is developed to cover all aspects, or a large number of specific scenarios are developed to cover various aspects of the RA. </w:t>
       </w:r>
       <w:r>
         <w:br/>
@@ -9533,15 +9400,7 @@
     <w:p/>
     <w:p>
       <w:r>
-        <w:t xml:space="preserve">Furthermore, ATAM has been extended to evaluate completeness, </w:t>
-      </w:r>
-      <w:proofErr w:type="gramStart"/>
-      <w:r>
-        <w:t>buildability</w:t>
-      </w:r>
-      <w:proofErr w:type="gramEnd"/>
-      <w:r>
-        <w:t xml:space="preserve"> and applicability. Howbeit the selection of the right candidate and involving them in the process is a time-consuming and daunting task </w:t>
+        <w:t xml:space="preserve">Furthermore, ATAM has been extended to evaluate completeness, buildability and applicability. Howbeit the selection of the right candidate and involving them in the process is a time-consuming and daunting task </w:t>
       </w:r>
       <w:r>
         <w:fldChar w:fldCharType="begin"/>
@@ -9943,15 +9802,7 @@
         <w:t xml:space="preserve"> Choosing the </w:t>
       </w:r>
       <w:r>
-        <w:t xml:space="preserve">right database or databases, is an important architectural decision that the architect makes. This can also include patterns for data access, </w:t>
-      </w:r>
-      <w:proofErr w:type="gramStart"/>
-      <w:r>
-        <w:t>storage</w:t>
-      </w:r>
-      <w:proofErr w:type="gramEnd"/>
-      <w:r>
-        <w:t xml:space="preserve"> and caching, and highlights the importance of RAs even more.</w:t>
+        <w:t>right database or databases, is an important architectural decision that the architect makes. This can also include patterns for data access, storage and caching, and highlights the importance of RAs even more.</w:t>
       </w:r>
       <w:r>
         <w:t xml:space="preserve"> </w:t>
@@ -10022,13 +9873,8 @@
     </w:p>
     <w:p/>
     <w:p>
-      <w:proofErr w:type="gramStart"/>
-      <w:r>
-        <w:t>Similar to</w:t>
-      </w:r>
-      <w:proofErr w:type="gramEnd"/>
-      <w:r>
-        <w:t xml:space="preserve"> the way that Business Intelligence (BI) and BD differ in their source data types both in terms of granularity and data structure of it, a data lake and data warehouse share same of those same differences. In the case of a data warehouse, a relational database is utilized</w:t>
+      <w:r>
+        <w:t>Similar to the way that Business Intelligence (BI) and BD differ in their source data types both in terms of granularity and data structure of it, a data lake and data warehouse share same of those same differences. In the case of a data warehouse, a relational database is utilized</w:t>
       </w:r>
       <w:r>
         <w:t xml:space="preserve"> which decreases flexibility when it comes to analysis. In the case of data lake, data </w:t>
@@ -10261,15 +10107,7 @@
     <w:p/>
     <w:p>
       <w:r>
-        <w:t xml:space="preserve">All and all, </w:t>
-      </w:r>
-      <w:proofErr w:type="gramStart"/>
-      <w:r>
-        <w:t>as a result of</w:t>
-      </w:r>
-      <w:proofErr w:type="gramEnd"/>
-      <w:r>
-        <w:t xml:space="preserve"> this SLR, a component of a BD infrastructure has been witnessed as a common pattern, in various forms and approaches.</w:t>
+        <w:t>All and all, as a result of this SLR, a component of a BD infrastructure has been witnessed as a common pattern, in various forms and approaches.</w:t>
       </w:r>
       <w:r>
         <w:t xml:space="preserve"> We decided to present this as layer as it’s play an important role in creation and design of an RA.</w:t>
@@ -10497,11 +10335,9 @@
       <w:r>
         <w:t xml:space="preserve"> Specially, </w:t>
       </w:r>
-      <w:proofErr w:type="gramStart"/>
       <w:r>
         <w:t>in regard to</w:t>
       </w:r>
-      <w:proofErr w:type="gramEnd"/>
       <w:r>
         <w:t xml:space="preserve"> privacy and with recent global movements towards increased privacy, BD architects are now increasingly challenged to design </w:t>
       </w:r>
@@ -10512,15 +10348,25 @@
         <w:t xml:space="preserve"> the shadow of regional data privacy policies</w:t>
       </w:r>
       <w:r>
-        <w:t xml:space="preserve"> {</w:t>
-      </w:r>
-      <w:proofErr w:type="spellStart"/>
-      <w:r>
-        <w:t>Bashari</w:t>
-      </w:r>
-      <w:proofErr w:type="spellEnd"/>
-      <w:r>
-        <w:t xml:space="preserve"> Rad, 2016 #14}</w:t>
+        <w:t xml:space="preserve"> </w:t>
+      </w:r>
+      <w:r>
+        <w:fldChar w:fldCharType="begin"/>
+      </w:r>
+      <w:r>
+        <w:instrText xml:space="preserve"> ADDIN EN.CITE &lt;EndNote&gt;&lt;Cite&gt;&lt;Author&gt;Bashari Rad&lt;/Author&gt;&lt;Year&gt;2016&lt;/Year&gt;&lt;RecNum&gt;14&lt;/RecNum&gt;&lt;DisplayText&gt;(Bashari Rad et al., 2016)&lt;/DisplayText&gt;&lt;record&gt;&lt;rec-number&gt;14&lt;/rec-number&gt;&lt;foreign-keys&gt;&lt;key app="EN" db-id="90wdp5xaipsxt7ezzz1vfdrzwapsxarze9wz" timestamp="1639789357"&gt;14&lt;/key&gt;&lt;/foreign-keys&gt;&lt;ref-type name="Journal Article"&gt;17&lt;/ref-type&gt;&lt;contributors&gt;&lt;authors&gt;&lt;author&gt;Bashari Rad, B&lt;/author&gt;&lt;author&gt;Akbarzadeh, N&lt;/author&gt;&lt;author&gt;Ataei, P&lt;/author&gt;&lt;author&gt;Khakbiz, Y&lt;/author&gt;&lt;/authors&gt;&lt;/contributors&gt;&lt;titles&gt;&lt;title&gt;Security and Privacy Challenges in Big Data Era&lt;/title&gt;&lt;secondary-title&gt;International Journal of Control Theory and Applications&lt;/secondary-title&gt;&lt;/titles&gt;&lt;pages&gt;437-448&lt;/pages&gt;&lt;volume&gt;9&lt;/volume&gt;&lt;number&gt;43&lt;/number&gt;&lt;dates&gt;&lt;year&gt;2016&lt;/year&gt;&lt;/dates&gt;&lt;urls&gt;&lt;/urls&gt;&lt;/record&gt;&lt;/Cite&gt;&lt;/EndNote&gt;</w:instrText>
+      </w:r>
+      <w:r>
+        <w:fldChar w:fldCharType="separate"/>
+      </w:r>
+      <w:r>
+        <w:rPr>
+          <w:noProof/>
+        </w:rPr>
+        <w:t>(Bashari Rad et al., 2016)</w:t>
+      </w:r>
+      <w:r>
+        <w:fldChar w:fldCharType="end"/>
       </w:r>
       <w:r>
         <w:t xml:space="preserve">. </w:t>
@@ -10536,6 +10382,17 @@
       </w:r>
     </w:p>
     <w:p/>
+    <w:p/>
+    <w:p/>
+    <w:p>
+      <w:pPr>
+        <w:pStyle w:val="Heading1"/>
+      </w:pPr>
+      <w:r>
+        <w:lastRenderedPageBreak/>
+        <w:t>Conclusion</w:t>
+      </w:r>
+    </w:p>
     <w:p>
       <w:pPr>
         <w:spacing w:afterLines="100" w:after="240"/>
@@ -10553,15 +10410,142 @@
           <w:szCs w:val="28"/>
         </w:rPr>
       </w:pPr>
-    </w:p>
-    <w:p>
-      <w:pPr>
-        <w:spacing w:afterLines="100" w:after="240"/>
+      <w:r>
         <w:rPr>
           <w:sz w:val="20"/>
           <w:szCs w:val="28"/>
         </w:rPr>
-      </w:pPr>
+        <w:t xml:space="preserve">This study sought to find all BD RAs available in practice and academia. The findings gained emerges the understanding that RAs can be an effective artefact to tackle complex BD system architecture. </w:t>
+      </w:r>
+      <w:r>
+        <w:rPr>
+          <w:sz w:val="20"/>
+          <w:szCs w:val="28"/>
+        </w:rPr>
+        <w:t>RAs at their core bring software engineering knowledge as a</w:t>
+      </w:r>
+      <w:r>
+        <w:rPr>
+          <w:sz w:val="20"/>
+          <w:szCs w:val="28"/>
+        </w:rPr>
+        <w:t xml:space="preserve"> collection of patterns designed to address a class of problems with attention to specific requirements and </w:t>
+      </w:r>
+      <w:r>
+        <w:rPr>
+          <w:sz w:val="20"/>
+          <w:szCs w:val="28"/>
+        </w:rPr>
+        <w:t>context and</w:t>
+      </w:r>
+      <w:r>
+        <w:rPr>
+          <w:sz w:val="20"/>
+          <w:szCs w:val="28"/>
+        </w:rPr>
+        <w:t xml:space="preserve"> do </w:t>
+      </w:r>
+      <w:r>
+        <w:rPr>
+          <w:sz w:val="20"/>
+          <w:szCs w:val="28"/>
+        </w:rPr>
+        <w:t>solve many of the prevalent architectural challenges that</w:t>
+      </w:r>
+      <w:r>
+        <w:rPr>
+          <w:sz w:val="20"/>
+          <w:szCs w:val="28"/>
+        </w:rPr>
+        <w:t xml:space="preserve"> an architect might face. </w:t>
+      </w:r>
+    </w:p>
+    <w:p>
+      <w:pPr>
+        <w:spacing w:afterLines="100" w:after="240"/>
+        <w:rPr>
+          <w:sz w:val="20"/>
+          <w:szCs w:val="28"/>
+        </w:rPr>
+      </w:pPr>
+      <w:r>
+        <w:rPr>
+          <w:sz w:val="20"/>
+          <w:szCs w:val="28"/>
+        </w:rPr>
+        <w:t xml:space="preserve"> </w:t>
+      </w:r>
+      <w:r>
+        <w:rPr>
+          <w:sz w:val="20"/>
+          <w:szCs w:val="28"/>
+        </w:rPr>
+        <w:t xml:space="preserve">As data proliferates further, there will be more BD systems </w:t>
+      </w:r>
+      <w:r>
+        <w:rPr>
+          <w:sz w:val="20"/>
+          <w:szCs w:val="28"/>
+        </w:rPr>
+        <w:t>created</w:t>
+      </w:r>
+      <w:r>
+        <w:rPr>
+          <w:sz w:val="20"/>
+          <w:szCs w:val="28"/>
+        </w:rPr>
+        <w:t xml:space="preserve"> which in turn means more technology orchestration around data that can be effectively done through a well-established RA.</w:t>
+      </w:r>
+      <w:r>
+        <w:rPr>
+          <w:sz w:val="20"/>
+          <w:szCs w:val="28"/>
+        </w:rPr>
+        <w:t xml:space="preserve"> RAs guide the evolution of the system both in terms of functional and non-functional requirements, and pinpoint variability points</w:t>
+      </w:r>
+      <w:r>
+        <w:rPr>
+          <w:sz w:val="20"/>
+          <w:szCs w:val="28"/>
+        </w:rPr>
+        <w:t xml:space="preserve"> that can result in more successful BD projects and avoidance of common pitfalls. </w:t>
+      </w:r>
+      <w:r>
+        <w:rPr>
+          <w:sz w:val="20"/>
+          <w:szCs w:val="28"/>
+        </w:rPr>
+        <w:br/>
+      </w:r>
+      <w:r>
+        <w:rPr>
+          <w:sz w:val="20"/>
+          <w:szCs w:val="28"/>
+        </w:rPr>
+        <w:br/>
+        <w:t xml:space="preserve">Withal, BD RAs have yet to mature and become ubiquitous in industry and there is further research required in this area. </w:t>
+      </w:r>
+      <w:r>
+        <w:rPr>
+          <w:sz w:val="20"/>
+          <w:szCs w:val="28"/>
+        </w:rPr>
+        <w:t xml:space="preserve">These </w:t>
+      </w:r>
+      <w:r>
+        <w:rPr>
+          <w:sz w:val="20"/>
+          <w:szCs w:val="28"/>
+        </w:rPr>
+        <w:t>research</w:t>
+      </w:r>
+      <w:r>
+        <w:rPr>
+          <w:sz w:val="20"/>
+          <w:szCs w:val="28"/>
+        </w:rPr>
+        <w:t xml:space="preserve"> can be done in the area of micro-services RA for BD systems, event-driven paradigms for BD systems, security and privacy issues in BD systems, and metadata management.</w:t>
+      </w:r>
     </w:p>
     <w:p>
       <w:pPr>
@@ -10969,7 +10953,6 @@
         <w:rPr>
           <w:rFonts w:cs="Arial"/>
         </w:rPr>
-        <w:lastRenderedPageBreak/>
         <w:t>Title and authorship: Centered</w:t>
       </w:r>
     </w:p>
@@ -11962,23 +11945,7 @@
           <w:rFonts w:eastAsia="PMingLiU" w:cs="Arial" w:hint="eastAsia"/>
           <w:lang w:eastAsia="zh-TW"/>
         </w:rPr>
-        <w:t xml:space="preserve">Footnotes should be avoided if possible. If they are </w:t>
-      </w:r>
-      <w:proofErr w:type="gramStart"/>
-      <w:r>
-        <w:rPr>
-          <w:rFonts w:eastAsia="PMingLiU" w:cs="Arial" w:hint="eastAsia"/>
-          <w:lang w:eastAsia="zh-TW"/>
-        </w:rPr>
-        <w:t>absolutely necessary</w:t>
-      </w:r>
-      <w:proofErr w:type="gramEnd"/>
-      <w:r>
-        <w:rPr>
-          <w:rFonts w:eastAsia="PMingLiU" w:cs="Arial" w:hint="eastAsia"/>
-          <w:lang w:eastAsia="zh-TW"/>
-        </w:rPr>
-        <w:t>, f</w:t>
+        <w:t>Footnotes should be avoided if possible. If they are absolutely necessary, f</w:t>
       </w:r>
       <w:r>
         <w:t xml:space="preserve">ootnotes are referred to by superscript number, and displayed on the same page as referred in text; font is Arial 10, single-spaced. </w:t>
@@ -12043,15 +12010,7 @@
         <w:t xml:space="preserve">Fichman </w:t>
       </w:r>
       <w:r>
-        <w:t>(</w:t>
-      </w:r>
-      <w:proofErr w:type="gramStart"/>
-      <w:r>
-        <w:t>2004)…</w:t>
-      </w:r>
-      <w:proofErr w:type="gramEnd"/>
-      <w:r>
-        <w:t xml:space="preserve"> ; …</w:t>
+        <w:t>(2004)… ; …</w:t>
       </w:r>
       <w:r>
         <w:t>(Fichman, 2004)</w:t>
@@ -12084,15 +12043,7 @@
         <w:t xml:space="preserve"> King</w:t>
       </w:r>
       <w:r>
-        <w:t xml:space="preserve"> (</w:t>
-      </w:r>
-      <w:proofErr w:type="gramStart"/>
-      <w:r>
-        <w:t>2004)…</w:t>
-      </w:r>
-      <w:proofErr w:type="gramEnd"/>
-      <w:r>
-        <w:t xml:space="preserve"> ; </w:t>
+        <w:t xml:space="preserve"> (2004)… ; </w:t>
       </w:r>
       <w:r>
         <w:t xml:space="preserve"> </w:t>
@@ -12147,16 +12098,11 @@
       <w:r>
         <w:t>(</w:t>
       </w:r>
-      <w:proofErr w:type="gramStart"/>
       <w:r>
         <w:t>2004</w:t>
       </w:r>
       <w:r>
-        <w:t>)…</w:t>
-      </w:r>
-      <w:proofErr w:type="gramEnd"/>
-      <w:r>
-        <w:t xml:space="preserve"> ; </w:t>
+        <w:t xml:space="preserve">)… ; </w:t>
       </w:r>
       <w:r>
         <w:t xml:space="preserve"> </w:t>
@@ -13989,17 +13935,8 @@
                 <w:sz w:val="20"/>
                 <w:szCs w:val="18"/>
               </w:rPr>
-              <w:t xml:space="preserve">TEL = Average monthly telephone subscription </w:t>
-            </w:r>
-            <w:proofErr w:type="gramStart"/>
-            <w:r>
-              <w:rPr>
-                <w:sz w:val="20"/>
-                <w:szCs w:val="18"/>
-              </w:rPr>
-              <w:t>cost;</w:t>
-            </w:r>
-            <w:proofErr w:type="gramEnd"/>
+              <w:t>TEL = Average monthly telephone subscription cost;</w:t>
+            </w:r>
           </w:p>
           <w:p>
             <w:pPr>
@@ -14014,17 +13951,8 @@
                 <w:sz w:val="20"/>
                 <w:szCs w:val="18"/>
               </w:rPr>
-              <w:t xml:space="preserve">CALL = Average cost of local </w:t>
-            </w:r>
-            <w:proofErr w:type="gramStart"/>
-            <w:r>
-              <w:rPr>
-                <w:sz w:val="20"/>
-                <w:szCs w:val="18"/>
-              </w:rPr>
-              <w:t>call;</w:t>
-            </w:r>
-            <w:proofErr w:type="gramEnd"/>
+              <w:t>CALL = Average cost of local call;</w:t>
+            </w:r>
           </w:p>
           <w:p>
             <w:pPr>

</xml_diff>

<commit_message>
updated all the reference for all the RAs
</commit_message>
<xml_diff>
--- a/PAJAIS_Style_Guide.docx
+++ b/PAJAIS_Style_Guide.docx
@@ -119,23 +119,13 @@
                 <w:sz w:val="20"/>
               </w:rPr>
             </w:pPr>
-            <w:proofErr w:type="spellStart"/>
             <w:r>
               <w:rPr>
                 <w:rFonts w:cs="Arial"/>
                 <w:color w:val="356392"/>
                 <w:sz w:val="20"/>
               </w:rPr>
-              <w:t>doi</w:t>
-            </w:r>
-            <w:proofErr w:type="spellEnd"/>
-            <w:r>
-              <w:rPr>
-                <w:rFonts w:cs="Arial"/>
-                <w:color w:val="356392"/>
-                <w:sz w:val="20"/>
-              </w:rPr>
-              <w:t>: 10.17705/1pais.xxxxx</w:t>
+              <w:t>doi: 10.17705/1pais.xxxxx</w:t>
             </w:r>
           </w:p>
         </w:tc>
@@ -1011,7 +1001,19 @@
         <w:t>The unprecedented proliferation of data have emerged a new ecosystem of technologies</w:t>
       </w:r>
       <w:r>
-        <w:t>; one of these technologies is big data</w:t>
+        <w:t xml:space="preserve">; one of these </w:t>
+      </w:r>
+      <w:r>
+        <w:t>ecosystem</w:t>
+      </w:r>
+      <w:r>
+        <w:t>s</w:t>
+      </w:r>
+      <w:r>
+        <w:t xml:space="preserve"> </w:t>
+      </w:r>
+      <w:r>
+        <w:t>is big data</w:t>
       </w:r>
       <w:r>
         <w:t xml:space="preserve"> </w:t>
@@ -1605,18 +1607,7 @@
         <w:t>Today, m</w:t>
       </w:r>
       <w:r>
-        <w:t xml:space="preserve">ajority of big data systems are designed underlying ad-hoc and complicated architectural solutions that do not </w:t>
-      </w:r>
-      <w:proofErr w:type="spellStart"/>
-      <w:r>
-        <w:t>favour</w:t>
-      </w:r>
-      <w:proofErr w:type="spellEnd"/>
-      <w:r>
-        <w:t xml:space="preserve"> </w:t>
-      </w:r>
-      <w:r>
-        <w:t xml:space="preserve">many principles of software engineering </w:t>
+        <w:t xml:space="preserve">ajority of big data systems are designed underlying ad-hoc and complicated architectural solutions </w:t>
       </w:r>
       <w:r>
         <w:rPr>
@@ -1641,37 +1632,37 @@
 PGZ1bGwtdGl0bGU+U1RDIDIwMTU8L2Z1bGwtdGl0bGU+PC9wZXJpb2RpY2FsPjxwYWdlcz43ODwv
 cGFnZXM+PGRhdGVzPjx5ZWFyPjIwMTU8L3llYXI+PC9kYXRlcz48dXJscz48L3VybHM+PC9yZWNv
 cmQ+PC9DaXRlPjxDaXRlPjxBdXRob3I+TmFkYWw8L0F1dGhvcj48WWVhcj4yMDE3PC9ZZWFyPjxS
-ZWNOdW0+MzM0PC9SZWNOdW0+PHJlY29yZD48cmVjLW51bWJlcj4zMzQ8L3JlYy1udW1iZXI+PGZv
-cmVpZ24ta2V5cz48a2V5IGFwcD0iRU4iIGRiLWlkPSI5MjkwZjIycmpwZXo5dGVmMHQyeGQ1eG81
-ZDBkMDJ2NTA1YXMiIHRpbWVzdGFtcD0iMTU5NjM0NTQ3MyI+MzM0PC9rZXk+PC9mb3JlaWduLWtl
-eXM+PHJlZi10eXBlIG5hbWU9IkpvdXJuYWwgQXJ0aWNsZSI+MTc8L3JlZi10eXBlPjxjb250cmli
-dXRvcnM+PGF1dGhvcnM+PGF1dGhvcj5OYWRhbCwgU2VyZ2k8L2F1dGhvcj48YXV0aG9yPkhlcnJl
-cm8sIFZpY3RvcjwvYXV0aG9yPjxhdXRob3I+Um9tZXJvLCBPc2NhcjwvYXV0aG9yPjxhdXRob3I+
-QWJlbGzDsywgQWxiZXJ0bzwvYXV0aG9yPjxhdXRob3I+RnJhbmNoLCBYYXZpZXI8L2F1dGhvcj48
-YXV0aG9yPlZhbnN1bW1lcmVuLCBTdGlqbjwvYXV0aG9yPjxhdXRob3I+VmFsZXJpbywgRGFuaWxv
-PC9hdXRob3I+PC9hdXRob3JzPjwvY29udHJpYnV0b3JzPjx0aXRsZXM+PHRpdGxlPkEgc29mdHdh
-cmUgcmVmZXJlbmNlIGFyY2hpdGVjdHVyZSBmb3Igc2VtYW50aWMtYXdhcmUgQmlnIERhdGEgc3lz
-dGVtczwvdGl0bGU+PHNlY29uZGFyeS10aXRsZT5JbmZvcm1hdGlvbiBhbmQgc29mdHdhcmUgdGVj
-aG5vbG9neTwvc2Vjb25kYXJ5LXRpdGxlPjwvdGl0bGVzPjxwZXJpb2RpY2FsPjxmdWxsLXRpdGxl
-PkluZm9ybWF0aW9uIGFuZCBzb2Z0d2FyZSB0ZWNobm9sb2d5PC9mdWxsLXRpdGxlPjwvcGVyaW9k
-aWNhbD48cGFnZXM+NzUtOTI8L3BhZ2VzPjx2b2x1bWU+OTA8L3ZvbHVtZT48ZGF0ZXM+PHllYXI+
-MjAxNzwveWVhcj48L2RhdGVzPjxpc2JuPjA5NTAtNTg0OTwvaXNibj48dXJscz48L3VybHM+PC9y
-ZWNvcmQ+PC9DaXRlPjxDaXRlPjxBdXRob3I+SHVtbWVsPC9BdXRob3I+PFllYXI+MjAxODwvWWVh
-cj48UmVjTnVtPjIzMjwvUmVjTnVtPjxyZWNvcmQ+PHJlYy1udW1iZXI+MjMyPC9yZWMtbnVtYmVy
-Pjxmb3JlaWduLWtleXM+PGtleSBhcHA9IkVOIiBkYi1pZD0iOTI5MGYyMnJqcGV6OXRlZjB0Mnhk
-NXhvNWQwZDAydjUwNWFzIiB0aW1lc3RhbXA9IjE1Nzc5MzAwMTYiPjIzMjwva2V5PjwvZm9yZWln
-bi1rZXlzPjxyZWYtdHlwZSBuYW1lPSJDb25mZXJlbmNlIFByb2NlZWRpbmdzIj4xMDwvcmVmLXR5
-cGU+PGNvbnRyaWJ1dG9ycz48YXV0aG9ycz48YXV0aG9yPkh1bW1lbCwgT2xpdmVyPC9hdXRob3I+
-PGF1dGhvcj5FaWNoZWxiZXJnZXIsIEhvbGdlcjwvYXV0aG9yPjxhdXRob3I+R2lsb2osIEFuZHJl
-YXM8L2F1dGhvcj48YXV0aG9yPldlcmxlLCBEb21pbmlrPC9hdXRob3I+PGF1dGhvcj5TY2htaWQs
-IEtsYXVzPC9hdXRob3I+PC9hdXRob3JzPjwvY29udHJpYnV0b3JzPjx0aXRsZXM+PHRpdGxlPkEg
-Y29sbGVjdGlvbiBvZiBzb2Z0d2FyZSBlbmdpbmVlcmluZyBjaGFsbGVuZ2VzIGZvciBiaWcgZGF0
-YSBzeXN0ZW0gZGV2ZWxvcG1lbnQ8L3RpdGxlPjxzZWNvbmRhcnktdGl0bGU+MjAxOCA0NHRoIEV1
-cm9taWNybyBDb25mZXJlbmNlIG9uIFNvZnR3YXJlIEVuZ2luZWVyaW5nIGFuZCBBZHZhbmNlZCBB
-cHBsaWNhdGlvbnMgKFNFQUEpPC9zZWNvbmRhcnktdGl0bGU+PC90aXRsZXM+PHBhZ2VzPjM2Mi0z
-Njk8L3BhZ2VzPjxkYXRlcz48eWVhcj4yMDE4PC95ZWFyPjwvZGF0ZXM+PHB1Ymxpc2hlcj5JRUVF
-PC9wdWJsaXNoZXI+PGlzYm4+MTUzODY3MzgzNTwvaXNibj48dXJscz48L3VybHM+PC9yZWNvcmQ+
-PC9DaXRlPjwvRW5kTm90ZT4A
+ZWNOdW0+Mjg8L1JlY051bT48cmVjb3JkPjxyZWMtbnVtYmVyPjI4PC9yZWMtbnVtYmVyPjxmb3Jl
+aWduLWtleXM+PGtleSBhcHA9IkVOIiBkYi1pZD0iNXJlNWVwdjlycnZ2YWplYXR2NHh2ZHRldDV6
+c2ZlZHh2Mnh3IiB0aW1lc3RhbXA9IjE2Mzk4ODM4OTAiPjI4PC9rZXk+PC9mb3JlaWduLWtleXM+
+PHJlZi10eXBlIG5hbWU9IkpvdXJuYWwgQXJ0aWNsZSI+MTc8L3JlZi10eXBlPjxjb250cmlidXRv
+cnM+PGF1dGhvcnM+PGF1dGhvcj5OYWRhbCwgU2VyZ2k8L2F1dGhvcj48YXV0aG9yPkhlcnJlcm8s
+IFZpY3RvcjwvYXV0aG9yPjxhdXRob3I+Um9tZXJvLCBPc2NhcjwvYXV0aG9yPjxhdXRob3I+QWJl
+bGzDsywgQWxiZXJ0bzwvYXV0aG9yPjxhdXRob3I+RnJhbmNoLCBYYXZpZXI8L2F1dGhvcj48YXV0
+aG9yPlZhbnN1bW1lcmVuLCBTdGlqbjwvYXV0aG9yPjxhdXRob3I+VmFsZXJpbywgRGFuaWxvPC9h
+dXRob3I+PC9hdXRob3JzPjwvY29udHJpYnV0b3JzPjx0aXRsZXM+PHRpdGxlPkEgc29mdHdhcmUg
+cmVmZXJlbmNlIGFyY2hpdGVjdHVyZSBmb3Igc2VtYW50aWMtYXdhcmUgQmlnIERhdGEgc3lzdGVt
+czwvdGl0bGU+PHNlY29uZGFyeS10aXRsZT5JbmZvcm1hdGlvbiBhbmQgc29mdHdhcmUgdGVjaG5v
+bG9neTwvc2Vjb25kYXJ5LXRpdGxlPjwvdGl0bGVzPjxwZXJpb2RpY2FsPjxmdWxsLXRpdGxlPklu
+Zm9ybWF0aW9uIGFuZCBzb2Z0d2FyZSB0ZWNobm9sb2d5PC9mdWxsLXRpdGxlPjwvcGVyaW9kaWNh
+bD48cGFnZXM+NzUtOTI8L3BhZ2VzPjx2b2x1bWU+OTA8L3ZvbHVtZT48ZGF0ZXM+PHllYXI+MjAx
+NzwveWVhcj48L2RhdGVzPjxpc2JuPjA5NTAtNTg0OTwvaXNibj48dXJscz48L3VybHM+PC9yZWNv
+cmQ+PC9DaXRlPjxDaXRlPjxBdXRob3I+SHVtbWVsPC9BdXRob3I+PFllYXI+MjAxODwvWWVhcj48
+UmVjTnVtPjIzMjwvUmVjTnVtPjxyZWNvcmQ+PHJlYy1udW1iZXI+MjMyPC9yZWMtbnVtYmVyPjxm
+b3JlaWduLWtleXM+PGtleSBhcHA9IkVOIiBkYi1pZD0iOTI5MGYyMnJqcGV6OXRlZjB0MnhkNXhv
+NWQwZDAydjUwNWFzIiB0aW1lc3RhbXA9IjE1Nzc5MzAwMTYiPjIzMjwva2V5PjwvZm9yZWlnbi1r
+ZXlzPjxyZWYtdHlwZSBuYW1lPSJDb25mZXJlbmNlIFByb2NlZWRpbmdzIj4xMDwvcmVmLXR5cGU+
+PGNvbnRyaWJ1dG9ycz48YXV0aG9ycz48YXV0aG9yPkh1bW1lbCwgT2xpdmVyPC9hdXRob3I+PGF1
+dGhvcj5FaWNoZWxiZXJnZXIsIEhvbGdlcjwvYXV0aG9yPjxhdXRob3I+R2lsb2osIEFuZHJlYXM8
+L2F1dGhvcj48YXV0aG9yPldlcmxlLCBEb21pbmlrPC9hdXRob3I+PGF1dGhvcj5TY2htaWQsIEts
+YXVzPC9hdXRob3I+PC9hdXRob3JzPjwvY29udHJpYnV0b3JzPjx0aXRsZXM+PHRpdGxlPkEgY29s
+bGVjdGlvbiBvZiBzb2Z0d2FyZSBlbmdpbmVlcmluZyBjaGFsbGVuZ2VzIGZvciBiaWcgZGF0YSBz
+eXN0ZW0gZGV2ZWxvcG1lbnQ8L3RpdGxlPjxzZWNvbmRhcnktdGl0bGU+MjAxOCA0NHRoIEV1cm9t
+aWNybyBDb25mZXJlbmNlIG9uIFNvZnR3YXJlIEVuZ2luZWVyaW5nIGFuZCBBZHZhbmNlZCBBcHBs
+aWNhdGlvbnMgKFNFQUEpPC9zZWNvbmRhcnktdGl0bGU+PC90aXRsZXM+PHBhZ2VzPjM2Mi0zNjk8
+L3BhZ2VzPjxkYXRlcz48eWVhcj4yMDE4PC95ZWFyPjwvZGF0ZXM+PHB1Ymxpc2hlcj5JRUVFPC9w
+dWJsaXNoZXI+PGlzYm4+MTUzODY3MzgzNTwvaXNibj48dXJscz48L3VybHM+PC9yZWNvcmQ+PC9D
+aXRlPjwvRW5kTm90ZT5=
 </w:fldData>
         </w:fldChar>
       </w:r>
@@ -1708,37 +1699,37 @@
 PGZ1bGwtdGl0bGU+U1RDIDIwMTU8L2Z1bGwtdGl0bGU+PC9wZXJpb2RpY2FsPjxwYWdlcz43ODwv
 cGFnZXM+PGRhdGVzPjx5ZWFyPjIwMTU8L3llYXI+PC9kYXRlcz48dXJscz48L3VybHM+PC9yZWNv
 cmQ+PC9DaXRlPjxDaXRlPjxBdXRob3I+TmFkYWw8L0F1dGhvcj48WWVhcj4yMDE3PC9ZZWFyPjxS
-ZWNOdW0+MzM0PC9SZWNOdW0+PHJlY29yZD48cmVjLW51bWJlcj4zMzQ8L3JlYy1udW1iZXI+PGZv
-cmVpZ24ta2V5cz48a2V5IGFwcD0iRU4iIGRiLWlkPSI5MjkwZjIycmpwZXo5dGVmMHQyeGQ1eG81
-ZDBkMDJ2NTA1YXMiIHRpbWVzdGFtcD0iMTU5NjM0NTQ3MyI+MzM0PC9rZXk+PC9mb3JlaWduLWtl
-eXM+PHJlZi10eXBlIG5hbWU9IkpvdXJuYWwgQXJ0aWNsZSI+MTc8L3JlZi10eXBlPjxjb250cmli
-dXRvcnM+PGF1dGhvcnM+PGF1dGhvcj5OYWRhbCwgU2VyZ2k8L2F1dGhvcj48YXV0aG9yPkhlcnJl
-cm8sIFZpY3RvcjwvYXV0aG9yPjxhdXRob3I+Um9tZXJvLCBPc2NhcjwvYXV0aG9yPjxhdXRob3I+
-QWJlbGzDsywgQWxiZXJ0bzwvYXV0aG9yPjxhdXRob3I+RnJhbmNoLCBYYXZpZXI8L2F1dGhvcj48
-YXV0aG9yPlZhbnN1bW1lcmVuLCBTdGlqbjwvYXV0aG9yPjxhdXRob3I+VmFsZXJpbywgRGFuaWxv
-PC9hdXRob3I+PC9hdXRob3JzPjwvY29udHJpYnV0b3JzPjx0aXRsZXM+PHRpdGxlPkEgc29mdHdh
-cmUgcmVmZXJlbmNlIGFyY2hpdGVjdHVyZSBmb3Igc2VtYW50aWMtYXdhcmUgQmlnIERhdGEgc3lz
-dGVtczwvdGl0bGU+PHNlY29uZGFyeS10aXRsZT5JbmZvcm1hdGlvbiBhbmQgc29mdHdhcmUgdGVj
-aG5vbG9neTwvc2Vjb25kYXJ5LXRpdGxlPjwvdGl0bGVzPjxwZXJpb2RpY2FsPjxmdWxsLXRpdGxl
-PkluZm9ybWF0aW9uIGFuZCBzb2Z0d2FyZSB0ZWNobm9sb2d5PC9mdWxsLXRpdGxlPjwvcGVyaW9k
-aWNhbD48cGFnZXM+NzUtOTI8L3BhZ2VzPjx2b2x1bWU+OTA8L3ZvbHVtZT48ZGF0ZXM+PHllYXI+
-MjAxNzwveWVhcj48L2RhdGVzPjxpc2JuPjA5NTAtNTg0OTwvaXNibj48dXJscz48L3VybHM+PC9y
-ZWNvcmQ+PC9DaXRlPjxDaXRlPjxBdXRob3I+SHVtbWVsPC9BdXRob3I+PFllYXI+MjAxODwvWWVh
-cj48UmVjTnVtPjIzMjwvUmVjTnVtPjxyZWNvcmQ+PHJlYy1udW1iZXI+MjMyPC9yZWMtbnVtYmVy
-Pjxmb3JlaWduLWtleXM+PGtleSBhcHA9IkVOIiBkYi1pZD0iOTI5MGYyMnJqcGV6OXRlZjB0Mnhk
-NXhvNWQwZDAydjUwNWFzIiB0aW1lc3RhbXA9IjE1Nzc5MzAwMTYiPjIzMjwva2V5PjwvZm9yZWln
-bi1rZXlzPjxyZWYtdHlwZSBuYW1lPSJDb25mZXJlbmNlIFByb2NlZWRpbmdzIj4xMDwvcmVmLXR5
-cGU+PGNvbnRyaWJ1dG9ycz48YXV0aG9ycz48YXV0aG9yPkh1bW1lbCwgT2xpdmVyPC9hdXRob3I+
-PGF1dGhvcj5FaWNoZWxiZXJnZXIsIEhvbGdlcjwvYXV0aG9yPjxhdXRob3I+R2lsb2osIEFuZHJl
-YXM8L2F1dGhvcj48YXV0aG9yPldlcmxlLCBEb21pbmlrPC9hdXRob3I+PGF1dGhvcj5TY2htaWQs
-IEtsYXVzPC9hdXRob3I+PC9hdXRob3JzPjwvY29udHJpYnV0b3JzPjx0aXRsZXM+PHRpdGxlPkEg
-Y29sbGVjdGlvbiBvZiBzb2Z0d2FyZSBlbmdpbmVlcmluZyBjaGFsbGVuZ2VzIGZvciBiaWcgZGF0
-YSBzeXN0ZW0gZGV2ZWxvcG1lbnQ8L3RpdGxlPjxzZWNvbmRhcnktdGl0bGU+MjAxOCA0NHRoIEV1
-cm9taWNybyBDb25mZXJlbmNlIG9uIFNvZnR3YXJlIEVuZ2luZWVyaW5nIGFuZCBBZHZhbmNlZCBB
-cHBsaWNhdGlvbnMgKFNFQUEpPC9zZWNvbmRhcnktdGl0bGU+PC90aXRsZXM+PHBhZ2VzPjM2Mi0z
-Njk8L3BhZ2VzPjxkYXRlcz48eWVhcj4yMDE4PC95ZWFyPjwvZGF0ZXM+PHB1Ymxpc2hlcj5JRUVF
-PC9wdWJsaXNoZXI+PGlzYm4+MTUzODY3MzgzNTwvaXNibj48dXJscz48L3VybHM+PC9yZWNvcmQ+
-PC9DaXRlPjwvRW5kTm90ZT4A
+ZWNOdW0+Mjg8L1JlY051bT48cmVjb3JkPjxyZWMtbnVtYmVyPjI4PC9yZWMtbnVtYmVyPjxmb3Jl
+aWduLWtleXM+PGtleSBhcHA9IkVOIiBkYi1pZD0iNXJlNWVwdjlycnZ2YWplYXR2NHh2ZHRldDV6
+c2ZlZHh2Mnh3IiB0aW1lc3RhbXA9IjE2Mzk4ODM4OTAiPjI4PC9rZXk+PC9mb3JlaWduLWtleXM+
+PHJlZi10eXBlIG5hbWU9IkpvdXJuYWwgQXJ0aWNsZSI+MTc8L3JlZi10eXBlPjxjb250cmlidXRv
+cnM+PGF1dGhvcnM+PGF1dGhvcj5OYWRhbCwgU2VyZ2k8L2F1dGhvcj48YXV0aG9yPkhlcnJlcm8s
+IFZpY3RvcjwvYXV0aG9yPjxhdXRob3I+Um9tZXJvLCBPc2NhcjwvYXV0aG9yPjxhdXRob3I+QWJl
+bGzDsywgQWxiZXJ0bzwvYXV0aG9yPjxhdXRob3I+RnJhbmNoLCBYYXZpZXI8L2F1dGhvcj48YXV0
+aG9yPlZhbnN1bW1lcmVuLCBTdGlqbjwvYXV0aG9yPjxhdXRob3I+VmFsZXJpbywgRGFuaWxvPC9h
+dXRob3I+PC9hdXRob3JzPjwvY29udHJpYnV0b3JzPjx0aXRsZXM+PHRpdGxlPkEgc29mdHdhcmUg
+cmVmZXJlbmNlIGFyY2hpdGVjdHVyZSBmb3Igc2VtYW50aWMtYXdhcmUgQmlnIERhdGEgc3lzdGVt
+czwvdGl0bGU+PHNlY29uZGFyeS10aXRsZT5JbmZvcm1hdGlvbiBhbmQgc29mdHdhcmUgdGVjaG5v
+bG9neTwvc2Vjb25kYXJ5LXRpdGxlPjwvdGl0bGVzPjxwZXJpb2RpY2FsPjxmdWxsLXRpdGxlPklu
+Zm9ybWF0aW9uIGFuZCBzb2Z0d2FyZSB0ZWNobm9sb2d5PC9mdWxsLXRpdGxlPjwvcGVyaW9kaWNh
+bD48cGFnZXM+NzUtOTI8L3BhZ2VzPjx2b2x1bWU+OTA8L3ZvbHVtZT48ZGF0ZXM+PHllYXI+MjAx
+NzwveWVhcj48L2RhdGVzPjxpc2JuPjA5NTAtNTg0OTwvaXNibj48dXJscz48L3VybHM+PC9yZWNv
+cmQ+PC9DaXRlPjxDaXRlPjxBdXRob3I+SHVtbWVsPC9BdXRob3I+PFllYXI+MjAxODwvWWVhcj48
+UmVjTnVtPjIzMjwvUmVjTnVtPjxyZWNvcmQ+PHJlYy1udW1iZXI+MjMyPC9yZWMtbnVtYmVyPjxm
+b3JlaWduLWtleXM+PGtleSBhcHA9IkVOIiBkYi1pZD0iOTI5MGYyMnJqcGV6OXRlZjB0MnhkNXhv
+NWQwZDAydjUwNWFzIiB0aW1lc3RhbXA9IjE1Nzc5MzAwMTYiPjIzMjwva2V5PjwvZm9yZWlnbi1r
+ZXlzPjxyZWYtdHlwZSBuYW1lPSJDb25mZXJlbmNlIFByb2NlZWRpbmdzIj4xMDwvcmVmLXR5cGU+
+PGNvbnRyaWJ1dG9ycz48YXV0aG9ycz48YXV0aG9yPkh1bW1lbCwgT2xpdmVyPC9hdXRob3I+PGF1
+dGhvcj5FaWNoZWxiZXJnZXIsIEhvbGdlcjwvYXV0aG9yPjxhdXRob3I+R2lsb2osIEFuZHJlYXM8
+L2F1dGhvcj48YXV0aG9yPldlcmxlLCBEb21pbmlrPC9hdXRob3I+PGF1dGhvcj5TY2htaWQsIEts
+YXVzPC9hdXRob3I+PC9hdXRob3JzPjwvY29udHJpYnV0b3JzPjx0aXRsZXM+PHRpdGxlPkEgY29s
+bGVjdGlvbiBvZiBzb2Z0d2FyZSBlbmdpbmVlcmluZyBjaGFsbGVuZ2VzIGZvciBiaWcgZGF0YSBz
+eXN0ZW0gZGV2ZWxvcG1lbnQ8L3RpdGxlPjxzZWNvbmRhcnktdGl0bGU+MjAxOCA0NHRoIEV1cm9t
+aWNybyBDb25mZXJlbmNlIG9uIFNvZnR3YXJlIEVuZ2luZWVyaW5nIGFuZCBBZHZhbmNlZCBBcHBs
+aWNhdGlvbnMgKFNFQUEpPC9zZWNvbmRhcnktdGl0bGU+PC90aXRsZXM+PHBhZ2VzPjM2Mi0zNjk8
+L3BhZ2VzPjxkYXRlcz48eWVhcj4yMDE4PC95ZWFyPjwvZGF0ZXM+PHB1Ymxpc2hlcj5JRUVFPC9w
+dWJsaXNoZXI+PGlzYm4+MTUzODY3MzgzNTwvaXNibj48dXJscz48L3VybHM+PC9yZWNvcmQ+PC9D
+aXRlPjwvRW5kTm90ZT5=
 </w:fldData>
         </w:fldChar>
       </w:r>
@@ -1779,6 +1770,18 @@
           <w:color w:val="auto"/>
           <w:sz w:val="22"/>
         </w:rPr>
+        <w:fldChar w:fldCharType="separate"/>
+      </w:r>
+      <w:r>
+        <w:rPr>
+          <w:rStyle w:val="Heading1Char"/>
+          <w:b w:val="0"/>
+          <w:bCs w:val="0"/>
+          <w:noProof/>
+          <w:color w:val="auto"/>
+          <w:sz w:val="22"/>
+        </w:rPr>
+        <w:t>(Gorton &amp; Klein, 2015; Hummel, Eichelberger, Giloj, Werle, &amp; Schmid, 2018; Nadal et al., 2017)</w:t>
       </w:r>
       <w:r>
         <w:rPr>
@@ -1788,7 +1791,118 @@
           <w:color w:val="auto"/>
           <w:sz w:val="22"/>
         </w:rPr>
-        <w:fldChar w:fldCharType="separate"/>
+        <w:fldChar w:fldCharType="end"/>
+      </w:r>
+      <w:r>
+        <w:t xml:space="preserve">. As </w:t>
+      </w:r>
+      <w:r>
+        <w:t xml:space="preserve">more companies try to develop their own BD systems, new ad-hoc solutions are </w:t>
+      </w:r>
+      <w:r>
+        <w:t>created,</w:t>
+      </w:r>
+      <w:r>
+        <w:t xml:space="preserve"> and new technologies are introduced</w:t>
+      </w:r>
+      <w:r>
+        <w:t xml:space="preserve">. This will challenge </w:t>
+      </w:r>
+      <w:r>
+        <w:t xml:space="preserve">software </w:t>
+      </w:r>
+      <w:r>
+        <w:t>architects</w:t>
+      </w:r>
+      <w:r>
+        <w:t xml:space="preserve"> to design </w:t>
+      </w:r>
+      <w:r>
+        <w:t>a</w:t>
+      </w:r>
+      <w:r>
+        <w:t xml:space="preserve"> suitable solution for any given </w:t>
+      </w:r>
+      <w:r>
+        <w:t>context</w:t>
+      </w:r>
+      <w:r>
+        <w:t>,</w:t>
+      </w:r>
+      <w:r>
+        <w:t xml:space="preserve"> </w:t>
+      </w:r>
+      <w:r>
+        <w:t>creates a</w:t>
+      </w:r>
+      <w:r>
+        <w:t xml:space="preserve"> </w:t>
+      </w:r>
+      <w:r>
+        <w:t>foundation for a</w:t>
+      </w:r>
+      <w:r>
+        <w:t>n immature architectur</w:t>
+      </w:r>
+      <w:r>
+        <w:t>al decision</w:t>
+      </w:r>
+      <w:r>
+        <w:t>, and does not promote the growth and development of BD systems.</w:t>
+      </w:r>
+    </w:p>
+    <w:p/>
+    <w:p>
+      <w:r>
+        <w:t>Therefore, s</w:t>
+      </w:r>
+      <w:r>
+        <w:t>ince the approach of ad-hoc design to big data systems is undesirable and leaves many engineers in the dark,</w:t>
+      </w:r>
+      <w:r>
+        <w:t xml:space="preserve"> there is a need for more</w:t>
+      </w:r>
+      <w:r>
+        <w:t xml:space="preserve"> software engineering research for big data systems.</w:t>
+      </w:r>
+      <w:r>
+        <w:t xml:space="preserve"> To this end, this study presents a systematic literature review</w:t>
+      </w:r>
+      <w:r>
+        <w:t xml:space="preserve"> (SLR)</w:t>
+      </w:r>
+      <w:r>
+        <w:t xml:space="preserve"> on big data (BD) reference architectures (RAs). </w:t>
+      </w:r>
+    </w:p>
+    <w:p/>
+    <w:p>
+      <w:r>
+        <w:t>Conceptualization</w:t>
+      </w:r>
+      <w:r>
+        <w:t xml:space="preserve"> of the system</w:t>
+      </w:r>
+      <w:r>
+        <w:t xml:space="preserve"> as a</w:t>
+      </w:r>
+      <w:r>
+        <w:t xml:space="preserve"> reference architecture, </w:t>
+      </w:r>
+      <w:r>
+        <w:t xml:space="preserve">helps </w:t>
+      </w:r>
+      <w:r>
+        <w:t>with</w:t>
+      </w:r>
+      <w:r>
+        <w:t xml:space="preserve"> understanding of the system’s key components, </w:t>
+      </w:r>
+      <w:r>
+        <w:t>behavior</w:t>
+      </w:r>
+      <w:r>
+        <w:t xml:space="preserve">, composition and evolution, which in turn affect quality attributes such as maintainability, scalability and performance </w:t>
       </w:r>
       <w:r>
         <w:rPr>
@@ -1798,7 +1912,7 @@
           <w:color w:val="auto"/>
           <w:sz w:val="22"/>
         </w:rPr>
-        <w:t>(Gorton &amp; Klein, 2015; Hummel, Eichelberger, Giloj, Werle, &amp; Schmid, 2018; Nadal et al., 2017)</w:t>
+        <w:fldChar w:fldCharType="begin"/>
       </w:r>
       <w:r>
         <w:rPr>
@@ -1808,86 +1922,7 @@
           <w:color w:val="auto"/>
           <w:sz w:val="22"/>
         </w:rPr>
-        <w:fldChar w:fldCharType="end"/>
-      </w:r>
-      <w:r>
-        <w:t>. As the systems grow bigger and new technologies are introduced, software architectures will have harder time to design the suitable solution for any given context</w:t>
-      </w:r>
-      <w:r>
-        <w:t xml:space="preserve">. </w:t>
-      </w:r>
-      <w:r>
-        <w:t>This is a</w:t>
-      </w:r>
-      <w:r>
-        <w:t xml:space="preserve"> </w:t>
-      </w:r>
-      <w:r>
-        <w:t>foundation for a</w:t>
-      </w:r>
-      <w:r>
-        <w:t>n immature architecture</w:t>
-      </w:r>
-      <w:r>
-        <w:t xml:space="preserve"> that is hard to scale</w:t>
-      </w:r>
-      <w:r>
-        <w:t xml:space="preserve"> and maintain</w:t>
-      </w:r>
-      <w:r>
-        <w:t xml:space="preserve">. </w:t>
-      </w:r>
-    </w:p>
-    <w:p/>
-    <w:p>
-      <w:r>
-        <w:t>Since the approach of ad-hoc design to big data systems is undesirable and leaves many engineers in the dark,</w:t>
-      </w:r>
-      <w:r>
-        <w:t xml:space="preserve"> there is a need for more</w:t>
-      </w:r>
-      <w:r>
-        <w:t xml:space="preserve"> software engineering research for big data systems.</w:t>
-      </w:r>
-      <w:r>
-        <w:t xml:space="preserve"> To this end, this study presents a systematic literature review</w:t>
-      </w:r>
-      <w:r>
-        <w:t xml:space="preserve"> (SLR)</w:t>
-      </w:r>
-      <w:r>
-        <w:t xml:space="preserve"> on big data (BD) reference architectures (RAs). </w:t>
-      </w:r>
-      <w:proofErr w:type="spellStart"/>
-      <w:r>
-        <w:t>Conceptualisation</w:t>
-      </w:r>
-      <w:proofErr w:type="spellEnd"/>
-      <w:r>
-        <w:t xml:space="preserve"> of the system</w:t>
-      </w:r>
-      <w:r>
-        <w:t xml:space="preserve"> as a</w:t>
-      </w:r>
-      <w:r>
-        <w:t xml:space="preserve"> reference architecture, </w:t>
-      </w:r>
-      <w:r>
-        <w:t xml:space="preserve">helps </w:t>
-      </w:r>
-      <w:r>
-        <w:t>with</w:t>
-      </w:r>
-      <w:r>
-        <w:t xml:space="preserve"> understanding of the system’s key components, </w:t>
-      </w:r>
-      <w:proofErr w:type="spellStart"/>
-      <w:r>
-        <w:t>behaviour</w:t>
-      </w:r>
-      <w:proofErr w:type="spellEnd"/>
-      <w:r>
-        <w:t xml:space="preserve">, composition and evolution, which in turn affect quality attributes such as maintainability, scalability and performance </w:t>
+        <w:instrText xml:space="preserve"> ADDIN EN.CITE &lt;EndNote&gt;&lt;Cite ExcludeYear="1"&gt;&lt;Author&gt;Hilliard&lt;/Author&gt;&lt;RecNum&gt;406&lt;/RecNum&gt;&lt;DisplayText&gt;(Hilliard)&lt;/DisplayText&gt;&lt;record&gt;&lt;rec-number&gt;406&lt;/rec-number&gt;&lt;foreign-keys&gt;&lt;key app="EN" db-id="9290f22rjpez9tef0t2xd5xo5d0d02v505as" timestamp="1620898256"&gt;406&lt;/key&gt;&lt;/foreign-keys&gt;&lt;ref-type name="Generic"&gt;13&lt;/ref-type&gt;&lt;contributors&gt;&lt;authors&gt;&lt;author&gt;Hilliard, Rich&lt;/author&gt;&lt;/authors&gt;&lt;/contributors&gt;&lt;titles&gt;&lt;title&gt;ISO/IEC/IEEE 42010&lt;/title&gt;&lt;/titles&gt;&lt;dates&gt;&lt;/dates&gt;&lt;urls&gt;&lt;/urls&gt;&lt;/record&gt;&lt;/Cite&gt;&lt;/EndNote&gt;</w:instrText>
       </w:r>
       <w:r>
         <w:rPr>
@@ -1897,7 +1932,7 @@
           <w:color w:val="auto"/>
           <w:sz w:val="22"/>
         </w:rPr>
-        <w:fldChar w:fldCharType="begin"/>
+        <w:fldChar w:fldCharType="separate"/>
       </w:r>
       <w:r>
         <w:rPr>
@@ -1907,7 +1942,7 @@
           <w:color w:val="auto"/>
           <w:sz w:val="22"/>
         </w:rPr>
-        <w:instrText xml:space="preserve"> ADDIN EN.CITE &lt;EndNote&gt;&lt;Cite ExcludeYear="1"&gt;&lt;Author&gt;Hilliard&lt;/Author&gt;&lt;RecNum&gt;406&lt;/RecNum&gt;&lt;DisplayText&gt;(Hilliard)&lt;/DisplayText&gt;&lt;record&gt;&lt;rec-number&gt;406&lt;/rec-number&gt;&lt;foreign-keys&gt;&lt;key app="EN" db-id="9290f22rjpez9tef0t2xd5xo5d0d02v505as" timestamp="1620898256"&gt;406&lt;/key&gt;&lt;/foreign-keys&gt;&lt;ref-type name="Generic"&gt;13&lt;/ref-type&gt;&lt;contributors&gt;&lt;authors&gt;&lt;author&gt;Hilliard, Rich&lt;/author&gt;&lt;/authors&gt;&lt;/contributors&gt;&lt;titles&gt;&lt;title&gt;ISO/IEC/IEEE 42010&lt;/title&gt;&lt;/titles&gt;&lt;dates&gt;&lt;/dates&gt;&lt;urls&gt;&lt;/urls&gt;&lt;/record&gt;&lt;/Cite&gt;&lt;/EndNote&gt;</w:instrText>
+        <w:t>(Hilliard)</w:t>
       </w:r>
       <w:r>
         <w:rPr>
@@ -1917,9 +1952,87 @@
           <w:color w:val="auto"/>
           <w:sz w:val="22"/>
         </w:rPr>
+        <w:fldChar w:fldCharType="end"/>
+      </w:r>
+      <w:r>
+        <w:t>.</w:t>
+      </w:r>
+      <w:r>
+        <w:t xml:space="preserve"> Therefore RAs can be a good </w:t>
+      </w:r>
+      <w:r>
+        <w:t>standardization</w:t>
+      </w:r>
+      <w:r>
+        <w:t xml:space="preserve"> artefact and a communication medium that not only results in concrete architecture</w:t>
+      </w:r>
+      <w:r>
+        <w:t>s</w:t>
+      </w:r>
+      <w:r>
+        <w:t xml:space="preserve"> for big data systems, </w:t>
+      </w:r>
+      <w:ins w:id="0" w:author="Author">
+        <w:r>
+          <w:t xml:space="preserve">but also provide stakeholders with unified elements and symbols to discuss and progress big data projects </w:t>
+        </w:r>
+      </w:ins>
+      <w:r>
+        <w:fldChar w:fldCharType="begin"/>
+      </w:r>
+      <w:r>
+        <w:instrText xml:space="preserve"> ADDIN EN.CITE &lt;EndNote&gt;&lt;Cite&gt;&lt;Author&gt;Galster&lt;/Author&gt;&lt;Year&gt;2011&lt;/Year&gt;&lt;RecNum&gt;204&lt;/RecNum&gt;&lt;DisplayText&gt;(Galster &amp;amp; Avgeriou, 2011)&lt;/DisplayText&gt;&lt;record&gt;&lt;rec-number&gt;204&lt;/rec-number&gt;&lt;foreign-keys&gt;&lt;key app="EN" db-id="9290f22rjpez9tef0t2xd5xo5d0d02v505as" timestamp="1577668018"&gt;204&lt;/key&gt;&lt;/foreign-keys&gt;&lt;ref-type name="Conference Proceedings"&gt;10&lt;/ref-type&gt;&lt;contributors&gt;&lt;authors&gt;&lt;author&gt;Galster, Matthias&lt;/author&gt;&lt;author&gt;Avgeriou, Paris&lt;/author&gt;&lt;/authors&gt;&lt;/contributors&gt;&lt;titles&gt;&lt;title&gt;Empirically-grounded reference architectures: a proposal&lt;/title&gt;&lt;secondary-title&gt;Proceedings of the joint ACM SIGSOFT conference--QoSA and ACM SIGSOFT symposium--ISARCS on Quality of software architectures--QoSA and architecting critical systems--ISARCS&lt;/secondary-title&gt;&lt;/titles&gt;&lt;pages&gt;153-158&lt;/pages&gt;&lt;dates&gt;&lt;year&gt;2011&lt;/year&gt;&lt;/dates&gt;&lt;publisher&gt;ACM&lt;/publisher&gt;&lt;isbn&gt;1450307248&lt;/isbn&gt;&lt;urls&gt;&lt;/urls&gt;&lt;/record&gt;&lt;/Cite&gt;&lt;/EndNote&gt;</w:instrText>
+      </w:r>
+      <w:r>
         <w:fldChar w:fldCharType="separate"/>
       </w:r>
       <w:r>
+        <w:t>(Galster &amp; Avgeriou, 2011)</w:t>
+      </w:r>
+      <w:r>
+        <w:fldChar w:fldCharType="end"/>
+      </w:r>
+      <w:ins w:id="1" w:author="Author">
+        <w:r>
+          <w:t xml:space="preserve"> </w:t>
+        </w:r>
+      </w:ins>
+      <w:r>
+        <w:fldChar w:fldCharType="begin"/>
+      </w:r>
+      <w:r>
+        <w:instrText xml:space="preserve"> ADDIN EN.CITE &lt;EndNote&gt;&lt;Cite&gt;&lt;Author&gt;Angelov&lt;/Author&gt;&lt;Year&gt;2009&lt;/Year&gt;&lt;RecNum&gt;220&lt;/RecNum&gt;&lt;DisplayText&gt;(Angelov, Grefen, &amp;amp; Greefhorst, 2009)&lt;/DisplayText&gt;&lt;record&gt;&lt;rec-number&gt;220&lt;/rec-number&gt;&lt;foreign-keys&gt;&lt;key app="EN" db-id="9290f22rjpez9tef0t2xd5xo5d0d02v505as" timestamp="1577840865"&gt;220&lt;/key&gt;&lt;/foreign-keys&gt;&lt;ref-type name="Conference Proceedings"&gt;10&lt;/ref-type&gt;&lt;contributors&gt;&lt;authors&gt;&lt;author&gt;Angelov, Samuil&lt;/author&gt;&lt;author&gt;Grefen, Paul&lt;/author&gt;&lt;author&gt;Greefhorst, Danny&lt;/author&gt;&lt;/authors&gt;&lt;/contributors&gt;&lt;titles&gt;&lt;title&gt;A classification of software reference architectures: Analyzing their success and effectiveness&lt;/title&gt;&lt;secondary-title&gt;2009 Joint Working IEEE/IFIP Conference on Software Architecture &amp;amp; European Conference on Software Architecture&lt;/secondary-title&gt;&lt;/titles&gt;&lt;pages&gt;141-150&lt;/pages&gt;&lt;dates&gt;&lt;year&gt;2009&lt;/year&gt;&lt;/dates&gt;&lt;publisher&gt;IEEE&lt;/publisher&gt;&lt;isbn&gt;1424449847&lt;/isbn&gt;&lt;urls&gt;&lt;/urls&gt;&lt;/record&gt;&lt;/Cite&gt;&lt;/EndNote&gt;</w:instrText>
+      </w:r>
+      <w:r>
+        <w:fldChar w:fldCharType="separate"/>
+      </w:r>
+      <w:r>
+        <w:t>(Angelov, Grefen, &amp; Greefhorst, 2009)</w:t>
+      </w:r>
+      <w:r>
+        <w:fldChar w:fldCharType="end"/>
+      </w:r>
+      <w:ins w:id="2" w:author="Author">
+        <w:r>
+          <w:t>.</w:t>
+        </w:r>
+      </w:ins>
+      <w:r>
+        <w:t xml:space="preserve">   </w:t>
+      </w:r>
+    </w:p>
+    <w:p/>
+    <w:p>
+      <w:pPr>
+        <w:pStyle w:val="Heading1"/>
+      </w:pPr>
+      <w:r>
+        <w:t>Review Methodology</w:t>
+      </w:r>
+    </w:p>
+    <w:p/>
+    <w:p>
+      <w:pPr>
         <w:rPr>
           <w:rStyle w:val="Heading1Char"/>
           <w:b w:val="0"/>
@@ -1927,8 +2040,7 @@
           <w:color w:val="auto"/>
           <w:sz w:val="22"/>
         </w:rPr>
-        <w:t>(Hilliard)</w:t>
-      </w:r>
+      </w:pPr>
       <w:r>
         <w:rPr>
           <w:rStyle w:val="Heading1Char"/>
@@ -1937,83 +2049,9 @@
           <w:color w:val="auto"/>
           <w:sz w:val="22"/>
         </w:rPr>
-        <w:fldChar w:fldCharType="end"/>
-      </w:r>
-      <w:r>
-        <w:t>.</w:t>
-      </w:r>
-      <w:r>
-        <w:t xml:space="preserve"> Therefore RAs can be a good </w:t>
-      </w:r>
-      <w:proofErr w:type="spellStart"/>
-      <w:r>
-        <w:t>standardisation</w:t>
-      </w:r>
-      <w:proofErr w:type="spellEnd"/>
-      <w:r>
-        <w:t xml:space="preserve"> artefact and a communication medium that not only results in a concrete architecture for big data systems, </w:t>
-      </w:r>
-      <w:ins w:id="0" w:author="Author">
-        <w:r>
-          <w:t xml:space="preserve">but also provide stakeholders with unified elements and symbols to discuss and progress big data projects </w:t>
-        </w:r>
-      </w:ins>
-      <w:r>
-        <w:fldChar w:fldCharType="begin"/>
-      </w:r>
-      <w:r>
-        <w:instrText xml:space="preserve"> ADDIN EN.CITE &lt;EndNote&gt;&lt;Cite&gt;&lt;Author&gt;Galster&lt;/Author&gt;&lt;Year&gt;2011&lt;/Year&gt;&lt;RecNum&gt;204&lt;/RecNum&gt;&lt;DisplayText&gt;(Galster &amp;amp; Avgeriou, 2011)&lt;/DisplayText&gt;&lt;record&gt;&lt;rec-number&gt;204&lt;/rec-number&gt;&lt;foreign-keys&gt;&lt;key app="EN" db-id="9290f22rjpez9tef0t2xd5xo5d0d02v505as" timestamp="1577668018"&gt;204&lt;/key&gt;&lt;/foreign-keys&gt;&lt;ref-type name="Conference Proceedings"&gt;10&lt;/ref-type&gt;&lt;contributors&gt;&lt;authors&gt;&lt;author&gt;Galster, Matthias&lt;/author&gt;&lt;author&gt;Avgeriou, Paris&lt;/author&gt;&lt;/authors&gt;&lt;/contributors&gt;&lt;titles&gt;&lt;title&gt;Empirically-grounded reference architectures: a proposal&lt;/title&gt;&lt;secondary-title&gt;Proceedings of the joint ACM SIGSOFT conference--QoSA and ACM SIGSOFT symposium--ISARCS on Quality of software architectures--QoSA and architecting critical systems--ISARCS&lt;/secondary-title&gt;&lt;/titles&gt;&lt;pages&gt;153-158&lt;/pages&gt;&lt;dates&gt;&lt;year&gt;2011&lt;/year&gt;&lt;/dates&gt;&lt;publisher&gt;ACM&lt;/publisher&gt;&lt;isbn&gt;1450307248&lt;/isbn&gt;&lt;urls&gt;&lt;/urls&gt;&lt;/record&gt;&lt;/Cite&gt;&lt;/EndNote&gt;</w:instrText>
-      </w:r>
-      <w:r>
-        <w:fldChar w:fldCharType="separate"/>
-      </w:r>
-      <w:r>
-        <w:t>(Galster &amp; Avgeriou, 2011)</w:t>
-      </w:r>
-      <w:r>
-        <w:fldChar w:fldCharType="end"/>
-      </w:r>
-      <w:ins w:id="1" w:author="Author">
-        <w:r>
-          <w:t xml:space="preserve"> </w:t>
-        </w:r>
-      </w:ins>
-      <w:r>
-        <w:fldChar w:fldCharType="begin"/>
-      </w:r>
-      <w:r>
-        <w:instrText xml:space="preserve"> ADDIN EN.CITE &lt;EndNote&gt;&lt;Cite&gt;&lt;Author&gt;Angelov&lt;/Author&gt;&lt;Year&gt;2009&lt;/Year&gt;&lt;RecNum&gt;220&lt;/RecNum&gt;&lt;DisplayText&gt;(Angelov, Grefen, &amp;amp; Greefhorst, 2009)&lt;/DisplayText&gt;&lt;record&gt;&lt;rec-number&gt;220&lt;/rec-number&gt;&lt;foreign-keys&gt;&lt;key app="EN" db-id="9290f22rjpez9tef0t2xd5xo5d0d02v505as" timestamp="1577840865"&gt;220&lt;/key&gt;&lt;/foreign-keys&gt;&lt;ref-type name="Conference Proceedings"&gt;10&lt;/ref-type&gt;&lt;contributors&gt;&lt;authors&gt;&lt;author&gt;Angelov, Samuil&lt;/author&gt;&lt;author&gt;Grefen, Paul&lt;/author&gt;&lt;author&gt;Greefhorst, Danny&lt;/author&gt;&lt;/authors&gt;&lt;/contributors&gt;&lt;titles&gt;&lt;title&gt;A classification of software reference architectures: Analyzing their success and effectiveness&lt;/title&gt;&lt;secondary-title&gt;2009 Joint Working IEEE/IFIP Conference on Software Architecture &amp;amp; European Conference on Software Architecture&lt;/secondary-title&gt;&lt;/titles&gt;&lt;pages&gt;141-150&lt;/pages&gt;&lt;dates&gt;&lt;year&gt;2009&lt;/year&gt;&lt;/dates&gt;&lt;publisher&gt;IEEE&lt;/publisher&gt;&lt;isbn&gt;1424449847&lt;/isbn&gt;&lt;urls&gt;&lt;/urls&gt;&lt;/record&gt;&lt;/Cite&gt;&lt;/EndNote&gt;</w:instrText>
-      </w:r>
-      <w:r>
-        <w:fldChar w:fldCharType="separate"/>
-      </w:r>
-      <w:r>
-        <w:t>(Angelov, Grefen, &amp; Greefhorst, 2009)</w:t>
-      </w:r>
-      <w:r>
-        <w:fldChar w:fldCharType="end"/>
-      </w:r>
-      <w:ins w:id="2" w:author="Author">
-        <w:r>
-          <w:t>.</w:t>
-        </w:r>
-      </w:ins>
-      <w:r>
-        <w:t xml:space="preserve">   </w:t>
-      </w:r>
-    </w:p>
-    <w:p/>
-    <w:p>
-      <w:pPr>
-        <w:pStyle w:val="Heading1"/>
-      </w:pPr>
-      <w:r>
-        <w:t>Review Methodology</w:t>
-      </w:r>
-    </w:p>
-    <w:p/>
-    <w:p>
-      <w:pPr>
+        <w:t xml:space="preserve">This research has been designed following the guidelines demonstrated </w:t>
+      </w:r>
+      <w:r>
         <w:rPr>
           <w:rStyle w:val="Heading1Char"/>
           <w:b w:val="0"/>
@@ -2021,7 +2059,8 @@
           <w:color w:val="auto"/>
           <w:sz w:val="22"/>
         </w:rPr>
-      </w:pPr>
+        <w:t xml:space="preserve">by </w:t>
+      </w:r>
       <w:r>
         <w:rPr>
           <w:rStyle w:val="Heading1Char"/>
@@ -2030,7 +2069,7 @@
           <w:color w:val="auto"/>
           <w:sz w:val="22"/>
         </w:rPr>
-        <w:t xml:space="preserve">This research has been designed following the guidelines demonstrated </w:t>
+        <w:fldChar w:fldCharType="begin"/>
       </w:r>
       <w:r>
         <w:rPr>
@@ -2040,7 +2079,7 @@
           <w:color w:val="auto"/>
           <w:sz w:val="22"/>
         </w:rPr>
-        <w:t xml:space="preserve">by </w:t>
+        <w:instrText xml:space="preserve"> ADDIN EN.CITE &lt;EndNote&gt;&lt;Cite AuthorYear="1"&gt;&lt;Author&gt;Kitchenham&lt;/Author&gt;&lt;Year&gt;2009&lt;/Year&gt;&lt;RecNum&gt;193&lt;/RecNum&gt;&lt;DisplayText&gt;B. Kitchenham et al. (2009)&lt;/DisplayText&gt;&lt;record&gt;&lt;rec-number&gt;193&lt;/rec-number&gt;&lt;foreign-keys&gt;&lt;key app="EN" db-id="9290f22rjpez9tef0t2xd5xo5d0d02v505as" timestamp="1574505139"&gt;193&lt;/key&gt;&lt;/foreign-keys&gt;&lt;ref-type name="Journal Article"&gt;17&lt;/ref-type&gt;&lt;contributors&gt;&lt;authors&gt;&lt;author&gt;Kitchenham, Barbara&lt;/author&gt;&lt;author&gt;Brereton, O Pearl&lt;/author&gt;&lt;author&gt;Budgen, David&lt;/author&gt;&lt;author&gt;Turner, Mark&lt;/author&gt;&lt;author&gt;Bailey, John&lt;/author&gt;&lt;author&gt;Linkman, Stephen&lt;/author&gt;&lt;/authors&gt;&lt;/contributors&gt;&lt;titles&gt;&lt;title&gt;Systematic literature reviews in software engineering–a systematic literature review&lt;/title&gt;&lt;secondary-title&gt;Information and software technology&lt;/secondary-title&gt;&lt;/titles&gt;&lt;periodical&gt;&lt;full-title&gt;Information and software technology&lt;/full-title&gt;&lt;/periodical&gt;&lt;pages&gt;7-15&lt;/pages&gt;&lt;volume&gt;51&lt;/volume&gt;&lt;number&gt;1&lt;/number&gt;&lt;dates&gt;&lt;year&gt;2009&lt;/year&gt;&lt;/dates&gt;&lt;isbn&gt;0950-5849&lt;/isbn&gt;&lt;urls&gt;&lt;/urls&gt;&lt;/record&gt;&lt;/Cite&gt;&lt;/EndNote&gt;</w:instrText>
       </w:r>
       <w:r>
         <w:rPr>
@@ -2050,7 +2089,7 @@
           <w:color w:val="auto"/>
           <w:sz w:val="22"/>
         </w:rPr>
-        <w:fldChar w:fldCharType="begin"/>
+        <w:fldChar w:fldCharType="separate"/>
       </w:r>
       <w:r>
         <w:rPr>
@@ -2060,7 +2099,7 @@
           <w:color w:val="auto"/>
           <w:sz w:val="22"/>
         </w:rPr>
-        <w:instrText xml:space="preserve"> ADDIN EN.CITE &lt;EndNote&gt;&lt;Cite AuthorYear="1"&gt;&lt;Author&gt;Kitchenham&lt;/Author&gt;&lt;Year&gt;2009&lt;/Year&gt;&lt;RecNum&gt;193&lt;/RecNum&gt;&lt;DisplayText&gt;B. Kitchenham et al. (2009)&lt;/DisplayText&gt;&lt;record&gt;&lt;rec-number&gt;193&lt;/rec-number&gt;&lt;foreign-keys&gt;&lt;key app="EN" db-id="9290f22rjpez9tef0t2xd5xo5d0d02v505as" timestamp="1574505139"&gt;193&lt;/key&gt;&lt;/foreign-keys&gt;&lt;ref-type name="Journal Article"&gt;17&lt;/ref-type&gt;&lt;contributors&gt;&lt;authors&gt;&lt;author&gt;Kitchenham, Barbara&lt;/author&gt;&lt;author&gt;Brereton, O Pearl&lt;/author&gt;&lt;author&gt;Budgen, David&lt;/author&gt;&lt;author&gt;Turner, Mark&lt;/author&gt;&lt;author&gt;Bailey, John&lt;/author&gt;&lt;author&gt;Linkman, Stephen&lt;/author&gt;&lt;/authors&gt;&lt;/contributors&gt;&lt;titles&gt;&lt;title&gt;Systematic literature reviews in software engineering–a systematic literature review&lt;/title&gt;&lt;secondary-title&gt;Information and software technology&lt;/secondary-title&gt;&lt;/titles&gt;&lt;periodical&gt;&lt;full-title&gt;Information and software technology&lt;/full-title&gt;&lt;/periodical&gt;&lt;pages&gt;7-15&lt;/pages&gt;&lt;volume&gt;51&lt;/volume&gt;&lt;number&gt;1&lt;/number&gt;&lt;dates&gt;&lt;year&gt;2009&lt;/year&gt;&lt;/dates&gt;&lt;isbn&gt;0950-5849&lt;/isbn&gt;&lt;urls&gt;&lt;/urls&gt;&lt;/record&gt;&lt;/Cite&gt;&lt;/EndNote&gt;</w:instrText>
+        <w:t>B. Kitchenham et al. (2009)</w:t>
       </w:r>
       <w:r>
         <w:rPr>
@@ -2070,7 +2109,7 @@
           <w:color w:val="auto"/>
           <w:sz w:val="22"/>
         </w:rPr>
-        <w:fldChar w:fldCharType="separate"/>
+        <w:fldChar w:fldCharType="end"/>
       </w:r>
       <w:r>
         <w:rPr>
@@ -2080,7 +2119,7 @@
           <w:color w:val="auto"/>
           <w:sz w:val="22"/>
         </w:rPr>
-        <w:t>B. Kitchenham et al. (2009)</w:t>
+        <w:t xml:space="preserve"> and </w:t>
       </w:r>
       <w:r>
         <w:rPr>
@@ -2090,7 +2129,7 @@
           <w:color w:val="auto"/>
           <w:sz w:val="22"/>
         </w:rPr>
-        <w:fldChar w:fldCharType="end"/>
+        <w:fldChar w:fldCharType="begin"/>
       </w:r>
       <w:r>
         <w:rPr>
@@ -2100,7 +2139,7 @@
           <w:color w:val="auto"/>
           <w:sz w:val="22"/>
         </w:rPr>
-        <w:t xml:space="preserve"> and </w:t>
+        <w:instrText xml:space="preserve"> ADDIN EN.CITE &lt;EndNote&gt;&lt;Cite AuthorYear="1"&gt;&lt;Author&gt;Shamseer&lt;/Author&gt;&lt;Year&gt;2015&lt;/Year&gt;&lt;RecNum&gt;373&lt;/RecNum&gt;&lt;DisplayText&gt;Shamseer et al. (2015)&lt;/DisplayText&gt;&lt;record&gt;&lt;rec-number&gt;373&lt;/rec-number&gt;&lt;foreign-keys&gt;&lt;key app="EN" db-id="9290f22rjpez9tef0t2xd5xo5d0d02v505as" timestamp="1604216682"&gt;373&lt;/key&gt;&lt;/foreign-keys&gt;&lt;ref-type name="Journal Article"&gt;17&lt;/ref-type&gt;&lt;contributors&gt;&lt;authors&gt;&lt;author&gt;Shamseer, Larissa&lt;/author&gt;&lt;author&gt;Moher, David&lt;/author&gt;&lt;author&gt;Clarke, Mike&lt;/author&gt;&lt;author&gt;Ghersi, Davina&lt;/author&gt;&lt;author&gt;Liberati, Alessandro&lt;/author&gt;&lt;author&gt;Petticrew, Mark&lt;/author&gt;&lt;author&gt;Shekelle, Paul&lt;/author&gt;&lt;author&gt;Stewart, Lesley A&lt;/author&gt;&lt;/authors&gt;&lt;/contributors&gt;&lt;titles&gt;&lt;title&gt;Preferred reporting items for systematic review and meta-analysis protocols (PRISMA-P) 2015: elaboration and explanation&lt;/title&gt;&lt;secondary-title&gt;Bmj&lt;/secondary-title&gt;&lt;/titles&gt;&lt;periodical&gt;&lt;full-title&gt;Bmj&lt;/full-title&gt;&lt;/periodical&gt;&lt;volume&gt;349&lt;/volume&gt;&lt;dates&gt;&lt;year&gt;2015&lt;/year&gt;&lt;/dates&gt;&lt;isbn&gt;1756-1833&lt;/isbn&gt;&lt;urls&gt;&lt;/urls&gt;&lt;/record&gt;&lt;/Cite&gt;&lt;/EndNote&gt;</w:instrText>
       </w:r>
       <w:r>
         <w:rPr>
@@ -2110,7 +2149,7 @@
           <w:color w:val="auto"/>
           <w:sz w:val="22"/>
         </w:rPr>
-        <w:fldChar w:fldCharType="begin"/>
+        <w:fldChar w:fldCharType="separate"/>
       </w:r>
       <w:r>
         <w:rPr>
@@ -2120,7 +2159,7 @@
           <w:color w:val="auto"/>
           <w:sz w:val="22"/>
         </w:rPr>
-        <w:instrText xml:space="preserve"> ADDIN EN.CITE &lt;EndNote&gt;&lt;Cite AuthorYear="1"&gt;&lt;Author&gt;Shamseer&lt;/Author&gt;&lt;Year&gt;2015&lt;/Year&gt;&lt;RecNum&gt;373&lt;/RecNum&gt;&lt;DisplayText&gt;Shamseer et al. (2015)&lt;/DisplayText&gt;&lt;record&gt;&lt;rec-number&gt;373&lt;/rec-number&gt;&lt;foreign-keys&gt;&lt;key app="EN" db-id="9290f22rjpez9tef0t2xd5xo5d0d02v505as" timestamp="1604216682"&gt;373&lt;/key&gt;&lt;/foreign-keys&gt;&lt;ref-type name="Journal Article"&gt;17&lt;/ref-type&gt;&lt;contributors&gt;&lt;authors&gt;&lt;author&gt;Shamseer, Larissa&lt;/author&gt;&lt;author&gt;Moher, David&lt;/author&gt;&lt;author&gt;Clarke, Mike&lt;/author&gt;&lt;author&gt;Ghersi, Davina&lt;/author&gt;&lt;author&gt;Liberati, Alessandro&lt;/author&gt;&lt;author&gt;Petticrew, Mark&lt;/author&gt;&lt;author&gt;Shekelle, Paul&lt;/author&gt;&lt;author&gt;Stewart, Lesley A&lt;/author&gt;&lt;/authors&gt;&lt;/contributors&gt;&lt;titles&gt;&lt;title&gt;Preferred reporting items for systematic review and meta-analysis protocols (PRISMA-P) 2015: elaboration and explanation&lt;/title&gt;&lt;secondary-title&gt;Bmj&lt;/secondary-title&gt;&lt;/titles&gt;&lt;periodical&gt;&lt;full-title&gt;Bmj&lt;/full-title&gt;&lt;/periodical&gt;&lt;volume&gt;349&lt;/volume&gt;&lt;dates&gt;&lt;year&gt;2015&lt;/year&gt;&lt;/dates&gt;&lt;isbn&gt;1756-1833&lt;/isbn&gt;&lt;urls&gt;&lt;/urls&gt;&lt;/record&gt;&lt;/Cite&gt;&lt;/EndNote&gt;</w:instrText>
+        <w:t>Shamseer et al. (2015)</w:t>
       </w:r>
       <w:r>
         <w:rPr>
@@ -2130,7 +2169,7 @@
           <w:color w:val="auto"/>
           <w:sz w:val="22"/>
         </w:rPr>
-        <w:fldChar w:fldCharType="separate"/>
+        <w:fldChar w:fldCharType="end"/>
       </w:r>
       <w:r>
         <w:rPr>
@@ -2140,7 +2179,7 @@
           <w:color w:val="auto"/>
           <w:sz w:val="22"/>
         </w:rPr>
-        <w:t>Shamseer et al. (2015)</w:t>
+        <w:t xml:space="preserve">. </w:t>
       </w:r>
       <w:r>
         <w:rPr>
@@ -2150,7 +2189,7 @@
           <w:color w:val="auto"/>
           <w:sz w:val="22"/>
         </w:rPr>
-        <w:fldChar w:fldCharType="end"/>
+        <w:fldChar w:fldCharType="begin"/>
       </w:r>
       <w:r>
         <w:rPr>
@@ -2160,7 +2199,7 @@
           <w:color w:val="auto"/>
           <w:sz w:val="22"/>
         </w:rPr>
-        <w:t xml:space="preserve">. </w:t>
+        <w:instrText xml:space="preserve"> ADDIN EN.CITE &lt;EndNote&gt;&lt;Cite AuthorYear="1"&gt;&lt;Author&gt;Kitchenham&lt;/Author&gt;&lt;Year&gt;2004&lt;/Year&gt;&lt;RecNum&gt;196&lt;/RecNum&gt;&lt;DisplayText&gt;B. A. Kitchenham, Dyba, and Jorgensen (2004)&lt;/DisplayText&gt;&lt;record&gt;&lt;rec-number&gt;196&lt;/rec-number&gt;&lt;foreign-keys&gt;&lt;key app="EN" db-id="9290f22rjpez9tef0t2xd5xo5d0d02v505as" timestamp="1574562225"&gt;196&lt;/key&gt;&lt;/foreign-keys&gt;&lt;ref-type name="Conference Proceedings"&gt;10&lt;/ref-type&gt;&lt;contributors&gt;&lt;authors&gt;&lt;author&gt;Kitchenham, Barbara A&lt;/author&gt;&lt;author&gt;Dyba, Tore&lt;/author&gt;&lt;author&gt;Jorgensen, Magne&lt;/author&gt;&lt;/authors&gt;&lt;/contributors&gt;&lt;titles&gt;&lt;title&gt;Evidence-based software engineering&lt;/title&gt;&lt;secondary-title&gt;Proceedings of the 26th international conference on software engineering&lt;/secondary-title&gt;&lt;/titles&gt;&lt;pages&gt;273-281&lt;/pages&gt;&lt;dates&gt;&lt;year&gt;2004&lt;/year&gt;&lt;/dates&gt;&lt;publisher&gt;IEEE Computer Society&lt;/publisher&gt;&lt;isbn&gt;0769521630&lt;/isbn&gt;&lt;urls&gt;&lt;/urls&gt;&lt;/record&gt;&lt;/Cite&gt;&lt;/EndNote&gt;</w:instrText>
       </w:r>
       <w:r>
         <w:rPr>
@@ -2170,7 +2209,7 @@
           <w:color w:val="auto"/>
           <w:sz w:val="22"/>
         </w:rPr>
-        <w:fldChar w:fldCharType="begin"/>
+        <w:fldChar w:fldCharType="separate"/>
       </w:r>
       <w:r>
         <w:rPr>
@@ -2180,7 +2219,7 @@
           <w:color w:val="auto"/>
           <w:sz w:val="22"/>
         </w:rPr>
-        <w:instrText xml:space="preserve"> ADDIN EN.CITE &lt;EndNote&gt;&lt;Cite AuthorYear="1"&gt;&lt;Author&gt;Kitchenham&lt;/Author&gt;&lt;Year&gt;2004&lt;/Year&gt;&lt;RecNum&gt;196&lt;/RecNum&gt;&lt;DisplayText&gt;B. A. Kitchenham, Dyba, and Jorgensen (2004)&lt;/DisplayText&gt;&lt;record&gt;&lt;rec-number&gt;196&lt;/rec-number&gt;&lt;foreign-keys&gt;&lt;key app="EN" db-id="9290f22rjpez9tef0t2xd5xo5d0d02v505as" timestamp="1574562225"&gt;196&lt;/key&gt;&lt;/foreign-keys&gt;&lt;ref-type name="Conference Proceedings"&gt;10&lt;/ref-type&gt;&lt;contributors&gt;&lt;authors&gt;&lt;author&gt;Kitchenham, Barbara A&lt;/author&gt;&lt;author&gt;Dyba, Tore&lt;/author&gt;&lt;author&gt;Jorgensen, Magne&lt;/author&gt;&lt;/authors&gt;&lt;/contributors&gt;&lt;titles&gt;&lt;title&gt;Evidence-based software engineering&lt;/title&gt;&lt;secondary-title&gt;Proceedings of the 26th international conference on software engineering&lt;/secondary-title&gt;&lt;/titles&gt;&lt;pages&gt;273-281&lt;/pages&gt;&lt;dates&gt;&lt;year&gt;2004&lt;/year&gt;&lt;/dates&gt;&lt;publisher&gt;IEEE Computer Society&lt;/publisher&gt;&lt;isbn&gt;0769521630&lt;/isbn&gt;&lt;urls&gt;&lt;/urls&gt;&lt;/record&gt;&lt;/Cite&gt;&lt;/EndNote&gt;</w:instrText>
+        <w:t>B. A. Kitchenham, Dyba, and Jorgensen (2004)</w:t>
       </w:r>
       <w:r>
         <w:rPr>
@@ -2190,7 +2229,7 @@
           <w:color w:val="auto"/>
           <w:sz w:val="22"/>
         </w:rPr>
-        <w:fldChar w:fldCharType="separate"/>
+        <w:fldChar w:fldCharType="end"/>
       </w:r>
       <w:r>
         <w:rPr>
@@ -2200,7 +2239,7 @@
           <w:color w:val="auto"/>
           <w:sz w:val="22"/>
         </w:rPr>
-        <w:t>B. A. Kitchenham, Dyba, and Jorgensen (2004)</w:t>
+        <w:t xml:space="preserve"> framework is used because of its clear instructions on critically appraising evidence for impact, validity and applicability.</w:t>
       </w:r>
       <w:r>
         <w:rPr>
@@ -2210,7 +2249,7 @@
           <w:color w:val="auto"/>
           <w:sz w:val="22"/>
         </w:rPr>
-        <w:fldChar w:fldCharType="end"/>
+        <w:t xml:space="preserve"> </w:t>
       </w:r>
       <w:r>
         <w:rPr>
@@ -2220,7 +2259,7 @@
           <w:color w:val="auto"/>
           <w:sz w:val="22"/>
         </w:rPr>
-        <w:t xml:space="preserve"> framework is used because of its clear instructions on critically appraising evidence for impact, validity and applicability.</w:t>
+        <w:t xml:space="preserve">In addition, to further increase systemacity , transparency </w:t>
       </w:r>
       <w:r>
         <w:rPr>
@@ -2230,7 +2269,8 @@
           <w:color w:val="auto"/>
           <w:sz w:val="22"/>
         </w:rPr>
-        <w:t xml:space="preserve"> </w:t>
+        <w:lastRenderedPageBreak/>
+        <w:t xml:space="preserve">and to prevent bias, we used the guidelines provided by </w:t>
       </w:r>
       <w:r>
         <w:rPr>
@@ -2240,7 +2280,7 @@
           <w:color w:val="auto"/>
           <w:sz w:val="22"/>
         </w:rPr>
-        <w:t xml:space="preserve">In addition, to further increase systemacity , transparency and to prevent bias, we used the guidelines provided by </w:t>
+        <w:fldChar w:fldCharType="begin"/>
       </w:r>
       <w:r>
         <w:rPr>
@@ -2250,7 +2290,7 @@
           <w:color w:val="auto"/>
           <w:sz w:val="22"/>
         </w:rPr>
-        <w:fldChar w:fldCharType="begin"/>
+        <w:instrText xml:space="preserve"> ADDIN EN.CITE &lt;EndNote&gt;&lt;Cite AuthorYear="1"&gt;&lt;Author&gt;Shamseer&lt;/Author&gt;&lt;Year&gt;2015&lt;/Year&gt;&lt;RecNum&gt;373&lt;/RecNum&gt;&lt;DisplayText&gt;Shamseer et al. (2015)&lt;/DisplayText&gt;&lt;record&gt;&lt;rec-number&gt;373&lt;/rec-number&gt;&lt;foreign-keys&gt;&lt;key app="EN" db-id="9290f22rjpez9tef0t2xd5xo5d0d02v505as" timestamp="1604216682"&gt;373&lt;/key&gt;&lt;/foreign-keys&gt;&lt;ref-type name="Journal Article"&gt;17&lt;/ref-type&gt;&lt;contributors&gt;&lt;authors&gt;&lt;author&gt;Shamseer, Larissa&lt;/author&gt;&lt;author&gt;Moher, David&lt;/author&gt;&lt;author&gt;Clarke, Mike&lt;/author&gt;&lt;author&gt;Ghersi, Davina&lt;/author&gt;&lt;author&gt;Liberati, Alessandro&lt;/author&gt;&lt;author&gt;Petticrew, Mark&lt;/author&gt;&lt;author&gt;Shekelle, Paul&lt;/author&gt;&lt;author&gt;Stewart, Lesley A&lt;/author&gt;&lt;/authors&gt;&lt;/contributors&gt;&lt;titles&gt;&lt;title&gt;Preferred reporting items for systematic review and meta-analysis protocols (PRISMA-P) 2015: elaboration and explanation&lt;/title&gt;&lt;secondary-title&gt;Bmj&lt;/secondary-title&gt;&lt;/titles&gt;&lt;periodical&gt;&lt;full-title&gt;Bmj&lt;/full-title&gt;&lt;/periodical&gt;&lt;volume&gt;349&lt;/volume&gt;&lt;dates&gt;&lt;year&gt;2015&lt;/year&gt;&lt;/dates&gt;&lt;isbn&gt;1756-1833&lt;/isbn&gt;&lt;urls&gt;&lt;/urls&gt;&lt;/record&gt;&lt;/Cite&gt;&lt;/EndNote&gt;</w:instrText>
       </w:r>
       <w:r>
         <w:rPr>
@@ -2260,7 +2300,7 @@
           <w:color w:val="auto"/>
           <w:sz w:val="22"/>
         </w:rPr>
-        <w:instrText xml:space="preserve"> ADDIN EN.CITE &lt;EndNote&gt;&lt;Cite AuthorYear="1"&gt;&lt;Author&gt;Shamseer&lt;/Author&gt;&lt;Year&gt;2015&lt;/Year&gt;&lt;RecNum&gt;373&lt;/RecNum&gt;&lt;DisplayText&gt;Shamseer et al. (2015)&lt;/DisplayText&gt;&lt;record&gt;&lt;rec-number&gt;373&lt;/rec-number&gt;&lt;foreign-keys&gt;&lt;key app="EN" db-id="9290f22rjpez9tef0t2xd5xo5d0d02v505as" timestamp="1604216682"&gt;373&lt;/key&gt;&lt;/foreign-keys&gt;&lt;ref-type name="Journal Article"&gt;17&lt;/ref-type&gt;&lt;contributors&gt;&lt;authors&gt;&lt;author&gt;Shamseer, Larissa&lt;/author&gt;&lt;author&gt;Moher, David&lt;/author&gt;&lt;author&gt;Clarke, Mike&lt;/author&gt;&lt;author&gt;Ghersi, Davina&lt;/author&gt;&lt;author&gt;Liberati, Alessandro&lt;/author&gt;&lt;author&gt;Petticrew, Mark&lt;/author&gt;&lt;author&gt;Shekelle, Paul&lt;/author&gt;&lt;author&gt;Stewart, Lesley A&lt;/author&gt;&lt;/authors&gt;&lt;/contributors&gt;&lt;titles&gt;&lt;title&gt;Preferred reporting items for systematic review and meta-analysis protocols (PRISMA-P) 2015: elaboration and explanation&lt;/title&gt;&lt;secondary-title&gt;Bmj&lt;/secondary-title&gt;&lt;/titles&gt;&lt;periodical&gt;&lt;full-title&gt;Bmj&lt;/full-title&gt;&lt;/periodical&gt;&lt;volume&gt;349&lt;/volume&gt;&lt;dates&gt;&lt;year&gt;2015&lt;/year&gt;&lt;/dates&gt;&lt;isbn&gt;1756-1833&lt;/isbn&gt;&lt;urls&gt;&lt;/urls&gt;&lt;/record&gt;&lt;/Cite&gt;&lt;/EndNote&gt;</w:instrText>
+        <w:fldChar w:fldCharType="separate"/>
       </w:r>
       <w:r>
         <w:rPr>
@@ -2270,7 +2310,7 @@
           <w:color w:val="auto"/>
           <w:sz w:val="22"/>
         </w:rPr>
-        <w:fldChar w:fldCharType="separate"/>
+        <w:t>Shamseer et al. (2015)</w:t>
       </w:r>
       <w:r>
         <w:rPr>
@@ -2280,7 +2320,7 @@
           <w:color w:val="auto"/>
           <w:sz w:val="22"/>
         </w:rPr>
-        <w:t>Shamseer et al. (2015)</w:t>
+        <w:fldChar w:fldCharType="end"/>
       </w:r>
       <w:r>
         <w:rPr>
@@ -2290,9 +2330,11 @@
           <w:color w:val="auto"/>
           <w:sz w:val="22"/>
         </w:rPr>
-        <w:fldChar w:fldCharType="end"/>
-      </w:r>
-      <w:r>
+        <w:t xml:space="preserve"> on Preferred Reporting Items for Systematic Reviews and Meta-Analysis ( PRISMA ).</w:t>
+      </w:r>
+    </w:p>
+    <w:p>
+      <w:pPr>
         <w:rPr>
           <w:rStyle w:val="Heading1Char"/>
           <w:b w:val="0"/>
@@ -2300,8 +2342,7 @@
           <w:color w:val="auto"/>
           <w:sz w:val="22"/>
         </w:rPr>
-        <w:t xml:space="preserve"> on Preferred Reporting Items for Systematic Reviews and Meta-Analysis ( PRISMA ).</w:t>
-      </w:r>
+      </w:pPr>
     </w:p>
     <w:p>
       <w:pPr>
@@ -2321,8 +2362,7 @@
           <w:color w:val="auto"/>
           <w:sz w:val="22"/>
         </w:rPr>
-        <w:lastRenderedPageBreak/>
-        <w:t>Of high importance</w:t>
+        <w:t>SLR has been chosen</w:t>
       </w:r>
       <w:r>
         <w:rPr>
@@ -2332,7 +2372,7 @@
           <w:color w:val="auto"/>
           <w:sz w:val="22"/>
         </w:rPr>
-        <w:t xml:space="preserve"> is the quality of evidence collected in data gathering phase</w:t>
+        <w:t xml:space="preserve"> because</w:t>
       </w:r>
       <w:r>
         <w:rPr>
@@ -2342,7 +2382,7 @@
           <w:color w:val="auto"/>
           <w:sz w:val="22"/>
         </w:rPr>
-        <w:t xml:space="preserve">. Here, evidence is defined as </w:t>
+        <w:t xml:space="preserve"> it is</w:t>
       </w:r>
       <w:r>
         <w:rPr>
@@ -2352,7 +2392,7 @@
           <w:color w:val="auto"/>
           <w:sz w:val="22"/>
         </w:rPr>
-        <w:t xml:space="preserve">the composition of quality literature. </w:t>
+        <w:t xml:space="preserve"> a</w:t>
       </w:r>
       <w:r>
         <w:rPr>
@@ -2362,7 +2402,7 @@
           <w:color w:val="auto"/>
           <w:sz w:val="22"/>
         </w:rPr>
-        <w:t>SLR has been chosen</w:t>
+        <w:t xml:space="preserve"> qualitative research methodology that is aimed at driving knowledge and understanding about the subject matter and the elements around it. </w:t>
       </w:r>
       <w:r>
         <w:rPr>
@@ -2372,7 +2412,7 @@
           <w:color w:val="auto"/>
           <w:sz w:val="22"/>
         </w:rPr>
-        <w:t xml:space="preserve"> because</w:t>
+        <w:t xml:space="preserve">Besides, SLR provides a transparent and reproducible procedure </w:t>
       </w:r>
       <w:r>
         <w:rPr>
@@ -2382,7 +2422,7 @@
           <w:color w:val="auto"/>
           <w:sz w:val="22"/>
         </w:rPr>
-        <w:t xml:space="preserve"> it is qualitative research methodology that is aimed at driving knowledge and understanding about the subject matter and the elements around it. </w:t>
+        <w:t xml:space="preserve">that </w:t>
       </w:r>
       <w:r>
         <w:rPr>
@@ -2392,7 +2432,7 @@
           <w:color w:val="auto"/>
           <w:sz w:val="22"/>
         </w:rPr>
-        <w:t xml:space="preserve">Besides, SLR provides with a transparent and reproducible procedure that is in-ling with research question and elicits patterns, relationships, trends, and delineates the overall picture of the subject </w:t>
+        <w:t xml:space="preserve">elicits patterns, relationships, trends, and delineates the overall picture of the subject </w:t>
       </w:r>
       <w:r>
         <w:rPr>
@@ -2683,7 +2723,7 @@
           <w:color w:val="auto"/>
           <w:sz w:val="22"/>
         </w:rPr>
-        <w:t xml:space="preserve"> findings are synthesized, trends and patterns understood and delineated.</w:t>
+        <w:t xml:space="preserve"> findings are synthesized, trends and patterns </w:t>
       </w:r>
       <w:r>
         <w:rPr>
@@ -2693,11 +2733,9 @@
           <w:color w:val="auto"/>
           <w:sz w:val="22"/>
         </w:rPr>
-        <w:br/>
-      </w:r>
-    </w:p>
-    <w:p>
-      <w:pPr>
+        <w:t xml:space="preserve">realized </w:t>
+      </w:r>
+      <w:r>
         <w:rPr>
           <w:rStyle w:val="Heading1Char"/>
           <w:b w:val="0"/>
@@ -2705,7 +2743,8 @@
           <w:color w:val="auto"/>
           <w:sz w:val="22"/>
         </w:rPr>
-      </w:pPr>
+        <w:t xml:space="preserve">and </w:t>
+      </w:r>
       <w:r>
         <w:rPr>
           <w:rStyle w:val="Heading1Char"/>
@@ -2714,7 +2753,68 @@
           <w:color w:val="auto"/>
           <w:sz w:val="22"/>
         </w:rPr>
-        <w:t>This SLR is based on the following research questions:</w:t>
+        <w:t>depicted</w:t>
+      </w:r>
+      <w:r>
+        <w:rPr>
+          <w:rStyle w:val="Heading1Char"/>
+          <w:b w:val="0"/>
+          <w:bCs w:val="0"/>
+          <w:color w:val="auto"/>
+          <w:sz w:val="22"/>
+        </w:rPr>
+        <w:t>.</w:t>
+      </w:r>
+      <w:r>
+        <w:rPr>
+          <w:rStyle w:val="Heading1Char"/>
+          <w:b w:val="0"/>
+          <w:bCs w:val="0"/>
+          <w:color w:val="auto"/>
+          <w:sz w:val="22"/>
+        </w:rPr>
+        <w:br/>
+      </w:r>
+    </w:p>
+    <w:p>
+      <w:pPr>
+        <w:rPr>
+          <w:rStyle w:val="Heading1Char"/>
+          <w:b w:val="0"/>
+          <w:bCs w:val="0"/>
+          <w:color w:val="auto"/>
+          <w:sz w:val="22"/>
+        </w:rPr>
+      </w:pPr>
+      <w:r>
+        <w:rPr>
+          <w:rStyle w:val="Heading1Char"/>
+          <w:b w:val="0"/>
+          <w:bCs w:val="0"/>
+          <w:color w:val="auto"/>
+          <w:sz w:val="22"/>
+        </w:rPr>
+        <w:t xml:space="preserve">This SLR is based on the following </w:t>
+      </w:r>
+      <w:r>
+        <w:rPr>
+          <w:rStyle w:val="Heading1Char"/>
+          <w:b w:val="0"/>
+          <w:bCs w:val="0"/>
+          <w:color w:val="auto"/>
+          <w:sz w:val="22"/>
+        </w:rPr>
+        <w:t xml:space="preserve">seven </w:t>
+      </w:r>
+      <w:r>
+        <w:rPr>
+          <w:rStyle w:val="Heading1Char"/>
+          <w:b w:val="0"/>
+          <w:bCs w:val="0"/>
+          <w:color w:val="auto"/>
+          <w:sz w:val="22"/>
+        </w:rPr>
+        <w:t>research questions:</w:t>
       </w:r>
     </w:p>
     <w:p>
@@ -2945,7 +3045,7 @@
                 <w:noProof/>
               </w:rPr>
               <w:pict w14:anchorId="1CFCB27F">
-                <v:shape id="_x0000_i1025" type="#_x0000_t75" style="width:374pt;height:343pt">
+                <v:shape id="_x0000_i1025" type="#_x0000_t75" style="width:368pt;height:337.5pt">
                   <v:imagedata r:id="rId12" o:title="Prisma FlowChart"/>
                 </v:shape>
               </w:pict>
@@ -3173,7 +3273,7 @@
           <w:color w:val="auto"/>
           <w:sz w:val="22"/>
         </w:rPr>
-        <w:t xml:space="preserve">identification </w:t>
+        <w:t>this</w:t>
       </w:r>
       <w:r>
         <w:rPr>
@@ -3183,7 +3283,7 @@
           <w:color w:val="auto"/>
           <w:sz w:val="22"/>
         </w:rPr>
-        <w:t>phase, we selected literature from the year</w:t>
+        <w:t xml:space="preserve"> </w:t>
       </w:r>
       <w:r>
         <w:rPr>
@@ -3193,7 +3293,7 @@
           <w:color w:val="auto"/>
           <w:sz w:val="22"/>
         </w:rPr>
-        <w:t>s</w:t>
+        <w:t xml:space="preserve">phase, we </w:t>
       </w:r>
       <w:r>
         <w:rPr>
@@ -3203,7 +3303,7 @@
           <w:color w:val="auto"/>
           <w:sz w:val="22"/>
         </w:rPr>
-        <w:t xml:space="preserve"> 2010-2021</w:t>
+        <w:t xml:space="preserve">first limited the literature search to the last 11 years, that is </w:t>
       </w:r>
       <w:r>
         <w:rPr>
@@ -3213,7 +3313,7 @@
           <w:color w:val="auto"/>
           <w:sz w:val="22"/>
         </w:rPr>
-        <w:t xml:space="preserve">. Most literature selected were within the years 2016-2021 as they provided with most recent and relevant information. </w:t>
+        <w:t>2010-2021</w:t>
       </w:r>
       <w:r>
         <w:rPr>
@@ -3223,7 +3323,7 @@
           <w:color w:val="auto"/>
           <w:sz w:val="22"/>
         </w:rPr>
-        <w:t xml:space="preserve">Howbeit, some studies dating back to 2010 have been included to </w:t>
+        <w:t xml:space="preserve">. Most literature selected were within the years 2016-2021 as they provided with most recent and relevant information. </w:t>
       </w:r>
       <w:r>
         <w:rPr>
@@ -3233,11 +3333,9 @@
           <w:color w:val="auto"/>
           <w:sz w:val="22"/>
         </w:rPr>
-        <w:t xml:space="preserve">provide fundamental knowledge regarding big data systems. </w:t>
-      </w:r>
-    </w:p>
-    <w:p>
-      <w:pPr>
+        <w:t xml:space="preserve">Howbeit, some studies dating back to 2010 have been included to </w:t>
+      </w:r>
+      <w:r>
         <w:rPr>
           <w:rStyle w:val="Heading1Char"/>
           <w:b w:val="0"/>
@@ -3245,7 +3343,8 @@
           <w:color w:val="auto"/>
           <w:sz w:val="22"/>
         </w:rPr>
-      </w:pPr>
+        <w:t xml:space="preserve">provide fundamental knowledge regarding big data systems. </w:t>
+      </w:r>
     </w:p>
     <w:p>
       <w:pPr>
@@ -3257,7 +3356,9 @@
           <w:sz w:val="22"/>
         </w:rPr>
       </w:pPr>
-      <w:r>
+    </w:p>
+    <w:p>
+      <w:pPr>
         <w:rPr>
           <w:rStyle w:val="Heading1Char"/>
           <w:b w:val="0"/>
@@ -3265,8 +3366,7 @@
           <w:color w:val="auto"/>
           <w:sz w:val="22"/>
         </w:rPr>
-        <w:t>Databases searched were ScienceDirect, IEEE Explore, SpringerLink,</w:t>
-      </w:r>
+      </w:pPr>
       <w:r>
         <w:rPr>
           <w:rStyle w:val="Heading1Char"/>
@@ -3275,9 +3375,8 @@
           <w:color w:val="auto"/>
           <w:sz w:val="22"/>
         </w:rPr>
-        <w:t xml:space="preserve"> </w:t>
-      </w:r>
-      <w:proofErr w:type="spellStart"/>
+        <w:t>Databases searched were ScienceDirect, IEEE Explore, SpringerLink,</w:t>
+      </w:r>
       <w:r>
         <w:rPr>
           <w:rStyle w:val="Heading1Char"/>
@@ -3286,9 +3385,8 @@
           <w:color w:val="auto"/>
           <w:sz w:val="22"/>
         </w:rPr>
-        <w:t>AISeL</w:t>
-      </w:r>
-      <w:proofErr w:type="spellEnd"/>
+        <w:t xml:space="preserve"> AISeL,</w:t>
+      </w:r>
       <w:r>
         <w:rPr>
           <w:rStyle w:val="Heading1Char"/>
@@ -3297,7 +3395,7 @@
           <w:color w:val="auto"/>
           <w:sz w:val="22"/>
         </w:rPr>
-        <w:t>,</w:t>
+        <w:t xml:space="preserve"> </w:t>
       </w:r>
       <w:r>
         <w:rPr>
@@ -3307,7 +3405,7 @@
           <w:color w:val="auto"/>
           <w:sz w:val="22"/>
         </w:rPr>
-        <w:t xml:space="preserve"> </w:t>
+        <w:t>Elsevier</w:t>
       </w:r>
       <w:r>
         <w:rPr>
@@ -3317,7 +3415,7 @@
           <w:color w:val="auto"/>
           <w:sz w:val="22"/>
         </w:rPr>
-        <w:t>Elsevier</w:t>
+        <w:t>,</w:t>
       </w:r>
       <w:r>
         <w:rPr>
@@ -3327,7 +3425,7 @@
           <w:color w:val="auto"/>
           <w:sz w:val="22"/>
         </w:rPr>
-        <w:t>,</w:t>
+        <w:t xml:space="preserve"> </w:t>
       </w:r>
       <w:r>
         <w:rPr>
@@ -3337,7 +3435,7 @@
           <w:color w:val="auto"/>
           <w:sz w:val="22"/>
         </w:rPr>
-        <w:t xml:space="preserve"> </w:t>
+        <w:t xml:space="preserve">MIS Quarterly </w:t>
       </w:r>
       <w:r>
         <w:rPr>
@@ -3347,7 +3445,7 @@
           <w:color w:val="auto"/>
           <w:sz w:val="22"/>
         </w:rPr>
-        <w:t xml:space="preserve">MIS Quarterly </w:t>
+        <w:t>and ACM library. To pursue to goal of finding all literature available on the topic,</w:t>
       </w:r>
       <w:r>
         <w:rPr>
@@ -3357,7 +3455,7 @@
           <w:color w:val="auto"/>
           <w:sz w:val="22"/>
         </w:rPr>
-        <w:t>and ACM library. To pursue to goal of finding all literature available on the topic,</w:t>
+        <w:t xml:space="preserve"> and </w:t>
       </w:r>
       <w:r>
         <w:rPr>
@@ -3367,7 +3465,7 @@
           <w:color w:val="auto"/>
           <w:sz w:val="22"/>
         </w:rPr>
-        <w:t xml:space="preserve"> and </w:t>
+        <w:t>to</w:t>
       </w:r>
       <w:r>
         <w:rPr>
@@ -3377,7 +3475,7 @@
           <w:color w:val="auto"/>
           <w:sz w:val="22"/>
         </w:rPr>
-        <w:t>to</w:t>
+        <w:t xml:space="preserve"> avoid overlooking </w:t>
       </w:r>
       <w:r>
         <w:rPr>
@@ -3387,7 +3485,7 @@
           <w:color w:val="auto"/>
           <w:sz w:val="22"/>
         </w:rPr>
-        <w:t xml:space="preserve"> avoid overlooking </w:t>
+        <w:t>valuable research</w:t>
       </w:r>
       <w:r>
         <w:rPr>
@@ -3397,7 +3495,7 @@
           <w:color w:val="auto"/>
           <w:sz w:val="22"/>
         </w:rPr>
-        <w:t>valuable research</w:t>
+        <w:t>, abstract and citation databases</w:t>
       </w:r>
       <w:r>
         <w:rPr>
@@ -3407,7 +3505,7 @@
           <w:color w:val="auto"/>
           <w:sz w:val="22"/>
         </w:rPr>
-        <w:t>, abstract and citation databases</w:t>
+        <w:t xml:space="preserve"> and search engines</w:t>
       </w:r>
       <w:r>
         <w:rPr>
@@ -3417,7 +3515,7 @@
           <w:color w:val="auto"/>
           <w:sz w:val="22"/>
         </w:rPr>
-        <w:t xml:space="preserve"> and search engines</w:t>
+        <w:t xml:space="preserve"> such as Scopus, Google Scholar, Web of Science</w:t>
       </w:r>
       <w:r>
         <w:rPr>
@@ -3427,7 +3525,7 @@
           <w:color w:val="auto"/>
           <w:sz w:val="22"/>
         </w:rPr>
-        <w:t xml:space="preserve"> such as Scopus, Google Scholar, Web of Science</w:t>
+        <w:t xml:space="preserve">, and Research Gate </w:t>
       </w:r>
       <w:r>
         <w:rPr>
@@ -3437,11 +3535,9 @@
           <w:color w:val="auto"/>
           <w:sz w:val="22"/>
         </w:rPr>
-        <w:t xml:space="preserve">, and Research Gate have been utilized. </w:t>
-      </w:r>
-    </w:p>
-    <w:p>
-      <w:pPr>
+        <w:t>was</w:t>
+      </w:r>
+      <w:r>
         <w:rPr>
           <w:rStyle w:val="Heading1Char"/>
           <w:b w:val="0"/>
@@ -3449,10 +3545,9 @@
           <w:color w:val="auto"/>
           <w:sz w:val="22"/>
         </w:rPr>
-      </w:pPr>
-    </w:p>
-    <w:p>
-      <w:pPr>
+        <w:t xml:space="preserve"> </w:t>
+      </w:r>
+      <w:r>
         <w:rPr>
           <w:rStyle w:val="Heading1Char"/>
           <w:b w:val="0"/>
@@ -3460,7 +3555,8 @@
           <w:color w:val="auto"/>
           <w:sz w:val="22"/>
         </w:rPr>
-      </w:pPr>
+        <w:t>used</w:t>
+      </w:r>
       <w:r>
         <w:rPr>
           <w:rStyle w:val="Heading1Char"/>
@@ -3469,10 +3565,11 @@
           <w:color w:val="auto"/>
           <w:sz w:val="22"/>
         </w:rPr>
-        <w:t xml:space="preserve">In this phase, it becomes apparent that </w:t>
-      </w:r>
-      <w:proofErr w:type="spellStart"/>
-      <w:r>
+        <w:t xml:space="preserve">. </w:t>
+      </w:r>
+    </w:p>
+    <w:p>
+      <w:pPr>
         <w:rPr>
           <w:rStyle w:val="Heading1Char"/>
           <w:b w:val="0"/>
@@ -3480,10 +3577,10 @@
           <w:color w:val="auto"/>
           <w:sz w:val="22"/>
         </w:rPr>
-        <w:t>AISeL</w:t>
-      </w:r>
-      <w:proofErr w:type="spellEnd"/>
-      <w:r>
+      </w:pPr>
+    </w:p>
+    <w:p>
+      <w:pPr>
         <w:rPr>
           <w:rStyle w:val="Heading1Char"/>
           <w:b w:val="0"/>
@@ -3491,8 +3588,7 @@
           <w:color w:val="auto"/>
           <w:sz w:val="22"/>
         </w:rPr>
-        <w:t xml:space="preserve"> and Elsevier are good sources for good quality big data literature, whereas MIS </w:t>
-      </w:r>
+      </w:pPr>
       <w:r>
         <w:rPr>
           <w:rStyle w:val="Heading1Char"/>
@@ -3501,7 +3597,7 @@
           <w:color w:val="auto"/>
           <w:sz w:val="22"/>
         </w:rPr>
-        <w:t xml:space="preserve">Quarterly provided with the highest quality of Information Systems </w:t>
+        <w:t>After the initial search</w:t>
       </w:r>
       <w:r>
         <w:rPr>
@@ -3511,7 +3607,7 @@
           <w:color w:val="auto"/>
           <w:sz w:val="22"/>
         </w:rPr>
-        <w:t>(IS</w:t>
+        <w:t xml:space="preserve">, it becomes apparent that AISeL and Elsevier are good sources for good quality big data literature, whereas MIS </w:t>
       </w:r>
       <w:r>
         <w:rPr>
@@ -3521,7 +3617,7 @@
           <w:color w:val="auto"/>
           <w:sz w:val="22"/>
         </w:rPr>
-        <w:t xml:space="preserve">) research. </w:t>
+        <w:t xml:space="preserve">Quarterly provided with the highest quality of Information Systems </w:t>
       </w:r>
       <w:r>
         <w:rPr>
@@ -3531,7 +3627,7 @@
           <w:color w:val="auto"/>
           <w:sz w:val="22"/>
         </w:rPr>
-        <w:t xml:space="preserve"> </w:t>
+        <w:t>(IS</w:t>
       </w:r>
       <w:r>
         <w:rPr>
@@ -3541,7 +3637,7 @@
           <w:color w:val="auto"/>
           <w:sz w:val="22"/>
         </w:rPr>
-        <w:br/>
+        <w:t xml:space="preserve">) research. </w:t>
       </w:r>
       <w:r>
         <w:rPr>
@@ -3551,7 +3647,7 @@
           <w:color w:val="auto"/>
           <w:sz w:val="22"/>
         </w:rPr>
-        <w:br/>
+        <w:t xml:space="preserve"> </w:t>
       </w:r>
       <w:r>
         <w:rPr>
@@ -3561,7 +3657,7 @@
           <w:color w:val="auto"/>
           <w:sz w:val="22"/>
         </w:rPr>
-        <w:t xml:space="preserve">A </w:t>
+        <w:br/>
       </w:r>
       <w:r>
         <w:rPr>
@@ -3571,7 +3667,7 @@
           <w:color w:val="auto"/>
           <w:sz w:val="22"/>
         </w:rPr>
-        <w:t xml:space="preserve">combination of short-tail keywords and long-tail keywords </w:t>
+        <w:br/>
       </w:r>
       <w:r>
         <w:rPr>
@@ -3581,11 +3677,9 @@
           <w:color w:val="auto"/>
           <w:sz w:val="22"/>
         </w:rPr>
-        <w:t xml:space="preserve">based on research question has been used. These keywords are as followings: </w:t>
-      </w:r>
-    </w:p>
-    <w:p>
-      <w:pPr>
+        <w:t xml:space="preserve">A </w:t>
+      </w:r>
+      <w:r>
         <w:rPr>
           <w:rStyle w:val="Heading1Char"/>
           <w:b w:val="0"/>
@@ -3593,6 +3687,48 @@
           <w:color w:val="auto"/>
           <w:sz w:val="22"/>
         </w:rPr>
+        <w:t xml:space="preserve">combination of short-tail keywords and long-tail keywords </w:t>
+      </w:r>
+      <w:r>
+        <w:rPr>
+          <w:rStyle w:val="Heading1Char"/>
+          <w:b w:val="0"/>
+          <w:bCs w:val="0"/>
+          <w:color w:val="auto"/>
+          <w:sz w:val="22"/>
+        </w:rPr>
+        <w:t xml:space="preserve">based on research question </w:t>
+      </w:r>
+      <w:r>
+        <w:rPr>
+          <w:rStyle w:val="Heading1Char"/>
+          <w:b w:val="0"/>
+          <w:bCs w:val="0"/>
+          <w:color w:val="auto"/>
+          <w:sz w:val="22"/>
+        </w:rPr>
+        <w:t>was</w:t>
+      </w:r>
+      <w:r>
+        <w:rPr>
+          <w:rStyle w:val="Heading1Char"/>
+          <w:b w:val="0"/>
+          <w:bCs w:val="0"/>
+          <w:color w:val="auto"/>
+          <w:sz w:val="22"/>
+        </w:rPr>
+        <w:t xml:space="preserve"> used. These keywords are as followings: </w:t>
+      </w:r>
+    </w:p>
+    <w:p>
+      <w:pPr>
+        <w:rPr>
+          <w:rStyle w:val="Heading1Char"/>
+          <w:b w:val="0"/>
+          <w:bCs w:val="0"/>
+          <w:color w:val="auto"/>
+          <w:sz w:val="22"/>
+        </w:rPr>
       </w:pPr>
     </w:p>
     <w:p>
@@ -3668,7 +3804,7 @@
           <w:i/>
           <w:iCs/>
         </w:rPr>
-        <w:t>Reference Architectures concepts</w:t>
+        <w:t>Big data and Reference Architectures</w:t>
       </w:r>
     </w:p>
     <w:p>
@@ -3687,14 +3823,7 @@
           <w:i/>
           <w:iCs/>
         </w:rPr>
-        <w:t>T</w:t>
-      </w:r>
-      <w:r>
-        <w:rPr>
-          <w:i/>
-          <w:iCs/>
-        </w:rPr>
-        <w:t>he concept of Reference Architectures</w:t>
+        <w:t>Reference Architectures concepts</w:t>
       </w:r>
     </w:p>
     <w:p>
@@ -3713,7 +3842,14 @@
           <w:i/>
           <w:iCs/>
         </w:rPr>
-        <w:t>Reference Architectures in the domain of Big Data</w:t>
+        <w:t>T</w:t>
+      </w:r>
+      <w:r>
+        <w:rPr>
+          <w:i/>
+          <w:iCs/>
+        </w:rPr>
+        <w:t>he concept of Reference Architectures</w:t>
       </w:r>
     </w:p>
     <w:p>
@@ -3732,16 +3868,35 @@
           <w:i/>
           <w:iCs/>
         </w:rPr>
-        <w:t>Big Data specific Reference architectures</w:t>
-      </w:r>
-    </w:p>
-    <w:p>
-      <w:pPr>
+        <w:t>Reference Architectures in the domain of Big Data</w:t>
+      </w:r>
+    </w:p>
+    <w:p>
+      <w:pPr>
+        <w:numPr>
+          <w:ilvl w:val="0"/>
+          <w:numId w:val="10"/>
+        </w:numPr>
         <w:rPr>
           <w:i/>
           <w:iCs/>
         </w:rPr>
       </w:pPr>
+      <w:r>
+        <w:rPr>
+          <w:i/>
+          <w:iCs/>
+        </w:rPr>
+        <w:t>Big Data specific Reference architectures</w:t>
+      </w:r>
+    </w:p>
+    <w:p>
+      <w:pPr>
+        <w:rPr>
+          <w:i/>
+          <w:iCs/>
+        </w:rPr>
+      </w:pPr>
     </w:p>
     <w:p>
       <w:pPr>
@@ -3757,7 +3912,10 @@
     <w:p/>
     <w:p>
       <w:r>
-        <w:t>In this phase, first we removed duplicates</w:t>
+        <w:t>After initial collection of literature, f</w:t>
+      </w:r>
+      <w:r>
+        <w:t>irst we removed duplicates</w:t>
       </w:r>
       <w:r>
         <w:t xml:space="preserve"> and then screened records for relevancy to our research questions. As a result, 15 studies excluded. </w:t>
@@ -3844,7 +4002,19 @@
         <w:rPr>
           <w:lang w:val="en-GB" w:eastAsia="en-GB"/>
         </w:rPr>
-        <w:t>Quantitative or qualitative research that illuminates on industry gaps</w:t>
+        <w:t xml:space="preserve">Quantitative or qualitative research that </w:t>
+      </w:r>
+      <w:r>
+        <w:rPr>
+          <w:lang w:val="en-GB" w:eastAsia="en-GB"/>
+        </w:rPr>
+        <w:t>points out</w:t>
+      </w:r>
+      <w:r>
+        <w:rPr>
+          <w:lang w:val="en-GB" w:eastAsia="en-GB"/>
+        </w:rPr>
+        <w:t xml:space="preserve"> industry gaps</w:t>
       </w:r>
     </w:p>
     <w:p>
@@ -3855,7 +4025,16 @@
         </w:numPr>
       </w:pPr>
       <w:r>
-        <w:t>Illuminates on RA concepts</w:t>
+        <w:t xml:space="preserve">Studies that </w:t>
+      </w:r>
+      <w:r>
+        <w:t>depict</w:t>
+      </w:r>
+      <w:r>
+        <w:t xml:space="preserve"> </w:t>
+      </w:r>
+      <w:r>
+        <w:t>RA concepts</w:t>
       </w:r>
     </w:p>
     <w:p>
@@ -3899,7 +4078,7 @@
         </w:numPr>
       </w:pPr>
       <w:r>
-        <w:t xml:space="preserve">Studies that are scholarly publications, book, book chapter, thesis, white paper, dissertation, </w:t>
+        <w:t xml:space="preserve">Studies that are scholarly publications, book, book chapter, thesis, dissertation, </w:t>
       </w:r>
       <w:r>
         <w:t xml:space="preserve">or </w:t>
@@ -3910,8 +4089,17 @@
     </w:p>
     <w:p>
       <w:pPr>
-        <w:ind w:left="720"/>
-      </w:pPr>
+        <w:numPr>
+          <w:ilvl w:val="0"/>
+          <w:numId w:val="11"/>
+        </w:numPr>
+      </w:pPr>
+      <w:r>
+        <w:t>Grey literature such as white paper</w:t>
+      </w:r>
+      <w:r>
+        <w:t xml:space="preserve"> that includes extensive information on BD RAs</w:t>
+      </w:r>
     </w:p>
     <w:p/>
     <w:p>
@@ -4039,6 +4227,17 @@
         <w:t>Duplicated studies</w:t>
       </w:r>
     </w:p>
+    <w:p>
+      <w:pPr>
+        <w:numPr>
+          <w:ilvl w:val="0"/>
+          <w:numId w:val="12"/>
+        </w:numPr>
+      </w:pPr>
+      <w:r>
+        <w:t>Studies that did not explore BD RAs</w:t>
+      </w:r>
+    </w:p>
     <w:p/>
     <w:p>
       <w:r>
@@ -4085,7 +4284,16 @@
         <w:t>Regarding</w:t>
       </w:r>
       <w:r>
-        <w:t xml:space="preserve"> the first quality factor, richness is defined as quality and volume of information provided. Primary studies that have an international focused was one of the important facets of the quality assessment.</w:t>
+        <w:t xml:space="preserve"> the first quality factor, richness is defined as quality and volume of information provided. Primary studies that have international focus </w:t>
+      </w:r>
+      <w:r>
+        <w:t xml:space="preserve">have been considered to be a good source of </w:t>
+      </w:r>
+      <w:r>
+        <w:t>information</w:t>
+      </w:r>
+      <w:r>
+        <w:t>.</w:t>
       </w:r>
       <w:r>
         <w:t xml:space="preserve"> For example,</w:t>
@@ -4097,7 +4305,13 @@
         <w:t>s</w:t>
       </w:r>
       <w:r>
-        <w:t xml:space="preserve">tudies that followed research methodologies with good pedigrees and aimed to solve a complex problem in an actual industrial setup </w:t>
+        <w:t xml:space="preserve">tudies that followed </w:t>
+      </w:r>
+      <w:r>
+        <w:t xml:space="preserve">rigorous </w:t>
+      </w:r>
+      <w:r>
+        <w:t xml:space="preserve">research methodologies with good pedigrees and aimed to solve a complex problem in an actual industrial setup </w:t>
       </w:r>
       <w:r>
         <w:t>with a prototype that is extensively evaluated has been considered rich in terms of relevance to practice and cast studies.</w:t>
@@ -4115,7 +4329,25 @@
         <w:t>In regard to</w:t>
       </w:r>
       <w:r>
-        <w:t xml:space="preserve"> the second quality factor, studies that revolved around either creation of novel or exploration and examination of current RAs have been perceive as quality researched and have been included in the pool. </w:t>
+        <w:t xml:space="preserve"> the second quality factor, studies that revolved around either creation of </w:t>
+      </w:r>
+      <w:r>
+        <w:t xml:space="preserve">a </w:t>
+      </w:r>
+      <w:r>
+        <w:t>novel</w:t>
+      </w:r>
+      <w:r>
+        <w:t xml:space="preserve"> BD RA</w:t>
+      </w:r>
+      <w:r>
+        <w:t xml:space="preserve"> or exploration and examination of current RAs have been perceive as quality research</w:t>
+      </w:r>
+      <w:r>
+        <w:t xml:space="preserve"> </w:t>
+      </w:r>
+      <w:r>
+        <w:t xml:space="preserve">and have been included in the pool. </w:t>
       </w:r>
     </w:p>
     <w:p/>
@@ -4204,42 +4436,52 @@
       </w:pPr>
       <w:r>
         <w:br/>
-        <w:t xml:space="preserve">By this stage, research questions have been set, inclusion and exclusion criteria demarcated, the quality assessment framework is developed and applied to the pool of studies, and the research embarked on actual synthesis of data. For this purpose, the software </w:t>
-      </w:r>
-      <w:proofErr w:type="spellStart"/>
-      <w:r>
-        <w:t>Nvivo</w:t>
-      </w:r>
-      <w:proofErr w:type="spellEnd"/>
-      <w:r>
-        <w:t xml:space="preserve"> has been utilized. </w:t>
-      </w:r>
-      <w:proofErr w:type="spellStart"/>
-      <w:r>
-        <w:t>Nvivo</w:t>
-      </w:r>
-      <w:proofErr w:type="spellEnd"/>
-      <w:r>
-        <w:t xml:space="preserve">, being primarily developed for qualitative research, was used to label, code, and classify studies. </w:t>
+        <w:t xml:space="preserve">By this stage, research questions have been set, inclusion and exclusion criteria </w:t>
+      </w:r>
+      <w:r>
+        <w:t>are defined</w:t>
+      </w:r>
+      <w:r>
+        <w:t xml:space="preserve"> and applied</w:t>
+      </w:r>
+      <w:r>
+        <w:t xml:space="preserve">, the quality assessment framework is developed and applied to the pool of studies, and the research embarked on actual synthesis of data. </w:t>
+      </w:r>
+      <w:r>
+        <w:t>T</w:t>
+      </w:r>
+      <w:r>
+        <w:t>he software</w:t>
+      </w:r>
+      <w:r>
+        <w:t xml:space="preserve"> </w:t>
+      </w:r>
+      <w:r>
+        <w:t xml:space="preserve">Nvivo, being primarily developed for qualitative research, was used to label, code, and classify studies. </w:t>
       </w:r>
       <w:r>
         <w:br/>
       </w:r>
       <w:r>
         <w:br/>
-        <w:t xml:space="preserve">In </w:t>
-      </w:r>
-      <w:proofErr w:type="spellStart"/>
-      <w:r>
-        <w:t>Nvivo</w:t>
-      </w:r>
-      <w:proofErr w:type="spellEnd"/>
-      <w:r>
-        <w:t xml:space="preserve">, we defined 6 nodes for this SLR. These nodes are as </w:t>
+        <w:t xml:space="preserve">In Nvivo, we defined </w:t>
+      </w:r>
+      <w:r>
+        <w:t>8</w:t>
+      </w:r>
+      <w:r>
+        <w:t xml:space="preserve"> nodes for this SLR. These nodes are as </w:t>
       </w:r>
       <w:r>
         <w:t>followings;</w:t>
       </w:r>
+    </w:p>
+    <w:p>
+      <w:pPr>
+        <w:autoSpaceDE w:val="0"/>
+        <w:autoSpaceDN w:val="0"/>
+        <w:adjustRightInd w:val="0"/>
+      </w:pPr>
     </w:p>
     <w:p>
       <w:pPr>
@@ -4323,6 +4565,7 @@
         <w:rPr>
           <w:lang w:val="en-GB" w:eastAsia="en-GB"/>
         </w:rPr>
+        <w:lastRenderedPageBreak/>
         <w:t>big data reference architecture gaps</w:t>
       </w:r>
     </w:p>
@@ -4340,9 +4583,50 @@
         <w:rPr>
           <w:lang w:val="en-GB" w:eastAsia="en-GB"/>
         </w:rPr>
-        <w:lastRenderedPageBreak/>
         <w:t>big data RA development</w:t>
       </w:r>
+    </w:p>
+    <w:p>
+      <w:pPr>
+        <w:numPr>
+          <w:ilvl w:val="0"/>
+          <w:numId w:val="38"/>
+        </w:numPr>
+        <w:rPr>
+          <w:lang w:val="en-GB" w:eastAsia="en-GB"/>
+        </w:rPr>
+      </w:pPr>
+      <w:r>
+        <w:rPr>
+          <w:lang w:val="en-GB" w:eastAsia="en-GB"/>
+        </w:rPr>
+        <w:t>big data RA development challenges</w:t>
+      </w:r>
+    </w:p>
+    <w:p>
+      <w:pPr>
+        <w:numPr>
+          <w:ilvl w:val="0"/>
+          <w:numId w:val="38"/>
+        </w:numPr>
+        <w:rPr>
+          <w:lang w:val="en-GB" w:eastAsia="en-GB"/>
+        </w:rPr>
+      </w:pPr>
+      <w:r>
+        <w:rPr>
+          <w:lang w:val="en-GB" w:eastAsia="en-GB"/>
+        </w:rPr>
+        <w:t>big data architectural component</w:t>
+      </w:r>
+    </w:p>
+    <w:p>
+      <w:pPr>
+        <w:ind w:left="360"/>
+        <w:rPr>
+          <w:lang w:val="en-GB" w:eastAsia="en-GB"/>
+        </w:rPr>
+      </w:pPr>
     </w:p>
     <w:p>
       <w:pPr>
@@ -4424,7 +4708,19 @@
         <w:t>7</w:t>
       </w:r>
       <w:r>
-        <w:t xml:space="preserve"> articles have been selected comprising of proceedings, journal articles, book chapters, and white papers. Out of the pool of articles, 33.3% are from IEEE Explore, 5.2% from ScienceDirect, 24.5% from SpringerLink, 15.7% from ACM, and 21% from Google Scholar. 30 journal articles, 13 conference proceedings, 12 book chapters, 1 white paper, and 1 Master’s Thesis were selected. 51% of the articles were selected from the years 2016- 2020, 33% belonged to years 2013-20, and the rest to years 2010-2013.</w:t>
+        <w:t xml:space="preserve"> articles have been selected comprising of proceedings, journal articles, book chapters, and white papers. Out of the pool of articles, 33.3% are from IEEE Explore, 5.2% from ScienceDirect, 24.5% from SpringerLink, 15.7% from ACM, and 21% from Google Scholar. 30 journal articles, 13 conference proceedings, 12 book chapters, 1 white paper, and 1 Master’s Thesis were selected. 51% of the articles were selected from the years 2016- 2020, 33% belonged to years 2013-</w:t>
+      </w:r>
+      <w:r>
+        <w:t>20</w:t>
+      </w:r>
+      <w:r>
+        <w:t>1</w:t>
+      </w:r>
+      <w:r>
+        <w:t>6</w:t>
+      </w:r>
+      <w:r>
+        <w:t>, and the rest to years 2010-2013.</w:t>
       </w:r>
       <w:r>
         <w:t xml:space="preserve"> Google scholar entails all other academic databases that we found relevant literature and the white papers.  </w:t>
@@ -4612,6 +4908,13 @@
     </w:p>
     <w:p>
       <w:pPr>
+        <w:rPr>
+          <w:lang w:val="en-GB" w:eastAsia="en-GB"/>
+        </w:rPr>
+      </w:pPr>
+    </w:p>
+    <w:p>
+      <w:pPr>
         <w:pStyle w:val="Heading2"/>
         <w:rPr>
           <w:rStyle w:val="Heading1Char"/>
@@ -4631,6 +4934,7 @@
           <w:szCs w:val="28"/>
           <w:lang w:val="en-GB" w:eastAsia="en-GB"/>
         </w:rPr>
+        <w:lastRenderedPageBreak/>
         <w:t>What are the fundamental concepts of RAs?</w:t>
       </w:r>
     </w:p>
@@ -4736,7 +5040,6 @@
         <w:rPr>
           <w:lang w:val="en-GB" w:eastAsia="en-GB"/>
         </w:rPr>
-        <w:lastRenderedPageBreak/>
         <w:t>in terms of architectural concepts</w:t>
       </w:r>
       <w:r>
@@ -4791,15 +5094,7 @@
         <w:t xml:space="preserve"> cost reduction</w:t>
       </w:r>
       <w:r>
-        <w:t xml:space="preserve"> of complex systems (Martínez-Fernández et al. 2014; van </w:t>
-      </w:r>
-      <w:proofErr w:type="spellStart"/>
-      <w:r>
-        <w:t>Engelenburg</w:t>
-      </w:r>
-      <w:proofErr w:type="spellEnd"/>
-      <w:r>
-        <w:t xml:space="preserve"> et al. 2019). </w:t>
+        <w:t xml:space="preserve"> of complex systems (Martínez-Fernández et al. 2014; van Engelenburg et al. 2019). </w:t>
       </w:r>
     </w:p>
     <w:p/>
@@ -4832,15 +5127,7 @@
         <w:t xml:space="preserve"> the means and ways in which these components communicate to achieve the </w:t>
       </w:r>
       <w:r>
-        <w:t>overall goal of the system (</w:t>
-      </w:r>
-      <w:proofErr w:type="spellStart"/>
-      <w:r>
-        <w:t>Sievi</w:t>
-      </w:r>
-      <w:proofErr w:type="spellEnd"/>
-      <w:r>
-        <w:t xml:space="preserve">-Korte et al. 2019). </w:t>
+        <w:t xml:space="preserve">overall goal of the system (Sievi-Korte et al. 2019). </w:t>
       </w:r>
       <w:r>
         <w:t xml:space="preserve">This in turn creates manageable components that can be used to address different aspect of the problem and provides stakeholders with an abstract artefact to observe, reflect upon, contribute, and communicate with </w:t>
@@ -4852,26 +5139,10 @@
     <w:p/>
     <w:p>
       <w:r>
-        <w:t>Many successful IT artefacts exist today that stemmed from an effective RA. A few good examples are the Open Systems Interconnection model or OSI (Zimmermann 1980), Open Authentication or OATH (OATH 2007), Common Object Request Broker Architecture or CORBA (OMG 2014), and WMS or workflow management systems (</w:t>
-      </w:r>
-      <w:proofErr w:type="spellStart"/>
-      <w:r>
-        <w:t>Grefen</w:t>
-      </w:r>
-      <w:proofErr w:type="spellEnd"/>
-      <w:r>
-        <w:t xml:space="preserve"> and de Vries 1998)</w:t>
-      </w:r>
-      <w:r>
-        <w:t>. In fact, every system goes with an architecture, either known or unknown, and it is in the architecture that the overall qualities of the system are defined (</w:t>
-      </w:r>
-      <w:proofErr w:type="spellStart"/>
-      <w:r>
-        <w:t>Angelov</w:t>
-      </w:r>
-      <w:proofErr w:type="spellEnd"/>
-      <w:r>
-        <w:t xml:space="preserve"> et al. 2013).</w:t>
+        <w:t>Many successful IT artefacts exist today that stemmed from an effective RA. A few good examples are the Open Systems Interconnection model or OSI (Zimmermann 1980), Open Authentication or OATH (OATH 2007), Common Object Request Broker Architecture or CORBA (OMG 2014), and WMS or workflow management systems (Grefen and de Vries 1998)</w:t>
+      </w:r>
+      <w:r>
+        <w:t>. In fact, every system goes with an architecture, either known or unknown, and it is in the architecture that the overall qualities of the system are defined (Angelov et al. 2013).</w:t>
       </w:r>
     </w:p>
     <w:p/>
@@ -4916,15 +5187,7 @@
         <w:t>development,</w:t>
       </w:r>
       <w:r>
-        <w:t xml:space="preserve"> RAs are defined as generic schema that can be instantiated and configured for a particular class of systems (</w:t>
-      </w:r>
-      <w:proofErr w:type="spellStart"/>
-      <w:r>
-        <w:t>Derras</w:t>
-      </w:r>
-      <w:proofErr w:type="spellEnd"/>
-      <w:r>
-        <w:t xml:space="preserve"> et al. 2018).</w:t>
+        <w:t xml:space="preserve"> RAs are defined as generic schema that can be instantiated and configured for a particular class of systems (Derras et al. 2018).</w:t>
       </w:r>
     </w:p>
     <w:p/>
@@ -5023,6 +5286,7 @@
           <w:b/>
           <w:bCs/>
         </w:rPr>
+        <w:lastRenderedPageBreak/>
         <w:t>RAs</w:t>
       </w:r>
       <w:r>
@@ -5053,15 +5317,7 @@
         <w:t>environment</w:t>
       </w:r>
       <w:r>
-        <w:t xml:space="preserve"> (</w:t>
-      </w:r>
-      <w:proofErr w:type="spellStart"/>
-      <w:r>
-        <w:t>Angelov</w:t>
-      </w:r>
-      <w:proofErr w:type="spellEnd"/>
-      <w:r>
-        <w:t xml:space="preserve"> et al. 2008; Stricker et al. 2010). As a result, </w:t>
+        <w:t xml:space="preserve"> (Angelov et al. 2008; Stricker et al. 2010). As a result, </w:t>
       </w:r>
       <w:r>
         <w:t>RAs pay more attention to architectural qualities</w:t>
@@ -5094,7 +5350,6 @@
           <w:b/>
           <w:bCs/>
         </w:rPr>
-        <w:lastRenderedPageBreak/>
         <w:t>In reference architectures, stakeholders are not clearly defined:</w:t>
       </w:r>
       <w:r>
@@ -5114,15 +5369,7 @@
         <w:t xml:space="preserve"> do get involved in the </w:t>
       </w:r>
       <w:r>
-        <w:t>product creation in various phases. Different stakeholders have different concerns and are crucial to the creation of the overall product (</w:t>
-      </w:r>
-      <w:proofErr w:type="spellStart"/>
-      <w:r>
-        <w:t>Geerdink</w:t>
-      </w:r>
-      <w:proofErr w:type="spellEnd"/>
-      <w:r>
-        <w:t xml:space="preserve"> 2013). A stakeholder c an be a developer, a designer, a product owner, a data scientist or a business analyst.</w:t>
+        <w:t>product creation in various phases. Different stakeholders have different concerns and are crucial to the creation of the overall product (Geerdink 2013). A stakeholder c an be a developer, a designer, a product owner, a data scientist or a business analyst.</w:t>
       </w:r>
       <w:r>
         <w:t xml:space="preserve"> Notwithstanding, due to the generic nature of the RAs, it is not feasible to indicate all stakeholders a priori. </w:t>
@@ -5370,15 +5617,7 @@
         <w:t xml:space="preserve"> bring various challenges including </w:t>
       </w:r>
       <w:r>
-        <w:t xml:space="preserve">rapid technology change challenges (Chen et al. 2016), system development and architecture challenges (Jagadish et al. 2014) and organizational challenges (Rada et al. 2017; </w:t>
-      </w:r>
-      <w:proofErr w:type="spellStart"/>
-      <w:r>
-        <w:t>Vassakis</w:t>
-      </w:r>
-      <w:proofErr w:type="spellEnd"/>
-      <w:r>
-        <w:t xml:space="preserve"> et al. 2018).</w:t>
+        <w:t>rapid technology change challenges (Chen et al. 2016), system development and architecture challenges (Jagadish et al. 2014) and organizational challenges (Rada et al. 2017; Vassakis et al. 2018).</w:t>
       </w:r>
       <w:r>
         <w:t xml:space="preserve"> BD does not only mean ‘big’ amount of data, or just volume; other characteristics of BD such as velocity, variety, veracity and variability bring significant challenges on the table. Although these challenges do not only belong to domain of BD systems, BD exacerbates these challenges because</w:t>
@@ -5444,6 +5683,7 @@
         </w:numPr>
       </w:pPr>
       <w:r>
+        <w:lastRenderedPageBreak/>
         <w:t>C</w:t>
       </w:r>
       <w:r>
@@ -5484,11 +5724,7 @@
     </w:p>
     <w:p>
       <w:r>
-        <w:t xml:space="preserve">To provide a solution to these challenges, one has to realize the core fundamentals of BD systems. Academic and practitioners of BD, describe BD as an interplay of methodology </w:t>
-      </w:r>
-      <w:r>
-        <w:lastRenderedPageBreak/>
-        <w:t xml:space="preserve">(workflow, organization), software engineering (data engineering, storage, </w:t>
+        <w:t xml:space="preserve">To provide a solution to these challenges, one has to realize the core fundamentals of BD systems. Academic and practitioners of BD, describe BD as an interplay of methodology (workflow, organization), software engineering (data engineering, storage, </w:t>
       </w:r>
       <w:r>
         <w:t>etc.</w:t>
@@ -5605,23 +5841,7 @@
         <w:t>On that account, RA is a</w:t>
       </w:r>
       <w:r>
-        <w:t>n artefact that facilitates development and homogenization of BD systems. Using RA to address complex problems have been successfully applied for Database Management Systems (DBMS) (</w:t>
-      </w:r>
-      <w:proofErr w:type="spellStart"/>
-      <w:r>
-        <w:t>Piñeiro</w:t>
-      </w:r>
-      <w:proofErr w:type="spellEnd"/>
-      <w:r>
-        <w:t xml:space="preserve"> et al. 2019) and Distributed Database Management Systems (DDBMS) (Rahimi and </w:t>
-      </w:r>
-      <w:proofErr w:type="spellStart"/>
-      <w:r>
-        <w:t>Haug</w:t>
-      </w:r>
-      <w:proofErr w:type="spellEnd"/>
-      <w:r>
-        <w:t xml:space="preserve"> 2010).</w:t>
+        <w:t>n artefact that facilitates development and homogenization of BD systems. Using RA to address complex problems have been successfully applied for Database Management Systems (DBMS) (Piñeiro et al. 2019) and Distributed Database Management Systems (DDBMS) (Rahimi and Haug 2010).</w:t>
       </w:r>
     </w:p>
     <w:p>
@@ -5976,7 +6196,50 @@
                 <w:sz w:val="20"/>
                 <w:szCs w:val="20"/>
               </w:rPr>
-              <w:t xml:space="preserve">Towards a big Data reference architecture (Maier et al. 2013) </w:t>
+              <w:t xml:space="preserve">Towards a big Data reference architecture </w:t>
+            </w:r>
+            <w:r>
+              <w:rPr>
+                <w:sz w:val="20"/>
+                <w:szCs w:val="20"/>
+              </w:rPr>
+              <w:fldChar w:fldCharType="begin"/>
+            </w:r>
+            <w:r>
+              <w:rPr>
+                <w:sz w:val="20"/>
+                <w:szCs w:val="20"/>
+              </w:rPr>
+              <w:instrText xml:space="preserve"> ADDIN EN.CITE &lt;EndNote&gt;&lt;Cite&gt;&lt;Author&gt;Maier&lt;/Author&gt;&lt;Year&gt;2013&lt;/Year&gt;&lt;RecNum&gt;31&lt;/RecNum&gt;&lt;DisplayText&gt;(Maier, Serebrenik, &amp;amp; Vanderfeesten, 2013)&lt;/DisplayText&gt;&lt;record&gt;&lt;rec-number&gt;31&lt;/rec-number&gt;&lt;foreign-keys&gt;&lt;key app="EN" db-id="wvv2zrzfhawxr9eswevpf2e95xpzprvvp05z" timestamp="1639882077"&gt;31&lt;/key&gt;&lt;/foreign-keys&gt;&lt;ref-type name="Journal Article"&gt;17&lt;/ref-type&gt;&lt;contributors&gt;&lt;authors&gt;&lt;author&gt;Maier, Markus&lt;/author&gt;&lt;author&gt;Serebrenik, A&lt;/author&gt;&lt;author&gt;Vanderfeesten, ITP&lt;/author&gt;&lt;/authors&gt;&lt;/contributors&gt;&lt;titles&gt;&lt;title&gt;Towards a big data reference architecture&lt;/title&gt;&lt;secondary-title&gt;University of Eindhoven&lt;/secondary-title&gt;&lt;/titles&gt;&lt;dates&gt;&lt;year&gt;2013&lt;/year&gt;&lt;/dates&gt;&lt;urls&gt;&lt;/urls&gt;&lt;/record&gt;&lt;/Cite&gt;&lt;Cite&gt;&lt;Author&gt;Maier&lt;/Author&gt;&lt;Year&gt;2013&lt;/Year&gt;&lt;RecNum&gt;31&lt;/RecNum&gt;&lt;record&gt;&lt;rec-number&gt;31&lt;/rec-number&gt;&lt;foreign-keys&gt;&lt;key app="EN" db-id="wvv2zrzfhawxr9eswevpf2e95xpzprvvp05z" timestamp="1639882077"&gt;31&lt;/key&gt;&lt;/foreign-keys&gt;&lt;ref-type name="Journal Article"&gt;17&lt;/ref-type&gt;&lt;contributors&gt;&lt;authors&gt;&lt;author&gt;Maier, Markus&lt;/author&gt;&lt;author&gt;Serebrenik, A&lt;/author&gt;&lt;author&gt;Vanderfeesten, ITP&lt;/author&gt;&lt;/authors&gt;&lt;/contributors&gt;&lt;titles&gt;&lt;title&gt;Towards a big data reference architecture&lt;/title&gt;&lt;secondary-title&gt;University of Eindhoven&lt;/secondary-title&gt;&lt;/titles&gt;&lt;dates&gt;&lt;year&gt;2013&lt;/year&gt;&lt;/dates&gt;&lt;urls&gt;&lt;/urls&gt;&lt;/record&gt;&lt;/Cite&gt;&lt;/EndNote&gt;</w:instrText>
+            </w:r>
+            <w:r>
+              <w:rPr>
+                <w:sz w:val="20"/>
+                <w:szCs w:val="20"/>
+              </w:rPr>
+              <w:fldChar w:fldCharType="separate"/>
+            </w:r>
+            <w:r>
+              <w:rPr>
+                <w:noProof/>
+                <w:sz w:val="20"/>
+                <w:szCs w:val="20"/>
+              </w:rPr>
+              <w:t>(Maier, Serebrenik, &amp; Vanderfeesten, 2013)</w:t>
+            </w:r>
+            <w:r>
+              <w:rPr>
+                <w:sz w:val="20"/>
+                <w:szCs w:val="20"/>
+              </w:rPr>
+              <w:fldChar w:fldCharType="end"/>
+            </w:r>
+            <w:r>
+              <w:rPr>
+                <w:sz w:val="20"/>
+                <w:szCs w:val="20"/>
+              </w:rPr>
+              <w:t xml:space="preserve"> - master</w:t>
             </w:r>
           </w:p>
         </w:tc>
@@ -6075,23 +6338,14 @@
                 <w:sz w:val="20"/>
                 <w:szCs w:val="20"/>
               </w:rPr>
-              <w:t>A reference architecture for Big Data solutions introducing a model to perform predictive analytics using Big Data technology (</w:t>
-            </w:r>
-            <w:proofErr w:type="spellStart"/>
-            <w:r>
-              <w:rPr>
-                <w:sz w:val="20"/>
-                <w:szCs w:val="20"/>
-              </w:rPr>
-              <w:t>Geerdink</w:t>
-            </w:r>
-            <w:proofErr w:type="spellEnd"/>
-            <w:r>
-              <w:rPr>
-                <w:sz w:val="20"/>
-                <w:szCs w:val="20"/>
-              </w:rPr>
-              <w:t xml:space="preserve"> 2013) </w:t>
+              <w:t xml:space="preserve">A reference architecture for Big Data solutions introducing a model to perform predictive analytics using Big Data technology (Geerdink 2013) </w:t>
+            </w:r>
+            <w:r>
+              <w:rPr>
+                <w:sz w:val="20"/>
+                <w:szCs w:val="20"/>
+              </w:rPr>
+              <w:t>- conference</w:t>
             </w:r>
           </w:p>
         </w:tc>
@@ -6197,7 +6451,50 @@
                 <w:sz w:val="20"/>
                 <w:szCs w:val="20"/>
               </w:rPr>
-              <w:t xml:space="preserve"> proposal for a reference architecture for long-term archiving, preservation, and retrieval of Big Data (Viana and Sato 2014) </w:t>
+              <w:t xml:space="preserve"> proposal for a reference architecture for long-term archiving, preservation, and retrieval of Big Data </w:t>
+            </w:r>
+            <w:r>
+              <w:rPr>
+                <w:sz w:val="20"/>
+                <w:szCs w:val="20"/>
+              </w:rPr>
+              <w:fldChar w:fldCharType="begin"/>
+            </w:r>
+            <w:r>
+              <w:rPr>
+                <w:sz w:val="20"/>
+                <w:szCs w:val="20"/>
+              </w:rPr>
+              <w:instrText xml:space="preserve"> ADDIN EN.CITE &lt;EndNote&gt;&lt;Cite&gt;&lt;Author&gt;Viana&lt;/Author&gt;&lt;Year&gt;2014&lt;/Year&gt;&lt;RecNum&gt;16&lt;/RecNum&gt;&lt;DisplayText&gt;(Viana &amp;amp; Sato, 2014)&lt;/DisplayText&gt;&lt;record&gt;&lt;rec-number&gt;16&lt;/rec-number&gt;&lt;foreign-keys&gt;&lt;key app="EN" db-id="5re5epv9rrvvajeatv4xvdtet5zsfedxv2xw" timestamp="1639882126"&gt;16&lt;/key&gt;&lt;/foreign-keys&gt;&lt;ref-type name="Conference Proceedings"&gt;10&lt;/ref-type&gt;&lt;contributors&gt;&lt;authors&gt;&lt;author&gt;Viana, Phillip&lt;/author&gt;&lt;author&gt;Sato, Liria&lt;/author&gt;&lt;/authors&gt;&lt;/contributors&gt;&lt;titles&gt;&lt;title&gt;A proposal for a reference architecture for long-term archiving, preservation, and retrieval of big data&lt;/title&gt;&lt;secondary-title&gt;2014 IEEE 13th International Conference on Trust, Security and Privacy in Computing and Communications&lt;/secondary-title&gt;&lt;/titles&gt;&lt;pages&gt;622-629&lt;/pages&gt;&lt;dates&gt;&lt;year&gt;2014&lt;/year&gt;&lt;/dates&gt;&lt;publisher&gt;IEEE&lt;/publisher&gt;&lt;isbn&gt;1479965138&lt;/isbn&gt;&lt;urls&gt;&lt;/urls&gt;&lt;/record&gt;&lt;/Cite&gt;&lt;/EndNote&gt;</w:instrText>
+            </w:r>
+            <w:r>
+              <w:rPr>
+                <w:sz w:val="20"/>
+                <w:szCs w:val="20"/>
+              </w:rPr>
+              <w:fldChar w:fldCharType="separate"/>
+            </w:r>
+            <w:r>
+              <w:rPr>
+                <w:noProof/>
+                <w:sz w:val="20"/>
+                <w:szCs w:val="20"/>
+              </w:rPr>
+              <w:t>(Viana &amp; Sato, 2014)</w:t>
+            </w:r>
+            <w:r>
+              <w:rPr>
+                <w:sz w:val="20"/>
+                <w:szCs w:val="20"/>
+              </w:rPr>
+              <w:fldChar w:fldCharType="end"/>
+            </w:r>
+            <w:r>
+              <w:rPr>
+                <w:sz w:val="20"/>
+                <w:szCs w:val="20"/>
+              </w:rPr>
+              <w:t xml:space="preserve"> - conference</w:t>
             </w:r>
           </w:p>
         </w:tc>
@@ -6296,7 +6593,57 @@
                 <w:sz w:val="20"/>
                 <w:szCs w:val="20"/>
               </w:rPr>
-              <w:t xml:space="preserve">Questioning the Lambda architecture; Kappa Architecture (Kreps 2014) </w:t>
+              <w:t>Questioning the Lambda architecture; Kappa Architecture</w:t>
+            </w:r>
+            <w:r>
+              <w:rPr>
+                <w:sz w:val="20"/>
+                <w:szCs w:val="20"/>
+              </w:rPr>
+              <w:t xml:space="preserve"> </w:t>
+            </w:r>
+            <w:r>
+              <w:rPr>
+                <w:sz w:val="20"/>
+                <w:szCs w:val="20"/>
+              </w:rPr>
+              <w:fldChar w:fldCharType="begin"/>
+            </w:r>
+            <w:r>
+              <w:rPr>
+                <w:sz w:val="20"/>
+                <w:szCs w:val="20"/>
+              </w:rPr>
+              <w:instrText xml:space="preserve"> ADDIN EN.CITE &lt;EndNote&gt;&lt;Cite&gt;&lt;Author&gt;Kreps&lt;/Author&gt;&lt;Year&gt;2014&lt;/Year&gt;&lt;RecNum&gt;17&lt;/RecNum&gt;&lt;DisplayText&gt;(Kreps, 2014)&lt;/DisplayText&gt;&lt;record&gt;&lt;rec-number&gt;17&lt;/rec-number&gt;&lt;foreign-keys&gt;&lt;key app="EN" db-id="5re5epv9rrvvajeatv4xvdtet5zsfedxv2xw" timestamp="1639882394"&gt;17&lt;/key&gt;&lt;/foreign-keys&gt;&lt;ref-type name="Journal Article"&gt;17&lt;/ref-type&gt;&lt;contributors&gt;&lt;authors&gt;&lt;author&gt;Kreps, Jay&lt;/author&gt;&lt;/authors&gt;&lt;/contributors&gt;&lt;titles&gt;&lt;title&gt;Questioning the Lambda Architecture. The Lambda Architecture has its merits, but alternatives are worth exploring&lt;/title&gt;&lt;secondary-title&gt;O’Reilly Media. https://www. oreilly. com/ideas/questioning-the-lambda-architecture. Zugegriffen am&lt;/secondary-title&gt;&lt;/titles&gt;&lt;periodical&gt;&lt;full-title&gt;O’Reilly Media. https://www. oreilly. com/ideas/questioning-the-lambda-architecture. Zugegriffen am&lt;/full-title&gt;&lt;/periodical&gt;&lt;pages&gt;2020&lt;/pages&gt;&lt;volume&gt;21&lt;/volume&gt;&lt;dates&gt;&lt;year&gt;2014&lt;/year&gt;&lt;/dates&gt;&lt;urls&gt;&lt;/urls&gt;&lt;/record&gt;&lt;/Cite&gt;&lt;/EndNote&gt;</w:instrText>
+            </w:r>
+            <w:r>
+              <w:rPr>
+                <w:sz w:val="20"/>
+                <w:szCs w:val="20"/>
+              </w:rPr>
+              <w:fldChar w:fldCharType="separate"/>
+            </w:r>
+            <w:r>
+              <w:rPr>
+                <w:noProof/>
+                <w:sz w:val="20"/>
+                <w:szCs w:val="20"/>
+              </w:rPr>
+              <w:t>(Kreps, 2014)</w:t>
+            </w:r>
+            <w:r>
+              <w:rPr>
+                <w:sz w:val="20"/>
+                <w:szCs w:val="20"/>
+              </w:rPr>
+              <w:fldChar w:fldCharType="end"/>
+            </w:r>
+            <w:r>
+              <w:rPr>
+                <w:sz w:val="20"/>
+                <w:szCs w:val="20"/>
+              </w:rPr>
+              <w:t>– book chapter</w:t>
             </w:r>
           </w:p>
         </w:tc>
@@ -6372,6 +6719,7 @@
                 <w:sz w:val="20"/>
                 <w:szCs w:val="20"/>
               </w:rPr>
+              <w:lastRenderedPageBreak/>
               <w:t>5</w:t>
             </w:r>
           </w:p>
@@ -6383,35 +6731,56 @@
           </w:tcPr>
           <w:p>
             <w:pPr>
-              <w:pStyle w:val="Default"/>
               <w:jc w:val="center"/>
-              <w:rPr>
-                <w:sz w:val="20"/>
-                <w:szCs w:val="20"/>
-              </w:rPr>
             </w:pPr>
             <w:r>
-              <w:rPr>
-                <w:sz w:val="20"/>
-                <w:szCs w:val="20"/>
-              </w:rPr>
-              <w:t>Big data architecture framework (</w:t>
-            </w:r>
-            <w:proofErr w:type="spellStart"/>
-            <w:r>
-              <w:rPr>
-                <w:sz w:val="20"/>
-                <w:szCs w:val="20"/>
-              </w:rPr>
-              <w:t>Demchenko</w:t>
-            </w:r>
-            <w:proofErr w:type="spellEnd"/>
-            <w:r>
-              <w:rPr>
-                <w:sz w:val="20"/>
-                <w:szCs w:val="20"/>
-              </w:rPr>
-              <w:t xml:space="preserve"> et al. 2014) </w:t>
+              <w:t>Defining architecture components of the Big Data Ecosystem</w:t>
+            </w:r>
+            <w:r>
+              <w:t xml:space="preserve"> </w:t>
+            </w:r>
+            <w:r>
+              <w:rPr>
+                <w:sz w:val="20"/>
+                <w:szCs w:val="20"/>
+              </w:rPr>
+              <w:fldChar w:fldCharType="begin"/>
+            </w:r>
+            <w:r>
+              <w:rPr>
+                <w:sz w:val="20"/>
+                <w:szCs w:val="20"/>
+              </w:rPr>
+              <w:instrText xml:space="preserve"> ADDIN EN.CITE &lt;EndNote&gt;&lt;Cite&gt;&lt;Author&gt;Demchenko&lt;/Author&gt;&lt;Year&gt;2014&lt;/Year&gt;&lt;RecNum&gt;18&lt;/RecNum&gt;&lt;DisplayText&gt;(Demchenko, De Laat, &amp;amp; Membrey, 2014)&lt;/DisplayText&gt;&lt;record&gt;&lt;rec-number&gt;18&lt;/rec-number&gt;&lt;foreign-keys&gt;&lt;key app="EN" db-id="5re5epv9rrvvajeatv4xvdtet5zsfedxv2xw" timestamp="1639883007"&gt;18&lt;/key&gt;&lt;/foreign-keys&gt;&lt;ref-type name="Conference Proceedings"&gt;10&lt;/ref-type&gt;&lt;contributors&gt;&lt;authors&gt;&lt;author&gt;Demchenko, Yuri&lt;/author&gt;&lt;author&gt;De Laat, Cees&lt;/author&gt;&lt;author&gt;Membrey, Peter&lt;/author&gt;&lt;/authors&gt;&lt;/contributors&gt;&lt;titles&gt;&lt;title&gt;Defining architecture components of the Big Data Ecosystem&lt;/title&gt;&lt;secondary-title&gt;2014 International conference on collaboration technologies and systems (CTS)&lt;/secondary-title&gt;&lt;/titles&gt;&lt;pages&gt;104-112&lt;/pages&gt;&lt;dates&gt;&lt;year&gt;2014&lt;/year&gt;&lt;/dates&gt;&lt;publisher&gt;IEEE&lt;/publisher&gt;&lt;isbn&gt;1479951587&lt;/isbn&gt;&lt;urls&gt;&lt;/urls&gt;&lt;/record&gt;&lt;/Cite&gt;&lt;/EndNote&gt;</w:instrText>
+            </w:r>
+            <w:r>
+              <w:rPr>
+                <w:sz w:val="20"/>
+                <w:szCs w:val="20"/>
+              </w:rPr>
+              <w:fldChar w:fldCharType="separate"/>
+            </w:r>
+            <w:r>
+              <w:rPr>
+                <w:noProof/>
+                <w:sz w:val="20"/>
+                <w:szCs w:val="20"/>
+              </w:rPr>
+              <w:t>(Demchenko, De Laat, &amp; Membrey, 2014)</w:t>
+            </w:r>
+            <w:r>
+              <w:rPr>
+                <w:sz w:val="20"/>
+                <w:szCs w:val="20"/>
+              </w:rPr>
+              <w:fldChar w:fldCharType="end"/>
+            </w:r>
+            <w:r>
+              <w:rPr>
+                <w:sz w:val="20"/>
+                <w:szCs w:val="20"/>
+              </w:rPr>
+              <w:t xml:space="preserve"> - conference</w:t>
             </w:r>
           </w:p>
         </w:tc>
@@ -6510,23 +6879,57 @@
                 <w:sz w:val="20"/>
                 <w:szCs w:val="20"/>
               </w:rPr>
-              <w:t>Big Data driven e-commerce architecture (</w:t>
-            </w:r>
-            <w:proofErr w:type="spellStart"/>
-            <w:r>
-              <w:rPr>
-                <w:sz w:val="20"/>
-                <w:szCs w:val="20"/>
-              </w:rPr>
-              <w:t>Ghandour</w:t>
-            </w:r>
-            <w:proofErr w:type="spellEnd"/>
-            <w:r>
-              <w:rPr>
-                <w:sz w:val="20"/>
-                <w:szCs w:val="20"/>
-              </w:rPr>
-              <w:t xml:space="preserve"> 2015) </w:t>
+              <w:t xml:space="preserve">Big Data driven e-commerce architecture </w:t>
+            </w:r>
+            <w:r>
+              <w:rPr>
+                <w:sz w:val="20"/>
+                <w:szCs w:val="20"/>
+              </w:rPr>
+              <w:fldChar w:fldCharType="begin"/>
+            </w:r>
+            <w:r>
+              <w:rPr>
+                <w:sz w:val="20"/>
+                <w:szCs w:val="20"/>
+              </w:rPr>
+              <w:instrText xml:space="preserve"> ADDIN EN.CITE &lt;EndNote&gt;&lt;Cite&gt;&lt;Author&gt;Ghandour&lt;/Author&gt;&lt;Year&gt;2015&lt;/Year&gt;&lt;RecNum&gt;20&lt;/RecNum&gt;&lt;DisplayText&gt;(Ghandour, 2015)&lt;/DisplayText&gt;&lt;record&gt;&lt;rec-number&gt;20&lt;/rec-number&gt;&lt;foreign-keys&gt;&lt;key app="EN" db-id="5re5epv9rrvvajeatv4xvdtet5zsfedxv2xw" timestamp="1639883216"&gt;20&lt;/key&gt;&lt;/foreign-keys&gt;&lt;ref-type name="Journal Article"&gt;17&lt;/ref-type&gt;&lt;contributors&gt;&lt;authors&gt;&lt;author&gt;Ghandour, Ahmad&lt;/author&gt;&lt;/authors&gt;&lt;/contributors&gt;&lt;titles&gt;&lt;title&gt;Big Data driven e-commerce architecture&lt;/title&gt;&lt;secondary-title&gt;International Journal of Economics, Commerce and Management&lt;/secondary-title&gt;&lt;/titles&gt;&lt;periodical&gt;&lt;full-title&gt;International Journal of Economics, Commerce and Management&lt;/full-title&gt;&lt;/periodical&gt;&lt;pages&gt;940-947&lt;/pages&gt;&lt;volume&gt;3&lt;/volume&gt;&lt;number&gt;5&lt;/number&gt;&lt;dates&gt;&lt;year&gt;2015&lt;/year&gt;&lt;/dates&gt;&lt;urls&gt;&lt;/urls&gt;&lt;/record&gt;&lt;/Cite&gt;&lt;/EndNote&gt;</w:instrText>
+            </w:r>
+            <w:r>
+              <w:rPr>
+                <w:sz w:val="20"/>
+                <w:szCs w:val="20"/>
+              </w:rPr>
+              <w:fldChar w:fldCharType="separate"/>
+            </w:r>
+            <w:r>
+              <w:rPr>
+                <w:noProof/>
+                <w:sz w:val="20"/>
+                <w:szCs w:val="20"/>
+              </w:rPr>
+              <w:t>(Ghandour, 2015)</w:t>
+            </w:r>
+            <w:r>
+              <w:rPr>
+                <w:sz w:val="20"/>
+                <w:szCs w:val="20"/>
+              </w:rPr>
+              <w:fldChar w:fldCharType="end"/>
+            </w:r>
+            <w:r>
+              <w:rPr>
+                <w:sz w:val="20"/>
+                <w:szCs w:val="20"/>
+              </w:rPr>
+              <w:t xml:space="preserve"> </w:t>
+            </w:r>
+            <w:r>
+              <w:rPr>
+                <w:sz w:val="20"/>
+                <w:szCs w:val="20"/>
+              </w:rPr>
+              <w:t>- journal</w:t>
             </w:r>
           </w:p>
         </w:tc>
@@ -6625,7 +7028,50 @@
                 <w:sz w:val="20"/>
                 <w:szCs w:val="20"/>
               </w:rPr>
-              <w:t xml:space="preserve">The solid architecture for real-time management of big semantic data; Solid architecture (Martínez-Prieto et al. 2015) </w:t>
+              <w:t xml:space="preserve">The solid architecture for real-time management of big semantic data; Solid architecture </w:t>
+            </w:r>
+            <w:r>
+              <w:rPr>
+                <w:sz w:val="20"/>
+                <w:szCs w:val="20"/>
+              </w:rPr>
+              <w:fldChar w:fldCharType="begin"/>
+            </w:r>
+            <w:r>
+              <w:rPr>
+                <w:sz w:val="20"/>
+                <w:szCs w:val="20"/>
+              </w:rPr>
+              <w:instrText xml:space="preserve"> ADDIN EN.CITE &lt;EndNote&gt;&lt;Cite&gt;&lt;Author&gt;Martínez-Prieto&lt;/Author&gt;&lt;Year&gt;2015&lt;/Year&gt;&lt;RecNum&gt;21&lt;/RecNum&gt;&lt;DisplayText&gt;(Martínez-Prieto, Cuesta, Arias, &amp;amp; Fernández, 2015)&lt;/DisplayText&gt;&lt;record&gt;&lt;rec-number&gt;21&lt;/rec-number&gt;&lt;foreign-keys&gt;&lt;key app="EN" db-id="5re5epv9rrvvajeatv4xvdtet5zsfedxv2xw" timestamp="1639883302"&gt;21&lt;/key&gt;&lt;/foreign-keys&gt;&lt;ref-type name="Journal Article"&gt;17&lt;/ref-type&gt;&lt;contributors&gt;&lt;authors&gt;&lt;author&gt;Martínez-Prieto, Miguel A&lt;/author&gt;&lt;author&gt;Cuesta, Carlos E&lt;/author&gt;&lt;author&gt;Arias, Mario&lt;/author&gt;&lt;author&gt;Fernández, Javier D&lt;/author&gt;&lt;/authors&gt;&lt;/contributors&gt;&lt;titles&gt;&lt;title&gt;The solid architecture for real-time management of big semantic data&lt;/title&gt;&lt;secondary-title&gt;Future Generation Computer Systems&lt;/secondary-title&gt;&lt;/titles&gt;&lt;periodical&gt;&lt;full-title&gt;Future Generation Computer Systems&lt;/full-title&gt;&lt;/periodical&gt;&lt;pages&gt;62-79&lt;/pages&gt;&lt;volume&gt;47&lt;/volume&gt;&lt;dates&gt;&lt;year&gt;2015&lt;/year&gt;&lt;/dates&gt;&lt;isbn&gt;0167-739X&lt;/isbn&gt;&lt;urls&gt;&lt;/urls&gt;&lt;/record&gt;&lt;/Cite&gt;&lt;/EndNote&gt;</w:instrText>
+            </w:r>
+            <w:r>
+              <w:rPr>
+                <w:sz w:val="20"/>
+                <w:szCs w:val="20"/>
+              </w:rPr>
+              <w:fldChar w:fldCharType="separate"/>
+            </w:r>
+            <w:r>
+              <w:rPr>
+                <w:noProof/>
+                <w:sz w:val="20"/>
+                <w:szCs w:val="20"/>
+              </w:rPr>
+              <w:t>(Martínez-Prieto, Cuesta, Arias, &amp; Fernández, 2015)</w:t>
+            </w:r>
+            <w:r>
+              <w:rPr>
+                <w:sz w:val="20"/>
+                <w:szCs w:val="20"/>
+              </w:rPr>
+              <w:fldChar w:fldCharType="end"/>
+            </w:r>
+            <w:r>
+              <w:rPr>
+                <w:sz w:val="20"/>
+                <w:szCs w:val="20"/>
+              </w:rPr>
+              <w:t xml:space="preserve"> - journal</w:t>
             </w:r>
           </w:p>
         </w:tc>
@@ -6701,7 +7147,6 @@
                 <w:sz w:val="20"/>
                 <w:szCs w:val="20"/>
               </w:rPr>
-              <w:lastRenderedPageBreak/>
               <w:t>8</w:t>
             </w:r>
           </w:p>
@@ -6713,51 +7158,56 @@
           </w:tcPr>
           <w:p>
             <w:pPr>
-              <w:pStyle w:val="Default"/>
               <w:jc w:val="center"/>
-              <w:rPr>
-                <w:sz w:val="20"/>
-                <w:szCs w:val="20"/>
-              </w:rPr>
             </w:pPr>
             <w:r>
-              <w:rPr>
-                <w:sz w:val="20"/>
-                <w:szCs w:val="20"/>
-              </w:rPr>
-              <w:t>The Big Data research reference architecture (</w:t>
-            </w:r>
-            <w:proofErr w:type="spellStart"/>
-            <w:r>
-              <w:rPr>
-                <w:sz w:val="20"/>
-                <w:szCs w:val="20"/>
-              </w:rPr>
-              <w:t>Pääkkönen</w:t>
-            </w:r>
-            <w:proofErr w:type="spellEnd"/>
-            <w:r>
-              <w:rPr>
-                <w:sz w:val="20"/>
-                <w:szCs w:val="20"/>
-              </w:rPr>
-              <w:t xml:space="preserve"> and </w:t>
-            </w:r>
-            <w:proofErr w:type="spellStart"/>
-            <w:r>
-              <w:rPr>
-                <w:sz w:val="20"/>
-                <w:szCs w:val="20"/>
-              </w:rPr>
-              <w:t>Pakkala</w:t>
-            </w:r>
-            <w:proofErr w:type="spellEnd"/>
-            <w:r>
-              <w:rPr>
-                <w:sz w:val="20"/>
-                <w:szCs w:val="20"/>
-              </w:rPr>
-              <w:t xml:space="preserve"> 2015) </w:t>
+              <w:t>Reference architecture and classification of technologies, products and services for big data systems</w:t>
+            </w:r>
+            <w:r>
+              <w:t xml:space="preserve"> </w:t>
+            </w:r>
+            <w:r>
+              <w:rPr>
+                <w:sz w:val="20"/>
+                <w:szCs w:val="20"/>
+              </w:rPr>
+              <w:fldChar w:fldCharType="begin"/>
+            </w:r>
+            <w:r>
+              <w:rPr>
+                <w:sz w:val="20"/>
+                <w:szCs w:val="20"/>
+              </w:rPr>
+              <w:instrText xml:space="preserve"> ADDIN EN.CITE &lt;EndNote&gt;&lt;Cite&gt;&lt;Author&gt;Pääkkönen&lt;/Author&gt;&lt;Year&gt;2015&lt;/Year&gt;&lt;RecNum&gt;22&lt;/RecNum&gt;&lt;DisplayText&gt;(Pääkkönen &amp;amp; Pakkala, 2015)&lt;/DisplayText&gt;&lt;record&gt;&lt;rec-number&gt;22&lt;/rec-number&gt;&lt;foreign-keys&gt;&lt;key app="EN" db-id="5re5epv9rrvvajeatv4xvdtet5zsfedxv2xw" timestamp="1639883372"&gt;22&lt;/key&gt;&lt;/foreign-keys&gt;&lt;ref-type name="Journal Article"&gt;17&lt;/ref-type&gt;&lt;contributors&gt;&lt;authors&gt;&lt;author&gt;Pääkkönen, Pekka&lt;/author&gt;&lt;author&gt;Pakkala, Daniel&lt;/author&gt;&lt;/authors&gt;&lt;/contributors&gt;&lt;titles&gt;&lt;title&gt;Reference architecture and classification of technologies, products and services for big data systems&lt;/title&gt;&lt;secondary-title&gt;Big data research&lt;/secondary-title&gt;&lt;/titles&gt;&lt;periodical&gt;&lt;full-title&gt;Big data research&lt;/full-title&gt;&lt;/periodical&gt;&lt;pages&gt;166-186&lt;/pages&gt;&lt;volume&gt;2&lt;/volume&gt;&lt;number&gt;4&lt;/number&gt;&lt;dates&gt;&lt;year&gt;2015&lt;/year&gt;&lt;/dates&gt;&lt;isbn&gt;2214-5796&lt;/isbn&gt;&lt;urls&gt;&lt;/urls&gt;&lt;/record&gt;&lt;/Cite&gt;&lt;/EndNote&gt;</w:instrText>
+            </w:r>
+            <w:r>
+              <w:rPr>
+                <w:sz w:val="20"/>
+                <w:szCs w:val="20"/>
+              </w:rPr>
+              <w:fldChar w:fldCharType="separate"/>
+            </w:r>
+            <w:r>
+              <w:rPr>
+                <w:noProof/>
+                <w:sz w:val="20"/>
+                <w:szCs w:val="20"/>
+              </w:rPr>
+              <w:t>(Pääkkönen &amp; Pakkala, 2015)</w:t>
+            </w:r>
+            <w:r>
+              <w:rPr>
+                <w:sz w:val="20"/>
+                <w:szCs w:val="20"/>
+              </w:rPr>
+              <w:fldChar w:fldCharType="end"/>
+            </w:r>
+            <w:r>
+              <w:rPr>
+                <w:sz w:val="20"/>
+                <w:szCs w:val="20"/>
+              </w:rPr>
+              <w:t xml:space="preserve"> - journal</w:t>
             </w:r>
           </w:p>
         </w:tc>
@@ -6856,7 +7306,50 @@
                 <w:sz w:val="20"/>
                 <w:szCs w:val="20"/>
               </w:rPr>
-              <w:t xml:space="preserve">A Reference Architecture for Big Data Systems (Sang et al. 2016) </w:t>
+              <w:t xml:space="preserve">A Reference Architecture for Big Data Systems </w:t>
+            </w:r>
+            <w:r>
+              <w:rPr>
+                <w:sz w:val="20"/>
+                <w:szCs w:val="20"/>
+              </w:rPr>
+              <w:fldChar w:fldCharType="begin"/>
+            </w:r>
+            <w:r>
+              <w:rPr>
+                <w:sz w:val="20"/>
+                <w:szCs w:val="20"/>
+              </w:rPr>
+              <w:instrText xml:space="preserve"> ADDIN EN.CITE &lt;EndNote&gt;&lt;Cite&gt;&lt;Author&gt;Sang&lt;/Author&gt;&lt;Year&gt;2016&lt;/Year&gt;&lt;RecNum&gt;23&lt;/RecNum&gt;&lt;DisplayText&gt;(Sang, Xu, &amp;amp; De Vrieze, 2016)&lt;/DisplayText&gt;&lt;record&gt;&lt;rec-number&gt;23&lt;/rec-number&gt;&lt;foreign-keys&gt;&lt;key app="EN" db-id="5re5epv9rrvvajeatv4xvdtet5zsfedxv2xw" timestamp="1639883520"&gt;23&lt;/key&gt;&lt;/foreign-keys&gt;&lt;ref-type name="Conference Proceedings"&gt;10&lt;/ref-type&gt;&lt;contributors&gt;&lt;authors&gt;&lt;author&gt;Sang, Go Muan&lt;/author&gt;&lt;author&gt;Xu, Lai&lt;/author&gt;&lt;author&gt;De Vrieze, Paul&lt;/author&gt;&lt;/authors&gt;&lt;/contributors&gt;&lt;titles&gt;&lt;title&gt;A reference architecture for big data systems&lt;/title&gt;&lt;secondary-title&gt;2016 10th International Conference on Software, Knowledge, Information Management &amp;amp; Applications (SKIMA)&lt;/secondary-title&gt;&lt;/titles&gt;&lt;pages&gt;370-375&lt;/pages&gt;&lt;dates&gt;&lt;year&gt;2016&lt;/year&gt;&lt;/dates&gt;&lt;publisher&gt;IEEE&lt;/publisher&gt;&lt;isbn&gt;1509032983&lt;/isbn&gt;&lt;urls&gt;&lt;/urls&gt;&lt;/record&gt;&lt;/Cite&gt;&lt;/EndNote&gt;</w:instrText>
+            </w:r>
+            <w:r>
+              <w:rPr>
+                <w:sz w:val="20"/>
+                <w:szCs w:val="20"/>
+              </w:rPr>
+              <w:fldChar w:fldCharType="separate"/>
+            </w:r>
+            <w:r>
+              <w:rPr>
+                <w:noProof/>
+                <w:sz w:val="20"/>
+                <w:szCs w:val="20"/>
+              </w:rPr>
+              <w:t>(Sang, Xu, &amp; De Vrieze, 2016)</w:t>
+            </w:r>
+            <w:r>
+              <w:rPr>
+                <w:sz w:val="20"/>
+                <w:szCs w:val="20"/>
+              </w:rPr>
+              <w:fldChar w:fldCharType="end"/>
+            </w:r>
+            <w:r>
+              <w:rPr>
+                <w:sz w:val="20"/>
+                <w:szCs w:val="20"/>
+              </w:rPr>
+              <w:t xml:space="preserve"> - conference</w:t>
             </w:r>
           </w:p>
         </w:tc>
@@ -6955,7 +7448,50 @@
                 <w:sz w:val="20"/>
                 <w:szCs w:val="20"/>
               </w:rPr>
-              <w:t xml:space="preserve">A reference architecture for Big Data systems in the national security domain (Klein et al. 2016) </w:t>
+              <w:t xml:space="preserve">A reference architecture for Big Data systems in the national security domain </w:t>
+            </w:r>
+            <w:r>
+              <w:rPr>
+                <w:sz w:val="20"/>
+                <w:szCs w:val="20"/>
+              </w:rPr>
+              <w:fldChar w:fldCharType="begin"/>
+            </w:r>
+            <w:r>
+              <w:rPr>
+                <w:sz w:val="20"/>
+                <w:szCs w:val="20"/>
+              </w:rPr>
+              <w:instrText xml:space="preserve"> ADDIN EN.CITE &lt;EndNote&gt;&lt;Cite&gt;&lt;Author&gt;Klein&lt;/Author&gt;&lt;Year&gt;2016&lt;/Year&gt;&lt;RecNum&gt;24&lt;/RecNum&gt;&lt;DisplayText&gt;(Klein, Buglak, Blockow, Wuttke, &amp;amp; Cooper, 2016)&lt;/DisplayText&gt;&lt;record&gt;&lt;rec-number&gt;24&lt;/rec-number&gt;&lt;foreign-keys&gt;&lt;key app="EN" db-id="5re5epv9rrvvajeatv4xvdtet5zsfedxv2xw" timestamp="1639883613"&gt;24&lt;/key&gt;&lt;/foreign-keys&gt;&lt;ref-type name="Conference Proceedings"&gt;10&lt;/ref-type&gt;&lt;contributors&gt;&lt;authors&gt;&lt;author&gt;Klein, John&lt;/author&gt;&lt;author&gt;Buglak, Ross&lt;/author&gt;&lt;author&gt;Blockow, David&lt;/author&gt;&lt;author&gt;Wuttke, Troy&lt;/author&gt;&lt;author&gt;Cooper, Brenton&lt;/author&gt;&lt;/authors&gt;&lt;/contributors&gt;&lt;titles&gt;&lt;title&gt;A reference architecture for big data systems in the national security domain&lt;/title&gt;&lt;secondary-title&gt;2016 IEEE/ACM 2nd International Workshop on Big Data Software Engineering (BIGDSE)&lt;/secondary-title&gt;&lt;/titles&gt;&lt;pages&gt;51-57&lt;/pages&gt;&lt;dates&gt;&lt;year&gt;2016&lt;/year&gt;&lt;/dates&gt;&lt;publisher&gt;IEEE&lt;/publisher&gt;&lt;isbn&gt;1450341527&lt;/isbn&gt;&lt;urls&gt;&lt;/urls&gt;&lt;/record&gt;&lt;/Cite&gt;&lt;/EndNote&gt;</w:instrText>
+            </w:r>
+            <w:r>
+              <w:rPr>
+                <w:sz w:val="20"/>
+                <w:szCs w:val="20"/>
+              </w:rPr>
+              <w:fldChar w:fldCharType="separate"/>
+            </w:r>
+            <w:r>
+              <w:rPr>
+                <w:noProof/>
+                <w:sz w:val="20"/>
+                <w:szCs w:val="20"/>
+              </w:rPr>
+              <w:t>(Klein, Buglak, Blockow, Wuttke, &amp; Cooper, 2016)</w:t>
+            </w:r>
+            <w:r>
+              <w:rPr>
+                <w:sz w:val="20"/>
+                <w:szCs w:val="20"/>
+              </w:rPr>
+              <w:fldChar w:fldCharType="end"/>
+            </w:r>
+            <w:r>
+              <w:rPr>
+                <w:sz w:val="20"/>
+                <w:szCs w:val="20"/>
+              </w:rPr>
+              <w:t>- conference</w:t>
             </w:r>
           </w:p>
         </w:tc>
@@ -7054,23 +7590,50 @@
                 <w:sz w:val="20"/>
                 <w:szCs w:val="20"/>
               </w:rPr>
-              <w:t>A Reference Architecture for Supporting Secure Big Data Analytics over Cloud-Enabled Relational Databases (</w:t>
-            </w:r>
-            <w:proofErr w:type="spellStart"/>
-            <w:r>
-              <w:rPr>
-                <w:sz w:val="20"/>
-                <w:szCs w:val="20"/>
-              </w:rPr>
-              <w:t>Cuzzocrea</w:t>
-            </w:r>
-            <w:proofErr w:type="spellEnd"/>
-            <w:r>
-              <w:rPr>
-                <w:sz w:val="20"/>
-                <w:szCs w:val="20"/>
-              </w:rPr>
-              <w:t xml:space="preserve"> 2016) </w:t>
+              <w:t xml:space="preserve">A Reference Architecture for Supporting Secure Big Data Analytics over Cloud-Enabled Relational Databases </w:t>
+            </w:r>
+            <w:r>
+              <w:rPr>
+                <w:sz w:val="20"/>
+                <w:szCs w:val="20"/>
+              </w:rPr>
+              <w:fldChar w:fldCharType="begin"/>
+            </w:r>
+            <w:r>
+              <w:rPr>
+                <w:sz w:val="20"/>
+                <w:szCs w:val="20"/>
+              </w:rPr>
+              <w:instrText xml:space="preserve"> ADDIN EN.CITE &lt;EndNote&gt;&lt;Cite&gt;&lt;Author&gt;Cuzzocrea&lt;/Author&gt;&lt;Year&gt;2016&lt;/Year&gt;&lt;RecNum&gt;25&lt;/RecNum&gt;&lt;DisplayText&gt;(Cuzzocrea, 2016)&lt;/DisplayText&gt;&lt;record&gt;&lt;rec-number&gt;25&lt;/rec-number&gt;&lt;foreign-keys&gt;&lt;key app="EN" db-id="5re5epv9rrvvajeatv4xvdtet5zsfedxv2xw" timestamp="1639883710"&gt;25&lt;/key&gt;&lt;/foreign-keys&gt;&lt;ref-type name="Conference Proceedings"&gt;10&lt;/ref-type&gt;&lt;contributors&gt;&lt;authors&gt;&lt;author&gt;Cuzzocrea, Alfredo&lt;/author&gt;&lt;/authors&gt;&lt;/contributors&gt;&lt;titles&gt;&lt;title&gt;A reference architecture for supporting secure big data analytics over cloud-enabled relational databases&lt;/title&gt;&lt;secondary-title&gt;2016 IEEE 40th Annual Computer Software and Applications Conference (COMPSAC)&lt;/secondary-title&gt;&lt;/titles&gt;&lt;pages&gt;356-358&lt;/pages&gt;&lt;volume&gt;2&lt;/volume&gt;&lt;dates&gt;&lt;year&gt;2016&lt;/year&gt;&lt;/dates&gt;&lt;publisher&gt;IEEE&lt;/publisher&gt;&lt;isbn&gt;1467388459&lt;/isbn&gt;&lt;urls&gt;&lt;/urls&gt;&lt;/record&gt;&lt;/Cite&gt;&lt;/EndNote&gt;</w:instrText>
+            </w:r>
+            <w:r>
+              <w:rPr>
+                <w:sz w:val="20"/>
+                <w:szCs w:val="20"/>
+              </w:rPr>
+              <w:fldChar w:fldCharType="separate"/>
+            </w:r>
+            <w:r>
+              <w:rPr>
+                <w:noProof/>
+                <w:sz w:val="20"/>
+                <w:szCs w:val="20"/>
+              </w:rPr>
+              <w:t>(Cuzzocrea, 2016)</w:t>
+            </w:r>
+            <w:r>
+              <w:rPr>
+                <w:sz w:val="20"/>
+                <w:szCs w:val="20"/>
+              </w:rPr>
+              <w:fldChar w:fldCharType="end"/>
+            </w:r>
+            <w:r>
+              <w:rPr>
+                <w:sz w:val="20"/>
+                <w:szCs w:val="20"/>
+              </w:rPr>
+              <w:t xml:space="preserve"> - conference</w:t>
             </w:r>
           </w:p>
         </w:tc>
@@ -7169,23 +7732,50 @@
                 <w:sz w:val="20"/>
                 <w:szCs w:val="20"/>
               </w:rPr>
-              <w:t xml:space="preserve">Managing Cloud-Based Big Data Platforms: A Reference Architecture and Cost Perspective (Heilig and </w:t>
-            </w:r>
-            <w:proofErr w:type="spellStart"/>
-            <w:r>
-              <w:rPr>
-                <w:sz w:val="20"/>
-                <w:szCs w:val="20"/>
-              </w:rPr>
-              <w:t>Voß</w:t>
-            </w:r>
-            <w:proofErr w:type="spellEnd"/>
-            <w:r>
-              <w:rPr>
-                <w:sz w:val="20"/>
-                <w:szCs w:val="20"/>
-              </w:rPr>
-              <w:t xml:space="preserve"> 2017) </w:t>
+              <w:t xml:space="preserve">Managing Cloud-Based Big Data Platforms: A Reference Architecture and Cost Perspective </w:t>
+            </w:r>
+            <w:r>
+              <w:rPr>
+                <w:sz w:val="20"/>
+                <w:szCs w:val="20"/>
+              </w:rPr>
+              <w:fldChar w:fldCharType="begin"/>
+            </w:r>
+            <w:r>
+              <w:rPr>
+                <w:sz w:val="20"/>
+                <w:szCs w:val="20"/>
+              </w:rPr>
+              <w:instrText xml:space="preserve"> ADDIN EN.CITE &lt;EndNote&gt;&lt;Cite&gt;&lt;Author&gt;Heilig&lt;/Author&gt;&lt;Year&gt;2017&lt;/Year&gt;&lt;RecNum&gt;26&lt;/RecNum&gt;&lt;DisplayText&gt;(Heilig &amp;amp; Voß, 2017)&lt;/DisplayText&gt;&lt;record&gt;&lt;rec-number&gt;26&lt;/rec-number&gt;&lt;foreign-keys&gt;&lt;key app="EN" db-id="5re5epv9rrvvajeatv4xvdtet5zsfedxv2xw" timestamp="1639883779"&gt;26&lt;/key&gt;&lt;/foreign-keys&gt;&lt;ref-type name="Book Section"&gt;5&lt;/ref-type&gt;&lt;contributors&gt;&lt;authors&gt;&lt;author&gt;Heilig, Leonard&lt;/author&gt;&lt;author&gt;Voß, Stefan&lt;/author&gt;&lt;/authors&gt;&lt;/contributors&gt;&lt;titles&gt;&lt;title&gt;Managing cloud-based Big Data platforms: A reference architecture and cost perspective&lt;/title&gt;&lt;secondary-title&gt;Big Data Management&lt;/secondary-title&gt;&lt;/titles&gt;&lt;pages&gt;29-45&lt;/pages&gt;&lt;dates&gt;&lt;year&gt;2017&lt;/year&gt;&lt;/dates&gt;&lt;publisher&gt;Springer&lt;/publisher&gt;&lt;urls&gt;&lt;/urls&gt;&lt;/record&gt;&lt;/Cite&gt;&lt;/EndNote&gt;</w:instrText>
+            </w:r>
+            <w:r>
+              <w:rPr>
+                <w:sz w:val="20"/>
+                <w:szCs w:val="20"/>
+              </w:rPr>
+              <w:fldChar w:fldCharType="separate"/>
+            </w:r>
+            <w:r>
+              <w:rPr>
+                <w:noProof/>
+                <w:sz w:val="20"/>
+                <w:szCs w:val="20"/>
+              </w:rPr>
+              <w:t>(Heilig &amp; Voß, 2017)</w:t>
+            </w:r>
+            <w:r>
+              <w:rPr>
+                <w:sz w:val="20"/>
+                <w:szCs w:val="20"/>
+              </w:rPr>
+              <w:fldChar w:fldCharType="end"/>
+            </w:r>
+            <w:r>
+              <w:rPr>
+                <w:sz w:val="20"/>
+                <w:szCs w:val="20"/>
+              </w:rPr>
+              <w:t xml:space="preserve"> </w:t>
             </w:r>
           </w:p>
         </w:tc>
@@ -7284,23 +7874,50 @@
                 <w:sz w:val="20"/>
                 <w:szCs w:val="20"/>
               </w:rPr>
-              <w:t>Scalable data store and analytic platform for real-time monitoring of data-intensive scientific infrastructure (</w:t>
-            </w:r>
-            <w:proofErr w:type="spellStart"/>
-            <w:r>
-              <w:rPr>
-                <w:sz w:val="20"/>
-                <w:szCs w:val="20"/>
-              </w:rPr>
-              <w:t>Suthakar</w:t>
-            </w:r>
-            <w:proofErr w:type="spellEnd"/>
-            <w:r>
-              <w:rPr>
-                <w:sz w:val="20"/>
-                <w:szCs w:val="20"/>
-              </w:rPr>
-              <w:t xml:space="preserve"> 2017) </w:t>
+              <w:t xml:space="preserve">Scalable data store and analytic platform for real-time monitoring of data-intensive scientific infrastructure </w:t>
+            </w:r>
+            <w:r>
+              <w:rPr>
+                <w:sz w:val="20"/>
+                <w:szCs w:val="20"/>
+              </w:rPr>
+              <w:fldChar w:fldCharType="begin"/>
+            </w:r>
+            <w:r>
+              <w:rPr>
+                <w:sz w:val="20"/>
+                <w:szCs w:val="20"/>
+              </w:rPr>
+              <w:instrText xml:space="preserve"> ADDIN EN.CITE &lt;EndNote&gt;&lt;Cite&gt;&lt;Author&gt;Suthakar&lt;/Author&gt;&lt;Year&gt;2017&lt;/Year&gt;&lt;RecNum&gt;27&lt;/RecNum&gt;&lt;DisplayText&gt;(Suthakar, 2017)&lt;/DisplayText&gt;&lt;record&gt;&lt;rec-number&gt;27&lt;/rec-number&gt;&lt;foreign-keys&gt;&lt;key app="EN" db-id="5re5epv9rrvvajeatv4xvdtet5zsfedxv2xw" timestamp="1639883875"&gt;27&lt;/key&gt;&lt;/foreign-keys&gt;&lt;ref-type name="Thesis"&gt;32&lt;/ref-type&gt;&lt;contributors&gt;&lt;authors&gt;&lt;author&gt;Suthakar, Uthayanath&lt;/author&gt;&lt;/authors&gt;&lt;/contributors&gt;&lt;titles&gt;&lt;title&gt;A scalable data store and analytic platform for real-time monitoring of data-intensive scientific infrastructure&lt;/title&gt;&lt;/titles&gt;&lt;dates&gt;&lt;year&gt;2017&lt;/year&gt;&lt;/dates&gt;&lt;publisher&gt;Brunel University London&lt;/publisher&gt;&lt;urls&gt;&lt;/urls&gt;&lt;/record&gt;&lt;/Cite&gt;&lt;/EndNote&gt;</w:instrText>
+            </w:r>
+            <w:r>
+              <w:rPr>
+                <w:sz w:val="20"/>
+                <w:szCs w:val="20"/>
+              </w:rPr>
+              <w:fldChar w:fldCharType="separate"/>
+            </w:r>
+            <w:r>
+              <w:rPr>
+                <w:noProof/>
+                <w:sz w:val="20"/>
+                <w:szCs w:val="20"/>
+              </w:rPr>
+              <w:t>(Suthakar, 2017)</w:t>
+            </w:r>
+            <w:r>
+              <w:rPr>
+                <w:sz w:val="20"/>
+                <w:szCs w:val="20"/>
+              </w:rPr>
+              <w:fldChar w:fldCharType="end"/>
+            </w:r>
+            <w:r>
+              <w:rPr>
+                <w:sz w:val="20"/>
+                <w:szCs w:val="20"/>
+              </w:rPr>
+              <w:t>- PHD</w:t>
             </w:r>
           </w:p>
         </w:tc>
@@ -7399,7 +8016,50 @@
                 <w:sz w:val="20"/>
                 <w:szCs w:val="20"/>
               </w:rPr>
-              <w:t xml:space="preserve">A software reference architecture for semantic-aware Big Data systems; Bolster Architecture (Nadal et al. 2017) </w:t>
+              <w:t xml:space="preserve">A software reference architecture for semantic-aware Big Data systems; Bolster Architecture </w:t>
+            </w:r>
+            <w:r>
+              <w:rPr>
+                <w:sz w:val="20"/>
+                <w:szCs w:val="20"/>
+              </w:rPr>
+              <w:fldChar w:fldCharType="begin"/>
+            </w:r>
+            <w:r>
+              <w:rPr>
+                <w:sz w:val="20"/>
+                <w:szCs w:val="20"/>
+              </w:rPr>
+              <w:instrText xml:space="preserve"> ADDIN EN.CITE &lt;EndNote&gt;&lt;Cite&gt;&lt;Author&gt;Nadal&lt;/Author&gt;&lt;Year&gt;2017&lt;/Year&gt;&lt;RecNum&gt;28&lt;/RecNum&gt;&lt;DisplayText&gt;(Nadal et al., 2017)&lt;/DisplayText&gt;&lt;record&gt;&lt;rec-number&gt;28&lt;/rec-number&gt;&lt;foreign-keys&gt;&lt;key app="EN" db-id="5re5epv9rrvvajeatv4xvdtet5zsfedxv2xw" timestamp="1639883890"&gt;28&lt;/key&gt;&lt;/foreign-keys&gt;&lt;ref-type name="Journal Article"&gt;17&lt;/ref-type&gt;&lt;contributors&gt;&lt;authors&gt;&lt;author&gt;Nadal, Sergi&lt;/author&gt;&lt;author&gt;Herrero, Victor&lt;/author&gt;&lt;author&gt;Romero, Oscar&lt;/author&gt;&lt;author&gt;Abelló, Alberto&lt;/author&gt;&lt;author&gt;Franch, Xavier&lt;/author&gt;&lt;author&gt;Vansummeren, Stijn&lt;/author&gt;&lt;author&gt;Valerio, Danilo&lt;/author&gt;&lt;/authors&gt;&lt;/contributors&gt;&lt;titles&gt;&lt;title&gt;A software reference architecture for semantic-aware Big Data systems&lt;/title&gt;&lt;secondary-title&gt;Information and software technology&lt;/secondary-title&gt;&lt;/titles&gt;&lt;periodical&gt;&lt;full-title&gt;Information and software technology&lt;/full-title&gt;&lt;/periodical&gt;&lt;pages&gt;75-92&lt;/pages&gt;&lt;volume&gt;90&lt;/volume&gt;&lt;dates&gt;&lt;year&gt;2017&lt;/year&gt;&lt;/dates&gt;&lt;isbn&gt;0950-5849&lt;/isbn&gt;&lt;urls&gt;&lt;/urls&gt;&lt;/record&gt;&lt;/Cite&gt;&lt;/EndNote&gt;</w:instrText>
+            </w:r>
+            <w:r>
+              <w:rPr>
+                <w:sz w:val="20"/>
+                <w:szCs w:val="20"/>
+              </w:rPr>
+              <w:fldChar w:fldCharType="separate"/>
+            </w:r>
+            <w:r>
+              <w:rPr>
+                <w:noProof/>
+                <w:sz w:val="20"/>
+                <w:szCs w:val="20"/>
+              </w:rPr>
+              <w:t>(Nadal et al., 2017)</w:t>
+            </w:r>
+            <w:r>
+              <w:rPr>
+                <w:sz w:val="20"/>
+                <w:szCs w:val="20"/>
+              </w:rPr>
+              <w:fldChar w:fldCharType="end"/>
+            </w:r>
+            <w:r>
+              <w:rPr>
+                <w:sz w:val="20"/>
+                <w:szCs w:val="20"/>
+              </w:rPr>
+              <w:t xml:space="preserve"> - journal</w:t>
             </w:r>
           </w:p>
         </w:tc>
@@ -7501,7 +8161,57 @@
                 <w:sz w:val="20"/>
                 <w:szCs w:val="20"/>
               </w:rPr>
-              <w:t xml:space="preserve">Towards a secure, distributed, and reliable cloud-based reference architecture for Big Data in smart cities (Kohler and Specht 2019) </w:t>
+              <w:t xml:space="preserve">Towards a secure, distributed, and reliable cloud-based reference architecture for Big Data in smart cities </w:t>
+            </w:r>
+            <w:r>
+              <w:rPr>
+                <w:sz w:val="20"/>
+                <w:szCs w:val="20"/>
+              </w:rPr>
+              <w:fldChar w:fldCharType="begin"/>
+            </w:r>
+            <w:r>
+              <w:rPr>
+                <w:sz w:val="20"/>
+                <w:szCs w:val="20"/>
+              </w:rPr>
+              <w:instrText xml:space="preserve"> ADDIN EN.CITE &lt;EndNote&gt;&lt;Cite&gt;&lt;Author&gt;Kohler&lt;/Author&gt;&lt;Year&gt;2019&lt;/Year&gt;&lt;RecNum&gt;29&lt;/RecNum&gt;&lt;DisplayText&gt;(Kohler &amp;amp; Specht, 2019)&lt;/DisplayText&gt;&lt;record&gt;&lt;rec-number&gt;29&lt;/rec-number&gt;&lt;foreign-keys&gt;&lt;key app="EN" db-id="5re5epv9rrvvajeatv4xvdtet5zsfedxv2xw" timestamp="1639883933"&gt;29&lt;/key&gt;&lt;/foreign-keys&gt;&lt;ref-type name="Book Section"&gt;5&lt;/ref-type&gt;&lt;contributors&gt;&lt;authors&gt;&lt;author&gt;Kohler, Jens&lt;/author&gt;&lt;author&gt;Specht, Thomas&lt;/author&gt;&lt;/authors&gt;&lt;/contributors&gt;&lt;titles&gt;&lt;title&gt;Towards a Secure, Distributed, and Reliable Cloud-Based Reference Architecture for Big Data in Smart Cities&lt;/title&gt;&lt;secondary-title&gt;Big Data Analytics for Smart and Connected Cities&lt;/secondary-title&gt;&lt;/titles&gt;&lt;pages&gt;38-70&lt;/pages&gt;&lt;dates&gt;&lt;year&gt;2019&lt;/year&gt;&lt;/dates&gt;&lt;publisher&gt;IGI Global&lt;/publisher&gt;&lt;urls&gt;&lt;/urls&gt;&lt;/record&gt;&lt;/Cite&gt;&lt;/EndNote&gt;</w:instrText>
+            </w:r>
+            <w:r>
+              <w:rPr>
+                <w:sz w:val="20"/>
+                <w:szCs w:val="20"/>
+              </w:rPr>
+              <w:fldChar w:fldCharType="separate"/>
+            </w:r>
+            <w:r>
+              <w:rPr>
+                <w:noProof/>
+                <w:sz w:val="20"/>
+                <w:szCs w:val="20"/>
+              </w:rPr>
+              <w:t>(Kohler &amp; Specht, 2019)</w:t>
+            </w:r>
+            <w:r>
+              <w:rPr>
+                <w:sz w:val="20"/>
+                <w:szCs w:val="20"/>
+              </w:rPr>
+              <w:fldChar w:fldCharType="end"/>
+            </w:r>
+            <w:r>
+              <w:rPr>
+                <w:sz w:val="20"/>
+                <w:szCs w:val="20"/>
+              </w:rPr>
+              <w:t xml:space="preserve"> </w:t>
+            </w:r>
+            <w:r>
+              <w:rPr>
+                <w:sz w:val="20"/>
+                <w:szCs w:val="20"/>
+              </w:rPr>
+              <w:t>- journal</w:t>
             </w:r>
           </w:p>
         </w:tc>
@@ -7603,23 +8313,57 @@
                 <w:sz w:val="20"/>
                 <w:szCs w:val="20"/>
               </w:rPr>
-              <w:t>Reference Architectures and Standards for the Internet of Things and Big Data in Smart Manufacturing (</w:t>
-            </w:r>
-            <w:proofErr w:type="spellStart"/>
-            <w:r>
-              <w:rPr>
-                <w:sz w:val="20"/>
-                <w:szCs w:val="20"/>
-              </w:rPr>
-              <w:t>Ünal</w:t>
-            </w:r>
-            <w:proofErr w:type="spellEnd"/>
-            <w:r>
-              <w:rPr>
-                <w:sz w:val="20"/>
-                <w:szCs w:val="20"/>
-              </w:rPr>
-              <w:t xml:space="preserve"> 2019) </w:t>
+              <w:t xml:space="preserve">Reference Architectures and Standards for the Internet of Things and Big Data in Smart Manufacturing </w:t>
+            </w:r>
+            <w:r>
+              <w:rPr>
+                <w:sz w:val="20"/>
+                <w:szCs w:val="20"/>
+              </w:rPr>
+              <w:fldChar w:fldCharType="begin"/>
+            </w:r>
+            <w:r>
+              <w:rPr>
+                <w:sz w:val="20"/>
+                <w:szCs w:val="20"/>
+              </w:rPr>
+              <w:instrText xml:space="preserve"> ADDIN EN.CITE &lt;EndNote&gt;&lt;Cite&gt;&lt;Author&gt;Ünal&lt;/Author&gt;&lt;Year&gt;2019&lt;/Year&gt;&lt;RecNum&gt;30&lt;/RecNum&gt;&lt;DisplayText&gt;(Ünal, 2019)&lt;/DisplayText&gt;&lt;record&gt;&lt;rec-number&gt;30&lt;/rec-number&gt;&lt;foreign-keys&gt;&lt;key app="EN" db-id="5re5epv9rrvvajeatv4xvdtet5zsfedxv2xw" timestamp="1639884223"&gt;30&lt;/key&gt;&lt;/foreign-keys&gt;&lt;ref-type name="Conference Proceedings"&gt;10&lt;/ref-type&gt;&lt;contributors&gt;&lt;authors&gt;&lt;author&gt;Ünal, Perin&lt;/author&gt;&lt;/authors&gt;&lt;/contributors&gt;&lt;titles&gt;&lt;title&gt;Reference Architectures and Standards for the Internet of Things and Big Data in Smart Manufacturing&lt;/title&gt;&lt;secondary-title&gt;2019 7th International Conference on Future Internet of Things and Cloud (FiCloud)&lt;/secondary-title&gt;&lt;/titles&gt;&lt;pages&gt;243-250&lt;/pages&gt;&lt;dates&gt;&lt;year&gt;2019&lt;/year&gt;&lt;/dates&gt;&lt;publisher&gt;IEEE&lt;/publisher&gt;&lt;isbn&gt;1728128889&lt;/isbn&gt;&lt;urls&gt;&lt;/urls&gt;&lt;/record&gt;&lt;/Cite&gt;&lt;/EndNote&gt;</w:instrText>
+            </w:r>
+            <w:r>
+              <w:rPr>
+                <w:sz w:val="20"/>
+                <w:szCs w:val="20"/>
+              </w:rPr>
+              <w:fldChar w:fldCharType="separate"/>
+            </w:r>
+            <w:r>
+              <w:rPr>
+                <w:noProof/>
+                <w:sz w:val="20"/>
+                <w:szCs w:val="20"/>
+              </w:rPr>
+              <w:t>(Ünal, 2019)</w:t>
+            </w:r>
+            <w:r>
+              <w:rPr>
+                <w:sz w:val="20"/>
+                <w:szCs w:val="20"/>
+              </w:rPr>
+              <w:fldChar w:fldCharType="end"/>
+            </w:r>
+            <w:r>
+              <w:rPr>
+                <w:sz w:val="20"/>
+                <w:szCs w:val="20"/>
+              </w:rPr>
+              <w:t xml:space="preserve"> - conference</w:t>
+            </w:r>
+            <w:r>
+              <w:rPr>
+                <w:sz w:val="20"/>
+                <w:szCs w:val="20"/>
+              </w:rPr>
+              <w:t xml:space="preserve"> </w:t>
             </w:r>
           </w:p>
         </w:tc>
@@ -7721,23 +8465,50 @@
                 <w:sz w:val="20"/>
                 <w:szCs w:val="20"/>
               </w:rPr>
-              <w:t>Lambda architecture (</w:t>
-            </w:r>
-            <w:proofErr w:type="spellStart"/>
-            <w:r>
-              <w:rPr>
-                <w:sz w:val="20"/>
-                <w:szCs w:val="20"/>
-              </w:rPr>
-              <w:t>Marz</w:t>
-            </w:r>
-            <w:proofErr w:type="spellEnd"/>
-            <w:r>
-              <w:rPr>
-                <w:sz w:val="20"/>
-                <w:szCs w:val="20"/>
-              </w:rPr>
-              <w:t xml:space="preserve"> 2011) </w:t>
+              <w:t xml:space="preserve">Lambda architecture </w:t>
+            </w:r>
+            <w:r>
+              <w:rPr>
+                <w:sz w:val="20"/>
+                <w:szCs w:val="20"/>
+              </w:rPr>
+              <w:fldChar w:fldCharType="begin"/>
+            </w:r>
+            <w:r>
+              <w:rPr>
+                <w:sz w:val="20"/>
+                <w:szCs w:val="20"/>
+              </w:rPr>
+              <w:instrText xml:space="preserve"> ADDIN EN.CITE &lt;EndNote&gt;&lt;Cite&gt;&lt;Author&gt;Kiran&lt;/Author&gt;&lt;Year&gt;2015&lt;/Year&gt;&lt;RecNum&gt;32&lt;/RecNum&gt;&lt;DisplayText&gt;(Kiran, Murphy, Monga, Dugan, &amp;amp; Baveja, 2015)&lt;/DisplayText&gt;&lt;record&gt;&lt;rec-number&gt;32&lt;/rec-number&gt;&lt;foreign-keys&gt;&lt;key app="EN" db-id="5re5epv9rrvvajeatv4xvdtet5zsfedxv2xw" timestamp="1639884520"&gt;32&lt;/key&gt;&lt;/foreign-keys&gt;&lt;ref-type name="Conference Proceedings"&gt;10&lt;/ref-type&gt;&lt;contributors&gt;&lt;authors&gt;&lt;author&gt;Kiran, Mariam&lt;/author&gt;&lt;author&gt;Murphy, Peter&lt;/author&gt;&lt;author&gt;Monga, Inder&lt;/author&gt;&lt;author&gt;Dugan, Jon&lt;/author&gt;&lt;author&gt;Baveja, Sartaj Singh&lt;/author&gt;&lt;/authors&gt;&lt;/contributors&gt;&lt;titles&gt;&lt;title&gt;Lambda architecture for cost-effective batch and speed big data processing&lt;/title&gt;&lt;secondary-title&gt;2015 IEEE International Conference on Big Data (Big Data)&lt;/secondary-title&gt;&lt;/titles&gt;&lt;pages&gt;2785-2792&lt;/pages&gt;&lt;dates&gt;&lt;year&gt;2015&lt;/year&gt;&lt;/dates&gt;&lt;publisher&gt;IEEE&lt;/publisher&gt;&lt;isbn&gt;1479999261&lt;/isbn&gt;&lt;urls&gt;&lt;/urls&gt;&lt;/record&gt;&lt;/Cite&gt;&lt;/EndNote&gt;</w:instrText>
+            </w:r>
+            <w:r>
+              <w:rPr>
+                <w:sz w:val="20"/>
+                <w:szCs w:val="20"/>
+              </w:rPr>
+              <w:fldChar w:fldCharType="separate"/>
+            </w:r>
+            <w:r>
+              <w:rPr>
+                <w:noProof/>
+                <w:sz w:val="20"/>
+                <w:szCs w:val="20"/>
+              </w:rPr>
+              <w:t>(Kiran, Murphy, Monga, Dugan, &amp; Baveja, 2015)</w:t>
+            </w:r>
+            <w:r>
+              <w:rPr>
+                <w:sz w:val="20"/>
+                <w:szCs w:val="20"/>
+              </w:rPr>
+              <w:fldChar w:fldCharType="end"/>
+            </w:r>
+            <w:r>
+              <w:rPr>
+                <w:sz w:val="20"/>
+                <w:szCs w:val="20"/>
+              </w:rPr>
+              <w:t xml:space="preserve"> - conference</w:t>
             </w:r>
           </w:p>
           <w:p>
@@ -7849,7 +8620,57 @@
                 <w:sz w:val="20"/>
                 <w:szCs w:val="20"/>
               </w:rPr>
-              <w:t xml:space="preserve">IBM - Reference architecture for high performance analytics in healthcare and life science (Mysore et al. 2013) </w:t>
+              <w:t xml:space="preserve">IBM - Reference architecture for high performance analytics in healthcare and life science </w:t>
+            </w:r>
+            <w:r>
+              <w:rPr>
+                <w:sz w:val="20"/>
+                <w:szCs w:val="20"/>
+              </w:rPr>
+              <w:fldChar w:fldCharType="begin"/>
+            </w:r>
+            <w:r>
+              <w:rPr>
+                <w:sz w:val="20"/>
+                <w:szCs w:val="20"/>
+              </w:rPr>
+              <w:instrText xml:space="preserve"> ADDIN EN.CITE &lt;EndNote&gt;&lt;Cite&gt;&lt;Author&gt;Quintero&lt;/Author&gt;&lt;Year&gt;2019&lt;/Year&gt;&lt;RecNum&gt;33&lt;/RecNum&gt;&lt;DisplayText&gt;(Quintero &amp;amp; Lee, 2019)&lt;/DisplayText&gt;&lt;record&gt;&lt;rec-number&gt;33&lt;/rec-number&gt;&lt;foreign-keys&gt;&lt;key app="EN" db-id="5re5epv9rrvvajeatv4xvdtet5zsfedxv2xw" timestamp="1639884567"&gt;33&lt;/key&gt;&lt;/foreign-keys&gt;&lt;ref-type name="Book"&gt;6&lt;/ref-type&gt;&lt;contributors&gt;&lt;authors&gt;&lt;author&gt;Quintero, Dino&lt;/author&gt;&lt;author&gt;Lee, Frank N&lt;/author&gt;&lt;/authors&gt;&lt;/contributors&gt;&lt;titles&gt;&lt;title&gt;IBM reference architecture for high performance data and AI in healthcare and life sciences&lt;/title&gt;&lt;/titles&gt;&lt;dates&gt;&lt;year&gt;2019&lt;/year&gt;&lt;/dates&gt;&lt;publisher&gt;IBM Corporation, International Technical Support Organization&lt;/publisher&gt;&lt;isbn&gt;073845690X&lt;/isbn&gt;&lt;urls&gt;&lt;/urls&gt;&lt;/record&gt;&lt;/Cite&gt;&lt;/EndNote&gt;</w:instrText>
+            </w:r>
+            <w:r>
+              <w:rPr>
+                <w:sz w:val="20"/>
+                <w:szCs w:val="20"/>
+              </w:rPr>
+              <w:fldChar w:fldCharType="separate"/>
+            </w:r>
+            <w:r>
+              <w:rPr>
+                <w:noProof/>
+                <w:sz w:val="20"/>
+                <w:szCs w:val="20"/>
+              </w:rPr>
+              <w:t>(Quintero &amp; Lee, 2019)</w:t>
+            </w:r>
+            <w:r>
+              <w:rPr>
+                <w:sz w:val="20"/>
+                <w:szCs w:val="20"/>
+              </w:rPr>
+              <w:fldChar w:fldCharType="end"/>
+            </w:r>
+            <w:r>
+              <w:rPr>
+                <w:sz w:val="20"/>
+                <w:szCs w:val="20"/>
+              </w:rPr>
+              <w:t xml:space="preserve"> – white paper</w:t>
+            </w:r>
+            <w:r>
+              <w:rPr>
+                <w:sz w:val="20"/>
+                <w:szCs w:val="20"/>
+              </w:rPr>
+              <w:t xml:space="preserve"> </w:t>
             </w:r>
           </w:p>
           <w:p>
@@ -7971,7 +8792,14 @@
                 <w:sz w:val="20"/>
                 <w:szCs w:val="20"/>
               </w:rPr>
-              <w:t xml:space="preserve">Microsoft - Big Data ecosystem reference architecture </w:t>
+              <w:t>Microsoft - Big Data ecosystem reference architecture</w:t>
+            </w:r>
+            <w:r>
+              <w:rPr>
+                <w:sz w:val="20"/>
+                <w:szCs w:val="20"/>
+              </w:rPr>
+              <w:t xml:space="preserve"> </w:t>
             </w:r>
             <w:r>
               <w:rPr>
@@ -7985,7 +8813,7 @@
                 <w:sz w:val="20"/>
                 <w:szCs w:val="20"/>
               </w:rPr>
-              <w:instrText xml:space="preserve"> ADDIN EN.CITE &lt;EndNote&gt;&lt;Cite&gt;&lt;Author&gt;Levin&lt;/Author&gt;&lt;Year&gt;2013&lt;/Year&gt;&lt;RecNum&gt;417&lt;/RecNum&gt;&lt;DisplayText&gt;(Levin, 2013)&lt;/DisplayText&gt;&lt;record&gt;&lt;rec-number&gt;417&lt;/rec-number&gt;&lt;foreign-keys&gt;&lt;key app="EN" db-id="9290f22rjpez9tef0t2xd5xo5d0d02v505as" timestamp="1639562659"&gt;417&lt;/key&gt;&lt;/foreign-keys&gt;&lt;ref-type name="Journal Article"&gt;17&lt;/ref-type&gt;&lt;contributors&gt;&lt;authors&gt;&lt;author&gt;Levin, BO&lt;/author&gt;&lt;/authors&gt;&lt;/contributors&gt;&lt;titles&gt;&lt;title&gt;Big data ecosystem reference architecture&lt;/title&gt;&lt;secondary-title&gt;Microsoft Corporation&lt;/secondary-title&gt;&lt;/titles&gt;&lt;periodical&gt;&lt;full-title&gt;Microsoft Corporation&lt;/full-title&gt;&lt;/periodical&gt;&lt;dates&gt;&lt;year&gt;2013&lt;/year&gt;&lt;/dates&gt;&lt;urls&gt;&lt;/urls&gt;&lt;/record&gt;&lt;/Cite&gt;&lt;/EndNote&gt;</w:instrText>
+              <w:instrText xml:space="preserve"> ADDIN EN.CITE &lt;EndNote&gt;&lt;Cite&gt;&lt;Author&gt;Levin&lt;/Author&gt;&lt;Year&gt;2013&lt;/Year&gt;&lt;RecNum&gt;35&lt;/RecNum&gt;&lt;DisplayText&gt;(Levin, 2013)&lt;/DisplayText&gt;&lt;record&gt;&lt;rec-number&gt;35&lt;/rec-number&gt;&lt;foreign-keys&gt;&lt;key app="EN" db-id="5re5epv9rrvvajeatv4xvdtet5zsfedxv2xw" timestamp="1639884634"&gt;35&lt;/key&gt;&lt;/foreign-keys&gt;&lt;ref-type name="Journal Article"&gt;17&lt;/ref-type&gt;&lt;contributors&gt;&lt;authors&gt;&lt;author&gt;Levin, BO&lt;/author&gt;&lt;/authors&gt;&lt;/contributors&gt;&lt;titles&gt;&lt;title&gt;Big data ecosystem reference architecture&lt;/title&gt;&lt;secondary-title&gt;Microsoft Corporation&lt;/secondary-title&gt;&lt;/titles&gt;&lt;periodical&gt;&lt;full-title&gt;Microsoft Corporation&lt;/full-title&gt;&lt;/periodical&gt;&lt;dates&gt;&lt;year&gt;2013&lt;/year&gt;&lt;/dates&gt;&lt;urls&gt;&lt;/urls&gt;&lt;/record&gt;&lt;/Cite&gt;&lt;/EndNote&gt;</w:instrText>
             </w:r>
             <w:r>
               <w:rPr>
@@ -8008,6 +8836,13 @@
                 <w:szCs w:val="20"/>
               </w:rPr>
               <w:fldChar w:fldCharType="end"/>
+            </w:r>
+            <w:r>
+              <w:rPr>
+                <w:sz w:val="20"/>
+                <w:szCs w:val="20"/>
+              </w:rPr>
+              <w:t xml:space="preserve"> – white paper</w:t>
             </w:r>
             <w:r>
               <w:rPr>
@@ -8126,7 +8961,50 @@
                 <w:sz w:val="20"/>
                 <w:szCs w:val="20"/>
               </w:rPr>
-              <w:t xml:space="preserve">Oracle - Information Management and Big Data: A Reference Architecture (Oracle 2014) </w:t>
+              <w:t xml:space="preserve">Oracle - Information Management and Big Data: A Reference Architecture </w:t>
+            </w:r>
+            <w:r>
+              <w:rPr>
+                <w:sz w:val="20"/>
+                <w:szCs w:val="20"/>
+              </w:rPr>
+              <w:fldChar w:fldCharType="begin"/>
+            </w:r>
+            <w:r>
+              <w:rPr>
+                <w:sz w:val="20"/>
+                <w:szCs w:val="20"/>
+              </w:rPr>
+              <w:instrText xml:space="preserve"> ADDIN EN.CITE &lt;EndNote&gt;&lt;Cite&gt;&lt;Author&gt;Cackett&lt;/Author&gt;&lt;Year&gt;2013&lt;/Year&gt;&lt;RecNum&gt;36&lt;/RecNum&gt;&lt;DisplayText&gt;(Cackett, 2013)&lt;/DisplayText&gt;&lt;record&gt;&lt;rec-number&gt;36&lt;/rec-number&gt;&lt;foreign-keys&gt;&lt;key app="EN" db-id="5re5epv9rrvvajeatv4xvdtet5zsfedxv2xw" timestamp="1639884864"&gt;36&lt;/key&gt;&lt;/foreign-keys&gt;&lt;ref-type name="Journal Article"&gt;17&lt;/ref-type&gt;&lt;contributors&gt;&lt;authors&gt;&lt;author&gt;Cackett, Doug&lt;/author&gt;&lt;/authors&gt;&lt;/contributors&gt;&lt;titles&gt;&lt;title&gt;Information Management and Big data: A Reference Architecture&lt;/title&gt;&lt;secondary-title&gt;Oracle: Redwood City, CA, USA&lt;/secondary-title&gt;&lt;/titles&gt;&lt;periodical&gt;&lt;full-title&gt;Oracle: Redwood City, CA, USA&lt;/full-title&gt;&lt;/periodical&gt;&lt;dates&gt;&lt;year&gt;2013&lt;/year&gt;&lt;/dates&gt;&lt;urls&gt;&lt;/urls&gt;&lt;/record&gt;&lt;/Cite&gt;&lt;/EndNote&gt;</w:instrText>
+            </w:r>
+            <w:r>
+              <w:rPr>
+                <w:sz w:val="20"/>
+                <w:szCs w:val="20"/>
+              </w:rPr>
+              <w:fldChar w:fldCharType="separate"/>
+            </w:r>
+            <w:r>
+              <w:rPr>
+                <w:noProof/>
+                <w:sz w:val="20"/>
+                <w:szCs w:val="20"/>
+              </w:rPr>
+              <w:t>(Cackett, 2013)</w:t>
+            </w:r>
+            <w:r>
+              <w:rPr>
+                <w:sz w:val="20"/>
+                <w:szCs w:val="20"/>
+              </w:rPr>
+              <w:fldChar w:fldCharType="end"/>
+            </w:r>
+            <w:r>
+              <w:rPr>
+                <w:sz w:val="20"/>
+                <w:szCs w:val="20"/>
+              </w:rPr>
+              <w:t xml:space="preserve"> – white paper</w:t>
             </w:r>
           </w:p>
           <w:p>
@@ -8238,7 +9116,50 @@
                 <w:sz w:val="20"/>
                 <w:szCs w:val="20"/>
               </w:rPr>
-              <w:t xml:space="preserve">SAP - NEC Reference Architecture for SAP HANA &amp; Hadoop (SAP 2016) </w:t>
+              <w:t xml:space="preserve">SAP - NEC Reference Architecture for SAP HANA &amp; Hadoop </w:t>
+            </w:r>
+            <w:r>
+              <w:rPr>
+                <w:sz w:val="20"/>
+                <w:szCs w:val="20"/>
+              </w:rPr>
+              <w:fldChar w:fldCharType="begin"/>
+            </w:r>
+            <w:r>
+              <w:rPr>
+                <w:sz w:val="20"/>
+                <w:szCs w:val="20"/>
+              </w:rPr>
+              <w:instrText xml:space="preserve"> ADDIN EN.CITE &lt;EndNote&gt;&lt;Cite ExcludeAuth="1"&gt;&lt;Author&gt;SAP&lt;/Author&gt;&lt;Year&gt;2016&lt;/Year&gt;&lt;RecNum&gt;37&lt;/RecNum&gt;&lt;DisplayText&gt;(2016)&lt;/DisplayText&gt;&lt;record&gt;&lt;rec-number&gt;37&lt;/rec-number&gt;&lt;foreign-keys&gt;&lt;key app="EN" db-id="5re5epv9rrvvajeatv4xvdtet5zsfedxv2xw" timestamp="1639885460"&gt;37&lt;/key&gt;&lt;/foreign-keys&gt;&lt;ref-type name="Web Page"&gt;12&lt;/ref-type&gt;&lt;contributors&gt;&lt;authors&gt;&lt;author&gt;SAP&lt;/author&gt;&lt;/authors&gt;&lt;/contributors&gt;&lt;titles&gt;&lt;title&gt;Whitepaper NEC SAPHANA Hadoop&lt;/title&gt;&lt;/titles&gt;&lt;dates&gt;&lt;year&gt;2016&lt;/year&gt;&lt;/dates&gt;&lt;urls&gt;&lt;related-urls&gt;&lt;url&gt;https://www.scribd.com/document/418835912/Whitepaper-NEC-SAPHANA-Hadoop&lt;/url&gt;&lt;/related-urls&gt;&lt;/urls&gt;&lt;/record&gt;&lt;/Cite&gt;&lt;Cite&gt;&lt;Author&gt;SAP&lt;/Author&gt;&lt;Year&gt;2016&lt;/Year&gt;&lt;RecNum&gt;37&lt;/RecNum&gt;&lt;record&gt;&lt;rec-number&gt;37&lt;/rec-number&gt;&lt;foreign-keys&gt;&lt;key app="EN" db-id="5re5epv9rrvvajeatv4xvdtet5zsfedxv2xw" timestamp="1639885460"&gt;37&lt;/key&gt;&lt;/foreign-keys&gt;&lt;ref-type name="Web Page"&gt;12&lt;/ref-type&gt;&lt;contributors&gt;&lt;authors&gt;&lt;author&gt;SAP&lt;/author&gt;&lt;/authors&gt;&lt;/contributors&gt;&lt;titles&gt;&lt;title&gt;Whitepaper NEC SAPHANA Hadoop&lt;/title&gt;&lt;/titles&gt;&lt;dates&gt;&lt;year&gt;2016&lt;/year&gt;&lt;/dates&gt;&lt;urls&gt;&lt;related-urls&gt;&lt;url&gt;https://www.scribd.com/document/418835912/Whitepaper-NEC-SAPHANA-Hadoop&lt;/url&gt;&lt;/related-urls&gt;&lt;/urls&gt;&lt;/record&gt;&lt;/Cite&gt;&lt;/EndNote&gt;</w:instrText>
+            </w:r>
+            <w:r>
+              <w:rPr>
+                <w:sz w:val="20"/>
+                <w:szCs w:val="20"/>
+              </w:rPr>
+              <w:fldChar w:fldCharType="separate"/>
+            </w:r>
+            <w:r>
+              <w:rPr>
+                <w:noProof/>
+                <w:sz w:val="20"/>
+                <w:szCs w:val="20"/>
+              </w:rPr>
+              <w:t>(SAP, 2016)</w:t>
+            </w:r>
+            <w:r>
+              <w:rPr>
+                <w:sz w:val="20"/>
+                <w:szCs w:val="20"/>
+              </w:rPr>
+              <w:fldChar w:fldCharType="end"/>
+            </w:r>
+            <w:r>
+              <w:rPr>
+                <w:sz w:val="20"/>
+                <w:szCs w:val="20"/>
+              </w:rPr>
+              <w:t xml:space="preserve"> – white paper</w:t>
             </w:r>
           </w:p>
           <w:p>
@@ -8350,18 +9271,15 @@
                 <w:sz w:val="20"/>
                 <w:szCs w:val="20"/>
               </w:rPr>
-              <w:t xml:space="preserve">NIST Big Data interoperability framework (Chang and Boyd 2018) </w:t>
-            </w:r>
-          </w:p>
-          <w:p>
-            <w:pPr>
-              <w:pStyle w:val="Default"/>
-              <w:jc w:val="center"/>
-              <w:rPr>
-                <w:sz w:val="20"/>
-                <w:szCs w:val="20"/>
-              </w:rPr>
-            </w:pPr>
+              <w:t xml:space="preserve">NIST Big Data interoperability framework </w:t>
+            </w:r>
+            <w:r>
+              <w:rPr>
+                <w:sz w:val="20"/>
+                <w:szCs w:val="20"/>
+              </w:rPr>
+              <w:t>{Chang, 2018 #30} – white paper with academic help</w:t>
+            </w:r>
           </w:p>
         </w:tc>
         <w:tc>
@@ -8477,7 +9395,11 @@
       </w:r>
       <w:ins w:id="4" w:author="Author">
         <w:r>
-          <w:t xml:space="preserve">The goal of this initiative was to accelerate the speed of science and engineering discovery, to improve national security, and to improve the knowledge extraction from large and complicated sets of data </w:t>
+          <w:t xml:space="preserve">The goal of this initiative was to accelerate the speed of science and engineering discovery, to improve national security, </w:t>
+        </w:r>
+        <w:r>
+          <w:lastRenderedPageBreak/>
+          <w:t xml:space="preserve">and to improve the knowledge extraction from large and complicated sets of data </w:t>
         </w:r>
       </w:ins>
       <w:r>
@@ -8596,7 +9518,6 @@
         <w:t xml:space="preserve">the overall practice </w:t>
       </w:r>
       <w:r>
-        <w:lastRenderedPageBreak/>
         <w:fldChar w:fldCharType="begin"/>
       </w:r>
       <w:r>
@@ -8743,7 +9664,7 @@
         <w:fldChar w:fldCharType="begin"/>
       </w:r>
       <w:r>
-        <w:instrText xml:space="preserve"> ADDIN EN.CITE &lt;EndNote&gt;&lt;Cite&gt;&lt;Author&gt;Maier&lt;/Author&gt;&lt;Year&gt;2013&lt;/Year&gt;&lt;RecNum&gt;223&lt;/RecNum&gt;&lt;DisplayText&gt;(Maier, Serebrenik, &amp;amp; Vanderfeesten, 2013)&lt;/DisplayText&gt;&lt;record&gt;&lt;rec-number&gt;223&lt;/rec-number&gt;&lt;foreign-keys&gt;&lt;key app="EN" db-id="9290f22rjpez9tef0t2xd5xo5d0d02v505as" timestamp="1577853624"&gt;223&lt;/key&gt;&lt;/foreign-keys&gt;&lt;ref-type name="Journal Article"&gt;17&lt;/ref-type&gt;&lt;contributors&gt;&lt;authors&gt;&lt;author&gt;Maier, Markus&lt;/author&gt;&lt;author&gt;Serebrenik, A&lt;/author&gt;&lt;author&gt;Vanderfeesten, ITP&lt;/author&gt;&lt;/authors&gt;&lt;/contributors&gt;&lt;titles&gt;&lt;title&gt;Towards a big data reference architecture&lt;/title&gt;&lt;secondary-title&gt;University of Eindhoven&lt;/secondary-title&gt;&lt;/titles&gt;&lt;periodical&gt;&lt;full-title&gt;University of Eindhoven&lt;/full-title&gt;&lt;/periodical&gt;&lt;dates&gt;&lt;year&gt;2013&lt;/year&gt;&lt;/dates&gt;&lt;urls&gt;&lt;/urls&gt;&lt;/record&gt;&lt;/Cite&gt;&lt;/EndNote&gt;</w:instrText>
+        <w:instrText xml:space="preserve"> ADDIN EN.CITE &lt;EndNote&gt;&lt;Cite&gt;&lt;Author&gt;Maier&lt;/Author&gt;&lt;Year&gt;2013&lt;/Year&gt;&lt;RecNum&gt;223&lt;/RecNum&gt;&lt;DisplayText&gt;(Maier et al., 2013)&lt;/DisplayText&gt;&lt;record&gt;&lt;rec-number&gt;223&lt;/rec-number&gt;&lt;foreign-keys&gt;&lt;key app="EN" db-id="9290f22rjpez9tef0t2xd5xo5d0d02v505as" timestamp="1577853624"&gt;223&lt;/key&gt;&lt;/foreign-keys&gt;&lt;ref-type name="Journal Article"&gt;17&lt;/ref-type&gt;&lt;contributors&gt;&lt;authors&gt;&lt;author&gt;Maier, Markus&lt;/author&gt;&lt;author&gt;Serebrenik, A&lt;/author&gt;&lt;author&gt;Vanderfeesten, ITP&lt;/author&gt;&lt;/authors&gt;&lt;/contributors&gt;&lt;titles&gt;&lt;title&gt;Towards a big data reference architecture&lt;/title&gt;&lt;secondary-title&gt;University of Eindhoven&lt;/secondary-title&gt;&lt;/titles&gt;&lt;periodical&gt;&lt;full-title&gt;University of Eindhoven&lt;/full-title&gt;&lt;/periodical&gt;&lt;dates&gt;&lt;year&gt;2013&lt;/year&gt;&lt;/dates&gt;&lt;urls&gt;&lt;/urls&gt;&lt;/record&gt;&lt;/Cite&gt;&lt;/EndNote&gt;</w:instrText>
       </w:r>
       <w:r>
         <w:fldChar w:fldCharType="separate"/>
@@ -8752,7 +9673,7 @@
         <w:rPr>
           <w:noProof/>
         </w:rPr>
-        <w:t>(Maier, Serebrenik, &amp; Vanderfeesten, 2013)</w:t>
+        <w:t>(Maier et al., 2013)</w:t>
       </w:r>
       <w:r>
         <w:fldChar w:fldCharType="end"/>
@@ -8787,7 +9708,7 @@
         <w:fldChar w:fldCharType="begin"/>
       </w:r>
       <w:r>
-        <w:instrText xml:space="preserve"> ADDIN EN.CITE &lt;EndNote&gt;&lt;Cite AuthorYear="1"&gt;&lt;Author&gt;Klein&lt;/Author&gt;&lt;Year&gt;2016&lt;/Year&gt;&lt;RecNum&gt;264&lt;/RecNum&gt;&lt;DisplayText&gt;Klein, Buglak, Blockow, Wuttke, and Cooper (2016)&lt;/DisplayText&gt;&lt;record&gt;&lt;rec-number&gt;264&lt;/rec-number&gt;&lt;foreign-keys&gt;&lt;key app="EN" db-id="9290f22rjpez9tef0t2xd5xo5d0d02v505as" timestamp="1578789418"&gt;264&lt;/key&gt;&lt;/foreign-keys&gt;&lt;ref-type name="Conference Proceedings"&gt;10&lt;/ref-type&gt;&lt;contributors&gt;&lt;authors&gt;&lt;author&gt;Klein, John&lt;/author&gt;&lt;author&gt;Buglak, Ross&lt;/author&gt;&lt;author&gt;Blockow, David&lt;/author&gt;&lt;author&gt;Wuttke, Troy&lt;/author&gt;&lt;author&gt;Cooper, Brenton&lt;/author&gt;&lt;/authors&gt;&lt;/contributors&gt;&lt;titles&gt;&lt;title&gt;A reference architecture for big data systems in the national security domain&lt;/title&gt;&lt;secondary-title&gt;2016 IEEE/ACM 2nd International Workshop on Big Data Software Engineering (BIGDSE)&lt;/secondary-title&gt;&lt;/titles&gt;&lt;pages&gt;51-57&lt;/pages&gt;&lt;dates&gt;&lt;year&gt;2016&lt;/year&gt;&lt;/dates&gt;&lt;publisher&gt;IEEE&lt;/publisher&gt;&lt;isbn&gt;1450341527&lt;/isbn&gt;&lt;urls&gt;&lt;/urls&gt;&lt;/record&gt;&lt;/Cite&gt;&lt;/EndNote&gt;</w:instrText>
+        <w:instrText xml:space="preserve"> ADDIN EN.CITE &lt;EndNote&gt;&lt;Cite AuthorYear="1"&gt;&lt;Author&gt;Klein&lt;/Author&gt;&lt;Year&gt;2016&lt;/Year&gt;&lt;RecNum&gt;24&lt;/RecNum&gt;&lt;DisplayText&gt;Klein et al. (2016)&lt;/DisplayText&gt;&lt;record&gt;&lt;rec-number&gt;24&lt;/rec-number&gt;&lt;foreign-keys&gt;&lt;key app="EN" db-id="5re5epv9rrvvajeatv4xvdtet5zsfedxv2xw" timestamp="1639883613"&gt;24&lt;/key&gt;&lt;/foreign-keys&gt;&lt;ref-type name="Conference Proceedings"&gt;10&lt;/ref-type&gt;&lt;contributors&gt;&lt;authors&gt;&lt;author&gt;Klein, John&lt;/author&gt;&lt;author&gt;Buglak, Ross&lt;/author&gt;&lt;author&gt;Blockow, David&lt;/author&gt;&lt;author&gt;Wuttke, Troy&lt;/author&gt;&lt;author&gt;Cooper, Brenton&lt;/author&gt;&lt;/authors&gt;&lt;/contributors&gt;&lt;titles&gt;&lt;title&gt;A reference architecture for big data systems in the national security domain&lt;/title&gt;&lt;secondary-title&gt;2016 IEEE/ACM 2nd International Workshop on Big Data Software Engineering (BIGDSE)&lt;/secondary-title&gt;&lt;/titles&gt;&lt;pages&gt;51-57&lt;/pages&gt;&lt;dates&gt;&lt;year&gt;2016&lt;/year&gt;&lt;/dates&gt;&lt;publisher&gt;IEEE&lt;/publisher&gt;&lt;isbn&gt;1450341527&lt;/isbn&gt;&lt;urls&gt;&lt;/urls&gt;&lt;/record&gt;&lt;/Cite&gt;&lt;/EndNote&gt;</w:instrText>
       </w:r>
       <w:r>
         <w:fldChar w:fldCharType="separate"/>
@@ -8796,7 +9717,7 @@
         <w:rPr>
           <w:noProof/>
         </w:rPr>
-        <w:t>Klein, Buglak, Blockow, Wuttke, and Cooper (2016)</w:t>
+        <w:t>Klein et al. (2016)</w:t>
       </w:r>
       <w:r>
         <w:fldChar w:fldCharType="end"/>
@@ -8886,23 +9807,7 @@
         <w:t xml:space="preserve"> </w:t>
       </w:r>
       <w:r>
-        <w:t xml:space="preserve">grounded Reference Architectures’ by </w:t>
-      </w:r>
-      <w:proofErr w:type="spellStart"/>
-      <w:r>
-        <w:t>Galster</w:t>
-      </w:r>
-      <w:proofErr w:type="spellEnd"/>
-      <w:r>
-        <w:t xml:space="preserve"> and </w:t>
-      </w:r>
-      <w:proofErr w:type="spellStart"/>
-      <w:r>
-        <w:t>Avgeriou</w:t>
-      </w:r>
-      <w:proofErr w:type="spellEnd"/>
-      <w:r>
-        <w:t xml:space="preserve"> (2011). </w:t>
+        <w:t xml:space="preserve">grounded Reference Architectures’ by Galster and Avgeriou (2011). </w:t>
       </w:r>
       <w:r>
         <w:t xml:space="preserve">The research methodology is well-received because of its </w:t>
@@ -8995,27 +9900,7 @@
         <w:t>, which is a well-established practice for problem analysis.</w:t>
       </w:r>
       <w:r>
-        <w:t xml:space="preserve"> The interrogative why addresses the goal of the RA, who, when, where address the context, and how and </w:t>
-      </w:r>
-      <w:r>
-        <w:lastRenderedPageBreak/>
-        <w:t>what address the design dimensions (</w:t>
-      </w:r>
-      <w:proofErr w:type="spellStart"/>
-      <w:r>
-        <w:t>Galster</w:t>
-      </w:r>
-      <w:proofErr w:type="spellEnd"/>
-      <w:r>
-        <w:t xml:space="preserve"> and </w:t>
-      </w:r>
-      <w:proofErr w:type="spellStart"/>
-      <w:r>
-        <w:t>Avgeriou</w:t>
-      </w:r>
-      <w:proofErr w:type="spellEnd"/>
-      <w:r>
-        <w:t xml:space="preserve"> 2011).</w:t>
+        <w:t xml:space="preserve"> The interrogative why addresses the goal of the RA, who, when, where address the context, and how and what address the design dimensions (Galster and Avgeriou 2011).</w:t>
       </w:r>
       <w:r>
         <w:t xml:space="preserve"> This framework categorizes RAs in two major groups: facilitation RAs and standardization RAs. </w:t>
@@ -9080,13 +9965,8 @@
       <w:r>
         <w:t xml:space="preserve">. In this study, the author used </w:t>
       </w:r>
-      <w:proofErr w:type="spellStart"/>
-      <w:r>
-        <w:t>Archimate</w:t>
-      </w:r>
-      <w:proofErr w:type="spellEnd"/>
-      <w:r>
-        <w:t xml:space="preserve"> </w:t>
+      <w:r>
+        <w:t xml:space="preserve">Archimate </w:t>
       </w:r>
       <w:r>
         <w:fldChar w:fldCharType="begin"/>
@@ -9147,13 +10027,8 @@
       <w:r>
         <w:t xml:space="preserve">, </w:t>
       </w:r>
-      <w:proofErr w:type="spellStart"/>
-      <w:r>
-        <w:t>Hevner's</w:t>
-      </w:r>
-      <w:proofErr w:type="spellEnd"/>
-      <w:r>
-        <w:t xml:space="preserve"> </w:t>
+      <w:r>
+        <w:t xml:space="preserve">Hevner's </w:t>
       </w:r>
       <w:r>
         <w:t>i</w:t>
@@ -9267,15 +10142,7 @@
     <w:p/>
     <w:p>
       <w:r>
-        <w:t>Among the challenges of developing RAs, perhaps evaluation is the most significant (Maier et al. 2013) (</w:t>
-      </w:r>
-      <w:proofErr w:type="spellStart"/>
-      <w:r>
-        <w:t>Cioroaica</w:t>
-      </w:r>
-      <w:proofErr w:type="spellEnd"/>
-      <w:r>
-        <w:t xml:space="preserve"> et al. 2019).</w:t>
+        <w:t>Among the challenges of developing RAs, perhaps evaluation is the most significant (Maier et al. 2013) (Cioroaica et al. 2019).</w:t>
       </w:r>
       <w:r>
         <w:t xml:space="preserve"> Two fundamental pillars of the evaluation is the correctness and the utility of the RA and how efficient it can be adapted and instantiated </w:t>
@@ -9329,23 +10196,7 @@
         <w:t>well-established</w:t>
       </w:r>
       <w:r>
-        <w:t xml:space="preserve"> evaluation methods for concrete architectures such as Architecture Level Modifiability Analysis (ALMA), Scenario-based Architecture Analysis Method (SAAM) (</w:t>
-      </w:r>
-      <w:proofErr w:type="spellStart"/>
-      <w:r>
-        <w:t>Kazman</w:t>
-      </w:r>
-      <w:proofErr w:type="spellEnd"/>
-      <w:r>
-        <w:t xml:space="preserve"> et al. 1996), (Bengtsson et al. 2004), Architecture Trade-off Analysis Method (ATAM) (</w:t>
-      </w:r>
-      <w:proofErr w:type="spellStart"/>
-      <w:r>
-        <w:t>Kazman</w:t>
-      </w:r>
-      <w:proofErr w:type="spellEnd"/>
-      <w:r>
-        <w:t xml:space="preserve"> et al. 1998) and Performance Assessment of Software Architecture (PASA) (Williams and Smith 2002), none of the these can really be directly applied to RAs.</w:t>
+        <w:t xml:space="preserve"> evaluation methods for concrete architectures such as Architecture Level Modifiability Analysis (ALMA), Scenario-based Architecture Analysis Method (SAAM) (Kazman et al. 1996), (Bengtsson et al. 2004), Architecture Trade-off Analysis Method (ATAM) (Kazman et al. 1998) and Performance Assessment of Software Architecture (PASA) (Williams and Smith 2002), none of the these can really be directly applied to RAs.</w:t>
       </w:r>
     </w:p>
     <w:p>
@@ -9355,7 +10206,11 @@
     </w:p>
     <w:p>
       <w:r>
-        <w:t>For instance, ATAM is reliant on participation of stakeholders in early stages for creation of utility tree, and RAs, being highly abstract, do not have a clear group of stakeholders at that stage. In addition, many of evaluation methodologies listed make use of scenarios, whereas RAs are highly abstract and are potentially adopted for various contexts, therefore making scenario creation a difficult and sometimes invali</w:t>
+        <w:t xml:space="preserve">For instance, ATAM is reliant on participation of stakeholders in early stages for creation of utility tree, and RAs, being highly abstract, do not have a clear group of stakeholders at that stage. In addition, many of evaluation methodologies listed make use of scenarios, whereas RAs are highly abstract and are potentially adopted for various contexts, therefore making </w:t>
+      </w:r>
+      <w:r>
+        <w:lastRenderedPageBreak/>
+        <w:t>scenario creation a difficult and sometimes invali</w:t>
       </w:r>
       <w:r>
         <w:t>d</w:t>
@@ -9767,13 +10622,8 @@
         <w:fldChar w:fldCharType="end"/>
       </w:r>
       <w:r>
-        <w:t xml:space="preserve">, and when there is a need for text analysis, one can choose </w:t>
-      </w:r>
-      <w:proofErr w:type="spellStart"/>
-      <w:r>
-        <w:t>ElasticSearch</w:t>
-      </w:r>
-      <w:proofErr w:type="spellEnd"/>
+        <w:t>, and when there is a need for text analysis, one can choose ElasticSearch</w:t>
+      </w:r>
       <w:r>
         <w:t xml:space="preserve"> </w:t>
       </w:r>
@@ -9877,11 +10727,7 @@
         <w:t>Similar to the way that Business Intelligence (BI) and BD differ in their source data types both in terms of granularity and data structure of it, a data lake and data warehouse share same of those same differences. In the case of a data warehouse, a relational database is utilized</w:t>
       </w:r>
       <w:r>
-        <w:t xml:space="preserve"> which decreases flexibility when it comes to analysis. In the case of data lake, data </w:t>
-      </w:r>
-      <w:r>
-        <w:lastRenderedPageBreak/>
-        <w:t>of different kind can be stored without the engineer needing to define the schema in advance. This increases the flexibility.</w:t>
+        <w:t xml:space="preserve"> which decreases flexibility when it comes to analysis. In the case of data lake, data of different kind can be stored without the engineer needing to define the schema in advance. This increases the flexibility.</w:t>
       </w:r>
       <w:r>
         <w:br/>
@@ -10062,10 +10908,7 @@
         <w:t xml:space="preserve"> </w:t>
       </w:r>
       <w:r>
-        <w:t xml:space="preserve">have shifted the overall paradigm of software engineering and data engineering towards </w:t>
-      </w:r>
-      <w:r>
-        <w:t>decentralization and distribution</w:t>
+        <w:t>have shifted the overall paradigm of software engineering and data engineering towards decentralization and distribution</w:t>
       </w:r>
       <w:r>
         <w:t xml:space="preserve"> </w:t>
@@ -10098,6 +10941,7 @@
     <w:p/>
     <w:p>
       <w:r>
+        <w:lastRenderedPageBreak/>
         <w:t>Therefore, CAP theorem, ACID and BASE transactions, data consistency, service discovery, and tail latency are potential architectural challenges one should consider.</w:t>
       </w:r>
       <w:r>
@@ -10119,7 +10963,6 @@
     <w:p/>
     <w:p>
       <w:r>
-        <w:lastRenderedPageBreak/>
         <w:t>Lastly, o</w:t>
       </w:r>
       <w:r>
@@ -10228,10 +11071,7 @@
         <w:t>Except for one BD RA (Bolster), metadata has not been accentuated enough and metadata layer is not thoroughly discussed.</w:t>
       </w:r>
       <w:r>
-        <w:t xml:space="preserve"> This is a noticeable limitation in current BD RAs, as metadata plays an important role in BD systems, addressing wide range of challenges such as privacy, security, data provenance, and linear analysis </w:t>
-      </w:r>
-      <w:r>
-        <w:t>(Eichler 2019).</w:t>
+        <w:t xml:space="preserve"> This is a noticeable limitation in current BD RAs, as metadata plays an important role in BD systems, addressing wide range of challenges such as privacy, security, data provenance, and linear analysis (Eichler 2019).</w:t>
       </w:r>
       <w:r>
         <w:t xml:space="preserve"> </w:t>
@@ -10243,10 +11083,7 @@
         <w:t>Based on that, one can argue that any BD system can benefit from a well-defined metadata layer as a means for bridging data stored in different platforms such as on-premises or on cloud</w:t>
       </w:r>
       <w:r>
-        <w:t xml:space="preserve">, reducing complexity, facilitating access management, facilitating data governance, and potentially the creation of data mesh </w:t>
-      </w:r>
-      <w:r>
-        <w:t>(Chang and Boyd 2018)</w:t>
+        <w:t>, reducing complexity, facilitating access management, facilitating data governance, and potentially the creation of data mesh (Chang and Boyd 2018)</w:t>
       </w:r>
       <w:r>
         <w:t>.</w:t>
@@ -10345,7 +11182,11 @@
         <w:t>underlying</w:t>
       </w:r>
       <w:r>
-        <w:t xml:space="preserve"> the shadow of regional data privacy policies</w:t>
+        <w:t xml:space="preserve"> the </w:t>
+      </w:r>
+      <w:r>
+        <w:lastRenderedPageBreak/>
+        <w:t>shadow of regional data privacy policies</w:t>
       </w:r>
       <w:r>
         <w:t xml:space="preserve"> </w:t>
@@ -10389,7 +11230,6 @@
         <w:pStyle w:val="Heading1"/>
       </w:pPr>
       <w:r>
-        <w:lastRenderedPageBreak/>
         <w:t>Conclusion</w:t>
       </w:r>
     </w:p>
@@ -10826,12 +11666,12 @@
       </w:pPr>
       <w:smartTag w:uri="urn:schemas-microsoft-com:office:smarttags" w:element="chmetcnv">
         <w:smartTagPr>
+          <w:attr w:name="TCSC" w:val="0"/>
+          <w:attr w:name="NumberType" w:val="1"/>
+          <w:attr w:name="Negative" w:val="False"/>
+          <w:attr w:name="HasSpace" w:val="False"/>
+          <w:attr w:name="SourceValue" w:val="1"/>
           <w:attr w:name="UnitName" w:val="”"/>
-          <w:attr w:name="SourceValue" w:val="1"/>
-          <w:attr w:name="HasSpace" w:val="False"/>
-          <w:attr w:name="Negative" w:val="False"/>
-          <w:attr w:name="NumberType" w:val="1"/>
-          <w:attr w:name="TCSC" w:val="0"/>
         </w:smartTagPr>
         <w:r>
           <w:rPr>
@@ -10848,12 +11688,12 @@
       </w:r>
       <w:smartTag w:uri="urn:schemas-microsoft-com:office:smarttags" w:element="chmetcnv">
         <w:smartTagPr>
+          <w:attr w:name="TCSC" w:val="0"/>
+          <w:attr w:name="NumberType" w:val="1"/>
+          <w:attr w:name="Negative" w:val="False"/>
+          <w:attr w:name="HasSpace" w:val="False"/>
+          <w:attr w:name="SourceValue" w:val="2.54"/>
           <w:attr w:name="UnitName" w:val="cm"/>
-          <w:attr w:name="SourceValue" w:val="2.54"/>
-          <w:attr w:name="HasSpace" w:val="False"/>
-          <w:attr w:name="Negative" w:val="False"/>
-          <w:attr w:name="NumberType" w:val="1"/>
-          <w:attr w:name="TCSC" w:val="0"/>
         </w:smartTagPr>
         <w:r>
           <w:rPr>
@@ -11469,6 +12309,7 @@
           <w:color w:val="356392"/>
           <w:sz w:val="24"/>
         </w:rPr>
+        <w:lastRenderedPageBreak/>
         <w:t xml:space="preserve">Document </w:t>
       </w:r>
       <w:r>
@@ -12905,7 +13746,6 @@
                 <w:szCs w:val="20"/>
               </w:rPr>
             </w:pPr>
-            <w:proofErr w:type="spellStart"/>
             <w:r>
               <w:rPr>
                 <w:sz w:val="20"/>
@@ -12913,7 +13753,6 @@
               </w:rPr>
               <w:t>St.dev</w:t>
             </w:r>
-            <w:proofErr w:type="spellEnd"/>
           </w:p>
         </w:tc>
       </w:tr>
@@ -14101,23 +14940,13 @@
           <w:szCs w:val="22"/>
         </w:rPr>
       </w:pPr>
-      <w:proofErr w:type="spellStart"/>
       <w:r>
         <w:rPr>
           <w:rFonts w:eastAsia="PMingLiU" w:hint="eastAsia"/>
           <w:szCs w:val="22"/>
           <w:lang w:eastAsia="zh-TW"/>
         </w:rPr>
-        <w:t>Hevner</w:t>
-      </w:r>
-      <w:proofErr w:type="spellEnd"/>
-      <w:r>
-        <w:rPr>
-          <w:rFonts w:eastAsia="PMingLiU" w:hint="eastAsia"/>
-          <w:szCs w:val="22"/>
-          <w:lang w:eastAsia="zh-TW"/>
-        </w:rPr>
-        <w:t>, A., March, S., Park, J.</w:t>
+        <w:t>Hevner, A., March, S., Park, J.</w:t>
       </w:r>
       <w:r>
         <w:rPr>
@@ -14593,23 +15422,13 @@
         </w:rPr>
         <w:t xml:space="preserve"> </w:t>
       </w:r>
-      <w:proofErr w:type="spellStart"/>
       <w:r>
         <w:rPr>
           <w:rFonts w:eastAsia="PMingLiU"/>
           <w:szCs w:val="22"/>
           <w:lang w:eastAsia="zh-TW"/>
         </w:rPr>
-        <w:t>Caverni</w:t>
-      </w:r>
-      <w:proofErr w:type="spellEnd"/>
-      <w:r>
-        <w:rPr>
-          <w:rFonts w:eastAsia="PMingLiU"/>
-          <w:szCs w:val="22"/>
-          <w:lang w:eastAsia="zh-TW"/>
-        </w:rPr>
-        <w:t xml:space="preserve">, J. Fabre, &amp; M. Gonzalez (Eds.), </w:t>
+        <w:t xml:space="preserve">Caverni, J. Fabre, &amp; M. Gonzalez (Eds.), </w:t>
       </w:r>
       <w:r>
         <w:rPr>
@@ -14695,69 +15514,23 @@
           <w:szCs w:val="22"/>
           <w:lang w:eastAsia="zh-TW"/>
         </w:rPr>
-        <w:t xml:space="preserve">Forget, A., Chiasson, S., &amp; Biddle, R. (2007). </w:t>
-      </w:r>
-      <w:proofErr w:type="spellStart"/>
+        <w:t>Forget, A., Chiasson, S., &amp; Biddle, R. (2007). Persuasian as education for computer security. In T.</w:t>
+      </w:r>
+      <w:r>
+        <w:rPr>
+          <w:rFonts w:eastAsia="PMingLiU" w:hint="eastAsia"/>
+          <w:szCs w:val="22"/>
+          <w:lang w:eastAsia="zh-TW"/>
+        </w:rPr>
+        <w:t xml:space="preserve"> </w:t>
+      </w:r>
       <w:r>
         <w:rPr>
           <w:rFonts w:eastAsia="PMingLiU"/>
           <w:szCs w:val="22"/>
           <w:lang w:eastAsia="zh-TW"/>
         </w:rPr>
-        <w:t>Persuasian</w:t>
-      </w:r>
-      <w:proofErr w:type="spellEnd"/>
-      <w:r>
-        <w:rPr>
-          <w:rFonts w:eastAsia="PMingLiU"/>
-          <w:szCs w:val="22"/>
-          <w:lang w:eastAsia="zh-TW"/>
-        </w:rPr>
-        <w:t xml:space="preserve"> as education for computer security. In T.</w:t>
-      </w:r>
-      <w:r>
-        <w:rPr>
-          <w:rFonts w:eastAsia="PMingLiU" w:hint="eastAsia"/>
-          <w:szCs w:val="22"/>
-          <w:lang w:eastAsia="zh-TW"/>
-        </w:rPr>
-        <w:t xml:space="preserve"> </w:t>
-      </w:r>
-      <w:proofErr w:type="spellStart"/>
-      <w:r>
-        <w:rPr>
-          <w:rFonts w:eastAsia="PMingLiU"/>
-          <w:szCs w:val="22"/>
-          <w:lang w:eastAsia="zh-TW"/>
-        </w:rPr>
-        <w:t>Bastiaens</w:t>
-      </w:r>
-      <w:proofErr w:type="spellEnd"/>
-      <w:r>
-        <w:rPr>
-          <w:rFonts w:eastAsia="PMingLiU"/>
-          <w:szCs w:val="22"/>
-          <w:lang w:eastAsia="zh-TW"/>
-        </w:rPr>
-        <w:t xml:space="preserve"> &amp; S. </w:t>
-      </w:r>
-      <w:proofErr w:type="spellStart"/>
-      <w:r>
-        <w:rPr>
-          <w:rFonts w:eastAsia="PMingLiU"/>
-          <w:szCs w:val="22"/>
-          <w:lang w:eastAsia="zh-TW"/>
-        </w:rPr>
-        <w:t>Carliner</w:t>
-      </w:r>
-      <w:proofErr w:type="spellEnd"/>
-      <w:r>
-        <w:rPr>
-          <w:rFonts w:eastAsia="PMingLiU"/>
-          <w:szCs w:val="22"/>
-          <w:lang w:eastAsia="zh-TW"/>
-        </w:rPr>
-        <w:t xml:space="preserve"> (Eds.), </w:t>
+        <w:t xml:space="preserve">Bastiaens &amp; S. Carliner (Eds.), </w:t>
       </w:r>
       <w:r>
         <w:rPr>
@@ -14840,23 +15613,13 @@
           <w:lang w:eastAsia="zh-TW"/>
         </w:rPr>
       </w:pPr>
-      <w:proofErr w:type="spellStart"/>
       <w:r>
         <w:rPr>
           <w:rFonts w:eastAsia="PMingLiU"/>
           <w:szCs w:val="22"/>
           <w:lang w:eastAsia="zh-TW"/>
         </w:rPr>
-        <w:t>Acha</w:t>
-      </w:r>
-      <w:proofErr w:type="spellEnd"/>
-      <w:r>
-        <w:rPr>
-          <w:rFonts w:eastAsia="PMingLiU"/>
-          <w:szCs w:val="22"/>
-          <w:lang w:eastAsia="zh-TW"/>
-        </w:rPr>
-        <w:t xml:space="preserve">, V. (2004). </w:t>
+        <w:t xml:space="preserve">Acha, V. (2004). </w:t>
       </w:r>
       <w:r>
         <w:rPr>
@@ -15089,16 +15852,16 @@
         <w:ind w:left="720" w:hanging="720"/>
       </w:pPr>
       <w:r>
-        <w:t xml:space="preserve">Carpenter, J., &amp; Hewitt, E. (2020). </w:t>
+        <w:t xml:space="preserve">Cackett, D. (2013). Information Management and Big data: A Reference Architecture. </w:t>
       </w:r>
       <w:r>
         <w:rPr>
           <w:i/>
         </w:rPr>
-        <w:t>Cassandra: the definitive guide: distributed data at web scale</w:t>
-      </w:r>
-      <w:r>
-        <w:t>: O'Reilly Media.</w:t>
+        <w:t>Oracle: Redwood City, CA, USA</w:t>
+      </w:r>
+      <w:r>
+        <w:t xml:space="preserve">. </w:t>
       </w:r>
     </w:p>
     <w:p>
@@ -15107,16 +15870,16 @@
         <w:ind w:left="720" w:hanging="720"/>
       </w:pPr>
       <w:r>
-        <w:t xml:space="preserve">Chang, W. L., &amp; Boyd, D. (2018). </w:t>
+        <w:t xml:space="preserve">Carpenter, J., &amp; Hewitt, E. (2020). </w:t>
       </w:r>
       <w:r>
         <w:rPr>
           <w:i/>
         </w:rPr>
-        <w:t>NIST Big Data Interoperability Framework: Volume 6, Big Data Reference Architecture</w:t>
-      </w:r>
-      <w:r>
-        <w:t xml:space="preserve">. Retrieved from </w:t>
+        <w:t>Cassandra: the definitive guide: distributed data at web scale</w:t>
+      </w:r>
+      <w:r>
+        <w:t>: O'Reilly Media.</w:t>
       </w:r>
     </w:p>
     <w:p>
@@ -15125,13 +15888,13 @@
         <w:ind w:left="720" w:hanging="720"/>
       </w:pPr>
       <w:r>
-        <w:t xml:space="preserve">Chang, W. L., &amp; Grady, N. (2015). </w:t>
+        <w:t xml:space="preserve">Chang, W. L., &amp; Boyd, D. (2018). </w:t>
       </w:r>
       <w:r>
         <w:rPr>
           <w:i/>
         </w:rPr>
-        <w:t>NIST Big Data Interoperability Framework: Volume 1, Big Data Definitions</w:t>
+        <w:t>NIST Big Data Interoperability Framework: Volume 6, Big Data Reference Architecture</w:t>
       </w:r>
       <w:r>
         <w:t xml:space="preserve">. Retrieved from </w:t>
@@ -15143,13 +15906,13 @@
         <w:ind w:left="720" w:hanging="720"/>
       </w:pPr>
       <w:r>
-        <w:t xml:space="preserve">Chang, W. L., &amp; Mishra, S. (2015). </w:t>
+        <w:t xml:space="preserve">Chang, W. L., &amp; Grady, N. (2015). </w:t>
       </w:r>
       <w:r>
         <w:rPr>
           <w:i/>
         </w:rPr>
-        <w:t>NIST Big Data Interoperability Framework: Volume 5, Architectures White Paper Survey</w:t>
+        <w:t>NIST Big Data Interoperability Framework: Volume 1, Big Data Definitions</w:t>
       </w:r>
       <w:r>
         <w:t xml:space="preserve">. Retrieved from </w:t>
@@ -15161,6 +15924,24 @@
         <w:ind w:left="720" w:hanging="720"/>
       </w:pPr>
       <w:r>
+        <w:t xml:space="preserve">Chang, W. L., &amp; Mishra, S. (2015). </w:t>
+      </w:r>
+      <w:r>
+        <w:rPr>
+          <w:i/>
+        </w:rPr>
+        <w:t>NIST Big Data Interoperability Framework: Volume 5, Architectures White Paper Survey</w:t>
+      </w:r>
+      <w:r>
+        <w:t xml:space="preserve">. Retrieved from </w:t>
+      </w:r>
+    </w:p>
+    <w:p>
+      <w:pPr>
+        <w:pStyle w:val="EndNoteBibliography"/>
+        <w:ind w:left="720" w:hanging="720"/>
+      </w:pPr>
+      <w:r>
         <w:t xml:space="preserve">Chen, H.-M., Kazman, R., Garbajosa, J., &amp; Gonzalez, E. (2017). </w:t>
       </w:r>
       <w:r>
@@ -15171,6 +15952,42 @@
       </w:r>
       <w:r>
         <w:t xml:space="preserve"> Paper presented at the Proceedings of the 50th Hawaii International Conference on System Sciences.</w:t>
+      </w:r>
+    </w:p>
+    <w:p>
+      <w:pPr>
+        <w:pStyle w:val="EndNoteBibliography"/>
+        <w:ind w:left="720" w:hanging="720"/>
+      </w:pPr>
+      <w:r>
+        <w:t xml:space="preserve">Cuzzocrea, A. (2016). </w:t>
+      </w:r>
+      <w:r>
+        <w:rPr>
+          <w:i/>
+        </w:rPr>
+        <w:t>A reference architecture for supporting secure big data analytics over cloud-enabled relational databases.</w:t>
+      </w:r>
+      <w:r>
+        <w:t xml:space="preserve"> Paper presented at the 2016 IEEE 40th Annual Computer Software and Applications Conference (COMPSAC).</w:t>
+      </w:r>
+    </w:p>
+    <w:p>
+      <w:pPr>
+        <w:pStyle w:val="EndNoteBibliography"/>
+        <w:ind w:left="720" w:hanging="720"/>
+      </w:pPr>
+      <w:r>
+        <w:t xml:space="preserve">Demchenko, Y., De Laat, C., &amp; Membrey, P. (2014). </w:t>
+      </w:r>
+      <w:r>
+        <w:rPr>
+          <w:i/>
+        </w:rPr>
+        <w:t>Defining architecture components of the Big Data Ecosystem.</w:t>
+      </w:r>
+      <w:r>
+        <w:t xml:space="preserve"> Paper presented at the 2014 International conference on collaboration technologies and systems (CTS).</w:t>
       </w:r>
     </w:p>
     <w:p>
@@ -15286,16 +16103,16 @@
         <w:ind w:left="720" w:hanging="720"/>
       </w:pPr>
       <w:r>
-        <w:t xml:space="preserve">Gorton, I., &amp; Klein, J. (2015). Distribution, Data, Deployment. </w:t>
+        <w:t xml:space="preserve">Ghandour, A. (2015). Big Data driven e-commerce architecture. </w:t>
       </w:r>
       <w:r>
         <w:rPr>
           <w:i/>
         </w:rPr>
-        <w:t>STC 2015</w:t>
-      </w:r>
-      <w:r>
-        <w:t xml:space="preserve">, 78. </w:t>
+        <w:t>International Journal of Economics, Commerce and Management, 3</w:t>
+      </w:r>
+      <w:r>
+        <w:t xml:space="preserve">(5), 940-947. </w:t>
       </w:r>
     </w:p>
     <w:p>
@@ -15304,16 +16121,16 @@
         <w:ind w:left="720" w:hanging="720"/>
       </w:pPr>
       <w:r>
-        <w:t xml:space="preserve">Hevner, A. R., March, S. T., Park, J., &amp; Ram, S. (2004). Design science in information systems research. </w:t>
+        <w:t xml:space="preserve">Gorton, I., &amp; Klein, J. (2015). Distribution, Data, Deployment. </w:t>
       </w:r>
       <w:r>
         <w:rPr>
           <w:i/>
         </w:rPr>
-        <w:t>MIS quarterly</w:t>
-      </w:r>
-      <w:r>
-        <w:t xml:space="preserve">, 75-105. </w:t>
+        <w:t>STC 2015</w:t>
+      </w:r>
+      <w:r>
+        <w:t xml:space="preserve">, 78. </w:t>
       </w:r>
     </w:p>
     <w:p>
@@ -15322,7 +16139,16 @@
         <w:ind w:left="720" w:hanging="720"/>
       </w:pPr>
       <w:r>
-        <w:t>Hilliard, R. ISO/IEC/IEEE 42010. In.</w:t>
+        <w:t xml:space="preserve">Heilig, L., &amp; Voß, S. (2017). Managing cloud-based Big Data platforms: A reference architecture and cost perspective. In </w:t>
+      </w:r>
+      <w:r>
+        <w:rPr>
+          <w:i/>
+        </w:rPr>
+        <w:t>Big Data Management</w:t>
+      </w:r>
+      <w:r>
+        <w:t xml:space="preserve"> (pp. 29-45): Springer.</w:t>
       </w:r>
     </w:p>
     <w:p>
@@ -15331,6 +16157,34 @@
         <w:ind w:left="720" w:hanging="720"/>
       </w:pPr>
       <w:r>
+        <w:t xml:space="preserve">Hevner, A. R., March, S. T., Park, J., &amp; Ram, S. (2004). Design science in information systems research. </w:t>
+      </w:r>
+      <w:r>
+        <w:rPr>
+          <w:i/>
+        </w:rPr>
+        <w:t>MIS quarterly</w:t>
+      </w:r>
+      <w:r>
+        <w:t xml:space="preserve">, 75-105. </w:t>
+      </w:r>
+    </w:p>
+    <w:p>
+      <w:pPr>
+        <w:pStyle w:val="EndNoteBibliography"/>
+        <w:ind w:left="720" w:hanging="720"/>
+      </w:pPr>
+      <w:r>
+        <w:t>Hilliard, R. ISO/IEC/IEEE 42010. In.</w:t>
+      </w:r>
+    </w:p>
+    <w:p>
+      <w:pPr>
+        <w:pStyle w:val="EndNoteBibliography"/>
+        <w:ind w:left="720" w:hanging="720"/>
+      </w:pPr>
+      <w:r>
+        <w:lastRenderedPageBreak/>
         <w:t xml:space="preserve">House, W. (2012). Big Data is a Big Deal. Retrieved from </w:t>
       </w:r>
       <w:hyperlink r:id="rId16" w:history="1">
@@ -15420,7 +16274,6 @@
         <w:ind w:left="720" w:hanging="720"/>
       </w:pPr>
       <w:r>
-        <w:lastRenderedPageBreak/>
         <w:t xml:space="preserve">Khine, P. P., &amp; Wang, Z. S. (2018). </w:t>
       </w:r>
       <w:r>
@@ -15439,16 +16292,16 @@
         <w:ind w:left="720" w:hanging="720"/>
       </w:pPr>
       <w:r>
-        <w:t xml:space="preserve">Kitchenham, B., Brereton, O. P., Budgen, D., Turner, M., Bailey, J., &amp; Linkman, S. (2009). Systematic literature reviews in software engineering–a systematic literature review. </w:t>
+        <w:t xml:space="preserve">Kiran, M., Murphy, P., Monga, I., Dugan, J., &amp; Baveja, S. S. (2015). </w:t>
       </w:r>
       <w:r>
         <w:rPr>
           <w:i/>
         </w:rPr>
-        <w:t>Information and software technology, 51</w:t>
-      </w:r>
-      <w:r>
-        <w:t xml:space="preserve">(1), 7-15. </w:t>
+        <w:t>Lambda architecture for cost-effective batch and speed big data processing.</w:t>
+      </w:r>
+      <w:r>
+        <w:t xml:space="preserve"> Paper presented at the 2015 IEEE International Conference on Big Data (Big Data).</w:t>
       </w:r>
     </w:p>
     <w:p>
@@ -15457,16 +16310,16 @@
         <w:ind w:left="720" w:hanging="720"/>
       </w:pPr>
       <w:r>
-        <w:t xml:space="preserve">Kitchenham, B. A., Dyba, T., &amp; Jorgensen, M. (2004). </w:t>
+        <w:t xml:space="preserve">Kitchenham, B., Brereton, O. P., Budgen, D., Turner, M., Bailey, J., &amp; Linkman, S. (2009). Systematic literature reviews in software engineering–a systematic literature review. </w:t>
       </w:r>
       <w:r>
         <w:rPr>
           <w:i/>
         </w:rPr>
-        <w:t>Evidence-based software engineering.</w:t>
-      </w:r>
-      <w:r>
-        <w:t xml:space="preserve"> Paper presented at the Proceedings of the 26th international conference on software engineering.</w:t>
+        <w:t>Information and software technology, 51</w:t>
+      </w:r>
+      <w:r>
+        <w:t xml:space="preserve">(1), 7-15. </w:t>
       </w:r>
     </w:p>
     <w:p>
@@ -15475,16 +16328,16 @@
         <w:ind w:left="720" w:hanging="720"/>
       </w:pPr>
       <w:r>
-        <w:t xml:space="preserve">Klein, J., Buglak, R., Blockow, D., Wuttke, T., &amp; Cooper, B. (2016). </w:t>
+        <w:t xml:space="preserve">Kitchenham, B. A., Dyba, T., &amp; Jorgensen, M. (2004). </w:t>
       </w:r>
       <w:r>
         <w:rPr>
           <w:i/>
         </w:rPr>
-        <w:t>A reference architecture for big data systems in the national security domain.</w:t>
-      </w:r>
-      <w:r>
-        <w:t xml:space="preserve"> Paper presented at the 2016 IEEE/ACM 2nd International Workshop on Big Data Software Engineering (BIGDSE).</w:t>
+        <w:t>Evidence-based software engineering.</w:t>
+      </w:r>
+      <w:r>
+        <w:t xml:space="preserve"> Paper presented at the Proceedings of the 26th international conference on software engineering.</w:t>
       </w:r>
     </w:p>
     <w:p>
@@ -15493,16 +16346,16 @@
         <w:ind w:left="720" w:hanging="720"/>
       </w:pPr>
       <w:r>
-        <w:t xml:space="preserve">Klimentov, A., Buncic, P., De, K., Jha, S., Maeno, T., Mount, R., . . . Petrosyan, A. (2015). </w:t>
+        <w:t xml:space="preserve">Klein, J., Buglak, R., Blockow, D., Wuttke, T., &amp; Cooper, B. (2016). </w:t>
       </w:r>
       <w:r>
         <w:rPr>
           <w:i/>
         </w:rPr>
-        <w:t>Next generation workload management system for big data on heterogeneous distributed computing.</w:t>
-      </w:r>
-      <w:r>
-        <w:t xml:space="preserve"> Paper presented at the Journal of physics: conference series.</w:t>
+        <w:t>A reference architecture for big data systems in the national security domain.</w:t>
+      </w:r>
+      <w:r>
+        <w:t xml:space="preserve"> Paper presented at the 2016 IEEE/ACM 2nd International Workshop on Big Data Software Engineering (BIGDSE).</w:t>
       </w:r>
     </w:p>
     <w:p>
@@ -15511,16 +16364,16 @@
         <w:ind w:left="720" w:hanging="720"/>
       </w:pPr>
       <w:r>
-        <w:t xml:space="preserve">Levin, B. (2013). Big data ecosystem reference architecture. </w:t>
+        <w:t xml:space="preserve">Klimentov, A., Buncic, P., De, K., Jha, S., Maeno, T., Mount, R., . . . Petrosyan, A. (2015). </w:t>
       </w:r>
       <w:r>
         <w:rPr>
           <w:i/>
         </w:rPr>
-        <w:t>Microsoft Corporation</w:t>
-      </w:r>
-      <w:r>
-        <w:t xml:space="preserve">. </w:t>
+        <w:t>Next generation workload management system for big data on heterogeneous distributed computing.</w:t>
+      </w:r>
+      <w:r>
+        <w:t xml:space="preserve"> Paper presented at the Journal of physics: conference series.</w:t>
       </w:r>
     </w:p>
     <w:p>
@@ -15529,16 +16382,16 @@
         <w:ind w:left="720" w:hanging="720"/>
       </w:pPr>
       <w:r>
-        <w:t xml:space="preserve">Maier, M., Serebrenik, A., &amp; Vanderfeesten, I. (2013). Towards a big data reference architecture. </w:t>
+        <w:t xml:space="preserve">Kohler, J., &amp; Specht, T. (2019). Towards a Secure, Distributed, and Reliable Cloud-Based Reference Architecture for Big Data in Smart Cities. In </w:t>
       </w:r>
       <w:r>
         <w:rPr>
           <w:i/>
         </w:rPr>
-        <w:t>University of Eindhoven</w:t>
-      </w:r>
-      <w:r>
-        <w:t xml:space="preserve">. </w:t>
+        <w:t>Big Data Analytics for Smart and Connected Cities</w:t>
+      </w:r>
+      <w:r>
+        <w:t xml:space="preserve"> (pp. 38-70): IGI Global.</w:t>
       </w:r>
     </w:p>
     <w:p>
@@ -15547,16 +16400,31 @@
         <w:ind w:left="720" w:hanging="720"/>
       </w:pPr>
       <w:r>
-        <w:t xml:space="preserve">Mannering, F., Bhat, C. R., Shankar, V., &amp; Abdel-Aty, M. (2020). Big data, traditional data and the tradeoffs between prediction and causality in highway-safety analysis. </w:t>
+        <w:t xml:space="preserve">Kreps, J. (2014). Questioning the Lambda Architecture. The Lambda Architecture has its merits, but alternatives are worth exploring. </w:t>
       </w:r>
       <w:r>
         <w:rPr>
           <w:i/>
         </w:rPr>
-        <w:t>Analytic methods in accident research, 25</w:t>
-      </w:r>
-      <w:r>
-        <w:t xml:space="preserve">, 100113. </w:t>
+        <w:t xml:space="preserve">O’Reilly Media. </w:t>
+      </w:r>
+      <w:hyperlink r:id="rId17" w:history="1">
+        <w:r>
+          <w:rPr>
+            <w:rStyle w:val="Hyperlink"/>
+            <w:i/>
+          </w:rPr>
+          <w:t>https://www</w:t>
+        </w:r>
+      </w:hyperlink>
+      <w:r>
+        <w:rPr>
+          <w:i/>
+        </w:rPr>
+        <w:t>. oreilly. com/ideas/questioning-the-lambda-architecture. Zugegriffen am, 21</w:t>
+      </w:r>
+      <w:r>
+        <w:t xml:space="preserve">, 2020. </w:t>
       </w:r>
     </w:p>
     <w:p>
@@ -15565,7 +16433,16 @@
         <w:ind w:left="720" w:hanging="720"/>
       </w:pPr>
       <w:r>
-        <w:t xml:space="preserve">Manyika, J., Chui, M., Brown, B., Bughin, J., Dobbs, R., Roxburgh, C., &amp; Byers, A. H. (2011). Big data: The next frontier for innovation, competition, and productivity. </w:t>
+        <w:t xml:space="preserve">Levin, B. (2013). Big data ecosystem reference architecture. </w:t>
+      </w:r>
+      <w:r>
+        <w:rPr>
+          <w:i/>
+        </w:rPr>
+        <w:t>Microsoft Corporation</w:t>
+      </w:r>
+      <w:r>
+        <w:t xml:space="preserve">. </w:t>
       </w:r>
     </w:p>
     <w:p>
@@ -15574,16 +16451,16 @@
         <w:ind w:left="720" w:hanging="720"/>
       </w:pPr>
       <w:r>
-        <w:t xml:space="preserve">Márquez, G., &amp; Astudillo, H. (2018). </w:t>
+        <w:t xml:space="preserve">Maier, M., Serebrenik, A., &amp; Vanderfeesten, I. (2013). Towards a big data reference architecture. </w:t>
       </w:r>
       <w:r>
         <w:rPr>
           <w:i/>
         </w:rPr>
-        <w:t>Actual use of architectural patterns in microservices-based open source projects.</w:t>
-      </w:r>
-      <w:r>
-        <w:t xml:space="preserve"> Paper presented at the 2018 25th Asia-Pacific Software Engineering Conference (APSEC).</w:t>
+        <w:t>University of Eindhoven</w:t>
+      </w:r>
+      <w:r>
+        <w:t xml:space="preserve">. </w:t>
       </w:r>
     </w:p>
     <w:p>
@@ -15592,16 +16469,16 @@
         <w:ind w:left="720" w:hanging="720"/>
       </w:pPr>
       <w:r>
-        <w:t xml:space="preserve">Mazumder, S., Bhadoria, R. S., &amp; Deka, G. C. (2017). Distributed computing in big data analytics. In </w:t>
+        <w:t xml:space="preserve">Mannering, F., Bhat, C. R., Shankar, V., &amp; Abdel-Aty, M. (2020). Big data, traditional data and the tradeoffs between prediction and causality in highway-safety analysis. </w:t>
       </w:r>
       <w:r>
         <w:rPr>
           <w:i/>
         </w:rPr>
-        <w:t>InCon-cepts, Technologies and Applications 2017</w:t>
-      </w:r>
-      <w:r>
-        <w:t>: Springer.</w:t>
+        <w:t>Analytic methods in accident research, 25</w:t>
+      </w:r>
+      <w:r>
+        <w:t xml:space="preserve">, 100113. </w:t>
       </w:r>
     </w:p>
     <w:p>
@@ -15610,16 +16487,7 @@
         <w:ind w:left="720" w:hanging="720"/>
       </w:pPr>
       <w:r>
-        <w:t xml:space="preserve">Moher, D., Liberati, A., Tetzlaff, J., Altman, D. G., &amp; The, P. G. (2009). Preferred Reporting Items for Systematic Reviews and Meta-Analyses: The PRISMA Statement. </w:t>
-      </w:r>
-      <w:r>
-        <w:rPr>
-          <w:i/>
-        </w:rPr>
-        <w:t>PLOS Medicine, 6</w:t>
-      </w:r>
-      <w:r>
-        <w:t>(7), e1000097. doi:10.1371/journal.pmed.1000097</w:t>
+        <w:t xml:space="preserve">Manyika, J., Chui, M., Brown, B., Bughin, J., Dobbs, R., Roxburgh, C., &amp; Byers, A. H. (2011). Big data: The next frontier for innovation, competition, and productivity. </w:t>
       </w:r>
     </w:p>
     <w:p>
@@ -15628,16 +16496,16 @@
         <w:ind w:left="720" w:hanging="720"/>
       </w:pPr>
       <w:r>
-        <w:t xml:space="preserve">Nadal, S., Herrero, V., Romero, O., Abelló, A., Franch, X., Vansummeren, S., &amp; Valerio, D. (2017). A software reference architecture for semantic-aware Big Data systems. </w:t>
+        <w:t xml:space="preserve">Márquez, G., &amp; Astudillo, H. (2018). </w:t>
       </w:r>
       <w:r>
         <w:rPr>
           <w:i/>
         </w:rPr>
-        <w:t>Information and software technology, 90</w:t>
-      </w:r>
-      <w:r>
-        <w:t xml:space="preserve">, 75-92. </w:t>
+        <w:t>Actual use of architectural patterns in microservices-based open source projects.</w:t>
+      </w:r>
+      <w:r>
+        <w:t xml:space="preserve"> Paper presented at the 2018 25th Asia-Pacific Software Engineering Conference (APSEC).</w:t>
       </w:r>
     </w:p>
     <w:p>
@@ -15646,16 +16514,16 @@
         <w:ind w:left="720" w:hanging="720"/>
       </w:pPr>
       <w:r>
-        <w:t xml:space="preserve">Nash, H. (2015). CIO SURVEY 2015. </w:t>
+        <w:t xml:space="preserve">Martínez-Prieto, M. A., Cuesta, C. E., Arias, M., &amp; Fernández, J. D. (2015). The solid architecture for real-time management of big semantic data. </w:t>
       </w:r>
       <w:r>
         <w:rPr>
           <w:i/>
         </w:rPr>
-        <w:t>Association with KPMG</w:t>
-      </w:r>
-      <w:r>
-        <w:t xml:space="preserve">. </w:t>
+        <w:t>Future Generation Computer Systems, 47</w:t>
+      </w:r>
+      <w:r>
+        <w:t xml:space="preserve">, 62-79. </w:t>
       </w:r>
     </w:p>
     <w:p>
@@ -15664,16 +16532,16 @@
         <w:ind w:left="720" w:hanging="720"/>
       </w:pPr>
       <w:r>
-        <w:t xml:space="preserve">Partners, N. (2019). Big Data and AI Executive Survey 2019. </w:t>
+        <w:t xml:space="preserve">Mazumder, S., Bhadoria, R. S., &amp; Deka, G. C. (2017). Distributed computing in big data analytics. In </w:t>
       </w:r>
       <w:r>
         <w:rPr>
           <w:i/>
         </w:rPr>
-        <w:t>Data and Innovation</w:t>
-      </w:r>
-      <w:r>
-        <w:t xml:space="preserve">. </w:t>
+        <w:t>InCon-cepts, Technologies and Applications 2017</w:t>
+      </w:r>
+      <w:r>
+        <w:t>: Springer.</w:t>
       </w:r>
     </w:p>
     <w:p>
@@ -15682,16 +16550,16 @@
         <w:ind w:left="720" w:hanging="720"/>
       </w:pPr>
       <w:r>
-        <w:t xml:space="preserve">Rad, B. B., &amp; Ataei, P. (2017). The big data Ecosystem and its Environs. </w:t>
+        <w:t xml:space="preserve">Moher, D., Liberati, A., Tetzlaff, J., Altman, D. G., &amp; The, P. G. (2009). Preferred Reporting Items for Systematic Reviews and Meta-Analyses: The PRISMA Statement. </w:t>
       </w:r>
       <w:r>
         <w:rPr>
           <w:i/>
         </w:rPr>
-        <w:t>International Journal of Computer Science and Network Security (IJCSNS), 17</w:t>
-      </w:r>
-      <w:r>
-        <w:t xml:space="preserve">(3), 38. </w:t>
+        <w:t>PLOS Medicine, 6</w:t>
+      </w:r>
+      <w:r>
+        <w:t>(7), e1000097. doi:10.1371/journal.pmed.1000097</w:t>
       </w:r>
     </w:p>
     <w:p>
@@ -15700,7 +16568,17 @@
         <w:ind w:left="720" w:hanging="720"/>
       </w:pPr>
       <w:r>
-        <w:t xml:space="preserve">Rada, B. B., Ataeib, P., Khakbizc, Y., &amp; Akbarzadehd, N. (2017). The Hype of Emerging Technologies: Big Data as a Service. </w:t>
+        <w:lastRenderedPageBreak/>
+        <w:t xml:space="preserve">Nadal, S., Herrero, V., Romero, O., Abelló, A., Franch, X., Vansummeren, S., &amp; Valerio, D. (2017). A software reference architecture for semantic-aware Big Data systems. </w:t>
+      </w:r>
+      <w:r>
+        <w:rPr>
+          <w:i/>
+        </w:rPr>
+        <w:t>Information and software technology, 90</w:t>
+      </w:r>
+      <w:r>
+        <w:t xml:space="preserve">, 75-92. </w:t>
       </w:r>
     </w:p>
     <w:p>
@@ -15709,16 +16587,16 @@
         <w:ind w:left="720" w:hanging="720"/>
       </w:pPr>
       <w:r>
-        <w:t xml:space="preserve">Sawadogo, P., &amp; Darmont, J. (2021). On data lake architectures and metadata management. </w:t>
+        <w:t xml:space="preserve">Nash, H. (2015). CIO SURVEY 2015. </w:t>
       </w:r>
       <w:r>
         <w:rPr>
           <w:i/>
         </w:rPr>
-        <w:t>Journal of Intelligent Information Systems, 56</w:t>
-      </w:r>
-      <w:r>
-        <w:t xml:space="preserve">(1), 97-120. </w:t>
+        <w:t>Association with KPMG</w:t>
+      </w:r>
+      <w:r>
+        <w:t xml:space="preserve">. </w:t>
       </w:r>
     </w:p>
     <w:p>
@@ -15727,16 +16605,16 @@
         <w:ind w:left="720" w:hanging="720"/>
       </w:pPr>
       <w:r>
-        <w:t xml:space="preserve">Shamseer, L., Moher, D., Clarke, M., Ghersi, D., Liberati, A., Petticrew, M., . . . Stewart, L. A. (2015). Preferred reporting items for systematic review and meta-analysis protocols (PRISMA-P) 2015: elaboration and explanation. </w:t>
+        <w:t xml:space="preserve">Pääkkönen, P., &amp; Pakkala, D. (2015). Reference architecture and classification of technologies, products and services for big data systems. </w:t>
       </w:r>
       <w:r>
         <w:rPr>
           <w:i/>
         </w:rPr>
-        <w:t>Bmj, 349</w:t>
-      </w:r>
-      <w:r>
-        <w:t xml:space="preserve">. </w:t>
+        <w:t>Big data research, 2</w:t>
+      </w:r>
+      <w:r>
+        <w:t xml:space="preserve">(4), 166-186. </w:t>
       </w:r>
     </w:p>
     <w:p>
@@ -15745,13 +16623,13 @@
         <w:ind w:left="720" w:hanging="720"/>
       </w:pPr>
       <w:r>
-        <w:t xml:space="preserve">Singh, N., Lai, K.-H., Vejvar, M., &amp; Cheng, T. (2019). Big data technology: Challenges, prospects and realities. </w:t>
+        <w:t xml:space="preserve">Partners, N. (2019). Big Data and AI Executive Survey 2019. </w:t>
       </w:r>
       <w:r>
         <w:rPr>
           <w:i/>
         </w:rPr>
-        <w:t>IEEE Engineering Management Review</w:t>
+        <w:t>Data and Innovation</w:t>
       </w:r>
       <w:r>
         <w:t xml:space="preserve">. </w:t>
@@ -15763,7 +16641,16 @@
         <w:ind w:left="720" w:hanging="720"/>
       </w:pPr>
       <w:r>
-        <w:t>Tsaousi, K. D. (2021). Elasticity of Elasticsearch. In.</w:t>
+        <w:t xml:space="preserve">Quintero, D., &amp; Lee, F. N. (2019). </w:t>
+      </w:r>
+      <w:r>
+        <w:rPr>
+          <w:i/>
+        </w:rPr>
+        <w:t>IBM reference architecture for high performance data and AI in healthcare and life sciences</w:t>
+      </w:r>
+      <w:r>
+        <w:t>: IBM Corporation, International Technical Support Organization.</w:t>
       </w:r>
     </w:p>
     <w:p>
@@ -15772,6 +16659,167 @@
         <w:ind w:left="720" w:hanging="720"/>
       </w:pPr>
       <w:r>
+        <w:t xml:space="preserve">Rad, B. B., &amp; Ataei, P. (2017). The big data Ecosystem and its Environs. </w:t>
+      </w:r>
+      <w:r>
+        <w:rPr>
+          <w:i/>
+        </w:rPr>
+        <w:t>International Journal of Computer Science and Network Security (IJCSNS), 17</w:t>
+      </w:r>
+      <w:r>
+        <w:t xml:space="preserve">(3), 38. </w:t>
+      </w:r>
+    </w:p>
+    <w:p>
+      <w:pPr>
+        <w:pStyle w:val="EndNoteBibliography"/>
+        <w:ind w:left="720" w:hanging="720"/>
+      </w:pPr>
+      <w:r>
+        <w:t xml:space="preserve">Rada, B. B., Ataeib, P., Khakbizc, Y., &amp; Akbarzadehd, N. (2017). The Hype of Emerging Technologies: Big Data as a Service. </w:t>
+      </w:r>
+    </w:p>
+    <w:p>
+      <w:pPr>
+        <w:pStyle w:val="EndNoteBibliography"/>
+        <w:ind w:left="720" w:hanging="720"/>
+      </w:pPr>
+      <w:r>
+        <w:t xml:space="preserve">Sang, G. M., Xu, L., &amp; De Vrieze, P. (2016). </w:t>
+      </w:r>
+      <w:r>
+        <w:rPr>
+          <w:i/>
+        </w:rPr>
+        <w:t>A reference architecture for big data systems.</w:t>
+      </w:r>
+      <w:r>
+        <w:t xml:space="preserve"> Paper presented at the 2016 10th International Conference on Software, Knowledge, Information Management &amp; Applications (SKIMA).</w:t>
+      </w:r>
+    </w:p>
+    <w:p>
+      <w:pPr>
+        <w:pStyle w:val="EndNoteBibliography"/>
+        <w:ind w:left="720" w:hanging="720"/>
+      </w:pPr>
+      <w:r>
+        <w:t xml:space="preserve">SAP. (2016). Whitepaper NEC SAPHANA Hadoop. Retrieved from </w:t>
+      </w:r>
+      <w:hyperlink r:id="rId18" w:history="1">
+        <w:r>
+          <w:rPr>
+            <w:rStyle w:val="Hyperlink"/>
+          </w:rPr>
+          <w:t>https://www.scribd.com/document/418835912/Whitepaper-NEC-SAPHANA-Hadoop</w:t>
+        </w:r>
+      </w:hyperlink>
+    </w:p>
+    <w:p>
+      <w:pPr>
+        <w:pStyle w:val="EndNoteBibliography"/>
+        <w:ind w:left="720" w:hanging="720"/>
+      </w:pPr>
+      <w:r>
+        <w:t xml:space="preserve">Sawadogo, P., &amp; Darmont, J. (2021). On data lake architectures and metadata management. </w:t>
+      </w:r>
+      <w:r>
+        <w:rPr>
+          <w:i/>
+        </w:rPr>
+        <w:t>Journal of Intelligent Information Systems, 56</w:t>
+      </w:r>
+      <w:r>
+        <w:t xml:space="preserve">(1), 97-120. </w:t>
+      </w:r>
+    </w:p>
+    <w:p>
+      <w:pPr>
+        <w:pStyle w:val="EndNoteBibliography"/>
+        <w:ind w:left="720" w:hanging="720"/>
+      </w:pPr>
+      <w:r>
+        <w:t xml:space="preserve">Shamseer, L., Moher, D., Clarke, M., Ghersi, D., Liberati, A., Petticrew, M., . . . Stewart, L. A. (2015). Preferred reporting items for systematic review and meta-analysis protocols (PRISMA-P) 2015: elaboration and explanation. </w:t>
+      </w:r>
+      <w:r>
+        <w:rPr>
+          <w:i/>
+        </w:rPr>
+        <w:t>Bmj, 349</w:t>
+      </w:r>
+      <w:r>
+        <w:t xml:space="preserve">. </w:t>
+      </w:r>
+    </w:p>
+    <w:p>
+      <w:pPr>
+        <w:pStyle w:val="EndNoteBibliography"/>
+        <w:ind w:left="720" w:hanging="720"/>
+      </w:pPr>
+      <w:r>
+        <w:t xml:space="preserve">Singh, N., Lai, K.-H., Vejvar, M., &amp; Cheng, T. (2019). Big data technology: Challenges, prospects and realities. </w:t>
+      </w:r>
+      <w:r>
+        <w:rPr>
+          <w:i/>
+        </w:rPr>
+        <w:t>IEEE Engineering Management Review</w:t>
+      </w:r>
+      <w:r>
+        <w:t xml:space="preserve">. </w:t>
+      </w:r>
+    </w:p>
+    <w:p>
+      <w:pPr>
+        <w:pStyle w:val="EndNoteBibliography"/>
+        <w:ind w:left="720" w:hanging="720"/>
+      </w:pPr>
+      <w:r>
+        <w:t xml:space="preserve">Suthakar, U. (2017). </w:t>
+      </w:r>
+      <w:r>
+        <w:rPr>
+          <w:i/>
+        </w:rPr>
+        <w:t>A scalable data store and analytic platform for real-time monitoring of data-intensive scientific infrastructure.</w:t>
+      </w:r>
+      <w:r>
+        <w:t xml:space="preserve"> Brunel University London, </w:t>
+      </w:r>
+    </w:p>
+    <w:p>
+      <w:pPr>
+        <w:pStyle w:val="EndNoteBibliography"/>
+        <w:ind w:left="720" w:hanging="720"/>
+      </w:pPr>
+      <w:r>
+        <w:t>Tsaousi, K. D. (2021). Elasticity of Elasticsearch. In.</w:t>
+      </w:r>
+    </w:p>
+    <w:p>
+      <w:pPr>
+        <w:pStyle w:val="EndNoteBibliography"/>
+        <w:ind w:left="720" w:hanging="720"/>
+      </w:pPr>
+      <w:r>
+        <w:t xml:space="preserve">Ünal, P. (2019). </w:t>
+      </w:r>
+      <w:r>
+        <w:rPr>
+          <w:i/>
+        </w:rPr>
+        <w:t>Reference Architectures and Standards for the Internet of Things and Big Data in Smart Manufacturing.</w:t>
+      </w:r>
+      <w:r>
+        <w:t xml:space="preserve"> Paper presented at the 2019 7th International Conference on Future Internet of Things and Cloud (FiCloud).</w:t>
+      </w:r>
+    </w:p>
+    <w:p>
+      <w:pPr>
+        <w:pStyle w:val="EndNoteBibliography"/>
+        <w:ind w:left="720" w:hanging="720"/>
+      </w:pPr>
+      <w:r>
         <w:t xml:space="preserve">Van Bruggen, R. (2014). </w:t>
       </w:r>
       <w:r>
@@ -15782,6 +16830,24 @@
       </w:r>
       <w:r>
         <w:t>: Packt Publishing Ltd.</w:t>
+      </w:r>
+    </w:p>
+    <w:p>
+      <w:pPr>
+        <w:pStyle w:val="EndNoteBibliography"/>
+        <w:ind w:left="720" w:hanging="720"/>
+      </w:pPr>
+      <w:r>
+        <w:t xml:space="preserve">Viana, P., &amp; Sato, L. (2014). </w:t>
+      </w:r>
+      <w:r>
+        <w:rPr>
+          <w:i/>
+        </w:rPr>
+        <w:t>A proposal for a reference architecture for long-term archiving, preservation, and retrieval of big data.</w:t>
+      </w:r>
+      <w:r>
+        <w:t xml:space="preserve"> Paper presented at the 2014 IEEE 13th International Conference on Trust, Security and Privacy in Computing and Communications.</w:t>
       </w:r>
     </w:p>
     <w:p>
@@ -15850,9 +16916,9 @@
       </w:r>
     </w:p>
     <w:sectPr>
-      <w:headerReference w:type="default" r:id="rId17"/>
-      <w:footerReference w:type="even" r:id="rId18"/>
-      <w:footerReference w:type="first" r:id="rId19"/>
+      <w:headerReference w:type="default" r:id="rId19"/>
+      <w:footerReference w:type="even" r:id="rId20"/>
+      <w:footerReference w:type="first" r:id="rId21"/>
       <w:pgSz w:w="11907" w:h="16840" w:code="9"/>
       <w:pgMar w:top="1440" w:right="1440" w:bottom="1440" w:left="1440" w:header="709" w:footer="709" w:gutter="0"/>
       <w:pgNumType w:start="101"/>
@@ -22503,6 +23569,15 @@
 </file>
 
 <file path=customXml/item1.xml><?xml version="1.0" encoding="utf-8"?>
+<?mso-contentType ?>
+<FormTemplates xmlns="http://schemas.microsoft.com/sharepoint/v3/contenttype/forms">
+  <Display>DocumentLibraryForm</Display>
+  <Edit>DocumentLibraryForm</Edit>
+  <New>DocumentLibraryForm</New>
+</FormTemplates>
+</file>
+
+<file path=customXml/item2.xml><?xml version="1.0" encoding="utf-8"?>
 <ct:contentTypeSchema xmlns:ct="http://schemas.microsoft.com/office/2006/metadata/contentType" xmlns:ma="http://schemas.microsoft.com/office/2006/metadata/properties/metaAttributes" ct:_="" ma:_="" ma:contentTypeName="Document" ma:contentTypeID="0x0101009CE36ADDE61BE2488F45C299EABE30E3" ma:contentTypeVersion="8" ma:contentTypeDescription="Create a new document." ma:contentTypeScope="" ma:versionID="d2d6eba7e1676fa68425b1f31d38f353">
   <xsd:schema xmlns:xsd="http://www.w3.org/2001/XMLSchema" xmlns:xs="http://www.w3.org/2001/XMLSchema" xmlns:p="http://schemas.microsoft.com/office/2006/metadata/properties" xmlns:ns3="8e441a6f-7fa8-49c4-b93b-aa8f530f7b54" targetNamespace="http://schemas.microsoft.com/office/2006/metadata/properties" ma:root="true" ma:fieldsID="61b26735236a9fb97721a6cdb918cdaa" ns3:_="">
     <xsd:import namespace="8e441a6f-7fa8-49c4-b93b-aa8f530f7b54"/>
@@ -22674,26 +23749,25 @@
 </ct:contentTypeSchema>
 </file>
 
-<file path=customXml/item2.xml><?xml version="1.0" encoding="utf-8"?>
-<?mso-contentType ?>
-<FormTemplates xmlns="http://schemas.microsoft.com/sharepoint/v3/contenttype/forms">
-  <Display>DocumentLibraryForm</Display>
-  <Edit>DocumentLibraryForm</Edit>
-  <New>DocumentLibraryForm</New>
-</FormTemplates>
+<file path=customXml/item3.xml><?xml version="1.0" encoding="utf-8"?>
+<b:Sources xmlns:b="http://schemas.openxmlformats.org/officeDocument/2006/bibliography" xmlns="http://schemas.openxmlformats.org/officeDocument/2006/bibliography" SelectedStyle="\APASixthEditionOfficeOnline.xsl" StyleName="APA" Version="6"/>
 </file>
 
-<file path=customXml/item3.xml><?xml version="1.0" encoding="utf-8"?>
+<file path=customXml/item4.xml><?xml version="1.0" encoding="utf-8"?>
 <p:properties xmlns:p="http://schemas.microsoft.com/office/2006/metadata/properties" xmlns:xsi="http://www.w3.org/2001/XMLSchema-instance" xmlns:pc="http://schemas.microsoft.com/office/infopath/2007/PartnerControls">
   <documentManagement/>
 </p:properties>
 </file>
 
-<file path=customXml/item4.xml><?xml version="1.0" encoding="utf-8"?>
-<b:Sources xmlns:b="http://schemas.openxmlformats.org/officeDocument/2006/bibliography" xmlns="http://schemas.openxmlformats.org/officeDocument/2006/bibliography" SelectedStyle="\APASixthEditionOfficeOnline.xsl" StyleName="APA" Version="6"/>
+<file path=customXml/itemProps1.xml><?xml version="1.0" encoding="utf-8"?>
+<ds:datastoreItem xmlns:ds="http://schemas.openxmlformats.org/officeDocument/2006/customXml" ds:itemID="{C3A696FC-67B5-44DA-94DA-6B70F8FA94B7}">
+  <ds:schemaRefs>
+    <ds:schemaRef ds:uri="http://schemas.microsoft.com/sharepoint/v3/contenttype/forms"/>
+  </ds:schemaRefs>
+</ds:datastoreItem>
 </file>
 
-<file path=customXml/itemProps1.xml><?xml version="1.0" encoding="utf-8"?>
+<file path=customXml/itemProps2.xml><?xml version="1.0" encoding="utf-8"?>
 <ds:datastoreItem xmlns:ds="http://schemas.openxmlformats.org/officeDocument/2006/customXml" ds:itemID="{F27F6513-5BFD-47C9-A4B9-2C4D58B91A15}">
   <ds:schemaRefs>
     <ds:schemaRef ds:uri="http://schemas.microsoft.com/office/2006/metadata/contentType"/>
@@ -22711,27 +23785,19 @@
 </ds:datastoreItem>
 </file>
 
-<file path=customXml/itemProps2.xml><?xml version="1.0" encoding="utf-8"?>
-<ds:datastoreItem xmlns:ds="http://schemas.openxmlformats.org/officeDocument/2006/customXml" ds:itemID="{C3A696FC-67B5-44DA-94DA-6B70F8FA94B7}">
+<file path=customXml/itemProps3.xml><?xml version="1.0" encoding="utf-8"?>
+<ds:datastoreItem xmlns:ds="http://schemas.openxmlformats.org/officeDocument/2006/customXml" ds:itemID="{DDDFF044-0CEE-4515-8B8F-FD6DE8E95727}">
   <ds:schemaRefs>
-    <ds:schemaRef ds:uri="http://schemas.microsoft.com/sharepoint/v3/contenttype/forms"/>
+    <ds:schemaRef ds:uri="http://schemas.openxmlformats.org/officeDocument/2006/bibliography"/>
   </ds:schemaRefs>
 </ds:datastoreItem>
 </file>
 
-<file path=customXml/itemProps3.xml><?xml version="1.0" encoding="utf-8"?>
+<file path=customXml/itemProps4.xml><?xml version="1.0" encoding="utf-8"?>
 <ds:datastoreItem xmlns:ds="http://schemas.openxmlformats.org/officeDocument/2006/customXml" ds:itemID="{C71162CA-117A-423C-81B4-439122DE0B7D}">
   <ds:schemaRefs>
     <ds:schemaRef ds:uri="http://schemas.microsoft.com/office/2006/metadata/properties"/>
     <ds:schemaRef ds:uri="http://schemas.microsoft.com/office/infopath/2007/PartnerControls"/>
   </ds:schemaRefs>
 </ds:datastoreItem>
-</file>
-
-<file path=customXml/itemProps4.xml><?xml version="1.0" encoding="utf-8"?>
-<ds:datastoreItem xmlns:ds="http://schemas.openxmlformats.org/officeDocument/2006/customXml" ds:itemID="{DDDFF044-0CEE-4515-8B8F-FD6DE8E95727}">
-  <ds:schemaRefs>
-    <ds:schemaRef ds:uri="http://schemas.openxmlformats.org/officeDocument/2006/bibliography"/>
-  </ds:schemaRefs>
-</ds:datastoreItem>
 </file>
</xml_diff>

<commit_message>
have done a bit more review
</commit_message>
<xml_diff>
--- a/PAJAIS_Style_Guide.docx
+++ b/PAJAIS_Style_Guide.docx
@@ -119,23 +119,13 @@
                 <w:sz w:val="20"/>
               </w:rPr>
             </w:pPr>
-            <w:proofErr w:type="spellStart"/>
             <w:r>
               <w:rPr>
                 <w:rFonts w:cs="Arial"/>
                 <w:color w:val="356392"/>
                 <w:sz w:val="20"/>
               </w:rPr>
-              <w:t>doi</w:t>
-            </w:r>
-            <w:proofErr w:type="spellEnd"/>
-            <w:r>
-              <w:rPr>
-                <w:rFonts w:cs="Arial"/>
-                <w:color w:val="356392"/>
-                <w:sz w:val="20"/>
-              </w:rPr>
-              <w:t>: 10.17705/1pais.xxxxx</w:t>
+              <w:t>doi: 10.17705/1pais.xxxxx</w:t>
             </w:r>
           </w:p>
         </w:tc>
@@ -244,7 +234,6 @@
         </w:rPr>
         <w:t>, Author Author</w:t>
       </w:r>
-      <w:proofErr w:type="gramStart"/>
       <w:r>
         <w:rPr>
           <w:b/>
@@ -273,7 +262,6 @@
         </w:rPr>
         <w:t>*</w:t>
       </w:r>
-      <w:proofErr w:type="gramEnd"/>
     </w:p>
     <w:p>
       <w:pPr>
@@ -848,7 +836,6 @@
           <w:szCs w:val="32"/>
         </w:rPr>
       </w:pPr>
-      <w:proofErr w:type="gramStart"/>
       <w:r>
         <w:rPr>
           <w:sz w:val="20"/>
@@ -862,15 +849,7 @@
           <w:sz w:val="20"/>
           <w:szCs w:val="32"/>
         </w:rPr>
-        <w:t>Jiang</w:t>
-      </w:r>
-      <w:proofErr w:type="gramEnd"/>
-      <w:r>
-        <w:rPr>
-          <w:sz w:val="20"/>
-          <w:szCs w:val="32"/>
-        </w:rPr>
-        <w:t xml:space="preserve">, J., &amp; Tsai, J. C. A. (2019). Constructing an Effective Abstract: Guidelines and New Standards in PAJAIS. </w:t>
+        <w:t xml:space="preserve">Jiang, J., &amp; Tsai, J. C. A. (2019). Constructing an Effective Abstract: Guidelines and New Standards in PAJAIS. </w:t>
       </w:r>
       <w:r>
         <w:rPr>
@@ -2269,29 +2248,7 @@
           <w:color w:val="auto"/>
           <w:sz w:val="22"/>
         </w:rPr>
-        <w:t xml:space="preserve"> framework is used because of its clear instructions on critically appraising evidence for impact, </w:t>
-      </w:r>
-      <w:proofErr w:type="gramStart"/>
-      <w:r>
-        <w:rPr>
-          <w:rStyle w:val="Heading1Char"/>
-          <w:b w:val="0"/>
-          <w:bCs w:val="0"/>
-          <w:color w:val="auto"/>
-          <w:sz w:val="22"/>
-        </w:rPr>
-        <w:t>validity</w:t>
-      </w:r>
-      <w:proofErr w:type="gramEnd"/>
-      <w:r>
-        <w:rPr>
-          <w:rStyle w:val="Heading1Char"/>
-          <w:b w:val="0"/>
-          <w:bCs w:val="0"/>
-          <w:color w:val="auto"/>
-          <w:sz w:val="22"/>
-        </w:rPr>
-        <w:t xml:space="preserve"> and applicability.</w:t>
+        <w:t xml:space="preserve"> framework is used because of its clear instructions on critically appraising evidence for impact, validity and applicability.</w:t>
       </w:r>
       <w:r>
         <w:rPr>
@@ -3437,9 +3394,8 @@
           <w:color w:val="auto"/>
           <w:sz w:val="22"/>
         </w:rPr>
-        <w:t xml:space="preserve"> </w:t>
-      </w:r>
-      <w:proofErr w:type="spellStart"/>
+        <w:t xml:space="preserve"> AISeL,</w:t>
+      </w:r>
       <w:r>
         <w:rPr>
           <w:rStyle w:val="Heading1Char"/>
@@ -3448,9 +3404,8 @@
           <w:color w:val="auto"/>
           <w:sz w:val="22"/>
         </w:rPr>
-        <w:t>AISeL</w:t>
-      </w:r>
-      <w:proofErr w:type="spellEnd"/>
+        <w:t xml:space="preserve"> </w:t>
+      </w:r>
       <w:r>
         <w:rPr>
           <w:rStyle w:val="Heading1Char"/>
@@ -3459,7 +3414,7 @@
           <w:color w:val="auto"/>
           <w:sz w:val="22"/>
         </w:rPr>
-        <w:t>,</w:t>
+        <w:t>Elsevier</w:t>
       </w:r>
       <w:r>
         <w:rPr>
@@ -3469,7 +3424,7 @@
           <w:color w:val="auto"/>
           <w:sz w:val="22"/>
         </w:rPr>
-        <w:t xml:space="preserve"> </w:t>
+        <w:t>,</w:t>
       </w:r>
       <w:r>
         <w:rPr>
@@ -3479,7 +3434,7 @@
           <w:color w:val="auto"/>
           <w:sz w:val="22"/>
         </w:rPr>
-        <w:t>Elsevier</w:t>
+        <w:t xml:space="preserve"> </w:t>
       </w:r>
       <w:r>
         <w:rPr>
@@ -3489,7 +3444,7 @@
           <w:color w:val="auto"/>
           <w:sz w:val="22"/>
         </w:rPr>
-        <w:t>,</w:t>
+        <w:t xml:space="preserve">MIS Quarterly </w:t>
       </w:r>
       <w:r>
         <w:rPr>
@@ -3499,7 +3454,7 @@
           <w:color w:val="auto"/>
           <w:sz w:val="22"/>
         </w:rPr>
-        <w:t xml:space="preserve"> </w:t>
+        <w:t>and ACM library. To pursue to goal of finding all literature available on the topic,</w:t>
       </w:r>
       <w:r>
         <w:rPr>
@@ -3509,7 +3464,7 @@
           <w:color w:val="auto"/>
           <w:sz w:val="22"/>
         </w:rPr>
-        <w:t xml:space="preserve">MIS Quarterly </w:t>
+        <w:t xml:space="preserve"> and </w:t>
       </w:r>
       <w:r>
         <w:rPr>
@@ -3519,7 +3474,7 @@
           <w:color w:val="auto"/>
           <w:sz w:val="22"/>
         </w:rPr>
-        <w:t>and ACM library. To pursue to goal of finding all literature available on the topic,</w:t>
+        <w:t>to</w:t>
       </w:r>
       <w:r>
         <w:rPr>
@@ -3529,7 +3484,7 @@
           <w:color w:val="auto"/>
           <w:sz w:val="22"/>
         </w:rPr>
-        <w:t xml:space="preserve"> and </w:t>
+        <w:t xml:space="preserve"> avoid overlooking </w:t>
       </w:r>
       <w:r>
         <w:rPr>
@@ -3539,7 +3494,7 @@
           <w:color w:val="auto"/>
           <w:sz w:val="22"/>
         </w:rPr>
-        <w:t>to</w:t>
+        <w:t>valuable research</w:t>
       </w:r>
       <w:r>
         <w:rPr>
@@ -3549,7 +3504,7 @@
           <w:color w:val="auto"/>
           <w:sz w:val="22"/>
         </w:rPr>
-        <w:t xml:space="preserve"> avoid overlooking </w:t>
+        <w:t>, abstract and citation databases</w:t>
       </w:r>
       <w:r>
         <w:rPr>
@@ -3559,7 +3514,7 @@
           <w:color w:val="auto"/>
           <w:sz w:val="22"/>
         </w:rPr>
-        <w:t>valuable research</w:t>
+        <w:t xml:space="preserve"> and search engines</w:t>
       </w:r>
       <w:r>
         <w:rPr>
@@ -3569,9 +3524,8 @@
           <w:color w:val="auto"/>
           <w:sz w:val="22"/>
         </w:rPr>
-        <w:t xml:space="preserve">, abstract and citation </w:t>
-      </w:r>
-      <w:proofErr w:type="gramStart"/>
+        <w:t xml:space="preserve"> such as Scopus, Google Scholar, Web of Science</w:t>
+      </w:r>
       <w:r>
         <w:rPr>
           <w:rStyle w:val="Heading1Char"/>
@@ -3580,9 +3534,8 @@
           <w:color w:val="auto"/>
           <w:sz w:val="22"/>
         </w:rPr>
-        <w:t>databases</w:t>
-      </w:r>
-      <w:proofErr w:type="gramEnd"/>
+        <w:t xml:space="preserve">, and Research Gate </w:t>
+      </w:r>
       <w:r>
         <w:rPr>
           <w:rStyle w:val="Heading1Char"/>
@@ -3591,7 +3544,7 @@
           <w:color w:val="auto"/>
           <w:sz w:val="22"/>
         </w:rPr>
-        <w:t xml:space="preserve"> and search engines</w:t>
+        <w:t>was</w:t>
       </w:r>
       <w:r>
         <w:rPr>
@@ -3601,7 +3554,7 @@
           <w:color w:val="auto"/>
           <w:sz w:val="22"/>
         </w:rPr>
-        <w:t xml:space="preserve"> such as Scopus, Google Scholar, Web of Science</w:t>
+        <w:t xml:space="preserve"> </w:t>
       </w:r>
       <w:r>
         <w:rPr>
@@ -3611,7 +3564,7 @@
           <w:color w:val="auto"/>
           <w:sz w:val="22"/>
         </w:rPr>
-        <w:t xml:space="preserve">, and Research Gate </w:t>
+        <w:t>used</w:t>
       </w:r>
       <w:r>
         <w:rPr>
@@ -3621,9 +3574,11 @@
           <w:color w:val="auto"/>
           <w:sz w:val="22"/>
         </w:rPr>
-        <w:t>was</w:t>
-      </w:r>
-      <w:r>
+        <w:t xml:space="preserve">. </w:t>
+      </w:r>
+    </w:p>
+    <w:p>
+      <w:pPr>
         <w:rPr>
           <w:rStyle w:val="Heading1Char"/>
           <w:b w:val="0"/>
@@ -3631,9 +3586,10 @@
           <w:color w:val="auto"/>
           <w:sz w:val="22"/>
         </w:rPr>
-        <w:t xml:space="preserve"> </w:t>
-      </w:r>
-      <w:r>
+      </w:pPr>
+    </w:p>
+    <w:p>
+      <w:pPr>
         <w:rPr>
           <w:rStyle w:val="Heading1Char"/>
           <w:b w:val="0"/>
@@ -3641,8 +3597,7 @@
           <w:color w:val="auto"/>
           <w:sz w:val="22"/>
         </w:rPr>
-        <w:t>used</w:t>
-      </w:r>
+      </w:pPr>
       <w:r>
         <w:rPr>
           <w:rStyle w:val="Heading1Char"/>
@@ -3651,11 +3606,9 @@
           <w:color w:val="auto"/>
           <w:sz w:val="22"/>
         </w:rPr>
-        <w:t xml:space="preserve">. </w:t>
-      </w:r>
-    </w:p>
-    <w:p>
-      <w:pPr>
+        <w:t>After the initial search</w:t>
+      </w:r>
+      <w:r>
         <w:rPr>
           <w:rStyle w:val="Heading1Char"/>
           <w:b w:val="0"/>
@@ -3663,10 +3616,9 @@
           <w:color w:val="auto"/>
           <w:sz w:val="22"/>
         </w:rPr>
-      </w:pPr>
-    </w:p>
-    <w:p>
-      <w:pPr>
+        <w:t xml:space="preserve">, it becomes apparent that AISeL and Elsevier are good sources for good quality big data literature, whereas MIS </w:t>
+      </w:r>
+      <w:r>
         <w:rPr>
           <w:rStyle w:val="Heading1Char"/>
           <w:b w:val="0"/>
@@ -3674,7 +3626,8 @@
           <w:color w:val="auto"/>
           <w:sz w:val="22"/>
         </w:rPr>
-      </w:pPr>
+        <w:t xml:space="preserve">Quarterly provided with the highest quality of Information Systems </w:t>
+      </w:r>
       <w:r>
         <w:rPr>
           <w:rStyle w:val="Heading1Char"/>
@@ -3683,7 +3636,7 @@
           <w:color w:val="auto"/>
           <w:sz w:val="22"/>
         </w:rPr>
-        <w:t>After the initial search</w:t>
+        <w:t>(IS</w:t>
       </w:r>
       <w:r>
         <w:rPr>
@@ -3693,9 +3646,8 @@
           <w:color w:val="auto"/>
           <w:sz w:val="22"/>
         </w:rPr>
-        <w:t xml:space="preserve">, it becomes apparent that </w:t>
-      </w:r>
-      <w:proofErr w:type="spellStart"/>
+        <w:t xml:space="preserve">) research. </w:t>
+      </w:r>
       <w:r>
         <w:rPr>
           <w:rStyle w:val="Heading1Char"/>
@@ -3704,9 +3656,8 @@
           <w:color w:val="auto"/>
           <w:sz w:val="22"/>
         </w:rPr>
-        <w:t>AISeL</w:t>
-      </w:r>
-      <w:proofErr w:type="spellEnd"/>
+        <w:t xml:space="preserve"> </w:t>
+      </w:r>
       <w:r>
         <w:rPr>
           <w:rStyle w:val="Heading1Char"/>
@@ -3715,7 +3666,7 @@
           <w:color w:val="auto"/>
           <w:sz w:val="22"/>
         </w:rPr>
-        <w:t xml:space="preserve"> and Elsevier are good sources for good quality big data literature, whereas MIS </w:t>
+        <w:br/>
       </w:r>
       <w:r>
         <w:rPr>
@@ -3725,7 +3676,7 @@
           <w:color w:val="auto"/>
           <w:sz w:val="22"/>
         </w:rPr>
-        <w:t xml:space="preserve">Quarterly provided with the highest quality of Information Systems </w:t>
+        <w:br/>
       </w:r>
       <w:r>
         <w:rPr>
@@ -3735,7 +3686,7 @@
           <w:color w:val="auto"/>
           <w:sz w:val="22"/>
         </w:rPr>
-        <w:t>(IS</w:t>
+        <w:t xml:space="preserve">A </w:t>
       </w:r>
       <w:r>
         <w:rPr>
@@ -3745,7 +3696,7 @@
           <w:color w:val="auto"/>
           <w:sz w:val="22"/>
         </w:rPr>
-        <w:t xml:space="preserve">) research. </w:t>
+        <w:t xml:space="preserve">combination of short-tail keywords and long-tail keywords </w:t>
       </w:r>
       <w:r>
         <w:rPr>
@@ -3755,7 +3706,7 @@
           <w:color w:val="auto"/>
           <w:sz w:val="22"/>
         </w:rPr>
-        <w:t xml:space="preserve"> </w:t>
+        <w:t xml:space="preserve">based on research question </w:t>
       </w:r>
       <w:r>
         <w:rPr>
@@ -3765,7 +3716,7 @@
           <w:color w:val="auto"/>
           <w:sz w:val="22"/>
         </w:rPr>
-        <w:br/>
+        <w:t>was</w:t>
       </w:r>
       <w:r>
         <w:rPr>
@@ -3775,9 +3726,11 @@
           <w:color w:val="auto"/>
           <w:sz w:val="22"/>
         </w:rPr>
-        <w:br/>
-      </w:r>
-      <w:r>
+        <w:t xml:space="preserve"> used. These keywords are as followings: </w:t>
+      </w:r>
+    </w:p>
+    <w:p>
+      <w:pPr>
         <w:rPr>
           <w:rStyle w:val="Heading1Char"/>
           <w:b w:val="0"/>
@@ -3785,58 +3738,6 @@
           <w:color w:val="auto"/>
           <w:sz w:val="22"/>
         </w:rPr>
-        <w:t xml:space="preserve">A </w:t>
-      </w:r>
-      <w:r>
-        <w:rPr>
-          <w:rStyle w:val="Heading1Char"/>
-          <w:b w:val="0"/>
-          <w:bCs w:val="0"/>
-          <w:color w:val="auto"/>
-          <w:sz w:val="22"/>
-        </w:rPr>
-        <w:t xml:space="preserve">combination of short-tail keywords and long-tail keywords </w:t>
-      </w:r>
-      <w:r>
-        <w:rPr>
-          <w:rStyle w:val="Heading1Char"/>
-          <w:b w:val="0"/>
-          <w:bCs w:val="0"/>
-          <w:color w:val="auto"/>
-          <w:sz w:val="22"/>
-        </w:rPr>
-        <w:t xml:space="preserve">based on research question </w:t>
-      </w:r>
-      <w:r>
-        <w:rPr>
-          <w:rStyle w:val="Heading1Char"/>
-          <w:b w:val="0"/>
-          <w:bCs w:val="0"/>
-          <w:color w:val="auto"/>
-          <w:sz w:val="22"/>
-        </w:rPr>
-        <w:t>was</w:t>
-      </w:r>
-      <w:r>
-        <w:rPr>
-          <w:rStyle w:val="Heading1Char"/>
-          <w:b w:val="0"/>
-          <w:bCs w:val="0"/>
-          <w:color w:val="auto"/>
-          <w:sz w:val="22"/>
-        </w:rPr>
-        <w:t xml:space="preserve"> used. These keywords are as followings: </w:t>
-      </w:r>
-    </w:p>
-    <w:p>
-      <w:pPr>
-        <w:rPr>
-          <w:rStyle w:val="Heading1Char"/>
-          <w:b w:val="0"/>
-          <w:bCs w:val="0"/>
-          <w:color w:val="auto"/>
-          <w:sz w:val="22"/>
-        </w:rPr>
       </w:pPr>
     </w:p>
     <w:p>
@@ -4164,15 +4065,7 @@
         </w:numPr>
       </w:pPr>
       <w:r>
-        <w:t xml:space="preserve">Explore BD RAs extensively, and discusses the ecosystem, </w:t>
-      </w:r>
-      <w:proofErr w:type="gramStart"/>
-      <w:r>
-        <w:t>drivers</w:t>
-      </w:r>
-      <w:proofErr w:type="gramEnd"/>
-      <w:r>
-        <w:t xml:space="preserve"> and challenges</w:t>
+        <w:t>Explore BD RAs extensively, and discusses the ecosystem, drivers and challenges</w:t>
       </w:r>
     </w:p>
     <w:p>
@@ -4403,15 +4296,7 @@
         <w:t xml:space="preserve"> the first quality factor, richness is defined as quality and volume of information provided. Primary studies that have international focus </w:t>
       </w:r>
       <w:r>
-        <w:t xml:space="preserve">have </w:t>
-      </w:r>
-      <w:proofErr w:type="gramStart"/>
-      <w:r>
-        <w:t>been considered to be</w:t>
-      </w:r>
-      <w:proofErr w:type="gramEnd"/>
-      <w:r>
-        <w:t xml:space="preserve"> a good source of </w:t>
+        <w:t xml:space="preserve">have been considered to be a good source of </w:t>
       </w:r>
       <w:r>
         <w:t>information</w:t>
@@ -4449,11 +4334,9 @@
       <w:r>
         <w:br/>
       </w:r>
-      <w:proofErr w:type="gramStart"/>
       <w:r>
         <w:t>In regard to</w:t>
       </w:r>
-      <w:proofErr w:type="gramEnd"/>
       <w:r>
         <w:t xml:space="preserve"> the second quality factor, studies that revolved around either creation of </w:t>
       </w:r>
@@ -4582,28 +4465,15 @@
       <w:r>
         <w:t xml:space="preserve"> </w:t>
       </w:r>
-      <w:proofErr w:type="spellStart"/>
-      <w:r>
-        <w:t>Nvivo</w:t>
-      </w:r>
-      <w:proofErr w:type="spellEnd"/>
-      <w:r>
-        <w:t xml:space="preserve">, being primarily developed for qualitative research, was used to label, code, and classify studies. </w:t>
+      <w:r>
+        <w:t xml:space="preserve">Nvivo, being primarily developed for qualitative research, was used to label, code, and classify studies. </w:t>
       </w:r>
       <w:r>
         <w:br/>
       </w:r>
       <w:r>
         <w:br/>
-        <w:t xml:space="preserve">In </w:t>
-      </w:r>
-      <w:proofErr w:type="spellStart"/>
-      <w:r>
-        <w:t>Nvivo</w:t>
-      </w:r>
-      <w:proofErr w:type="spellEnd"/>
-      <w:r>
-        <w:t xml:space="preserve">, we defined </w:t>
+        <w:t xml:space="preserve">In Nvivo, we defined </w:t>
       </w:r>
       <w:r>
         <w:t>8</w:t>
@@ -4611,11 +4481,9 @@
       <w:r>
         <w:t xml:space="preserve"> nodes for this SLR. These nodes are as </w:t>
       </w:r>
-      <w:proofErr w:type="gramStart"/>
       <w:r>
         <w:t>followings;</w:t>
       </w:r>
-      <w:proofErr w:type="gramEnd"/>
     </w:p>
     <w:p>
       <w:pPr>
@@ -5117,19 +4985,7 @@
         <w:rPr>
           <w:lang w:val="en-GB" w:eastAsia="en-GB"/>
         </w:rPr>
-        <w:t xml:space="preserve">The proliferation of software systems and the increasing demand for solving problems with technology, have increased the </w:t>
-      </w:r>
-      <w:r>
-        <w:rPr>
-          <w:lang w:val="en-GB" w:eastAsia="en-GB"/>
-        </w:rPr>
-        <w:t>complexity of man-made systems to an unprecedented level.</w:t>
-      </w:r>
-      <w:r>
-        <w:rPr>
-          <w:lang w:val="en-GB" w:eastAsia="en-GB"/>
-        </w:rPr>
-        <w:t xml:space="preserve"> Procedures, </w:t>
+        <w:t xml:space="preserve">Procedures, </w:t>
       </w:r>
       <w:r>
         <w:rPr>
@@ -5208,14 +5064,26 @@
         <w:rPr>
           <w:lang w:val="en-GB" w:eastAsia="en-GB"/>
         </w:rPr>
-        <w:t xml:space="preserve">, facilitates the understanding of system’s essence, properties revolving around it, evolution, and composition, which in turn affects quality attributes such as performance, maintainability, and scalability. </w:t>
-      </w:r>
-    </w:p>
-    <w:p>
-      <w:pPr>
+        <w:t xml:space="preserve">, facilitates the understanding of system’s essence, properties revolving around it, </w:t>
+      </w:r>
+      <w:r>
         <w:rPr>
           <w:lang w:val="en-GB" w:eastAsia="en-GB"/>
         </w:rPr>
+        <w:t>and evolution of it</w:t>
+      </w:r>
+      <w:r>
+        <w:rPr>
+          <w:lang w:val="en-GB" w:eastAsia="en-GB"/>
+        </w:rPr>
+        <w:t xml:space="preserve">, which in turn affects quality attributes such as performance, maintainability, and scalability. </w:t>
+      </w:r>
+    </w:p>
+    <w:p>
+      <w:pPr>
+        <w:rPr>
+          <w:lang w:val="en-GB" w:eastAsia="en-GB"/>
+        </w:rPr>
       </w:pPr>
     </w:p>
     <w:p>
@@ -5256,15 +5124,7 @@
         <w:t xml:space="preserve"> cost reduction</w:t>
       </w:r>
       <w:r>
-        <w:t xml:space="preserve"> of complex systems (Martínez-Fernández et al. 2014; van </w:t>
-      </w:r>
-      <w:proofErr w:type="spellStart"/>
-      <w:r>
-        <w:t>Engelenburg</w:t>
-      </w:r>
-      <w:proofErr w:type="spellEnd"/>
-      <w:r>
-        <w:t xml:space="preserve"> et al. 2019). </w:t>
+        <w:t xml:space="preserve"> of complex systems (Martínez-Fernández et al. 2014; van Engelenburg et al. 2019). </w:t>
       </w:r>
     </w:p>
     <w:p/>
@@ -5297,18 +5157,19 @@
         <w:t xml:space="preserve"> the means and ways in which these components communicate to achieve the </w:t>
       </w:r>
       <w:r>
-        <w:t>overall goal of the system (</w:t>
-      </w:r>
-      <w:proofErr w:type="spellStart"/>
-      <w:r>
-        <w:t>Sievi</w:t>
-      </w:r>
-      <w:proofErr w:type="spellEnd"/>
-      <w:r>
-        <w:t xml:space="preserve">-Korte et al. 2019). </w:t>
-      </w:r>
-      <w:r>
-        <w:t xml:space="preserve">This in turn creates manageable components that can be used to address different aspect of the problem and provides stakeholders with an abstract artefact to observe, reflect upon, contribute, and communicate with </w:t>
+        <w:t xml:space="preserve">overall goal of the system (Sievi-Korte et al. 2019). </w:t>
+      </w:r>
+      <w:r>
+        <w:t>This in turn creates manageable components that can be used to address different aspect of the problem and provide</w:t>
+      </w:r>
+      <w:r>
+        <w:t>s</w:t>
+      </w:r>
+      <w:r>
+        <w:t xml:space="preserve"> </w:t>
+      </w:r>
+      <w:r>
+        <w:t xml:space="preserve">stakeholders with an abstract artefact to observe, reflect upon, contribute, and communicate with </w:t>
       </w:r>
       <w:r>
         <w:t xml:space="preserve">(Kohler and Specht 2019). </w:t>
@@ -5317,26 +5178,16 @@
     <w:p/>
     <w:p>
       <w:r>
-        <w:t>Many successful IT artefacts exist today that stemmed from an effective RA. A few good examples are the Open Systems Interconnection model or OSI (Zimmermann 1980), Open Authentication or OATH (OATH 2007), Common Object Request Broker Architecture or CORBA (OMG 2014), and WMS or workflow management systems (</w:t>
-      </w:r>
-      <w:proofErr w:type="spellStart"/>
-      <w:r>
-        <w:t>Grefen</w:t>
-      </w:r>
-      <w:proofErr w:type="spellEnd"/>
-      <w:r>
-        <w:t xml:space="preserve"> and de Vries 1998)</w:t>
-      </w:r>
-      <w:r>
-        <w:t>. In fact, every system goes with an architecture, either known or unknown, and it is in the architecture that the overall qualities of the system are defined (</w:t>
-      </w:r>
-      <w:proofErr w:type="spellStart"/>
-      <w:r>
-        <w:t>Angelov</w:t>
-      </w:r>
-      <w:proofErr w:type="spellEnd"/>
-      <w:r>
-        <w:t xml:space="preserve"> et al. 2013).</w:t>
+        <w:t>Many successful IT artefacts today</w:t>
+      </w:r>
+      <w:r>
+        <w:t xml:space="preserve"> </w:t>
+      </w:r>
+      <w:r>
+        <w:t>stemmed from an effective RA. A few good examples are the Open Systems Interconnection model or OSI (Zimmermann 1980), Open Authentication or OATH (OATH 2007), Common Object Request Broker Architecture or CORBA (OMG 2014), and WMS or workflow management systems (Grefen and de Vries 1998)</w:t>
+      </w:r>
+      <w:r>
+        <w:t>. In fact, every system goes with an architecture, either known or unknown, and it is in the architecture that the overall qualities of the system are defined (Angelov et al. 2013).</w:t>
       </w:r>
     </w:p>
     <w:p/>
@@ -5381,15 +5232,7 @@
         <w:t>development,</w:t>
       </w:r>
       <w:r>
-        <w:t xml:space="preserve"> RAs are defined as generic schema that can be instantiated and configured for a particular class of systems (</w:t>
-      </w:r>
-      <w:proofErr w:type="spellStart"/>
-      <w:r>
-        <w:t>Derras</w:t>
-      </w:r>
-      <w:proofErr w:type="spellEnd"/>
-      <w:r>
-        <w:t xml:space="preserve"> et al. 2018).</w:t>
+        <w:t xml:space="preserve"> RAs are defined as generic schema that can be instantiated and configured for a particular class of systems (Derras et al. 2018).</w:t>
       </w:r>
     </w:p>
     <w:p/>
@@ -5413,7 +5256,13 @@
         <w:t xml:space="preserve"> In another terms, RAs are artefacts that embody domain relevant concepts and qualities,</w:t>
       </w:r>
       <w:r>
-        <w:t xml:space="preserve"> break down solutions and a create a ubiquitous language to facilitate effective communication, and illuminate various stakeholders</w:t>
+        <w:t xml:space="preserve"> break down solutions and a create a ubiquitous language to facilitate effective communication, and </w:t>
+      </w:r>
+      <w:r>
+        <w:t>inform</w:t>
+      </w:r>
+      <w:r>
+        <w:t xml:space="preserve"> various stakeholders</w:t>
       </w:r>
       <w:r>
         <w:t>.</w:t>
@@ -5428,13 +5277,8 @@
         <w:t>five</w:t>
       </w:r>
       <w:r>
-        <w:t xml:space="preserve"> concepts of RA is identified; these concepts are as the </w:t>
-      </w:r>
-      <w:proofErr w:type="gramStart"/>
-      <w:r>
-        <w:t>following;</w:t>
-      </w:r>
-      <w:proofErr w:type="gramEnd"/>
+        <w:t xml:space="preserve"> concepts of RA is identified; these concepts are as the following;</w:t>
+      </w:r>
     </w:p>
     <w:p/>
     <w:p>
@@ -5466,23 +5310,7 @@
         <w:t xml:space="preserve">t the highest level of abstraction: </w:t>
       </w:r>
       <w:r>
-        <w:t xml:space="preserve">In comparison to concrete architectures, RAs aim to capture the essence of the practice as an abstraction that portrays elements necessary for communication, standardization, </w:t>
-      </w:r>
-      <w:proofErr w:type="gramStart"/>
-      <w:r>
-        <w:t>implementation</w:t>
-      </w:r>
-      <w:proofErr w:type="gramEnd"/>
-      <w:r>
-        <w:t xml:space="preserve"> and maintenance (Cloutier et al. 2010). Hence, RAs aim to provide software engineering knowledge as a set of high level of architectural patterns and do not provide micro implementation details such as specific frameworks, </w:t>
-      </w:r>
-      <w:proofErr w:type="gramStart"/>
-      <w:r>
-        <w:t>vendors</w:t>
-      </w:r>
-      <w:proofErr w:type="gramEnd"/>
-      <w:r>
-        <w:t xml:space="preserve"> or environments</w:t>
+        <w:t>In comparison to concrete architectures, RAs aim to capture the essence of the practice as an abstraction that portrays elements necessary for communication, standardization, implementation and maintenance (Cloutier et al. 2010). Hence, RAs aim to provide software engineering knowledge as a set of high level of architectural patterns and do not provide micro implementation details such as specific frameworks, vendors or environments</w:t>
       </w:r>
       <w:r>
         <w:t xml:space="preserve"> </w:t>
@@ -5509,7 +5337,6 @@
           <w:b/>
           <w:bCs/>
         </w:rPr>
-        <w:lastRenderedPageBreak/>
         <w:t>RAs</w:t>
       </w:r>
       <w:r>
@@ -5534,21 +5361,17 @@
         <w:t xml:space="preserve"> </w:t>
       </w:r>
       <w:r>
-        <w:t xml:space="preserve">RAs, sitting at a higher level of abstractions are artifacts created for a wider audience and a bigger context, and are usually used by solution architects to deduce a concrete architecture in a specific </w:t>
+        <w:t xml:space="preserve">RAs, sitting at a higher level of abstractions are artifacts created for a wider audience and a bigger context, and are </w:t>
+      </w:r>
+      <w:r>
+        <w:lastRenderedPageBreak/>
+        <w:t xml:space="preserve">usually used by solution architects to deduce a concrete architecture in a specific </w:t>
       </w:r>
       <w:r>
         <w:t>environment</w:t>
       </w:r>
       <w:r>
-        <w:t xml:space="preserve"> (</w:t>
-      </w:r>
-      <w:proofErr w:type="spellStart"/>
-      <w:r>
-        <w:t>Angelov</w:t>
-      </w:r>
-      <w:proofErr w:type="spellEnd"/>
-      <w:r>
-        <w:t xml:space="preserve"> et al. 2008; Stricker et al. 2010). As a result, </w:t>
+        <w:t xml:space="preserve"> (Angelov et al. 2008; Stricker et al. 2010). As a result, </w:t>
       </w:r>
       <w:r>
         <w:t>RAs pay more attention to architectural qualities</w:t>
@@ -5600,31 +5423,7 @@
         <w:t xml:space="preserve"> do get involved in the </w:t>
       </w:r>
       <w:r>
-        <w:t>product creation in various phases. Different stakeholders have different concerns and are crucial to the creation of the overall product (</w:t>
-      </w:r>
-      <w:proofErr w:type="spellStart"/>
-      <w:r>
-        <w:t>Geerdink</w:t>
-      </w:r>
-      <w:proofErr w:type="spellEnd"/>
-      <w:r>
-        <w:t xml:space="preserve"> 2013). A stakeholder </w:t>
-      </w:r>
-      <w:proofErr w:type="spellStart"/>
-      <w:r>
-        <w:t>c an</w:t>
-      </w:r>
-      <w:proofErr w:type="spellEnd"/>
-      <w:r>
-        <w:t xml:space="preserve"> be a developer, a designer, a product owner, a data </w:t>
-      </w:r>
-      <w:proofErr w:type="gramStart"/>
-      <w:r>
-        <w:t>scientist</w:t>
-      </w:r>
-      <w:proofErr w:type="gramEnd"/>
-      <w:r>
-        <w:t xml:space="preserve"> or a business analyst.</w:t>
+        <w:t>product creation in various phases. Different stakeholders have different concerns and are crucial to the creation of the overall product (Geerdink 2013). A stakeholder c an be a developer, a designer, a product owner, a data scientist or a business analyst.</w:t>
       </w:r>
       <w:r>
         <w:t xml:space="preserve"> Notwithstanding, due to the generic nature of the RAs, it is not feasible to indicate all stakeholders a priori. </w:t>
@@ -5855,38 +5654,17 @@
         <w:t xml:space="preserve"> bring various challenges including </w:t>
       </w:r>
       <w:r>
-        <w:t xml:space="preserve">rapid technology change challenges (Chen et al. 2016), system development and architecture challenges (Jagadish et al. 2014) and organizational challenges (Rada et al. 2017; </w:t>
-      </w:r>
-      <w:proofErr w:type="spellStart"/>
-      <w:r>
-        <w:t>Vassakis</w:t>
-      </w:r>
-      <w:proofErr w:type="spellEnd"/>
-      <w:r>
-        <w:t xml:space="preserve"> et al. 2018).</w:t>
-      </w:r>
-      <w:r>
-        <w:t xml:space="preserve"> BD does not only mean ‘big’ amount of data, or just volume; other characteristics of BD such as velocity, variety, </w:t>
-      </w:r>
-      <w:proofErr w:type="gramStart"/>
-      <w:r>
-        <w:t>veracity</w:t>
-      </w:r>
-      <w:proofErr w:type="gramEnd"/>
-      <w:r>
-        <w:t xml:space="preserve"> and variability bring significant challenges on the table. Although these challenges do not only belong to domain of BD systems, BD exacerbates these challenges because</w:t>
-      </w:r>
-      <w:r>
-        <w:t xml:space="preserve"> of the following </w:t>
-      </w:r>
-      <w:proofErr w:type="gramStart"/>
-      <w:r>
-        <w:t>reasons</w:t>
+        <w:t>rapid technology change challenges (Chen et al. 2016), system development and architecture challenges (Jagadish et al. 2014) and organizational challenges (Rada et al. 2017; Vassakis et al. 2018).</w:t>
+      </w:r>
+      <w:r>
+        <w:t xml:space="preserve"> BD does not only mean ‘big’ amount of data, or just volume; other characteristics of BD such as velocity, variety, veracity and variability bring significant challenges on the table. Although these challenges do not only belong to domain of BD systems, BD exacerbates these challenges because</w:t>
+      </w:r>
+      <w:r>
+        <w:t xml:space="preserve"> of the following reasons</w:t>
       </w:r>
       <w:r>
         <w:t>;</w:t>
       </w:r>
-      <w:proofErr w:type="gramEnd"/>
     </w:p>
     <w:p/>
     <w:p>
@@ -5956,47 +5734,34 @@
         </w:numPr>
       </w:pPr>
       <w:r>
+        <w:t>T</w:t>
+      </w:r>
+      <w:r>
+        <w:t xml:space="preserve">wo different </w:t>
+      </w:r>
+      <w:r>
+        <w:t xml:space="preserve">approaches are required for </w:t>
+      </w:r>
+      <w:r>
+        <w:t xml:space="preserve">data </w:t>
+      </w:r>
+      <w:r>
+        <w:t xml:space="preserve">processing, </w:t>
+      </w:r>
+      <w:r>
+        <w:t>stream and batch processing; or fast and delayed processing</w:t>
+      </w:r>
+      <w:r>
+        <w:t xml:space="preserve"> (Jagadish et al. 2014)</w:t>
+      </w:r>
+      <w:r>
+        <w:t>.</w:t>
+      </w:r>
+    </w:p>
+    <w:p>
+      <w:r>
         <w:lastRenderedPageBreak/>
-        <w:t>T</w:t>
-      </w:r>
-      <w:r>
-        <w:t xml:space="preserve">wo different </w:t>
-      </w:r>
-      <w:r>
-        <w:t xml:space="preserve">approaches are required for </w:t>
-      </w:r>
-      <w:r>
-        <w:t xml:space="preserve">data </w:t>
-      </w:r>
-      <w:r>
-        <w:t xml:space="preserve">processing, </w:t>
-      </w:r>
-      <w:proofErr w:type="gramStart"/>
-      <w:r>
-        <w:t>stream</w:t>
-      </w:r>
-      <w:proofErr w:type="gramEnd"/>
-      <w:r>
-        <w:t xml:space="preserve"> and batch processing; or fast and delayed processing</w:t>
-      </w:r>
-      <w:r>
-        <w:t xml:space="preserve"> (Jagadish et al. 2014)</w:t>
-      </w:r>
-      <w:r>
-        <w:t>.</w:t>
-      </w:r>
-    </w:p>
-    <w:p>
-      <w:r>
-        <w:t xml:space="preserve">To provide a solution to these challenges, one </w:t>
-      </w:r>
-      <w:proofErr w:type="gramStart"/>
-      <w:r>
-        <w:t>has to</w:t>
-      </w:r>
-      <w:proofErr w:type="gramEnd"/>
-      <w:r>
-        <w:t xml:space="preserve"> realize the core fundamentals of BD systems. Academic and practitioners of BD, describe BD as an interplay of methodology (workflow, organization), software engineering (data engineering, storage, </w:t>
+        <w:t xml:space="preserve">To provide a solution to these challenges, one has to realize the core fundamentals of BD systems. Academic and practitioners of BD, describe BD as an interplay of methodology (workflow, organization), software engineering (data engineering, storage, </w:t>
       </w:r>
       <w:r>
         <w:t>etc.</w:t>
@@ -6113,23 +5878,7 @@
         <w:t>On that account, RA is a</w:t>
       </w:r>
       <w:r>
-        <w:t>n artefact that facilitates development and homogenization of BD systems. Using RA to address complex problems have been successfully applied for Database Management Systems (DBMS) (</w:t>
-      </w:r>
-      <w:proofErr w:type="spellStart"/>
-      <w:r>
-        <w:t>Piñeiro</w:t>
-      </w:r>
-      <w:proofErr w:type="spellEnd"/>
-      <w:r>
-        <w:t xml:space="preserve"> et al. 2019) and Distributed Database Management Systems (DDBMS) (Rahimi and </w:t>
-      </w:r>
-      <w:proofErr w:type="spellStart"/>
-      <w:r>
-        <w:t>Haug</w:t>
-      </w:r>
-      <w:proofErr w:type="spellEnd"/>
-      <w:r>
-        <w:t xml:space="preserve"> 2010).</w:t>
+        <w:t>n artefact that facilitates development and homogenization of BD systems. Using RA to address complex problems have been successfully applied for Database Management Systems (DBMS) (Piñeiro et al. 2019) and Distributed Database Management Systems (DDBMS) (Rahimi and Haug 2010).</w:t>
       </w:r>
     </w:p>
     <w:p>
@@ -6626,23 +6375,7 @@
                 <w:sz w:val="20"/>
                 <w:szCs w:val="20"/>
               </w:rPr>
-              <w:t>A reference architecture for Big Data solutions introducing a model to perform predictive analytics using Big Data technology (</w:t>
-            </w:r>
-            <w:proofErr w:type="spellStart"/>
-            <w:r>
-              <w:rPr>
-                <w:sz w:val="20"/>
-                <w:szCs w:val="20"/>
-              </w:rPr>
-              <w:t>Geerdink</w:t>
-            </w:r>
-            <w:proofErr w:type="spellEnd"/>
-            <w:r>
-              <w:rPr>
-                <w:sz w:val="20"/>
-                <w:szCs w:val="20"/>
-              </w:rPr>
-              <w:t xml:space="preserve"> 2013) </w:t>
+              <w:t xml:space="preserve">A reference architecture for Big Data solutions introducing a model to perform predictive analytics using Big Data technology (Geerdink 2013) </w:t>
             </w:r>
             <w:r>
               <w:rPr>
@@ -7159,7 +6892,6 @@
                 <w:sz w:val="20"/>
                 <w:szCs w:val="20"/>
               </w:rPr>
-              <w:lastRenderedPageBreak/>
               <w:t>6</w:t>
             </w:r>
           </w:p>
@@ -7309,6 +7041,7 @@
                 <w:sz w:val="20"/>
                 <w:szCs w:val="20"/>
               </w:rPr>
+              <w:lastRenderedPageBreak/>
               <w:t>7</w:t>
             </w:r>
           </w:p>
@@ -9714,11 +9447,7 @@
       </w:pPr>
       <w:ins w:id="9" w:author="Author">
         <w:r>
-          <w:t xml:space="preserve">A year later, in June 2013, National Institute of Standards and Technology (NIST) Big Data Public Working Group (NBD-PWG) was launched with considerable participation from across the nation. Practitioners, researchers, agents, government representatives, and </w:t>
-        </w:r>
-        <w:r>
-          <w:lastRenderedPageBreak/>
-          <w:t xml:space="preserve">none-profit organizations joined in this momentum </w:t>
+          <w:t xml:space="preserve">A year later, in June 2013, National Institute of Standards and Technology (NIST) Big Data Public Working Group (NBD-PWG) was launched with considerable participation from across the nation. Practitioners, researchers, agents, government representatives, and none-profit organizations joined in this momentum </w:t>
         </w:r>
       </w:ins>
       <w:r>
@@ -9758,7 +9487,11 @@
       </w:del>
       <w:ins w:id="11" w:author="Author">
         <w:r>
-          <w:t xml:space="preserve">. One of the results of this project was NIST Big Data Reference Architecture (NBDRA). According to US Department of Defense, one of the main objectives of NBDRA was to provide with an authoritative source of information on big data that restraint and guides </w:t>
+          <w:t xml:space="preserve">. One of the results of this project was NIST Big Data Reference Architecture (NBDRA). According to US </w:t>
+        </w:r>
+        <w:r>
+          <w:lastRenderedPageBreak/>
+          <w:t xml:space="preserve">Department of Defense, one of the main objectives of NBDRA was to provide with an authoritative source of information on big data that restraint and guides </w:t>
         </w:r>
       </w:ins>
       <w:r>
@@ -9945,13 +9678,8 @@
       </w:r>
     </w:p>
     <w:p>
-      <w:proofErr w:type="gramStart"/>
-      <w:r>
-        <w:t>Last but not least</w:t>
-      </w:r>
-      <w:proofErr w:type="gramEnd"/>
-      <w:r>
-        <w:t>, there has been numerous reference architectures developed recently for specific domains. These studies have been usually published as short journal papers, and many have promised future publication of the full reference architecture as a book.</w:t>
+      <w:r>
+        <w:t>Last but not least, there has been numerous reference architectures developed recently for specific domains. These studies have been usually published as short journal papers, and many have promised future publication of the full reference architecture as a book.</w:t>
       </w:r>
       <w:r>
         <w:t xml:space="preserve"> For instance, </w:t>
@@ -10053,37 +9781,13 @@
         <w:t>s.</w:t>
       </w:r>
       <w:r>
-        <w:t xml:space="preserve"> One of the </w:t>
-      </w:r>
-      <w:proofErr w:type="gramStart"/>
-      <w:r>
-        <w:t>most commonly used</w:t>
-      </w:r>
-      <w:proofErr w:type="gramEnd"/>
-      <w:r>
-        <w:t xml:space="preserve"> approaches to developing RAs is ‘Empirically</w:t>
+        <w:t xml:space="preserve"> One of the most commonly used approaches to developing RAs is ‘Empirically</w:t>
       </w:r>
       <w:r>
         <w:t xml:space="preserve"> </w:t>
       </w:r>
       <w:r>
-        <w:t xml:space="preserve">grounded Reference Architectures’ by </w:t>
-      </w:r>
-      <w:proofErr w:type="spellStart"/>
-      <w:r>
-        <w:t>Galster</w:t>
-      </w:r>
-      <w:proofErr w:type="spellEnd"/>
-      <w:r>
-        <w:t xml:space="preserve"> and </w:t>
-      </w:r>
-      <w:proofErr w:type="spellStart"/>
-      <w:r>
-        <w:t>Avgeriou</w:t>
-      </w:r>
-      <w:proofErr w:type="spellEnd"/>
-      <w:r>
-        <w:t xml:space="preserve"> (2011). </w:t>
+        <w:t xml:space="preserve">grounded Reference Architectures’ by Galster and Avgeriou (2011). </w:t>
       </w:r>
       <w:r>
         <w:t xml:space="preserve">The research methodology is well-received because of its </w:t>
@@ -10167,36 +9871,20 @@
         <w:t xml:space="preserve">derived by interrogatives </w:t>
       </w:r>
       <w:r>
-        <w:t xml:space="preserve">of ‘why’, ‘where’, ‘who’, ‘when’, </w:t>
+        <w:t xml:space="preserve">of ‘why’, ‘where’, ‘who’, ‘when’, ‘what’, </w:t>
+      </w:r>
+      <w:r>
+        <w:t>and ‘how’</w:t>
+      </w:r>
+      <w:r>
+        <w:t>, which is a well-established practice for problem analysis.</w:t>
+      </w:r>
+      <w:r>
+        <w:t xml:space="preserve"> The interrogative why addresses the goal of the RA, who, when, where address the context, and how and </w:t>
       </w:r>
       <w:r>
         <w:lastRenderedPageBreak/>
-        <w:t xml:space="preserve">‘what’, </w:t>
-      </w:r>
-      <w:r>
-        <w:t>and ‘how’</w:t>
-      </w:r>
-      <w:r>
-        <w:t>, which is a well-established practice for problem analysis.</w:t>
-      </w:r>
-      <w:r>
-        <w:t xml:space="preserve"> The interrogative why addresses the goal of the RA, who, when, where address the context, and how and what address the design dimensions (</w:t>
-      </w:r>
-      <w:proofErr w:type="spellStart"/>
-      <w:r>
-        <w:t>Galster</w:t>
-      </w:r>
-      <w:proofErr w:type="spellEnd"/>
-      <w:r>
-        <w:t xml:space="preserve"> and </w:t>
-      </w:r>
-      <w:proofErr w:type="spellStart"/>
-      <w:r>
-        <w:t>Avgeriou</w:t>
-      </w:r>
-      <w:proofErr w:type="spellEnd"/>
-      <w:r>
-        <w:t xml:space="preserve"> 2011).</w:t>
+        <w:t>what address the design dimensions (Galster and Avgeriou 2011).</w:t>
       </w:r>
       <w:r>
         <w:t xml:space="preserve"> This framework categorizes RAs in two major groups: facilitation RAs and standardization RAs. </w:t>
@@ -10261,13 +9949,8 @@
       <w:r>
         <w:t xml:space="preserve">. In this study, the author used </w:t>
       </w:r>
-      <w:proofErr w:type="spellStart"/>
-      <w:r>
-        <w:t>Archimate</w:t>
-      </w:r>
-      <w:proofErr w:type="spellEnd"/>
-      <w:r>
-        <w:t xml:space="preserve"> </w:t>
+      <w:r>
+        <w:t xml:space="preserve">Archimate </w:t>
       </w:r>
       <w:r>
         <w:fldChar w:fldCharType="begin"/>
@@ -10303,15 +9986,7 @@
         <w:t>inconsistency issues between system design and implementation of the system (Zhu, 2005)</w:t>
       </w:r>
       <w:r>
-        <w:t xml:space="preserve">, do not adhere to a well-established standard and do not promote the development of modeling approaches. Therefore, </w:t>
-      </w:r>
-      <w:proofErr w:type="spellStart"/>
-      <w:r>
-        <w:t>on</w:t>
-      </w:r>
-      <w:proofErr w:type="spellEnd"/>
-      <w:r>
-        <w:t xml:space="preserve"> can argue that there is a need for more emphasis on the modeling language with which different researchers and practitioners </w:t>
+        <w:t xml:space="preserve">, do not adhere to a well-established standard and do not promote the development of modeling approaches. Therefore, on can argue that there is a need for more emphasis on the modeling language with which different researchers and practitioners </w:t>
       </w:r>
       <w:r>
         <w:t>describe</w:t>
@@ -10336,13 +10011,8 @@
       <w:r>
         <w:t xml:space="preserve">, </w:t>
       </w:r>
-      <w:proofErr w:type="spellStart"/>
-      <w:r>
-        <w:t>Hevner's</w:t>
-      </w:r>
-      <w:proofErr w:type="spellEnd"/>
-      <w:r>
-        <w:t xml:space="preserve"> </w:t>
+      <w:r>
+        <w:t xml:space="preserve">Hevner's </w:t>
       </w:r>
       <w:r>
         <w:t>i</w:t>
@@ -10456,15 +10126,7 @@
     <w:p/>
     <w:p>
       <w:r>
-        <w:t>Among the challenges of developing RAs, perhaps evaluation is the most significant (Maier et al. 2013) (</w:t>
-      </w:r>
-      <w:proofErr w:type="spellStart"/>
-      <w:r>
-        <w:t>Cioroaica</w:t>
-      </w:r>
-      <w:proofErr w:type="spellEnd"/>
-      <w:r>
-        <w:t xml:space="preserve"> et al. 2019).</w:t>
+        <w:t>Among the challenges of developing RAs, perhaps evaluation is the most significant (Maier et al. 2013) (Cioroaica et al. 2019).</w:t>
       </w:r>
       <w:r>
         <w:t xml:space="preserve"> Two fundamental pillars of the evaluation is the correctness and the utility of the RA and how efficient it can be adapted and instantiated </w:t>
@@ -10518,23 +10180,7 @@
         <w:t>well-established</w:t>
       </w:r>
       <w:r>
-        <w:t xml:space="preserve"> evaluation methods for concrete architectures such as Architecture Level Modifiability Analysis (ALMA), Scenario-based Architecture Analysis Method (SAAM) (</w:t>
-      </w:r>
-      <w:proofErr w:type="spellStart"/>
-      <w:r>
-        <w:t>Kazman</w:t>
-      </w:r>
-      <w:proofErr w:type="spellEnd"/>
-      <w:r>
-        <w:t xml:space="preserve"> et al. 1996), (Bengtsson et al. 2004), Architecture Trade-off Analysis Method (ATAM) (</w:t>
-      </w:r>
-      <w:proofErr w:type="spellStart"/>
-      <w:r>
-        <w:t>Kazman</w:t>
-      </w:r>
-      <w:proofErr w:type="spellEnd"/>
-      <w:r>
-        <w:t xml:space="preserve"> et al. 1998) and Performance Assessment of Software Architecture (PASA) (Williams and Smith 2002), none of the these can really be directly applied to RAs.</w:t>
+        <w:t xml:space="preserve"> evaluation methods for concrete architectures such as Architecture Level Modifiability Analysis (ALMA), Scenario-based Architecture Analysis Method (SAAM) (Kazman et al. 1996), (Bengtsson et al. 2004), Architecture Trade-off Analysis Method (ATAM) (Kazman et al. 1998) and Performance Assessment of Software Architecture (PASA) (Williams and Smith 2002), none of the these can really be directly applied to RAs.</w:t>
       </w:r>
     </w:p>
     <w:p>
@@ -10553,15 +10199,7 @@
         <w:t>.</w:t>
       </w:r>
       <w:r>
-        <w:t xml:space="preserve"> Either a few general scenarios </w:t>
-      </w:r>
-      <w:proofErr w:type="gramStart"/>
-      <w:r>
-        <w:t>is</w:t>
-      </w:r>
-      <w:proofErr w:type="gramEnd"/>
-      <w:r>
-        <w:t xml:space="preserve"> developed to cover all aspects, or a large number of specific scenarios are developed to cover various aspects of the RA. </w:t>
+        <w:t xml:space="preserve"> Either a few general scenarios is developed to cover all aspects, or a large number of specific scenarios are developed to cover various aspects of the RA. </w:t>
       </w:r>
       <w:r>
         <w:br/>
@@ -10591,25 +10229,13 @@
         <w:fldChar w:fldCharType="end"/>
       </w:r>
       <w:r>
-        <w:t xml:space="preserve">, modified ATAM and extended it to resonate well with RAs. This process took place by invitation of </w:t>
-      </w:r>
-      <w:r>
-        <w:lastRenderedPageBreak/>
-        <w:t xml:space="preserve">representatives from leading industries for the evaluation process, and the selection of various contexts and defined scenarios for these contexts. </w:t>
+        <w:t xml:space="preserve">, modified ATAM and extended it to resonate well with RAs. This process took place by invitation of representatives from leading industries for the evaluation process, and the selection of various contexts and defined scenarios for these contexts. </w:t>
       </w:r>
     </w:p>
     <w:p/>
     <w:p>
       <w:r>
-        <w:t xml:space="preserve">Furthermore, ATAM has been extended to evaluate completeness, </w:t>
-      </w:r>
-      <w:proofErr w:type="gramStart"/>
-      <w:r>
-        <w:t>buildability</w:t>
-      </w:r>
-      <w:proofErr w:type="gramEnd"/>
-      <w:r>
-        <w:t xml:space="preserve"> and applicability. Howbeit the selection of the right candidate and involving them in the process is a time-consuming and daunting task </w:t>
+        <w:t xml:space="preserve">Furthermore, ATAM has been extended to evaluate completeness, buildability and applicability. Howbeit the selection of the right candidate and involving them in the process is a time-consuming and daunting task </w:t>
       </w:r>
       <w:r>
         <w:fldChar w:fldCharType="begin"/>
@@ -10976,13 +10602,8 @@
         <w:fldChar w:fldCharType="end"/>
       </w:r>
       <w:r>
-        <w:t xml:space="preserve">, and when there is a need for text analysis, one can choose </w:t>
-      </w:r>
-      <w:proofErr w:type="spellStart"/>
-      <w:r>
-        <w:t>ElasticSearch</w:t>
-      </w:r>
-      <w:proofErr w:type="spellEnd"/>
+        <w:t>, and when there is a need for text analysis, one can choose ElasticSearch</w:t>
+      </w:r>
       <w:r>
         <w:t xml:space="preserve"> </w:t>
       </w:r>
@@ -11011,15 +10632,7 @@
         <w:t xml:space="preserve"> Choosing the </w:t>
       </w:r>
       <w:r>
-        <w:t xml:space="preserve">right database or databases, is an important architectural decision that the architect makes. This can also include patterns for data access, </w:t>
-      </w:r>
-      <w:proofErr w:type="gramStart"/>
-      <w:r>
-        <w:t>storage</w:t>
-      </w:r>
-      <w:proofErr w:type="gramEnd"/>
-      <w:r>
-        <w:t xml:space="preserve"> and caching, and highlights the importance of RAs even more.</w:t>
+        <w:t>right database or databases, is an important architectural decision that the architect makes. This can also include patterns for data access, storage and caching, and highlights the importance of RAs even more.</w:t>
       </w:r>
       <w:r>
         <w:t xml:space="preserve"> </w:t>
@@ -11090,20 +10703,15 @@
     </w:p>
     <w:p/>
     <w:p>
-      <w:proofErr w:type="gramStart"/>
-      <w:r>
-        <w:t>Similar to</w:t>
-      </w:r>
-      <w:proofErr w:type="gramEnd"/>
-      <w:r>
-        <w:t xml:space="preserve"> the way that Business Intelligence (BI) and BD differ in their source data types both in terms of granularity and data structure of it, a data lake and data warehouse share </w:t>
+      <w:r>
+        <w:t>Similar to the way that Business Intelligence (BI) and BD differ in their source data types both in terms of granularity and data structure of it, a data lake and data warehouse share same of those same differences. In the case of a data warehouse, a relational database is utilized</w:t>
+      </w:r>
+      <w:r>
+        <w:t xml:space="preserve"> which decreases flexibility when it comes to analysis. In the case of data lake, data </w:t>
       </w:r>
       <w:r>
         <w:lastRenderedPageBreak/>
-        <w:t>same of those same differences. In the case of a data warehouse, a relational database is utilized</w:t>
-      </w:r>
-      <w:r>
-        <w:t xml:space="preserve"> which decreases flexibility when it comes to analysis. In the case of data lake, data of different kind can be stored without the engineer needing to define the schema in advance. This increases the flexibility.</w:t>
+        <w:t>of different kind can be stored without the engineer needing to define the schema in advance. This increases the flexibility.</w:t>
       </w:r>
       <w:r>
         <w:br/>
@@ -11326,15 +10934,7 @@
     <w:p/>
     <w:p>
       <w:r>
-        <w:t xml:space="preserve">All and all, </w:t>
-      </w:r>
-      <w:proofErr w:type="gramStart"/>
-      <w:r>
-        <w:t>as a result of</w:t>
-      </w:r>
-      <w:proofErr w:type="gramEnd"/>
-      <w:r>
-        <w:t xml:space="preserve"> this SLR, a component of a BD infrastructure has been witnessed as a common pattern, in various forms and approaches.</w:t>
+        <w:t>All and all, as a result of this SLR, a component of a BD infrastructure has been witnessed as a common pattern, in various forms and approaches.</w:t>
       </w:r>
       <w:r>
         <w:t xml:space="preserve"> We decided to present this as layer as it’s play an important role in creation and design of an RA.</w:t>
@@ -11346,6 +10946,7 @@
     <w:p/>
     <w:p>
       <w:r>
+        <w:lastRenderedPageBreak/>
         <w:t>Lastly, o</w:t>
       </w:r>
       <w:r>
@@ -11745,7 +11346,6 @@
         <w:br/>
         <w:t xml:space="preserve">Withal, BD RAs have yet to mature and become ubiquitous in industry and there is further research required in this area. </w:t>
       </w:r>
-      <w:proofErr w:type="gramStart"/>
       <w:r>
         <w:rPr>
           <w:sz w:val="20"/>
@@ -11760,7 +11360,6 @@
         </w:rPr>
         <w:t>research</w:t>
       </w:r>
-      <w:proofErr w:type="gramEnd"/>
       <w:r>
         <w:rPr>
           <w:sz w:val="20"/>
@@ -13167,23 +12766,7 @@
           <w:rFonts w:eastAsia="PMingLiU" w:cs="Arial" w:hint="eastAsia"/>
           <w:lang w:eastAsia="zh-TW"/>
         </w:rPr>
-        <w:t xml:space="preserve">Footnotes should be avoided if possible. If they are </w:t>
-      </w:r>
-      <w:proofErr w:type="gramStart"/>
-      <w:r>
-        <w:rPr>
-          <w:rFonts w:eastAsia="PMingLiU" w:cs="Arial" w:hint="eastAsia"/>
-          <w:lang w:eastAsia="zh-TW"/>
-        </w:rPr>
-        <w:t>absolutely necessary</w:t>
-      </w:r>
-      <w:proofErr w:type="gramEnd"/>
-      <w:r>
-        <w:rPr>
-          <w:rFonts w:eastAsia="PMingLiU" w:cs="Arial" w:hint="eastAsia"/>
-          <w:lang w:eastAsia="zh-TW"/>
-        </w:rPr>
-        <w:t>, f</w:t>
+        <w:t>Footnotes should be avoided if possible. If they are absolutely necessary, f</w:t>
       </w:r>
       <w:r>
         <w:t xml:space="preserve">ootnotes are referred to by superscript number, and displayed on the same page as referred in text; font is Arial 10, single-spaced. </w:t>
@@ -13248,15 +12831,7 @@
         <w:t xml:space="preserve">Fichman </w:t>
       </w:r>
       <w:r>
-        <w:t>(</w:t>
-      </w:r>
-      <w:proofErr w:type="gramStart"/>
-      <w:r>
-        <w:t>2004)…</w:t>
-      </w:r>
-      <w:proofErr w:type="gramEnd"/>
-      <w:r>
-        <w:t xml:space="preserve"> ; …</w:t>
+        <w:t>(2004)… ; …</w:t>
       </w:r>
       <w:r>
         <w:t>(Fichman, 2004)</w:t>
@@ -13289,15 +12864,7 @@
         <w:t xml:space="preserve"> King</w:t>
       </w:r>
       <w:r>
-        <w:t xml:space="preserve"> (</w:t>
-      </w:r>
-      <w:proofErr w:type="gramStart"/>
-      <w:r>
-        <w:t>2004)…</w:t>
-      </w:r>
-      <w:proofErr w:type="gramEnd"/>
-      <w:r>
-        <w:t xml:space="preserve"> ; </w:t>
+        <w:t xml:space="preserve"> (2004)… ; </w:t>
       </w:r>
       <w:r>
         <w:t xml:space="preserve"> </w:t>
@@ -13352,16 +12919,11 @@
       <w:r>
         <w:t>(</w:t>
       </w:r>
-      <w:proofErr w:type="gramStart"/>
       <w:r>
         <w:t>2004</w:t>
       </w:r>
       <w:r>
-        <w:t>)…</w:t>
-      </w:r>
-      <w:proofErr w:type="gramEnd"/>
-      <w:r>
-        <w:t xml:space="preserve"> ; </w:t>
+        <w:t xml:space="preserve">)… ; </w:t>
       </w:r>
       <w:r>
         <w:t xml:space="preserve"> </w:t>
@@ -14164,7 +13726,6 @@
                 <w:szCs w:val="20"/>
               </w:rPr>
             </w:pPr>
-            <w:proofErr w:type="spellStart"/>
             <w:r>
               <w:rPr>
                 <w:sz w:val="20"/>
@@ -14172,7 +13733,6 @@
               </w:rPr>
               <w:t>St.dev</w:t>
             </w:r>
-            <w:proofErr w:type="spellEnd"/>
           </w:p>
         </w:tc>
       </w:tr>
@@ -15194,17 +14754,8 @@
                 <w:sz w:val="20"/>
                 <w:szCs w:val="18"/>
               </w:rPr>
-              <w:t xml:space="preserve">TEL = Average monthly telephone subscription </w:t>
-            </w:r>
-            <w:proofErr w:type="gramStart"/>
-            <w:r>
-              <w:rPr>
-                <w:sz w:val="20"/>
-                <w:szCs w:val="18"/>
-              </w:rPr>
-              <w:t>cost;</w:t>
-            </w:r>
-            <w:proofErr w:type="gramEnd"/>
+              <w:t>TEL = Average monthly telephone subscription cost;</w:t>
+            </w:r>
           </w:p>
           <w:p>
             <w:pPr>
@@ -15219,17 +14770,8 @@
                 <w:sz w:val="20"/>
                 <w:szCs w:val="18"/>
               </w:rPr>
-              <w:t xml:space="preserve">CALL = Average cost of local </w:t>
-            </w:r>
-            <w:proofErr w:type="gramStart"/>
-            <w:r>
-              <w:rPr>
-                <w:sz w:val="20"/>
-                <w:szCs w:val="18"/>
-              </w:rPr>
-              <w:t>call;</w:t>
-            </w:r>
-            <w:proofErr w:type="gramEnd"/>
+              <w:t>CALL = Average cost of local call;</w:t>
+            </w:r>
           </w:p>
           <w:p>
             <w:pPr>
@@ -15274,7 +14816,7 @@
     </w:p>
     <w:p>
       <w:pPr>
-        <w:spacing w:afterLines="100" w:after="240"/>
+        <w:pStyle w:val="Heading1"/>
         <w:rPr>
           <w:rFonts w:eastAsia="PMingLiU"/>
           <w:sz w:val="24"/>
@@ -15291,10 +14833,6 @@
       <w:r>
         <w:rPr>
           <w:rFonts w:hint="eastAsia"/>
-          <w:b/>
-          <w:color w:val="356392"/>
-          <w:sz w:val="28"/>
-          <w:szCs w:val="28"/>
         </w:rPr>
         <w:lastRenderedPageBreak/>
         <w:t>Reference</w:t>
@@ -15302,10 +14840,6 @@
       <w:r>
         <w:rPr>
           <w:rFonts w:hint="eastAsia"/>
-          <w:b/>
-          <w:color w:val="356392"/>
-          <w:sz w:val="28"/>
-          <w:szCs w:val="28"/>
         </w:rPr>
         <w:t>s</w:t>
       </w:r>
@@ -15378,23 +14912,13 @@
           <w:szCs w:val="22"/>
         </w:rPr>
       </w:pPr>
-      <w:proofErr w:type="spellStart"/>
       <w:r>
         <w:rPr>
           <w:rFonts w:eastAsia="PMingLiU" w:hint="eastAsia"/>
           <w:szCs w:val="22"/>
           <w:lang w:eastAsia="zh-TW"/>
         </w:rPr>
-        <w:t>Hevner</w:t>
-      </w:r>
-      <w:proofErr w:type="spellEnd"/>
-      <w:r>
-        <w:rPr>
-          <w:rFonts w:eastAsia="PMingLiU" w:hint="eastAsia"/>
-          <w:szCs w:val="22"/>
-          <w:lang w:eastAsia="zh-TW"/>
-        </w:rPr>
-        <w:t>, A., March, S., Park, J.</w:t>
+        <w:t>Hevner, A., March, S., Park, J.</w:t>
       </w:r>
       <w:r>
         <w:rPr>
@@ -15870,23 +15394,13 @@
         </w:rPr>
         <w:t xml:space="preserve"> </w:t>
       </w:r>
-      <w:proofErr w:type="spellStart"/>
       <w:r>
         <w:rPr>
           <w:rFonts w:eastAsia="PMingLiU"/>
           <w:szCs w:val="22"/>
           <w:lang w:eastAsia="zh-TW"/>
         </w:rPr>
-        <w:t>Caverni</w:t>
-      </w:r>
-      <w:proofErr w:type="spellEnd"/>
-      <w:r>
-        <w:rPr>
-          <w:rFonts w:eastAsia="PMingLiU"/>
-          <w:szCs w:val="22"/>
-          <w:lang w:eastAsia="zh-TW"/>
-        </w:rPr>
-        <w:t xml:space="preserve">, J. Fabre, &amp; M. Gonzalez (Eds.), </w:t>
+        <w:t xml:space="preserve">Caverni, J. Fabre, &amp; M. Gonzalez (Eds.), </w:t>
       </w:r>
       <w:r>
         <w:rPr>
@@ -15972,69 +15486,23 @@
           <w:szCs w:val="22"/>
           <w:lang w:eastAsia="zh-TW"/>
         </w:rPr>
-        <w:t xml:space="preserve">Forget, A., Chiasson, S., &amp; Biddle, R. (2007). </w:t>
-      </w:r>
-      <w:proofErr w:type="spellStart"/>
+        <w:t>Forget, A., Chiasson, S., &amp; Biddle, R. (2007). Persuasian as education for computer security. In T.</w:t>
+      </w:r>
+      <w:r>
+        <w:rPr>
+          <w:rFonts w:eastAsia="PMingLiU" w:hint="eastAsia"/>
+          <w:szCs w:val="22"/>
+          <w:lang w:eastAsia="zh-TW"/>
+        </w:rPr>
+        <w:t xml:space="preserve"> </w:t>
+      </w:r>
       <w:r>
         <w:rPr>
           <w:rFonts w:eastAsia="PMingLiU"/>
           <w:szCs w:val="22"/>
           <w:lang w:eastAsia="zh-TW"/>
         </w:rPr>
-        <w:t>Persuasian</w:t>
-      </w:r>
-      <w:proofErr w:type="spellEnd"/>
-      <w:r>
-        <w:rPr>
-          <w:rFonts w:eastAsia="PMingLiU"/>
-          <w:szCs w:val="22"/>
-          <w:lang w:eastAsia="zh-TW"/>
-        </w:rPr>
-        <w:t xml:space="preserve"> as education for computer security. In T.</w:t>
-      </w:r>
-      <w:r>
-        <w:rPr>
-          <w:rFonts w:eastAsia="PMingLiU" w:hint="eastAsia"/>
-          <w:szCs w:val="22"/>
-          <w:lang w:eastAsia="zh-TW"/>
-        </w:rPr>
-        <w:t xml:space="preserve"> </w:t>
-      </w:r>
-      <w:proofErr w:type="spellStart"/>
-      <w:r>
-        <w:rPr>
-          <w:rFonts w:eastAsia="PMingLiU"/>
-          <w:szCs w:val="22"/>
-          <w:lang w:eastAsia="zh-TW"/>
-        </w:rPr>
-        <w:t>Bastiaens</w:t>
-      </w:r>
-      <w:proofErr w:type="spellEnd"/>
-      <w:r>
-        <w:rPr>
-          <w:rFonts w:eastAsia="PMingLiU"/>
-          <w:szCs w:val="22"/>
-          <w:lang w:eastAsia="zh-TW"/>
-        </w:rPr>
-        <w:t xml:space="preserve"> &amp; S. </w:t>
-      </w:r>
-      <w:proofErr w:type="spellStart"/>
-      <w:r>
-        <w:rPr>
-          <w:rFonts w:eastAsia="PMingLiU"/>
-          <w:szCs w:val="22"/>
-          <w:lang w:eastAsia="zh-TW"/>
-        </w:rPr>
-        <w:t>Carliner</w:t>
-      </w:r>
-      <w:proofErr w:type="spellEnd"/>
-      <w:r>
-        <w:rPr>
-          <w:rFonts w:eastAsia="PMingLiU"/>
-          <w:szCs w:val="22"/>
-          <w:lang w:eastAsia="zh-TW"/>
-        </w:rPr>
-        <w:t xml:space="preserve"> (Eds.), </w:t>
+        <w:t xml:space="preserve">Bastiaens &amp; S. Carliner (Eds.), </w:t>
       </w:r>
       <w:r>
         <w:rPr>
@@ -16117,23 +15585,13 @@
           <w:lang w:eastAsia="zh-TW"/>
         </w:rPr>
       </w:pPr>
-      <w:proofErr w:type="spellStart"/>
       <w:r>
         <w:rPr>
           <w:rFonts w:eastAsia="PMingLiU"/>
           <w:szCs w:val="22"/>
           <w:lang w:eastAsia="zh-TW"/>
         </w:rPr>
-        <w:t>Acha</w:t>
-      </w:r>
-      <w:proofErr w:type="spellEnd"/>
-      <w:r>
-        <w:rPr>
-          <w:rFonts w:eastAsia="PMingLiU"/>
-          <w:szCs w:val="22"/>
-          <w:lang w:eastAsia="zh-TW"/>
-        </w:rPr>
-        <w:t xml:space="preserve">, V. (2004). </w:t>
+        <w:t xml:space="preserve">Acha, V. (2004). </w:t>
       </w:r>
       <w:r>
         <w:rPr>

</xml_diff>

<commit_message>
updated citations for the missin parts
</commit_message>
<xml_diff>
--- a/PAJAIS_Style_Guide.docx
+++ b/PAJAIS_Style_Guide.docx
@@ -4985,19 +4985,37 @@
         <w:rPr>
           <w:lang w:val="en-GB" w:eastAsia="en-GB"/>
         </w:rPr>
-        <w:t xml:space="preserve">Procedures, </w:t>
+        <w:t>As the complexity of man-made systems grow, p</w:t>
       </w:r>
       <w:r>
         <w:rPr>
           <w:lang w:val="en-GB" w:eastAsia="en-GB"/>
         </w:rPr>
+        <w:t xml:space="preserve">rocedures, </w:t>
+      </w:r>
+      <w:r>
+        <w:rPr>
+          <w:lang w:val="en-GB" w:eastAsia="en-GB"/>
+        </w:rPr>
         <w:t xml:space="preserve">principles, and concepts of </w:t>
       </w:r>
       <w:r>
         <w:rPr>
           <w:lang w:val="en-GB" w:eastAsia="en-GB"/>
         </w:rPr>
-        <w:t>software architecture are increasingly applied to address the complexity faced by practitioners</w:t>
+        <w:t xml:space="preserve">software architecture are increasingly applied to address </w:t>
+      </w:r>
+      <w:r>
+        <w:rPr>
+          <w:lang w:val="en-GB" w:eastAsia="en-GB"/>
+        </w:rPr>
+        <w:t>those</w:t>
+      </w:r>
+      <w:r>
+        <w:rPr>
+          <w:lang w:val="en-GB" w:eastAsia="en-GB"/>
+        </w:rPr>
+        <w:t xml:space="preserve"> complexity faced by practitioners</w:t>
       </w:r>
       <w:r>
         <w:rPr>
@@ -5169,7 +5187,13 @@
         <w:t xml:space="preserve"> </w:t>
       </w:r>
       <w:r>
-        <w:t xml:space="preserve">stakeholders with an abstract artefact to observe, reflect upon, contribute, and communicate with </w:t>
+        <w:t>stakeholders with an abstract artefact to observe, reflect upon, contribute</w:t>
+      </w:r>
+      <w:r>
+        <w:t xml:space="preserve"> to</w:t>
+      </w:r>
+      <w:r>
+        <w:t xml:space="preserve">, and communicate with </w:t>
       </w:r>
       <w:r>
         <w:t xml:space="preserve">(Kohler and Specht 2019). </w:t>
@@ -5277,7 +5301,13 @@
         <w:t>five</w:t>
       </w:r>
       <w:r>
-        <w:t xml:space="preserve"> concepts of RA is identified; these concepts are as the following;</w:t>
+        <w:t xml:space="preserve"> concepts of RA</w:t>
+      </w:r>
+      <w:r>
+        <w:t>s</w:t>
+      </w:r>
+      <w:r>
+        <w:t xml:space="preserve"> is identified; these concepts are as the following;</w:t>
       </w:r>
     </w:p>
     <w:p/>
@@ -5310,7 +5340,7 @@
         <w:t xml:space="preserve">t the highest level of abstraction: </w:t>
       </w:r>
       <w:r>
-        <w:t>In comparison to concrete architectures, RAs aim to capture the essence of the practice as an abstraction that portrays elements necessary for communication, standardization, implementation and maintenance (Cloutier et al. 2010). Hence, RAs aim to provide software engineering knowledge as a set of high level of architectural patterns and do not provide micro implementation details such as specific frameworks, vendors or environments</w:t>
+        <w:t>In comparison to concrete architectures, RAs aim to capture the essence of the practice as an abstraction that portrays elements necessary for communication, standardization, implementation and maintenance (Cloutier et al. 2010). Hence, RAs aim to provide software engineering knowledge as a set of high level architectural patterns and do not provide implementation details such as specific frameworks, vendors or environments</w:t>
       </w:r>
       <w:r>
         <w:t xml:space="preserve"> </w:t>
@@ -5337,6 +5367,7 @@
           <w:b/>
           <w:bCs/>
         </w:rPr>
+        <w:lastRenderedPageBreak/>
         <w:t>RAs</w:t>
       </w:r>
       <w:r>
@@ -5361,11 +5392,7 @@
         <w:t xml:space="preserve"> </w:t>
       </w:r>
       <w:r>
-        <w:t xml:space="preserve">RAs, sitting at a higher level of abstractions are artifacts created for a wider audience and a bigger context, and are </w:t>
-      </w:r>
-      <w:r>
-        <w:lastRenderedPageBreak/>
-        <w:t xml:space="preserve">usually used by solution architects to deduce a concrete architecture in a specific </w:t>
+        <w:t xml:space="preserve">RAs, sitting at a higher level of abstractions are artifacts created for a wider audience and a bigger context, and are usually used by solution architects to deduce a concrete architecture in a specific </w:t>
       </w:r>
       <w:r>
         <w:t>environment</w:t>
@@ -5377,7 +5404,7 @@
         <w:t>RAs pay more attention to architectural qualities</w:t>
       </w:r>
       <w:r>
-        <w:t xml:space="preserve"> and in specific quality attributes.</w:t>
+        <w:t>.</w:t>
       </w:r>
     </w:p>
     <w:p>
@@ -5404,13 +5431,27 @@
           <w:b/>
           <w:bCs/>
         </w:rPr>
-        <w:t>In reference architectures, stakeholders are not clearly defined:</w:t>
+        <w:t xml:space="preserve">In </w:t>
       </w:r>
       <w:r>
         <w:rPr>
           <w:b/>
           <w:bCs/>
         </w:rPr>
+        <w:t>RAs</w:t>
+      </w:r>
+      <w:r>
+        <w:rPr>
+          <w:b/>
+          <w:bCs/>
+        </w:rPr>
+        <w:t>, stakeholders are not clearly defined:</w:t>
+      </w:r>
+      <w:r>
+        <w:rPr>
+          <w:b/>
+          <w:bCs/>
+        </w:rPr>
         <w:t xml:space="preserve"> </w:t>
       </w:r>
       <w:r>
@@ -5423,13 +5464,31 @@
         <w:t xml:space="preserve"> do get involved in the </w:t>
       </w:r>
       <w:r>
-        <w:t>product creation in various phases. Different stakeholders have different concerns and are crucial to the creation of the overall product (Geerdink 2013). A stakeholder c an be a developer, a designer, a product owner, a data scientist or a business analyst.</w:t>
-      </w:r>
-      <w:r>
-        <w:t xml:space="preserve"> Notwithstanding, due to the generic nature of the RAs, it is not feasible to indicate all stakeholders a priori. </w:t>
-      </w:r>
-      <w:r>
-        <w:t>In addition, RAs are at a higher level of abstraction and tend to provide solutions for a class of problems and not a specific context. Therefore, defining and introducing stakeholders into RAs can potentially decrease their effectiveness (Chang and Boyd 2018)</w:t>
+        <w:t>product creation in various phases. Different stakeholders have different concerns and are crucial to the creation of the overall product (Geerdink 2013). A stakeholder can be a developer, a designer, a product owner, a data scientist or a business analyst.</w:t>
+      </w:r>
+      <w:r>
+        <w:t xml:space="preserve"> Notwithstanding, due to the generic nature of the RAs, it is not feasible to indicate all stakeholders a priori.</w:t>
+      </w:r>
+      <w:r>
+        <w:t xml:space="preserve"> </w:t>
+      </w:r>
+      <w:r>
+        <w:t xml:space="preserve">RAs are at a higher level of abstraction and tend to provide </w:t>
+      </w:r>
+      <w:r>
+        <w:t xml:space="preserve">a </w:t>
+      </w:r>
+      <w:r>
+        <w:t>generic solution</w:t>
+      </w:r>
+      <w:r>
+        <w:t xml:space="preserve"> for a class of problems</w:t>
+      </w:r>
+      <w:r>
+        <w:t xml:space="preserve">, </w:t>
+      </w:r>
+      <w:r>
+        <w:t>not a specific context. Therefore, defining and introducing stakeholders into RAs can potentially decrease their effectiveness (Chang and Boyd 2018)</w:t>
       </w:r>
       <w:r>
         <w:fldChar w:fldCharType="begin"/>
@@ -5501,7 +5560,19 @@
         <w:t xml:space="preserve">The design of an RA is usually </w:t>
       </w:r>
       <w:r>
-        <w:t xml:space="preserve">guided by existing architectural patterns, common pitfalls in practice, system development and literature. For this reason, RAs convey standard approaches and patterns that avoid known pitfall, facilitate reuse, and decreased complexity </w:t>
+        <w:t>guided by existing architectural patterns</w:t>
+      </w:r>
+      <w:r>
+        <w:t xml:space="preserve"> based on</w:t>
+      </w:r>
+      <w:r>
+        <w:t xml:space="preserve"> common pitfalls in practice,</w:t>
+      </w:r>
+      <w:r>
+        <w:t xml:space="preserve"> the body of literature and various models</w:t>
+      </w:r>
+      <w:r>
+        <w:t xml:space="preserve">. For this reason, RAs convey standard approaches and patterns that avoid known pitfall, facilitate reuse, and decrease complexity </w:t>
       </w:r>
       <w:r>
         <w:fldChar w:fldCharType="begin"/>
@@ -5559,7 +5630,13 @@
         <w:t xml:space="preserve"> </w:t>
       </w:r>
       <w:r>
-        <w:t xml:space="preserve">RAs are powerful artefacts that can are used by architects that design, manage, and utilize complex system to improve communication, enabling them to work in an coherent, integrated fashion </w:t>
+        <w:t xml:space="preserve">RAs are powerful artefacts that can </w:t>
+      </w:r>
+      <w:r>
+        <w:t>be</w:t>
+      </w:r>
+      <w:r>
+        <w:t xml:space="preserve"> used by architects that design, manage, and utilize complex system </w:t>
       </w:r>
       <w:r>
         <w:fldChar w:fldCharType="begin"/>
@@ -5580,15 +5657,23 @@
         <w:fldChar w:fldCharType="end"/>
       </w:r>
       <w:r>
-        <w:t>. RAs are created as assets that codify the best practice and conventions of the industry and often include architectural descriptions and standards.</w:t>
-      </w:r>
-      <w:r>
-        <w:t xml:space="preserve"> </w:t>
-      </w:r>
-    </w:p>
-    <w:p>
-      <w:pPr>
-        <w:ind w:left="720"/>
+        <w:t xml:space="preserve">. </w:t>
+      </w:r>
+      <w:r>
+        <w:t xml:space="preserve">Because </w:t>
+      </w:r>
+      <w:r>
+        <w:t>RAs are created as assets that codify the best practice and conventions of the industry and often include architectural descriptions and standards</w:t>
+      </w:r>
+      <w:r>
+        <w:t xml:space="preserve">, they can be deemed </w:t>
+      </w:r>
+      <w:r>
+        <w:t>effective artefacts for system development and communication.</w:t>
+      </w:r>
+    </w:p>
+    <w:p>
+      <w:pPr>
         <w:rPr>
           <w:b/>
           <w:bCs/>
@@ -5618,10 +5703,31 @@
         <w:t xml:space="preserve">Despite the high failure rate of BD projects, IT giants such as Google or Amazon have developed exclusive </w:t>
       </w:r>
       <w:r>
-        <w:t>BD systems with complicated data pipelines, data management, procurement and batch and real-time analysis capabilities (Kohler and Specht 2019).</w:t>
-      </w:r>
-      <w:r>
-        <w:t xml:space="preserve"> Having the resources required, these companies attract the best of talent from around the globe to manage the complexity involved in development of big data systems. </w:t>
+        <w:t xml:space="preserve">BD systems with complicated data pipelines, data management, procurement and batch and real-time analysis capabilities </w:t>
+      </w:r>
+      <w:r>
+        <w:fldChar w:fldCharType="begin"/>
+      </w:r>
+      <w:r>
+        <w:instrText xml:space="preserve"> ADDIN EN.CITE &lt;EndNote&gt;&lt;Cite&gt;&lt;Author&gt;Kohler&lt;/Author&gt;&lt;Year&gt;2019&lt;/Year&gt;&lt;RecNum&gt;29&lt;/RecNum&gt;&lt;DisplayText&gt;(Kohler &amp;amp; Specht, 2019)&lt;/DisplayText&gt;&lt;record&gt;&lt;rec-number&gt;29&lt;/rec-number&gt;&lt;foreign-keys&gt;&lt;key app="EN" db-id="5re5epv9rrvvajeatv4xvdtet5zsfedxv2xw" timestamp="1639883933"&gt;29&lt;/key&gt;&lt;/foreign-keys&gt;&lt;ref-type name="Book Section"&gt;5&lt;/ref-type&gt;&lt;contributors&gt;&lt;authors&gt;&lt;author&gt;Kohler, Jens&lt;/author&gt;&lt;author&gt;Specht, Thomas&lt;/author&gt;&lt;/authors&gt;&lt;/contributors&gt;&lt;titles&gt;&lt;title&gt;Towards a Secure, Distributed, and Reliable Cloud-Based Reference Architecture for Big Data in Smart Cities&lt;/title&gt;&lt;secondary-title&gt;Big Data Analytics for Smart and Connected Cities&lt;/secondary-title&gt;&lt;/titles&gt;&lt;pages&gt;38-70&lt;/pages&gt;&lt;dates&gt;&lt;year&gt;2019&lt;/year&gt;&lt;/dates&gt;&lt;publisher&gt;IGI Global&lt;/publisher&gt;&lt;urls&gt;&lt;/urls&gt;&lt;/record&gt;&lt;/Cite&gt;&lt;/EndNote&gt;</w:instrText>
+      </w:r>
+      <w:r>
+        <w:fldChar w:fldCharType="separate"/>
+      </w:r>
+      <w:r>
+        <w:rPr>
+          <w:noProof/>
+        </w:rPr>
+        <w:t>(Kohler &amp; Specht, 2019)</w:t>
+      </w:r>
+      <w:r>
+        <w:fldChar w:fldCharType="end"/>
+      </w:r>
+      <w:r>
+        <w:t xml:space="preserve">. </w:t>
+      </w:r>
+      <w:r>
+        <w:t xml:space="preserve">Having the resources required, these companies attract the best of talent from around the globe to manage the complexity involved in development of big data systems. </w:t>
       </w:r>
       <w:r>
         <w:t>Notwithstanding</w:t>
@@ -5636,28 +5742,103 @@
         <w:t xml:space="preserve">Big data </w:t>
       </w:r>
       <w:r>
-        <w:t>systems sail away from the</w:t>
+        <w:t xml:space="preserve">systems sail away from </w:t>
+      </w:r>
+      <w:r>
+        <w:t>traditional small data analytics</w:t>
+      </w:r>
+      <w:r>
+        <w:t xml:space="preserve"> paradigm</w:t>
+      </w:r>
+      <w:r>
+        <w:t>s and</w:t>
+      </w:r>
+      <w:r>
+        <w:t xml:space="preserve"> bring various challenges including </w:t>
+      </w:r>
+      <w:r>
+        <w:t>rapid technology change challenges</w:t>
       </w:r>
       <w:r>
         <w:t xml:space="preserve"> </w:t>
       </w:r>
       <w:r>
-        <w:t>traditional small data analytics</w:t>
-      </w:r>
-      <w:r>
-        <w:t xml:space="preserve"> paradigm</w:t>
-      </w:r>
-      <w:r>
-        <w:t>s and</w:t>
-      </w:r>
-      <w:r>
-        <w:t xml:space="preserve"> bring various challenges including </w:t>
-      </w:r>
-      <w:r>
-        <w:t>rapid technology change challenges (Chen et al. 2016), system development and architecture challenges (Jagadish et al. 2014) and organizational challenges (Rada et al. 2017; Vassakis et al. 2018).</w:t>
-      </w:r>
-      <w:r>
-        <w:t xml:space="preserve"> BD does not only mean ‘big’ amount of data, or just volume; other characteristics of BD such as velocity, variety, veracity and variability bring significant challenges on the table. Although these challenges do not only belong to domain of BD systems, BD exacerbates these challenges because</w:t>
+        <w:fldChar w:fldCharType="begin"/>
+      </w:r>
+      <w:r>
+        <w:instrText xml:space="preserve"> ADDIN EN.CITE &lt;EndNote&gt;&lt;Cite&gt;&lt;Author&gt;Chen&lt;/Author&gt;&lt;Year&gt;2016&lt;/Year&gt;&lt;RecNum&gt;38&lt;/RecNum&gt;&lt;DisplayText&gt;(Chen, Kazman, &amp;amp; Haziyev, 2016)&lt;/DisplayText&gt;&lt;record&gt;&lt;rec-number&gt;38&lt;/rec-number&gt;&lt;foreign-keys&gt;&lt;key app="EN" db-id="5re5epv9rrvvajeatv4xvdtet5zsfedxv2xw" timestamp="1640042222"&gt;38&lt;/key&gt;&lt;/foreign-keys&gt;&lt;ref-type name="Journal Article"&gt;17&lt;/ref-type&gt;&lt;contributors&gt;&lt;authors&gt;&lt;author&gt;Chen, Hong-Mei&lt;/author&gt;&lt;author&gt;Kazman, Rick&lt;/author&gt;&lt;author&gt;Haziyev, Serge&lt;/author&gt;&lt;/authors&gt;&lt;/contributors&gt;&lt;titles&gt;&lt;title&gt;Agile big data analytics for web-based systems: An architecture-centric approach&lt;/title&gt;&lt;secondary-title&gt;IEEE Transactions on Big Data&lt;/secondary-title&gt;&lt;/titles&gt;&lt;periodical&gt;&lt;full-title&gt;IEEE Transactions on Big Data&lt;/full-title&gt;&lt;/periodical&gt;&lt;pages&gt;234-248&lt;/pages&gt;&lt;volume&gt;2&lt;/volume&gt;&lt;number&gt;3&lt;/number&gt;&lt;dates&gt;&lt;year&gt;2016&lt;/year&gt;&lt;/dates&gt;&lt;isbn&gt;2332-7790&lt;/isbn&gt;&lt;urls&gt;&lt;/urls&gt;&lt;/record&gt;&lt;/Cite&gt;&lt;/EndNote&gt;</w:instrText>
+      </w:r>
+      <w:r>
+        <w:fldChar w:fldCharType="separate"/>
+      </w:r>
+      <w:r>
+        <w:rPr>
+          <w:noProof/>
+        </w:rPr>
+        <w:t>(Chen, Kazman, &amp; Haziyev, 2016)</w:t>
+      </w:r>
+      <w:r>
+        <w:fldChar w:fldCharType="end"/>
+      </w:r>
+      <w:r>
+        <w:t xml:space="preserve">, system development and architecture challenges </w:t>
+      </w:r>
+      <w:r>
+        <w:fldChar w:fldCharType="begin"/>
+      </w:r>
+      <w:r>
+        <w:instrText xml:space="preserve"> ADDIN EN.CITE &lt;EndNote&gt;&lt;Cite&gt;&lt;Author&gt;Jagadish&lt;/Author&gt;&lt;Year&gt;2014&lt;/Year&gt;&lt;RecNum&gt;39&lt;/RecNum&gt;&lt;DisplayText&gt;(Jagadish et al., 2014)&lt;/DisplayText&gt;&lt;record&gt;&lt;rec-number&gt;39&lt;/rec-number&gt;&lt;foreign-keys&gt;&lt;key app="EN" db-id="5re5epv9rrvvajeatv4xvdtet5zsfedxv2xw" timestamp="1640042500"&gt;39&lt;/key&gt;&lt;/foreign-keys&gt;&lt;ref-type name="Journal Article"&gt;17&lt;/ref-type&gt;&lt;contributors&gt;&lt;authors&gt;&lt;author&gt;Jagadish, Hosagrahar V&lt;/author&gt;&lt;author&gt;Gehrke, Johannes&lt;/author&gt;&lt;author&gt;Labrinidis, Alexandros&lt;/author&gt;&lt;author&gt;Papakonstantinou, Yannis&lt;/author&gt;&lt;author&gt;Patel, Jignesh M&lt;/author&gt;&lt;author&gt;Ramakrishnan, Raghu&lt;/author&gt;&lt;author&gt;Shahabi, Cyrus&lt;/author&gt;&lt;/authors&gt;&lt;/contributors&gt;&lt;titles&gt;&lt;title&gt;Big data and its technical challenges&lt;/title&gt;&lt;secondary-title&gt;Communications of the ACM&lt;/secondary-title&gt;&lt;/titles&gt;&lt;periodical&gt;&lt;full-title&gt;Communications of the ACM&lt;/full-title&gt;&lt;/periodical&gt;&lt;pages&gt;86-94&lt;/pages&gt;&lt;volume&gt;57&lt;/volume&gt;&lt;number&gt;7&lt;/number&gt;&lt;dates&gt;&lt;year&gt;2014&lt;/year&gt;&lt;/dates&gt;&lt;isbn&gt;0001-0782&lt;/isbn&gt;&lt;urls&gt;&lt;/urls&gt;&lt;/record&gt;&lt;/Cite&gt;&lt;/EndNote&gt;</w:instrText>
+      </w:r>
+      <w:r>
+        <w:fldChar w:fldCharType="separate"/>
+      </w:r>
+      <w:r>
+        <w:rPr>
+          <w:noProof/>
+        </w:rPr>
+        <w:t>(Jagadish et al., 2014)</w:t>
+      </w:r>
+      <w:r>
+        <w:fldChar w:fldCharType="end"/>
+      </w:r>
+      <w:r>
+        <w:t xml:space="preserve"> </w:t>
+      </w:r>
+      <w:r>
+        <w:t xml:space="preserve">and organizational challenges </w:t>
+      </w:r>
+      <w:r>
+        <w:fldChar w:fldCharType="begin"/>
+      </w:r>
+      <w:r>
+        <w:instrText xml:space="preserve"> ADDIN EN.CITE &lt;EndNote&gt;&lt;Cite&gt;&lt;Author&gt;Vassakis&lt;/Author&gt;&lt;Year&gt;2018&lt;/Year&gt;&lt;RecNum&gt;40&lt;/RecNum&gt;&lt;DisplayText&gt;(Rada et al., 2017; Vassakis, Petrakis, &amp;amp; Kopanakis, 2018)&lt;/DisplayText&gt;&lt;record&gt;&lt;rec-number&gt;40&lt;/rec-number&gt;&lt;foreign-keys&gt;&lt;key app="EN" db-id="5re5epv9rrvvajeatv4xvdtet5zsfedxv2xw" timestamp="1640042537"&gt;40&lt;/key&gt;&lt;/foreign-keys&gt;&lt;ref-type name="Book Section"&gt;5&lt;/ref-type&gt;&lt;contributors&gt;&lt;authors&gt;&lt;author&gt;Vassakis, Konstantinos&lt;/author&gt;&lt;author&gt;Petrakis, Emmanuel&lt;/author&gt;&lt;author&gt;Kopanakis, Ioannis&lt;/author&gt;&lt;/authors&gt;&lt;/contributors&gt;&lt;titles&gt;&lt;title&gt;Big data analytics: applications, prospects and challenges&lt;/title&gt;&lt;secondary-title&gt;Mobile big data&lt;/secondary-title&gt;&lt;/titles&gt;&lt;pages&gt;3-20&lt;/pages&gt;&lt;dates&gt;&lt;year&gt;2018&lt;/year&gt;&lt;/dates&gt;&lt;publisher&gt;Springer&lt;/publisher&gt;&lt;urls&gt;&lt;/urls&gt;&lt;/record&gt;&lt;/Cite&gt;&lt;Cite&gt;&lt;Author&gt;Rada&lt;/Author&gt;&lt;Year&gt;2017&lt;/Year&gt;&lt;RecNum&gt;1&lt;/RecNum&gt;&lt;record&gt;&lt;rec-number&gt;1&lt;/rec-number&gt;&lt;foreign-keys&gt;&lt;key app="EN" db-id="sdxs5fteqv5a5ie5w9hx50v5wa2wdwzxpw9s" timestamp="1640041996"&gt;1&lt;/key&gt;&lt;/foreign-keys&gt;&lt;ref-type name="Journal Article"&gt;17&lt;/ref-type&gt;&lt;contributors&gt;&lt;authors&gt;&lt;author&gt;Rada, Babak Bashari&lt;/author&gt;&lt;author&gt;Ataeib, Pouya&lt;/author&gt;&lt;author&gt;Khakbizc, Yasaman&lt;/author&gt;&lt;author&gt;Akbarzadehd, Nafisseh&lt;/author&gt;&lt;/authors&gt;&lt;/contributors&gt;&lt;titles&gt;&lt;title&gt;The Hype of Emerging Technologies: Big Data as a Service&lt;/title&gt;&lt;/titles&gt;&lt;dates&gt;&lt;year&gt;2017&lt;/year&gt;&lt;/dates&gt;&lt;urls&gt;&lt;/urls&gt;&lt;/record&gt;&lt;/Cite&gt;&lt;/EndNote&gt;</w:instrText>
+      </w:r>
+      <w:r>
+        <w:fldChar w:fldCharType="separate"/>
+      </w:r>
+      <w:r>
+        <w:rPr>
+          <w:noProof/>
+        </w:rPr>
+        <w:t>(Rada et al., 2017; Vassakis, Petrakis, &amp; Kopanakis, 2018)</w:t>
+      </w:r>
+      <w:r>
+        <w:fldChar w:fldCharType="end"/>
+      </w:r>
+      <w:r>
+        <w:t>.</w:t>
+      </w:r>
+      <w:r>
+        <w:t xml:space="preserve"> </w:t>
+      </w:r>
+      <w:r>
+        <w:t xml:space="preserve">BD does not only mean ‘big’ amount of data, or just volume; other characteristics of BD such as velocity, variety, veracity and variability bring significant challenges </w:t>
+      </w:r>
+      <w:r>
+        <w:t>to the practice</w:t>
+      </w:r>
+      <w:r>
+        <w:t>. Although these challenges do not only belong to domain of BD systems, BD exacerbates these challenges because</w:t>
       </w:r>
       <w:r>
         <w:t xml:space="preserve"> of the following reasons</w:t>
@@ -5734,6 +5915,7 @@
         </w:numPr>
       </w:pPr>
       <w:r>
+        <w:lastRenderedPageBreak/>
         <w:t>T</w:t>
       </w:r>
       <w:r>
@@ -5752,15 +5934,19 @@
         <w:t>stream and batch processing; or fast and delayed processing</w:t>
       </w:r>
       <w:r>
-        <w:t xml:space="preserve"> (Jagadish et al. 2014)</w:t>
-      </w:r>
-      <w:r>
-        <w:t>.</w:t>
-      </w:r>
-    </w:p>
-    <w:p>
-      <w:r>
-        <w:lastRenderedPageBreak/>
+        <w:t xml:space="preserve"> </w:t>
+      </w:r>
+      <w:r>
+        <w:t>{Jagadish, 2014 #39}</w:t>
+      </w:r>
+    </w:p>
+    <w:p>
+      <w:pPr>
+        <w:ind w:left="720"/>
+      </w:pPr>
+    </w:p>
+    <w:p>
+      <w:r>
         <w:t xml:space="preserve">To provide a solution to these challenges, one has to realize the core fundamentals of BD systems. Academic and practitioners of BD, describe BD as an interplay of methodology (workflow, organization), software engineering (data engineering, storage, </w:t>
       </w:r>
       <w:r>
@@ -5773,10 +5959,22 @@
         <w:t xml:space="preserve"> </w:t>
       </w:r>
       <w:r>
-        <w:t>(Akhtar et al. 2019; Rad and Ataei 2017).</w:t>
-      </w:r>
-      <w:r>
-        <w:t xml:space="preserve"> Therefore, one can deduce that technology orchestration is a focal in BD system development and maintenance.</w:t>
+        <w:t>{Akhtar, 2019 #41}{Rad, 2017 #4}.</w:t>
+      </w:r>
+      <w:r>
+        <w:t xml:space="preserve">Therefore, one can deduce that technology orchestration is </w:t>
+      </w:r>
+      <w:r>
+        <w:t xml:space="preserve">a </w:t>
+      </w:r>
+      <w:r>
+        <w:t xml:space="preserve">focal </w:t>
+      </w:r>
+      <w:r>
+        <w:t xml:space="preserve">matter </w:t>
+      </w:r>
+      <w:r>
+        <w:t>in BD system development and maintenance.</w:t>
       </w:r>
     </w:p>
     <w:p/>
@@ -5788,7 +5986,10 @@
         <w:t>scalability,</w:t>
       </w:r>
       <w:r>
-        <w:t xml:space="preserve"> and maintenance of BD systems (Chang and Boyd 2018; Nadal et al. 2017).</w:t>
+        <w:t xml:space="preserve"> and maintenance of BD systems </w:t>
+      </w:r>
+      <w:r>
+        <w:t>{Chang, 2018 #28}{Nadal, 2017 #28}.</w:t>
       </w:r>
       <w:r>
         <w:t xml:space="preserve"> </w:t>
@@ -5857,7 +6058,7 @@
         <w:t xml:space="preserve"> for BD systems</w:t>
       </w:r>
       <w:r>
-        <w:t xml:space="preserve"> (Chang and Boyd 2018). </w:t>
+        <w:t xml:space="preserve"> {Chang, 2018 #28}. </w:t>
       </w:r>
       <w:r>
         <w:t>Starting with a grounded RA mean</w:t>
@@ -5869,16 +6070,55 @@
         <w:t xml:space="preserve"> that the software architect </w:t>
       </w:r>
       <w:r>
-        <w:t xml:space="preserve">can refer to an already designed orchestration of components, interfaces, inter-communications, and variability points and map them against the organization’s capability framework, desired quality attributes, and business drivers and vision. This also means that the software architecture or the software architecture group is no longer challenged to model a new architecture from an array of independent components that needs to be assembled through effective interface, cache mechanisms, storage, etc. </w:t>
+        <w:t>can refer to an already designed orchestration of components, interfaces, inter-communications, and variability points and map them against the organization’s capability framework, desired quality attributes, and business drivers and vision. This also means that the software architecture or the software architecture group is no longer challenged to model a new architecture from an array of independent components that needs to be assembled through effective interface</w:t>
+      </w:r>
+      <w:r>
+        <w:t>s</w:t>
+      </w:r>
+      <w:r>
+        <w:t xml:space="preserve">, cache mechanisms, storage, etc. </w:t>
       </w:r>
     </w:p>
     <w:p/>
     <w:p>
       <w:r>
-        <w:t>On that account, RA is a</w:t>
-      </w:r>
-      <w:r>
-        <w:t>n artefact that facilitates development and homogenization of BD systems. Using RA to address complex problems have been successfully applied for Database Management Systems (DBMS) (Piñeiro et al. 2019) and Distributed Database Management Systems (DDBMS) (Rahimi and Haug 2010).</w:t>
+        <w:t>Taking all into consideration</w:t>
+      </w:r>
+      <w:r>
+        <w:t>,</w:t>
+      </w:r>
+      <w:r>
+        <w:t xml:space="preserve"> one can deduce that</w:t>
+      </w:r>
+      <w:r>
+        <w:t xml:space="preserve"> RA</w:t>
+      </w:r>
+      <w:r>
+        <w:t>s</w:t>
+      </w:r>
+      <w:r>
+        <w:t xml:space="preserve"> </w:t>
+      </w:r>
+      <w:r>
+        <w:t>are</w:t>
+      </w:r>
+      <w:r>
+        <w:t xml:space="preserve"> artefact</w:t>
+      </w:r>
+      <w:r>
+        <w:t>s</w:t>
+      </w:r>
+      <w:r>
+        <w:t xml:space="preserve"> that facilitates development and homogenization of BD systems. Using RA to address complex problems have been successfully applied for Database Management Systems (DBMS) </w:t>
+      </w:r>
+      <w:r>
+        <w:t xml:space="preserve">{Piñeiro, 2019 #42} </w:t>
+      </w:r>
+      <w:r>
+        <w:t xml:space="preserve">and Distributed Database Management Systems (DDBMS) </w:t>
+      </w:r>
+      <w:r>
+        <w:t>{Rahimi, 2010 #43}.</w:t>
       </w:r>
     </w:p>
     <w:p>
@@ -5961,7 +6201,19 @@
         <w:rPr>
           <w:lang w:val="en-GB" w:eastAsia="en-GB"/>
         </w:rPr>
-        <w:t xml:space="preserve">, among which 23 RAS are from academia, 4 from practice, </w:t>
+        <w:t xml:space="preserve">, among which </w:t>
+      </w:r>
+      <w:r>
+        <w:rPr>
+          <w:lang w:val="en-GB" w:eastAsia="en-GB"/>
+        </w:rPr>
+        <w:t xml:space="preserve">18 </w:t>
+      </w:r>
+      <w:r>
+        <w:rPr>
+          <w:lang w:val="en-GB" w:eastAsia="en-GB"/>
+        </w:rPr>
+        <w:t xml:space="preserve">RAS are from academia, 4 from practice, </w:t>
       </w:r>
       <w:r>
         <w:rPr>
@@ -6892,6 +7144,7 @@
                 <w:sz w:val="20"/>
                 <w:szCs w:val="20"/>
               </w:rPr>
+              <w:lastRenderedPageBreak/>
               <w:t>6</w:t>
             </w:r>
           </w:p>
@@ -7041,7 +7294,6 @@
                 <w:sz w:val="20"/>
                 <w:szCs w:val="20"/>
               </w:rPr>
-              <w:lastRenderedPageBreak/>
               <w:t>7</w:t>
             </w:r>
           </w:p>
@@ -9142,7 +9394,7 @@
                 <w:sz w:val="20"/>
                 <w:szCs w:val="20"/>
               </w:rPr>
-              <w:t>(SAP, 2016)</w:t>
+              <w:t>(2016)</w:t>
             </w:r>
             <w:r>
               <w:rPr>
@@ -9265,7 +9517,43 @@
                 <w:sz w:val="20"/>
                 <w:szCs w:val="20"/>
               </w:rPr>
-              <w:t>{Chang, 2018 #30} – white paper with academic help</w:t>
+              <w:fldChar w:fldCharType="begin"/>
+            </w:r>
+            <w:r>
+              <w:rPr>
+                <w:sz w:val="20"/>
+                <w:szCs w:val="20"/>
+              </w:rPr>
+              <w:instrText xml:space="preserve"> ADDIN EN.CITE &lt;EndNote&gt;&lt;Cite&gt;&lt;Author&gt;Chang&lt;/Author&gt;&lt;Year&gt;2018&lt;/Year&gt;&lt;RecNum&gt;28&lt;/RecNum&gt;&lt;DisplayText&gt;(Chang &amp;amp; Boyd, 2018)&lt;/DisplayText&gt;&lt;record&gt;&lt;rec-number&gt;28&lt;/rec-number&gt;&lt;foreign-keys&gt;&lt;key app="EN" db-id="sdxs5fteqv5a5ie5w9hx50v5wa2wdwzxpw9s" timestamp="1640041997"&gt;28&lt;/key&gt;&lt;/foreign-keys&gt;&lt;ref-type name="Report"&gt;27&lt;/ref-type&gt;&lt;contributors&gt;&lt;authors&gt;&lt;author&gt;Chang, Wo L&lt;/author&gt;&lt;author&gt;Boyd, David&lt;/author&gt;&lt;/authors&gt;&lt;/contributors&gt;&lt;titles&gt;&lt;title&gt;NIST Big Data Interoperability Framework: Volume 6, Big Data Reference Architecture&lt;/title&gt;&lt;/titles&gt;&lt;dates&gt;&lt;year&gt;2018&lt;/year&gt;&lt;/dates&gt;&lt;urls&gt;&lt;/urls&gt;&lt;/record&gt;&lt;/Cite&gt;&lt;/EndNote&gt;</w:instrText>
+            </w:r>
+            <w:r>
+              <w:rPr>
+                <w:sz w:val="20"/>
+                <w:szCs w:val="20"/>
+              </w:rPr>
+              <w:fldChar w:fldCharType="separate"/>
+            </w:r>
+            <w:r>
+              <w:rPr>
+                <w:noProof/>
+                <w:sz w:val="20"/>
+                <w:szCs w:val="20"/>
+              </w:rPr>
+              <w:t>(Chang &amp; Boyd, 2018)</w:t>
+            </w:r>
+            <w:r>
+              <w:rPr>
+                <w:sz w:val="20"/>
+                <w:szCs w:val="20"/>
+              </w:rPr>
+              <w:fldChar w:fldCharType="end"/>
+            </w:r>
+            <w:r>
+              <w:rPr>
+                <w:sz w:val="20"/>
+                <w:szCs w:val="20"/>
+              </w:rPr>
+              <w:t xml:space="preserve"> – white paper with academic help</w:t>
             </w:r>
           </w:p>
         </w:tc>
@@ -9447,7 +9735,11 @@
       </w:pPr>
       <w:ins w:id="9" w:author="Author">
         <w:r>
-          <w:t xml:space="preserve">A year later, in June 2013, National Institute of Standards and Technology (NIST) Big Data Public Working Group (NBD-PWG) was launched with considerable participation from across the nation. Practitioners, researchers, agents, government representatives, and none-profit organizations joined in this momentum </w:t>
+          <w:t xml:space="preserve">A year later, in June 2013, National Institute of Standards and Technology (NIST) Big Data Public Working Group (NBD-PWG) was launched with considerable participation from across the nation. Practitioners, researchers, agents, government representatives, and </w:t>
+        </w:r>
+        <w:r>
+          <w:lastRenderedPageBreak/>
+          <w:t xml:space="preserve">none-profit organizations joined in this momentum </w:t>
         </w:r>
       </w:ins>
       <w:r>
@@ -9487,11 +9779,7 @@
       </w:del>
       <w:ins w:id="11" w:author="Author">
         <w:r>
-          <w:t xml:space="preserve">. One of the results of this project was NIST Big Data Reference Architecture (NBDRA). According to US </w:t>
-        </w:r>
-        <w:r>
-          <w:lastRenderedPageBreak/>
-          <w:t xml:space="preserve">Department of Defense, one of the main objectives of NBDRA was to provide with an authoritative source of information on big data that restraint and guides </w:t>
+          <w:t xml:space="preserve">. One of the results of this project was NIST Big Data Reference Architecture (NBDRA). According to US Department of Defense, one of the main objectives of NBDRA was to provide with an authoritative source of information on big data that restraint and guides </w:t>
         </w:r>
       </w:ins>
       <w:r>
@@ -9871,7 +10159,11 @@
         <w:t xml:space="preserve">derived by interrogatives </w:t>
       </w:r>
       <w:r>
-        <w:t xml:space="preserve">of ‘why’, ‘where’, ‘who’, ‘when’, ‘what’, </w:t>
+        <w:t xml:space="preserve">of ‘why’, ‘where’, ‘who’, ‘when’, </w:t>
+      </w:r>
+      <w:r>
+        <w:lastRenderedPageBreak/>
+        <w:t xml:space="preserve">‘what’, </w:t>
       </w:r>
       <w:r>
         <w:t>and ‘how’</w:t>
@@ -9880,11 +10172,7 @@
         <w:t>, which is a well-established practice for problem analysis.</w:t>
       </w:r>
       <w:r>
-        <w:t xml:space="preserve"> The interrogative why addresses the goal of the RA, who, when, where address the context, and how and </w:t>
-      </w:r>
-      <w:r>
-        <w:lastRenderedPageBreak/>
-        <w:t>what address the design dimensions (Galster and Avgeriou 2011).</w:t>
+        <w:t xml:space="preserve"> The interrogative why addresses the goal of the RA, who, when, where address the context, and how and what address the design dimensions (Galster and Avgeriou 2011).</w:t>
       </w:r>
       <w:r>
         <w:t xml:space="preserve"> This framework categorizes RAs in two major groups: facilitation RAs and standardization RAs. </w:t>
@@ -10229,7 +10517,11 @@
         <w:fldChar w:fldCharType="end"/>
       </w:r>
       <w:r>
-        <w:t xml:space="preserve">, modified ATAM and extended it to resonate well with RAs. This process took place by invitation of representatives from leading industries for the evaluation process, and the selection of various contexts and defined scenarios for these contexts. </w:t>
+        <w:t xml:space="preserve">, modified ATAM and extended it to resonate well with RAs. This process took place by invitation of </w:t>
+      </w:r>
+      <w:r>
+        <w:lastRenderedPageBreak/>
+        <w:t xml:space="preserve">representatives from leading industries for the evaluation process, and the selection of various contexts and defined scenarios for these contexts. </w:t>
       </w:r>
     </w:p>
     <w:p/>
@@ -10704,14 +10996,14 @@
     <w:p/>
     <w:p>
       <w:r>
-        <w:t>Similar to the way that Business Intelligence (BI) and BD differ in their source data types both in terms of granularity and data structure of it, a data lake and data warehouse share same of those same differences. In the case of a data warehouse, a relational database is utilized</w:t>
-      </w:r>
-      <w:r>
-        <w:t xml:space="preserve"> which decreases flexibility when it comes to analysis. In the case of data lake, data </w:t>
+        <w:t xml:space="preserve">Similar to the way that Business Intelligence (BI) and BD differ in their source data types both in terms of granularity and data structure of it, a data lake and data warehouse share </w:t>
       </w:r>
       <w:r>
         <w:lastRenderedPageBreak/>
-        <w:t>of different kind can be stored without the engineer needing to define the schema in advance. This increases the flexibility.</w:t>
+        <w:t>same of those same differences. In the case of a data warehouse, a relational database is utilized</w:t>
+      </w:r>
+      <w:r>
+        <w:t xml:space="preserve"> which decreases flexibility when it comes to analysis. In the case of data lake, data of different kind can be stored without the engineer needing to define the schema in advance. This increases the flexibility.</w:t>
       </w:r>
       <w:r>
         <w:br/>
@@ -10946,7 +11238,6 @@
     <w:p/>
     <w:p>
       <w:r>
-        <w:lastRenderedPageBreak/>
         <w:t>Lastly, o</w:t>
       </w:r>
       <w:r>
@@ -15932,6 +16223,24 @@
         <w:ind w:left="720" w:hanging="720"/>
       </w:pPr>
       <w:r>
+        <w:t xml:space="preserve">Chen, H.-M., Kazman, R., &amp; Haziyev, S. (2016). Agile big data analytics for web-based systems: An architecture-centric approach. </w:t>
+      </w:r>
+      <w:r>
+        <w:rPr>
+          <w:i/>
+        </w:rPr>
+        <w:t>IEEE Transactions on Big Data, 2</w:t>
+      </w:r>
+      <w:r>
+        <w:t xml:space="preserve">(3), 234-248. </w:t>
+      </w:r>
+    </w:p>
+    <w:p>
+      <w:pPr>
+        <w:pStyle w:val="EndNoteBibliography"/>
+        <w:ind w:left="720" w:hanging="720"/>
+      </w:pPr>
+      <w:r>
         <w:t xml:space="preserve">Cuzzocrea, A. (2016). </w:t>
       </w:r>
       <w:r>
@@ -16129,6 +16438,7 @@
         <w:ind w:left="720" w:hanging="720"/>
       </w:pPr>
       <w:r>
+        <w:lastRenderedPageBreak/>
         <w:t xml:space="preserve">Hevner, A. R., March, S. T., Park, J., &amp; Ram, S. (2004). Design science in information systems research. </w:t>
       </w:r>
       <w:r>
@@ -16156,7 +16466,6 @@
         <w:ind w:left="720" w:hanging="720"/>
       </w:pPr>
       <w:r>
-        <w:lastRenderedPageBreak/>
         <w:t xml:space="preserve">House, W. (2012). Big Data is a Big Deal. Retrieved from </w:t>
       </w:r>
       <w:hyperlink r:id="rId16" w:history="1">
@@ -16184,6 +16493,24 @@
       </w:r>
       <w:r>
         <w:t xml:space="preserve"> Paper presented at the 2018 44th Euromicro Conference on Software Engineering and Advanced Applications (SEAA).</w:t>
+      </w:r>
+    </w:p>
+    <w:p>
+      <w:pPr>
+        <w:pStyle w:val="EndNoteBibliography"/>
+        <w:ind w:left="720" w:hanging="720"/>
+      </w:pPr>
+      <w:r>
+        <w:t xml:space="preserve">Jagadish, H. V., Gehrke, J., Labrinidis, A., Papakonstantinou, Y., Patel, J. M., Ramakrishnan, R., &amp; Shahabi, C. (2014). Big data and its technical challenges. </w:t>
+      </w:r>
+      <w:r>
+        <w:rPr>
+          <w:i/>
+        </w:rPr>
+        <w:t>Communications of the ACM, 57</w:t>
+      </w:r>
+      <w:r>
+        <w:t xml:space="preserve">(7), 86-94. </w:t>
       </w:r>
     </w:p>
     <w:p>
@@ -16504,6 +16831,7 @@
         <w:ind w:left="720" w:hanging="720"/>
       </w:pPr>
       <w:r>
+        <w:lastRenderedPageBreak/>
         <w:t xml:space="preserve">Mazumder, S., Bhadoria, R. S., &amp; Deka, G. C. (2017). Distributed computing in big data analytics. In </w:t>
       </w:r>
       <w:r>
@@ -16540,7 +16868,6 @@
         <w:ind w:left="720" w:hanging="720"/>
       </w:pPr>
       <w:r>
-        <w:lastRenderedPageBreak/>
         <w:t xml:space="preserve">Nadal, S., Herrero, V., Romero, O., Abelló, A., Franch, X., Vansummeren, S., &amp; Valerio, D. (2017). A software reference architecture for semantic-aware Big Data systems. </w:t>
       </w:r>
       <w:r>
@@ -16802,6 +17129,24 @@
       </w:r>
       <w:r>
         <w:t>: Packt Publishing Ltd.</w:t>
+      </w:r>
+    </w:p>
+    <w:p>
+      <w:pPr>
+        <w:pStyle w:val="EndNoteBibliography"/>
+        <w:ind w:left="720" w:hanging="720"/>
+      </w:pPr>
+      <w:r>
+        <w:t xml:space="preserve">Vassakis, K., Petrakis, E., &amp; Kopanakis, I. (2018). Big data analytics: applications, prospects and challenges. In </w:t>
+      </w:r>
+      <w:r>
+        <w:rPr>
+          <w:i/>
+        </w:rPr>
+        <w:t>Mobile big data</w:t>
+      </w:r>
+      <w:r>
+        <w:t xml:space="preserve"> (pp. 3-20): Springer.</w:t>
       </w:r>
     </w:p>
     <w:p>
@@ -22883,7 +23228,6 @@
   <w:style w:type="character" w:default="1" w:styleId="DefaultParagraphFont">
     <w:name w:val="Default Paragraph Font"/>
     <w:uiPriority w:val="1"/>
-    <w:semiHidden/>
     <w:unhideWhenUsed/>
   </w:style>
   <w:style w:type="table" w:default="1" w:styleId="TableNormal">

</xml_diff>

<commit_message>
finlized the proof read, updated all reference, fixed many sentence, massive improvemenT
</commit_message>
<xml_diff>
--- a/PAJAIS_Style_Guide.docx
+++ b/PAJAIS_Style_Guide.docx
@@ -9825,7 +9825,13 @@
         <w:t>Storage</w:t>
       </w:r>
       <w:r>
-        <w:t xml:space="preserve"> involves variety of different database, or sometimes the practice of polyglot persistence </w:t>
+        <w:t xml:space="preserve"> involves variety of different database, or sometimes the practice of polyglot persistence</w:t>
+      </w:r>
+      <w:r>
+        <w:t xml:space="preserve"> to account for varying nature of data</w:t>
+      </w:r>
+      <w:r>
+        <w:t xml:space="preserve"> </w:t>
       </w:r>
       <w:r>
         <w:fldChar w:fldCharType="begin"/>
@@ -9846,12 +9852,6 @@
         <w:fldChar w:fldCharType="end"/>
       </w:r>
       <w:r>
-        <w:t>, as data come in various formats</w:t>
-      </w:r>
-      <w:r>
-        <w:t xml:space="preserve"> in BD systems</w:t>
-      </w:r>
-      <w:r>
         <w:t xml:space="preserve">. </w:t>
       </w:r>
       <w:r>
@@ -9963,12 +9963,18 @@
         <w:fldChar w:fldCharType="end"/>
       </w:r>
       <w:r>
-        <w:t>, and when there is a need for text analysis, one can choose ElasticSearch</w:t>
+        <w:t>, and when there is a need for text analysis, one can choose Elastic</w:t>
       </w:r>
       <w:r>
         <w:t xml:space="preserve"> </w:t>
       </w:r>
       <w:r>
+        <w:t>Search</w:t>
+      </w:r>
+      <w:r>
+        <w:t xml:space="preserve"> </w:t>
+      </w:r>
+      <w:r>
         <w:fldChar w:fldCharType="begin"/>
       </w:r>
       <w:r>
@@ -9990,16 +9996,34 @@
         <w:t>.</w:t>
       </w:r>
       <w:r>
-        <w:t xml:space="preserve"> Choosing the </w:t>
-      </w:r>
-      <w:r>
-        <w:t>right database or databases, is an important architectural decision that the architect makes. This can also include patterns for data access, storage and caching, and highlights the importance of RAs even more.</w:t>
-      </w:r>
-      <w:r>
         <w:t xml:space="preserve"> </w:t>
       </w:r>
-      <w:r>
-        <w:t xml:space="preserve">For example, the practitioners of distributed system that are specialized in micro-services architecture do make user of Command Query Responsibility Segregation (CQRS) pattern for high performance applications </w:t>
+    </w:p>
+    <w:p/>
+    <w:p>
+      <w:r>
+        <w:t xml:space="preserve">Choosing the </w:t>
+      </w:r>
+      <w:r>
+        <w:t>right database or databases, is an important architectural decision</w:t>
+      </w:r>
+      <w:r>
+        <w:t xml:space="preserve"> that</w:t>
+      </w:r>
+      <w:r>
+        <w:t xml:space="preserve"> can also include patterns for data access, storage and caching.</w:t>
+      </w:r>
+      <w:r>
+        <w:t xml:space="preserve"> </w:t>
+      </w:r>
+      <w:r>
+        <w:t xml:space="preserve">For example, the practitioners of distributed system that are specialized in micro-services architecture </w:t>
+      </w:r>
+      <w:r>
+        <w:t>may opt to use</w:t>
+      </w:r>
+      <w:r>
+        <w:t xml:space="preserve"> Command Query Responsibility Segregation (CQRS) pattern for high performance applications </w:t>
       </w:r>
       <w:r>
         <w:fldChar w:fldCharType="begin"/>
@@ -10022,15 +10046,18 @@
       <w:r>
         <w:t xml:space="preserve">. </w:t>
       </w:r>
+      <w:r>
+        <w:t>Therefore,</w:t>
+      </w:r>
+      <w:r>
+        <w:t xml:space="preserve"> the type of storage, the access pattern are two major architectural components of big data systems. </w:t>
+      </w:r>
     </w:p>
     <w:p/>
     <w:p>
       <w:r>
-        <w:t xml:space="preserve">Another architectural component that is popular in BD systems is data lake. Data lake can be perceived as an ingestion framework that can be given various types of data including </w:t>
-      </w:r>
-      <w:r>
         <w:lastRenderedPageBreak/>
-        <w:t xml:space="preserve">internal and external </w:t>
+        <w:t xml:space="preserve">Another architectural component that is popular in BD systems is data lake. Data lake can be perceived as an ingestion framework that can be given various types of data including internal and external </w:t>
       </w:r>
       <w:r>
         <w:t>data</w:t>
@@ -10069,7 +10096,16 @@
     <w:p/>
     <w:p>
       <w:r>
-        <w:t>Similar to the way that Business Intelligence (BI) and BD differ in their source data types both in terms of granularity and data structure of it, a data lake and data warehouse share same of those same differences. In the case of a data warehouse, a relational database is utilized</w:t>
+        <w:t xml:space="preserve">Similar to the way that Business Intelligence (BI) and BD differ in their source data types both in terms of granularity and data structure of it, a data lake and data warehouse share same of those same differences. In the case of a data warehouse, </w:t>
+      </w:r>
+      <w:r>
+        <w:t xml:space="preserve">usually </w:t>
+      </w:r>
+      <w:r>
+        <w:t xml:space="preserve">a relational database is </w:t>
+      </w:r>
+      <w:r>
+        <w:t>used</w:t>
       </w:r>
       <w:r>
         <w:t xml:space="preserve"> which decreases flexibility when it comes to analysis. In the case of data lake, data of different kind can be stored without the engineer needing to define the schema in advance. This increases the flexibility.</w:t>
@@ -10079,7 +10115,12 @@
       </w:r>
       <w:r>
         <w:br/>
-        <w:t xml:space="preserve">Nevertheless, this has its own downside and can be abused by data engineers. One can just throws different data sets without much regard at all for how they’re structured, which leads to what people refer to as data swamp </w:t>
+      </w:r>
+      <w:r>
+        <w:t xml:space="preserve">Howbeit, this flexibility itself </w:t>
+      </w:r>
+      <w:r>
+        <w:t xml:space="preserve">has its own downside and can be abused by data engineers. One can throw different data sets without much regard at all for how they’re structured, which leads to what people refer to as data swamp </w:t>
       </w:r>
       <w:r>
         <w:fldChar w:fldCharType="begin"/>
@@ -10103,7 +10144,10 @@
         <w:t>.</w:t>
       </w:r>
       <w:r>
-        <w:t xml:space="preserve"> Data governance can alleviate some of these issues which is a kind of an architectural work </w:t>
+        <w:t xml:space="preserve"> Data governance can alleviate some of these issues</w:t>
+      </w:r>
+      <w:r>
+        <w:t xml:space="preserve"> </w:t>
       </w:r>
       <w:r>
         <w:fldChar w:fldCharType="begin"/>
@@ -10203,6 +10247,14 @@
     </w:p>
     <w:p/>
     <w:p>
+      <w:r>
+        <w:t>Therefore, batch processing and stream processing are considered two major architectural components</w:t>
+      </w:r>
+      <w:r>
+        <w:t>.</w:t>
+      </w:r>
+    </w:p>
+    <w:p>
       <w:pPr>
         <w:pStyle w:val="Heading3"/>
       </w:pPr>
@@ -10244,7 +10296,13 @@
         <w:t>a</w:t>
       </w:r>
       <w:r>
-        <w:t>dvent of web 3 and micro-services architecture</w:t>
+        <w:t>dvent of web 3</w:t>
+      </w:r>
+      <w:r>
+        <w:t>.0</w:t>
+      </w:r>
+      <w:r>
+        <w:t xml:space="preserve"> and micro-services architecture</w:t>
       </w:r>
       <w:r>
         <w:t>,</w:t>
@@ -10289,11 +10347,7 @@
         <w:t>Therefore, CAP theorem, ACID and BASE transactions, data consistency, service discovery, and tail latency are potential architectural challenges one should consider.</w:t>
       </w:r>
       <w:r>
-        <w:t xml:space="preserve"> Should a BD system adopt an event-driven approach through an event backbone such as Kafka? Or </w:t>
-      </w:r>
-      <w:r>
-        <w:lastRenderedPageBreak/>
-        <w:t xml:space="preserve">should it stick to REST based communication. What is the overhead of context switch and networking in the case of RPCs among services?  </w:t>
+        <w:t xml:space="preserve"> Should a BD system adopt an event-driven approach through an event backbone such as Kafka? Or should it stick to REST based communication. What is the overhead of context switch and networking in the case of RPCs among services?  </w:t>
       </w:r>
     </w:p>
     <w:p/>
@@ -10306,6 +10360,12 @@
       </w:r>
       <w:r>
         <w:t xml:space="preserve"> </w:t>
+      </w:r>
+      <w:r>
+        <w:t>Therefore,</w:t>
+      </w:r>
+      <w:r>
+        <w:t xml:space="preserve"> we consider platform layer of BD as a major architectural component of these systems.</w:t>
       </w:r>
     </w:p>
     <w:p/>
@@ -10389,7 +10449,13 @@
         <w:fldChar w:fldCharType="end"/>
       </w:r>
       <w:r>
-        <w:t xml:space="preserve"> discussed the limitation of metadata management systems, stating that most metadata solutions are ad-hoc. The researcher then went ahead and have a layer for metadata management in the RA, but as a non-integrated component that merely stores and manages metadata. For instance, the author did not discuss how data provenance can be achieved through the </w:t>
+        <w:t xml:space="preserve"> discussed the limitation of metadata management systems, stating that most metadata solutions are ad-hoc. The researcher then went ahead and </w:t>
+      </w:r>
+      <w:r>
+        <w:t>introduced</w:t>
+      </w:r>
+      <w:r>
+        <w:t xml:space="preserve"> a layer for metadata management in the RA, but as a non-integrated component. For instance, the author did not discuss how data provenance can be achieved through the </w:t>
       </w:r>
       <w:r>
         <w:t>RA and</w:t>
@@ -10524,7 +10590,11 @@
         <w:t>in regard to</w:t>
       </w:r>
       <w:r>
-        <w:t xml:space="preserve"> privacy and with recent global movements towards increased privacy, BD architects are now increasingly challenged to design </w:t>
+        <w:t xml:space="preserve"> privacy and with recent global movements towards </w:t>
+      </w:r>
+      <w:r>
+        <w:lastRenderedPageBreak/>
+        <w:t xml:space="preserve">increased privacy, BD architects are now increasingly challenged to design </w:t>
       </w:r>
       <w:r>
         <w:t>underlying</w:t>
@@ -10567,167 +10637,78 @@
       </w:r>
     </w:p>
     <w:p/>
+    <w:p>
+      <w:pPr>
+        <w:pStyle w:val="Heading1"/>
+      </w:pPr>
+      <w:r>
+        <w:t>Conclusion</w:t>
+      </w:r>
+    </w:p>
     <w:p/>
+    <w:p>
+      <w:r>
+        <w:t xml:space="preserve">This study sought to find all BD RAs available in practice and academia. The findings gained emerges the understanding that RAs can be an effective artefact to tackle complex BD system </w:t>
+      </w:r>
+      <w:r>
+        <w:t>development</w:t>
+      </w:r>
+      <w:r>
+        <w:t xml:space="preserve">. </w:t>
+      </w:r>
+      <w:r>
+        <w:t>RAs at their core bring software engineering knowledge as a</w:t>
+      </w:r>
+      <w:r>
+        <w:t xml:space="preserve"> collection of patterns designed to address a class of problems with attention to specific requirements and </w:t>
+      </w:r>
+      <w:r>
+        <w:t>context and</w:t>
+      </w:r>
+      <w:r>
+        <w:t xml:space="preserve"> do </w:t>
+      </w:r>
+      <w:r>
+        <w:t>solve many of the prevalent architectural challenges that</w:t>
+      </w:r>
+      <w:r>
+        <w:t xml:space="preserve"> an architect might face. </w:t>
+      </w:r>
+    </w:p>
     <w:p/>
     <w:p>
-      <w:pPr>
-        <w:pStyle w:val="Heading1"/>
-      </w:pPr>
-      <w:r>
-        <w:t>Conclusion</w:t>
-      </w:r>
-    </w:p>
-    <w:p>
-      <w:pPr>
-        <w:spacing w:afterLines="100" w:after="240"/>
-        <w:rPr>
-          <w:sz w:val="20"/>
-          <w:szCs w:val="28"/>
-        </w:rPr>
-      </w:pPr>
-    </w:p>
-    <w:p>
-      <w:pPr>
-        <w:spacing w:afterLines="100" w:after="240"/>
-        <w:rPr>
-          <w:sz w:val="20"/>
-          <w:szCs w:val="28"/>
-        </w:rPr>
-      </w:pPr>
-      <w:r>
-        <w:rPr>
-          <w:sz w:val="20"/>
-          <w:szCs w:val="28"/>
-        </w:rPr>
-        <w:t xml:space="preserve">This study sought to find all BD RAs available in practice and academia. The findings gained emerges the understanding that RAs can be an effective artefact to tackle complex BD system architecture. </w:t>
-      </w:r>
-      <w:r>
-        <w:rPr>
-          <w:sz w:val="20"/>
-          <w:szCs w:val="28"/>
-        </w:rPr>
-        <w:t>RAs at their core bring software engineering knowledge as a</w:t>
-      </w:r>
-      <w:r>
-        <w:rPr>
-          <w:sz w:val="20"/>
-          <w:szCs w:val="28"/>
-        </w:rPr>
-        <w:t xml:space="preserve"> collection of patterns designed to address a class of problems with attention to specific requirements and </w:t>
-      </w:r>
-      <w:r>
-        <w:rPr>
-          <w:sz w:val="20"/>
-          <w:szCs w:val="28"/>
-        </w:rPr>
-        <w:t>context and</w:t>
-      </w:r>
-      <w:r>
-        <w:rPr>
-          <w:sz w:val="20"/>
-          <w:szCs w:val="28"/>
-        </w:rPr>
-        <w:t xml:space="preserve"> do </w:t>
-      </w:r>
-      <w:r>
-        <w:rPr>
-          <w:sz w:val="20"/>
-          <w:szCs w:val="28"/>
-        </w:rPr>
-        <w:t>solve many of the prevalent architectural challenges that</w:t>
-      </w:r>
-      <w:r>
-        <w:rPr>
-          <w:sz w:val="20"/>
-          <w:szCs w:val="28"/>
-        </w:rPr>
-        <w:t xml:space="preserve"> an architect might face. </w:t>
-      </w:r>
-    </w:p>
-    <w:p>
-      <w:pPr>
-        <w:spacing w:afterLines="100" w:after="240"/>
-        <w:rPr>
-          <w:sz w:val="20"/>
-          <w:szCs w:val="28"/>
-        </w:rPr>
-      </w:pPr>
-      <w:r>
-        <w:rPr>
-          <w:sz w:val="20"/>
-          <w:szCs w:val="28"/>
-        </w:rPr>
-        <w:t xml:space="preserve"> </w:t>
-      </w:r>
-      <w:r>
-        <w:rPr>
-          <w:sz w:val="20"/>
-          <w:szCs w:val="28"/>
-        </w:rPr>
+      <w:r>
         <w:t xml:space="preserve">As data proliferates further, there will be more BD systems </w:t>
       </w:r>
       <w:r>
-        <w:rPr>
-          <w:sz w:val="20"/>
-          <w:szCs w:val="28"/>
-        </w:rPr>
         <w:t>created</w:t>
       </w:r>
       <w:r>
-        <w:rPr>
-          <w:sz w:val="20"/>
-          <w:szCs w:val="28"/>
-        </w:rPr>
-        <w:t xml:space="preserve"> which in turn means more technology orchestration around data that can be effectively done through a well-established RA.</w:t>
-      </w:r>
-      <w:r>
-        <w:rPr>
-          <w:sz w:val="20"/>
-          <w:szCs w:val="28"/>
-        </w:rPr>
+        <w:t xml:space="preserve"> which in turn means more technology orchestration</w:t>
+      </w:r>
+      <w:r>
+        <w:t xml:space="preserve"> is required</w:t>
+      </w:r>
+      <w:r>
+        <w:t xml:space="preserve"> around data that can be effectively done through a well-established RA.</w:t>
+      </w:r>
+      <w:r>
         <w:t xml:space="preserve"> RAs guide the evolution of the system both in terms of functional and non-functional requirements, and pinpoint variability points</w:t>
       </w:r>
       <w:r>
-        <w:rPr>
-          <w:sz w:val="20"/>
-          <w:szCs w:val="28"/>
-        </w:rPr>
         <w:t xml:space="preserve"> that can result in more successful BD projects and avoidance of common pitfalls. </w:t>
       </w:r>
       <w:r>
-        <w:rPr>
-          <w:sz w:val="20"/>
-          <w:szCs w:val="28"/>
-        </w:rPr>
         <w:br/>
       </w:r>
       <w:r>
-        <w:rPr>
-          <w:sz w:val="20"/>
-          <w:szCs w:val="28"/>
-        </w:rPr>
         <w:br/>
         <w:t xml:space="preserve">Withal, BD RAs have yet to mature and become ubiquitous in industry and there is further research required in this area. </w:t>
       </w:r>
       <w:r>
-        <w:rPr>
-          <w:sz w:val="20"/>
-          <w:szCs w:val="28"/>
-        </w:rPr>
-        <w:t xml:space="preserve">These </w:t>
-      </w:r>
-      <w:r>
-        <w:rPr>
-          <w:sz w:val="20"/>
-          <w:szCs w:val="28"/>
-        </w:rPr>
-        <w:t>research</w:t>
-      </w:r>
-      <w:r>
-        <w:rPr>
-          <w:sz w:val="20"/>
-          <w:szCs w:val="28"/>
-        </w:rPr>
+        <w:t>These researches</w:t>
+      </w:r>
+      <w:r>
         <w:t xml:space="preserve"> can be done in the area of micro-services RA for BD systems, event-driven paradigms for BD systems, security and privacy issues in BD systems, and metadata management.</w:t>
       </w:r>
     </w:p>
@@ -11653,6 +11634,7 @@
           <w:color w:val="356392"/>
           <w:sz w:val="24"/>
         </w:rPr>
+        <w:lastRenderedPageBreak/>
         <w:t xml:space="preserve">Document </w:t>
       </w:r>
       <w:r>
@@ -11688,7 +11670,6 @@
           <w:szCs w:val="20"/>
           <w:lang w:eastAsia="zh-TW"/>
         </w:rPr>
-        <w:lastRenderedPageBreak/>
         <w:t>S</w:t>
       </w:r>
       <w:r>

</xml_diff>

<commit_message>
fixed some formatting and reference issues
</commit_message>
<xml_diff>
--- a/PAJAIS_Style_Guide.docx
+++ b/PAJAIS_Style_Guide.docx
@@ -119,13 +119,23 @@
                 <w:sz w:val="20"/>
               </w:rPr>
             </w:pPr>
+            <w:proofErr w:type="spellStart"/>
             <w:r>
               <w:rPr>
                 <w:rFonts w:cs="Arial"/>
                 <w:color w:val="356392"/>
                 <w:sz w:val="20"/>
               </w:rPr>
-              <w:t>doi: 10.17705/1pais.xxxxx</w:t>
+              <w:t>doi</w:t>
+            </w:r>
+            <w:proofErr w:type="spellEnd"/>
+            <w:r>
+              <w:rPr>
+                <w:rFonts w:cs="Arial"/>
+                <w:color w:val="356392"/>
+                <w:sz w:val="20"/>
+              </w:rPr>
+              <w:t>: 10.17705/1pais.xxxxx</w:t>
             </w:r>
           </w:p>
         </w:tc>
@@ -303,34 +313,7 @@
           <w:szCs w:val="28"/>
           <w:u w:val="single"/>
         </w:rPr>
-        <w:t>alan</w:t>
-      </w:r>
-      <w:r>
-        <w:rPr>
-          <w:color w:val="0070C0"/>
-          <w:sz w:val="20"/>
-          <w:szCs w:val="28"/>
-          <w:u w:val="single"/>
-        </w:rPr>
-        <w:t>.</w:t>
-      </w:r>
-      <w:r>
-        <w:rPr>
-          <w:color w:val="0070C0"/>
-          <w:sz w:val="20"/>
-          <w:szCs w:val="28"/>
-          <w:u w:val="single"/>
-        </w:rPr>
-        <w:t>litchfield</w:t>
-      </w:r>
-      <w:r>
-        <w:rPr>
-          <w:color w:val="0070C0"/>
-          <w:sz w:val="20"/>
-          <w:szCs w:val="28"/>
-          <w:u w:val="single"/>
-        </w:rPr>
-        <w:t>@aut.ac.nz</w:t>
+        <w:t>alan.litchfield@aut.ac.nz</w:t>
       </w:r>
     </w:p>
     <w:p>
@@ -463,10 +446,7 @@
               <w:t xml:space="preserve"> and architecture</w:t>
             </w:r>
             <w:r>
-              <w:t xml:space="preserve"> by</w:t>
-            </w:r>
-            <w:r>
-              <w:t xml:space="preserve"> conducting a systematic literature review (SLR)</w:t>
+              <w:t xml:space="preserve"> by conducting a systematic literature review (SLR)</w:t>
             </w:r>
             <w:r>
               <w:t xml:space="preserve"> on big data reference architectures</w:t>
@@ -615,7 +595,7 @@
               <w:t xml:space="preserve"> </w:t>
             </w:r>
             <w:r>
-              <w:t>The findings gained emerges the understanding that RAs can be an effective artefact to tackle complex BD system development. RAs at their core bring software engineering knowledge as a collection of patterns designed to address a class of problems with attention to specific requirements and context and do solve many of the prevalent architectural challenges that an architect might face.</w:t>
+              <w:t xml:space="preserve">The findings gained emerges the understanding that RAs can be an effective artefact to tackle complex BD system development. </w:t>
             </w:r>
           </w:p>
           <w:p>
@@ -640,10 +620,7 @@
               <w:t xml:space="preserve">Keywords: </w:t>
             </w:r>
             <w:r>
-              <w:t>Big Data,</w:t>
-            </w:r>
-            <w:r>
-              <w:t xml:space="preserve"> </w:t>
+              <w:t xml:space="preserve">Big Data, </w:t>
             </w:r>
             <w:r>
               <w:t>Big Data Reference Architecture,</w:t>
@@ -689,6 +666,8 @@
     </w:p>
     <w:p/>
     <w:p/>
+    <w:p/>
+    <w:p/>
     <w:p>
       <w:pPr>
         <w:pStyle w:val="Heading1"/>
@@ -734,7 +713,31 @@
         <w:fldChar w:fldCharType="separate"/>
       </w:r>
       <w:r>
-        <w:t>(Rada, Ataeib, Khakbizc, &amp; Akbarzadehd, 2017)</w:t>
+        <w:t xml:space="preserve">(Rada, </w:t>
+      </w:r>
+      <w:proofErr w:type="spellStart"/>
+      <w:r>
+        <w:t>Ataeib</w:t>
+      </w:r>
+      <w:proofErr w:type="spellEnd"/>
+      <w:r>
+        <w:t xml:space="preserve">, </w:t>
+      </w:r>
+      <w:proofErr w:type="spellStart"/>
+      <w:r>
+        <w:t>Khakbizc</w:t>
+      </w:r>
+      <w:proofErr w:type="spellEnd"/>
+      <w:r>
+        <w:t xml:space="preserve">, &amp; </w:t>
+      </w:r>
+      <w:proofErr w:type="spellStart"/>
+      <w:r>
+        <w:t>Akbarzadehd</w:t>
+      </w:r>
+      <w:proofErr w:type="spellEnd"/>
+      <w:r>
+        <w:t>, 2017)</w:t>
       </w:r>
       <w:r>
         <w:fldChar w:fldCharType="end"/>
@@ -824,7 +827,15 @@
         <w:fldChar w:fldCharType="separate"/>
       </w:r>
       <w:r>
-        <w:t>(Mannering, Bhat, Shankar, &amp; Abdel-Aty, 2020; Rad &amp; Ataei, 2017)</w:t>
+        <w:t>(Mannering, Bhat, Shankar, &amp; Abdel-</w:t>
+      </w:r>
+      <w:proofErr w:type="spellStart"/>
+      <w:r>
+        <w:t>Aty</w:t>
+      </w:r>
+      <w:proofErr w:type="spellEnd"/>
+      <w:r>
+        <w:t>, 2020; Rad &amp; Ataei, 2017)</w:t>
       </w:r>
       <w:r>
         <w:fldChar w:fldCharType="end"/>
@@ -903,7 +914,51 @@
           <w:color w:val="auto"/>
           <w:sz w:val="22"/>
         </w:rPr>
-        <w:t>(Erevelles, Fukawa, &amp; Swayne, 2016)</w:t>
+        <w:t>(</w:t>
+      </w:r>
+      <w:proofErr w:type="spellStart"/>
+      <w:r>
+        <w:rPr>
+          <w:rStyle w:val="Heading1Char"/>
+          <w:b w:val="0"/>
+          <w:bCs w:val="0"/>
+          <w:color w:val="auto"/>
+          <w:sz w:val="22"/>
+        </w:rPr>
+        <w:t>Erevelles</w:t>
+      </w:r>
+      <w:proofErr w:type="spellEnd"/>
+      <w:r>
+        <w:rPr>
+          <w:rStyle w:val="Heading1Char"/>
+          <w:b w:val="0"/>
+          <w:bCs w:val="0"/>
+          <w:color w:val="auto"/>
+          <w:sz w:val="22"/>
+        </w:rPr>
+        <w:t xml:space="preserve">, </w:t>
+      </w:r>
+      <w:proofErr w:type="spellStart"/>
+      <w:r>
+        <w:rPr>
+          <w:rStyle w:val="Heading1Char"/>
+          <w:b w:val="0"/>
+          <w:bCs w:val="0"/>
+          <w:color w:val="auto"/>
+          <w:sz w:val="22"/>
+        </w:rPr>
+        <w:t>Fukawa</w:t>
+      </w:r>
+      <w:proofErr w:type="spellEnd"/>
+      <w:r>
+        <w:rPr>
+          <w:rStyle w:val="Heading1Char"/>
+          <w:b w:val="0"/>
+          <w:bCs w:val="0"/>
+          <w:color w:val="auto"/>
+          <w:sz w:val="22"/>
+        </w:rPr>
+        <w:t>, &amp; Swayne, 2016)</w:t>
       </w:r>
       <w:r>
         <w:rPr>
@@ -1165,7 +1220,29 @@
           <w:color w:val="auto"/>
           <w:sz w:val="22"/>
         </w:rPr>
-        <w:t>(AI, 2019; Gartner, 2014; Manyika et al., 2011; Nash, 2015; Partners, 2019; White, 2019)</w:t>
+        <w:t xml:space="preserve">(AI, 2019; Gartner, 2014; </w:t>
+      </w:r>
+      <w:proofErr w:type="spellStart"/>
+      <w:r>
+        <w:rPr>
+          <w:rStyle w:val="Heading1Char"/>
+          <w:b w:val="0"/>
+          <w:bCs w:val="0"/>
+          <w:color w:val="auto"/>
+          <w:sz w:val="22"/>
+        </w:rPr>
+        <w:t>Manyika</w:t>
+      </w:r>
+      <w:proofErr w:type="spellEnd"/>
+      <w:r>
+        <w:rPr>
+          <w:rStyle w:val="Heading1Char"/>
+          <w:b w:val="0"/>
+          <w:bCs w:val="0"/>
+          <w:color w:val="auto"/>
+          <w:sz w:val="22"/>
+        </w:rPr>
+        <w:t xml:space="preserve"> et al., 2011; Nash, 2015; Partners, 2019; White, 2019)</w:t>
       </w:r>
       <w:r>
         <w:rPr>
@@ -1378,7 +1455,117 @@
           <w:color w:val="auto"/>
           <w:sz w:val="22"/>
         </w:rPr>
-        <w:t>(Bashari Rad, Akbarzadeh, Ataei, &amp; Khakbiz, 2016; Chen, Kazman, Garbajosa, &amp; Gonzalez, 2017; Singh, Lai, Vejvar, &amp; Cheng, 2019)</w:t>
+        <w:t>(</w:t>
+      </w:r>
+      <w:proofErr w:type="spellStart"/>
+      <w:r>
+        <w:rPr>
+          <w:rStyle w:val="Heading1Char"/>
+          <w:b w:val="0"/>
+          <w:bCs w:val="0"/>
+          <w:color w:val="auto"/>
+          <w:sz w:val="22"/>
+        </w:rPr>
+        <w:t>Bashari</w:t>
+      </w:r>
+      <w:proofErr w:type="spellEnd"/>
+      <w:r>
+        <w:rPr>
+          <w:rStyle w:val="Heading1Char"/>
+          <w:b w:val="0"/>
+          <w:bCs w:val="0"/>
+          <w:color w:val="auto"/>
+          <w:sz w:val="22"/>
+        </w:rPr>
+        <w:t xml:space="preserve"> Rad, </w:t>
+      </w:r>
+      <w:proofErr w:type="spellStart"/>
+      <w:r>
+        <w:rPr>
+          <w:rStyle w:val="Heading1Char"/>
+          <w:b w:val="0"/>
+          <w:bCs w:val="0"/>
+          <w:color w:val="auto"/>
+          <w:sz w:val="22"/>
+        </w:rPr>
+        <w:t>Akbarzadeh</w:t>
+      </w:r>
+      <w:proofErr w:type="spellEnd"/>
+      <w:r>
+        <w:rPr>
+          <w:rStyle w:val="Heading1Char"/>
+          <w:b w:val="0"/>
+          <w:bCs w:val="0"/>
+          <w:color w:val="auto"/>
+          <w:sz w:val="22"/>
+        </w:rPr>
+        <w:t xml:space="preserve">, Ataei, &amp; </w:t>
+      </w:r>
+      <w:proofErr w:type="spellStart"/>
+      <w:r>
+        <w:rPr>
+          <w:rStyle w:val="Heading1Char"/>
+          <w:b w:val="0"/>
+          <w:bCs w:val="0"/>
+          <w:color w:val="auto"/>
+          <w:sz w:val="22"/>
+        </w:rPr>
+        <w:t>Khakbiz</w:t>
+      </w:r>
+      <w:proofErr w:type="spellEnd"/>
+      <w:r>
+        <w:rPr>
+          <w:rStyle w:val="Heading1Char"/>
+          <w:b w:val="0"/>
+          <w:bCs w:val="0"/>
+          <w:color w:val="auto"/>
+          <w:sz w:val="22"/>
+        </w:rPr>
+        <w:t xml:space="preserve">, 2016; Chen, </w:t>
+      </w:r>
+      <w:proofErr w:type="spellStart"/>
+      <w:r>
+        <w:rPr>
+          <w:rStyle w:val="Heading1Char"/>
+          <w:b w:val="0"/>
+          <w:bCs w:val="0"/>
+          <w:color w:val="auto"/>
+          <w:sz w:val="22"/>
+        </w:rPr>
+        <w:t>Kazman</w:t>
+      </w:r>
+      <w:proofErr w:type="spellEnd"/>
+      <w:r>
+        <w:rPr>
+          <w:rStyle w:val="Heading1Char"/>
+          <w:b w:val="0"/>
+          <w:bCs w:val="0"/>
+          <w:color w:val="auto"/>
+          <w:sz w:val="22"/>
+        </w:rPr>
+        <w:t xml:space="preserve">, Garbajosa, &amp; Gonzalez, 2017; Singh, Lai, </w:t>
+      </w:r>
+      <w:proofErr w:type="spellStart"/>
+      <w:r>
+        <w:rPr>
+          <w:rStyle w:val="Heading1Char"/>
+          <w:b w:val="0"/>
+          <w:bCs w:val="0"/>
+          <w:color w:val="auto"/>
+          <w:sz w:val="22"/>
+        </w:rPr>
+        <w:t>Vejvar</w:t>
+      </w:r>
+      <w:proofErr w:type="spellEnd"/>
+      <w:r>
+        <w:rPr>
+          <w:rStyle w:val="Heading1Char"/>
+          <w:b w:val="0"/>
+          <w:bCs w:val="0"/>
+          <w:color w:val="auto"/>
+          <w:sz w:val="22"/>
+        </w:rPr>
+        <w:t>, &amp; Cheng, 2019)</w:t>
       </w:r>
       <w:r>
         <w:rPr>
@@ -1707,7 +1894,13 @@
         <w:t>behavior</w:t>
       </w:r>
       <w:r>
-        <w:t xml:space="preserve">, composition and evolution, which in turn affect quality attributes such as maintainability, scalability and performance </w:t>
+        <w:t>, composition and evolution</w:t>
+      </w:r>
+      <w:r>
+        <w:t xml:space="preserve"> of it</w:t>
+      </w:r>
+      <w:r>
+        <w:t xml:space="preserve">, which in turn affect quality attributes such as maintainability, scalability and performance </w:t>
       </w:r>
       <w:r>
         <w:rPr>
@@ -1792,7 +1985,23 @@
         <w:fldChar w:fldCharType="separate"/>
       </w:r>
       <w:r>
-        <w:t>(Galster &amp; Avgeriou, 2011)</w:t>
+        <w:t>(</w:t>
+      </w:r>
+      <w:proofErr w:type="spellStart"/>
+      <w:r>
+        <w:t>Galster</w:t>
+      </w:r>
+      <w:proofErr w:type="spellEnd"/>
+      <w:r>
+        <w:t xml:space="preserve"> &amp; </w:t>
+      </w:r>
+      <w:proofErr w:type="spellStart"/>
+      <w:r>
+        <w:t>Avgeriou</w:t>
+      </w:r>
+      <w:proofErr w:type="spellEnd"/>
+      <w:r>
+        <w:t>, 2011)</w:t>
       </w:r>
       <w:r>
         <w:fldChar w:fldCharType="end"/>
@@ -1812,7 +2021,31 @@
         <w:fldChar w:fldCharType="separate"/>
       </w:r>
       <w:r>
-        <w:t>(Angelov, Grefen, &amp; Greefhorst, 2009)</w:t>
+        <w:t>(</w:t>
+      </w:r>
+      <w:proofErr w:type="spellStart"/>
+      <w:r>
+        <w:t>Angelov</w:t>
+      </w:r>
+      <w:proofErr w:type="spellEnd"/>
+      <w:r>
+        <w:t xml:space="preserve">, </w:t>
+      </w:r>
+      <w:proofErr w:type="spellStart"/>
+      <w:r>
+        <w:t>Grefen</w:t>
+      </w:r>
+      <w:proofErr w:type="spellEnd"/>
+      <w:r>
+        <w:t xml:space="preserve">, &amp; </w:t>
+      </w:r>
+      <w:proofErr w:type="spellStart"/>
+      <w:r>
+        <w:t>Greefhorst</w:t>
+      </w:r>
+      <w:proofErr w:type="spellEnd"/>
+      <w:r>
+        <w:t>, 2009)</w:t>
       </w:r>
       <w:r>
         <w:fldChar w:fldCharType="end"/>
@@ -1904,7 +2137,29 @@
           <w:color w:val="auto"/>
           <w:sz w:val="22"/>
         </w:rPr>
-        <w:t>B. Kitchenham et al. (2009)</w:t>
+        <w:t xml:space="preserve">B. </w:t>
+      </w:r>
+      <w:proofErr w:type="spellStart"/>
+      <w:r>
+        <w:rPr>
+          <w:rStyle w:val="Heading1Char"/>
+          <w:b w:val="0"/>
+          <w:bCs w:val="0"/>
+          <w:color w:val="auto"/>
+          <w:sz w:val="22"/>
+        </w:rPr>
+        <w:t>Kitchenham</w:t>
+      </w:r>
+      <w:proofErr w:type="spellEnd"/>
+      <w:r>
+        <w:rPr>
+          <w:rStyle w:val="Heading1Char"/>
+          <w:b w:val="0"/>
+          <w:bCs w:val="0"/>
+          <w:color w:val="auto"/>
+          <w:sz w:val="22"/>
+        </w:rPr>
+        <w:t xml:space="preserve"> et al. (2009)</w:t>
       </w:r>
       <w:r>
         <w:rPr>
@@ -1956,15 +2211,27 @@
         </w:rPr>
         <w:fldChar w:fldCharType="separate"/>
       </w:r>
-      <w:r>
-        <w:rPr>
-          <w:rStyle w:val="Heading1Char"/>
-          <w:b w:val="0"/>
-          <w:bCs w:val="0"/>
-          <w:color w:val="auto"/>
-          <w:sz w:val="22"/>
-        </w:rPr>
-        <w:t>Shamseer et al. (2015)</w:t>
+      <w:proofErr w:type="spellStart"/>
+      <w:r>
+        <w:rPr>
+          <w:rStyle w:val="Heading1Char"/>
+          <w:b w:val="0"/>
+          <w:bCs w:val="0"/>
+          <w:color w:val="auto"/>
+          <w:sz w:val="22"/>
+        </w:rPr>
+        <w:t>Shamseer</w:t>
+      </w:r>
+      <w:proofErr w:type="spellEnd"/>
+      <w:r>
+        <w:rPr>
+          <w:rStyle w:val="Heading1Char"/>
+          <w:b w:val="0"/>
+          <w:bCs w:val="0"/>
+          <w:color w:val="auto"/>
+          <w:sz w:val="22"/>
+        </w:rPr>
+        <w:t xml:space="preserve"> et al. (2015)</w:t>
       </w:r>
       <w:r>
         <w:rPr>
@@ -2024,7 +2291,51 @@
           <w:color w:val="auto"/>
           <w:sz w:val="22"/>
         </w:rPr>
-        <w:t>B. A. Kitchenham, Dyba, and Jorgensen (2004)</w:t>
+        <w:t xml:space="preserve">B. A. </w:t>
+      </w:r>
+      <w:proofErr w:type="spellStart"/>
+      <w:r>
+        <w:rPr>
+          <w:rStyle w:val="Heading1Char"/>
+          <w:b w:val="0"/>
+          <w:bCs w:val="0"/>
+          <w:color w:val="auto"/>
+          <w:sz w:val="22"/>
+        </w:rPr>
+        <w:t>Kitchenham</w:t>
+      </w:r>
+      <w:proofErr w:type="spellEnd"/>
+      <w:r>
+        <w:rPr>
+          <w:rStyle w:val="Heading1Char"/>
+          <w:b w:val="0"/>
+          <w:bCs w:val="0"/>
+          <w:color w:val="auto"/>
+          <w:sz w:val="22"/>
+        </w:rPr>
+        <w:t xml:space="preserve">, </w:t>
+      </w:r>
+      <w:proofErr w:type="spellStart"/>
+      <w:r>
+        <w:rPr>
+          <w:rStyle w:val="Heading1Char"/>
+          <w:b w:val="0"/>
+          <w:bCs w:val="0"/>
+          <w:color w:val="auto"/>
+          <w:sz w:val="22"/>
+        </w:rPr>
+        <w:t>Dyba</w:t>
+      </w:r>
+      <w:proofErr w:type="spellEnd"/>
+      <w:r>
+        <w:rPr>
+          <w:rStyle w:val="Heading1Char"/>
+          <w:b w:val="0"/>
+          <w:bCs w:val="0"/>
+          <w:color w:val="auto"/>
+          <w:sz w:val="22"/>
+        </w:rPr>
+        <w:t>, and Jorgensen (2004)</w:t>
       </w:r>
       <w:r>
         <w:rPr>
@@ -2064,7 +2375,7 @@
           <w:color w:val="auto"/>
           <w:sz w:val="22"/>
         </w:rPr>
-        <w:t xml:space="preserve">In addition, to further increase systemacity , transparency </w:t>
+        <w:t xml:space="preserve">In addition, to further increase systemacity, transparency </w:t>
       </w:r>
       <w:r>
         <w:rPr>
@@ -2107,15 +2418,27 @@
         </w:rPr>
         <w:fldChar w:fldCharType="separate"/>
       </w:r>
-      <w:r>
-        <w:rPr>
-          <w:rStyle w:val="Heading1Char"/>
-          <w:b w:val="0"/>
-          <w:bCs w:val="0"/>
-          <w:color w:val="auto"/>
-          <w:sz w:val="22"/>
-        </w:rPr>
-        <w:t>Shamseer et al. (2015)</w:t>
+      <w:proofErr w:type="spellStart"/>
+      <w:r>
+        <w:rPr>
+          <w:rStyle w:val="Heading1Char"/>
+          <w:b w:val="0"/>
+          <w:bCs w:val="0"/>
+          <w:color w:val="auto"/>
+          <w:sz w:val="22"/>
+        </w:rPr>
+        <w:t>Shamseer</w:t>
+      </w:r>
+      <w:proofErr w:type="spellEnd"/>
+      <w:r>
+        <w:rPr>
+          <w:rStyle w:val="Heading1Char"/>
+          <w:b w:val="0"/>
+          <w:bCs w:val="0"/>
+          <w:color w:val="auto"/>
+          <w:sz w:val="22"/>
+        </w:rPr>
+        <w:t xml:space="preserve"> et al. (2015)</w:t>
       </w:r>
       <w:r>
         <w:rPr>
@@ -2277,7 +2600,29 @@
           <w:color w:val="auto"/>
           <w:sz w:val="22"/>
         </w:rPr>
-        <w:t>(Borrego, Foster, &amp; Froyd, 2014)</w:t>
+        <w:t xml:space="preserve">(Borrego, Foster, &amp; </w:t>
+      </w:r>
+      <w:proofErr w:type="spellStart"/>
+      <w:r>
+        <w:rPr>
+          <w:rStyle w:val="Heading1Char"/>
+          <w:b w:val="0"/>
+          <w:bCs w:val="0"/>
+          <w:color w:val="auto"/>
+          <w:sz w:val="22"/>
+        </w:rPr>
+        <w:t>Froyd</w:t>
+      </w:r>
+      <w:proofErr w:type="spellEnd"/>
+      <w:r>
+        <w:rPr>
+          <w:rStyle w:val="Heading1Char"/>
+          <w:b w:val="0"/>
+          <w:bCs w:val="0"/>
+          <w:color w:val="auto"/>
+          <w:sz w:val="22"/>
+        </w:rPr>
+        <w:t>, 2014)</w:t>
       </w:r>
       <w:r>
         <w:rPr>
@@ -2719,7 +3064,27 @@
           <w:color w:val="auto"/>
           <w:sz w:val="22"/>
         </w:rPr>
-        <w:t>What are some common approaches to creating BD RAs?</w:t>
+        <w:t xml:space="preserve">What are some common approaches </w:t>
+      </w:r>
+      <w:r>
+        <w:rPr>
+          <w:rStyle w:val="Heading1Char"/>
+          <w:b w:val="0"/>
+          <w:bCs w:val="0"/>
+          <w:color w:val="auto"/>
+          <w:sz w:val="22"/>
+        </w:rPr>
+        <w:t>for</w:t>
+      </w:r>
+      <w:r>
+        <w:rPr>
+          <w:rStyle w:val="Heading1Char"/>
+          <w:b w:val="0"/>
+          <w:bCs w:val="0"/>
+          <w:color w:val="auto"/>
+          <w:sz w:val="22"/>
+        </w:rPr>
+        <w:t xml:space="preserve"> creating BD RAs?</w:t>
       </w:r>
     </w:p>
     <w:p>
@@ -2797,7 +3162,27 @@
           <w:color w:val="auto"/>
           <w:sz w:val="22"/>
         </w:rPr>
-        <w:t>What are the limitations of current BD systems?</w:t>
+        <w:t xml:space="preserve">What are the limitations of current BD </w:t>
+      </w:r>
+      <w:r>
+        <w:rPr>
+          <w:rStyle w:val="Heading1Char"/>
+          <w:b w:val="0"/>
+          <w:bCs w:val="0"/>
+          <w:color w:val="auto"/>
+          <w:sz w:val="22"/>
+        </w:rPr>
+        <w:t>RAs</w:t>
+      </w:r>
+      <w:r>
+        <w:rPr>
+          <w:rStyle w:val="Heading1Char"/>
+          <w:b w:val="0"/>
+          <w:bCs w:val="0"/>
+          <w:color w:val="auto"/>
+          <w:sz w:val="22"/>
+        </w:rPr>
+        <w:t>?</w:t>
       </w:r>
     </w:p>
     <w:p>
@@ -3148,7 +3533,47 @@
           <w:color w:val="auto"/>
           <w:sz w:val="22"/>
         </w:rPr>
-        <w:t xml:space="preserve">provide fundamental knowledge regarding big data systems. </w:t>
+        <w:t>provide fundamental knowledge regarding big data systems</w:t>
+      </w:r>
+      <w:r>
+        <w:rPr>
+          <w:rStyle w:val="Heading1Char"/>
+          <w:b w:val="0"/>
+          <w:bCs w:val="0"/>
+          <w:color w:val="auto"/>
+          <w:sz w:val="22"/>
+        </w:rPr>
+        <w:t>, reference architecture</w:t>
+      </w:r>
+      <w:r>
+        <w:rPr>
+          <w:rStyle w:val="Heading1Char"/>
+          <w:b w:val="0"/>
+          <w:bCs w:val="0"/>
+          <w:color w:val="auto"/>
+          <w:sz w:val="22"/>
+        </w:rPr>
+        <w:t>s</w:t>
+      </w:r>
+      <w:r>
+        <w:rPr>
+          <w:rStyle w:val="Heading1Char"/>
+          <w:b w:val="0"/>
+          <w:bCs w:val="0"/>
+          <w:color w:val="auto"/>
+          <w:sz w:val="22"/>
+        </w:rPr>
+        <w:t xml:space="preserve"> and architecture evaluation</w:t>
+      </w:r>
+      <w:r>
+        <w:rPr>
+          <w:rStyle w:val="Heading1Char"/>
+          <w:b w:val="0"/>
+          <w:bCs w:val="0"/>
+          <w:color w:val="auto"/>
+          <w:sz w:val="22"/>
+        </w:rPr>
+        <w:t xml:space="preserve">. </w:t>
       </w:r>
     </w:p>
     <w:p>
@@ -3190,18 +3615,40 @@
           <w:color w:val="auto"/>
           <w:sz w:val="22"/>
         </w:rPr>
-        <w:t xml:space="preserve"> AISeL,</w:t>
-      </w:r>
-      <w:r>
-        <w:rPr>
-          <w:rStyle w:val="Heading1Char"/>
-          <w:b w:val="0"/>
-          <w:bCs w:val="0"/>
-          <w:color w:val="auto"/>
-          <w:sz w:val="22"/>
-        </w:rPr>
         <w:t xml:space="preserve"> </w:t>
       </w:r>
+      <w:proofErr w:type="spellStart"/>
+      <w:r>
+        <w:rPr>
+          <w:rStyle w:val="Heading1Char"/>
+          <w:b w:val="0"/>
+          <w:bCs w:val="0"/>
+          <w:color w:val="auto"/>
+          <w:sz w:val="22"/>
+        </w:rPr>
+        <w:t>AISeL</w:t>
+      </w:r>
+      <w:proofErr w:type="spellEnd"/>
+      <w:r>
+        <w:rPr>
+          <w:rStyle w:val="Heading1Char"/>
+          <w:b w:val="0"/>
+          <w:bCs w:val="0"/>
+          <w:color w:val="auto"/>
+          <w:sz w:val="22"/>
+        </w:rPr>
+        <w:t>,</w:t>
+      </w:r>
+      <w:r>
+        <w:rPr>
+          <w:rStyle w:val="Heading1Char"/>
+          <w:b w:val="0"/>
+          <w:bCs w:val="0"/>
+          <w:color w:val="auto"/>
+          <w:sz w:val="22"/>
+        </w:rPr>
+        <w:t xml:space="preserve"> </w:t>
+      </w:r>
       <w:r>
         <w:rPr>
           <w:rStyle w:val="Heading1Char"/>
@@ -3412,7 +3859,29 @@
           <w:color w:val="auto"/>
           <w:sz w:val="22"/>
         </w:rPr>
-        <w:t xml:space="preserve">, it becomes apparent that AISeL and Elsevier are good sources for good quality big data literature, whereas MIS </w:t>
+        <w:t xml:space="preserve">, it becomes apparent that </w:t>
+      </w:r>
+      <w:proofErr w:type="spellStart"/>
+      <w:r>
+        <w:rPr>
+          <w:rStyle w:val="Heading1Char"/>
+          <w:b w:val="0"/>
+          <w:bCs w:val="0"/>
+          <w:color w:val="auto"/>
+          <w:sz w:val="22"/>
+        </w:rPr>
+        <w:t>AISeL</w:t>
+      </w:r>
+      <w:proofErr w:type="spellEnd"/>
+      <w:r>
+        <w:rPr>
+          <w:rStyle w:val="Heading1Char"/>
+          <w:b w:val="0"/>
+          <w:bCs w:val="0"/>
+          <w:color w:val="auto"/>
+          <w:sz w:val="22"/>
+        </w:rPr>
+        <w:t xml:space="preserve"> and Elsevier are good sources for good quality big data literature, whereas MIS </w:t>
       </w:r>
       <w:r>
         <w:rPr>
@@ -3850,6 +4319,9 @@
         </w:numPr>
       </w:pPr>
       <w:r>
+        <w:t xml:space="preserve">Research that </w:t>
+      </w:r>
+      <w:r>
         <w:t>Indicates the current state of RAs in the field of BD and demonstrates possible outcomes</w:t>
       </w:r>
     </w:p>
@@ -3861,7 +4333,13 @@
         </w:numPr>
       </w:pPr>
       <w:r>
-        <w:t>Explore BD RAs extensively, and discusses the ecosystem, drivers and challenges</w:t>
+        <w:t xml:space="preserve">Explore BD RAs extensively, and discusses the ecosystem, </w:t>
+      </w:r>
+      <w:r>
+        <w:t>drivers,</w:t>
+      </w:r>
+      <w:r>
+        <w:t xml:space="preserve"> and challenges</w:t>
       </w:r>
     </w:p>
     <w:p>
@@ -3914,11 +4392,28 @@
           <w:bCs/>
         </w:rPr>
       </w:pPr>
-      <w:r>
+    </w:p>
+    <w:p>
+      <w:pPr>
         <w:rPr>
           <w:b/>
           <w:bCs/>
         </w:rPr>
+      </w:pPr>
+    </w:p>
+    <w:p>
+      <w:pPr>
+        <w:rPr>
+          <w:b/>
+          <w:bCs/>
+        </w:rPr>
+      </w:pPr>
+      <w:r>
+        <w:rPr>
+          <w:b/>
+          <w:bCs/>
+        </w:rPr>
+        <w:lastRenderedPageBreak/>
         <w:t>Exclusion</w:t>
       </w:r>
       <w:r>
@@ -3952,7 +4447,6 @@
         <w:rPr>
           <w:lang w:val="en-GB" w:eastAsia="en-GB"/>
         </w:rPr>
-        <w:lastRenderedPageBreak/>
         <w:t>Studies that are not English</w:t>
       </w:r>
     </w:p>
@@ -4089,7 +4583,13 @@
         <w:t>Regarding</w:t>
       </w:r>
       <w:r>
-        <w:t xml:space="preserve"> the first quality factor, richness is defined as quality and volume of information provided. Primary studies that have international focus </w:t>
+        <w:t xml:space="preserve"> the first quality factor, richness is defined as quality and volume of information provided. Primary studies </w:t>
+      </w:r>
+      <w:r>
+        <w:t>with</w:t>
+      </w:r>
+      <w:r>
+        <w:t xml:space="preserve"> international focus </w:t>
       </w:r>
       <w:r>
         <w:t xml:space="preserve">have been considered to be a good source of </w:t>
@@ -4261,15 +4761,28 @@
       <w:r>
         <w:t xml:space="preserve"> </w:t>
       </w:r>
-      <w:r>
-        <w:t xml:space="preserve">Nvivo, being primarily developed for qualitative research, was used to label, code, and classify studies. </w:t>
+      <w:proofErr w:type="spellStart"/>
+      <w:r>
+        <w:t>Nvivo</w:t>
+      </w:r>
+      <w:proofErr w:type="spellEnd"/>
+      <w:r>
+        <w:t xml:space="preserve">, being primarily developed for qualitative research, was used to label, code, and classify studies. </w:t>
       </w:r>
       <w:r>
         <w:br/>
       </w:r>
       <w:r>
         <w:br/>
-        <w:t xml:space="preserve">In Nvivo, we defined </w:t>
+        <w:t xml:space="preserve">In </w:t>
+      </w:r>
+      <w:proofErr w:type="spellStart"/>
+      <w:r>
+        <w:t>Nvivo</w:t>
+      </w:r>
+      <w:proofErr w:type="spellEnd"/>
+      <w:r>
+        <w:t xml:space="preserve">, we defined </w:t>
       </w:r>
       <w:r>
         <w:t>8</w:t>
@@ -4319,6 +4832,7 @@
         <w:rPr>
           <w:lang w:val="en-GB" w:eastAsia="en-GB"/>
         </w:rPr>
+        <w:lastRenderedPageBreak/>
         <w:t>big data reference architecture limitations</w:t>
       </w:r>
     </w:p>
@@ -4353,7 +4867,6 @@
         <w:rPr>
           <w:lang w:val="en-GB" w:eastAsia="en-GB"/>
         </w:rPr>
-        <w:lastRenderedPageBreak/>
         <w:t>big data challenges</w:t>
       </w:r>
     </w:p>
@@ -4513,7 +5026,19 @@
         <w:t>63</w:t>
       </w:r>
       <w:r>
-        <w:t xml:space="preserve"> articles have been selected comprising of proceedings, journal articles, book chapters, and white papers. Out of the pool of articles, 33.3% are from IEEE Explore, 5.2% from ScienceDirect, 24.5% from SpringerLink, 15.7% from ACM, and 21% from Google Scholar. 30 journal articles, 13 conference proceedings, 12 book chapters,</w:t>
+        <w:t xml:space="preserve"> articles have been selected comprising of proceedings, journal articles, book chapters, and white papers. Out of the pool of articles, 33.3% are from IEEE Explore, 5.2% from ScienceDirect, 24.5% from SpringerLink, 15.7% from ACM, and 21% from </w:t>
+      </w:r>
+      <w:r>
+        <w:t>other sources such as Google Scholar and Research</w:t>
+      </w:r>
+      <w:r>
+        <w:t xml:space="preserve"> </w:t>
+      </w:r>
+      <w:r>
+        <w:t>Gate</w:t>
+      </w:r>
+      <w:r>
+        <w:t>. 30 journal articles, 13 conference proceedings, 12 book chapters,</w:t>
       </w:r>
       <w:r>
         <w:t xml:space="preserve"> 6</w:t>
@@ -4549,7 +5074,7 @@
         <w:t>, and the rest to years 2010-2013.</w:t>
       </w:r>
       <w:r>
-        <w:t xml:space="preserve"> Google scholar entails all other academic databases that we found relevant literature and the white papers.</w:t>
+        <w:t xml:space="preserve"> </w:t>
       </w:r>
     </w:p>
     <w:p>
@@ -4610,7 +5135,7 @@
                 <w:noProof/>
               </w:rPr>
               <w:pict w14:anchorId="2597324C">
-                <v:shape id="_x0000_i1028" type="#_x0000_t75" style="width:450pt;height:299.5pt">
+                <v:shape id="_x0000_i1026" type="#_x0000_t75" style="width:450pt;height:299.5pt">
                   <v:imagedata r:id="rId13" o:title="databases-statitistic"/>
                 </v:shape>
               </w:pict>
@@ -4724,6 +5249,12 @@
         </w:rPr>
         <w:t>In this section, we map our findings against the research questions in a series of sub-sections.</w:t>
       </w:r>
+      <w:r>
+        <w:rPr>
+          <w:lang w:val="en-GB" w:eastAsia="en-GB"/>
+        </w:rPr>
+        <w:t xml:space="preserve"> For increased clarity, these sub sections are exact research questions.</w:t>
+      </w:r>
     </w:p>
     <w:p>
       <w:pPr>
@@ -4760,7 +5291,6 @@
           <w:szCs w:val="28"/>
           <w:lang w:val="en-GB" w:eastAsia="en-GB"/>
         </w:rPr>
-        <w:lastRenderedPageBreak/>
         <w:t>What are the fundamental concepts of RAs?</w:t>
       </w:r>
     </w:p>
@@ -4938,7 +5468,15 @@
         <w:t xml:space="preserve"> cost reduction</w:t>
       </w:r>
       <w:r>
-        <w:t xml:space="preserve"> of complex systems (Martínez-Fernández et al. 2014; van Engelenburg et al. 2019). </w:t>
+        <w:t xml:space="preserve"> of complex systems (Martínez-Fernández et al. 2014; van </w:t>
+      </w:r>
+      <w:proofErr w:type="spellStart"/>
+      <w:r>
+        <w:t>Engelenburg</w:t>
+      </w:r>
+      <w:proofErr w:type="spellEnd"/>
+      <w:r>
+        <w:t xml:space="preserve"> et al. 2019). </w:t>
       </w:r>
     </w:p>
     <w:p/>
@@ -4971,7 +5509,15 @@
         <w:t xml:space="preserve"> the means and ways in which these components communicate to achieve the </w:t>
       </w:r>
       <w:r>
-        <w:t xml:space="preserve">overall goal of the system (Sievi-Korte et al. 2019). </w:t>
+        <w:t>overall goal of the system (</w:t>
+      </w:r>
+      <w:proofErr w:type="spellStart"/>
+      <w:r>
+        <w:t>Sievi</w:t>
+      </w:r>
+      <w:proofErr w:type="spellEnd"/>
+      <w:r>
+        <w:t xml:space="preserve">-Korte et al. 2019). </w:t>
       </w:r>
       <w:r>
         <w:t>This in turn creates manageable components that can be used to address different aspect of the problem and provide</w:t>
@@ -5004,10 +5550,106 @@
         <w:t xml:space="preserve"> </w:t>
       </w:r>
       <w:r>
-        <w:t>stemmed from an effective RA. A few good examples are the Open Systems Interconnection model or OSI (Zimmermann 1980), Open Authentication or OATH (OATH 2007), Common Object Request Broker Architecture or CORBA (OMG 2014), and WMS or workflow management systems (Grefen and de Vries 1998)</w:t>
-      </w:r>
-      <w:r>
-        <w:t>. In fact, every system goes with an architecture, either known or unknown, and it is in the architecture that the overall qualities of the system are defined (Angelov et al. 2013).</w:t>
+        <w:t>stemmed from an effective RA. A few good examples are the Open Systems Interconnection model or OSI</w:t>
+      </w:r>
+      <w:r>
+        <w:t xml:space="preserve"> </w:t>
+      </w:r>
+      <w:r>
+        <w:fldChar w:fldCharType="begin"/>
+      </w:r>
+      <w:r>
+        <w:instrText xml:space="preserve"> ADDIN EN.CITE &lt;EndNote&gt;&lt;Cite&gt;&lt;Author&gt;Zimmerman&lt;/Author&gt;&lt;Year&gt;1980&lt;/Year&gt;&lt;RecNum&gt;52&lt;/RecNum&gt;&lt;DisplayText&gt;(Zimmerman, 1980)&lt;/DisplayText&gt;&lt;record&gt;&lt;rec-number&gt;52&lt;/rec-number&gt;&lt;foreign-keys&gt;&lt;key app="EN" db-id="5re5epv9rrvvajeatv4xvdtet5zsfedxv2xw" timestamp="1640127065"&gt;52&lt;/key&gt;&lt;/foreign-keys&gt;&lt;ref-type name="Generic"&gt;13&lt;/ref-type&gt;&lt;contributors&gt;&lt;authors&gt;&lt;author&gt;Zimmerman, HOSI&lt;/author&gt;&lt;/authors&gt;&lt;/contributors&gt;&lt;titles&gt;&lt;title&gt;reference model-the OSI model of archictecture for open system interconnection&amp;apos;IEEE Trans&lt;/title&gt;&lt;/titles&gt;&lt;dates&gt;&lt;year&gt;1980&lt;/year&gt;&lt;/dates&gt;&lt;publisher&gt;Commun&lt;/publisher&gt;&lt;urls&gt;&lt;/urls&gt;&lt;/record&gt;&lt;/Cite&gt;&lt;/EndNote&gt;</w:instrText>
+      </w:r>
+      <w:r>
+        <w:fldChar w:fldCharType="separate"/>
+      </w:r>
+      <w:r>
+        <w:rPr>
+          <w:noProof/>
+        </w:rPr>
+        <w:t>(Zimmerman, 1980)</w:t>
+      </w:r>
+      <w:r>
+        <w:fldChar w:fldCharType="end"/>
+      </w:r>
+      <w:r>
+        <w:t>, Open Authentication or OATH</w:t>
+      </w:r>
+      <w:r>
+        <w:t xml:space="preserve"> </w:t>
+      </w:r>
+      <w:r>
+        <w:fldChar w:fldCharType="begin"/>
+      </w:r>
+      <w:r>
+        <w:instrText xml:space="preserve"> ADDIN EN.CITE &lt;EndNote&gt;&lt;Cite ExcludeYear="1"&gt;&lt;Author&gt;OATH&lt;/Author&gt;&lt;RecNum&gt;53&lt;/RecNum&gt;&lt;DisplayText&gt;(OATH)&lt;/DisplayText&gt;&lt;record&gt;&lt;rec-number&gt;53&lt;/rec-number&gt;&lt;foreign-keys&gt;&lt;key app="EN" db-id="5re5epv9rrvvajeatv4xvdtet5zsfedxv2xw" timestamp="1640127220"&gt;53&lt;/key&gt;&lt;/foreign-keys&gt;&lt;ref-type name="Journal Article"&gt;17&lt;/ref-type&gt;&lt;contributors&gt;&lt;authors&gt;&lt;author&gt;OATH, OATH&lt;/author&gt;&lt;/authors&gt;&lt;/contributors&gt;&lt;titles&gt;&lt;title&gt;Reference Architecture&lt;/title&gt;&lt;secondary-title&gt;Release&lt;/secondary-title&gt;&lt;/titles&gt;&lt;periodical&gt;&lt;full-title&gt;Release&lt;/full-title&gt;&lt;/periodical&gt;&lt;pages&gt;2004-2007&lt;/pages&gt;&lt;volume&gt;2&lt;/volume&gt;&lt;dates&gt;&lt;/dates&gt;&lt;urls&gt;&lt;/urls&gt;&lt;/record&gt;&lt;/Cite&gt;&lt;/EndNote&gt;</w:instrText>
+      </w:r>
+      <w:r>
+        <w:fldChar w:fldCharType="separate"/>
+      </w:r>
+      <w:r>
+        <w:rPr>
+          <w:noProof/>
+        </w:rPr>
+        <w:t>(OATH)</w:t>
+      </w:r>
+      <w:r>
+        <w:fldChar w:fldCharType="end"/>
+      </w:r>
+      <w:r>
+        <w:t xml:space="preserve">, Common Object Request Broker Architecture or CORBA </w:t>
+      </w:r>
+      <w:r>
+        <w:fldChar w:fldCharType="begin"/>
+      </w:r>
+      <w:r>
+        <w:instrText xml:space="preserve"> ADDIN EN.CITE &lt;EndNote&gt;&lt;Cite&gt;&lt;Author&gt;Pope&lt;/Author&gt;&lt;Year&gt;1998&lt;/Year&gt;&lt;RecNum&gt;54&lt;/RecNum&gt;&lt;DisplayText&gt;(Pope, 1998)&lt;/DisplayText&gt;&lt;record&gt;&lt;rec-number&gt;54&lt;/rec-number&gt;&lt;foreign-keys&gt;&lt;key app="EN" db-id="5re5epv9rrvvajeatv4xvdtet5zsfedxv2xw" timestamp="1640127609"&gt;54&lt;/key&gt;&lt;/foreign-keys&gt;&lt;ref-type name="Book"&gt;6&lt;/ref-type&gt;&lt;contributors&gt;&lt;authors&gt;&lt;author&gt;Pope, Alan LaMont&lt;/author&gt;&lt;/authors&gt;&lt;/contributors&gt;&lt;titles&gt;&lt;title&gt;The CORBA reference guide: understanding the common object request broker architecture&lt;/title&gt;&lt;/titles&gt;&lt;dates&gt;&lt;year&gt;1998&lt;/year&gt;&lt;/dates&gt;&lt;publisher&gt;Addison-Wesley Longman Publishing Co., Inc.&lt;/publisher&gt;&lt;isbn&gt;0201633868&lt;/isbn&gt;&lt;urls&gt;&lt;/urls&gt;&lt;/record&gt;&lt;/Cite&gt;&lt;/EndNote&gt;</w:instrText>
+      </w:r>
+      <w:r>
+        <w:fldChar w:fldCharType="separate"/>
+      </w:r>
+      <w:r>
+        <w:rPr>
+          <w:noProof/>
+        </w:rPr>
+        <w:t>(Pope, 1998)</w:t>
+      </w:r>
+      <w:r>
+        <w:fldChar w:fldCharType="end"/>
+      </w:r>
+      <w:r>
+        <w:t>,</w:t>
+      </w:r>
+      <w:r>
+        <w:t>and WMS or workflow management systems</w:t>
+      </w:r>
+      <w:r>
+        <w:t xml:space="preserve"> </w:t>
+      </w:r>
+      <w:r>
+        <w:fldChar w:fldCharType="begin"/>
+      </w:r>
+      <w:r>
+        <w:instrText xml:space="preserve"> ADDIN EN.CITE &lt;EndNote&gt;&lt;Cite&gt;&lt;Author&gt;Grefen&lt;/Author&gt;&lt;Year&gt;1998&lt;/Year&gt;&lt;RecNum&gt;55&lt;/RecNum&gt;&lt;DisplayText&gt;(Grefen &amp;amp; de Vries, 1998)&lt;/DisplayText&gt;&lt;record&gt;&lt;rec-number&gt;55&lt;/rec-number&gt;&lt;foreign-keys&gt;&lt;key app="EN" db-id="5re5epv9rrvvajeatv4xvdtet5zsfedxv2xw" timestamp="1640127684"&gt;55&lt;/key&gt;&lt;/foreign-keys&gt;&lt;ref-type name="Journal Article"&gt;17&lt;/ref-type&gt;&lt;contributors&gt;&lt;authors&gt;&lt;author&gt;Grefen, Paul&lt;/author&gt;&lt;author&gt;de Vries, Remmert Remmerts&lt;/author&gt;&lt;/authors&gt;&lt;/contributors&gt;&lt;titles&gt;&lt;title&gt;A reference architecture for workflow management systems&lt;/title&gt;&lt;secondary-title&gt;Data &amp;amp; Knowledge Engineering&lt;/secondary-title&gt;&lt;/titles&gt;&lt;periodical&gt;&lt;full-title&gt;Data &amp;amp; Knowledge Engineering&lt;/full-title&gt;&lt;/periodical&gt;&lt;pages&gt;31-57&lt;/pages&gt;&lt;volume&gt;27&lt;/volume&gt;&lt;number&gt;1&lt;/number&gt;&lt;dates&gt;&lt;year&gt;1998&lt;/year&gt;&lt;/dates&gt;&lt;isbn&gt;0169-023X&lt;/isbn&gt;&lt;urls&gt;&lt;/urls&gt;&lt;/record&gt;&lt;/Cite&gt;&lt;/EndNote&gt;</w:instrText>
+      </w:r>
+      <w:r>
+        <w:fldChar w:fldCharType="separate"/>
+      </w:r>
+      <w:r>
+        <w:rPr>
+          <w:noProof/>
+        </w:rPr>
+        <w:t>(Grefen &amp; de Vries, 1998)</w:t>
+      </w:r>
+      <w:r>
+        <w:fldChar w:fldCharType="end"/>
+      </w:r>
+      <w:r>
+        <w:t>. In fact, every system goes with an architecture, either known or unknown, and it is in the architecture that the overall qualities of the system are defined</w:t>
+      </w:r>
+      <w:r>
+        <w:t xml:space="preserve">. </w:t>
       </w:r>
     </w:p>
     <w:p/>
@@ -5043,16 +5685,82 @@
         <w:t>A</w:t>
       </w:r>
       <w:r>
-        <w:t>, they all share the same principle that the concept of patterns plays a significant role (Cloutier et al. 2010).</w:t>
-      </w:r>
-      <w:r>
-        <w:t xml:space="preserve"> Reed (2002) defines RA as “a predefined architectural pattern, or set of patterns, possible, partially or completely instantiated, designed, and proven for use in particular business and technical contexts, together with supporting artifacts to enable their use”. In Software Product Line (SPL) </w:t>
+        <w:t xml:space="preserve">, they all share the same principle that the concept of patterns plays a significant role </w:t>
+      </w:r>
+      <w:r>
+        <w:fldChar w:fldCharType="begin"/>
+      </w:r>
+      <w:r>
+        <w:instrText xml:space="preserve"> ADDIN EN.CITE &lt;EndNote&gt;&lt;Cite&gt;&lt;Author&gt;Cloutier&lt;/Author&gt;&lt;Year&gt;2010&lt;/Year&gt;&lt;RecNum&gt;56&lt;/RecNum&gt;&lt;DisplayText&gt;(Cloutier et al., 2010)&lt;/DisplayText&gt;&lt;record&gt;&lt;rec-number&gt;56&lt;/rec-number&gt;&lt;foreign-keys&gt;&lt;key app="EN" db-id="5re5epv9rrvvajeatv4xvdtet5zsfedxv2xw" timestamp="1640127802"&gt;56&lt;/key&gt;&lt;/foreign-keys&gt;&lt;ref-type name="Journal Article"&gt;17&lt;/ref-type&gt;&lt;contributors&gt;&lt;authors&gt;&lt;author&gt;Cloutier, Robert&lt;/author&gt;&lt;author&gt;Muller, Gerrit&lt;/author&gt;&lt;author&gt;Verma, Dinesh&lt;/author&gt;&lt;author&gt;Nilchiani, Roshanak&lt;/author&gt;&lt;author&gt;Hole, Eirik&lt;/author&gt;&lt;author&gt;Bone, Mary&lt;/author&gt;&lt;/authors&gt;&lt;/contributors&gt;&lt;titles&gt;&lt;title&gt;The concept of reference architectures&lt;/title&gt;&lt;secondary-title&gt;Systems Engineering&lt;/secondary-title&gt;&lt;/titles&gt;&lt;periodical&gt;&lt;full-title&gt;Systems Engineering&lt;/full-title&gt;&lt;/periodical&gt;&lt;pages&gt;14-27&lt;/pages&gt;&lt;volume&gt;13&lt;/volume&gt;&lt;number&gt;1&lt;/number&gt;&lt;dates&gt;&lt;year&gt;2010&lt;/year&gt;&lt;/dates&gt;&lt;isbn&gt;1098-1241&lt;/isbn&gt;&lt;urls&gt;&lt;/urls&gt;&lt;/record&gt;&lt;/Cite&gt;&lt;/EndNote&gt;</w:instrText>
+      </w:r>
+      <w:r>
+        <w:fldChar w:fldCharType="separate"/>
+      </w:r>
+      <w:r>
+        <w:rPr>
+          <w:noProof/>
+        </w:rPr>
+        <w:t>(Cloutier et al., 2010)</w:t>
+      </w:r>
+      <w:r>
+        <w:fldChar w:fldCharType="end"/>
+      </w:r>
+      <w:r>
+        <w:t>.</w:t>
+      </w:r>
+      <w:r>
+        <w:t xml:space="preserve"> </w:t>
+      </w:r>
+      <w:r>
+        <w:fldChar w:fldCharType="begin"/>
+      </w:r>
+      <w:r>
+        <w:instrText xml:space="preserve"> ADDIN EN.CITE &lt;EndNote&gt;&lt;Cite AuthorYear="1"&gt;&lt;Author&gt;Reed&lt;/Author&gt;&lt;Year&gt;2002&lt;/Year&gt;&lt;RecNum&gt;58&lt;/RecNum&gt;&lt;DisplayText&gt;Reed (2002)&lt;/DisplayText&gt;&lt;record&gt;&lt;rec-number&gt;58&lt;/rec-number&gt;&lt;foreign-keys&gt;&lt;key app="EN" db-id="5re5epv9rrvvajeatv4xvdtet5zsfedxv2xw" timestamp="1640128237"&gt;58&lt;/key&gt;&lt;/foreign-keys&gt;&lt;ref-type name="Web Page"&gt;12&lt;/ref-type&gt;&lt;contributors&gt;&lt;authors&gt;&lt;author&gt;Reed&lt;/author&gt;&lt;/authors&gt;&lt;/contributors&gt;&lt;titles&gt;&lt;title&gt;Reference Architecture: The Best of Best Practices&lt;/title&gt;&lt;/titles&gt;&lt;dates&gt;&lt;year&gt;2002&lt;/year&gt;&lt;/dates&gt;&lt;urls&gt;&lt;related-urls&gt;&lt;url&gt;http://www.ibm.com/developerworks/rational/library/2774.html&lt;/url&gt;&lt;/related-urls&gt;&lt;/urls&gt;&lt;/record&gt;&lt;/Cite&gt;&lt;/EndNote&gt;</w:instrText>
+      </w:r>
+      <w:r>
+        <w:fldChar w:fldCharType="separate"/>
+      </w:r>
+      <w:r>
+        <w:rPr>
+          <w:noProof/>
+        </w:rPr>
+        <w:t>Reed (2002)</w:t>
+      </w:r>
+      <w:r>
+        <w:fldChar w:fldCharType="end"/>
+      </w:r>
+      <w:r>
+        <w:t xml:space="preserve"> </w:t>
+      </w:r>
+      <w:r>
+        <w:t xml:space="preserve">defines RA as “a predefined architectural pattern, or set of patterns, possible, partially or completely instantiated, designed, and proven for use in particular business and technical contexts, together with supporting artifacts to enable their use”. In Software Product Line (SPL) </w:t>
       </w:r>
       <w:r>
         <w:t>development,</w:t>
       </w:r>
       <w:r>
-        <w:t xml:space="preserve"> RAs are defined as generic schema that can be instantiated and configured for a particular class of systems (Derras et al. 2018).</w:t>
+        <w:t xml:space="preserve"> RAs are defined as generic schema that can be instantiated and configured for a particular class of systems </w:t>
+      </w:r>
+      <w:r>
+        <w:fldChar w:fldCharType="begin"/>
+      </w:r>
+      <w:r>
+        <w:instrText xml:space="preserve"> ADDIN EN.CITE &lt;EndNote&gt;&lt;Cite&gt;&lt;Author&gt;Derras&lt;/Author&gt;&lt;Year&gt;2018&lt;/Year&gt;&lt;RecNum&gt;60&lt;/RecNum&gt;&lt;DisplayText&gt;(Derras et al., 2018b)&lt;/DisplayText&gt;&lt;record&gt;&lt;rec-number&gt;60&lt;/rec-number&gt;&lt;foreign-keys&gt;&lt;key app="EN" db-id="5re5epv9rrvvajeatv4xvdtet5zsfedxv2xw" timestamp="1640128282"&gt;60&lt;/key&gt;&lt;/foreign-keys&gt;&lt;ref-type name="Conference Proceedings"&gt;10&lt;/ref-type&gt;&lt;contributors&gt;&lt;authors&gt;&lt;author&gt;Derras, Mustapha&lt;/author&gt;&lt;author&gt;Deruelle, Laurent&lt;/author&gt;&lt;author&gt;Douin, Jean Michel&lt;/author&gt;&lt;author&gt;Levy, Nicole&lt;/author&gt;&lt;author&gt;Losavio, Francisca&lt;/author&gt;&lt;author&gt;Pollet, Yann&lt;/author&gt;&lt;author&gt;Reiner, Valérie&lt;/author&gt;&lt;/authors&gt;&lt;/contributors&gt;&lt;titles&gt;&lt;title&gt;Reference Architecture Design: a practical approach&lt;/title&gt;&lt;secondary-title&gt;13th International Conference on Software Technologies (ICSOFT)&lt;/secondary-title&gt;&lt;/titles&gt;&lt;pages&gt;633-640&lt;/pages&gt;&lt;dates&gt;&lt;year&gt;2018&lt;/year&gt;&lt;/dates&gt;&lt;publisher&gt;SciTePress-Science and Technology Publications&lt;/publisher&gt;&lt;urls&gt;&lt;/urls&gt;&lt;/record&gt;&lt;/Cite&gt;&lt;/EndNote&gt;</w:instrText>
+      </w:r>
+      <w:r>
+        <w:fldChar w:fldCharType="separate"/>
+      </w:r>
+      <w:r>
+        <w:rPr>
+          <w:noProof/>
+        </w:rPr>
+        <w:t>(Derras et al., 2018b)</w:t>
+      </w:r>
+      <w:r>
+        <w:fldChar w:fldCharType="end"/>
+      </w:r>
+      <w:r>
+        <w:t>.</w:t>
       </w:r>
     </w:p>
     <w:p/>
@@ -5070,10 +5778,31 @@
         <w:t xml:space="preserve"> an artefact that transfers software engineering knowledge as a family of solutions to a problem domain </w:t>
       </w:r>
       <w:r>
-        <w:t>(Klein et al. 2016).</w:t>
-      </w:r>
-      <w:r>
-        <w:t xml:space="preserve"> In another terms, RAs are artefacts that embody domain relevant concepts and qualities,</w:t>
+        <w:fldChar w:fldCharType="begin"/>
+      </w:r>
+      <w:r>
+        <w:instrText xml:space="preserve"> ADDIN EN.CITE &lt;EndNote&gt;&lt;Cite&gt;&lt;Author&gt;Klein&lt;/Author&gt;&lt;Year&gt;2016&lt;/Year&gt;&lt;RecNum&gt;24&lt;/RecNum&gt;&lt;DisplayText&gt;(Klein, Buglak, Blockow, Wuttke, &amp;amp; Cooper, 2016)&lt;/DisplayText&gt;&lt;record&gt;&lt;rec-number&gt;24&lt;/rec-number&gt;&lt;foreign-keys&gt;&lt;key app="EN" db-id="5re5epv9rrvvajeatv4xvdtet5zsfedxv2xw" timestamp="1639883613"&gt;24&lt;/key&gt;&lt;/foreign-keys&gt;&lt;ref-type name="Conference Proceedings"&gt;10&lt;/ref-type&gt;&lt;contributors&gt;&lt;authors&gt;&lt;author&gt;Klein, John&lt;/author&gt;&lt;author&gt;Buglak, Ross&lt;/author&gt;&lt;author&gt;Blockow, David&lt;/author&gt;&lt;author&gt;Wuttke, Troy&lt;/author&gt;&lt;author&gt;Cooper, Brenton&lt;/author&gt;&lt;/authors&gt;&lt;/contributors&gt;&lt;titles&gt;&lt;title&gt;A reference architecture for big data systems in the national security domain&lt;/title&gt;&lt;secondary-title&gt;2016 IEEE/ACM 2nd International Workshop on Big Data Software Engineering (BIGDSE)&lt;/secondary-title&gt;&lt;/titles&gt;&lt;pages&gt;51-57&lt;/pages&gt;&lt;dates&gt;&lt;year&gt;2016&lt;/year&gt;&lt;/dates&gt;&lt;publisher&gt;IEEE&lt;/publisher&gt;&lt;isbn&gt;1450341527&lt;/isbn&gt;&lt;urls&gt;&lt;/urls&gt;&lt;/record&gt;&lt;/Cite&gt;&lt;/EndNote&gt;</w:instrText>
+      </w:r>
+      <w:r>
+        <w:fldChar w:fldCharType="separate"/>
+      </w:r>
+      <w:r>
+        <w:rPr>
+          <w:noProof/>
+        </w:rPr>
+        <w:t>(Klein, Buglak, Blockow, Wuttke, &amp; Cooper, 2016)</w:t>
+      </w:r>
+      <w:r>
+        <w:fldChar w:fldCharType="end"/>
+      </w:r>
+      <w:r>
+        <w:t>.</w:t>
+      </w:r>
+      <w:r>
+        <w:t xml:space="preserve"> </w:t>
+      </w:r>
+      <w:r>
+        <w:t>In another terms, RAs are artefacts that embody domain relevant concepts and qualities,</w:t>
       </w:r>
       <w:r>
         <w:t xml:space="preserve"> break down solutions and a create a ubiquitous language to facilitate effective communication, and </w:t>
@@ -5136,7 +5865,55 @@
         <w:t xml:space="preserve">t the highest level of abstraction: </w:t>
       </w:r>
       <w:r>
-        <w:t>In comparison to concrete architectures, RAs aim to capture the essence of the practice as an abstraction that portrays elements necessary for communication, standardization, implementation and maintenance (Cloutier et al. 2010). Hence, RAs aim to provide software engineering knowledge as a set of high level architectural patterns and do not provide implementation details such as specific frameworks, vendors or environments</w:t>
+        <w:t>RAs aim to capture the essence of the practice as an abstraction that portrays elements necessary for communication, standardization, implementation and maintenance</w:t>
+      </w:r>
+      <w:r>
+        <w:t xml:space="preserve"> of certain class of systems</w:t>
+      </w:r>
+      <w:r>
+        <w:t xml:space="preserve"> </w:t>
+      </w:r>
+      <w:r>
+        <w:fldChar w:fldCharType="begin"/>
+      </w:r>
+      <w:r>
+        <w:instrText xml:space="preserve"> ADDIN EN.CITE &lt;EndNote&gt;&lt;Cite&gt;&lt;Author&gt;Cloutier&lt;/Author&gt;&lt;Year&gt;2010&lt;/Year&gt;&lt;RecNum&gt;56&lt;/RecNum&gt;&lt;DisplayText&gt;(Cloutier et al., 2010)&lt;/DisplayText&gt;&lt;record&gt;&lt;rec-number&gt;56&lt;/rec-number&gt;&lt;foreign-keys&gt;&lt;key app="EN" db-id="5re5epv9rrvvajeatv4xvdtet5zsfedxv2xw" timestamp="1640127802"&gt;56&lt;/key&gt;&lt;/foreign-keys&gt;&lt;ref-type name="Journal Article"&gt;17&lt;/ref-type&gt;&lt;contributors&gt;&lt;authors&gt;&lt;author&gt;Cloutier, Robert&lt;/author&gt;&lt;author&gt;Muller, Gerrit&lt;/author&gt;&lt;author&gt;Verma, Dinesh&lt;/author&gt;&lt;author&gt;Nilchiani, Roshanak&lt;/author&gt;&lt;author&gt;Hole, Eirik&lt;/author&gt;&lt;author&gt;Bone, Mary&lt;/author&gt;&lt;/authors&gt;&lt;/contributors&gt;&lt;titles&gt;&lt;title&gt;The concept of reference architectures&lt;/title&gt;&lt;secondary-title&gt;Systems Engineering&lt;/secondary-title&gt;&lt;/titles&gt;&lt;periodical&gt;&lt;full-title&gt;Systems Engineering&lt;/full-title&gt;&lt;/periodical&gt;&lt;pages&gt;14-27&lt;/pages&gt;&lt;volume&gt;13&lt;/volume&gt;&lt;number&gt;1&lt;/number&gt;&lt;dates&gt;&lt;year&gt;2010&lt;/year&gt;&lt;/dates&gt;&lt;isbn&gt;1098-1241&lt;/isbn&gt;&lt;urls&gt;&lt;/urls&gt;&lt;/record&gt;&lt;/Cite&gt;&lt;/EndNote&gt;</w:instrText>
+      </w:r>
+      <w:r>
+        <w:fldChar w:fldCharType="separate"/>
+      </w:r>
+      <w:r>
+        <w:rPr>
+          <w:noProof/>
+        </w:rPr>
+        <w:t>(Cloutier et al., 2010)</w:t>
+      </w:r>
+      <w:r>
+        <w:fldChar w:fldCharType="end"/>
+      </w:r>
+      <w:r>
+        <w:t>.</w:t>
+      </w:r>
+      <w:r>
+        <w:t xml:space="preserve"> </w:t>
+      </w:r>
+      <w:r>
+        <w:t xml:space="preserve">Hence, RAs aim </w:t>
+      </w:r>
+      <w:r>
+        <w:t xml:space="preserve">to inject </w:t>
+      </w:r>
+      <w:r>
+        <w:t xml:space="preserve">software engineering knowledge as a set of </w:t>
+      </w:r>
+      <w:r>
+        <w:t>high-level</w:t>
+      </w:r>
+      <w:r>
+        <w:t xml:space="preserve"> architectural patterns and do not provide implementation details such as specific frameworks, vendors or environments</w:t>
+      </w:r>
+      <w:r>
+        <w:t>. RAs are at higher level of abstraction that concrete architectures.</w:t>
       </w:r>
       <w:r>
         <w:t xml:space="preserve"> </w:t>
@@ -5194,7 +5971,28 @@
         <w:t>environment</w:t>
       </w:r>
       <w:r>
-        <w:t xml:space="preserve"> (Angelov et al. 2008; Stricker et al. 2010). As a result, </w:t>
+        <w:t xml:space="preserve"> </w:t>
+      </w:r>
+      <w:r>
+        <w:fldChar w:fldCharType="begin"/>
+      </w:r>
+      <w:r>
+        <w:instrText xml:space="preserve"> ADDIN EN.CITE &lt;EndNote&gt;&lt;Cite&gt;&lt;Author&gt;Angelov&lt;/Author&gt;&lt;Year&gt;2008&lt;/Year&gt;&lt;RecNum&gt;57&lt;/RecNum&gt;&lt;DisplayText&gt;(Angelov, Trienekens, &amp;amp; Grefen, 2008; Stricker et al., 2010)&lt;/DisplayText&gt;&lt;record&gt;&lt;rec-number&gt;57&lt;/rec-number&gt;&lt;foreign-keys&gt;&lt;key app="EN" db-id="5re5epv9rrvvajeatv4xvdtet5zsfedxv2xw" timestamp="1640127955"&gt;57&lt;/key&gt;&lt;/foreign-keys&gt;&lt;ref-type name="Conference Proceedings"&gt;10&lt;/ref-type&gt;&lt;contributors&gt;&lt;authors&gt;&lt;author&gt;Angelov, Samuil&lt;/author&gt;&lt;author&gt;Trienekens, Jos JM&lt;/author&gt;&lt;author&gt;Grefen, Paul&lt;/author&gt;&lt;/authors&gt;&lt;/contributors&gt;&lt;titles&gt;&lt;title&gt;Towards a method for the evaluation of reference architectures: Experiences from a case&lt;/title&gt;&lt;secondary-title&gt;European Conference on Software Architecture&lt;/secondary-title&gt;&lt;/titles&gt;&lt;pages&gt;225-240&lt;/pages&gt;&lt;dates&gt;&lt;year&gt;2008&lt;/year&gt;&lt;/dates&gt;&lt;publisher&gt;Springer&lt;/publisher&gt;&lt;urls&gt;&lt;/urls&gt;&lt;/record&gt;&lt;/Cite&gt;&lt;Cite&gt;&lt;Author&gt;Stricker&lt;/Author&gt;&lt;Year&gt;2010&lt;/Year&gt;&lt;RecNum&gt;62&lt;/RecNum&gt;&lt;record&gt;&lt;rec-number&gt;62&lt;/rec-number&gt;&lt;foreign-keys&gt;&lt;key app="EN" db-id="5re5epv9rrvvajeatv4xvdtet5zsfedxv2xw" timestamp="1640128517"&gt;62&lt;/key&gt;&lt;/foreign-keys&gt;&lt;ref-type name="Book Section"&gt;5&lt;/ref-type&gt;&lt;contributors&gt;&lt;authors&gt;&lt;author&gt;Stricker, Vanessa&lt;/author&gt;&lt;author&gt;Lauenroth, Kim&lt;/author&gt;&lt;author&gt;Corte, Piero&lt;/author&gt;&lt;author&gt;Gittler, Frederic&lt;/author&gt;&lt;author&gt;De Panfilis, Stefano&lt;/author&gt;&lt;author&gt;Pohl, Klaus&lt;/author&gt;&lt;/authors&gt;&lt;/contributors&gt;&lt;titles&gt;&lt;title&gt;Creating a reference architecture for service-based systems–a pattern-based approach&lt;/title&gt;&lt;secondary-title&gt;Towards the Future Internet&lt;/secondary-title&gt;&lt;/titles&gt;&lt;pages&gt;149-160&lt;/pages&gt;&lt;dates&gt;&lt;year&gt;2010&lt;/year&gt;&lt;/dates&gt;&lt;publisher&gt;IOS Press&lt;/publisher&gt;&lt;urls&gt;&lt;/urls&gt;&lt;/record&gt;&lt;/Cite&gt;&lt;/EndNote&gt;</w:instrText>
+      </w:r>
+      <w:r>
+        <w:fldChar w:fldCharType="separate"/>
+      </w:r>
+      <w:r>
+        <w:rPr>
+          <w:noProof/>
+        </w:rPr>
+        <w:t>(Angelov, Trienekens, &amp; Grefen, 2008; Stricker et al., 2010)</w:t>
+      </w:r>
+      <w:r>
+        <w:fldChar w:fldCharType="end"/>
+      </w:r>
+      <w:r>
+        <w:t xml:space="preserve">. As a result, </w:t>
       </w:r>
       <w:r>
         <w:t>RAs pay more attention to architectural qualities</w:t>
@@ -5260,7 +6058,31 @@
         <w:t xml:space="preserve"> do get involved in the </w:t>
       </w:r>
       <w:r>
-        <w:t>product creation in various phases. Different stakeholders have different concerns and are crucial to the creation of the overall product (Geerdink 2013). A stakeholder can be a developer, a designer, a product owner, a data scientist or a business analyst.</w:t>
+        <w:t xml:space="preserve">product creation in various phases. Different stakeholders have different concerns and are crucial to the creation of the overall product </w:t>
+      </w:r>
+      <w:r>
+        <w:fldChar w:fldCharType="begin"/>
+      </w:r>
+      <w:r>
+        <w:instrText xml:space="preserve"> ADDIN EN.CITE &lt;EndNote&gt;&lt;Cite&gt;&lt;Author&gt;Geerdink&lt;/Author&gt;&lt;Year&gt;2013&lt;/Year&gt;&lt;RecNum&gt;32&lt;/RecNum&gt;&lt;DisplayText&gt;(Geerdink, 2013)&lt;/DisplayText&gt;&lt;record&gt;&lt;rec-number&gt;32&lt;/rec-number&gt;&lt;foreign-keys&gt;&lt;key app="EN" db-id="w5vzd2ezmspzwee2ts55pv0v9axsfxsx5axe" timestamp="1640128251"&gt;32&lt;/key&gt;&lt;/foreign-keys&gt;&lt;ref-type name="Conference Proceedings"&gt;10&lt;/ref-type&gt;&lt;contributors&gt;&lt;authors&gt;&lt;author&gt;Geerdink, Bas&lt;/author&gt;&lt;/authors&gt;&lt;/contributors&gt;&lt;titles&gt;&lt;title&gt;A reference architecture for big data solutions introducing a model to perform predictive analytics using big data technology&lt;/title&gt;&lt;secondary-title&gt;8th International Conference for Internet Technology and Secured Transactions (ICITST-2013)&lt;/secondary-title&gt;&lt;/titles&gt;&lt;pages&gt;71-76&lt;/pages&gt;&lt;dates&gt;&lt;year&gt;2013&lt;/year&gt;&lt;/dates&gt;&lt;publisher&gt;IEEE&lt;/publisher&gt;&lt;isbn&gt;1908320206&lt;/isbn&gt;&lt;urls&gt;&lt;/urls&gt;&lt;/record&gt;&lt;/Cite&gt;&lt;/EndNote&gt;</w:instrText>
+      </w:r>
+      <w:r>
+        <w:fldChar w:fldCharType="separate"/>
+      </w:r>
+      <w:r>
+        <w:rPr>
+          <w:noProof/>
+        </w:rPr>
+        <w:t>(Geerdink, 2013)</w:t>
+      </w:r>
+      <w:r>
+        <w:fldChar w:fldCharType="end"/>
+      </w:r>
+      <w:r>
+        <w:t xml:space="preserve">. </w:t>
+      </w:r>
+      <w:r>
+        <w:t>A stakeholder can be a developer, a designer, a product owner, a data scientist or a business analyst.</w:t>
       </w:r>
       <w:r>
         <w:t xml:space="preserve"> Notwithstanding, due to the generic nature of the RAs, it is not feasible to indicate all stakeholders a priori.</w:t>
@@ -5284,13 +6106,16 @@
         <w:t xml:space="preserve">, </w:t>
       </w:r>
       <w:r>
-        <w:t>not a specific context. Therefore, defining and introducing stakeholders into RAs can potentially decrease their effectiveness (Chang and Boyd 2018)</w:t>
+        <w:t>not a specific context. Therefore, defining and introducing stakeholders into RAs can potentially decrease their effectiveness</w:t>
+      </w:r>
+      <w:r>
+        <w:t xml:space="preserve"> </w:t>
       </w:r>
       <w:r>
         <w:fldChar w:fldCharType="begin"/>
       </w:r>
       <w:r>
-        <w:instrText xml:space="preserve"> ADDIN EN.CITE &lt;EndNote&gt;&lt;Cite&gt;&lt;Author&gt;Ataei&lt;/Author&gt;&lt;Year&gt;2020&lt;/Year&gt;&lt;RecNum&gt;404&lt;/RecNum&gt;&lt;DisplayText&gt;(Ataei &amp;amp; Litchfield, 2020)&lt;/DisplayText&gt;&lt;record&gt;&lt;rec-number&gt;404&lt;/rec-number&gt;&lt;foreign-keys&gt;&lt;key app="EN" db-id="9290f22rjpez9tef0t2xd5xo5d0d02v505as" timestamp="1614402649"&gt;404&lt;/key&gt;&lt;/foreign-keys&gt;&lt;ref-type name="Journal Article"&gt;17&lt;/ref-type&gt;&lt;contributors&gt;&lt;authors&gt;&lt;author&gt;Ataei, Pouya&lt;/author&gt;&lt;author&gt;Litchfield, Alan T&lt;/author&gt;&lt;/authors&gt;&lt;/contributors&gt;&lt;titles&gt;&lt;title&gt;Big Data Reference Architectures, a systematic literature review&lt;/title&gt;&lt;/titles&gt;&lt;dates&gt;&lt;year&gt;2020&lt;/year&gt;&lt;/dates&gt;&lt;urls&gt;&lt;/urls&gt;&lt;/record&gt;&lt;/Cite&gt;&lt;/EndNote&gt;</w:instrText>
+        <w:instrText xml:space="preserve"> ADDIN EN.CITE &lt;EndNote&gt;&lt;Cite&gt;&lt;Author&gt;Ataei&lt;/Author&gt;&lt;Year&gt;2020&lt;/Year&gt;&lt;RecNum&gt;404&lt;/RecNum&gt;&lt;DisplayText&gt;(Ataei &amp;amp; Litchfield, 2020; Chang &amp;amp; Boyd, 2018)&lt;/DisplayText&gt;&lt;record&gt;&lt;rec-number&gt;404&lt;/rec-number&gt;&lt;foreign-keys&gt;&lt;key app="EN" db-id="9290f22rjpez9tef0t2xd5xo5d0d02v505as" timestamp="1614402649"&gt;404&lt;/key&gt;&lt;/foreign-keys&gt;&lt;ref-type name="Journal Article"&gt;17&lt;/ref-type&gt;&lt;contributors&gt;&lt;authors&gt;&lt;author&gt;Ataei, Pouya&lt;/author&gt;&lt;author&gt;Litchfield, Alan T&lt;/author&gt;&lt;/authors&gt;&lt;/contributors&gt;&lt;titles&gt;&lt;title&gt;Big Data Reference Architectures, a systematic literature review&lt;/title&gt;&lt;/titles&gt;&lt;dates&gt;&lt;year&gt;2020&lt;/year&gt;&lt;/dates&gt;&lt;urls&gt;&lt;/urls&gt;&lt;/record&gt;&lt;/Cite&gt;&lt;Cite&gt;&lt;Author&gt;Chang&lt;/Author&gt;&lt;Year&gt;2018&lt;/Year&gt;&lt;RecNum&gt;25&lt;/RecNum&gt;&lt;record&gt;&lt;rec-number&gt;25&lt;/rec-number&gt;&lt;foreign-keys&gt;&lt;key app="EN" db-id="w5vzd2ezmspzwee2ts55pv0v9axsfxsx5axe" timestamp="1640128251"&gt;25&lt;/key&gt;&lt;/foreign-keys&gt;&lt;ref-type name="Report"&gt;27&lt;/ref-type&gt;&lt;contributors&gt;&lt;authors&gt;&lt;author&gt;Chang, Wo L&lt;/author&gt;&lt;author&gt;Boyd, David&lt;/author&gt;&lt;/authors&gt;&lt;/contributors&gt;&lt;titles&gt;&lt;title&gt;NIST Big Data Interoperability Framework: Volume 6, Big Data Reference Architecture&lt;/title&gt;&lt;/titles&gt;&lt;dates&gt;&lt;year&gt;2018&lt;/year&gt;&lt;/dates&gt;&lt;urls&gt;&lt;/urls&gt;&lt;/record&gt;&lt;/Cite&gt;&lt;/EndNote&gt;</w:instrText>
       </w:r>
       <w:r>
         <w:fldChar w:fldCharType="separate"/>
@@ -5299,7 +6124,7 @@
         <w:rPr>
           <w:noProof/>
         </w:rPr>
-        <w:t>(Ataei &amp; Litchfield, 2020)</w:t>
+        <w:t>(Ataei &amp; Litchfield, 2020; Chang &amp; Boyd, 2018)</w:t>
       </w:r>
       <w:r>
         <w:fldChar w:fldCharType="end"/>
@@ -5467,6 +6292,9 @@
       <w:r>
         <w:t>effective artefacts for system development and communication.</w:t>
       </w:r>
+      <w:r>
+        <w:t xml:space="preserve"> </w:t>
+      </w:r>
     </w:p>
     <w:p>
       <w:pPr>
@@ -5496,7 +6324,13 @@
     <w:p/>
     <w:p>
       <w:r>
-        <w:t xml:space="preserve">Despite the high failure rate of BD projects, IT giants such as Google or Amazon have developed exclusive </w:t>
+        <w:t>Despite the high failure rate of BD projects, IT giants such as Google</w:t>
+      </w:r>
+      <w:r>
+        <w:t>, Facebook</w:t>
+      </w:r>
+      <w:r>
+        <w:t xml:space="preserve"> or Amazon have developed exclusive </w:t>
       </w:r>
       <w:r>
         <w:t xml:space="preserve">BD systems with complicated data pipelines, data management, procurement and batch and real-time analysis capabilities </w:t>
@@ -6474,7 +7308,15 @@
               <w:jc w:val="center"/>
             </w:pPr>
             <w:r>
-              <w:t xml:space="preserve">A reference architecture for Big Data solutions introducing a model to perform predictive analytics using Big Data technology (Geerdink 2013) </w:t>
+              <w:t>A reference architecture for Big Data solutions introducing a model to perform predictive analytics using Big Data technology (</w:t>
+            </w:r>
+            <w:proofErr w:type="spellStart"/>
+            <w:r>
+              <w:t>Geerdink</w:t>
+            </w:r>
+            <w:proofErr w:type="spellEnd"/>
+            <w:r>
+              <w:t xml:space="preserve"> 2013) </w:t>
             </w:r>
           </w:p>
         </w:tc>
@@ -7149,7 +7991,7 @@
               <w:fldChar w:fldCharType="begin"/>
             </w:r>
             <w:r>
-              <w:instrText xml:space="preserve"> ADDIN EN.CITE &lt;EndNote&gt;&lt;Cite&gt;&lt;Author&gt;Klein&lt;/Author&gt;&lt;Year&gt;2016&lt;/Year&gt;&lt;RecNum&gt;24&lt;/RecNum&gt;&lt;DisplayText&gt;(Klein, Buglak, Blockow, Wuttke, &amp;amp; Cooper, 2016)&lt;/DisplayText&gt;&lt;record&gt;&lt;rec-number&gt;24&lt;/rec-number&gt;&lt;foreign-keys&gt;&lt;key app="EN" db-id="5re5epv9rrvvajeatv4xvdtet5zsfedxv2xw" timestamp="1639883613"&gt;24&lt;/key&gt;&lt;/foreign-keys&gt;&lt;ref-type name="Conference Proceedings"&gt;10&lt;/ref-type&gt;&lt;contributors&gt;&lt;authors&gt;&lt;author&gt;Klein, John&lt;/author&gt;&lt;author&gt;Buglak, Ross&lt;/author&gt;&lt;author&gt;Blockow, David&lt;/author&gt;&lt;author&gt;Wuttke, Troy&lt;/author&gt;&lt;author&gt;Cooper, Brenton&lt;/author&gt;&lt;/authors&gt;&lt;/contributors&gt;&lt;titles&gt;&lt;title&gt;A reference architecture for big data systems in the national security domain&lt;/title&gt;&lt;secondary-title&gt;2016 IEEE/ACM 2nd International Workshop on Big Data Software Engineering (BIGDSE)&lt;/secondary-title&gt;&lt;/titles&gt;&lt;pages&gt;51-57&lt;/pages&gt;&lt;dates&gt;&lt;year&gt;2016&lt;/year&gt;&lt;/dates&gt;&lt;publisher&gt;IEEE&lt;/publisher&gt;&lt;isbn&gt;1450341527&lt;/isbn&gt;&lt;urls&gt;&lt;/urls&gt;&lt;/record&gt;&lt;/Cite&gt;&lt;/EndNote&gt;</w:instrText>
+              <w:instrText xml:space="preserve"> ADDIN EN.CITE &lt;EndNote&gt;&lt;Cite&gt;&lt;Author&gt;Klein&lt;/Author&gt;&lt;Year&gt;2016&lt;/Year&gt;&lt;RecNum&gt;24&lt;/RecNum&gt;&lt;DisplayText&gt;(Klein et al., 2016)&lt;/DisplayText&gt;&lt;record&gt;&lt;rec-number&gt;24&lt;/rec-number&gt;&lt;foreign-keys&gt;&lt;key app="EN" db-id="5re5epv9rrvvajeatv4xvdtet5zsfedxv2xw" timestamp="1639883613"&gt;24&lt;/key&gt;&lt;/foreign-keys&gt;&lt;ref-type name="Conference Proceedings"&gt;10&lt;/ref-type&gt;&lt;contributors&gt;&lt;authors&gt;&lt;author&gt;Klein, John&lt;/author&gt;&lt;author&gt;Buglak, Ross&lt;/author&gt;&lt;author&gt;Blockow, David&lt;/author&gt;&lt;author&gt;Wuttke, Troy&lt;/author&gt;&lt;author&gt;Cooper, Brenton&lt;/author&gt;&lt;/authors&gt;&lt;/contributors&gt;&lt;titles&gt;&lt;title&gt;A reference architecture for big data systems in the national security domain&lt;/title&gt;&lt;secondary-title&gt;2016 IEEE/ACM 2nd International Workshop on Big Data Software Engineering (BIGDSE)&lt;/secondary-title&gt;&lt;/titles&gt;&lt;pages&gt;51-57&lt;/pages&gt;&lt;dates&gt;&lt;year&gt;2016&lt;/year&gt;&lt;/dates&gt;&lt;publisher&gt;IEEE&lt;/publisher&gt;&lt;isbn&gt;1450341527&lt;/isbn&gt;&lt;urls&gt;&lt;/urls&gt;&lt;/record&gt;&lt;/Cite&gt;&lt;/EndNote&gt;</w:instrText>
             </w:r>
             <w:r>
               <w:fldChar w:fldCharType="separate"/>
@@ -7158,7 +8000,7 @@
               <w:rPr>
                 <w:noProof/>
               </w:rPr>
-              <w:t>(Klein, Buglak, Blockow, Wuttke, &amp; Cooper, 2016)</w:t>
+              <w:t>(Klein et al., 2016)</w:t>
             </w:r>
             <w:r>
               <w:fldChar w:fldCharType="end"/>
@@ -8199,7 +9041,7 @@
     </w:p>
     <w:p>
       <w:r>
-        <w:t xml:space="preserve">Within the past 10 years, there has been a considerable attention to the BD domain, and in specific BD system development </w:t>
+        <w:t xml:space="preserve">Within the past years, there has been a considerable attention to the BD domain, and in specific BD system development </w:t>
       </w:r>
       <w:r>
         <w:fldChar w:fldCharType="begin"/>
@@ -8329,6 +9171,7 @@
       </w:pPr>
       <w:ins w:id="10" w:author="Author">
         <w:r>
+          <w:lastRenderedPageBreak/>
           <w:t xml:space="preserve">A year later, in June 2013, National Institute of Standards and Technology (NIST) Big Data Public Working Group (NBD-PWG) was launched with considerable participation from across the nation. Practitioners, researchers, agents, government representatives, and none-profit organizations joined in this momentum </w:t>
         </w:r>
       </w:ins>
@@ -8445,7 +9288,16 @@
         <w:t xml:space="preserve">Among these RAs, arguably Lambda architecture is the </w:t>
       </w:r>
       <w:r>
-        <w:t>most discussed</w:t>
+        <w:t>most</w:t>
+      </w:r>
+      <w:r>
+        <w:t xml:space="preserve"> commonly</w:t>
+      </w:r>
+      <w:r>
+        <w:t xml:space="preserve"> discussed</w:t>
+      </w:r>
+      <w:r>
+        <w:t xml:space="preserve"> and studied</w:t>
       </w:r>
       <w:r>
         <w:t>. It is also worth mentioning that there has been other BD RAs found in practice, but they were rather too short or did not reflect the contemporary state of BD analytics and has been eliminated as described in the research methodology section.</w:t>
@@ -8677,7 +9529,28 @@
         <w:t xml:space="preserve"> </w:t>
       </w:r>
       <w:r>
-        <w:t xml:space="preserve">grounded Reference Architectures’ by Galster and Avgeriou (2011). </w:t>
+        <w:t xml:space="preserve">grounded Reference Architectures’ by </w:t>
+      </w:r>
+      <w:r>
+        <w:fldChar w:fldCharType="begin"/>
+      </w:r>
+      <w:r>
+        <w:instrText xml:space="preserve"> ADDIN EN.CITE &lt;EndNote&gt;&lt;Cite AuthorYear="1"&gt;&lt;Author&gt;Galster&lt;/Author&gt;&lt;Year&gt;2011&lt;/Year&gt;&lt;RecNum&gt;18&lt;/RecNum&gt;&lt;DisplayText&gt;Galster and Avgeriou (2011)&lt;/DisplayText&gt;&lt;record&gt;&lt;rec-number&gt;18&lt;/rec-number&gt;&lt;foreign-keys&gt;&lt;key app="EN" db-id="w5vzd2ezmspzwee2ts55pv0v9axsfxsx5axe" timestamp="1640128251"&gt;18&lt;/key&gt;&lt;/foreign-keys&gt;&lt;ref-type name="Conference Proceedings"&gt;10&lt;/ref-type&gt;&lt;contributors&gt;&lt;authors&gt;&lt;author&gt;Galster, Matthias&lt;/author&gt;&lt;author&gt;Avgeriou, Paris&lt;/author&gt;&lt;/authors&gt;&lt;/contributors&gt;&lt;titles&gt;&lt;title&gt;Empirically-grounded reference architectures: a proposal&lt;/title&gt;&lt;secondary-title&gt;Proceedings of the joint ACM SIGSOFT conference--QoSA and ACM SIGSOFT symposium--ISARCS on Quality of software architectures--QoSA and architecting critical systems--ISARCS&lt;/secondary-title&gt;&lt;/titles&gt;&lt;pages&gt;153-158&lt;/pages&gt;&lt;dates&gt;&lt;year&gt;2011&lt;/year&gt;&lt;/dates&gt;&lt;publisher&gt;ACM&lt;/publisher&gt;&lt;isbn&gt;1450307248&lt;/isbn&gt;&lt;urls&gt;&lt;/urls&gt;&lt;/record&gt;&lt;/Cite&gt;&lt;/EndNote&gt;</w:instrText>
+      </w:r>
+      <w:r>
+        <w:fldChar w:fldCharType="separate"/>
+      </w:r>
+      <w:r>
+        <w:rPr>
+          <w:noProof/>
+        </w:rPr>
+        <w:t>Galster and Avgeriou (2011)</w:t>
+      </w:r>
+      <w:r>
+        <w:fldChar w:fldCharType="end"/>
+      </w:r>
+      <w:r>
+        <w:t>.</w:t>
       </w:r>
       <w:r>
         <w:t xml:space="preserve">The research methodology is well-received because of its </w:t>
@@ -8725,125 +9598,173 @@
         <w:t xml:space="preserve">The framework utilizes a multi-dimensional </w:t>
       </w:r>
       <w:r>
-        <w:t>classification</w:t>
+        <w:t xml:space="preserve">classification </w:t>
+      </w:r>
+      <w:r>
+        <w:t xml:space="preserve">space </w:t>
+      </w:r>
+      <w:r>
+        <w:t>to classify</w:t>
       </w:r>
       <w:r>
         <w:t xml:space="preserve"> </w:t>
       </w:r>
       <w:r>
-        <w:t xml:space="preserve">space </w:t>
-      </w:r>
-      <w:r>
-        <w:t>to classify</w:t>
+        <w:t>RAs</w:t>
+      </w:r>
+      <w:r>
+        <w:t xml:space="preserve"> and as a result presents 5 major type</w:t>
+      </w:r>
+      <w:r>
+        <w:t>s</w:t>
+      </w:r>
+      <w:r>
+        <w:t>.</w:t>
       </w:r>
       <w:r>
         <w:t xml:space="preserve"> </w:t>
       </w:r>
       <w:r>
-        <w:t>RAs</w:t>
-      </w:r>
-      <w:r>
-        <w:t xml:space="preserve"> and as a result presents 5 major type</w:t>
-      </w:r>
-      <w:r>
-        <w:t>s</w:t>
+        <w:t xml:space="preserve">It </w:t>
+      </w:r>
+      <w:r>
+        <w:t xml:space="preserve">is developed with the objective of </w:t>
+      </w:r>
+      <w:r>
+        <w:t>supporting</w:t>
+      </w:r>
+      <w:r>
+        <w:t xml:space="preserve"> analysis of RAs with regards to their architectur</w:t>
+      </w:r>
+      <w:r>
+        <w:t>al</w:t>
+      </w:r>
+      <w:r>
+        <w:t xml:space="preserve"> </w:t>
+      </w:r>
+      <w:r>
+        <w:t>specification/design, goal, and context.</w:t>
+      </w:r>
+      <w:r>
+        <w:t xml:space="preserve"> This is achieved through three major dimensions, </w:t>
+      </w:r>
+      <w:r>
+        <w:lastRenderedPageBreak/>
+        <w:t xml:space="preserve">each having their own corresponding subdimensions of design, goal, and context. </w:t>
+      </w:r>
+      <w:r>
+        <w:t xml:space="preserve">These dimensions and sub-dimensions are </w:t>
+      </w:r>
+      <w:r>
+        <w:t xml:space="preserve">derived by interrogatives </w:t>
+      </w:r>
+      <w:r>
+        <w:t xml:space="preserve">of ‘why’, ‘where’, ‘who’, ‘when’, ‘what’, </w:t>
+      </w:r>
+      <w:r>
+        <w:t>and ‘how’</w:t>
+      </w:r>
+      <w:r>
+        <w:t>, which is a well-established practice for problem analysis.</w:t>
+      </w:r>
+      <w:r>
+        <w:t xml:space="preserve"> The interrogative why addresses the goal of the RA, who, when, where address the context, and how and what address the design dimensions</w:t>
+      </w:r>
+      <w:r>
+        <w:t xml:space="preserve">. </w:t>
+      </w:r>
+      <w:r>
+        <w:t xml:space="preserve">This framework categorizes RAs in two major groups: facilitation RAs and standardization RAs. </w:t>
+      </w:r>
+    </w:p>
+    <w:p/>
+    <w:p>
+      <w:r>
+        <w:fldChar w:fldCharType="begin"/>
+      </w:r>
+      <w:r>
+        <w:instrText xml:space="preserve"> ADDIN EN.CITE &lt;EndNote&gt;&lt;Cite AuthorYear="1"&gt;&lt;Author&gt;Volk&lt;/Author&gt;&lt;Year&gt;2019&lt;/Year&gt;&lt;RecNum&gt;45&lt;/RecNum&gt;&lt;DisplayText&gt;Volk, Bosse, Bischoff, and Turowski (2019)&lt;/DisplayText&gt;&lt;record&gt;&lt;rec-number&gt;45&lt;/rec-number&gt;&lt;foreign-keys&gt;&lt;key app="EN" db-id="5re5epv9rrvvajeatv4xvdtet5zsfedxv2xw" timestamp="1640046053"&gt;45&lt;/key&gt;&lt;/foreign-keys&gt;&lt;ref-type name="Conference Proceedings"&gt;10&lt;/ref-type&gt;&lt;contributors&gt;&lt;authors&gt;&lt;author&gt;Volk, Matthias&lt;/author&gt;&lt;author&gt;Bosse, Sascha&lt;/author&gt;&lt;author&gt;Bischoff, Dennis&lt;/author&gt;&lt;author&gt;Turowski, Klaus&lt;/author&gt;&lt;/authors&gt;&lt;/contributors&gt;&lt;titles&gt;&lt;title&gt;Decision-support for selecting big data reference architectures&lt;/title&gt;&lt;secondary-title&gt;International Conference on Business Information Systems&lt;/secondary-title&gt;&lt;/titles&gt;&lt;pages&gt;3-17&lt;/pages&gt;&lt;dates&gt;&lt;year&gt;2019&lt;/year&gt;&lt;/dates&gt;&lt;publisher&gt;Springer&lt;/publisher&gt;&lt;urls&gt;&lt;/urls&gt;&lt;/record&gt;&lt;/Cite&gt;&lt;/EndNote&gt;</w:instrText>
+      </w:r>
+      <w:r>
+        <w:fldChar w:fldCharType="separate"/>
+      </w:r>
+      <w:r>
+        <w:rPr>
+          <w:noProof/>
+        </w:rPr>
+        <w:t>Volk, Bosse, Bischoff, and Turowski (2019)</w:t>
+      </w:r>
+      <w:r>
+        <w:fldChar w:fldCharType="end"/>
+      </w:r>
+      <w:r>
+        <w:t xml:space="preserve"> </w:t>
+      </w:r>
+      <w:r>
+        <w:t>utilized Software Architecture Comparison Analysis Method (SCAM) to compare and examine RAs based on their applicability</w:t>
+      </w:r>
+      <w:r>
+        <w:t xml:space="preserve">. This result of this work was </w:t>
+      </w:r>
+      <w:r>
+        <w:t>a decision-support process for selection of BD RAs.</w:t>
+      </w:r>
+    </w:p>
+    <w:p/>
+    <w:p>
+      <w:r>
+        <w:t xml:space="preserve">Two standards that have been observed the most were ISO/IEC 25010 for choosing quality software products for RAs </w:t>
+      </w:r>
+      <w:r>
+        <w:fldChar w:fldCharType="begin"/>
+      </w:r>
+      <w:r>
+        <w:instrText xml:space="preserve"> ADDIN EN.CITE &lt;EndNote&gt;&lt;Cite&gt;&lt;Author&gt;Estdale&lt;/Author&gt;&lt;Year&gt;2018&lt;/Year&gt;&lt;RecNum&gt;63&lt;/RecNum&gt;&lt;DisplayText&gt;(Estdale &amp;amp; Georgiadou, 2018)&lt;/DisplayText&gt;&lt;record&gt;&lt;rec-number&gt;63&lt;/rec-number&gt;&lt;foreign-keys&gt;&lt;key app="EN" db-id="5re5epv9rrvvajeatv4xvdtet5zsfedxv2xw" timestamp="1640129950"&gt;63&lt;/key&gt;&lt;/foreign-keys&gt;&lt;ref-type name="Conference Proceedings"&gt;10&lt;/ref-type&gt;&lt;contributors&gt;&lt;authors&gt;&lt;author&gt;Estdale, John&lt;/author&gt;&lt;author&gt;Georgiadou, Elli&lt;/author&gt;&lt;/authors&gt;&lt;/contributors&gt;&lt;titles&gt;&lt;title&gt;Applying the ISO/IEC 25010 quality models to software product&lt;/title&gt;&lt;secondary-title&gt;European Conference on Software Process Improvement&lt;/secondary-title&gt;&lt;/titles&gt;&lt;pages&gt;492-503&lt;/pages&gt;&lt;dates&gt;&lt;year&gt;2018&lt;/year&gt;&lt;/dates&gt;&lt;publisher&gt;Springer&lt;/publisher&gt;&lt;urls&gt;&lt;/urls&gt;&lt;/record&gt;&lt;/Cite&gt;&lt;/EndNote&gt;</w:instrText>
+      </w:r>
+      <w:r>
+        <w:fldChar w:fldCharType="separate"/>
+      </w:r>
+      <w:r>
+        <w:rPr>
+          <w:noProof/>
+        </w:rPr>
+        <w:t>(Estdale &amp; Georgiadou, 2018)</w:t>
+      </w:r>
+      <w:r>
+        <w:fldChar w:fldCharType="end"/>
+      </w:r>
+      <w:r>
+        <w:t xml:space="preserve">, </w:t>
+      </w:r>
+      <w:r>
+        <w:t xml:space="preserve">and </w:t>
+      </w:r>
+      <w:r>
+        <w:t>ISO/IEC 42010 for architecture description</w:t>
+      </w:r>
+      <w:r>
+        <w:t xml:space="preserve"> </w:t>
+      </w:r>
+      <w:r>
+        <w:fldChar w:fldCharType="begin"/>
+      </w:r>
+      <w:r>
+        <w:instrText xml:space="preserve"> ADDIN EN.CITE &lt;EndNote&gt;&lt;Cite&gt;&lt;Author&gt;Emery&lt;/Author&gt;&lt;Year&gt;2009&lt;/Year&gt;&lt;RecNum&gt;64&lt;/RecNum&gt;&lt;DisplayText&gt;(Emery &amp;amp; Hilliard, 2009)&lt;/DisplayText&gt;&lt;record&gt;&lt;rec-number&gt;64&lt;/rec-number&gt;&lt;foreign-keys&gt;&lt;key app="EN" db-id="5re5epv9rrvvajeatv4xvdtet5zsfedxv2xw" timestamp="1640130042"&gt;64&lt;/key&gt;&lt;/foreign-keys&gt;&lt;ref-type name="Conference Proceedings"&gt;10&lt;/ref-type&gt;&lt;contributors&gt;&lt;authors&gt;&lt;author&gt;Emery, David&lt;/author&gt;&lt;author&gt;Hilliard, Rich&lt;/author&gt;&lt;/authors&gt;&lt;/contributors&gt;&lt;titles&gt;&lt;title&gt;Every architecture description needs a framework: Expressing architecture frameworks using ISO/IEC 42010&lt;/title&gt;&lt;secondary-title&gt;2009 Joint Working IEEE/IFIP Conference on Software Architecture &amp;amp; European Conference on Software Architecture&lt;/secondary-title&gt;&lt;/titles&gt;&lt;pages&gt;31-40&lt;/pages&gt;&lt;dates&gt;&lt;year&gt;2009&lt;/year&gt;&lt;/dates&gt;&lt;publisher&gt;IEEE&lt;/publisher&gt;&lt;isbn&gt;1424449847&lt;/isbn&gt;&lt;urls&gt;&lt;/urls&gt;&lt;/record&gt;&lt;/Cite&gt;&lt;/EndNote&gt;</w:instrText>
+      </w:r>
+      <w:r>
+        <w:fldChar w:fldCharType="separate"/>
+      </w:r>
+      <w:r>
+        <w:rPr>
+          <w:noProof/>
+        </w:rPr>
+        <w:t>(Emery &amp; Hilliard, 2009)</w:t>
+      </w:r>
+      <w:r>
+        <w:fldChar w:fldCharType="end"/>
       </w:r>
       <w:r>
         <w:t>.</w:t>
-      </w:r>
-      <w:r>
-        <w:t xml:space="preserve"> </w:t>
-      </w:r>
-      <w:r>
-        <w:t xml:space="preserve">It </w:t>
-      </w:r>
-      <w:r>
-        <w:t xml:space="preserve">is developed with the objective of </w:t>
-      </w:r>
-      <w:r>
-        <w:t>supporting</w:t>
-      </w:r>
-      <w:r>
-        <w:t xml:space="preserve"> analysis of RAs with regards to their architectur</w:t>
-      </w:r>
-      <w:r>
-        <w:t>al</w:t>
-      </w:r>
-      <w:r>
-        <w:t xml:space="preserve"> </w:t>
-      </w:r>
-      <w:r>
-        <w:lastRenderedPageBreak/>
-        <w:t>specification/design, goal, and context.</w:t>
-      </w:r>
-      <w:r>
-        <w:t xml:space="preserve"> This is achieved through three major dimensions, each having their own corresponding subdimensions of design, goal, and context. </w:t>
-      </w:r>
-      <w:r>
-        <w:t xml:space="preserve">These dimensions and sub-dimensions are </w:t>
-      </w:r>
-      <w:r>
-        <w:t xml:space="preserve">derived by interrogatives </w:t>
-      </w:r>
-      <w:r>
-        <w:t xml:space="preserve">of ‘why’, ‘where’, ‘who’, ‘when’, ‘what’, </w:t>
-      </w:r>
-      <w:r>
-        <w:t>and ‘how’</w:t>
-      </w:r>
-      <w:r>
-        <w:t>, which is a well-established practice for problem analysis.</w:t>
-      </w:r>
-      <w:r>
-        <w:t xml:space="preserve"> The interrogative why addresses the goal of the RA, who, when, where address the context, and how and what address the design dimensions</w:t>
-      </w:r>
-      <w:r>
-        <w:t xml:space="preserve">. </w:t>
-      </w:r>
-      <w:r>
-        <w:t xml:space="preserve">This framework categorizes RAs in two major groups: facilitation RAs and standardization RAs. </w:t>
-      </w:r>
-    </w:p>
-    <w:p/>
-    <w:p>
-      <w:r>
-        <w:fldChar w:fldCharType="begin"/>
-      </w:r>
-      <w:r>
-        <w:instrText xml:space="preserve"> ADDIN EN.CITE &lt;EndNote&gt;&lt;Cite AuthorYear="1"&gt;&lt;Author&gt;Volk&lt;/Author&gt;&lt;Year&gt;2019&lt;/Year&gt;&lt;RecNum&gt;45&lt;/RecNum&gt;&lt;DisplayText&gt;Volk, Bosse, Bischoff, and Turowski (2019)&lt;/DisplayText&gt;&lt;record&gt;&lt;rec-number&gt;45&lt;/rec-number&gt;&lt;foreign-keys&gt;&lt;key app="EN" db-id="5re5epv9rrvvajeatv4xvdtet5zsfedxv2xw" timestamp="1640046053"&gt;45&lt;/key&gt;&lt;/foreign-keys&gt;&lt;ref-type name="Conference Proceedings"&gt;10&lt;/ref-type&gt;&lt;contributors&gt;&lt;authors&gt;&lt;author&gt;Volk, Matthias&lt;/author&gt;&lt;author&gt;Bosse, Sascha&lt;/author&gt;&lt;author&gt;Bischoff, Dennis&lt;/author&gt;&lt;author&gt;Turowski, Klaus&lt;/author&gt;&lt;/authors&gt;&lt;/contributors&gt;&lt;titles&gt;&lt;title&gt;Decision-support for selecting big data reference architectures&lt;/title&gt;&lt;secondary-title&gt;International Conference on Business Information Systems&lt;/secondary-title&gt;&lt;/titles&gt;&lt;pages&gt;3-17&lt;/pages&gt;&lt;dates&gt;&lt;year&gt;2019&lt;/year&gt;&lt;/dates&gt;&lt;publisher&gt;Springer&lt;/publisher&gt;&lt;urls&gt;&lt;/urls&gt;&lt;/record&gt;&lt;/Cite&gt;&lt;/EndNote&gt;</w:instrText>
-      </w:r>
-      <w:r>
-        <w:fldChar w:fldCharType="separate"/>
-      </w:r>
-      <w:r>
-        <w:rPr>
-          <w:noProof/>
-        </w:rPr>
-        <w:t>Volk, Bosse, Bischoff, and Turowski (2019)</w:t>
-      </w:r>
-      <w:r>
-        <w:fldChar w:fldCharType="end"/>
-      </w:r>
-      <w:r>
-        <w:t xml:space="preserve"> </w:t>
-      </w:r>
-      <w:r>
-        <w:t>utilized Software Architecture Comparison Analysis Method (SCAM) to compare and examine RAs based on their applicability</w:t>
-      </w:r>
-      <w:r>
-        <w:t xml:space="preserve">. This result of this work was </w:t>
-      </w:r>
-      <w:r>
-        <w:t>a decision-support process for selection of BD RAs.</w:t>
-      </w:r>
-    </w:p>
-    <w:p/>
-    <w:p>
-      <w:r>
-        <w:t xml:space="preserve">Two standards that have been observed the most were ISO/IEC 25010 for choosing quality software products for RAs (Iso 2011), and </w:t>
-      </w:r>
-      <w:r>
-        <w:t>ISO/IEC 42010 for architecture description.</w:t>
       </w:r>
     </w:p>
     <w:p/>
@@ -8976,8 +9897,13 @@
       <w:r>
         <w:t xml:space="preserve">, </w:t>
       </w:r>
-      <w:r>
-        <w:t xml:space="preserve">Hevner's </w:t>
+      <w:proofErr w:type="spellStart"/>
+      <w:r>
+        <w:t>Hevner's</w:t>
+      </w:r>
+      <w:proofErr w:type="spellEnd"/>
+      <w:r>
+        <w:t xml:space="preserve"> </w:t>
       </w:r>
       <w:r>
         <w:t>i</w:t>
@@ -9121,46 +10047,37 @@
         <w:t>.</w:t>
       </w:r>
       <w:r>
-        <w:t>Two fundamental pillars of the evaluation is the correctness and the utility of the RA and how efficient</w:t>
+        <w:t xml:space="preserve"> According to </w:t>
+      </w:r>
+      <w:r>
+        <w:fldChar w:fldCharType="begin"/>
+      </w:r>
+      <w:r>
+        <w:instrText xml:space="preserve"> ADDIN EN.CITE &lt;EndNote&gt;&lt;Cite AuthorYear="1"&gt;&lt;Author&gt;Galster&lt;/Author&gt;&lt;Year&gt;2011&lt;/Year&gt;&lt;RecNum&gt;18&lt;/RecNum&gt;&lt;DisplayText&gt;Galster and Avgeriou (2011)&lt;/DisplayText&gt;&lt;record&gt;&lt;rec-number&gt;18&lt;/rec-number&gt;&lt;foreign-keys&gt;&lt;key app="EN" db-id="w5vzd2ezmspzwee2ts55pv0v9axsfxsx5axe" timestamp="1640128251"&gt;18&lt;/key&gt;&lt;/foreign-keys&gt;&lt;ref-type name="Conference Proceedings"&gt;10&lt;/ref-type&gt;&lt;contributors&gt;&lt;authors&gt;&lt;author&gt;Galster, Matthias&lt;/author&gt;&lt;author&gt;Avgeriou, Paris&lt;/author&gt;&lt;/authors&gt;&lt;/contributors&gt;&lt;titles&gt;&lt;title&gt;Empirically-grounded reference architectures: a proposal&lt;/title&gt;&lt;secondary-title&gt;Proceedings of the joint ACM SIGSOFT conference--QoSA and ACM SIGSOFT symposium--ISARCS on Quality of software architectures--QoSA and architecting critical systems--ISARCS&lt;/secondary-title&gt;&lt;/titles&gt;&lt;pages&gt;153-158&lt;/pages&gt;&lt;dates&gt;&lt;year&gt;2011&lt;/year&gt;&lt;/dates&gt;&lt;publisher&gt;ACM&lt;/publisher&gt;&lt;isbn&gt;1450307248&lt;/isbn&gt;&lt;urls&gt;&lt;/urls&gt;&lt;/record&gt;&lt;/Cite&gt;&lt;/EndNote&gt;</w:instrText>
+      </w:r>
+      <w:r>
+        <w:fldChar w:fldCharType="separate"/>
+      </w:r>
+      <w:r>
+        <w:rPr>
+          <w:noProof/>
+        </w:rPr>
+        <w:t>Galster and Avgeriou (2011)</w:t>
+      </w:r>
+      <w:r>
+        <w:fldChar w:fldCharType="end"/>
+      </w:r>
+      <w:r>
+        <w:t>, t</w:t>
+      </w:r>
+      <w:r>
+        <w:t>wo fundamental pillars of the evaluation is the correctness and the utility of the RA and how efficient</w:t>
       </w:r>
       <w:r>
         <w:t>ly</w:t>
       </w:r>
       <w:r>
-        <w:t xml:space="preserve"> it can be adapted and instantiated </w:t>
-      </w:r>
-      <w:r>
-        <w:fldChar w:fldCharType="begin"/>
-      </w:r>
-      <w:r>
-        <w:instrText xml:space="preserve"> ADDIN EN.CITE &lt;EndNote&gt;&lt;Cite&gt;&lt;Author&gt;Galster&lt;/Author&gt;&lt;Year&gt;2011&lt;/Year&gt;&lt;RecNum&gt;204&lt;/RecNum&gt;&lt;DisplayText&gt;(Galster &amp;amp; Avgeriou, 2011)&lt;/DisplayText&gt;&lt;record&gt;&lt;rec-number&gt;204&lt;/rec-number&gt;&lt;foreign-keys&gt;&lt;key app="EN" db-id="9290f22rjpez9tef0t2xd5xo5d0d02v505as" timestamp="1577668018"&gt;204&lt;/key&gt;&lt;/foreign-keys&gt;&lt;ref-type name="Conference Proceedings"&gt;10&lt;/ref-type&gt;&lt;contributors&gt;&lt;authors&gt;&lt;author&gt;Galster, Matthias&lt;/author&gt;&lt;author&gt;Avgeriou, Paris&lt;/author&gt;&lt;/authors&gt;&lt;/contributors&gt;&lt;titles&gt;&lt;title&gt;Empirically-grounded reference architectures: a proposal&lt;/title&gt;&lt;secondary-title&gt;Proceedings of the joint ACM SIGSOFT conference--QoSA and ACM SIGSOFT symposium--ISARCS on Quality of software architectures--QoSA and architecting critical systems--ISARCS&lt;/secondary-title&gt;&lt;/titles&gt;&lt;pages&gt;153-158&lt;/pages&gt;&lt;dates&gt;&lt;year&gt;2011&lt;/year&gt;&lt;/dates&gt;&lt;publisher&gt;ACM&lt;/publisher&gt;&lt;isbn&gt;1450307248&lt;/isbn&gt;&lt;urls&gt;&lt;/urls&gt;&lt;/record&gt;&lt;/Cite&gt;&lt;/EndNote&gt;</w:instrText>
-      </w:r>
-      <w:r>
-        <w:fldChar w:fldCharType="separate"/>
-      </w:r>
-      <w:r>
-        <w:rPr>
-          <w:noProof/>
-        </w:rPr>
-        <w:t>(Galster &amp; Avgeriou, 2011)</w:t>
-      </w:r>
-      <w:r>
-        <w:fldChar w:fldCharType="end"/>
-      </w:r>
-      <w:r>
-        <w:t>.</w:t>
-      </w:r>
-      <w:r>
-        <w:t xml:space="preserve"> </w:t>
-      </w:r>
-      <w:r>
-        <w:t xml:space="preserve">RAs and concrete architectures </w:t>
-      </w:r>
-      <w:r>
-        <w:t>come with a different level of abstraction</w:t>
-      </w:r>
-      <w:r>
-        <w:t xml:space="preserve"> and have divergent qualities</w:t>
+        <w:t xml:space="preserve"> it can be adapted and instantiated</w:t>
       </w:r>
       <w:r>
         <w:t xml:space="preserve">. </w:t>
@@ -9168,6 +10085,9 @@
     </w:p>
     <w:p/>
     <w:p>
+      <w:r>
+        <w:t xml:space="preserve">RAs and concrete architectures come with a different level of abstraction and have divergent qualities. </w:t>
+      </w:r>
       <w:r>
         <w:t>W</w:t>
       </w:r>
@@ -9342,7 +10262,7 @@
         <w:fldChar w:fldCharType="begin"/>
       </w:r>
       <w:r>
-        <w:instrText xml:space="preserve"> ADDIN EN.CITE &lt;EndNote&gt;&lt;Cite AuthorYear="1"&gt;&lt;Author&gt;Angelov&lt;/Author&gt;&lt;Year&gt;2008&lt;/Year&gt;&lt;RecNum&gt;254&lt;/RecNum&gt;&lt;DisplayText&gt;Angelov, Trienekens, and Grefen (2008)&lt;/DisplayText&gt;&lt;record&gt;&lt;rec-number&gt;254&lt;/rec-number&gt;&lt;foreign-keys&gt;&lt;key app="EN" db-id="9290f22rjpez9tef0t2xd5xo5d0d02v505as" timestamp="1578706138"&gt;254&lt;/key&gt;&lt;/foreign-keys&gt;&lt;ref-type name="Conference Proceedings"&gt;10&lt;/ref-type&gt;&lt;contributors&gt;&lt;authors&gt;&lt;author&gt;Angelov, Samuil&lt;/author&gt;&lt;author&gt;Trienekens, Jos JM&lt;/author&gt;&lt;author&gt;Grefen, Paul&lt;/author&gt;&lt;/authors&gt;&lt;/contributors&gt;&lt;titles&gt;&lt;title&gt;Towards a method for the evaluation of reference architectures: Experiences from a case&lt;/title&gt;&lt;secondary-title&gt;European Conference on Software Architecture&lt;/secondary-title&gt;&lt;/titles&gt;&lt;pages&gt;225-240&lt;/pages&gt;&lt;dates&gt;&lt;year&gt;2008&lt;/year&gt;&lt;/dates&gt;&lt;publisher&gt;Springer&lt;/publisher&gt;&lt;urls&gt;&lt;/urls&gt;&lt;/record&gt;&lt;/Cite&gt;&lt;/EndNote&gt;</w:instrText>
+        <w:instrText xml:space="preserve"> ADDIN EN.CITE &lt;EndNote&gt;&lt;Cite AuthorYear="1"&gt;&lt;Author&gt;Angelov&lt;/Author&gt;&lt;Year&gt;2008&lt;/Year&gt;&lt;RecNum&gt;57&lt;/RecNum&gt;&lt;DisplayText&gt;Angelov et al. (2008)&lt;/DisplayText&gt;&lt;record&gt;&lt;rec-number&gt;57&lt;/rec-number&gt;&lt;foreign-keys&gt;&lt;key app="EN" db-id="5re5epv9rrvvajeatv4xvdtet5zsfedxv2xw" timestamp="1640127955"&gt;57&lt;/key&gt;&lt;/foreign-keys&gt;&lt;ref-type name="Conference Proceedings"&gt;10&lt;/ref-type&gt;&lt;contributors&gt;&lt;authors&gt;&lt;author&gt;Angelov, Samuil&lt;/author&gt;&lt;author&gt;Trienekens, Jos JM&lt;/author&gt;&lt;author&gt;Grefen, Paul&lt;/author&gt;&lt;/authors&gt;&lt;/contributors&gt;&lt;titles&gt;&lt;title&gt;Towards a method for the evaluation of reference architectures: Experiences from a case&lt;/title&gt;&lt;secondary-title&gt;European Conference on Software Architecture&lt;/secondary-title&gt;&lt;/titles&gt;&lt;pages&gt;225-240&lt;/pages&gt;&lt;dates&gt;&lt;year&gt;2008&lt;/year&gt;&lt;/dates&gt;&lt;publisher&gt;Springer&lt;/publisher&gt;&lt;urls&gt;&lt;/urls&gt;&lt;/record&gt;&lt;/Cite&gt;&lt;/EndNote&gt;</w:instrText>
       </w:r>
       <w:r>
         <w:fldChar w:fldCharType="separate"/>
@@ -9351,7 +10271,7 @@
         <w:rPr>
           <w:noProof/>
         </w:rPr>
-        <w:t>Angelov, Trienekens, and Grefen (2008)</w:t>
+        <w:t>Angelov et al. (2008)</w:t>
       </w:r>
       <w:r>
         <w:fldChar w:fldCharType="end"/>
@@ -9378,7 +10298,7 @@
         <w:fldChar w:fldCharType="begin"/>
       </w:r>
       <w:r>
-        <w:instrText xml:space="preserve"> ADDIN EN.CITE &lt;EndNote&gt;&lt;Cite&gt;&lt;Author&gt;Angelov&lt;/Author&gt;&lt;Year&gt;2008&lt;/Year&gt;&lt;RecNum&gt;254&lt;/RecNum&gt;&lt;DisplayText&gt;(Angelov et al., 2008)&lt;/DisplayText&gt;&lt;record&gt;&lt;rec-number&gt;254&lt;/rec-number&gt;&lt;foreign-keys&gt;&lt;key app="EN" db-id="9290f22rjpez9tef0t2xd5xo5d0d02v505as" timestamp="1578706138"&gt;254&lt;/key&gt;&lt;/foreign-keys&gt;&lt;ref-type name="Conference Proceedings"&gt;10&lt;/ref-type&gt;&lt;contributors&gt;&lt;authors&gt;&lt;author&gt;Angelov, Samuil&lt;/author&gt;&lt;author&gt;Trienekens, Jos JM&lt;/author&gt;&lt;author&gt;Grefen, Paul&lt;/author&gt;&lt;/authors&gt;&lt;/contributors&gt;&lt;titles&gt;&lt;title&gt;Towards a method for the evaluation of reference architectures: Experiences from a case&lt;/title&gt;&lt;secondary-title&gt;European Conference on Software Architecture&lt;/secondary-title&gt;&lt;/titles&gt;&lt;pages&gt;225-240&lt;/pages&gt;&lt;dates&gt;&lt;year&gt;2008&lt;/year&gt;&lt;/dates&gt;&lt;publisher&gt;Springer&lt;/publisher&gt;&lt;urls&gt;&lt;/urls&gt;&lt;/record&gt;&lt;/Cite&gt;&lt;/EndNote&gt;</w:instrText>
+        <w:instrText xml:space="preserve"> ADDIN EN.CITE &lt;EndNote&gt;&lt;Cite&gt;&lt;Author&gt;Angelov&lt;/Author&gt;&lt;Year&gt;2008&lt;/Year&gt;&lt;RecNum&gt;57&lt;/RecNum&gt;&lt;DisplayText&gt;(Angelov et al., 2008)&lt;/DisplayText&gt;&lt;record&gt;&lt;rec-number&gt;57&lt;/rec-number&gt;&lt;foreign-keys&gt;&lt;key app="EN" db-id="5re5epv9rrvvajeatv4xvdtet5zsfedxv2xw" timestamp="1640127955"&gt;57&lt;/key&gt;&lt;/foreign-keys&gt;&lt;ref-type name="Conference Proceedings"&gt;10&lt;/ref-type&gt;&lt;contributors&gt;&lt;authors&gt;&lt;author&gt;Angelov, Samuil&lt;/author&gt;&lt;author&gt;Trienekens, Jos JM&lt;/author&gt;&lt;author&gt;Grefen, Paul&lt;/author&gt;&lt;/authors&gt;&lt;/contributors&gt;&lt;titles&gt;&lt;title&gt;Towards a method for the evaluation of reference architectures: Experiences from a case&lt;/title&gt;&lt;secondary-title&gt;European Conference on Software Architecture&lt;/secondary-title&gt;&lt;/titles&gt;&lt;pages&gt;225-240&lt;/pages&gt;&lt;dates&gt;&lt;year&gt;2008&lt;/year&gt;&lt;/dates&gt;&lt;publisher&gt;Springer&lt;/publisher&gt;&lt;urls&gt;&lt;/urls&gt;&lt;/record&gt;&lt;/Cite&gt;&lt;/EndNote&gt;</w:instrText>
       </w:r>
       <w:r>
         <w:fldChar w:fldCharType="separate"/>
@@ -9420,7 +10340,13 @@
         <w:fldChar w:fldCharType="end"/>
       </w:r>
       <w:r>
-        <w:t xml:space="preserve"> as a postgraduate thesis in Eindhoven University of Technology, the evaluation of the RA has been conducted by mapping it against existing concrete architectures described in industrial whitepapers and reports. Along the lines, </w:t>
+        <w:t xml:space="preserve"> as a postgraduate thesis in Eindhoven University of Technology, the evaluation of the RA has been conducted by mapping it against existing </w:t>
+      </w:r>
+      <w:r>
+        <w:t xml:space="preserve">reference and </w:t>
+      </w:r>
+      <w:r>
+        <w:t xml:space="preserve">concrete architectures described in industrial whitepapers and reports. Along the lines, </w:t>
       </w:r>
       <w:r>
         <w:fldChar w:fldCharType="begin"/>
@@ -9495,7 +10421,7 @@
         <w:fldChar w:fldCharType="begin"/>
       </w:r>
       <w:r>
-        <w:instrText xml:space="preserve"> ADDIN EN.CITE &lt;EndNote&gt;&lt;Cite AuthorYear="1"&gt;&lt;Author&gt;Derras&lt;/Author&gt;&lt;Year&gt;2018&lt;/Year&gt;&lt;RecNum&gt;314&lt;/RecNum&gt;&lt;DisplayText&gt;Derras et al. (2018)&lt;/DisplayText&gt;&lt;record&gt;&lt;rec-number&gt;314&lt;/rec-number&gt;&lt;foreign-keys&gt;&lt;key app="EN" db-id="9290f22rjpez9tef0t2xd5xo5d0d02v505as" timestamp="1579926293"&gt;314&lt;/key&gt;&lt;/foreign-keys&gt;&lt;ref-type name="Conference Proceedings"&gt;10&lt;/ref-type&gt;&lt;contributors&gt;&lt;authors&gt;&lt;author&gt;Derras, Mustapha&lt;/author&gt;&lt;author&gt;Deruelle, Laurent&lt;/author&gt;&lt;author&gt;Douin, Jean-Michel&lt;/author&gt;&lt;author&gt;Levy, Nicole&lt;/author&gt;&lt;author&gt;Losavio, Francisca&lt;/author&gt;&lt;author&gt;Pollet, Yann&lt;/author&gt;&lt;author&gt;Reiner, Valérie&lt;/author&gt;&lt;/authors&gt;&lt;/contributors&gt;&lt;titles&gt;&lt;title&gt;Reference Architecture Design: A Practical Approach&lt;/title&gt;&lt;secondary-title&gt;ICSOFT&lt;/secondary-title&gt;&lt;/titles&gt;&lt;pages&gt;633-640&lt;/pages&gt;&lt;dates&gt;&lt;year&gt;2018&lt;/year&gt;&lt;/dates&gt;&lt;urls&gt;&lt;/urls&gt;&lt;/record&gt;&lt;/Cite&gt;&lt;/EndNote&gt;</w:instrText>
+        <w:instrText xml:space="preserve"> ADDIN EN.CITE &lt;EndNote&gt;&lt;Cite AuthorYear="1"&gt;&lt;Author&gt;Derras&lt;/Author&gt;&lt;Year&gt;2018&lt;/Year&gt;&lt;RecNum&gt;314&lt;/RecNum&gt;&lt;DisplayText&gt;Derras et al. (2018a)&lt;/DisplayText&gt;&lt;record&gt;&lt;rec-number&gt;314&lt;/rec-number&gt;&lt;foreign-keys&gt;&lt;key app="EN" db-id="9290f22rjpez9tef0t2xd5xo5d0d02v505as" timestamp="1579926293"&gt;314&lt;/key&gt;&lt;/foreign-keys&gt;&lt;ref-type name="Conference Proceedings"&gt;10&lt;/ref-type&gt;&lt;contributors&gt;&lt;authors&gt;&lt;author&gt;Derras, Mustapha&lt;/author&gt;&lt;author&gt;Deruelle, Laurent&lt;/author&gt;&lt;author&gt;Douin, Jean-Michel&lt;/author&gt;&lt;author&gt;Levy, Nicole&lt;/author&gt;&lt;author&gt;Losavio, Francisca&lt;/author&gt;&lt;author&gt;Pollet, Yann&lt;/author&gt;&lt;author&gt;Reiner, Valérie&lt;/author&gt;&lt;/authors&gt;&lt;/contributors&gt;&lt;titles&gt;&lt;title&gt;Reference Architecture Design: A Practical Approach&lt;/title&gt;&lt;secondary-title&gt;ICSOFT&lt;/secondary-title&gt;&lt;/titles&gt;&lt;pages&gt;633-640&lt;/pages&gt;&lt;dates&gt;&lt;year&gt;2018&lt;/year&gt;&lt;/dates&gt;&lt;urls&gt;&lt;/urls&gt;&lt;/record&gt;&lt;/Cite&gt;&lt;/EndNote&gt;</w:instrText>
       </w:r>
       <w:r>
         <w:fldChar w:fldCharType="separate"/>
@@ -9504,7 +10430,7 @@
         <w:rPr>
           <w:noProof/>
         </w:rPr>
-        <w:t>Derras et al. (2018)</w:t>
+        <w:t>Derras et al. (2018a)</w:t>
       </w:r>
       <w:r>
         <w:fldChar w:fldCharType="end"/>
@@ -9597,10 +10523,7 @@
         <w:t xml:space="preserve">BD </w:t>
       </w:r>
       <w:r>
-        <w:t>i</w:t>
-      </w:r>
-      <w:r>
-        <w:t>nfrastructure</w:t>
+        <w:t>infrastructure</w:t>
       </w:r>
       <w:r>
         <w:t>’.</w:t>
@@ -9619,18 +10542,45 @@
     </w:p>
     <w:p>
       <w:r>
-        <w:t>Storage</w:t>
-      </w:r>
-      <w:r>
-        <w:t xml:space="preserve"> involves variety of different database, or sometimes the practice of polyglot persistence</w:t>
-      </w:r>
-      <w:r>
-        <w:t xml:space="preserve"> to account for varying nature of data</w:t>
+        <w:t xml:space="preserve">One of the prominent </w:t>
+      </w:r>
+      <w:r>
+        <w:t>characteristics</w:t>
+      </w:r>
+      <w:r>
+        <w:t xml:space="preserve"> of big data is ‘variety’,</w:t>
+      </w:r>
+      <w:r>
+        <w:t xml:space="preserve"> which rises the need for distinct storage solutions</w:t>
+      </w:r>
+      <w:r>
+        <w:t xml:space="preserve">. </w:t>
+      </w:r>
+      <w:r>
+        <w:t xml:space="preserve">This is </w:t>
+      </w:r>
+      <w:r>
+        <w:t xml:space="preserve">sometimes </w:t>
+      </w:r>
+      <w:r>
+        <w:t>referred to</w:t>
       </w:r>
       <w:r>
         <w:t xml:space="preserve"> </w:t>
       </w:r>
       <w:r>
+        <w:t>as ‘</w:t>
+      </w:r>
+      <w:r>
+        <w:t>polyglot persistence</w:t>
+      </w:r>
+      <w:r>
+        <w:t>’</w:t>
+      </w:r>
+      <w:r>
+        <w:t xml:space="preserve"> </w:t>
+      </w:r>
+      <w:r>
         <w:fldChar w:fldCharType="begin"/>
       </w:r>
       <w:r>
@@ -9847,303 +10797,327 @@
         <w:t>Therefore,</w:t>
       </w:r>
       <w:r>
-        <w:t xml:space="preserve"> the type of storage, the access pattern are two major architectural components of big data systems. </w:t>
+        <w:t xml:space="preserve"> the type of storage</w:t>
+      </w:r>
+      <w:r>
+        <w:t xml:space="preserve"> and </w:t>
+      </w:r>
+      <w:r>
+        <w:t xml:space="preserve">the access pattern are two major architectural components of big data systems. </w:t>
       </w:r>
     </w:p>
     <w:p/>
     <w:p>
       <w:r>
+        <w:t xml:space="preserve">Another architectural component that is popular in BD systems is data lake. Data lake can be perceived as an ingestion framework that can be given various types of data including internal and external </w:t>
+      </w:r>
+      <w:r>
+        <w:t>data</w:t>
+      </w:r>
+      <w:r>
+        <w:t>.</w:t>
+      </w:r>
+      <w:r>
+        <w:t xml:space="preserve"> The data stored in the data lake can then be stored for cleansing, preparation and modeling</w:t>
+      </w:r>
+      <w:r>
+        <w:t xml:space="preserve"> through data pipelines </w:t>
+      </w:r>
+      <w:r>
+        <w:fldChar w:fldCharType="begin"/>
+      </w:r>
+      <w:r>
+        <w:instrText xml:space="preserve"> ADDIN EN.CITE &lt;EndNote&gt;&lt;Cite&gt;&lt;Author&gt;Sawadogo&lt;/Author&gt;&lt;Year&gt;2021&lt;/Year&gt;&lt;RecNum&gt;8&lt;/RecNum&gt;&lt;DisplayText&gt;(Sawadogo &amp;amp; Darmont, 2021)&lt;/DisplayText&gt;&lt;record&gt;&lt;rec-number&gt;8&lt;/rec-number&gt;&lt;foreign-keys&gt;&lt;key app="EN" db-id="5re5epv9rrvvajeatv4xvdtet5zsfedxv2xw" timestamp="1639791619"&gt;8&lt;/key&gt;&lt;/foreign-keys&gt;&lt;ref-type name="Journal Article"&gt;17&lt;/ref-type&gt;&lt;contributors&gt;&lt;authors&gt;&lt;author&gt;Sawadogo, Pegdwendé&lt;/author&gt;&lt;author&gt;Darmont, Jérôme&lt;/author&gt;&lt;/authors&gt;&lt;/contributors&gt;&lt;titles&gt;&lt;title&gt;On data lake architectures and metadata management&lt;/title&gt;&lt;secondary-title&gt;Journal of Intelligent Information Systems&lt;/secondary-title&gt;&lt;/titles&gt;&lt;periodical&gt;&lt;full-title&gt;Journal of Intelligent Information Systems&lt;/full-title&gt;&lt;/periodical&gt;&lt;pages&gt;97-120&lt;/pages&gt;&lt;volume&gt;56&lt;/volume&gt;&lt;number&gt;1&lt;/number&gt;&lt;dates&gt;&lt;year&gt;2021&lt;/year&gt;&lt;/dates&gt;&lt;isbn&gt;1573-7675&lt;/isbn&gt;&lt;urls&gt;&lt;/urls&gt;&lt;/record&gt;&lt;/Cite&gt;&lt;/EndNote&gt;</w:instrText>
+      </w:r>
+      <w:r>
+        <w:fldChar w:fldCharType="separate"/>
+      </w:r>
+      <w:r>
+        <w:rPr>
+          <w:noProof/>
+        </w:rPr>
+        <w:t>(Sawadogo &amp; Darmont, 2021)</w:t>
+      </w:r>
+      <w:r>
+        <w:fldChar w:fldCharType="end"/>
+      </w:r>
+      <w:r>
+        <w:t>.</w:t>
+      </w:r>
+    </w:p>
+    <w:p/>
+    <w:p>
+      <w:r>
+        <w:t>Similar to the way that Business Intelligence (BI) and BD differ in their source data types both in terms of granularity and data structure of it, a data lake and data warehouse share s</w:t>
+      </w:r>
+      <w:r>
+        <w:t>o</w:t>
+      </w:r>
+      <w:r>
+        <w:t xml:space="preserve">me of those same differences. In the case of a data warehouse, </w:t>
+      </w:r>
+      <w:r>
+        <w:t xml:space="preserve">usually </w:t>
+      </w:r>
+      <w:r>
+        <w:t xml:space="preserve">a relational database is </w:t>
+      </w:r>
+      <w:r>
+        <w:t>used</w:t>
+      </w:r>
+      <w:r>
+        <w:t xml:space="preserve"> which decreases flexibility when it comes to analysis. In the case of data lake, data of different kind can be stored without the engineer needing to define the schema in advance. This increases the flexibility.</w:t>
+      </w:r>
+      <w:r>
+        <w:br/>
+      </w:r>
+      <w:r>
+        <w:br/>
+      </w:r>
+      <w:r>
+        <w:t xml:space="preserve">Howbeit, this flexibility itself </w:t>
+      </w:r>
+      <w:r>
+        <w:t xml:space="preserve">has its own downside and can be abused by data engineers. One can throw different data sets without much regard at all for how they’re structured, which leads to what people refer to as data swamp </w:t>
+      </w:r>
+      <w:r>
+        <w:fldChar w:fldCharType="begin"/>
+      </w:r>
+      <w:r>
+        <w:instrText xml:space="preserve"> ADDIN EN.CITE &lt;EndNote&gt;&lt;Cite&gt;&lt;Author&gt;Khine&lt;/Author&gt;&lt;Year&gt;2018&lt;/Year&gt;&lt;RecNum&gt;9&lt;/RecNum&gt;&lt;DisplayText&gt;(Khine &amp;amp; Wang, 2018)&lt;/DisplayText&gt;&lt;record&gt;&lt;rec-number&gt;9&lt;/rec-number&gt;&lt;foreign-keys&gt;&lt;key app="EN" db-id="5re5epv9rrvvajeatv4xvdtet5zsfedxv2xw" timestamp="1639792303"&gt;9&lt;/key&gt;&lt;/foreign-keys&gt;&lt;ref-type name="Conference Proceedings"&gt;10&lt;/ref-type&gt;&lt;contributors&gt;&lt;authors&gt;&lt;author&gt;Khine, Pwint Phyu&lt;/author&gt;&lt;author&gt;Wang, Zhao Shun&lt;/author&gt;&lt;/authors&gt;&lt;/contributors&gt;&lt;titles&gt;&lt;title&gt;Data lake: a new ideology in big data era&lt;/title&gt;&lt;secondary-title&gt;ITM web of conferences&lt;/secondary-title&gt;&lt;/titles&gt;&lt;pages&gt;03025&lt;/pages&gt;&lt;volume&gt;17&lt;/volume&gt;&lt;dates&gt;&lt;year&gt;2018&lt;/year&gt;&lt;/dates&gt;&lt;publisher&gt;EDP Sciences&lt;/publisher&gt;&lt;isbn&gt;2271-2097&lt;/isbn&gt;&lt;urls&gt;&lt;/urls&gt;&lt;/record&gt;&lt;/Cite&gt;&lt;/EndNote&gt;</w:instrText>
+      </w:r>
+      <w:r>
+        <w:fldChar w:fldCharType="separate"/>
+      </w:r>
+      <w:r>
+        <w:rPr>
+          <w:noProof/>
+        </w:rPr>
+        <w:t>(Khine &amp; Wang, 2018)</w:t>
+      </w:r>
+      <w:r>
+        <w:fldChar w:fldCharType="end"/>
+      </w:r>
+      <w:r>
+        <w:t>.</w:t>
+      </w:r>
+      <w:r>
+        <w:t xml:space="preserve"> Data governance can alleviate some of these issues</w:t>
+      </w:r>
+      <w:r>
+        <w:t xml:space="preserve"> </w:t>
+      </w:r>
+      <w:r>
+        <w:fldChar w:fldCharType="begin"/>
+      </w:r>
+      <w:r>
+        <w:instrText xml:space="preserve"> ADDIN EN.CITE &lt;EndNote&gt;&lt;Cite&gt;&lt;Author&gt;Josey&lt;/Author&gt;&lt;Year&gt;2016&lt;/Year&gt;&lt;RecNum&gt;10&lt;/RecNum&gt;&lt;DisplayText&gt;(Josey, 2016)&lt;/DisplayText&gt;&lt;record&gt;&lt;rec-number&gt;10&lt;/rec-number&gt;&lt;foreign-keys&gt;&lt;key app="EN" db-id="5re5epv9rrvvajeatv4xvdtet5zsfedxv2xw" timestamp="1639792397"&gt;10&lt;/key&gt;&lt;/foreign-keys&gt;&lt;ref-type name="Book"&gt;6&lt;/ref-type&gt;&lt;contributors&gt;&lt;authors&gt;&lt;author&gt;Josey, Andrew&lt;/author&gt;&lt;/authors&gt;&lt;/contributors&gt;&lt;titles&gt;&lt;title&gt;TOGAF® Version 9.1-A Pocket Guide&lt;/title&gt;&lt;/titles&gt;&lt;dates&gt;&lt;year&gt;2016&lt;/year&gt;&lt;/dates&gt;&lt;publisher&gt;Van Haren&lt;/publisher&gt;&lt;isbn&gt;9087539673&lt;/isbn&gt;&lt;urls&gt;&lt;/urls&gt;&lt;/record&gt;&lt;/Cite&gt;&lt;/EndNote&gt;</w:instrText>
+      </w:r>
+      <w:r>
+        <w:fldChar w:fldCharType="separate"/>
+      </w:r>
+      <w:r>
+        <w:rPr>
+          <w:noProof/>
+        </w:rPr>
+        <w:t>(Josey, 2016)</w:t>
+      </w:r>
+      <w:r>
+        <w:fldChar w:fldCharType="end"/>
+      </w:r>
+      <w:r>
+        <w:t>.</w:t>
+      </w:r>
+      <w:r>
+        <w:br/>
+      </w:r>
+      <w:r>
+        <w:br/>
+        <w:t>Based on this, another major architectural component of BD RAs is a data lake.</w:t>
+      </w:r>
+    </w:p>
+    <w:p>
+      <w:pPr>
+        <w:pStyle w:val="Heading3"/>
+      </w:pPr>
+      <w:r>
+        <w:t>Data Processing</w:t>
+      </w:r>
+      <w:r>
+        <w:t xml:space="preserve"> and Application Interfaces</w:t>
+      </w:r>
+    </w:p>
+    <w:p>
+      <w:r>
+        <w:t xml:space="preserve">The result of this SLR shed lights on two major data processing activities that a BD system encompasses. These processes generally fall into stream processing and batch processing. Stream processing or fast processing is required for sensitive operations and time critical processes such as checking a fraudulent credit card, and batch processing required for a long-running continuum of data analysis such as regression analysis. </w:t>
+      </w:r>
+    </w:p>
+    <w:p/>
+    <w:p>
+      <w:r>
+        <w:t xml:space="preserve">The decision on required type of processing for a context-specific architecture is determined by the characteristics of the data being analyzed, that is primarily variety, volume and velocity </w:t>
+      </w:r>
+      <w:r>
+        <w:fldChar w:fldCharType="begin"/>
+      </w:r>
+      <w:r>
+        <w:instrText xml:space="preserve"> ADDIN EN.CITE &lt;EndNote&gt;&lt;Cite&gt;&lt;Author&gt;Chang&lt;/Author&gt;&lt;Year&gt;2018&lt;/Year&gt;&lt;RecNum&gt;29&lt;/RecNum&gt;&lt;DisplayText&gt;(Chang &amp;amp; Boyd, 2018)&lt;/DisplayText&gt;&lt;record&gt;&lt;rec-number&gt;29&lt;/rec-number&gt;&lt;foreign-keys&gt;&lt;key app="EN" db-id="90wdp5xaipsxt7ezzz1vfdrzwapsxarze9wz" timestamp="1639789357"&gt;29&lt;/key&gt;&lt;/foreign-keys&gt;&lt;ref-type name="Report"&gt;27&lt;/ref-type&gt;&lt;contributors&gt;&lt;authors&gt;&lt;author&gt;Chang, Wo L&lt;/author&gt;&lt;author&gt;Boyd, David&lt;/author&gt;&lt;/authors&gt;&lt;/contributors&gt;&lt;titles&gt;&lt;title&gt;NIST Big Data Interoperability Framework: Volume 6, Big Data Reference Architecture&lt;/title&gt;&lt;/titles&gt;&lt;dates&gt;&lt;year&gt;2018&lt;/year&gt;&lt;/dates&gt;&lt;urls&gt;&lt;/urls&gt;&lt;/record&gt;&lt;/Cite&gt;&lt;/EndNote&gt;</w:instrText>
+      </w:r>
+      <w:r>
+        <w:fldChar w:fldCharType="separate"/>
+      </w:r>
+      <w:r>
+        <w:rPr>
+          <w:noProof/>
+        </w:rPr>
+        <w:t>(Chang &amp; Boyd, 2018)</w:t>
+      </w:r>
+      <w:r>
+        <w:fldChar w:fldCharType="end"/>
+      </w:r>
+      <w:r>
+        <w:t xml:space="preserve">. An architect may opt for MapReduce and Bulk Synchronous Parallel </w:t>
+      </w:r>
+      <w:r>
+        <w:t xml:space="preserve">(BSM) </w:t>
+      </w:r>
+      <w:r>
+        <w:t>processing for batch-oriented requirements or go for a streaming processing based on a specific performance requirement set to handle velocity and volume of data.</w:t>
+      </w:r>
+    </w:p>
+    <w:p/>
+    <w:p>
+      <w:r>
+        <w:t>Therefore, batch processing and stream processing are considered two major architectural components</w:t>
+      </w:r>
+      <w:r>
+        <w:t>.</w:t>
+      </w:r>
+    </w:p>
+    <w:p/>
+    <w:p>
+      <w:r>
+        <w:t>Moreover, e</w:t>
+      </w:r>
+      <w:r>
+        <w:t xml:space="preserve">very BD RA analyzed provided the notion of data pipelines, even when the exact phrase wasn’t used. This is due to the fact that in BD systems, data usually goes through several phases before it’s ready for statistical analysis </w:t>
+      </w:r>
+      <w:r>
+        <w:fldChar w:fldCharType="begin"/>
+      </w:r>
+      <w:r>
+        <w:instrText xml:space="preserve"> ADDIN EN.CITE &lt;EndNote&gt;&lt;Cite&gt;&lt;Author&gt;Geerdink&lt;/Author&gt;&lt;Year&gt;2013&lt;/Year&gt;&lt;RecNum&gt;35&lt;/RecNum&gt;&lt;DisplayText&gt;(Geerdink, 2013)&lt;/DisplayText&gt;&lt;record&gt;&lt;rec-number&gt;35&lt;/rec-number&gt;&lt;foreign-keys&gt;&lt;key app="EN" db-id="90wdp5xaipsxt7ezzz1vfdrzwapsxarze9wz" timestamp="1639789357"&gt;35&lt;/key&gt;&lt;/foreign-keys&gt;&lt;ref-type name="Conference Proceedings"&gt;10&lt;/ref-type&gt;&lt;contributors&gt;&lt;authors&gt;&lt;author&gt;Geerdink, Bas&lt;/author&gt;&lt;/authors&gt;&lt;/contributors&gt;&lt;titles&gt;&lt;title&gt;A reference architecture for big data solutions introducing a model to perform predictive analytics using big data technology&lt;/title&gt;&lt;secondary-title&gt;8th International Conference for Internet Technology and Secured Transactions (ICITST-2013)&lt;/secondary-title&gt;&lt;/titles&gt;&lt;pages&gt;71-76&lt;/pages&gt;&lt;dates&gt;&lt;year&gt;2013&lt;/year&gt;&lt;/dates&gt;&lt;publisher&gt;IEEE&lt;/publisher&gt;&lt;isbn&gt;1908320206&lt;/isbn&gt;&lt;urls&gt;&lt;/urls&gt;&lt;/record&gt;&lt;/Cite&gt;&lt;/EndNote&gt;</w:instrText>
+      </w:r>
+      <w:r>
+        <w:fldChar w:fldCharType="separate"/>
+      </w:r>
+      <w:r>
+        <w:rPr>
+          <w:noProof/>
+        </w:rPr>
+        <w:t>(Geerdink, 2013)</w:t>
+      </w:r>
+      <w:r>
+        <w:fldChar w:fldCharType="end"/>
+      </w:r>
+      <w:r>
+        <w:t xml:space="preserve">. </w:t>
+      </w:r>
+    </w:p>
+    <w:p>
+      <w:pPr>
+        <w:pStyle w:val="Heading3"/>
+      </w:pPr>
+      <w:r>
+        <w:t>BD Infrastructure</w:t>
+      </w:r>
+    </w:p>
+    <w:p>
+      <w:r>
+        <w:t>BD infrastructure provides BD systems with services or resources required to ingest, store, and analyze data. There are many technologies that can be utilized for BD infrastructures, and many harnesses to power of cloud services such as AWS EC2. For instance, one major component of a NIST BD RA is called big data framework provider which includes ‘computing and analytics’, ‘data organization and distribution’, and ‘infrastructures such as networking, computing and storage’.</w:t>
+      </w:r>
+      <w:r>
+        <w:t xml:space="preserve"> </w:t>
+      </w:r>
+      <w:r>
+        <w:t xml:space="preserve"> </w:t>
+      </w:r>
+      <w:r>
+        <w:br/>
+      </w:r>
+    </w:p>
+    <w:p>
+      <w:r>
+        <w:t xml:space="preserve">Despite the former two major components, BD infrastructure is more of a layer than a component. A layer in which the RA lays out a possible computing and networking design of a BD system. This is crucial, </w:t>
+      </w:r>
+      <w:r>
+        <w:t>as practitioners of BD have been commonly architecting underlying distributed paradigms and horizontal scaling.</w:t>
+      </w:r>
+      <w:r>
+        <w:t xml:space="preserve"> In recent years</w:t>
+      </w:r>
+      <w:r>
+        <w:t xml:space="preserve">, </w:t>
+      </w:r>
+      <w:r>
+        <w:t xml:space="preserve">the </w:t>
+      </w:r>
+      <w:r>
+        <w:t>a</w:t>
+      </w:r>
+      <w:r>
+        <w:t>dvent of web 3</w:t>
+      </w:r>
+      <w:r>
+        <w:t>.0</w:t>
+      </w:r>
+      <w:r>
+        <w:t xml:space="preserve"> and micro-services architecture</w:t>
+      </w:r>
+      <w:r>
+        <w:t>,</w:t>
+      </w:r>
+      <w:r>
+        <w:t xml:space="preserve"> </w:t>
+      </w:r>
+      <w:r>
+        <w:t xml:space="preserve">have shifted the overall paradigm of software </w:t>
+      </w:r>
+      <w:r>
         <w:lastRenderedPageBreak/>
-        <w:t xml:space="preserve">Another architectural component that is popular in BD systems is data lake. Data lake can be perceived as an ingestion framework that can be given various types of data including internal and external </w:t>
-      </w:r>
-      <w:r>
-        <w:t>data</w:t>
+        <w:t>engineering and data engineering towards decentralization and distribution</w:t>
+      </w:r>
+      <w:r>
+        <w:t xml:space="preserve"> </w:t>
+      </w:r>
+      <w:r>
+        <w:fldChar w:fldCharType="begin"/>
+      </w:r>
+      <w:r>
+        <w:instrText xml:space="preserve"> ADDIN EN.CITE &lt;EndNote&gt;&lt;Cite&gt;&lt;Author&gt;Gan&lt;/Author&gt;&lt;Year&gt;2019&lt;/Year&gt;&lt;RecNum&gt;11&lt;/RecNum&gt;&lt;DisplayText&gt;(Gan et al., 2019)&lt;/DisplayText&gt;&lt;record&gt;&lt;rec-number&gt;11&lt;/rec-number&gt;&lt;foreign-keys&gt;&lt;key app="EN" db-id="5re5epv9rrvvajeatv4xvdtet5zsfedxv2xw" timestamp="1639808537"&gt;11&lt;/key&gt;&lt;/foreign-keys&gt;&lt;ref-type name="Conference Proceedings"&gt;10&lt;/ref-type&gt;&lt;contributors&gt;&lt;authors&gt;&lt;author&gt;Gan, Yu&lt;/author&gt;&lt;author&gt;Zhang, Yanqi&lt;/author&gt;&lt;author&gt;Cheng, Dailun&lt;/author&gt;&lt;author&gt;Shetty, Ankitha&lt;/author&gt;&lt;author&gt;Rathi, Priyal&lt;/author&gt;&lt;author&gt;Katarki, Nayan&lt;/author&gt;&lt;author&gt;Bruno, Ariana&lt;/author&gt;&lt;author&gt;Hu, Justin&lt;/author&gt;&lt;author&gt;Ritchken, Brian&lt;/author&gt;&lt;author&gt;Jackson, Brendon&lt;/author&gt;&lt;/authors&gt;&lt;/contributors&gt;&lt;titles&gt;&lt;title&gt;An open-source benchmark suite for microservices and their hardware-software implications for cloud &amp;amp; edge systems&lt;/title&gt;&lt;secondary-title&gt;Proceedings of the Twenty-Fourth International Conference on Architectural Support for Programming Languages and Operating Systems&lt;/secondary-title&gt;&lt;/titles&gt;&lt;pages&gt;3-18&lt;/pages&gt;&lt;dates&gt;&lt;year&gt;2019&lt;/year&gt;&lt;/dates&gt;&lt;urls&gt;&lt;/urls&gt;&lt;/record&gt;&lt;/Cite&gt;&lt;/EndNote&gt;</w:instrText>
+      </w:r>
+      <w:r>
+        <w:fldChar w:fldCharType="separate"/>
+      </w:r>
+      <w:r>
+        <w:rPr>
+          <w:noProof/>
+        </w:rPr>
+        <w:t>(Gan et al., 2019)</w:t>
+      </w:r>
+      <w:r>
+        <w:fldChar w:fldCharType="end"/>
       </w:r>
       <w:r>
         <w:t>.</w:t>
       </w:r>
       <w:r>
-        <w:t xml:space="preserve"> The data stored in the data lake can then be stored for cleansing, preparation and modeling</w:t>
-      </w:r>
-      <w:r>
-        <w:t xml:space="preserve"> through data pipelines </w:t>
-      </w:r>
-      <w:r>
-        <w:fldChar w:fldCharType="begin"/>
-      </w:r>
-      <w:r>
-        <w:instrText xml:space="preserve"> ADDIN EN.CITE &lt;EndNote&gt;&lt;Cite&gt;&lt;Author&gt;Sawadogo&lt;/Author&gt;&lt;Year&gt;2021&lt;/Year&gt;&lt;RecNum&gt;8&lt;/RecNum&gt;&lt;DisplayText&gt;(Sawadogo &amp;amp; Darmont, 2021)&lt;/DisplayText&gt;&lt;record&gt;&lt;rec-number&gt;8&lt;/rec-number&gt;&lt;foreign-keys&gt;&lt;key app="EN" db-id="5re5epv9rrvvajeatv4xvdtet5zsfedxv2xw" timestamp="1639791619"&gt;8&lt;/key&gt;&lt;/foreign-keys&gt;&lt;ref-type name="Journal Article"&gt;17&lt;/ref-type&gt;&lt;contributors&gt;&lt;authors&gt;&lt;author&gt;Sawadogo, Pegdwendé&lt;/author&gt;&lt;author&gt;Darmont, Jérôme&lt;/author&gt;&lt;/authors&gt;&lt;/contributors&gt;&lt;titles&gt;&lt;title&gt;On data lake architectures and metadata management&lt;/title&gt;&lt;secondary-title&gt;Journal of Intelligent Information Systems&lt;/secondary-title&gt;&lt;/titles&gt;&lt;periodical&gt;&lt;full-title&gt;Journal of Intelligent Information Systems&lt;/full-title&gt;&lt;/periodical&gt;&lt;pages&gt;97-120&lt;/pages&gt;&lt;volume&gt;56&lt;/volume&gt;&lt;number&gt;1&lt;/number&gt;&lt;dates&gt;&lt;year&gt;2021&lt;/year&gt;&lt;/dates&gt;&lt;isbn&gt;1573-7675&lt;/isbn&gt;&lt;urls&gt;&lt;/urls&gt;&lt;/record&gt;&lt;/Cite&gt;&lt;/EndNote&gt;</w:instrText>
-      </w:r>
-      <w:r>
-        <w:fldChar w:fldCharType="separate"/>
-      </w:r>
-      <w:r>
-        <w:rPr>
-          <w:noProof/>
-        </w:rPr>
-        <w:t>(Sawadogo &amp; Darmont, 2021)</w:t>
-      </w:r>
-      <w:r>
-        <w:fldChar w:fldCharType="end"/>
-      </w:r>
-      <w:r>
-        <w:t>.</w:t>
+        <w:t xml:space="preserve"> </w:t>
       </w:r>
     </w:p>
     <w:p/>
     <w:p>
       <w:r>
-        <w:t xml:space="preserve">Similar to the way that Business Intelligence (BI) and BD differ in their source data types both in terms of granularity and data structure of it, a data lake and data warehouse share same of those same differences. In the case of a data warehouse, </w:t>
-      </w:r>
-      <w:r>
-        <w:t xml:space="preserve">usually </w:t>
-      </w:r>
-      <w:r>
-        <w:t xml:space="preserve">a relational database is </w:t>
-      </w:r>
-      <w:r>
-        <w:t>used</w:t>
-      </w:r>
-      <w:r>
-        <w:t xml:space="preserve"> which decreases flexibility when it comes to analysis. In the case of data lake, data of different kind can be stored without the engineer needing to define the schema in advance. This increases the flexibility.</w:t>
-      </w:r>
-      <w:r>
-        <w:br/>
-      </w:r>
-      <w:r>
-        <w:br/>
-      </w:r>
-      <w:r>
-        <w:t xml:space="preserve">Howbeit, this flexibility itself </w:t>
-      </w:r>
-      <w:r>
-        <w:t xml:space="preserve">has its own downside and can be abused by data engineers. One can throw different data sets without much regard at all for how they’re structured, which leads to what people refer to as data swamp </w:t>
-      </w:r>
-      <w:r>
-        <w:fldChar w:fldCharType="begin"/>
-      </w:r>
-      <w:r>
-        <w:instrText xml:space="preserve"> ADDIN EN.CITE &lt;EndNote&gt;&lt;Cite&gt;&lt;Author&gt;Khine&lt;/Author&gt;&lt;Year&gt;2018&lt;/Year&gt;&lt;RecNum&gt;9&lt;/RecNum&gt;&lt;DisplayText&gt;(Khine &amp;amp; Wang, 2018)&lt;/DisplayText&gt;&lt;record&gt;&lt;rec-number&gt;9&lt;/rec-number&gt;&lt;foreign-keys&gt;&lt;key app="EN" db-id="5re5epv9rrvvajeatv4xvdtet5zsfedxv2xw" timestamp="1639792303"&gt;9&lt;/key&gt;&lt;/foreign-keys&gt;&lt;ref-type name="Conference Proceedings"&gt;10&lt;/ref-type&gt;&lt;contributors&gt;&lt;authors&gt;&lt;author&gt;Khine, Pwint Phyu&lt;/author&gt;&lt;author&gt;Wang, Zhao Shun&lt;/author&gt;&lt;/authors&gt;&lt;/contributors&gt;&lt;titles&gt;&lt;title&gt;Data lake: a new ideology in big data era&lt;/title&gt;&lt;secondary-title&gt;ITM web of conferences&lt;/secondary-title&gt;&lt;/titles&gt;&lt;pages&gt;03025&lt;/pages&gt;&lt;volume&gt;17&lt;/volume&gt;&lt;dates&gt;&lt;year&gt;2018&lt;/year&gt;&lt;/dates&gt;&lt;publisher&gt;EDP Sciences&lt;/publisher&gt;&lt;isbn&gt;2271-2097&lt;/isbn&gt;&lt;urls&gt;&lt;/urls&gt;&lt;/record&gt;&lt;/Cite&gt;&lt;/EndNote&gt;</w:instrText>
-      </w:r>
-      <w:r>
-        <w:fldChar w:fldCharType="separate"/>
-      </w:r>
-      <w:r>
-        <w:rPr>
-          <w:noProof/>
-        </w:rPr>
-        <w:t>(Khine &amp; Wang, 2018)</w:t>
-      </w:r>
-      <w:r>
-        <w:fldChar w:fldCharType="end"/>
-      </w:r>
-      <w:r>
-        <w:t>.</w:t>
-      </w:r>
-      <w:r>
-        <w:t xml:space="preserve"> Data governance can alleviate some of these issues</w:t>
-      </w:r>
-      <w:r>
-        <w:t xml:space="preserve"> </w:t>
-      </w:r>
-      <w:r>
-        <w:fldChar w:fldCharType="begin"/>
-      </w:r>
-      <w:r>
-        <w:instrText xml:space="preserve"> ADDIN EN.CITE &lt;EndNote&gt;&lt;Cite&gt;&lt;Author&gt;Josey&lt;/Author&gt;&lt;Year&gt;2016&lt;/Year&gt;&lt;RecNum&gt;10&lt;/RecNum&gt;&lt;DisplayText&gt;(Josey, 2016)&lt;/DisplayText&gt;&lt;record&gt;&lt;rec-number&gt;10&lt;/rec-number&gt;&lt;foreign-keys&gt;&lt;key app="EN" db-id="5re5epv9rrvvajeatv4xvdtet5zsfedxv2xw" timestamp="1639792397"&gt;10&lt;/key&gt;&lt;/foreign-keys&gt;&lt;ref-type name="Book"&gt;6&lt;/ref-type&gt;&lt;contributors&gt;&lt;authors&gt;&lt;author&gt;Josey, Andrew&lt;/author&gt;&lt;/authors&gt;&lt;/contributors&gt;&lt;titles&gt;&lt;title&gt;TOGAF® Version 9.1-A Pocket Guide&lt;/title&gt;&lt;/titles&gt;&lt;dates&gt;&lt;year&gt;2016&lt;/year&gt;&lt;/dates&gt;&lt;publisher&gt;Van Haren&lt;/publisher&gt;&lt;isbn&gt;9087539673&lt;/isbn&gt;&lt;urls&gt;&lt;/urls&gt;&lt;/record&gt;&lt;/Cite&gt;&lt;/EndNote&gt;</w:instrText>
-      </w:r>
-      <w:r>
-        <w:fldChar w:fldCharType="separate"/>
-      </w:r>
-      <w:r>
-        <w:rPr>
-          <w:noProof/>
-        </w:rPr>
-        <w:t>(Josey, 2016)</w:t>
-      </w:r>
-      <w:r>
-        <w:fldChar w:fldCharType="end"/>
-      </w:r>
-      <w:r>
-        <w:t xml:space="preserve">.  </w:t>
-      </w:r>
-    </w:p>
-    <w:p/>
-    <w:p>
-      <w:r>
-        <w:t>E</w:t>
-      </w:r>
-      <w:r>
-        <w:t>very BD RA analyzed provided the notion of data pipelines, even when the exact phrase wasn’t used. This is due to the fact that in BD systems, data usually goes through several phases before it’s ready for statistical analysis</w:t>
-      </w:r>
-      <w:r>
-        <w:t xml:space="preserve"> </w:t>
-      </w:r>
-      <w:r>
-        <w:fldChar w:fldCharType="begin"/>
-      </w:r>
-      <w:r>
-        <w:instrText xml:space="preserve"> ADDIN EN.CITE &lt;EndNote&gt;&lt;Cite&gt;&lt;Author&gt;Geerdink&lt;/Author&gt;&lt;Year&gt;2013&lt;/Year&gt;&lt;RecNum&gt;35&lt;/RecNum&gt;&lt;DisplayText&gt;(Geerdink, 2013)&lt;/DisplayText&gt;&lt;record&gt;&lt;rec-number&gt;35&lt;/rec-number&gt;&lt;foreign-keys&gt;&lt;key app="EN" db-id="90wdp5xaipsxt7ezzz1vfdrzwapsxarze9wz" timestamp="1639789357"&gt;35&lt;/key&gt;&lt;/foreign-keys&gt;&lt;ref-type name="Conference Proceedings"&gt;10&lt;/ref-type&gt;&lt;contributors&gt;&lt;authors&gt;&lt;author&gt;Geerdink, Bas&lt;/author&gt;&lt;/authors&gt;&lt;/contributors&gt;&lt;titles&gt;&lt;title&gt;A reference architecture for big data solutions introducing a model to perform predictive analytics using big data technology&lt;/title&gt;&lt;secondary-title&gt;8th International Conference for Internet Technology and Secured Transactions (ICITST-2013)&lt;/secondary-title&gt;&lt;/titles&gt;&lt;pages&gt;71-76&lt;/pages&gt;&lt;dates&gt;&lt;year&gt;2013&lt;/year&gt;&lt;/dates&gt;&lt;publisher&gt;IEEE&lt;/publisher&gt;&lt;isbn&gt;1908320206&lt;/isbn&gt;&lt;urls&gt;&lt;/urls&gt;&lt;/record&gt;&lt;/Cite&gt;&lt;/EndNote&gt;</w:instrText>
-      </w:r>
-      <w:r>
-        <w:fldChar w:fldCharType="separate"/>
-      </w:r>
-      <w:r>
-        <w:rPr>
-          <w:noProof/>
-        </w:rPr>
-        <w:t>(Geerdink, 2013)</w:t>
-      </w:r>
-      <w:r>
-        <w:fldChar w:fldCharType="end"/>
-      </w:r>
-      <w:r>
-        <w:t xml:space="preserve">. </w:t>
-      </w:r>
-    </w:p>
-    <w:p>
-      <w:pPr>
-        <w:pStyle w:val="Heading3"/>
-      </w:pPr>
-      <w:r>
-        <w:t>Data Processing</w:t>
-      </w:r>
-      <w:r>
-        <w:t xml:space="preserve"> and Application Interfaces</w:t>
-      </w:r>
-    </w:p>
-    <w:p>
-      <w:r>
-        <w:t xml:space="preserve">The result of this SLR shed lights on two major data processing activities that a BD system encompasses. These processes generally fall into stream processing and batch processing. Stream processing or fast processing is required for sensitive operations and time critical processes such as checking a fraudulent credit card, and batch processing required for a long-running continuum of data analysis such as regression analysis. </w:t>
-      </w:r>
-    </w:p>
-    <w:p/>
-    <w:p>
-      <w:r>
-        <w:t xml:space="preserve">The decision on required type of processing for a context-specific architecture is determined by the characteristics of the data being analyzed, that is primarily variety, volume and velocity </w:t>
-      </w:r>
-      <w:r>
-        <w:fldChar w:fldCharType="begin"/>
-      </w:r>
-      <w:r>
-        <w:instrText xml:space="preserve"> ADDIN EN.CITE &lt;EndNote&gt;&lt;Cite&gt;&lt;Author&gt;Chang&lt;/Author&gt;&lt;Year&gt;2018&lt;/Year&gt;&lt;RecNum&gt;29&lt;/RecNum&gt;&lt;DisplayText&gt;(Chang &amp;amp; Boyd, 2018)&lt;/DisplayText&gt;&lt;record&gt;&lt;rec-number&gt;29&lt;/rec-number&gt;&lt;foreign-keys&gt;&lt;key app="EN" db-id="90wdp5xaipsxt7ezzz1vfdrzwapsxarze9wz" timestamp="1639789357"&gt;29&lt;/key&gt;&lt;/foreign-keys&gt;&lt;ref-type name="Report"&gt;27&lt;/ref-type&gt;&lt;contributors&gt;&lt;authors&gt;&lt;author&gt;Chang, Wo L&lt;/author&gt;&lt;author&gt;Boyd, David&lt;/author&gt;&lt;/authors&gt;&lt;/contributors&gt;&lt;titles&gt;&lt;title&gt;NIST Big Data Interoperability Framework: Volume 6, Big Data Reference Architecture&lt;/title&gt;&lt;/titles&gt;&lt;dates&gt;&lt;year&gt;2018&lt;/year&gt;&lt;/dates&gt;&lt;urls&gt;&lt;/urls&gt;&lt;/record&gt;&lt;/Cite&gt;&lt;/EndNote&gt;</w:instrText>
-      </w:r>
-      <w:r>
-        <w:fldChar w:fldCharType="separate"/>
-      </w:r>
-      <w:r>
-        <w:rPr>
-          <w:noProof/>
-        </w:rPr>
-        <w:t>(Chang &amp; Boyd, 2018)</w:t>
-      </w:r>
-      <w:r>
-        <w:fldChar w:fldCharType="end"/>
-      </w:r>
-      <w:r>
-        <w:t>. An architect may opt for MapReduce and Bulk Synchronous Parallel processing for batch-oriented requirements or go for a streaming processing based on a specific performance requirement set to handle velocity and volume of data.</w:t>
-      </w:r>
-    </w:p>
-    <w:p/>
-    <w:p>
-      <w:r>
-        <w:t>Therefore, batch processing and stream processing are considered two major architectural components</w:t>
-      </w:r>
-      <w:r>
-        <w:t>.</w:t>
-      </w:r>
-    </w:p>
-    <w:p>
-      <w:pPr>
-        <w:pStyle w:val="Heading3"/>
-      </w:pPr>
-      <w:r>
-        <w:t>BD Infrastructure</w:t>
-      </w:r>
-    </w:p>
-    <w:p>
-      <w:r>
-        <w:t>BD infrastructure provides BD systems with services or resources required to ingest, store, and analyze data. There are many technologies that can be utilized for BD infrastructures, and many harnesses to power of cloud services such as AWS EC2. For instance, one major component of a NIST BD RA is called big data framework provider which includes ‘computing and analytics’, ‘data organization and distribution’, and ‘infrastructures such as networking, computing and storage’.</w:t>
-      </w:r>
-      <w:r>
-        <w:t xml:space="preserve"> </w:t>
-      </w:r>
-      <w:r>
-        <w:t xml:space="preserve"> </w:t>
-      </w:r>
-      <w:r>
-        <w:br/>
-      </w:r>
-    </w:p>
-    <w:p>
-      <w:r>
-        <w:t xml:space="preserve">Despite the former two major components, BD infrastructure is more of a layer than a component. A layer in which the RA lays out a possible computing and networking design of a BD system. This is crucial, </w:t>
-      </w:r>
-      <w:r>
-        <w:t>as practitioners of BD have been commonly architecting underlying distributed paradigms and horizontal scaling.</w:t>
-      </w:r>
-      <w:r>
-        <w:t xml:space="preserve"> In recent years</w:t>
-      </w:r>
-      <w:r>
-        <w:t xml:space="preserve">, </w:t>
-      </w:r>
-      <w:r>
-        <w:t xml:space="preserve">the </w:t>
-      </w:r>
-      <w:r>
-        <w:t>a</w:t>
-      </w:r>
-      <w:r>
-        <w:t>dvent of web 3</w:t>
-      </w:r>
-      <w:r>
-        <w:t>.0</w:t>
-      </w:r>
-      <w:r>
-        <w:t xml:space="preserve"> and micro-services architecture</w:t>
-      </w:r>
-      <w:r>
-        <w:t>,</w:t>
-      </w:r>
-      <w:r>
-        <w:t xml:space="preserve"> </w:t>
-      </w:r>
-      <w:r>
-        <w:t>have shifted the overall paradigm of software engineering and data engineering towards decentralization and distribution</w:t>
-      </w:r>
-      <w:r>
-        <w:t xml:space="preserve"> </w:t>
-      </w:r>
-      <w:r>
-        <w:fldChar w:fldCharType="begin"/>
-      </w:r>
-      <w:r>
-        <w:instrText xml:space="preserve"> ADDIN EN.CITE &lt;EndNote&gt;&lt;Cite&gt;&lt;Author&gt;Gan&lt;/Author&gt;&lt;Year&gt;2019&lt;/Year&gt;&lt;RecNum&gt;11&lt;/RecNum&gt;&lt;DisplayText&gt;(Gan et al., 2019)&lt;/DisplayText&gt;&lt;record&gt;&lt;rec-number&gt;11&lt;/rec-number&gt;&lt;foreign-keys&gt;&lt;key app="EN" db-id="5re5epv9rrvvajeatv4xvdtet5zsfedxv2xw" timestamp="1639808537"&gt;11&lt;/key&gt;&lt;/foreign-keys&gt;&lt;ref-type name="Conference Proceedings"&gt;10&lt;/ref-type&gt;&lt;contributors&gt;&lt;authors&gt;&lt;author&gt;Gan, Yu&lt;/author&gt;&lt;author&gt;Zhang, Yanqi&lt;/author&gt;&lt;author&gt;Cheng, Dailun&lt;/author&gt;&lt;author&gt;Shetty, Ankitha&lt;/author&gt;&lt;author&gt;Rathi, Priyal&lt;/author&gt;&lt;author&gt;Katarki, Nayan&lt;/author&gt;&lt;author&gt;Bruno, Ariana&lt;/author&gt;&lt;author&gt;Hu, Justin&lt;/author&gt;&lt;author&gt;Ritchken, Brian&lt;/author&gt;&lt;author&gt;Jackson, Brendon&lt;/author&gt;&lt;/authors&gt;&lt;/contributors&gt;&lt;titles&gt;&lt;title&gt;An open-source benchmark suite for microservices and their hardware-software implications for cloud &amp;amp; edge systems&lt;/title&gt;&lt;secondary-title&gt;Proceedings of the Twenty-Fourth International Conference on Architectural Support for Programming Languages and Operating Systems&lt;/secondary-title&gt;&lt;/titles&gt;&lt;pages&gt;3-18&lt;/pages&gt;&lt;dates&gt;&lt;year&gt;2019&lt;/year&gt;&lt;/dates&gt;&lt;urls&gt;&lt;/urls&gt;&lt;/record&gt;&lt;/Cite&gt;&lt;/EndNote&gt;</w:instrText>
-      </w:r>
-      <w:r>
-        <w:fldChar w:fldCharType="separate"/>
-      </w:r>
-      <w:r>
-        <w:rPr>
-          <w:noProof/>
-        </w:rPr>
-        <w:t>(Gan et al., 2019)</w:t>
-      </w:r>
-      <w:r>
-        <w:fldChar w:fldCharType="end"/>
-      </w:r>
-      <w:r>
-        <w:t>.</w:t>
-      </w:r>
-      <w:r>
-        <w:t xml:space="preserve"> </w:t>
-      </w:r>
-    </w:p>
-    <w:p/>
-    <w:p>
-      <w:r>
-        <w:lastRenderedPageBreak/>
         <w:t>Therefore, CAP theorem, ACID and BASE transactions, data consistency, service discovery, and tail latency are potential architectural challenges one should consider.</w:t>
       </w:r>
       <w:r>
@@ -10222,7 +11196,25 @@
           <w:bCs/>
           <w:sz w:val="22"/>
         </w:rPr>
-        <w:t>What are the limitations of current BD systems?</w:t>
+        <w:t xml:space="preserve">What are the limitations of current BD </w:t>
+      </w:r>
+      <w:r>
+        <w:rPr>
+          <w:rStyle w:val="Heading1Char"/>
+          <w:b/>
+          <w:bCs/>
+          <w:sz w:val="22"/>
+        </w:rPr>
+        <w:t>RAs</w:t>
+      </w:r>
+      <w:r>
+        <w:rPr>
+          <w:rStyle w:val="Heading1Char"/>
+          <w:b/>
+          <w:bCs/>
+          <w:sz w:val="22"/>
+        </w:rPr>
+        <w:t>?</w:t>
       </w:r>
     </w:p>
     <w:p/>
@@ -10381,7 +11373,11 @@
         <w:t>Lastly, privacy and security does not seem to have been discussed enough, or it has been mostly marginalized.</w:t>
       </w:r>
       <w:r>
-        <w:t xml:space="preserve"> For instance, we have not found an architectural component that allows for data scrubbing, or we did not understand how one can achieve security in-between data pipelines.</w:t>
+        <w:t xml:space="preserve"> For instance, we have not found an architectural component that allows </w:t>
+      </w:r>
+      <w:r>
+        <w:lastRenderedPageBreak/>
+        <w:t>for data scrubbing, or we did not understand how one can achieve security in-between data pipelines.</w:t>
       </w:r>
       <w:r>
         <w:t xml:space="preserve"> Specially, </w:t>
@@ -10396,11 +11392,7 @@
         <w:t>underlying</w:t>
       </w:r>
       <w:r>
-        <w:t xml:space="preserve"> the </w:t>
-      </w:r>
-      <w:r>
-        <w:lastRenderedPageBreak/>
-        <w:t>shadow of regional data privacy policies</w:t>
+        <w:t xml:space="preserve"> the shadow of regional data privacy policies</w:t>
       </w:r>
       <w:r>
         <w:t xml:space="preserve"> </w:t>
@@ -10664,7 +11656,6 @@
         <w:rPr>
           <w:rFonts w:hint="eastAsia"/>
         </w:rPr>
-        <w:lastRenderedPageBreak/>
         <w:t>Reference</w:t>
       </w:r>
       <w:r>
@@ -11061,16 +12052,17 @@
         <w:ind w:left="720" w:hanging="720"/>
       </w:pPr>
       <w:r>
-        <w:t xml:space="preserve">Cuzzocrea, A. (2016). </w:t>
+        <w:lastRenderedPageBreak/>
+        <w:t xml:space="preserve">Cloutier, R., Muller, G., Verma, D., Nilchiani, R., Hole, E., &amp; Bone, M. (2010). The concept of reference architectures. </w:t>
       </w:r>
       <w:r>
         <w:rPr>
           <w:i/>
         </w:rPr>
-        <w:t>A reference architecture for supporting secure big data analytics over cloud-enabled relational databases.</w:t>
-      </w:r>
-      <w:r>
-        <w:t xml:space="preserve"> Paper presented at the 2016 IEEE 40th Annual Computer Software and Applications Conference (COMPSAC).</w:t>
+        <w:t>Systems Engineering, 13</w:t>
+      </w:r>
+      <w:r>
+        <w:t xml:space="preserve">(1), 14-27. </w:t>
       </w:r>
     </w:p>
     <w:p>
@@ -11079,17 +12071,16 @@
         <w:ind w:left="720" w:hanging="720"/>
       </w:pPr>
       <w:r>
-        <w:lastRenderedPageBreak/>
-        <w:t xml:space="preserve">Demchenko, Y., De Laat, C., &amp; Membrey, P. (2014). </w:t>
+        <w:t xml:space="preserve">Cuzzocrea, A. (2016). </w:t>
       </w:r>
       <w:r>
         <w:rPr>
           <w:i/>
         </w:rPr>
-        <w:t>Defining architecture components of the Big Data Ecosystem.</w:t>
-      </w:r>
-      <w:r>
-        <w:t xml:space="preserve"> Paper presented at the 2014 International conference on collaboration technologies and systems (CTS).</w:t>
+        <w:t>A reference architecture for supporting secure big data analytics over cloud-enabled relational databases.</w:t>
+      </w:r>
+      <w:r>
+        <w:t xml:space="preserve"> Paper presented at the 2016 IEEE 40th Annual Computer Software and Applications Conference (COMPSAC).</w:t>
       </w:r>
     </w:p>
     <w:p>
@@ -11098,16 +12089,16 @@
         <w:ind w:left="720" w:hanging="720"/>
       </w:pPr>
       <w:r>
-        <w:t xml:space="preserve">Derras, M., Deruelle, L., Douin, J.-M., Levy, N., Losavio, F., Pollet, Y., &amp; Reiner, V. (2018). </w:t>
+        <w:t xml:space="preserve">Demchenko, Y., De Laat, C., &amp; Membrey, P. (2014). </w:t>
       </w:r>
       <w:r>
         <w:rPr>
           <w:i/>
         </w:rPr>
-        <w:t>Reference Architecture Design: A Practical Approach.</w:t>
-      </w:r>
-      <w:r>
-        <w:t xml:space="preserve"> Paper presented at the ICSOFT.</w:t>
+        <w:t>Defining architecture components of the Big Data Ecosystem.</w:t>
+      </w:r>
+      <w:r>
+        <w:t xml:space="preserve"> Paper presented at the 2014 International conference on collaboration technologies and systems (CTS).</w:t>
       </w:r>
     </w:p>
     <w:p>
@@ -11116,6 +12107,60 @@
         <w:ind w:left="720" w:hanging="720"/>
       </w:pPr>
       <w:r>
+        <w:t xml:space="preserve">Derras, M., Deruelle, L., Douin, J.-M., Levy, N., Losavio, F., Pollet, Y., &amp; Reiner, V. (2018a). </w:t>
+      </w:r>
+      <w:r>
+        <w:rPr>
+          <w:i/>
+        </w:rPr>
+        <w:t>Reference Architecture Design: A Practical Approach.</w:t>
+      </w:r>
+      <w:r>
+        <w:t xml:space="preserve"> Paper presented at the ICSOFT.</w:t>
+      </w:r>
+    </w:p>
+    <w:p>
+      <w:pPr>
+        <w:pStyle w:val="EndNoteBibliography"/>
+        <w:ind w:left="720" w:hanging="720"/>
+      </w:pPr>
+      <w:r>
+        <w:t xml:space="preserve">Derras, M., Deruelle, L., Douin, J. M., Levy, N., Losavio, F., Pollet, Y., &amp; Reiner, V. (2018b). </w:t>
+      </w:r>
+      <w:r>
+        <w:rPr>
+          <w:i/>
+        </w:rPr>
+        <w:t>Reference Architecture Design: a practical approach.</w:t>
+      </w:r>
+      <w:r>
+        <w:t xml:space="preserve"> Paper presented at the 13th International Conference on Software Technologies (ICSOFT).</w:t>
+      </w:r>
+    </w:p>
+    <w:p>
+      <w:pPr>
+        <w:pStyle w:val="EndNoteBibliography"/>
+        <w:ind w:left="720" w:hanging="720"/>
+      </w:pPr>
+      <w:r>
+        <w:t xml:space="preserve">Emery, D., &amp; Hilliard, R. (2009). </w:t>
+      </w:r>
+      <w:r>
+        <w:rPr>
+          <w:i/>
+        </w:rPr>
+        <w:t>Every architecture description needs a framework: Expressing architecture frameworks using ISO/IEC 42010.</w:t>
+      </w:r>
+      <w:r>
+        <w:t xml:space="preserve"> Paper presented at the 2009 Joint Working IEEE/IFIP Conference on Software Architecture &amp; European Conference on Software Architecture.</w:t>
+      </w:r>
+    </w:p>
+    <w:p>
+      <w:pPr>
+        <w:pStyle w:val="EndNoteBibliography"/>
+        <w:ind w:left="720" w:hanging="720"/>
+      </w:pPr>
+      <w:r>
         <w:t xml:space="preserve">Erevelles, S., Fukawa, N., &amp; Swayne, L. (2016). Big Data consumer analytics and the transformation of marketing. </w:t>
       </w:r>
       <w:r>
@@ -11126,6 +12171,24 @@
       </w:r>
       <w:r>
         <w:t xml:space="preserve">(2), 897-904. </w:t>
+      </w:r>
+    </w:p>
+    <w:p>
+      <w:pPr>
+        <w:pStyle w:val="EndNoteBibliography"/>
+        <w:ind w:left="720" w:hanging="720"/>
+      </w:pPr>
+      <w:r>
+        <w:t xml:space="preserve">Estdale, J., &amp; Georgiadou, E. (2018). </w:t>
+      </w:r>
+      <w:r>
+        <w:rPr>
+          <w:i/>
+        </w:rPr>
+        <w:t>Applying the ISO/IEC 25010 quality models to software product.</w:t>
+      </w:r>
+      <w:r>
+        <w:t xml:space="preserve"> Paper presented at the European Conference on Software Process Improvement.</w:t>
       </w:r>
     </w:p>
     <w:p>
@@ -11241,6 +12304,24 @@
         <w:ind w:left="720" w:hanging="720"/>
       </w:pPr>
       <w:r>
+        <w:t xml:space="preserve">Grefen, P., &amp; de Vries, R. R. (1998). A reference architecture for workflow management systems. </w:t>
+      </w:r>
+      <w:r>
+        <w:rPr>
+          <w:i/>
+        </w:rPr>
+        <w:t>Data &amp; Knowledge Engineering, 27</w:t>
+      </w:r>
+      <w:r>
+        <w:t xml:space="preserve">(1), 31-57. </w:t>
+      </w:r>
+    </w:p>
+    <w:p>
+      <w:pPr>
+        <w:pStyle w:val="EndNoteBibliography"/>
+        <w:ind w:left="720" w:hanging="720"/>
+      </w:pPr>
+      <w:r>
         <w:t xml:space="preserve">Heilig, L., &amp; Voß, S. (2017). Managing cloud-based Big Data platforms: A reference architecture and cost perspective. In </w:t>
       </w:r>
       <w:r>
@@ -11321,6 +12402,7 @@
         <w:ind w:left="720" w:hanging="720"/>
       </w:pPr>
       <w:r>
+        <w:lastRenderedPageBreak/>
         <w:t xml:space="preserve">Jagadish, H. V., Gehrke, J., Labrinidis, A., Papakonstantinou, Y., Patel, J. M., Ramakrishnan, R., &amp; Shahabi, C. (2014). Big data and its technical challenges. </w:t>
       </w:r>
       <w:r>
@@ -11447,7 +12529,6 @@
         <w:ind w:left="720" w:hanging="720"/>
       </w:pPr>
       <w:r>
-        <w:lastRenderedPageBreak/>
         <w:t xml:space="preserve">Kiran, M., Murphy, P., Monga, I., Dugan, J., &amp; Baveja, S. S. (2015). </w:t>
       </w:r>
       <w:r>
@@ -11706,6 +12787,7 @@
         <w:ind w:left="720" w:hanging="720"/>
       </w:pPr>
       <w:r>
+        <w:lastRenderedPageBreak/>
         <w:t xml:space="preserve">Mazumder, S., Bhadoria, R. S., &amp; Deka, G. C. (2017). Distributed computing in big data analytics. In </w:t>
       </w:r>
       <w:r>
@@ -11778,16 +12860,16 @@
         <w:ind w:left="720" w:hanging="720"/>
       </w:pPr>
       <w:r>
-        <w:t xml:space="preserve">Pääkkönen, P., &amp; Pakkala, D. (2015). Reference architecture and classification of technologies, products and services for big data systems. </w:t>
+        <w:t xml:space="preserve">OATH, O. Reference Architecture. </w:t>
       </w:r>
       <w:r>
         <w:rPr>
           <w:i/>
         </w:rPr>
-        <w:t>Big data research, 2</w:t>
-      </w:r>
-      <w:r>
-        <w:t xml:space="preserve">(4), 166-186. </w:t>
+        <w:t>Release, 2</w:t>
+      </w:r>
+      <w:r>
+        <w:t xml:space="preserve">, 2004-2007. </w:t>
       </w:r>
     </w:p>
     <w:p>
@@ -11796,16 +12878,16 @@
         <w:ind w:left="720" w:hanging="720"/>
       </w:pPr>
       <w:r>
-        <w:t xml:space="preserve">Partners, N. (2019). Big Data and AI Executive Survey 2019. </w:t>
+        <w:t xml:space="preserve">Pääkkönen, P., &amp; Pakkala, D. (2015). Reference architecture and classification of technologies, products and services for big data systems. </w:t>
       </w:r>
       <w:r>
         <w:rPr>
           <w:i/>
         </w:rPr>
-        <w:t>Data and Innovation</w:t>
-      </w:r>
-      <w:r>
-        <w:t xml:space="preserve">. </w:t>
+        <w:t>Big data research, 2</w:t>
+      </w:r>
+      <w:r>
+        <w:t xml:space="preserve">(4), 166-186. </w:t>
       </w:r>
     </w:p>
     <w:p>
@@ -11814,16 +12896,16 @@
         <w:ind w:left="720" w:hanging="720"/>
       </w:pPr>
       <w:r>
-        <w:t xml:space="preserve">Piñeiro, C., Morales, J., Rodríguez, M., Aparicio, M., Manzanilla, E. G., &amp; Koketsu, Y. (2019). Big (pig) data and the internet of the swine things: a new paradigm in the industry. </w:t>
+        <w:t xml:space="preserve">Partners, N. (2019). Big Data and AI Executive Survey 2019. </w:t>
       </w:r>
       <w:r>
         <w:rPr>
           <w:i/>
         </w:rPr>
-        <w:t>Animal frontiers, 9</w:t>
-      </w:r>
-      <w:r>
-        <w:t xml:space="preserve">(2), 6-15. </w:t>
+        <w:t>Data and Innovation</w:t>
+      </w:r>
+      <w:r>
+        <w:t xml:space="preserve">. </w:t>
       </w:r>
     </w:p>
     <w:p>
@@ -11832,17 +12914,16 @@
         <w:ind w:left="720" w:hanging="720"/>
       </w:pPr>
       <w:r>
-        <w:lastRenderedPageBreak/>
-        <w:t xml:space="preserve">Quintero, D., &amp; Lee, F. N. (2019). </w:t>
+        <w:t xml:space="preserve">Piñeiro, C., Morales, J., Rodríguez, M., Aparicio, M., Manzanilla, E. G., &amp; Koketsu, Y. (2019). Big (pig) data and the internet of the swine things: a new paradigm in the industry. </w:t>
       </w:r>
       <w:r>
         <w:rPr>
           <w:i/>
         </w:rPr>
-        <w:t>IBM reference architecture for high performance data and AI in healthcare and life sciences</w:t>
-      </w:r>
-      <w:r>
-        <w:t>: IBM Corporation, International Technical Support Organization.</w:t>
+        <w:t>Animal frontiers, 9</w:t>
+      </w:r>
+      <w:r>
+        <w:t xml:space="preserve">(2), 6-15. </w:t>
       </w:r>
     </w:p>
     <w:p>
@@ -11851,16 +12932,16 @@
         <w:ind w:left="720" w:hanging="720"/>
       </w:pPr>
       <w:r>
-        <w:t xml:space="preserve">Rad, B. B., &amp; Ataei, P. (2017). The big data Ecosystem and its Environs. </w:t>
+        <w:t xml:space="preserve">Pope, A. L. (1998). </w:t>
       </w:r>
       <w:r>
         <w:rPr>
           <w:i/>
         </w:rPr>
-        <w:t>International Journal of Computer Science and Network Security (IJCSNS), 17</w:t>
-      </w:r>
-      <w:r>
-        <w:t xml:space="preserve">(3), 38. </w:t>
+        <w:t>The CORBA reference guide: understanding the common object request broker architecture</w:t>
+      </w:r>
+      <w:r>
+        <w:t>: Addison-Wesley Longman Publishing Co., Inc.</w:t>
       </w:r>
     </w:p>
     <w:p>
@@ -11869,7 +12950,16 @@
         <w:ind w:left="720" w:hanging="720"/>
       </w:pPr>
       <w:r>
-        <w:t xml:space="preserve">Rada, B. B., Ataeib, P., Khakbizc, Y., &amp; Akbarzadehd, N. (2017). The Hype of Emerging Technologies: Big Data as a Service. </w:t>
+        <w:t xml:space="preserve">Quintero, D., &amp; Lee, F. N. (2019). </w:t>
+      </w:r>
+      <w:r>
+        <w:rPr>
+          <w:i/>
+        </w:rPr>
+        <w:t>IBM reference architecture for high performance data and AI in healthcare and life sciences</w:t>
+      </w:r>
+      <w:r>
+        <w:t>: IBM Corporation, International Technical Support Organization.</w:t>
       </w:r>
     </w:p>
     <w:p>
@@ -11878,16 +12968,16 @@
         <w:ind w:left="720" w:hanging="720"/>
       </w:pPr>
       <w:r>
-        <w:t xml:space="preserve">Rahimi, S. K., &amp; Haug, F. S. (2010). </w:t>
+        <w:t xml:space="preserve">Rad, B. B., &amp; Ataei, P. (2017). The big data Ecosystem and its Environs. </w:t>
       </w:r>
       <w:r>
         <w:rPr>
           <w:i/>
         </w:rPr>
-        <w:t>Distributed database management systems: A Practical Approach</w:t>
-      </w:r>
-      <w:r>
-        <w:t>: John Wiley &amp; Sons.</w:t>
+        <w:t>International Journal of Computer Science and Network Security (IJCSNS), 17</w:t>
+      </w:r>
+      <w:r>
+        <w:t xml:space="preserve">(3), 38. </w:t>
       </w:r>
     </w:p>
     <w:p>
@@ -11896,16 +12986,7 @@
         <w:ind w:left="720" w:hanging="720"/>
       </w:pPr>
       <w:r>
-        <w:t xml:space="preserve">Sang, G. M., Xu, L., &amp; De Vrieze, P. (2016). </w:t>
-      </w:r>
-      <w:r>
-        <w:rPr>
-          <w:i/>
-        </w:rPr>
-        <w:t>A reference architecture for big data systems.</w:t>
-      </w:r>
-      <w:r>
-        <w:t xml:space="preserve"> Paper presented at the 2016 10th International Conference on Software, Knowledge, Information Management &amp; Applications (SKIMA).</w:t>
+        <w:t xml:space="preserve">Rada, B. B., Ataeib, P., Khakbizc, Y., &amp; Akbarzadehd, N. (2017). The Hype of Emerging Technologies: Big Data as a Service. </w:t>
       </w:r>
     </w:p>
     <w:p>
@@ -11914,9 +12995,62 @@
         <w:ind w:left="720" w:hanging="720"/>
       </w:pPr>
       <w:r>
+        <w:t xml:space="preserve">Rahimi, S. K., &amp; Haug, F. S. (2010). </w:t>
+      </w:r>
+      <w:r>
+        <w:rPr>
+          <w:i/>
+        </w:rPr>
+        <w:t>Distributed database management systems: A Practical Approach</w:t>
+      </w:r>
+      <w:r>
+        <w:t>: John Wiley &amp; Sons.</w:t>
+      </w:r>
+    </w:p>
+    <w:p>
+      <w:pPr>
+        <w:pStyle w:val="EndNoteBibliography"/>
+        <w:ind w:left="720" w:hanging="720"/>
+      </w:pPr>
+      <w:r>
+        <w:t xml:space="preserve">Reed. (2002). Reference Architecture: The Best of Best Practices. Retrieved from </w:t>
+      </w:r>
+      <w:hyperlink r:id="rId18" w:history="1">
+        <w:r>
+          <w:rPr>
+            <w:rStyle w:val="Hyperlink"/>
+          </w:rPr>
+          <w:t>http://www.ibm.com/developerworks/rational/library/2774.html</w:t>
+        </w:r>
+      </w:hyperlink>
+    </w:p>
+    <w:p>
+      <w:pPr>
+        <w:pStyle w:val="EndNoteBibliography"/>
+        <w:ind w:left="720" w:hanging="720"/>
+      </w:pPr>
+      <w:r>
+        <w:t xml:space="preserve">Sang, G. M., Xu, L., &amp; De Vrieze, P. (2016). </w:t>
+      </w:r>
+      <w:r>
+        <w:rPr>
+          <w:i/>
+        </w:rPr>
+        <w:t>A reference architecture for big data systems.</w:t>
+      </w:r>
+      <w:r>
+        <w:t xml:space="preserve"> Paper presented at the 2016 10th International Conference on Software, Knowledge, Information Management &amp; Applications (SKIMA).</w:t>
+      </w:r>
+    </w:p>
+    <w:p>
+      <w:pPr>
+        <w:pStyle w:val="EndNoteBibliography"/>
+        <w:ind w:left="720" w:hanging="720"/>
+      </w:pPr>
+      <w:r>
         <w:t xml:space="preserve">SAP. (2016). Whitepaper NEC SAPHANA Hadoop. Retrieved from </w:t>
       </w:r>
-      <w:hyperlink r:id="rId18" w:history="1">
+      <w:hyperlink r:id="rId19" w:history="1">
         <w:r>
           <w:rPr>
             <w:rStyle w:val="Hyperlink"/>
@@ -11985,16 +13119,16 @@
         <w:ind w:left="720" w:hanging="720"/>
       </w:pPr>
       <w:r>
-        <w:t xml:space="preserve">Suthakar, U. (2017). </w:t>
+        <w:t xml:space="preserve">Stricker, V., Lauenroth, K., Corte, P., Gittler, F., De Panfilis, S., &amp; Pohl, K. (2010). Creating a reference architecture for service-based systems–a pattern-based approach. In </w:t>
       </w:r>
       <w:r>
         <w:rPr>
           <w:i/>
         </w:rPr>
-        <w:t>A scalable data store and analytic platform for real-time monitoring of data-intensive scientific infrastructure.</w:t>
-      </w:r>
-      <w:r>
-        <w:t xml:space="preserve"> Brunel University London, </w:t>
+        <w:t>Towards the Future Internet</w:t>
+      </w:r>
+      <w:r>
+        <w:t xml:space="preserve"> (pp. 149-160): IOS Press.</w:t>
       </w:r>
     </w:p>
     <w:p>
@@ -12003,7 +13137,16 @@
         <w:ind w:left="720" w:hanging="720"/>
       </w:pPr>
       <w:r>
-        <w:t>Tsaousi, K. D. (2021). Elasticity of Elasticsearch. In.</w:t>
+        <w:t xml:space="preserve">Suthakar, U. (2017). </w:t>
+      </w:r>
+      <w:r>
+        <w:rPr>
+          <w:i/>
+        </w:rPr>
+        <w:t>A scalable data store and analytic platform for real-time monitoring of data-intensive scientific infrastructure.</w:t>
+      </w:r>
+      <w:r>
+        <w:t xml:space="preserve"> Brunel University London, </w:t>
       </w:r>
     </w:p>
     <w:p>
@@ -12012,16 +13155,7 @@
         <w:ind w:left="720" w:hanging="720"/>
       </w:pPr>
       <w:r>
-        <w:t xml:space="preserve">Ünal, P. (2019). </w:t>
-      </w:r>
-      <w:r>
-        <w:rPr>
-          <w:i/>
-        </w:rPr>
-        <w:t>Reference Architectures and Standards for the Internet of Things and Big Data in Smart Manufacturing.</w:t>
-      </w:r>
-      <w:r>
-        <w:t xml:space="preserve"> Paper presented at the 2019 7th International Conference on Future Internet of Things and Cloud (FiCloud).</w:t>
+        <w:t>Tsaousi, K. D. (2021). Elasticity of Elasticsearch. In.</w:t>
       </w:r>
     </w:p>
     <w:p>
@@ -12030,16 +13164,16 @@
         <w:ind w:left="720" w:hanging="720"/>
       </w:pPr>
       <w:r>
-        <w:t xml:space="preserve">Van Bruggen, R. (2014). </w:t>
+        <w:t xml:space="preserve">Ünal, P. (2019). </w:t>
       </w:r>
       <w:r>
         <w:rPr>
           <w:i/>
         </w:rPr>
-        <w:t>Learning Neo4j</w:t>
-      </w:r>
-      <w:r>
-        <w:t>: Packt Publishing Ltd.</w:t>
+        <w:t>Reference Architectures and Standards for the Internet of Things and Big Data in Smart Manufacturing.</w:t>
+      </w:r>
+      <w:r>
+        <w:t xml:space="preserve"> Paper presented at the 2019 7th International Conference on Future Internet of Things and Cloud (FiCloud).</w:t>
       </w:r>
     </w:p>
     <w:p>
@@ -12048,16 +13182,16 @@
         <w:ind w:left="720" w:hanging="720"/>
       </w:pPr>
       <w:r>
-        <w:t xml:space="preserve">Vassakis, K., Petrakis, E., &amp; Kopanakis, I. (2018). Big data analytics: applications, prospects and challenges. In </w:t>
+        <w:t xml:space="preserve">Van Bruggen, R. (2014). </w:t>
       </w:r>
       <w:r>
         <w:rPr>
           <w:i/>
         </w:rPr>
-        <w:t>Mobile big data</w:t>
-      </w:r>
-      <w:r>
-        <w:t xml:space="preserve"> (pp. 3-20): Springer.</w:t>
+        <w:t>Learning Neo4j</w:t>
+      </w:r>
+      <w:r>
+        <w:t>: Packt Publishing Ltd.</w:t>
       </w:r>
     </w:p>
     <w:p>
@@ -12066,16 +13200,16 @@
         <w:ind w:left="720" w:hanging="720"/>
       </w:pPr>
       <w:r>
-        <w:t xml:space="preserve">Viana, P., &amp; Sato, L. (2014). </w:t>
+        <w:t xml:space="preserve">Vassakis, K., Petrakis, E., &amp; Kopanakis, I. (2018). Big data analytics: applications, prospects and challenges. In </w:t>
       </w:r>
       <w:r>
         <w:rPr>
           <w:i/>
         </w:rPr>
-        <w:t>A proposal for a reference architecture for long-term archiving, preservation, and retrieval of big data.</w:t>
-      </w:r>
-      <w:r>
-        <w:t xml:space="preserve"> Paper presented at the 2014 IEEE 13th International Conference on Trust, Security and Privacy in Computing and Communications.</w:t>
+        <w:t>Mobile big data</w:t>
+      </w:r>
+      <w:r>
+        <w:t xml:space="preserve"> (pp. 3-20): Springer.</w:t>
       </w:r>
     </w:p>
     <w:p>
@@ -12084,16 +13218,17 @@
         <w:ind w:left="720" w:hanging="720"/>
       </w:pPr>
       <w:r>
-        <w:t xml:space="preserve">Volk, M., Bosse, S., Bischoff, D., &amp; Turowski, K. (2019). </w:t>
+        <w:lastRenderedPageBreak/>
+        <w:t xml:space="preserve">Viana, P., &amp; Sato, L. (2014). </w:t>
       </w:r>
       <w:r>
         <w:rPr>
           <w:i/>
         </w:rPr>
-        <w:t>Decision-support for selecting big data reference architectures.</w:t>
-      </w:r>
-      <w:r>
-        <w:t xml:space="preserve"> Paper presented at the International Conference on Business Information Systems.</w:t>
+        <w:t>A proposal for a reference architecture for long-term archiving, preservation, and retrieval of big data.</w:t>
+      </w:r>
+      <w:r>
+        <w:t xml:space="preserve"> Paper presented at the 2014 IEEE 13th International Conference on Trust, Security and Privacy in Computing and Communications.</w:t>
       </w:r>
     </w:p>
     <w:p>
@@ -12102,16 +13237,16 @@
         <w:ind w:left="720" w:hanging="720"/>
       </w:pPr>
       <w:r>
-        <w:t xml:space="preserve">Wang, Y., Kadiyala, H., &amp; Rubin, J. (2021). Promises and challenges of microservices: an exploratory study. </w:t>
+        <w:t xml:space="preserve">Volk, M., Bosse, S., Bischoff, D., &amp; Turowski, K. (2019). </w:t>
       </w:r>
       <w:r>
         <w:rPr>
           <w:i/>
         </w:rPr>
-        <w:t>Empirical Software Engineering, 26</w:t>
-      </w:r>
-      <w:r>
-        <w:t xml:space="preserve">(4), 1-44. </w:t>
+        <w:t>Decision-support for selecting big data reference architectures.</w:t>
+      </w:r>
+      <w:r>
+        <w:t xml:space="preserve"> Paper presented at the International Conference on Business Information Systems.</w:t>
       </w:r>
     </w:p>
     <w:p>
@@ -12120,16 +13255,16 @@
         <w:ind w:left="720" w:hanging="720"/>
       </w:pPr>
       <w:r>
-        <w:t xml:space="preserve">Weyrich, M., &amp; Ebert, C. (2015). Reference architectures for the internet of things. </w:t>
+        <w:t xml:space="preserve">Wang, Y., Kadiyala, H., &amp; Rubin, J. (2021). Promises and challenges of microservices: an exploratory study. </w:t>
       </w:r>
       <w:r>
         <w:rPr>
           <w:i/>
         </w:rPr>
-        <w:t>IEEE software, 33</w:t>
-      </w:r>
-      <w:r>
-        <w:t xml:space="preserve">(1), 112-116. </w:t>
+        <w:t>Empirical Software Engineering, 26</w:t>
+      </w:r>
+      <w:r>
+        <w:t xml:space="preserve">(4), 1-44. </w:t>
       </w:r>
     </w:p>
     <w:p>
@@ -12138,7 +13273,16 @@
         <w:ind w:left="720" w:hanging="720"/>
       </w:pPr>
       <w:r>
-        <w:t xml:space="preserve">White, A. (2019). Top Data and Analytics Predicts for 2019. </w:t>
+        <w:t xml:space="preserve">Weyrich, M., &amp; Ebert, C. (2015). Reference architectures for the internet of things. </w:t>
+      </w:r>
+      <w:r>
+        <w:rPr>
+          <w:i/>
+        </w:rPr>
+        <w:t>IEEE software, 33</w:t>
+      </w:r>
+      <w:r>
+        <w:t xml:space="preserve">(1), 112-116. </w:t>
       </w:r>
     </w:p>
     <w:p>
@@ -12147,16 +13291,7 @@
         <w:ind w:left="720" w:hanging="720"/>
       </w:pPr>
       <w:r>
-        <w:t xml:space="preserve">Williams, L. G., &amp; Smith, C. U. (2002). </w:t>
-      </w:r>
-      <w:r>
-        <w:rPr>
-          <w:i/>
-        </w:rPr>
-        <w:t>PASASM: a method for the performance assessment of software architectures.</w:t>
-      </w:r>
-      <w:r>
-        <w:t xml:space="preserve"> Paper presented at the Proceedings of the 3rd International Workshop on Software and Performance.</w:t>
+        <w:t xml:space="preserve">White, A. (2019). Top Data and Analytics Predicts for 2019. </w:t>
       </w:r>
     </w:p>
     <w:p>
@@ -12165,6 +13300,24 @@
         <w:ind w:left="720" w:hanging="720"/>
       </w:pPr>
       <w:r>
+        <w:t xml:space="preserve">Williams, L. G., &amp; Smith, C. U. (2002). </w:t>
+      </w:r>
+      <w:r>
+        <w:rPr>
+          <w:i/>
+        </w:rPr>
+        <w:t>PASASM: a method for the performance assessment of software architectures.</w:t>
+      </w:r>
+      <w:r>
+        <w:t xml:space="preserve"> Paper presented at the Proceedings of the 3rd International Workshop on Software and Performance.</w:t>
+      </w:r>
+    </w:p>
+    <w:p>
+      <w:pPr>
+        <w:pStyle w:val="EndNoteBibliography"/>
+        <w:ind w:left="720" w:hanging="720"/>
+      </w:pPr>
+      <w:r>
         <w:t xml:space="preserve">Zhu, H. (2005). </w:t>
       </w:r>
       <w:r>
@@ -12175,6 +13328,15 @@
       </w:r>
       <w:r>
         <w:t>: Elsevier.</w:t>
+      </w:r>
+    </w:p>
+    <w:p>
+      <w:pPr>
+        <w:pStyle w:val="EndNoteBibliography"/>
+        <w:ind w:left="720" w:hanging="720"/>
+      </w:pPr>
+      <w:r>
+        <w:t>Zimmerman, H. (1980). reference model-the OSI model of archictecture for open system interconnection'IEEE Trans. In: Commun.</w:t>
       </w:r>
     </w:p>
     <w:p>
@@ -12198,9 +13360,9 @@
       </w:r>
     </w:p>
     <w:sectPr>
-      <w:headerReference w:type="default" r:id="rId19"/>
-      <w:footerReference w:type="even" r:id="rId20"/>
-      <w:footerReference w:type="first" r:id="rId21"/>
+      <w:headerReference w:type="default" r:id="rId20"/>
+      <w:footerReference w:type="even" r:id="rId21"/>
+      <w:footerReference w:type="first" r:id="rId22"/>
       <w:pgSz w:w="11907" w:h="16840" w:code="9"/>
       <w:pgMar w:top="1440" w:right="1440" w:bottom="1440" w:left="1440" w:header="709" w:footer="709" w:gutter="0"/>
       <w:pgNumType w:start="101"/>
@@ -19004,6 +20166,15 @@
 </file>
 
 <file path=customXml/item1.xml><?xml version="1.0" encoding="utf-8"?>
+<?mso-contentType ?>
+<FormTemplates xmlns="http://schemas.microsoft.com/sharepoint/v3/contenttype/forms">
+  <Display>DocumentLibraryForm</Display>
+  <Edit>DocumentLibraryForm</Edit>
+  <New>DocumentLibraryForm</New>
+</FormTemplates>
+</file>
+
+<file path=customXml/item2.xml><?xml version="1.0" encoding="utf-8"?>
 <ct:contentTypeSchema xmlns:ct="http://schemas.microsoft.com/office/2006/metadata/contentType" xmlns:ma="http://schemas.microsoft.com/office/2006/metadata/properties/metaAttributes" ct:_="" ma:_="" ma:contentTypeName="Document" ma:contentTypeID="0x0101009CE36ADDE61BE2488F45C299EABE30E3" ma:contentTypeVersion="8" ma:contentTypeDescription="Create a new document." ma:contentTypeScope="" ma:versionID="d2d6eba7e1676fa68425b1f31d38f353">
   <xsd:schema xmlns:xsd="http://www.w3.org/2001/XMLSchema" xmlns:xs="http://www.w3.org/2001/XMLSchema" xmlns:p="http://schemas.microsoft.com/office/2006/metadata/properties" xmlns:ns3="8e441a6f-7fa8-49c4-b93b-aa8f530f7b54" targetNamespace="http://schemas.microsoft.com/office/2006/metadata/properties" ma:root="true" ma:fieldsID="61b26735236a9fb97721a6cdb918cdaa" ns3:_="">
     <xsd:import namespace="8e441a6f-7fa8-49c4-b93b-aa8f530f7b54"/>
@@ -19175,26 +20346,25 @@
 </ct:contentTypeSchema>
 </file>
 
-<file path=customXml/item2.xml><?xml version="1.0" encoding="utf-8"?>
-<?mso-contentType ?>
-<FormTemplates xmlns="http://schemas.microsoft.com/sharepoint/v3/contenttype/forms">
-  <Display>DocumentLibraryForm</Display>
-  <Edit>DocumentLibraryForm</Edit>
-  <New>DocumentLibraryForm</New>
-</FormTemplates>
+<file path=customXml/item3.xml><?xml version="1.0" encoding="utf-8"?>
+<b:Sources xmlns:b="http://schemas.openxmlformats.org/officeDocument/2006/bibliography" xmlns="http://schemas.openxmlformats.org/officeDocument/2006/bibliography" SelectedStyle="\APASixthEditionOfficeOnline.xsl" StyleName="APA" Version="6"/>
 </file>
 
-<file path=customXml/item3.xml><?xml version="1.0" encoding="utf-8"?>
+<file path=customXml/item4.xml><?xml version="1.0" encoding="utf-8"?>
 <p:properties xmlns:p="http://schemas.microsoft.com/office/2006/metadata/properties" xmlns:xsi="http://www.w3.org/2001/XMLSchema-instance" xmlns:pc="http://schemas.microsoft.com/office/infopath/2007/PartnerControls">
   <documentManagement/>
 </p:properties>
 </file>
 
-<file path=customXml/item4.xml><?xml version="1.0" encoding="utf-8"?>
-<b:Sources xmlns:b="http://schemas.openxmlformats.org/officeDocument/2006/bibliography" xmlns="http://schemas.openxmlformats.org/officeDocument/2006/bibliography" SelectedStyle="\APASixthEditionOfficeOnline.xsl" StyleName="APA" Version="6"/>
+<file path=customXml/itemProps1.xml><?xml version="1.0" encoding="utf-8"?>
+<ds:datastoreItem xmlns:ds="http://schemas.openxmlformats.org/officeDocument/2006/customXml" ds:itemID="{C3A696FC-67B5-44DA-94DA-6B70F8FA94B7}">
+  <ds:schemaRefs>
+    <ds:schemaRef ds:uri="http://schemas.microsoft.com/sharepoint/v3/contenttype/forms"/>
+  </ds:schemaRefs>
+</ds:datastoreItem>
 </file>
 
-<file path=customXml/itemProps1.xml><?xml version="1.0" encoding="utf-8"?>
+<file path=customXml/itemProps2.xml><?xml version="1.0" encoding="utf-8"?>
 <ds:datastoreItem xmlns:ds="http://schemas.openxmlformats.org/officeDocument/2006/customXml" ds:itemID="{F27F6513-5BFD-47C9-A4B9-2C4D58B91A15}">
   <ds:schemaRefs>
     <ds:schemaRef ds:uri="http://schemas.microsoft.com/office/2006/metadata/contentType"/>
@@ -19212,27 +20382,19 @@
 </ds:datastoreItem>
 </file>
 
-<file path=customXml/itemProps2.xml><?xml version="1.0" encoding="utf-8"?>
-<ds:datastoreItem xmlns:ds="http://schemas.openxmlformats.org/officeDocument/2006/customXml" ds:itemID="{C3A696FC-67B5-44DA-94DA-6B70F8FA94B7}">
+<file path=customXml/itemProps3.xml><?xml version="1.0" encoding="utf-8"?>
+<ds:datastoreItem xmlns:ds="http://schemas.openxmlformats.org/officeDocument/2006/customXml" ds:itemID="{DDDFF044-0CEE-4515-8B8F-FD6DE8E95727}">
   <ds:schemaRefs>
-    <ds:schemaRef ds:uri="http://schemas.microsoft.com/sharepoint/v3/contenttype/forms"/>
+    <ds:schemaRef ds:uri="http://schemas.openxmlformats.org/officeDocument/2006/bibliography"/>
   </ds:schemaRefs>
 </ds:datastoreItem>
 </file>
 
-<file path=customXml/itemProps3.xml><?xml version="1.0" encoding="utf-8"?>
+<file path=customXml/itemProps4.xml><?xml version="1.0" encoding="utf-8"?>
 <ds:datastoreItem xmlns:ds="http://schemas.openxmlformats.org/officeDocument/2006/customXml" ds:itemID="{C71162CA-117A-423C-81B4-439122DE0B7D}">
   <ds:schemaRefs>
     <ds:schemaRef ds:uri="http://schemas.microsoft.com/office/2006/metadata/properties"/>
     <ds:schemaRef ds:uri="http://schemas.microsoft.com/office/infopath/2007/PartnerControls"/>
   </ds:schemaRefs>
 </ds:datastoreItem>
-</file>
-
-<file path=customXml/itemProps4.xml><?xml version="1.0" encoding="utf-8"?>
-<ds:datastoreItem xmlns:ds="http://schemas.openxmlformats.org/officeDocument/2006/customXml" ds:itemID="{DDDFF044-0CEE-4515-8B8F-FD6DE8E95727}">
-  <ds:schemaRefs>
-    <ds:schemaRef ds:uri="http://schemas.openxmlformats.org/officeDocument/2006/bibliography"/>
-  </ds:schemaRefs>
-</ds:datastoreItem>
 </file>
</xml_diff>

<commit_message>
fixed the weak part
</commit_message>
<xml_diff>
--- a/PAJAIS_Style_Guide.docx
+++ b/PAJAIS_Style_Guide.docx
@@ -2355,7 +2355,29 @@
           <w:color w:val="auto"/>
           <w:sz w:val="22"/>
         </w:rPr>
-        <w:t xml:space="preserve"> framework is used because of its clear instructions on critically appraising evidence for impact, validity and applicability.</w:t>
+        <w:t xml:space="preserve"> framework is used because of its clear instructions on critically appraising evidence for impact, </w:t>
+      </w:r>
+      <w:proofErr w:type="gramStart"/>
+      <w:r>
+        <w:rPr>
+          <w:rStyle w:val="Heading1Char"/>
+          <w:b w:val="0"/>
+          <w:bCs w:val="0"/>
+          <w:color w:val="auto"/>
+          <w:sz w:val="22"/>
+        </w:rPr>
+        <w:t>validity</w:t>
+      </w:r>
+      <w:proofErr w:type="gramEnd"/>
+      <w:r>
+        <w:rPr>
+          <w:rStyle w:val="Heading1Char"/>
+          <w:b w:val="0"/>
+          <w:bCs w:val="0"/>
+          <w:color w:val="auto"/>
+          <w:sz w:val="22"/>
+        </w:rPr>
+        <w:t xml:space="preserve"> and applicability.</w:t>
       </w:r>
       <w:r>
         <w:rPr>
@@ -3747,8 +3769,20 @@
           <w:color w:val="auto"/>
           <w:sz w:val="22"/>
         </w:rPr>
-        <w:t>, abstract and citation databases</w:t>
-      </w:r>
+        <w:t xml:space="preserve">, abstract and citation </w:t>
+      </w:r>
+      <w:proofErr w:type="gramStart"/>
+      <w:r>
+        <w:rPr>
+          <w:rStyle w:val="Heading1Char"/>
+          <w:b w:val="0"/>
+          <w:bCs w:val="0"/>
+          <w:color w:val="auto"/>
+          <w:sz w:val="22"/>
+        </w:rPr>
+        <w:t>databases</w:t>
+      </w:r>
+      <w:proofErr w:type="gramEnd"/>
       <w:r>
         <w:rPr>
           <w:rStyle w:val="Heading1Char"/>
@@ -4592,7 +4626,15 @@
         <w:t xml:space="preserve"> international focus </w:t>
       </w:r>
       <w:r>
-        <w:t xml:space="preserve">have been considered to be a good source of </w:t>
+        <w:t xml:space="preserve">have </w:t>
+      </w:r>
+      <w:proofErr w:type="gramStart"/>
+      <w:r>
+        <w:t>been considered to be</w:t>
+      </w:r>
+      <w:proofErr w:type="gramEnd"/>
+      <w:r>
+        <w:t xml:space="preserve"> a good source of </w:t>
       </w:r>
       <w:r>
         <w:t>information</w:t>
@@ -4630,9 +4672,11 @@
       <w:r>
         <w:br/>
       </w:r>
+      <w:proofErr w:type="gramStart"/>
       <w:r>
         <w:t>In regard to</w:t>
       </w:r>
+      <w:proofErr w:type="gramEnd"/>
       <w:r>
         <w:t xml:space="preserve"> the second quality factor, studies that revolved around either creation of </w:t>
       </w:r>
@@ -4790,9 +4834,11 @@
       <w:r>
         <w:t xml:space="preserve"> nodes for this SLR. These nodes are as </w:t>
       </w:r>
+      <w:proofErr w:type="gramStart"/>
       <w:r>
         <w:t>followings;</w:t>
       </w:r>
+      <w:proofErr w:type="gramEnd"/>
     </w:p>
     <w:p>
       <w:pPr>
@@ -5832,8 +5878,13 @@
         <w:t>s</w:t>
       </w:r>
       <w:r>
-        <w:t xml:space="preserve"> is identified; these concepts are as the following;</w:t>
-      </w:r>
+        <w:t xml:space="preserve"> is identified; these concepts are as the </w:t>
+      </w:r>
+      <w:proofErr w:type="gramStart"/>
+      <w:r>
+        <w:t>following;</w:t>
+      </w:r>
+      <w:proofErr w:type="gramEnd"/>
     </w:p>
     <w:p/>
     <w:p>
@@ -5910,7 +5961,15 @@
         <w:t>high-level</w:t>
       </w:r>
       <w:r>
-        <w:t xml:space="preserve"> architectural patterns and do not provide implementation details such as specific frameworks, vendors or environments</w:t>
+        <w:t xml:space="preserve"> architectural patterns and do not provide implementation details such as specific frameworks, </w:t>
+      </w:r>
+      <w:proofErr w:type="gramStart"/>
+      <w:r>
+        <w:t>vendors</w:t>
+      </w:r>
+      <w:proofErr w:type="gramEnd"/>
+      <w:r>
+        <w:t xml:space="preserve"> or environments</w:t>
       </w:r>
       <w:r>
         <w:t>. RAs are at higher level of abstraction that concrete architectures.</w:t>
@@ -6082,7 +6141,15 @@
         <w:t xml:space="preserve">. </w:t>
       </w:r>
       <w:r>
-        <w:t>A stakeholder can be a developer, a designer, a product owner, a data scientist or a business analyst.</w:t>
+        <w:t xml:space="preserve">A stakeholder can be a developer, a designer, a product owner, a data </w:t>
+      </w:r>
+      <w:proofErr w:type="gramStart"/>
+      <w:r>
+        <w:t>scientist</w:t>
+      </w:r>
+      <w:proofErr w:type="gramEnd"/>
+      <w:r>
+        <w:t xml:space="preserve"> or a business analyst.</w:t>
       </w:r>
       <w:r>
         <w:t xml:space="preserve"> Notwithstanding, due to the generic nature of the RAs, it is not feasible to indicate all stakeholders a priori.</w:t>
@@ -6462,7 +6529,15 @@
         <w:t xml:space="preserve"> </w:t>
       </w:r>
       <w:r>
-        <w:t xml:space="preserve">BD does not only mean ‘big’ amount of data, or just volume; other characteristics of BD such as velocity, variety, veracity and variability bring significant challenges </w:t>
+        <w:t xml:space="preserve">BD does not only mean ‘big’ amount of data, or just volume; other characteristics of BD such as velocity, variety, </w:t>
+      </w:r>
+      <w:proofErr w:type="gramStart"/>
+      <w:r>
+        <w:t>veracity</w:t>
+      </w:r>
+      <w:proofErr w:type="gramEnd"/>
+      <w:r>
+        <w:t xml:space="preserve"> and variability bring significant challenges </w:t>
       </w:r>
       <w:r>
         <w:t>to the practice</w:t>
@@ -6471,11 +6546,16 @@
         <w:t>. Although these challenges do not only belong to domain of BD systems, BD exacerbates these challenges because</w:t>
       </w:r>
       <w:r>
-        <w:t xml:space="preserve"> of the following reasons</w:t>
+        <w:t xml:space="preserve"> of the following </w:t>
+      </w:r>
+      <w:proofErr w:type="gramStart"/>
+      <w:r>
+        <w:t>reasons</w:t>
       </w:r>
       <w:r>
         <w:t>;</w:t>
       </w:r>
+      <w:proofErr w:type="gramEnd"/>
     </w:p>
     <w:p/>
     <w:p>
@@ -6592,7 +6672,15 @@
     </w:p>
     <w:p>
       <w:r>
-        <w:t xml:space="preserve">To provide a solution to these challenges, one has to realize the core fundamentals of BD systems. Academic and practitioners of BD, describe BD as an interplay of methodology (workflow, organization), software engineering (data engineering, storage, </w:t>
+        <w:t xml:space="preserve">To provide a solution to these challenges, one </w:t>
+      </w:r>
+      <w:proofErr w:type="gramStart"/>
+      <w:r>
+        <w:t>has to</w:t>
+      </w:r>
+      <w:proofErr w:type="gramEnd"/>
+      <w:r>
+        <w:t xml:space="preserve"> realize the core fundamentals of BD systems. Academic and practitioners of BD, describe BD as an interplay of methodology (workflow, organization), software engineering (data engineering, storage, </w:t>
       </w:r>
       <w:r>
         <w:t>etc.</w:t>
@@ -9287,6 +9375,7 @@
       <w:r>
         <w:t xml:space="preserve">Among these RAs, arguably Lambda architecture is the </w:t>
       </w:r>
+      <w:proofErr w:type="gramStart"/>
       <w:r>
         <w:t>most</w:t>
       </w:r>
@@ -9296,6 +9385,7 @@
       <w:r>
         <w:t xml:space="preserve"> discussed</w:t>
       </w:r>
+      <w:proofErr w:type="gramEnd"/>
       <w:r>
         <w:t xml:space="preserve"> and studied</w:t>
       </w:r>
@@ -9414,8 +9504,13 @@
       </w:r>
     </w:p>
     <w:p>
-      <w:r>
-        <w:t>Last but not least, there has been numerous reference architectures developed recently for specific domains. These studies have been usually published as short journal papers, and many have promised future publication of the full reference architecture as a book.</w:t>
+      <w:proofErr w:type="gramStart"/>
+      <w:r>
+        <w:t>Last but not least</w:t>
+      </w:r>
+      <w:proofErr w:type="gramEnd"/>
+      <w:r>
+        <w:t>, there has been numerous reference architectures developed recently for specific domains. These studies have been usually published as short journal papers, and many have promised future publication of the full reference architecture as a book.</w:t>
       </w:r>
       <w:r>
         <w:t xml:space="preserve"> For instance, </w:t>
@@ -10219,7 +10314,15 @@
         <w:t>are</w:t>
       </w:r>
       <w:r>
-        <w:t xml:space="preserve"> developed to cover all aspects, or a large number of specific scenarios are developed to cover various aspects of the RA. </w:t>
+        <w:t xml:space="preserve"> developed to cover all aspects, or </w:t>
+      </w:r>
+      <w:proofErr w:type="gramStart"/>
+      <w:r>
+        <w:t>a large number of</w:t>
+      </w:r>
+      <w:proofErr w:type="gramEnd"/>
+      <w:r>
+        <w:t xml:space="preserve"> specific scenarios are developed to cover various aspects of the RA. </w:t>
       </w:r>
       <w:r>
         <w:t xml:space="preserve">Each </w:t>
@@ -10283,7 +10386,15 @@
         <w:t>was</w:t>
       </w:r>
       <w:r>
-        <w:t xml:space="preserve"> extended to evaluate completeness, buildability and applicability. Howbeit the selection of the right candidate and involving them in the process is a</w:t>
+        <w:t xml:space="preserve"> extended to evaluate completeness, </w:t>
+      </w:r>
+      <w:proofErr w:type="gramStart"/>
+      <w:r>
+        <w:t>buildability</w:t>
+      </w:r>
+      <w:proofErr w:type="gramEnd"/>
+      <w:r>
+        <w:t xml:space="preserve"> and applicability. Howbeit the selection of the right candidate and involving them in the process is a</w:t>
       </w:r>
       <w:r>
         <w:t xml:space="preserve"> daunting task and </w:t>
@@ -10758,7 +10869,15 @@
         <w:t xml:space="preserve"> that</w:t>
       </w:r>
       <w:r>
-        <w:t xml:space="preserve"> can also include patterns for data access, storage and caching.</w:t>
+        <w:t xml:space="preserve"> can also include patterns for data access, </w:t>
+      </w:r>
+      <w:proofErr w:type="gramStart"/>
+      <w:r>
+        <w:t>storage</w:t>
+      </w:r>
+      <w:proofErr w:type="gramEnd"/>
+      <w:r>
+        <w:t xml:space="preserve"> and caching.</w:t>
       </w:r>
       <w:r>
         <w:t xml:space="preserve"> </w:t>
@@ -10847,8 +10966,13 @@
     </w:p>
     <w:p/>
     <w:p>
-      <w:r>
-        <w:t>Similar to the way that Business Intelligence (BI) and BD differ in their source data types both in terms of granularity and data structure of it, a data lake and data warehouse share s</w:t>
+      <w:proofErr w:type="gramStart"/>
+      <w:r>
+        <w:t>Similar to</w:t>
+      </w:r>
+      <w:proofErr w:type="gramEnd"/>
+      <w:r>
+        <w:t xml:space="preserve"> the way that Business Intelligence (BI) and BD differ in their source data types both in terms of granularity and data structure of it, a data lake and data warehouse share s</w:t>
       </w:r>
       <w:r>
         <w:t>o</w:t>
@@ -10976,31 +11100,69 @@
         <w:fldChar w:fldCharType="end"/>
       </w:r>
       <w:r>
-        <w:t xml:space="preserve">. An architect may opt for MapReduce and Bulk Synchronous Parallel </w:t>
-      </w:r>
-      <w:r>
-        <w:t xml:space="preserve">(BSM) </w:t>
-      </w:r>
-      <w:r>
-        <w:t>processing for batch-oriented requirements or go for a streaming processing based on a specific performance requirement set to handle velocity and volume of data.</w:t>
+        <w:t xml:space="preserve">. </w:t>
       </w:r>
     </w:p>
     <w:p/>
     <w:p>
       <w:r>
-        <w:t>Therefore, batch processing and stream processing are considered two major architectural components</w:t>
+        <w:t xml:space="preserve">For instance, most algorithms for stream processing are using in-memory stateful data structures such </w:t>
+      </w:r>
+      <w:proofErr w:type="spellStart"/>
+      <w:r>
+        <w:t>H</w:t>
+      </w:r>
+      <w:r>
+        <w:t>yperloglog</w:t>
+      </w:r>
+      <w:proofErr w:type="spellEnd"/>
+      <w:r>
+        <w:t xml:space="preserve"> to compute values in real-time</w:t>
+      </w:r>
+      <w:r>
+        <w:t xml:space="preserve"> </w:t>
+      </w:r>
+      <w:r>
+        <w:fldChar w:fldCharType="begin"/>
+      </w:r>
+      <w:r>
+        <w:instrText xml:space="preserve"> ADDIN EN.CITE &lt;EndNote&gt;&lt;Cite&gt;&lt;Author&gt;Sahal&lt;/Author&gt;&lt;Year&gt;2020&lt;/Year&gt;&lt;RecNum&gt;65&lt;/RecNum&gt;&lt;DisplayText&gt;(Sahal, Breslin, &amp;amp; Ali, 2020)&lt;/DisplayText&gt;&lt;record&gt;&lt;rec-number&gt;65&lt;/rec-number&gt;&lt;foreign-keys&gt;&lt;key app="EN" db-id="5re5epv9rrvvajeatv4xvdtet5zsfedxv2xw" timestamp="1640148626"&gt;65&lt;/key&gt;&lt;/foreign-keys&gt;&lt;ref-type name="Journal Article"&gt;17&lt;/ref-type&gt;&lt;contributors&gt;&lt;authors&gt;&lt;author&gt;Sahal, Radhya&lt;/author&gt;&lt;author&gt;Breslin, John G&lt;/author&gt;&lt;author&gt;Ali, Muhammad Intizar&lt;/author&gt;&lt;/authors&gt;&lt;/contributors&gt;&lt;titles&gt;&lt;title&gt;Big data and stream processing platforms for Industry 4.0 requirements mapping for a predictive maintenance use case&lt;/title&gt;&lt;secondary-title&gt;Journal of Manufacturing Systems&lt;/secondary-title&gt;&lt;/titles&gt;&lt;periodical&gt;&lt;full-title&gt;Journal of Manufacturing Systems&lt;/full-title&gt;&lt;/periodical&gt;&lt;pages&gt;138-151&lt;/pages&gt;&lt;volume&gt;54&lt;/volume&gt;&lt;dates&gt;&lt;year&gt;2020&lt;/year&gt;&lt;/dates&gt;&lt;isbn&gt;0278-6125&lt;/isbn&gt;&lt;urls&gt;&lt;/urls&gt;&lt;/record&gt;&lt;/Cite&gt;&lt;/EndNote&gt;</w:instrText>
+      </w:r>
+      <w:r>
+        <w:fldChar w:fldCharType="separate"/>
+      </w:r>
+      <w:r>
+        <w:rPr>
+          <w:noProof/>
+        </w:rPr>
+        <w:t>(Sahal, Breslin, &amp; Ali, 2020)</w:t>
+      </w:r>
+      <w:r>
+        <w:fldChar w:fldCharType="end"/>
       </w:r>
       <w:r>
         <w:t>.</w:t>
       </w:r>
+      <w:r>
+        <w:t xml:space="preserve"> A</w:t>
+      </w:r>
+      <w:r>
+        <w:t xml:space="preserve"> streaming component can be tailored to adopt specific windowing approaches such as tuple-at-a-time and a micro-batch processing. </w:t>
+      </w:r>
+      <w:r>
+        <w:t xml:space="preserve">When in fact, these techniques are not required for batch processing. </w:t>
+      </w:r>
+      <w:r>
+        <w:t>An architect may opt for MapReduce and Bulk Synchronous Parallel (BSM) processing for batch-oriented requirements or go for a streaming processing based on a specific performance requirement set to handle velocity and volume of data.</w:t>
+      </w:r>
+      <w:r>
+        <w:t xml:space="preserve"> </w:t>
+      </w:r>
     </w:p>
     <w:p/>
     <w:p>
       <w:r>
-        <w:t>Moreover, e</w:t>
-      </w:r>
-      <w:r>
-        <w:t xml:space="preserve">very BD RA analyzed provided the notion of data pipelines, even when the exact phrase wasn’t used. This is due to the fact that in BD systems, data usually goes through several phases before it’s ready for statistical analysis </w:t>
+        <w:t xml:space="preserve">Moreover, every BD RA analyzed provided the notion of data pipelines, even when the exact phrase wasn’t used. This is due to the fact that in BD systems, data usually goes through several phases before it’s ready for statistical analysis </w:t>
       </w:r>
       <w:r>
         <w:fldChar w:fldCharType="begin"/>
@@ -11021,14 +11183,112 @@
         <w:fldChar w:fldCharType="end"/>
       </w:r>
       <w:r>
-        <w:t xml:space="preserve">. </w:t>
-      </w:r>
-    </w:p>
+        <w:t>.</w:t>
+      </w:r>
+      <w:r>
+        <w:t xml:space="preserve"> This is quite evident when it comes to Lambda</w:t>
+      </w:r>
+      <w:r>
+        <w:t xml:space="preserve"> </w:t>
+      </w:r>
+      <w:r>
+        <w:fldChar w:fldCharType="begin"/>
+      </w:r>
+      <w:r>
+        <w:instrText xml:space="preserve"> ADDIN EN.CITE &lt;EndNote&gt;&lt;Cite&gt;&lt;Author&gt;Hausenblas&lt;/Author&gt;&lt;Year&gt;2015&lt;/Year&gt;&lt;RecNum&gt;31&lt;/RecNum&gt;&lt;DisplayText&gt;(Hausenblas &amp;amp; Bijnens, 2015)&lt;/DisplayText&gt;&lt;record&gt;&lt;rec-number&gt;31&lt;/rec-number&gt;&lt;foreign-keys&gt;&lt;key app="EN" db-id="5re5epv9rrvvajeatv4xvdtet5zsfedxv2xw" timestamp="1639884422"&gt;31&lt;/key&gt;&lt;/foreign-keys&gt;&lt;ref-type name="Journal Article"&gt;17&lt;/ref-type&gt;&lt;contributors&gt;&lt;authors&gt;&lt;author&gt;Hausenblas, Michael&lt;/author&gt;&lt;author&gt;Bijnens, Nathan&lt;/author&gt;&lt;/authors&gt;&lt;/contributors&gt;&lt;titles&gt;&lt;title&gt;Lambda architecture&lt;/title&gt;&lt;secondary-title&gt;URL: http://lambda-architecture. net/. Luettu&lt;/secondary-title&gt;&lt;/titles&gt;&lt;periodical&gt;&lt;full-title&gt;URL: http://lambda-architecture. net/. Luettu&lt;/full-title&gt;&lt;/periodical&gt;&lt;pages&gt;2014&lt;/pages&gt;&lt;volume&gt;6&lt;/volume&gt;&lt;dates&gt;&lt;year&gt;2015&lt;/year&gt;&lt;/dates&gt;&lt;urls&gt;&lt;/urls&gt;&lt;/record&gt;&lt;/Cite&gt;&lt;/EndNote&gt;</w:instrText>
+      </w:r>
+      <w:r>
+        <w:fldChar w:fldCharType="separate"/>
+      </w:r>
+      <w:r>
+        <w:rPr>
+          <w:noProof/>
+        </w:rPr>
+        <w:t>(Hausenblas &amp; Bijnens, 2015)</w:t>
+      </w:r>
+      <w:r>
+        <w:fldChar w:fldCharType="end"/>
+      </w:r>
+      <w:r>
+        <w:t xml:space="preserve"> and Bolster architectures</w:t>
+      </w:r>
+      <w:r>
+        <w:t xml:space="preserve"> </w:t>
+      </w:r>
+      <w:r>
+        <w:fldChar w:fldCharType="begin"/>
+      </w:r>
+      <w:r>
+        <w:instrText xml:space="preserve"> ADDIN EN.CITE &lt;EndNote&gt;&lt;Cite&gt;&lt;Author&gt;Nadal&lt;/Author&gt;&lt;Year&gt;2017&lt;/Year&gt;&lt;RecNum&gt;28&lt;/RecNum&gt;&lt;DisplayText&gt;(Nadal et al., 2017)&lt;/DisplayText&gt;&lt;record&gt;&lt;rec-number&gt;28&lt;/rec-number&gt;&lt;foreign-keys&gt;&lt;key app="EN" db-id="5re5epv9rrvvajeatv4xvdtet5zsfedxv2xw" timestamp="1639883890"&gt;28&lt;/key&gt;&lt;/foreign-keys&gt;&lt;ref-type name="Journal Article"&gt;17&lt;/ref-type&gt;&lt;contributors&gt;&lt;authors&gt;&lt;author&gt;Nadal, Sergi&lt;/author&gt;&lt;author&gt;Herrero, Victor&lt;/author&gt;&lt;author&gt;Romero, Oscar&lt;/author&gt;&lt;author&gt;Abelló, Alberto&lt;/author&gt;&lt;author&gt;Franch, Xavier&lt;/author&gt;&lt;author&gt;Vansummeren, Stijn&lt;/author&gt;&lt;author&gt;Valerio, Danilo&lt;/author&gt;&lt;/authors&gt;&lt;/contributors&gt;&lt;titles&gt;&lt;title&gt;A software reference architecture for semantic-aware Big Data systems&lt;/title&gt;&lt;secondary-title&gt;Information and software technology&lt;/secondary-title&gt;&lt;/titles&gt;&lt;periodical&gt;&lt;full-title&gt;Information and software technology&lt;/full-title&gt;&lt;/periodical&gt;&lt;pages&gt;75-92&lt;/pages&gt;&lt;volume&gt;90&lt;/volume&gt;&lt;dates&gt;&lt;year&gt;2017&lt;/year&gt;&lt;/dates&gt;&lt;isbn&gt;0950-5849&lt;/isbn&gt;&lt;urls&gt;&lt;/urls&gt;&lt;/record&gt;&lt;/Cite&gt;&lt;/EndNote&gt;</w:instrText>
+      </w:r>
+      <w:r>
+        <w:fldChar w:fldCharType="separate"/>
+      </w:r>
+      <w:r>
+        <w:rPr>
+          <w:noProof/>
+        </w:rPr>
+        <w:t>(Nadal et al., 2017)</w:t>
+      </w:r>
+      <w:r>
+        <w:fldChar w:fldCharType="end"/>
+      </w:r>
+      <w:r>
+        <w:t>, where data goes through either batch ingestion or stream ingestion</w:t>
+      </w:r>
+      <w:r>
+        <w:t xml:space="preserve"> components</w:t>
+      </w:r>
+      <w:r>
+        <w:t xml:space="preserve">, gets dispatched to the data lake, </w:t>
+      </w:r>
+      <w:r>
+        <w:t>gets</w:t>
+      </w:r>
+      <w:r>
+        <w:t xml:space="preserve"> into batch or streaming processing component, gets into batch or real-time view</w:t>
+      </w:r>
+      <w:r>
+        <w:t>s</w:t>
+      </w:r>
+      <w:r>
+        <w:t xml:space="preserve"> and from there on into the query engine and finally the data analyst. In fact, Bolster is an extension of Lambda, with further improvement on metadata</w:t>
+      </w:r>
+      <w:r>
+        <w:t xml:space="preserve"> </w:t>
+      </w:r>
+      <w:r>
+        <w:t>management.</w:t>
+      </w:r>
+    </w:p>
+    <w:p/>
+    <w:p>
+      <w:r>
+        <w:t>Therefore, batch processing</w:t>
+      </w:r>
+      <w:r>
+        <w:t xml:space="preserve">, </w:t>
+      </w:r>
+      <w:r>
+        <w:t xml:space="preserve">stream processing </w:t>
+      </w:r>
+      <w:r>
+        <w:t xml:space="preserve">and data pipelines </w:t>
+      </w:r>
+      <w:r>
+        <w:t>are considered major architectural components</w:t>
+      </w:r>
+      <w:r>
+        <w:t>.</w:t>
+      </w:r>
+    </w:p>
+    <w:p/>
     <w:p>
       <w:pPr>
         <w:pStyle w:val="Heading3"/>
       </w:pPr>
       <w:r>
+        <w:lastRenderedPageBreak/>
         <w:t>BD Infrastructure</w:t>
       </w:r>
     </w:p>
@@ -11081,11 +11341,7 @@
         <w:t xml:space="preserve"> </w:t>
       </w:r>
       <w:r>
-        <w:t xml:space="preserve">have shifted the overall paradigm of software </w:t>
-      </w:r>
-      <w:r>
-        <w:lastRenderedPageBreak/>
-        <w:t>engineering and data engineering towards decentralization and distribution</w:t>
+        <w:t>have shifted the overall paradigm of software engineering and data engineering towards decentralization and distribution</w:t>
       </w:r>
       <w:r>
         <w:t xml:space="preserve"> </w:t>
@@ -11127,7 +11383,15 @@
     <w:p/>
     <w:p>
       <w:r>
-        <w:t>All and all, as a result of this SLR, a component of a BD infrastructure has been witnessed as a common pattern, in various forms and approaches.</w:t>
+        <w:t xml:space="preserve">All and all, </w:t>
+      </w:r>
+      <w:proofErr w:type="gramStart"/>
+      <w:r>
+        <w:t>as a result of</w:t>
+      </w:r>
+      <w:proofErr w:type="gramEnd"/>
+      <w:r>
+        <w:t xml:space="preserve"> this SLR, a component of a BD infrastructure has been witnessed as a common pattern, in various forms and approaches.</w:t>
       </w:r>
       <w:r>
         <w:t xml:space="preserve"> We decided to present this as layer as it’s play an important role in creation and design of an RA.</w:t>
@@ -11298,6 +11562,7 @@
     <w:p/>
     <w:p>
       <w:r>
+        <w:lastRenderedPageBreak/>
         <w:t>Furthermore, white papers collected from IT giants tend to pivot the RA around their services, which can potentially reduce its applicability, hinder RAs openness, and even affect architectural qualities. In these white papers, alternative technologies or vendors are typically not discussed which leaves the architect with a small pool of options.</w:t>
       </w:r>
     </w:p>
@@ -11373,11 +11638,7 @@
         <w:t>Lastly, privacy and security does not seem to have been discussed enough, or it has been mostly marginalized.</w:t>
       </w:r>
       <w:r>
-        <w:t xml:space="preserve"> For instance, we have not found an architectural component that allows </w:t>
-      </w:r>
-      <w:r>
-        <w:lastRenderedPageBreak/>
-        <w:t>for data scrubbing, or we did not understand how one can achieve security in-between data pipelines.</w:t>
+        <w:t xml:space="preserve"> For instance, we have not found an architectural component that allows for data scrubbing, or we did not understand how one can achieve security in-between data pipelines.</w:t>
       </w:r>
       <w:r>
         <w:t xml:space="preserve"> Specially, </w:t>
@@ -11498,8 +11759,13 @@
         <w:t xml:space="preserve">Withal, BD RAs have yet to mature and become ubiquitous in industry and there is further research required in this area. </w:t>
       </w:r>
       <w:r>
-        <w:t>These researches</w:t>
-      </w:r>
+        <w:t xml:space="preserve">These </w:t>
+      </w:r>
+      <w:proofErr w:type="gramStart"/>
+      <w:r>
+        <w:t>researches</w:t>
+      </w:r>
+      <w:proofErr w:type="gramEnd"/>
       <w:r>
         <w:t xml:space="preserve"> can be done in the area of micro-services RA for BD systems, event-driven paradigms for BD systems, security and privacy issues in BD systems, and metadata management.</w:t>
       </w:r>
@@ -11944,6 +12210,7 @@
         <w:ind w:left="720" w:hanging="720"/>
       </w:pPr>
       <w:r>
+        <w:lastRenderedPageBreak/>
         <w:t xml:space="preserve">Carpenter, J., &amp; Hewitt, E. (2020). </w:t>
       </w:r>
       <w:r>
@@ -12052,7 +12319,6 @@
         <w:ind w:left="720" w:hanging="720"/>
       </w:pPr>
       <w:r>
-        <w:lastRenderedPageBreak/>
         <w:t xml:space="preserve">Cloutier, R., Muller, G., Verma, D., Nilchiani, R., Hole, E., &amp; Bone, M. (2010). The concept of reference architectures. </w:t>
       </w:r>
       <w:r>
@@ -12304,6 +12570,7 @@
         <w:ind w:left="720" w:hanging="720"/>
       </w:pPr>
       <w:r>
+        <w:lastRenderedPageBreak/>
         <w:t xml:space="preserve">Grefen, P., &amp; de Vries, R. R. (1998). A reference architecture for workflow management systems. </w:t>
       </w:r>
       <w:r>
@@ -12322,16 +12589,31 @@
         <w:ind w:left="720" w:hanging="720"/>
       </w:pPr>
       <w:r>
-        <w:t xml:space="preserve">Heilig, L., &amp; Voß, S. (2017). Managing cloud-based Big Data platforms: A reference architecture and cost perspective. In </w:t>
+        <w:t xml:space="preserve">Hausenblas, M., &amp; Bijnens, N. (2015). Lambda architecture. </w:t>
       </w:r>
       <w:r>
         <w:rPr>
           <w:i/>
         </w:rPr>
-        <w:t>Big Data Management</w:t>
-      </w:r>
-      <w:r>
-        <w:t xml:space="preserve"> (pp. 29-45): Springer.</w:t>
+        <w:t xml:space="preserve">URL: </w:t>
+      </w:r>
+      <w:hyperlink r:id="rId16" w:history="1">
+        <w:r>
+          <w:rPr>
+            <w:rStyle w:val="Hyperlink"/>
+            <w:i/>
+          </w:rPr>
+          <w:t>http://lambda-architecture</w:t>
+        </w:r>
+      </w:hyperlink>
+      <w:r>
+        <w:rPr>
+          <w:i/>
+        </w:rPr>
+        <w:t>. net/. Luettu, 6</w:t>
+      </w:r>
+      <w:r>
+        <w:t xml:space="preserve">, 2014. </w:t>
       </w:r>
     </w:p>
     <w:p>
@@ -12340,16 +12622,16 @@
         <w:ind w:left="720" w:hanging="720"/>
       </w:pPr>
       <w:r>
-        <w:t xml:space="preserve">Hevner, A. R., March, S. T., Park, J., &amp; Ram, S. (2004). Design science in information systems research. </w:t>
+        <w:t xml:space="preserve">Heilig, L., &amp; Voß, S. (2017). Managing cloud-based Big Data platforms: A reference architecture and cost perspective. In </w:t>
       </w:r>
       <w:r>
         <w:rPr>
           <w:i/>
         </w:rPr>
-        <w:t>MIS quarterly</w:t>
-      </w:r>
-      <w:r>
-        <w:t xml:space="preserve">, 75-105. </w:t>
+        <w:t>Big Data Management</w:t>
+      </w:r>
+      <w:r>
+        <w:t xml:space="preserve"> (pp. 29-45): Springer.</w:t>
       </w:r>
     </w:p>
     <w:p>
@@ -12358,7 +12640,16 @@
         <w:ind w:left="720" w:hanging="720"/>
       </w:pPr>
       <w:r>
-        <w:t>Hilliard, R. ISO/IEC/IEEE 42010. In.</w:t>
+        <w:t xml:space="preserve">Hevner, A. R., March, S. T., Park, J., &amp; Ram, S. (2004). Design science in information systems research. </w:t>
+      </w:r>
+      <w:r>
+        <w:rPr>
+          <w:i/>
+        </w:rPr>
+        <w:t>MIS quarterly</w:t>
+      </w:r>
+      <w:r>
+        <w:t xml:space="preserve">, 75-105. </w:t>
       </w:r>
     </w:p>
     <w:p>
@@ -12367,9 +12658,18 @@
         <w:ind w:left="720" w:hanging="720"/>
       </w:pPr>
       <w:r>
+        <w:t>Hilliard, R. ISO/IEC/IEEE 42010. In.</w:t>
+      </w:r>
+    </w:p>
+    <w:p>
+      <w:pPr>
+        <w:pStyle w:val="EndNoteBibliography"/>
+        <w:ind w:left="720" w:hanging="720"/>
+      </w:pPr>
+      <w:r>
         <w:t xml:space="preserve">House, W. (2012). Big Data is a Big Deal. Retrieved from </w:t>
       </w:r>
-      <w:hyperlink r:id="rId16" w:history="1">
+      <w:hyperlink r:id="rId17" w:history="1">
         <w:r>
           <w:rPr>
             <w:rStyle w:val="Hyperlink"/>
@@ -12402,7 +12702,6 @@
         <w:ind w:left="720" w:hanging="720"/>
       </w:pPr>
       <w:r>
-        <w:lastRenderedPageBreak/>
         <w:t xml:space="preserve">Jagadish, H. V., Gehrke, J., Labrinidis, A., Papakonstantinou, Y., Patel, J. M., Ramakrishnan, R., &amp; Shahabi, C. (2014). Big data and its technical challenges. </w:t>
       </w:r>
       <w:r>
@@ -12645,7 +12944,7 @@
         </w:rPr>
         <w:t xml:space="preserve">O’Reilly Media. </w:t>
       </w:r>
-      <w:hyperlink r:id="rId17" w:history="1">
+      <w:hyperlink r:id="rId18" w:history="1">
         <w:r>
           <w:rPr>
             <w:rStyle w:val="Hyperlink"/>
@@ -12688,6 +12987,7 @@
         <w:ind w:left="720" w:hanging="720"/>
       </w:pPr>
       <w:r>
+        <w:lastRenderedPageBreak/>
         <w:t xml:space="preserve">Li, Q., Xu, Z., Chan, I., Yang, S., Pu, Y., Wei, H., &amp; Yu, C. (2018). </w:t>
       </w:r>
       <w:r>
@@ -12787,7 +13087,6 @@
         <w:ind w:left="720" w:hanging="720"/>
       </w:pPr>
       <w:r>
-        <w:lastRenderedPageBreak/>
         <w:t xml:space="preserve">Mazumder, S., Bhadoria, R. S., &amp; Deka, G. C. (2017). Distributed computing in big data analytics. In </w:t>
       </w:r>
       <w:r>
@@ -13015,7 +13314,7 @@
       <w:r>
         <w:t xml:space="preserve">Reed. (2002). Reference Architecture: The Best of Best Practices. Retrieved from </w:t>
       </w:r>
-      <w:hyperlink r:id="rId18" w:history="1">
+      <w:hyperlink r:id="rId19" w:history="1">
         <w:r>
           <w:rPr>
             <w:rStyle w:val="Hyperlink"/>
@@ -13030,16 +13329,16 @@
         <w:ind w:left="720" w:hanging="720"/>
       </w:pPr>
       <w:r>
-        <w:t xml:space="preserve">Sang, G. M., Xu, L., &amp; De Vrieze, P. (2016). </w:t>
+        <w:t xml:space="preserve">Sahal, R., Breslin, J. G., &amp; Ali, M. I. (2020). Big data and stream processing platforms for Industry 4.0 requirements mapping for a predictive maintenance use case. </w:t>
       </w:r>
       <w:r>
         <w:rPr>
           <w:i/>
         </w:rPr>
-        <w:t>A reference architecture for big data systems.</w:t>
-      </w:r>
-      <w:r>
-        <w:t xml:space="preserve"> Paper presented at the 2016 10th International Conference on Software, Knowledge, Information Management &amp; Applications (SKIMA).</w:t>
+        <w:t>Journal of Manufacturing Systems, 54</w:t>
+      </w:r>
+      <w:r>
+        <w:t xml:space="preserve">, 138-151. </w:t>
       </w:r>
     </w:p>
     <w:p>
@@ -13048,9 +13347,27 @@
         <w:ind w:left="720" w:hanging="720"/>
       </w:pPr>
       <w:r>
+        <w:t xml:space="preserve">Sang, G. M., Xu, L., &amp; De Vrieze, P. (2016). </w:t>
+      </w:r>
+      <w:r>
+        <w:rPr>
+          <w:i/>
+        </w:rPr>
+        <w:t>A reference architecture for big data systems.</w:t>
+      </w:r>
+      <w:r>
+        <w:t xml:space="preserve"> Paper presented at the 2016 10th International Conference on Software, Knowledge, Information Management &amp; Applications (SKIMA).</w:t>
+      </w:r>
+    </w:p>
+    <w:p>
+      <w:pPr>
+        <w:pStyle w:val="EndNoteBibliography"/>
+        <w:ind w:left="720" w:hanging="720"/>
+      </w:pPr>
+      <w:r>
         <w:t xml:space="preserve">SAP. (2016). Whitepaper NEC SAPHANA Hadoop. Retrieved from </w:t>
       </w:r>
-      <w:hyperlink r:id="rId19" w:history="1">
+      <w:hyperlink r:id="rId20" w:history="1">
         <w:r>
           <w:rPr>
             <w:rStyle w:val="Hyperlink"/>
@@ -13065,6 +13382,7 @@
         <w:ind w:left="720" w:hanging="720"/>
       </w:pPr>
       <w:r>
+        <w:lastRenderedPageBreak/>
         <w:t xml:space="preserve">Sawadogo, P., &amp; Darmont, J. (2021). On data lake architectures and metadata management. </w:t>
       </w:r>
       <w:r>
@@ -13218,7 +13536,6 @@
         <w:ind w:left="720" w:hanging="720"/>
       </w:pPr>
       <w:r>
-        <w:lastRenderedPageBreak/>
         <w:t xml:space="preserve">Viana, P., &amp; Sato, L. (2014). </w:t>
       </w:r>
       <w:r>
@@ -13360,9 +13677,9 @@
       </w:r>
     </w:p>
     <w:sectPr>
-      <w:headerReference w:type="default" r:id="rId20"/>
-      <w:footerReference w:type="even" r:id="rId21"/>
-      <w:footerReference w:type="first" r:id="rId22"/>
+      <w:headerReference w:type="default" r:id="rId21"/>
+      <w:footerReference w:type="even" r:id="rId22"/>
+      <w:footerReference w:type="first" r:id="rId23"/>
       <w:pgSz w:w="11907" w:h="16840" w:code="9"/>
       <w:pgMar w:top="1440" w:right="1440" w:bottom="1440" w:left="1440" w:header="709" w:footer="709" w:gutter="0"/>
       <w:pgNumType w:start="101"/>

</xml_diff>

<commit_message>
finalized the weak points
</commit_message>
<xml_diff>
--- a/PAJAIS_Style_Guide.docx
+++ b/PAJAIS_Style_Guide.docx
@@ -2355,29 +2355,7 @@
           <w:color w:val="auto"/>
           <w:sz w:val="22"/>
         </w:rPr>
-        <w:t xml:space="preserve"> framework is used because of its clear instructions on critically appraising evidence for impact, </w:t>
-      </w:r>
-      <w:proofErr w:type="gramStart"/>
-      <w:r>
-        <w:rPr>
-          <w:rStyle w:val="Heading1Char"/>
-          <w:b w:val="0"/>
-          <w:bCs w:val="0"/>
-          <w:color w:val="auto"/>
-          <w:sz w:val="22"/>
-        </w:rPr>
-        <w:t>validity</w:t>
-      </w:r>
-      <w:proofErr w:type="gramEnd"/>
-      <w:r>
-        <w:rPr>
-          <w:rStyle w:val="Heading1Char"/>
-          <w:b w:val="0"/>
-          <w:bCs w:val="0"/>
-          <w:color w:val="auto"/>
-          <w:sz w:val="22"/>
-        </w:rPr>
-        <w:t xml:space="preserve"> and applicability.</w:t>
+        <w:t xml:space="preserve"> framework is used because of its clear instructions on critically appraising evidence for impact, validity and applicability.</w:t>
       </w:r>
       <w:r>
         <w:rPr>
@@ -3769,20 +3747,8 @@
           <w:color w:val="auto"/>
           <w:sz w:val="22"/>
         </w:rPr>
-        <w:t xml:space="preserve">, abstract and citation </w:t>
-      </w:r>
-      <w:proofErr w:type="gramStart"/>
-      <w:r>
-        <w:rPr>
-          <w:rStyle w:val="Heading1Char"/>
-          <w:b w:val="0"/>
-          <w:bCs w:val="0"/>
-          <w:color w:val="auto"/>
-          <w:sz w:val="22"/>
-        </w:rPr>
-        <w:t>databases</w:t>
-      </w:r>
-      <w:proofErr w:type="gramEnd"/>
+        <w:t>, abstract and citation databases</w:t>
+      </w:r>
       <w:r>
         <w:rPr>
           <w:rStyle w:val="Heading1Char"/>
@@ -4626,15 +4592,7 @@
         <w:t xml:space="preserve"> international focus </w:t>
       </w:r>
       <w:r>
-        <w:t xml:space="preserve">have </w:t>
-      </w:r>
-      <w:proofErr w:type="gramStart"/>
-      <w:r>
-        <w:t>been considered to be</w:t>
-      </w:r>
-      <w:proofErr w:type="gramEnd"/>
-      <w:r>
-        <w:t xml:space="preserve"> a good source of </w:t>
+        <w:t xml:space="preserve">have been considered to be a good source of </w:t>
       </w:r>
       <w:r>
         <w:t>information</w:t>
@@ -4672,11 +4630,9 @@
       <w:r>
         <w:br/>
       </w:r>
-      <w:proofErr w:type="gramStart"/>
       <w:r>
         <w:t>In regard to</w:t>
       </w:r>
-      <w:proofErr w:type="gramEnd"/>
       <w:r>
         <w:t xml:space="preserve"> the second quality factor, studies that revolved around either creation of </w:t>
       </w:r>
@@ -4834,11 +4790,9 @@
       <w:r>
         <w:t xml:space="preserve"> nodes for this SLR. These nodes are as </w:t>
       </w:r>
-      <w:proofErr w:type="gramStart"/>
       <w:r>
         <w:t>followings;</w:t>
       </w:r>
-      <w:proofErr w:type="gramEnd"/>
     </w:p>
     <w:p>
       <w:pPr>
@@ -5878,13 +5832,8 @@
         <w:t>s</w:t>
       </w:r>
       <w:r>
-        <w:t xml:space="preserve"> is identified; these concepts are as the </w:t>
-      </w:r>
-      <w:proofErr w:type="gramStart"/>
-      <w:r>
-        <w:t>following;</w:t>
-      </w:r>
-      <w:proofErr w:type="gramEnd"/>
+        <w:t xml:space="preserve"> is identified; these concepts are as the following;</w:t>
+      </w:r>
     </w:p>
     <w:p/>
     <w:p>
@@ -5961,15 +5910,7 @@
         <w:t>high-level</w:t>
       </w:r>
       <w:r>
-        <w:t xml:space="preserve"> architectural patterns and do not provide implementation details such as specific frameworks, </w:t>
-      </w:r>
-      <w:proofErr w:type="gramStart"/>
-      <w:r>
-        <w:t>vendors</w:t>
-      </w:r>
-      <w:proofErr w:type="gramEnd"/>
-      <w:r>
-        <w:t xml:space="preserve"> or environments</w:t>
+        <w:t xml:space="preserve"> architectural patterns and do not provide implementation details such as specific frameworks, vendors or environments</w:t>
       </w:r>
       <w:r>
         <w:t>. RAs are at higher level of abstraction that concrete architectures.</w:t>
@@ -6141,15 +6082,7 @@
         <w:t xml:space="preserve">. </w:t>
       </w:r>
       <w:r>
-        <w:t xml:space="preserve">A stakeholder can be a developer, a designer, a product owner, a data </w:t>
-      </w:r>
-      <w:proofErr w:type="gramStart"/>
-      <w:r>
-        <w:t>scientist</w:t>
-      </w:r>
-      <w:proofErr w:type="gramEnd"/>
-      <w:r>
-        <w:t xml:space="preserve"> or a business analyst.</w:t>
+        <w:t>A stakeholder can be a developer, a designer, a product owner, a data scientist or a business analyst.</w:t>
       </w:r>
       <w:r>
         <w:t xml:space="preserve"> Notwithstanding, due to the generic nature of the RAs, it is not feasible to indicate all stakeholders a priori.</w:t>
@@ -6529,15 +6462,7 @@
         <w:t xml:space="preserve"> </w:t>
       </w:r>
       <w:r>
-        <w:t xml:space="preserve">BD does not only mean ‘big’ amount of data, or just volume; other characteristics of BD such as velocity, variety, </w:t>
-      </w:r>
-      <w:proofErr w:type="gramStart"/>
-      <w:r>
-        <w:t>veracity</w:t>
-      </w:r>
-      <w:proofErr w:type="gramEnd"/>
-      <w:r>
-        <w:t xml:space="preserve"> and variability bring significant challenges </w:t>
+        <w:t xml:space="preserve">BD does not only mean ‘big’ amount of data, or just volume; other characteristics of BD such as velocity, variety, veracity and variability bring significant challenges </w:t>
       </w:r>
       <w:r>
         <w:t>to the practice</w:t>
@@ -6546,16 +6471,11 @@
         <w:t>. Although these challenges do not only belong to domain of BD systems, BD exacerbates these challenges because</w:t>
       </w:r>
       <w:r>
-        <w:t xml:space="preserve"> of the following </w:t>
-      </w:r>
-      <w:proofErr w:type="gramStart"/>
-      <w:r>
-        <w:t>reasons</w:t>
+        <w:t xml:space="preserve"> of the following reasons</w:t>
       </w:r>
       <w:r>
         <w:t>;</w:t>
       </w:r>
-      <w:proofErr w:type="gramEnd"/>
     </w:p>
     <w:p/>
     <w:p>
@@ -6672,15 +6592,7 @@
     </w:p>
     <w:p>
       <w:r>
-        <w:t xml:space="preserve">To provide a solution to these challenges, one </w:t>
-      </w:r>
-      <w:proofErr w:type="gramStart"/>
-      <w:r>
-        <w:t>has to</w:t>
-      </w:r>
-      <w:proofErr w:type="gramEnd"/>
-      <w:r>
-        <w:t xml:space="preserve"> realize the core fundamentals of BD systems. Academic and practitioners of BD, describe BD as an interplay of methodology (workflow, organization), software engineering (data engineering, storage, </w:t>
+        <w:t xml:space="preserve">To provide a solution to these challenges, one has to realize the core fundamentals of BD systems. Academic and practitioners of BD, describe BD as an interplay of methodology (workflow, organization), software engineering (data engineering, storage, </w:t>
       </w:r>
       <w:r>
         <w:t>etc.</w:t>
@@ -9375,7 +9287,6 @@
       <w:r>
         <w:t xml:space="preserve">Among these RAs, arguably Lambda architecture is the </w:t>
       </w:r>
-      <w:proofErr w:type="gramStart"/>
       <w:r>
         <w:t>most</w:t>
       </w:r>
@@ -9385,7 +9296,6 @@
       <w:r>
         <w:t xml:space="preserve"> discussed</w:t>
       </w:r>
-      <w:proofErr w:type="gramEnd"/>
       <w:r>
         <w:t xml:space="preserve"> and studied</w:t>
       </w:r>
@@ -9504,13 +9414,8 @@
       </w:r>
     </w:p>
     <w:p>
-      <w:proofErr w:type="gramStart"/>
-      <w:r>
-        <w:t>Last but not least</w:t>
-      </w:r>
-      <w:proofErr w:type="gramEnd"/>
-      <w:r>
-        <w:t>, there has been numerous reference architectures developed recently for specific domains. These studies have been usually published as short journal papers, and many have promised future publication of the full reference architecture as a book.</w:t>
+      <w:r>
+        <w:t>Last but not least, there has been numerous reference architectures developed recently for specific domains. These studies have been usually published as short journal papers, and many have promised future publication of the full reference architecture as a book.</w:t>
       </w:r>
       <w:r>
         <w:t xml:space="preserve"> For instance, </w:t>
@@ -10314,15 +10219,7 @@
         <w:t>are</w:t>
       </w:r>
       <w:r>
-        <w:t xml:space="preserve"> developed to cover all aspects, or </w:t>
-      </w:r>
-      <w:proofErr w:type="gramStart"/>
-      <w:r>
-        <w:t>a large number of</w:t>
-      </w:r>
-      <w:proofErr w:type="gramEnd"/>
-      <w:r>
-        <w:t xml:space="preserve"> specific scenarios are developed to cover various aspects of the RA. </w:t>
+        <w:t xml:space="preserve"> developed to cover all aspects, or a large number of specific scenarios are developed to cover various aspects of the RA. </w:t>
       </w:r>
       <w:r>
         <w:t xml:space="preserve">Each </w:t>
@@ -10386,15 +10283,7 @@
         <w:t>was</w:t>
       </w:r>
       <w:r>
-        <w:t xml:space="preserve"> extended to evaluate completeness, </w:t>
-      </w:r>
-      <w:proofErr w:type="gramStart"/>
-      <w:r>
-        <w:t>buildability</w:t>
-      </w:r>
-      <w:proofErr w:type="gramEnd"/>
-      <w:r>
-        <w:t xml:space="preserve"> and applicability. Howbeit the selection of the right candidate and involving them in the process is a</w:t>
+        <w:t xml:space="preserve"> extended to evaluate completeness, buildability and applicability. Howbeit the selection of the right candidate and involving them in the process is a</w:t>
       </w:r>
       <w:r>
         <w:t xml:space="preserve"> daunting task and </w:t>
@@ -10869,15 +10758,7 @@
         <w:t xml:space="preserve"> that</w:t>
       </w:r>
       <w:r>
-        <w:t xml:space="preserve"> can also include patterns for data access, </w:t>
-      </w:r>
-      <w:proofErr w:type="gramStart"/>
-      <w:r>
-        <w:t>storage</w:t>
-      </w:r>
-      <w:proofErr w:type="gramEnd"/>
-      <w:r>
-        <w:t xml:space="preserve"> and caching.</w:t>
+        <w:t xml:space="preserve"> can also include patterns for data access, storage and caching.</w:t>
       </w:r>
       <w:r>
         <w:t xml:space="preserve"> </w:t>
@@ -10966,13 +10847,8 @@
     </w:p>
     <w:p/>
     <w:p>
-      <w:proofErr w:type="gramStart"/>
-      <w:r>
-        <w:t>Similar to</w:t>
-      </w:r>
-      <w:proofErr w:type="gramEnd"/>
-      <w:r>
-        <w:t xml:space="preserve"> the way that Business Intelligence (BI) and BD differ in their source data types both in terms of granularity and data structure of it, a data lake and data warehouse share s</w:t>
+      <w:r>
+        <w:t>Similar to the way that Business Intelligence (BI) and BD differ in their source data types both in terms of granularity and data structure of it, a data lake and data warehouse share s</w:t>
       </w:r>
       <w:r>
         <w:t>o</w:t>
@@ -11383,15 +11259,7 @@
     <w:p/>
     <w:p>
       <w:r>
-        <w:t xml:space="preserve">All and all, </w:t>
-      </w:r>
-      <w:proofErr w:type="gramStart"/>
-      <w:r>
-        <w:t>as a result of</w:t>
-      </w:r>
-      <w:proofErr w:type="gramEnd"/>
-      <w:r>
-        <w:t xml:space="preserve"> this SLR, a component of a BD infrastructure has been witnessed as a common pattern, in various forms and approaches.</w:t>
+        <w:t>All and all, as a result of this SLR, a component of a BD infrastructure has been witnessed as a common pattern, in various forms and approaches.</w:t>
       </w:r>
       <w:r>
         <w:t xml:space="preserve"> We decided to present this as layer as it’s play an important role in creation and design of an RA.</w:t>
@@ -11404,6 +11272,12 @@
       </w:r>
       <w:r>
         <w:t xml:space="preserve"> we consider platform layer of BD as a major architectural component of these systems.</w:t>
+      </w:r>
+      <w:r>
+        <w:t xml:space="preserve"> Whereas one might argue that infrastructure is an architectural component of any system,</w:t>
+      </w:r>
+      <w:r>
+        <w:t xml:space="preserve"> the design challenge is more significant in the case of BD systems as these systems are usually distributed in nature. </w:t>
       </w:r>
     </w:p>
     <w:p/>
@@ -11550,7 +11424,11 @@
     <w:p/>
     <w:p>
       <w:r>
-        <w:t>Based on that, one can argue that any BD system can benefit from a well-defined metadata layer as a means for bridging data stored in different platforms such as on-premises or on cloud</w:t>
+        <w:t xml:space="preserve">Based on that, one can argue that any BD system can benefit from a well-defined metadata layer as a means for bridging data stored in different platforms such as on-premises or on </w:t>
+      </w:r>
+      <w:r>
+        <w:lastRenderedPageBreak/>
+        <w:t>cloud</w:t>
       </w:r>
       <w:r>
         <w:t>, reducing complexity, facilitating access management, facilitating data governance, and potentially the creation of data mesh (Chang and Boyd 2018)</w:t>
@@ -11562,7 +11440,6 @@
     <w:p/>
     <w:p>
       <w:r>
-        <w:lastRenderedPageBreak/>
         <w:t>Furthermore, white papers collected from IT giants tend to pivot the RA around their services, which can potentially reduce its applicability, hinder RAs openness, and even affect architectural qualities. In these white papers, alternative technologies or vendors are typically not discussed which leaves the architect with a small pool of options.</w:t>
       </w:r>
     </w:p>
@@ -11759,13 +11636,8 @@
         <w:t xml:space="preserve">Withal, BD RAs have yet to mature and become ubiquitous in industry and there is further research required in this area. </w:t>
       </w:r>
       <w:r>
-        <w:t xml:space="preserve">These </w:t>
-      </w:r>
-      <w:proofErr w:type="gramStart"/>
-      <w:r>
-        <w:t>researches</w:t>
-      </w:r>
-      <w:proofErr w:type="gramEnd"/>
+        <w:t>These researches</w:t>
+      </w:r>
       <w:r>
         <w:t xml:space="preserve"> can be done in the area of micro-services RA for BD systems, event-driven paradigms for BD systems, security and privacy issues in BD systems, and metadata management.</w:t>
       </w:r>
@@ -12192,6 +12064,7 @@
         <w:ind w:left="720" w:hanging="720"/>
       </w:pPr>
       <w:r>
+        <w:lastRenderedPageBreak/>
         <w:t xml:space="preserve">Cackett, D. (2013). Information Management and Big data: A Reference Architecture. </w:t>
       </w:r>
       <w:r>
@@ -12210,7 +12083,6 @@
         <w:ind w:left="720" w:hanging="720"/>
       </w:pPr>
       <w:r>
-        <w:lastRenderedPageBreak/>
         <w:t xml:space="preserve">Carpenter, J., &amp; Hewitt, E. (2020). </w:t>
       </w:r>
       <w:r>
@@ -12534,6 +12406,7 @@
         <w:ind w:left="720" w:hanging="720"/>
       </w:pPr>
       <w:r>
+        <w:lastRenderedPageBreak/>
         <w:t xml:space="preserve">Ghandour, A. (2015). Big Data driven e-commerce architecture. </w:t>
       </w:r>
       <w:r>
@@ -12570,7 +12443,6 @@
         <w:ind w:left="720" w:hanging="720"/>
       </w:pPr>
       <w:r>
-        <w:lastRenderedPageBreak/>
         <w:t xml:space="preserve">Grefen, P., &amp; de Vries, R. R. (1998). A reference architecture for workflow management systems. </w:t>
       </w:r>
       <w:r>
@@ -12969,6 +12841,7 @@
         <w:ind w:left="720" w:hanging="720"/>
       </w:pPr>
       <w:r>
+        <w:lastRenderedPageBreak/>
         <w:t xml:space="preserve">Levin, B. (2013). Big data ecosystem reference architecture. </w:t>
       </w:r>
       <w:r>
@@ -12987,7 +12860,6 @@
         <w:ind w:left="720" w:hanging="720"/>
       </w:pPr>
       <w:r>
-        <w:lastRenderedPageBreak/>
         <w:t xml:space="preserve">Li, Q., Xu, Z., Chan, I., Yang, S., Pu, Y., Wei, H., &amp; Yu, C. (2018). </w:t>
       </w:r>
       <w:r>

</xml_diff>